<commit_message>
Backend w/ CRUD & CORS connected to frontend
</commit_message>
<xml_diff>
--- a/szakdoga.docx
+++ b/szakdoga.docx
@@ -1,6 +1,6 @@
 
 <file path=word/document.xml><?xml version="1.0" encoding="utf-8"?>
-<w:document xmlns:wpc="http://schemas.microsoft.com/office/word/2010/wordprocessingCanvas" xmlns:cx="http://schemas.microsoft.com/office/drawing/2014/chartex" xmlns:mc="http://schemas.openxmlformats.org/markup-compatibility/2006" xmlns:o="urn:schemas-microsoft-com:office:office" xmlns:r="http://schemas.openxmlformats.org/officeDocument/2006/relationships" xmlns:m="http://schemas.openxmlformats.org/officeDocument/2006/math" xmlns:v="urn:schemas-microsoft-com:vml" xmlns:wp14="http://schemas.microsoft.com/office/word/2010/wordprocessingDrawing" xmlns:wp="http://schemas.openxmlformats.org/drawingml/2006/wordprocessingDrawing" xmlns:w10="urn:schemas-microsoft-com:office:word" xmlns:w="http://schemas.openxmlformats.org/wordprocessingml/2006/main" xmlns:w14="http://schemas.microsoft.com/office/word/2010/wordml" xmlns:w15="http://schemas.microsoft.com/office/word/2012/wordml" xmlns:w16se="http://schemas.microsoft.com/office/word/2015/wordml/symex" xmlns:wpg="http://schemas.microsoft.com/office/word/2010/wordprocessingGroup" xmlns:wpi="http://schemas.microsoft.com/office/word/2010/wordprocessingInk" xmlns:wne="http://schemas.microsoft.com/office/word/2006/wordml" xmlns:wps="http://schemas.microsoft.com/office/word/2010/wordprocessingShape" mc:Ignorable="w14 w15 w16se wp14">
+<w:document xmlns:wpc="http://schemas.microsoft.com/office/word/2010/wordprocessingCanvas" xmlns:cx="http://schemas.microsoft.com/office/drawing/2014/chartex" xmlns:cx1="http://schemas.microsoft.com/office/drawing/2015/9/8/chartex" xmlns:cx2="http://schemas.microsoft.com/office/drawing/2015/10/21/chartex" xmlns:cx3="http://schemas.microsoft.com/office/drawing/2016/5/9/chartex" xmlns:cx4="http://schemas.microsoft.com/office/drawing/2016/5/10/chartex" xmlns:cx5="http://schemas.microsoft.com/office/drawing/2016/5/11/chartex" xmlns:cx6="http://schemas.microsoft.com/office/drawing/2016/5/12/chartex" xmlns:cx7="http://schemas.microsoft.com/office/drawing/2016/5/13/chartex" xmlns:cx8="http://schemas.microsoft.com/office/drawing/2016/5/14/chartex" xmlns:mc="http://schemas.openxmlformats.org/markup-compatibility/2006" xmlns:aink="http://schemas.microsoft.com/office/drawing/2016/ink" xmlns:am3d="http://schemas.microsoft.com/office/drawing/2017/model3d" xmlns:o="urn:schemas-microsoft-com:office:office" xmlns:r="http://schemas.openxmlformats.org/officeDocument/2006/relationships" xmlns:m="http://schemas.openxmlformats.org/officeDocument/2006/math" xmlns:v="urn:schemas-microsoft-com:vml" xmlns:wp14="http://schemas.microsoft.com/office/word/2010/wordprocessingDrawing" xmlns:wp="http://schemas.openxmlformats.org/drawingml/2006/wordprocessingDrawing" xmlns:w10="urn:schemas-microsoft-com:office:word" xmlns:w="http://schemas.openxmlformats.org/wordprocessingml/2006/main" xmlns:w14="http://schemas.microsoft.com/office/word/2010/wordml" xmlns:w15="http://schemas.microsoft.com/office/word/2012/wordml" xmlns:w16cid="http://schemas.microsoft.com/office/word/2016/wordml/cid" xmlns:w16se="http://schemas.microsoft.com/office/word/2015/wordml/symex" xmlns:wpg="http://schemas.microsoft.com/office/word/2010/wordprocessingGroup" xmlns:wpi="http://schemas.microsoft.com/office/word/2010/wordprocessingInk" xmlns:wne="http://schemas.microsoft.com/office/word/2006/wordml" xmlns:wps="http://schemas.microsoft.com/office/word/2010/wordprocessingShape" mc:Ignorable="w14 w15 w16se w16cid wp14">
   <w:body>
     <w:p>
       <w:pPr>
@@ -277,7 +277,7 @@
         <w:spacing w:after="0" w:line="360" w:lineRule="auto"/>
         <w:jc w:val="center"/>
         <w:rPr>
-          <w:rFonts w:ascii="Verdana Pro Semibold" w:hAnsi="Verdana Pro Semibold"/>
+          <w:rFonts w:ascii="Verdana Pro SemiBold" w:hAnsi="Verdana Pro SemiBold"/>
           <w:color w:val="000000"/>
           <w:sz w:val="48"/>
           <w:szCs w:val="48"/>
@@ -285,7 +285,7 @@
       </w:pPr>
       <w:r>
         <w:rPr>
-          <w:rFonts w:ascii="Verdana Pro Semibold" w:hAnsi="Verdana Pro Semibold"/>
+          <w:rFonts w:ascii="Verdana Pro SemiBold" w:hAnsi="Verdana Pro SemiBold"/>
           <w:bCs/>
           <w:color w:val="000000"/>
           <w:sz w:val="48"/>
@@ -596,8 +596,6 @@
           <w:szCs w:val="28"/>
         </w:rPr>
       </w:pPr>
-      <w:bookmarkStart w:id="0" w:name="_GoBack"/>
-      <w:bookmarkEnd w:id="0"/>
       <w:r>
         <w:rPr>
           <w:b/>
@@ -724,7 +722,7 @@
         <w:spacing w:line="360" w:lineRule="auto"/>
         <w:jc w:val="center"/>
         <w:rPr>
-          <w:rFonts w:ascii="Verdana Pro Semibold" w:hAnsi="Verdana Pro Semibold"/>
+          <w:rFonts w:ascii="Verdana Pro SemiBold" w:hAnsi="Verdana Pro SemiBold"/>
           <w:sz w:val="40"/>
           <w:szCs w:val="40"/>
         </w:rPr>
@@ -764,7 +762,7 @@
       <w:proofErr w:type="spellStart"/>
       <w:r>
         <w:rPr>
-          <w:rFonts w:ascii="Verdana Pro Semibold" w:hAnsi="Verdana Pro Semibold"/>
+          <w:rFonts w:ascii="Verdana Pro SemiBold" w:hAnsi="Verdana Pro SemiBold"/>
           <w:sz w:val="40"/>
           <w:szCs w:val="40"/>
         </w:rPr>
@@ -773,7 +771,7 @@
       <w:proofErr w:type="spellEnd"/>
       <w:r>
         <w:rPr>
-          <w:rFonts w:ascii="Verdana Pro Semibold" w:hAnsi="Verdana Pro Semibold"/>
+          <w:rFonts w:ascii="Verdana Pro SemiBold" w:hAnsi="Verdana Pro SemiBold"/>
           <w:sz w:val="40"/>
           <w:szCs w:val="40"/>
         </w:rPr>
@@ -983,6 +981,8 @@
         </w:rPr>
         <w:br/>
       </w:r>
+      <w:bookmarkStart w:id="0" w:name="_GoBack"/>
+      <w:bookmarkEnd w:id="0"/>
       <w:r>
         <w:rPr>
           <w:rFonts w:ascii="Verdana Pro" w:hAnsi="Verdana Pro"/>
@@ -1005,6 +1005,12 @@
           <w:sz w:val="32"/>
           <w:szCs w:val="32"/>
         </w:rPr>
+        <w:sectPr>
+          <w:pgSz w:w="11906" w:h="16838"/>
+          <w:pgMar w:top="1417" w:right="1417" w:bottom="1417" w:left="1417" w:header="708" w:footer="708" w:gutter="0"/>
+          <w:cols w:space="708"/>
+          <w:docGrid w:linePitch="360"/>
+        </w:sectPr>
       </w:pPr>
       <w:r>
         <w:rPr>
@@ -1036,6 +1042,13 @@
     </w:p>
     <w:sdt>
       <w:sdtPr>
+        <w:rPr>
+          <w:rFonts w:asciiTheme="minorHAnsi" w:eastAsiaTheme="minorHAnsi" w:hAnsiTheme="minorHAnsi" w:cstheme="minorBidi"/>
+          <w:color w:val="auto"/>
+          <w:sz w:val="22"/>
+          <w:szCs w:val="22"/>
+          <w:lang w:eastAsia="en-US"/>
+        </w:rPr>
         <w:id w:val="481513752"/>
         <w:docPartObj>
           <w:docPartGallery w:val="Table of Contents"/>
@@ -1044,13 +1057,8 @@
       </w:sdtPr>
       <w:sdtEndPr>
         <w:rPr>
-          <w:rFonts w:asciiTheme="minorHAnsi" w:eastAsiaTheme="minorHAnsi" w:hAnsiTheme="minorHAnsi" w:cstheme="minorBidi"/>
           <w:b/>
           <w:bCs/>
-          <w:color w:val="auto"/>
-          <w:sz w:val="22"/>
-          <w:szCs w:val="22"/>
-          <w:lang w:eastAsia="en-US"/>
         </w:rPr>
       </w:sdtEndPr>
       <w:sdtContent>
@@ -1060,14 +1068,14 @@
             <w:spacing w:after="240"/>
             <w:jc w:val="center"/>
             <w:rPr>
-              <w:rFonts w:ascii="Verdana Pro Semibold" w:hAnsi="Verdana Pro Semibold"/>
+              <w:rFonts w:ascii="Verdana Pro SemiBold" w:hAnsi="Verdana Pro SemiBold"/>
               <w:b/>
               <w:color w:val="000000" w:themeColor="text1"/>
             </w:rPr>
           </w:pPr>
           <w:r>
             <w:rPr>
-              <w:rFonts w:ascii="Verdana Pro Semibold" w:hAnsi="Verdana Pro Semibold"/>
+              <w:rFonts w:ascii="Verdana Pro SemiBold" w:hAnsi="Verdana Pro SemiBold"/>
               <w:b/>
               <w:color w:val="000000" w:themeColor="text1"/>
             </w:rPr>
@@ -1075,7 +1083,7 @@
           </w:r>
           <w:r>
             <w:rPr>
-              <w:rFonts w:ascii="Verdana Pro Semibold" w:hAnsi="Verdana Pro Semibold"/>
+              <w:rFonts w:ascii="Verdana Pro SemiBold" w:hAnsi="Verdana Pro SemiBold"/>
               <w:b/>
               <w:color w:val="000000" w:themeColor="text1"/>
             </w:rPr>
@@ -2431,7 +2439,7 @@
     <w:p>
       <w:pPr>
         <w:rPr>
-          <w:rFonts w:ascii="Verdana Pro Semibold" w:eastAsiaTheme="majorEastAsia" w:hAnsi="Verdana Pro Semibold" w:cstheme="majorBidi"/>
+          <w:rFonts w:ascii="Verdana Pro SemiBold" w:eastAsiaTheme="majorEastAsia" w:hAnsi="Verdana Pro SemiBold" w:cstheme="majorBidi"/>
           <w:b/>
           <w:sz w:val="32"/>
           <w:szCs w:val="32"/>
@@ -2529,43 +2537,7 @@
           <w:sz w:val="24"/>
           <w:szCs w:val="24"/>
         </w:rPr>
-        <w:t xml:space="preserve"> adatbázis, amely nagy teljesítményt, magas rendelkezésre állást és </w:t>
-      </w:r>
-      <w:proofErr w:type="gramStart"/>
-      <w:r>
-        <w:rPr>
-          <w:rFonts w:ascii="Verdana Pro" w:hAnsi="Verdana Pro"/>
-          <w:sz w:val="24"/>
-          <w:szCs w:val="24"/>
-        </w:rPr>
-        <w:t>automatikus</w:t>
-      </w:r>
-      <w:proofErr w:type="gramEnd"/>
-      <w:r>
-        <w:rPr>
-          <w:rFonts w:ascii="Verdana Pro" w:hAnsi="Verdana Pro"/>
-          <w:sz w:val="24"/>
-          <w:szCs w:val="24"/>
-        </w:rPr>
-        <w:t xml:space="preserve"> skálázódást biztosít. Rugalmas dokumentummodellt használ, ami azt jelenti, hogy az adatokat </w:t>
-      </w:r>
-      <w:proofErr w:type="gramStart"/>
-      <w:r>
-        <w:rPr>
-          <w:rFonts w:ascii="Verdana Pro" w:hAnsi="Verdana Pro"/>
-          <w:sz w:val="24"/>
-          <w:szCs w:val="24"/>
-        </w:rPr>
-        <w:t>dokumentumok</w:t>
-      </w:r>
-      <w:proofErr w:type="gramEnd"/>
-      <w:r>
-        <w:rPr>
-          <w:rFonts w:ascii="Verdana Pro" w:hAnsi="Verdana Pro"/>
-          <w:sz w:val="24"/>
-          <w:szCs w:val="24"/>
-        </w:rPr>
-        <w:t xml:space="preserve"> formájában tárolja, amelyek könnyen leképezhetők objektumokra az alkalmazáskódban. A </w:t>
+        <w:t xml:space="preserve"> adatbázis, amely nagy teljesítményt, magas rendelkezésre állást és automatikus skálázódást biztosít. Rugalmas dokumentummodellt használ, ami azt jelenti, hogy az adatokat dokumentumok formájában tárolja, amelyek könnyen leképezhetők objektumokra az alkalmazáskódban. A </w:t>
       </w:r>
       <w:proofErr w:type="spellStart"/>
       <w:r>
@@ -2583,25 +2555,7 @@
           <w:sz w:val="24"/>
           <w:szCs w:val="24"/>
         </w:rPr>
-        <w:t xml:space="preserve">-t nagy adatmennyiségek kezelésére tervezték, és számos adattípust támogat, köztük JSON-szerű </w:t>
-      </w:r>
-      <w:proofErr w:type="gramStart"/>
-      <w:r>
-        <w:rPr>
-          <w:rFonts w:ascii="Verdana Pro" w:hAnsi="Verdana Pro"/>
-          <w:sz w:val="24"/>
-          <w:szCs w:val="24"/>
-        </w:rPr>
-        <w:t>dokumentumokat</w:t>
-      </w:r>
-      <w:proofErr w:type="gramEnd"/>
-      <w:r>
-        <w:rPr>
-          <w:rFonts w:ascii="Verdana Pro" w:hAnsi="Verdana Pro"/>
-          <w:sz w:val="24"/>
-          <w:szCs w:val="24"/>
-        </w:rPr>
-        <w:t>, térbeli adatokat és bináris adatokat.</w:t>
+        <w:t>-t nagy adatmennyiségek kezelésére tervezték, és számos adattípust támogat, köztük JSON-szerű dokumentumokat, térbeli adatokat és bináris adatokat.</w:t>
       </w:r>
     </w:p>
     <w:p>
@@ -2645,25 +2599,7 @@
           <w:sz w:val="24"/>
           <w:szCs w:val="24"/>
         </w:rPr>
-        <w:t xml:space="preserve"> egyik legfontosabb jellemzője, hogy képes a </w:t>
-      </w:r>
-      <w:proofErr w:type="gramStart"/>
-      <w:r>
-        <w:rPr>
-          <w:rFonts w:ascii="Verdana Pro" w:hAnsi="Verdana Pro"/>
-          <w:sz w:val="24"/>
-          <w:szCs w:val="24"/>
-        </w:rPr>
-        <w:t>horizontális</w:t>
-      </w:r>
-      <w:proofErr w:type="gramEnd"/>
-      <w:r>
-        <w:rPr>
-          <w:rFonts w:ascii="Verdana Pro" w:hAnsi="Verdana Pro"/>
-          <w:sz w:val="24"/>
-          <w:szCs w:val="24"/>
-        </w:rPr>
-        <w:t xml:space="preserve"> skálázásra további szerverek </w:t>
+        <w:t xml:space="preserve"> egyik legfontosabb jellemzője, hogy képes a horizontális skálázásra további szerverek </w:t>
       </w:r>
       <w:proofErr w:type="spellStart"/>
       <w:r>
@@ -2843,43 +2779,7 @@
           <w:sz w:val="24"/>
           <w:szCs w:val="24"/>
         </w:rPr>
-        <w:t xml:space="preserve"> 2022 számos új </w:t>
-      </w:r>
-      <w:proofErr w:type="gramStart"/>
-      <w:r>
-        <w:rPr>
-          <w:rFonts w:ascii="Verdana Pro" w:hAnsi="Verdana Pro"/>
-          <w:sz w:val="24"/>
-          <w:szCs w:val="24"/>
-        </w:rPr>
-        <w:t>funkciót</w:t>
-      </w:r>
-      <w:proofErr w:type="gramEnd"/>
-      <w:r>
-        <w:rPr>
-          <w:rFonts w:ascii="Verdana Pro" w:hAnsi="Verdana Pro"/>
-          <w:sz w:val="24"/>
-          <w:szCs w:val="24"/>
-        </w:rPr>
-        <w:t xml:space="preserve"> és fejlesztést tartalmaz, amelyek célja a fejlesztők termelékenységének és együttműködésének javítása. A figyelemre méltó </w:t>
-      </w:r>
-      <w:proofErr w:type="gramStart"/>
-      <w:r>
-        <w:rPr>
-          <w:rFonts w:ascii="Verdana Pro" w:hAnsi="Verdana Pro"/>
-          <w:sz w:val="24"/>
-          <w:szCs w:val="24"/>
-        </w:rPr>
-        <w:t>funkciók</w:t>
-      </w:r>
-      <w:proofErr w:type="gramEnd"/>
-      <w:r>
-        <w:rPr>
-          <w:rFonts w:ascii="Verdana Pro" w:hAnsi="Verdana Pro"/>
-          <w:sz w:val="24"/>
-          <w:szCs w:val="24"/>
-        </w:rPr>
-        <w:t xml:space="preserve"> közé tartozik a megújult felhasználói felület a jobb kereséssel és navigációval, a továbbfejlesztett </w:t>
+        <w:t xml:space="preserve"> 2022 számos új funkciót és fejlesztést tartalmaz, amelyek célja a fejlesztők termelékenységének és együttműködésének javítása. A figyelemre méltó funkciók közé tartozik a megújult felhasználói felület a jobb kereséssel és navigációval, a továbbfejlesztett </w:t>
       </w:r>
       <w:proofErr w:type="spellStart"/>
       <w:r>
@@ -3004,18 +2904,44 @@
           <w:sz w:val="24"/>
           <w:szCs w:val="24"/>
         </w:rPr>
-        <w:t xml:space="preserve">-eszközöket a felhőalapú alkalmazásokhoz és </w:t>
-      </w:r>
-      <w:proofErr w:type="gramStart"/>
-      <w:r>
-        <w:rPr>
-          <w:rFonts w:ascii="Verdana Pro" w:hAnsi="Verdana Pro"/>
-          <w:sz w:val="24"/>
-          <w:szCs w:val="24"/>
-        </w:rPr>
-        <w:t>a</w:t>
-      </w:r>
-      <w:proofErr w:type="gramEnd"/>
+        <w:t xml:space="preserve">-eszközöket a felhőalapú alkalmazásokhoz és a </w:t>
+      </w:r>
+      <w:proofErr w:type="spellStart"/>
+      <w:r>
+        <w:rPr>
+          <w:rFonts w:ascii="Verdana Pro" w:hAnsi="Verdana Pro"/>
+          <w:sz w:val="24"/>
+          <w:szCs w:val="24"/>
+        </w:rPr>
+        <w:t>Unity</w:t>
+      </w:r>
+      <w:proofErr w:type="spellEnd"/>
+      <w:r>
+        <w:rPr>
+          <w:rFonts w:ascii="Verdana Pro" w:hAnsi="Verdana Pro"/>
+          <w:sz w:val="24"/>
+          <w:szCs w:val="24"/>
+        </w:rPr>
+        <w:t xml:space="preserve">-t a játékfejlesztéshez. Összességében a Visual </w:t>
+      </w:r>
+      <w:proofErr w:type="spellStart"/>
+      <w:r>
+        <w:rPr>
+          <w:rFonts w:ascii="Verdana Pro" w:hAnsi="Verdana Pro"/>
+          <w:sz w:val="24"/>
+          <w:szCs w:val="24"/>
+        </w:rPr>
+        <w:t>Studio</w:t>
+      </w:r>
+      <w:proofErr w:type="spellEnd"/>
+      <w:r>
+        <w:rPr>
+          <w:rFonts w:ascii="Verdana Pro" w:hAnsi="Verdana Pro"/>
+          <w:sz w:val="24"/>
+          <w:szCs w:val="24"/>
+        </w:rPr>
+        <w:t xml:space="preserve"> 2022 egy nagy teljesítményű és sokoldalú IDE, amely segíthet a fejlesztőknek a minőségi szoftverek hatékonyabb létrehozásában.</w:t>
+      </w:r>
       <w:r>
         <w:rPr>
           <w:rFonts w:ascii="Verdana Pro" w:hAnsi="Verdana Pro"/>
@@ -3024,50 +2950,328 @@
         </w:rPr>
         <w:t xml:space="preserve"> </w:t>
       </w:r>
-      <w:proofErr w:type="spellStart"/>
-      <w:r>
-        <w:rPr>
-          <w:rFonts w:ascii="Verdana Pro" w:hAnsi="Verdana Pro"/>
-          <w:sz w:val="24"/>
-          <w:szCs w:val="24"/>
-        </w:rPr>
-        <w:t>Unity</w:t>
-      </w:r>
-      <w:proofErr w:type="spellEnd"/>
-      <w:r>
-        <w:rPr>
-          <w:rFonts w:ascii="Verdana Pro" w:hAnsi="Verdana Pro"/>
-          <w:sz w:val="24"/>
-          <w:szCs w:val="24"/>
-        </w:rPr>
-        <w:t xml:space="preserve">-t a játékfejlesztéshez. Összességében a Visual </w:t>
-      </w:r>
-      <w:proofErr w:type="spellStart"/>
-      <w:r>
-        <w:rPr>
-          <w:rFonts w:ascii="Verdana Pro" w:hAnsi="Verdana Pro"/>
-          <w:sz w:val="24"/>
-          <w:szCs w:val="24"/>
+    </w:p>
+    <w:p>
+      <w:pPr>
+        <w:rPr>
+          <w:rFonts w:ascii="Verdana Pro" w:hAnsi="Verdana Pro"/>
+          <w:sz w:val="24"/>
+          <w:szCs w:val="24"/>
+        </w:rPr>
+      </w:pPr>
+    </w:p>
+    <w:p>
+      <w:pPr>
+        <w:pStyle w:val="Cmsor2"/>
+        <w:rPr>
+          <w:b/>
+        </w:rPr>
+      </w:pPr>
+      <w:bookmarkStart w:id="5" w:name="_Toc131070656"/>
+      <w:r>
+        <w:rPr>
+          <w:b/>
+        </w:rPr>
+        <w:t xml:space="preserve">Visual </w:t>
+      </w:r>
+      <w:proofErr w:type="spellStart"/>
+      <w:r>
+        <w:rPr>
+          <w:b/>
         </w:rPr>
         <w:t>Studio</w:t>
       </w:r>
       <w:proofErr w:type="spellEnd"/>
       <w:r>
         <w:rPr>
-          <w:rFonts w:ascii="Verdana Pro" w:hAnsi="Verdana Pro"/>
-          <w:sz w:val="24"/>
-          <w:szCs w:val="24"/>
-        </w:rPr>
-        <w:t xml:space="preserve"> 2022 egy nagy teljesítményű és sokoldalú IDE, amely segíthet a fejlesztőknek a minőségi szoftverek hatékonyabb létrehozásában.</w:t>
-      </w:r>
-      <w:r>
-        <w:rPr>
-          <w:rFonts w:ascii="Verdana Pro" w:hAnsi="Verdana Pro"/>
-          <w:sz w:val="24"/>
-          <w:szCs w:val="24"/>
+          <w:b/>
         </w:rPr>
         <w:t xml:space="preserve"> </w:t>
       </w:r>
+      <w:proofErr w:type="spellStart"/>
+      <w:r>
+        <w:rPr>
+          <w:b/>
+        </w:rPr>
+        <w:t>Code</w:t>
+      </w:r>
+      <w:bookmarkEnd w:id="5"/>
+      <w:proofErr w:type="spellEnd"/>
+    </w:p>
+    <w:p>
+      <w:pPr>
+        <w:rPr>
+          <w:rFonts w:ascii="Verdana Pro" w:hAnsi="Verdana Pro"/>
+          <w:sz w:val="24"/>
+          <w:szCs w:val="24"/>
+        </w:rPr>
+      </w:pPr>
+      <w:r>
+        <w:rPr>
+          <w:rFonts w:ascii="Verdana Pro" w:hAnsi="Verdana Pro"/>
+          <w:sz w:val="24"/>
+          <w:szCs w:val="24"/>
+        </w:rPr>
+        <w:t xml:space="preserve">A Visual </w:t>
+      </w:r>
+      <w:proofErr w:type="spellStart"/>
+      <w:r>
+        <w:rPr>
+          <w:rFonts w:ascii="Verdana Pro" w:hAnsi="Verdana Pro"/>
+          <w:sz w:val="24"/>
+          <w:szCs w:val="24"/>
+        </w:rPr>
+        <w:t>Studio</w:t>
+      </w:r>
+      <w:proofErr w:type="spellEnd"/>
+      <w:r>
+        <w:rPr>
+          <w:rFonts w:ascii="Verdana Pro" w:hAnsi="Verdana Pro"/>
+          <w:sz w:val="24"/>
+          <w:szCs w:val="24"/>
+        </w:rPr>
+        <w:t xml:space="preserve"> </w:t>
+      </w:r>
+      <w:proofErr w:type="spellStart"/>
+      <w:r>
+        <w:rPr>
+          <w:rFonts w:ascii="Verdana Pro" w:hAnsi="Verdana Pro"/>
+          <w:sz w:val="24"/>
+          <w:szCs w:val="24"/>
+        </w:rPr>
+        <w:t>Code</w:t>
+      </w:r>
+      <w:proofErr w:type="spellEnd"/>
+      <w:r>
+        <w:rPr>
+          <w:rFonts w:ascii="Verdana Pro" w:hAnsi="Verdana Pro"/>
+          <w:sz w:val="24"/>
+          <w:szCs w:val="24"/>
+        </w:rPr>
+        <w:t xml:space="preserve"> (VS </w:t>
+      </w:r>
+      <w:proofErr w:type="spellStart"/>
+      <w:r>
+        <w:rPr>
+          <w:rFonts w:ascii="Verdana Pro" w:hAnsi="Verdana Pro"/>
+          <w:sz w:val="24"/>
+          <w:szCs w:val="24"/>
+        </w:rPr>
+        <w:t>Code</w:t>
+      </w:r>
+      <w:proofErr w:type="spellEnd"/>
+      <w:r>
+        <w:rPr>
+          <w:rFonts w:ascii="Verdana Pro" w:hAnsi="Verdana Pro"/>
+          <w:sz w:val="24"/>
+          <w:szCs w:val="24"/>
+        </w:rPr>
+        <w:t>) a Microsoft által kifejlesztett ingyenes, nyílt forráskódú, könnyű és platformokon átívelő kódszerkesztő program. Úgy tervezték, hogy rugalmas és bővíthető fejlesztőkörnyezet legyen alkalmazások széles körének - beleértve a webes, mobil- és asztali alkalmazásokat - építéséhez és hibakereséséhez.</w:t>
+      </w:r>
+    </w:p>
+    <w:p>
+      <w:pPr>
+        <w:rPr>
+          <w:rFonts w:ascii="Verdana Pro" w:hAnsi="Verdana Pro"/>
+          <w:sz w:val="24"/>
+          <w:szCs w:val="24"/>
+        </w:rPr>
+      </w:pPr>
+    </w:p>
+    <w:p>
+      <w:pPr>
+        <w:rPr>
+          <w:rFonts w:ascii="Verdana Pro" w:hAnsi="Verdana Pro"/>
+          <w:sz w:val="24"/>
+          <w:szCs w:val="24"/>
+        </w:rPr>
+      </w:pPr>
+      <w:r>
+        <w:rPr>
+          <w:rFonts w:ascii="Verdana Pro" w:hAnsi="Verdana Pro"/>
+          <w:sz w:val="24"/>
+          <w:szCs w:val="24"/>
+        </w:rPr>
+        <w:t xml:space="preserve">A VS </w:t>
+      </w:r>
+      <w:proofErr w:type="spellStart"/>
+      <w:r>
+        <w:rPr>
+          <w:rFonts w:ascii="Verdana Pro" w:hAnsi="Verdana Pro"/>
+          <w:sz w:val="24"/>
+          <w:szCs w:val="24"/>
+        </w:rPr>
+        <w:t>Code</w:t>
+      </w:r>
+      <w:proofErr w:type="spellEnd"/>
+      <w:r>
+        <w:rPr>
+          <w:rFonts w:ascii="Verdana Pro" w:hAnsi="Verdana Pro"/>
+          <w:sz w:val="24"/>
+          <w:szCs w:val="24"/>
+        </w:rPr>
+        <w:t xml:space="preserve"> intuitív és felhasználóbarát felülettel rendelkezik, számos beépített funkcióval, például kódkiemeléssel, automatikus kitöltéssel, hibakereséssel és </w:t>
+      </w:r>
+      <w:proofErr w:type="spellStart"/>
+      <w:r>
+        <w:rPr>
+          <w:rFonts w:ascii="Verdana Pro" w:hAnsi="Verdana Pro"/>
+          <w:sz w:val="24"/>
+          <w:szCs w:val="24"/>
+        </w:rPr>
+        <w:t>Git</w:t>
+      </w:r>
+      <w:proofErr w:type="spellEnd"/>
+      <w:r>
+        <w:rPr>
+          <w:rFonts w:ascii="Verdana Pro" w:hAnsi="Verdana Pro"/>
+          <w:sz w:val="24"/>
+          <w:szCs w:val="24"/>
+        </w:rPr>
+        <w:t>-integrációval. A programozási nyelvek széles skáláját támogatja, többek között a C++, a Java, a Python, a JavaScript és még sok más programozási nyelvet.</w:t>
+      </w:r>
+    </w:p>
+    <w:p>
+      <w:pPr>
+        <w:rPr>
+          <w:rFonts w:ascii="Verdana Pro" w:hAnsi="Verdana Pro"/>
+          <w:sz w:val="24"/>
+          <w:szCs w:val="24"/>
+        </w:rPr>
+      </w:pPr>
+    </w:p>
+    <w:p>
+      <w:pPr>
+        <w:rPr>
+          <w:rFonts w:ascii="Verdana Pro" w:hAnsi="Verdana Pro"/>
+          <w:sz w:val="24"/>
+          <w:szCs w:val="24"/>
+        </w:rPr>
+      </w:pPr>
+      <w:r>
+        <w:rPr>
+          <w:rFonts w:ascii="Verdana Pro" w:hAnsi="Verdana Pro"/>
+          <w:sz w:val="24"/>
+          <w:szCs w:val="24"/>
+        </w:rPr>
+        <w:t xml:space="preserve">A VS </w:t>
+      </w:r>
+      <w:proofErr w:type="spellStart"/>
+      <w:r>
+        <w:rPr>
+          <w:rFonts w:ascii="Verdana Pro" w:hAnsi="Verdana Pro"/>
+          <w:sz w:val="24"/>
+          <w:szCs w:val="24"/>
+        </w:rPr>
+        <w:t>Code</w:t>
+      </w:r>
+      <w:proofErr w:type="spellEnd"/>
+      <w:r>
+        <w:rPr>
+          <w:rFonts w:ascii="Verdana Pro" w:hAnsi="Verdana Pro"/>
+          <w:sz w:val="24"/>
+          <w:szCs w:val="24"/>
+        </w:rPr>
+        <w:t xml:space="preserve"> egyik legfontosabb jellemzője a bővítési rendszer, amely lehetővé teszi a fejlesztők számára, hogy testre szabják és bővítsék a szerkesztő funkcióit. A Visual </w:t>
+      </w:r>
+      <w:proofErr w:type="spellStart"/>
+      <w:r>
+        <w:rPr>
+          <w:rFonts w:ascii="Verdana Pro" w:hAnsi="Verdana Pro"/>
+          <w:sz w:val="24"/>
+          <w:szCs w:val="24"/>
+        </w:rPr>
+        <w:t>Studio</w:t>
+      </w:r>
+      <w:proofErr w:type="spellEnd"/>
+      <w:r>
+        <w:rPr>
+          <w:rFonts w:ascii="Verdana Pro" w:hAnsi="Verdana Pro"/>
+          <w:sz w:val="24"/>
+          <w:szCs w:val="24"/>
+        </w:rPr>
+        <w:t xml:space="preserve"> </w:t>
+      </w:r>
+      <w:proofErr w:type="spellStart"/>
+      <w:r>
+        <w:rPr>
+          <w:rFonts w:ascii="Verdana Pro" w:hAnsi="Verdana Pro"/>
+          <w:sz w:val="24"/>
+          <w:szCs w:val="24"/>
+        </w:rPr>
+        <w:t>Code</w:t>
+      </w:r>
+      <w:proofErr w:type="spellEnd"/>
+      <w:r>
+        <w:rPr>
+          <w:rFonts w:ascii="Verdana Pro" w:hAnsi="Verdana Pro"/>
+          <w:sz w:val="24"/>
+          <w:szCs w:val="24"/>
+        </w:rPr>
+        <w:t xml:space="preserve"> Marketplace-en több ezer bővítmény érhető el, amelyek segítségével a fejlesztők egyszerűsíthetik munkafolyamataikat és javíthatják fejlesztési élményüket.</w:t>
+      </w:r>
+    </w:p>
+    <w:p>
+      <w:pPr>
+        <w:rPr>
+          <w:rFonts w:ascii="Verdana Pro" w:hAnsi="Verdana Pro"/>
+          <w:sz w:val="24"/>
+          <w:szCs w:val="24"/>
+        </w:rPr>
+      </w:pPr>
+    </w:p>
+    <w:p>
+      <w:pPr>
+        <w:rPr>
+          <w:rFonts w:ascii="Verdana Pro" w:hAnsi="Verdana Pro"/>
+          <w:sz w:val="24"/>
+          <w:szCs w:val="24"/>
+        </w:rPr>
+      </w:pPr>
+      <w:r>
+        <w:rPr>
+          <w:rFonts w:ascii="Verdana Pro" w:hAnsi="Verdana Pro"/>
+          <w:sz w:val="24"/>
+          <w:szCs w:val="24"/>
+        </w:rPr>
+        <w:t xml:space="preserve">Összességében a Visual </w:t>
+      </w:r>
+      <w:proofErr w:type="spellStart"/>
+      <w:r>
+        <w:rPr>
+          <w:rFonts w:ascii="Verdana Pro" w:hAnsi="Verdana Pro"/>
+          <w:sz w:val="24"/>
+          <w:szCs w:val="24"/>
+        </w:rPr>
+        <w:t>Studio</w:t>
+      </w:r>
+      <w:proofErr w:type="spellEnd"/>
+      <w:r>
+        <w:rPr>
+          <w:rFonts w:ascii="Verdana Pro" w:hAnsi="Verdana Pro"/>
+          <w:sz w:val="24"/>
+          <w:szCs w:val="24"/>
+        </w:rPr>
+        <w:t xml:space="preserve"> </w:t>
+      </w:r>
+      <w:proofErr w:type="spellStart"/>
+      <w:r>
+        <w:rPr>
+          <w:rFonts w:ascii="Verdana Pro" w:hAnsi="Verdana Pro"/>
+          <w:sz w:val="24"/>
+          <w:szCs w:val="24"/>
+        </w:rPr>
+        <w:t>Code</w:t>
+      </w:r>
+      <w:proofErr w:type="spellEnd"/>
+      <w:r>
+        <w:rPr>
+          <w:rFonts w:ascii="Verdana Pro" w:hAnsi="Verdana Pro"/>
+          <w:sz w:val="24"/>
+          <w:szCs w:val="24"/>
+        </w:rPr>
+        <w:t xml:space="preserve"> népszerű választás a fejlesztők körében rugalmassága, könnyű kezelhetősége és a fejlesztők hatalmas közössége miatt, amely hozzájárul a növekedéshez.</w:t>
+      </w:r>
     </w:p>
     <w:p>
       <w:pPr>
@@ -3081,65 +3285,203 @@
     <w:p>
       <w:pPr>
         <w:pStyle w:val="Cmsor2"/>
-        <w:rPr>
-          <w:b/>
-        </w:rPr>
-      </w:pPr>
-      <w:bookmarkStart w:id="5" w:name="_Toc131070656"/>
-      <w:r>
-        <w:rPr>
-          <w:b/>
-        </w:rPr>
-        <w:t xml:space="preserve">Visual </w:t>
-      </w:r>
-      <w:proofErr w:type="spellStart"/>
-      <w:r>
-        <w:rPr>
-          <w:b/>
-        </w:rPr>
-        <w:t>Studio</w:t>
-      </w:r>
-      <w:proofErr w:type="spellEnd"/>
-      <w:r>
-        <w:rPr>
-          <w:b/>
+      </w:pPr>
+      <w:bookmarkStart w:id="6" w:name="_Toc131070657"/>
+      <w:proofErr w:type="spellStart"/>
+      <w:r>
+        <w:rPr>
+          <w:b/>
+        </w:rPr>
+        <w:t>Angular</w:t>
+      </w:r>
+      <w:bookmarkEnd w:id="6"/>
+      <w:proofErr w:type="spellEnd"/>
+    </w:p>
+    <w:p>
+      <w:pPr>
+        <w:rPr>
+          <w:rFonts w:ascii="Verdana Pro" w:hAnsi="Verdana Pro"/>
+          <w:sz w:val="24"/>
+          <w:szCs w:val="24"/>
+        </w:rPr>
+      </w:pPr>
+      <w:r>
+        <w:rPr>
+          <w:rFonts w:ascii="Verdana Pro" w:hAnsi="Verdana Pro"/>
+          <w:sz w:val="24"/>
+          <w:szCs w:val="24"/>
+        </w:rPr>
+        <w:t xml:space="preserve">Az </w:t>
+      </w:r>
+      <w:proofErr w:type="spellStart"/>
+      <w:r>
+        <w:rPr>
+          <w:rFonts w:ascii="Verdana Pro" w:hAnsi="Verdana Pro"/>
+          <w:sz w:val="24"/>
+          <w:szCs w:val="24"/>
+        </w:rPr>
+        <w:t>Angular</w:t>
+      </w:r>
+      <w:proofErr w:type="spellEnd"/>
+      <w:r>
+        <w:rPr>
+          <w:rFonts w:ascii="Verdana Pro" w:hAnsi="Verdana Pro"/>
+          <w:sz w:val="24"/>
+          <w:szCs w:val="24"/>
+        </w:rPr>
+        <w:t xml:space="preserve"> egy népszerű nyílt forráskódú JavaScript keretrendszer, amelyet a Google fejlesztett és tart fenn. </w:t>
+      </w:r>
+      <w:proofErr w:type="spellStart"/>
+      <w:r>
+        <w:rPr>
+          <w:rFonts w:ascii="Verdana Pro" w:hAnsi="Verdana Pro"/>
+          <w:sz w:val="24"/>
+          <w:szCs w:val="24"/>
+        </w:rPr>
+        <w:t>Single-page</w:t>
+      </w:r>
+      <w:proofErr w:type="spellEnd"/>
+      <w:r>
+        <w:rPr>
+          <w:rFonts w:ascii="Verdana Pro" w:hAnsi="Verdana Pro"/>
+          <w:sz w:val="24"/>
+          <w:szCs w:val="24"/>
+        </w:rPr>
+        <w:t xml:space="preserve"> webes alkalmazások és dinamikus weboldalak építésére használják. Az </w:t>
+      </w:r>
+      <w:proofErr w:type="spellStart"/>
+      <w:r>
+        <w:rPr>
+          <w:rFonts w:ascii="Verdana Pro" w:hAnsi="Verdana Pro"/>
+          <w:sz w:val="24"/>
+          <w:szCs w:val="24"/>
+        </w:rPr>
+        <w:t>Angular</w:t>
+      </w:r>
+      <w:proofErr w:type="spellEnd"/>
+      <w:r>
+        <w:rPr>
+          <w:rFonts w:ascii="Verdana Pro" w:hAnsi="Verdana Pro"/>
+          <w:sz w:val="24"/>
+          <w:szCs w:val="24"/>
         </w:rPr>
         <w:t xml:space="preserve"> </w:t>
       </w:r>
       <w:proofErr w:type="spellStart"/>
       <w:r>
         <w:rPr>
-          <w:b/>
-        </w:rPr>
-        <w:t>Code</w:t>
-      </w:r>
-      <w:bookmarkEnd w:id="5"/>
-      <w:proofErr w:type="spellEnd"/>
-    </w:p>
-    <w:p>
-      <w:pPr>
-        <w:rPr>
-          <w:rFonts w:ascii="Verdana Pro" w:hAnsi="Verdana Pro"/>
-          <w:sz w:val="24"/>
-          <w:szCs w:val="24"/>
-        </w:rPr>
-      </w:pPr>
-      <w:r>
-        <w:rPr>
-          <w:rFonts w:ascii="Verdana Pro" w:hAnsi="Verdana Pro"/>
-          <w:sz w:val="24"/>
-          <w:szCs w:val="24"/>
-        </w:rPr>
-        <w:t xml:space="preserve">A Visual </w:t>
-      </w:r>
-      <w:proofErr w:type="spellStart"/>
-      <w:r>
-        <w:rPr>
-          <w:rFonts w:ascii="Verdana Pro" w:hAnsi="Verdana Pro"/>
-          <w:sz w:val="24"/>
-          <w:szCs w:val="24"/>
-        </w:rPr>
-        <w:t>Studio</w:t>
+          <w:rFonts w:ascii="Verdana Pro" w:hAnsi="Verdana Pro"/>
+          <w:sz w:val="24"/>
+          <w:szCs w:val="24"/>
+        </w:rPr>
+        <w:t>Model-View-Controller</w:t>
+      </w:r>
+      <w:proofErr w:type="spellEnd"/>
+      <w:r>
+        <w:rPr>
+          <w:rFonts w:ascii="Verdana Pro" w:hAnsi="Verdana Pro"/>
+          <w:sz w:val="24"/>
+          <w:szCs w:val="24"/>
+        </w:rPr>
+        <w:t xml:space="preserve"> (MVC) architektúrát használ, és arra tervezték, hogy egyszerűsítse az összetett webes alkalmazások fejlesztését és tesztelését.</w:t>
+      </w:r>
+    </w:p>
+    <w:p>
+      <w:pPr>
+        <w:rPr>
+          <w:rFonts w:ascii="Verdana Pro" w:hAnsi="Verdana Pro"/>
+          <w:sz w:val="24"/>
+          <w:szCs w:val="24"/>
+        </w:rPr>
+      </w:pPr>
+    </w:p>
+    <w:p>
+      <w:pPr>
+        <w:rPr>
+          <w:rFonts w:ascii="Verdana Pro" w:hAnsi="Verdana Pro"/>
+          <w:sz w:val="24"/>
+          <w:szCs w:val="24"/>
+        </w:rPr>
+      </w:pPr>
+      <w:r>
+        <w:rPr>
+          <w:rFonts w:ascii="Verdana Pro" w:hAnsi="Verdana Pro"/>
+          <w:sz w:val="24"/>
+          <w:szCs w:val="24"/>
+        </w:rPr>
+        <w:t xml:space="preserve">Az </w:t>
+      </w:r>
+      <w:proofErr w:type="spellStart"/>
+      <w:r>
+        <w:rPr>
+          <w:rFonts w:ascii="Verdana Pro" w:hAnsi="Verdana Pro"/>
+          <w:sz w:val="24"/>
+          <w:szCs w:val="24"/>
+        </w:rPr>
+        <w:t>Angular</w:t>
+      </w:r>
+      <w:proofErr w:type="spellEnd"/>
+      <w:r>
+        <w:rPr>
+          <w:rFonts w:ascii="Verdana Pro" w:hAnsi="Verdana Pro"/>
+          <w:sz w:val="24"/>
+          <w:szCs w:val="24"/>
+        </w:rPr>
+        <w:t xml:space="preserve"> a </w:t>
+      </w:r>
+      <w:proofErr w:type="spellStart"/>
+      <w:r>
+        <w:rPr>
+          <w:rFonts w:ascii="Verdana Pro" w:hAnsi="Verdana Pro"/>
+          <w:sz w:val="24"/>
+          <w:szCs w:val="24"/>
+        </w:rPr>
+        <w:t>TypeScriptre</w:t>
+      </w:r>
+      <w:proofErr w:type="spellEnd"/>
+      <w:r>
+        <w:rPr>
+          <w:rFonts w:ascii="Verdana Pro" w:hAnsi="Verdana Pro"/>
+          <w:sz w:val="24"/>
+          <w:szCs w:val="24"/>
+        </w:rPr>
+        <w:t xml:space="preserve"> épül, amely a JavaScript egy statikusan típusos </w:t>
+      </w:r>
+      <w:proofErr w:type="spellStart"/>
+      <w:r>
+        <w:rPr>
+          <w:rFonts w:ascii="Verdana Pro" w:hAnsi="Verdana Pro"/>
+          <w:sz w:val="24"/>
+          <w:szCs w:val="24"/>
+        </w:rPr>
+        <w:t>superset</w:t>
+      </w:r>
+      <w:proofErr w:type="spellEnd"/>
+      <w:r>
+        <w:rPr>
+          <w:rFonts w:ascii="Verdana Pro" w:hAnsi="Verdana Pro"/>
+          <w:sz w:val="24"/>
+          <w:szCs w:val="24"/>
+        </w:rPr>
+        <w:t xml:space="preserve">-je. Lehetővé teszi a fejlesztők számára, hogy karbantarthatóbb </w:t>
+      </w:r>
+      <w:r>
+        <w:rPr>
+          <w:rFonts w:ascii="Verdana Pro" w:hAnsi="Verdana Pro"/>
+          <w:sz w:val="24"/>
+          <w:szCs w:val="24"/>
+        </w:rPr>
+        <w:lastRenderedPageBreak/>
+        <w:t xml:space="preserve">és hibamentesebb kódot írjanak. Emellett számos olyan funkciót tartalmaz, mint a </w:t>
+      </w:r>
+      <w:proofErr w:type="spellStart"/>
+      <w:r>
+        <w:rPr>
+          <w:rFonts w:ascii="Verdana Pro" w:hAnsi="Verdana Pro"/>
+          <w:sz w:val="24"/>
+          <w:szCs w:val="24"/>
+        </w:rPr>
+        <w:t>data</w:t>
       </w:r>
       <w:proofErr w:type="spellEnd"/>
       <w:r>
@@ -3157,185 +3499,25 @@
           <w:sz w:val="24"/>
           <w:szCs w:val="24"/>
         </w:rPr>
-        <w:t>Code</w:t>
-      </w:r>
-      <w:proofErr w:type="spellEnd"/>
-      <w:r>
-        <w:rPr>
-          <w:rFonts w:ascii="Verdana Pro" w:hAnsi="Verdana Pro"/>
-          <w:sz w:val="24"/>
-          <w:szCs w:val="24"/>
-        </w:rPr>
-        <w:t xml:space="preserve"> (VS </w:t>
-      </w:r>
-      <w:proofErr w:type="spellStart"/>
-      <w:r>
-        <w:rPr>
-          <w:rFonts w:ascii="Verdana Pro" w:hAnsi="Verdana Pro"/>
-          <w:sz w:val="24"/>
-          <w:szCs w:val="24"/>
-        </w:rPr>
-        <w:t>Code</w:t>
-      </w:r>
-      <w:proofErr w:type="spellEnd"/>
-      <w:r>
-        <w:rPr>
-          <w:rFonts w:ascii="Verdana Pro" w:hAnsi="Verdana Pro"/>
-          <w:sz w:val="24"/>
-          <w:szCs w:val="24"/>
-        </w:rPr>
-        <w:t>) a Microsoft által kifejlesztett ingyenes, nyílt forráskódú, könnyű és platformokon átívelő kódszerkesztő program. Úgy tervezték, hogy rugalmas és bővíthető fejlesztőkörnyezet legyen alkalmazások széles körének - beleértve a webes, mobil- és asztali alkalmazásokat - építéséhez és hibakereséséhez.</w:t>
-      </w:r>
-    </w:p>
-    <w:p>
-      <w:pPr>
-        <w:rPr>
-          <w:rFonts w:ascii="Verdana Pro" w:hAnsi="Verdana Pro"/>
-          <w:sz w:val="24"/>
-          <w:szCs w:val="24"/>
-        </w:rPr>
-      </w:pPr>
-    </w:p>
-    <w:p>
-      <w:pPr>
-        <w:rPr>
-          <w:rFonts w:ascii="Verdana Pro" w:hAnsi="Verdana Pro"/>
-          <w:sz w:val="24"/>
-          <w:szCs w:val="24"/>
-        </w:rPr>
-      </w:pPr>
-      <w:r>
-        <w:rPr>
-          <w:rFonts w:ascii="Verdana Pro" w:hAnsi="Verdana Pro"/>
-          <w:sz w:val="24"/>
-          <w:szCs w:val="24"/>
-        </w:rPr>
-        <w:t xml:space="preserve">A VS </w:t>
-      </w:r>
-      <w:proofErr w:type="spellStart"/>
-      <w:r>
-        <w:rPr>
-          <w:rFonts w:ascii="Verdana Pro" w:hAnsi="Verdana Pro"/>
-          <w:sz w:val="24"/>
-          <w:szCs w:val="24"/>
-        </w:rPr>
-        <w:t>Code</w:t>
-      </w:r>
-      <w:proofErr w:type="spellEnd"/>
-      <w:r>
-        <w:rPr>
-          <w:rFonts w:ascii="Verdana Pro" w:hAnsi="Verdana Pro"/>
-          <w:sz w:val="24"/>
-          <w:szCs w:val="24"/>
-        </w:rPr>
-        <w:t xml:space="preserve"> intuitív és felhasználóbarát felülettel rendelkezik, számos beépített </w:t>
-      </w:r>
-      <w:proofErr w:type="gramStart"/>
-      <w:r>
-        <w:rPr>
-          <w:rFonts w:ascii="Verdana Pro" w:hAnsi="Verdana Pro"/>
-          <w:sz w:val="24"/>
-          <w:szCs w:val="24"/>
-        </w:rPr>
-        <w:t>funkcióval</w:t>
-      </w:r>
-      <w:proofErr w:type="gramEnd"/>
-      <w:r>
-        <w:rPr>
-          <w:rFonts w:ascii="Verdana Pro" w:hAnsi="Verdana Pro"/>
-          <w:sz w:val="24"/>
-          <w:szCs w:val="24"/>
-        </w:rPr>
-        <w:t xml:space="preserve">, például kódkiemeléssel, automatikus kitöltéssel, hibakereséssel és </w:t>
-      </w:r>
-      <w:proofErr w:type="spellStart"/>
-      <w:r>
-        <w:rPr>
-          <w:rFonts w:ascii="Verdana Pro" w:hAnsi="Verdana Pro"/>
-          <w:sz w:val="24"/>
-          <w:szCs w:val="24"/>
-        </w:rPr>
-        <w:t>Git</w:t>
-      </w:r>
-      <w:proofErr w:type="spellEnd"/>
-      <w:r>
-        <w:rPr>
-          <w:rFonts w:ascii="Verdana Pro" w:hAnsi="Verdana Pro"/>
-          <w:sz w:val="24"/>
-          <w:szCs w:val="24"/>
-        </w:rPr>
-        <w:t>-integrációval. A programozási nyelvek széles skáláját támogatja, többek között a C++, a Java, a Python, a JavaScript és még sok más programozási nyelvet.</w:t>
-      </w:r>
-    </w:p>
-    <w:p>
-      <w:pPr>
-        <w:rPr>
-          <w:rFonts w:ascii="Verdana Pro" w:hAnsi="Verdana Pro"/>
-          <w:sz w:val="24"/>
-          <w:szCs w:val="24"/>
-        </w:rPr>
-      </w:pPr>
-    </w:p>
-    <w:p>
-      <w:pPr>
-        <w:rPr>
-          <w:rFonts w:ascii="Verdana Pro" w:hAnsi="Verdana Pro"/>
-          <w:sz w:val="24"/>
-          <w:szCs w:val="24"/>
-        </w:rPr>
-      </w:pPr>
-      <w:r>
-        <w:rPr>
-          <w:rFonts w:ascii="Verdana Pro" w:hAnsi="Verdana Pro"/>
-          <w:sz w:val="24"/>
-          <w:szCs w:val="24"/>
-        </w:rPr>
-        <w:t xml:space="preserve">A VS </w:t>
-      </w:r>
-      <w:proofErr w:type="spellStart"/>
-      <w:r>
-        <w:rPr>
-          <w:rFonts w:ascii="Verdana Pro" w:hAnsi="Verdana Pro"/>
-          <w:sz w:val="24"/>
-          <w:szCs w:val="24"/>
-        </w:rPr>
-        <w:t>Code</w:t>
-      </w:r>
-      <w:proofErr w:type="spellEnd"/>
-      <w:r>
-        <w:rPr>
-          <w:rFonts w:ascii="Verdana Pro" w:hAnsi="Verdana Pro"/>
-          <w:sz w:val="24"/>
-          <w:szCs w:val="24"/>
-        </w:rPr>
-        <w:t xml:space="preserve"> egyik legfontosabb jellemzője a bővítési rendszer, amely lehetővé teszi a fejlesztők számára, hogy testre szabják és bővítsék a szerkesztő </w:t>
-      </w:r>
-      <w:proofErr w:type="gramStart"/>
-      <w:r>
-        <w:rPr>
-          <w:rFonts w:ascii="Verdana Pro" w:hAnsi="Verdana Pro"/>
-          <w:sz w:val="24"/>
-          <w:szCs w:val="24"/>
-        </w:rPr>
-        <w:t>funkcióit</w:t>
-      </w:r>
-      <w:proofErr w:type="gramEnd"/>
-      <w:r>
-        <w:rPr>
-          <w:rFonts w:ascii="Verdana Pro" w:hAnsi="Verdana Pro"/>
-          <w:sz w:val="24"/>
-          <w:szCs w:val="24"/>
-        </w:rPr>
-        <w:t xml:space="preserve">. A Visual </w:t>
-      </w:r>
-      <w:proofErr w:type="spellStart"/>
-      <w:r>
-        <w:rPr>
-          <w:rFonts w:ascii="Verdana Pro" w:hAnsi="Verdana Pro"/>
-          <w:sz w:val="24"/>
-          <w:szCs w:val="24"/>
-        </w:rPr>
-        <w:t>Studio</w:t>
+        <w:t>binding</w:t>
+      </w:r>
+      <w:proofErr w:type="spellEnd"/>
+      <w:r>
+        <w:rPr>
+          <w:rFonts w:ascii="Verdana Pro" w:hAnsi="Verdana Pro"/>
+          <w:sz w:val="24"/>
+          <w:szCs w:val="24"/>
+        </w:rPr>
+        <w:t xml:space="preserve">, </w:t>
+      </w:r>
+      <w:proofErr w:type="spellStart"/>
+      <w:r>
+        <w:rPr>
+          <w:rFonts w:ascii="Verdana Pro" w:hAnsi="Verdana Pro"/>
+          <w:sz w:val="24"/>
+          <w:szCs w:val="24"/>
+        </w:rPr>
+        <w:t>dependency</w:t>
       </w:r>
       <w:proofErr w:type="spellEnd"/>
       <w:r>
@@ -3353,53 +3535,123 @@
           <w:sz w:val="24"/>
           <w:szCs w:val="24"/>
         </w:rPr>
-        <w:t>Code</w:t>
-      </w:r>
-      <w:proofErr w:type="spellEnd"/>
-      <w:r>
-        <w:rPr>
-          <w:rFonts w:ascii="Verdana Pro" w:hAnsi="Verdana Pro"/>
-          <w:sz w:val="24"/>
-          <w:szCs w:val="24"/>
-        </w:rPr>
-        <w:t xml:space="preserve"> Marketplace-en több ezer bővítmény érhető el, amelyek segítségével a fejlesztők egyszerűsíthetik munkafolyamataikat és javíthatják fejlesztési élményüket.</w:t>
-      </w:r>
-    </w:p>
-    <w:p>
-      <w:pPr>
-        <w:rPr>
-          <w:rFonts w:ascii="Verdana Pro" w:hAnsi="Verdana Pro"/>
-          <w:sz w:val="24"/>
-          <w:szCs w:val="24"/>
-        </w:rPr>
-      </w:pPr>
-    </w:p>
-    <w:p>
-      <w:pPr>
-        <w:rPr>
-          <w:rFonts w:ascii="Verdana Pro" w:hAnsi="Verdana Pro"/>
-          <w:sz w:val="24"/>
-          <w:szCs w:val="24"/>
-        </w:rPr>
-      </w:pPr>
-      <w:r>
-        <w:rPr>
-          <w:rFonts w:ascii="Verdana Pro" w:hAnsi="Verdana Pro"/>
-          <w:sz w:val="24"/>
-          <w:szCs w:val="24"/>
-        </w:rPr>
-        <w:t xml:space="preserve">Összességében a Visual </w:t>
-      </w:r>
-      <w:proofErr w:type="spellStart"/>
-      <w:r>
-        <w:rPr>
-          <w:rFonts w:ascii="Verdana Pro" w:hAnsi="Verdana Pro"/>
-          <w:sz w:val="24"/>
-          <w:szCs w:val="24"/>
-        </w:rPr>
-        <w:t>Studio</w:t>
-      </w:r>
-      <w:proofErr w:type="spellEnd"/>
+        <w:t>injection</w:t>
+      </w:r>
+      <w:proofErr w:type="spellEnd"/>
+      <w:r>
+        <w:rPr>
+          <w:rFonts w:ascii="Verdana Pro" w:hAnsi="Verdana Pro"/>
+          <w:sz w:val="24"/>
+          <w:szCs w:val="24"/>
+        </w:rPr>
+        <w:t xml:space="preserve"> és a komponensalapú architektúra, amely segíti a fejlesztőket a skálázható és moduláris alkalmazások építésében.</w:t>
+      </w:r>
+    </w:p>
+    <w:p>
+      <w:pPr>
+        <w:rPr>
+          <w:rFonts w:ascii="Verdana Pro" w:hAnsi="Verdana Pro"/>
+          <w:sz w:val="24"/>
+          <w:szCs w:val="24"/>
+        </w:rPr>
+      </w:pPr>
+    </w:p>
+    <w:p>
+      <w:pPr>
+        <w:rPr>
+          <w:rFonts w:ascii="Verdana Pro" w:hAnsi="Verdana Pro"/>
+          <w:sz w:val="24"/>
+          <w:szCs w:val="24"/>
+        </w:rPr>
+      </w:pPr>
+      <w:r>
+        <w:rPr>
+          <w:rFonts w:ascii="Verdana Pro" w:hAnsi="Verdana Pro"/>
+          <w:sz w:val="24"/>
+          <w:szCs w:val="24"/>
+        </w:rPr>
+        <w:t xml:space="preserve">Az </w:t>
+      </w:r>
+      <w:proofErr w:type="spellStart"/>
+      <w:r>
+        <w:rPr>
+          <w:rFonts w:ascii="Verdana Pro" w:hAnsi="Verdana Pro"/>
+          <w:sz w:val="24"/>
+          <w:szCs w:val="24"/>
+        </w:rPr>
+        <w:t>Angular</w:t>
+      </w:r>
+      <w:proofErr w:type="spellEnd"/>
+      <w:r>
+        <w:rPr>
+          <w:rFonts w:ascii="Verdana Pro" w:hAnsi="Verdana Pro"/>
+          <w:sz w:val="24"/>
+          <w:szCs w:val="24"/>
+        </w:rPr>
+        <w:t xml:space="preserve"> gazdag eszköz- és könyvtárkészletet biztosít, amely segíti a fejlesztőket a modern webes alkalmazások gyors és hatékony elkészítésében. A fejlesztők és a vállalatok világszerte széles körben használják komplex és funkciógazdag webes alkalmazások építésére.</w:t>
+      </w:r>
+    </w:p>
+    <w:p>
+      <w:pPr>
+        <w:rPr>
+          <w:rFonts w:ascii="Verdana Pro" w:hAnsi="Verdana Pro"/>
+          <w:sz w:val="24"/>
+          <w:szCs w:val="24"/>
+        </w:rPr>
+      </w:pPr>
+    </w:p>
+    <w:p>
+      <w:pPr>
+        <w:pStyle w:val="Cmsor2"/>
+        <w:rPr>
+          <w:b/>
+        </w:rPr>
+      </w:pPr>
+      <w:bookmarkStart w:id="7" w:name="_Toc131070658"/>
+      <w:proofErr w:type="spellStart"/>
+      <w:r>
+        <w:rPr>
+          <w:b/>
+        </w:rPr>
+        <w:t>TypeScript</w:t>
+      </w:r>
+      <w:bookmarkEnd w:id="7"/>
+      <w:proofErr w:type="spellEnd"/>
+    </w:p>
+    <w:p>
+      <w:pPr>
+        <w:rPr>
+          <w:rFonts w:ascii="Verdana Pro" w:hAnsi="Verdana Pro"/>
+          <w:sz w:val="24"/>
+          <w:szCs w:val="24"/>
+        </w:rPr>
+      </w:pPr>
+      <w:r>
+        <w:rPr>
+          <w:rFonts w:ascii="Verdana Pro" w:hAnsi="Verdana Pro"/>
+          <w:sz w:val="24"/>
+          <w:szCs w:val="24"/>
+        </w:rPr>
+        <w:t xml:space="preserve">A </w:t>
+      </w:r>
+      <w:proofErr w:type="spellStart"/>
+      <w:r>
+        <w:rPr>
+          <w:rFonts w:ascii="Verdana Pro" w:hAnsi="Verdana Pro"/>
+          <w:sz w:val="24"/>
+          <w:szCs w:val="24"/>
+        </w:rPr>
+        <w:t>TypeScript</w:t>
+      </w:r>
+      <w:proofErr w:type="spellEnd"/>
+      <w:r>
+        <w:rPr>
+          <w:rFonts w:ascii="Verdana Pro" w:hAnsi="Verdana Pro"/>
+          <w:sz w:val="24"/>
+          <w:szCs w:val="24"/>
+        </w:rPr>
+        <w:t xml:space="preserve"> egy olyan</w:t>
+      </w:r>
       <w:r>
         <w:rPr>
           <w:rFonts w:ascii="Verdana Pro" w:hAnsi="Verdana Pro"/>
@@ -3408,111 +3660,22 @@
         </w:rPr>
         <w:t xml:space="preserve"> </w:t>
       </w:r>
-      <w:proofErr w:type="spellStart"/>
-      <w:r>
-        <w:rPr>
-          <w:rFonts w:ascii="Verdana Pro" w:hAnsi="Verdana Pro"/>
-          <w:sz w:val="24"/>
-          <w:szCs w:val="24"/>
-        </w:rPr>
-        <w:t>Code</w:t>
-      </w:r>
-      <w:proofErr w:type="spellEnd"/>
-      <w:r>
-        <w:rPr>
-          <w:rFonts w:ascii="Verdana Pro" w:hAnsi="Verdana Pro"/>
-          <w:sz w:val="24"/>
-          <w:szCs w:val="24"/>
-        </w:rPr>
-        <w:t xml:space="preserve"> népszerű választás a fejlesztők körében rugalmassága, könnyű kezelhetősége és a fejlesztők hatalmas közössége miatt, amely hozzájárul a növekedéshez.</w:t>
-      </w:r>
-    </w:p>
-    <w:p>
-      <w:pPr>
-        <w:rPr>
-          <w:rFonts w:ascii="Verdana Pro" w:hAnsi="Verdana Pro"/>
-          <w:sz w:val="24"/>
-          <w:szCs w:val="24"/>
-        </w:rPr>
-      </w:pPr>
-    </w:p>
-    <w:p>
-      <w:pPr>
-        <w:pStyle w:val="Cmsor2"/>
-      </w:pPr>
-      <w:bookmarkStart w:id="6" w:name="_Toc131070657"/>
-      <w:proofErr w:type="spellStart"/>
-      <w:r>
-        <w:rPr>
-          <w:b/>
-        </w:rPr>
-        <w:t>Angular</w:t>
-      </w:r>
-      <w:bookmarkEnd w:id="6"/>
-      <w:proofErr w:type="spellEnd"/>
-    </w:p>
-    <w:p>
-      <w:pPr>
-        <w:rPr>
-          <w:rFonts w:ascii="Verdana Pro" w:hAnsi="Verdana Pro"/>
-          <w:sz w:val="24"/>
-          <w:szCs w:val="24"/>
-        </w:rPr>
-      </w:pPr>
-      <w:r>
-        <w:rPr>
-          <w:rFonts w:ascii="Verdana Pro" w:hAnsi="Verdana Pro"/>
-          <w:sz w:val="24"/>
-          <w:szCs w:val="24"/>
-        </w:rPr>
-        <w:t xml:space="preserve">Az </w:t>
-      </w:r>
-      <w:proofErr w:type="spellStart"/>
-      <w:r>
-        <w:rPr>
-          <w:rFonts w:ascii="Verdana Pro" w:hAnsi="Verdana Pro"/>
-          <w:sz w:val="24"/>
-          <w:szCs w:val="24"/>
-        </w:rPr>
-        <w:t>Angular</w:t>
-      </w:r>
-      <w:proofErr w:type="spellEnd"/>
-      <w:r>
-        <w:rPr>
-          <w:rFonts w:ascii="Verdana Pro" w:hAnsi="Verdana Pro"/>
-          <w:sz w:val="24"/>
-          <w:szCs w:val="24"/>
-        </w:rPr>
-        <w:t xml:space="preserve"> egy népszerű nyílt forráskódú JavaScript keretrendszer, amelyet a Google fejlesztett és tart fenn. </w:t>
-      </w:r>
-      <w:proofErr w:type="spellStart"/>
-      <w:r>
-        <w:rPr>
-          <w:rFonts w:ascii="Verdana Pro" w:hAnsi="Verdana Pro"/>
-          <w:sz w:val="24"/>
-          <w:szCs w:val="24"/>
-        </w:rPr>
-        <w:t>Single-page</w:t>
-      </w:r>
-      <w:proofErr w:type="spellEnd"/>
-      <w:r>
-        <w:rPr>
-          <w:rFonts w:ascii="Verdana Pro" w:hAnsi="Verdana Pro"/>
-          <w:sz w:val="24"/>
-          <w:szCs w:val="24"/>
-        </w:rPr>
-        <w:t xml:space="preserve"> webes alkalmazások és dinamikus weboldalak építésére használják. Az </w:t>
-      </w:r>
-      <w:proofErr w:type="spellStart"/>
-      <w:r>
-        <w:rPr>
-          <w:rFonts w:ascii="Verdana Pro" w:hAnsi="Verdana Pro"/>
-          <w:sz w:val="24"/>
-          <w:szCs w:val="24"/>
-        </w:rPr>
-        <w:t>Angular</w:t>
-      </w:r>
-      <w:proofErr w:type="spellEnd"/>
+      <w:r>
+        <w:rPr>
+          <w:rFonts w:ascii="Verdana Pro" w:hAnsi="Verdana Pro"/>
+          <w:sz w:val="24"/>
+          <w:szCs w:val="24"/>
+        </w:rPr>
+        <w:t>nagy teljesítményű programozási nyelv, amely a JavaScript</w:t>
+      </w:r>
+      <w:r>
+        <w:rPr>
+          <w:rFonts w:ascii="Verdana Pro" w:hAnsi="Verdana Pro"/>
+          <w:sz w:val="24"/>
+          <w:szCs w:val="24"/>
+        </w:rPr>
+        <w:t xml:space="preserve"> típusos</w:t>
+      </w:r>
       <w:r>
         <w:rPr>
           <w:rFonts w:ascii="Verdana Pro" w:hAnsi="Verdana Pro"/>
@@ -3528,86 +3691,6 @@
           <w:sz w:val="24"/>
           <w:szCs w:val="24"/>
         </w:rPr>
-        <w:t>Model-View-Controller</w:t>
-      </w:r>
-      <w:proofErr w:type="spellEnd"/>
-      <w:r>
-        <w:rPr>
-          <w:rFonts w:ascii="Verdana Pro" w:hAnsi="Verdana Pro"/>
-          <w:sz w:val="24"/>
-          <w:szCs w:val="24"/>
-        </w:rPr>
-        <w:t xml:space="preserve"> (MVC) architektúrát használ, és arra tervezték, hogy egyszerűsítse az összetett webes alkalmazások fejlesztését és tesztelését.</w:t>
-      </w:r>
-    </w:p>
-    <w:p>
-      <w:pPr>
-        <w:rPr>
-          <w:rFonts w:ascii="Verdana Pro" w:hAnsi="Verdana Pro"/>
-          <w:sz w:val="24"/>
-          <w:szCs w:val="24"/>
-        </w:rPr>
-      </w:pPr>
-    </w:p>
-    <w:p>
-      <w:pPr>
-        <w:rPr>
-          <w:rFonts w:ascii="Verdana Pro" w:hAnsi="Verdana Pro"/>
-          <w:sz w:val="24"/>
-          <w:szCs w:val="24"/>
-        </w:rPr>
-      </w:pPr>
-      <w:r>
-        <w:rPr>
-          <w:rFonts w:ascii="Verdana Pro" w:hAnsi="Verdana Pro"/>
-          <w:sz w:val="24"/>
-          <w:szCs w:val="24"/>
-        </w:rPr>
-        <w:t xml:space="preserve">Az </w:t>
-      </w:r>
-      <w:proofErr w:type="spellStart"/>
-      <w:r>
-        <w:rPr>
-          <w:rFonts w:ascii="Verdana Pro" w:hAnsi="Verdana Pro"/>
-          <w:sz w:val="24"/>
-          <w:szCs w:val="24"/>
-        </w:rPr>
-        <w:t>Angular</w:t>
-      </w:r>
-      <w:proofErr w:type="spellEnd"/>
-      <w:r>
-        <w:rPr>
-          <w:rFonts w:ascii="Verdana Pro" w:hAnsi="Verdana Pro"/>
-          <w:sz w:val="24"/>
-          <w:szCs w:val="24"/>
-        </w:rPr>
-        <w:t xml:space="preserve"> a </w:t>
-      </w:r>
-      <w:proofErr w:type="spellStart"/>
-      <w:r>
-        <w:rPr>
-          <w:rFonts w:ascii="Verdana Pro" w:hAnsi="Verdana Pro"/>
-          <w:sz w:val="24"/>
-          <w:szCs w:val="24"/>
-        </w:rPr>
-        <w:t>TypeScriptre</w:t>
-      </w:r>
-      <w:proofErr w:type="spellEnd"/>
-      <w:r>
-        <w:rPr>
-          <w:rFonts w:ascii="Verdana Pro" w:hAnsi="Verdana Pro"/>
-          <w:sz w:val="24"/>
-          <w:szCs w:val="24"/>
-        </w:rPr>
-        <w:t xml:space="preserve"> épül, amely a JavaScript egy statikusan típusos </w:t>
-      </w:r>
-      <w:proofErr w:type="spellStart"/>
-      <w:r>
-        <w:rPr>
-          <w:rFonts w:ascii="Verdana Pro" w:hAnsi="Verdana Pro"/>
-          <w:sz w:val="24"/>
-          <w:szCs w:val="24"/>
-        </w:rPr>
         <w:t>superset</w:t>
       </w:r>
       <w:proofErr w:type="spellEnd"/>
@@ -3617,196 +3700,167 @@
           <w:sz w:val="24"/>
           <w:szCs w:val="24"/>
         </w:rPr>
-        <w:t xml:space="preserve">-je. Lehetővé teszi a fejlesztők számára, hogy karbantarthatóbb </w:t>
-      </w:r>
-      <w:r>
-        <w:rPr>
-          <w:rFonts w:ascii="Verdana Pro" w:hAnsi="Verdana Pro"/>
-          <w:sz w:val="24"/>
-          <w:szCs w:val="24"/>
-        </w:rPr>
-        <w:lastRenderedPageBreak/>
-        <w:t xml:space="preserve">és hibamentesebb kódot írjanak. Emellett számos olyan </w:t>
-      </w:r>
-      <w:proofErr w:type="gramStart"/>
-      <w:r>
-        <w:rPr>
-          <w:rFonts w:ascii="Verdana Pro" w:hAnsi="Verdana Pro"/>
-          <w:sz w:val="24"/>
-          <w:szCs w:val="24"/>
-        </w:rPr>
-        <w:t>funkciót</w:t>
-      </w:r>
-      <w:proofErr w:type="gramEnd"/>
-      <w:r>
-        <w:rPr>
-          <w:rFonts w:ascii="Verdana Pro" w:hAnsi="Verdana Pro"/>
-          <w:sz w:val="24"/>
-          <w:szCs w:val="24"/>
-        </w:rPr>
-        <w:t xml:space="preserve"> tartalmaz, mint a </w:t>
-      </w:r>
-      <w:proofErr w:type="spellStart"/>
-      <w:r>
-        <w:rPr>
-          <w:rFonts w:ascii="Verdana Pro" w:hAnsi="Verdana Pro"/>
-          <w:sz w:val="24"/>
-          <w:szCs w:val="24"/>
-        </w:rPr>
-        <w:t>data</w:t>
-      </w:r>
-      <w:proofErr w:type="spellEnd"/>
-      <w:r>
-        <w:rPr>
-          <w:rFonts w:ascii="Verdana Pro" w:hAnsi="Verdana Pro"/>
-          <w:sz w:val="24"/>
-          <w:szCs w:val="24"/>
-        </w:rPr>
-        <w:t xml:space="preserve"> </w:t>
-      </w:r>
-      <w:proofErr w:type="spellStart"/>
-      <w:r>
-        <w:rPr>
-          <w:rFonts w:ascii="Verdana Pro" w:hAnsi="Verdana Pro"/>
-          <w:sz w:val="24"/>
-          <w:szCs w:val="24"/>
-        </w:rPr>
-        <w:t>binding</w:t>
-      </w:r>
-      <w:proofErr w:type="spellEnd"/>
-      <w:r>
-        <w:rPr>
-          <w:rFonts w:ascii="Verdana Pro" w:hAnsi="Verdana Pro"/>
-          <w:sz w:val="24"/>
-          <w:szCs w:val="24"/>
-        </w:rPr>
-        <w:t xml:space="preserve">, </w:t>
-      </w:r>
-      <w:proofErr w:type="spellStart"/>
-      <w:r>
-        <w:rPr>
-          <w:rFonts w:ascii="Verdana Pro" w:hAnsi="Verdana Pro"/>
-          <w:sz w:val="24"/>
-          <w:szCs w:val="24"/>
-        </w:rPr>
-        <w:t>dependency</w:t>
-      </w:r>
-      <w:proofErr w:type="spellEnd"/>
-      <w:r>
-        <w:rPr>
-          <w:rFonts w:ascii="Verdana Pro" w:hAnsi="Verdana Pro"/>
-          <w:sz w:val="24"/>
-          <w:szCs w:val="24"/>
-        </w:rPr>
-        <w:t xml:space="preserve"> </w:t>
-      </w:r>
-      <w:proofErr w:type="spellStart"/>
-      <w:r>
-        <w:rPr>
-          <w:rFonts w:ascii="Verdana Pro" w:hAnsi="Verdana Pro"/>
-          <w:sz w:val="24"/>
-          <w:szCs w:val="24"/>
-        </w:rPr>
-        <w:t>injection</w:t>
-      </w:r>
-      <w:proofErr w:type="spellEnd"/>
-      <w:r>
-        <w:rPr>
-          <w:rFonts w:ascii="Verdana Pro" w:hAnsi="Verdana Pro"/>
-          <w:sz w:val="24"/>
-          <w:szCs w:val="24"/>
-        </w:rPr>
-        <w:t xml:space="preserve"> és a komponensalapú architektúra, amely segíti a fejlesztőket a skálázható és moduláris alkalmazások építésében.</w:t>
-      </w:r>
-    </w:p>
-    <w:p>
-      <w:pPr>
-        <w:rPr>
-          <w:rFonts w:ascii="Verdana Pro" w:hAnsi="Verdana Pro"/>
-          <w:sz w:val="24"/>
-          <w:szCs w:val="24"/>
-        </w:rPr>
-      </w:pPr>
-    </w:p>
-    <w:p>
-      <w:pPr>
-        <w:rPr>
-          <w:rFonts w:ascii="Verdana Pro" w:hAnsi="Verdana Pro"/>
-          <w:sz w:val="24"/>
-          <w:szCs w:val="24"/>
-        </w:rPr>
-      </w:pPr>
-      <w:r>
-        <w:rPr>
-          <w:rFonts w:ascii="Verdana Pro" w:hAnsi="Verdana Pro"/>
-          <w:sz w:val="24"/>
-          <w:szCs w:val="24"/>
-        </w:rPr>
-        <w:t xml:space="preserve">Az </w:t>
-      </w:r>
-      <w:proofErr w:type="spellStart"/>
-      <w:r>
-        <w:rPr>
-          <w:rFonts w:ascii="Verdana Pro" w:hAnsi="Verdana Pro"/>
-          <w:sz w:val="24"/>
-          <w:szCs w:val="24"/>
-        </w:rPr>
-        <w:t>Angular</w:t>
-      </w:r>
-      <w:proofErr w:type="spellEnd"/>
-      <w:r>
-        <w:rPr>
-          <w:rFonts w:ascii="Verdana Pro" w:hAnsi="Verdana Pro"/>
-          <w:sz w:val="24"/>
-          <w:szCs w:val="24"/>
-        </w:rPr>
-        <w:t xml:space="preserve"> gazdag eszköz- és könyvtárkészletet biztosít, amely segíti a fejlesztőket a modern webes alkalmazások gyors és hatékony elkészítésében. A fejlesztők és a vállalatok világszerte széles körben használják </w:t>
-      </w:r>
-      <w:proofErr w:type="gramStart"/>
-      <w:r>
-        <w:rPr>
-          <w:rFonts w:ascii="Verdana Pro" w:hAnsi="Verdana Pro"/>
-          <w:sz w:val="24"/>
-          <w:szCs w:val="24"/>
-        </w:rPr>
-        <w:t>komplex</w:t>
-      </w:r>
-      <w:proofErr w:type="gramEnd"/>
-      <w:r>
-        <w:rPr>
-          <w:rFonts w:ascii="Verdana Pro" w:hAnsi="Verdana Pro"/>
-          <w:sz w:val="24"/>
-          <w:szCs w:val="24"/>
-        </w:rPr>
-        <w:t xml:space="preserve"> és funkciógazdag webes alkalmazások építésére.</w:t>
-      </w:r>
-    </w:p>
-    <w:p>
-      <w:pPr>
-        <w:rPr>
-          <w:rFonts w:ascii="Verdana Pro" w:hAnsi="Verdana Pro"/>
-          <w:sz w:val="24"/>
-          <w:szCs w:val="24"/>
-        </w:rPr>
-      </w:pPr>
-    </w:p>
-    <w:p>
-      <w:pPr>
-        <w:pStyle w:val="Cmsor2"/>
-        <w:rPr>
-          <w:b/>
-        </w:rPr>
-      </w:pPr>
-      <w:bookmarkStart w:id="7" w:name="_Toc131070658"/>
-      <w:proofErr w:type="spellStart"/>
-      <w:r>
-        <w:rPr>
-          <w:b/>
+        <w:t>-je, azaz a JavaScriptre épül,</w:t>
+      </w:r>
+      <w:r>
+        <w:rPr>
+          <w:rFonts w:ascii="Verdana Pro" w:hAnsi="Verdana Pro"/>
+          <w:sz w:val="24"/>
+          <w:szCs w:val="24"/>
+        </w:rPr>
+        <w:t xml:space="preserve"> további </w:t>
+      </w:r>
+      <w:r>
+        <w:rPr>
+          <w:rFonts w:ascii="Verdana Pro" w:hAnsi="Verdana Pro"/>
+          <w:sz w:val="24"/>
+          <w:szCs w:val="24"/>
+        </w:rPr>
+        <w:t>funkciókat ad hozzá és egyszerű JavaScriptre fordul le.</w:t>
+      </w:r>
+      <w:r>
+        <w:rPr>
+          <w:rFonts w:ascii="Verdana Pro" w:hAnsi="Verdana Pro"/>
+          <w:sz w:val="24"/>
+          <w:szCs w:val="24"/>
+        </w:rPr>
+        <w:t xml:space="preserve"> A Microsoft fejleszt</w:t>
+      </w:r>
+      <w:r>
+        <w:rPr>
+          <w:rFonts w:ascii="Verdana Pro" w:hAnsi="Verdana Pro"/>
+          <w:sz w:val="24"/>
+          <w:szCs w:val="24"/>
+        </w:rPr>
+        <w:t xml:space="preserve">i, </w:t>
+      </w:r>
+      <w:r>
+        <w:rPr>
+          <w:rFonts w:ascii="Verdana Pro" w:hAnsi="Verdana Pro"/>
+          <w:sz w:val="24"/>
+          <w:szCs w:val="24"/>
+        </w:rPr>
+        <w:t>először 2012-ben jelent meg.</w:t>
+      </w:r>
+    </w:p>
+    <w:p>
+      <w:pPr>
+        <w:rPr>
+          <w:rFonts w:ascii="Verdana Pro" w:hAnsi="Verdana Pro"/>
+          <w:sz w:val="24"/>
+          <w:szCs w:val="24"/>
+        </w:rPr>
+      </w:pPr>
+    </w:p>
+    <w:p>
+      <w:pPr>
+        <w:rPr>
+          <w:rFonts w:ascii="Verdana Pro" w:hAnsi="Verdana Pro"/>
+          <w:sz w:val="24"/>
+          <w:szCs w:val="24"/>
+        </w:rPr>
+      </w:pPr>
+      <w:r>
+        <w:rPr>
+          <w:rFonts w:ascii="Verdana Pro" w:hAnsi="Verdana Pro"/>
+          <w:sz w:val="24"/>
+          <w:szCs w:val="24"/>
+        </w:rPr>
+        <w:t xml:space="preserve">A </w:t>
+      </w:r>
+      <w:proofErr w:type="spellStart"/>
+      <w:r>
+        <w:rPr>
+          <w:rFonts w:ascii="Verdana Pro" w:hAnsi="Verdana Pro"/>
+          <w:sz w:val="24"/>
+          <w:szCs w:val="24"/>
         </w:rPr>
         <w:t>TypeScript</w:t>
       </w:r>
-      <w:bookmarkEnd w:id="7"/>
-      <w:proofErr w:type="spellEnd"/>
+      <w:proofErr w:type="spellEnd"/>
+      <w:r>
+        <w:rPr>
+          <w:rFonts w:ascii="Verdana Pro" w:hAnsi="Verdana Pro"/>
+          <w:sz w:val="24"/>
+          <w:szCs w:val="24"/>
+        </w:rPr>
+        <w:t xml:space="preserve"> egyik fő jellemzője a statikus típusellenőrzés, amely lehetővé teszi a fejlesztők számára, hogy a fejlesztési folyamat korai szakaszában </w:t>
+      </w:r>
+      <w:proofErr w:type="spellStart"/>
+      <w:r>
+        <w:rPr>
+          <w:rFonts w:ascii="Verdana Pro" w:hAnsi="Verdana Pro"/>
+          <w:sz w:val="24"/>
+          <w:szCs w:val="24"/>
+        </w:rPr>
+        <w:t>észrevegyék</w:t>
+      </w:r>
+      <w:proofErr w:type="spellEnd"/>
+      <w:r>
+        <w:rPr>
+          <w:rFonts w:ascii="Verdana Pro" w:hAnsi="Verdana Pro"/>
+          <w:sz w:val="24"/>
+          <w:szCs w:val="24"/>
+        </w:rPr>
+        <w:t xml:space="preserve"> a hibákat. A statikus típusellenőrzéssel a fejlesztők megadhatják a változók, a függvényparaméterek és a visszatérési </w:t>
+      </w:r>
+      <w:r>
+        <w:rPr>
+          <w:rFonts w:ascii="Verdana Pro" w:hAnsi="Verdana Pro"/>
+          <w:sz w:val="24"/>
+          <w:szCs w:val="24"/>
+        </w:rPr>
+        <w:t xml:space="preserve">értékek </w:t>
+      </w:r>
+      <w:r>
+        <w:rPr>
+          <w:rFonts w:ascii="Verdana Pro" w:hAnsi="Verdana Pro"/>
+          <w:sz w:val="24"/>
+          <w:szCs w:val="24"/>
+        </w:rPr>
+        <w:t xml:space="preserve">típusait, </w:t>
+      </w:r>
+      <w:r>
+        <w:rPr>
+          <w:rFonts w:ascii="Verdana Pro" w:hAnsi="Verdana Pro"/>
+          <w:sz w:val="24"/>
+          <w:szCs w:val="24"/>
+        </w:rPr>
+        <w:t>így megkönnyítve</w:t>
+      </w:r>
+      <w:r>
+        <w:rPr>
+          <w:rFonts w:ascii="Verdana Pro" w:hAnsi="Verdana Pro"/>
+          <w:sz w:val="24"/>
+          <w:szCs w:val="24"/>
+        </w:rPr>
+        <w:t xml:space="preserve"> a hibák észlelését és javít</w:t>
+      </w:r>
+      <w:r>
+        <w:rPr>
+          <w:rFonts w:ascii="Verdana Pro" w:hAnsi="Verdana Pro"/>
+          <w:sz w:val="24"/>
+          <w:szCs w:val="24"/>
+        </w:rPr>
+        <w:t>va</w:t>
+      </w:r>
+      <w:r>
+        <w:rPr>
+          <w:rFonts w:ascii="Verdana Pro" w:hAnsi="Verdana Pro"/>
+          <w:sz w:val="24"/>
+          <w:szCs w:val="24"/>
+        </w:rPr>
+        <w:t xml:space="preserve"> a kód minőségét.</w:t>
+      </w:r>
+    </w:p>
+    <w:p>
+      <w:pPr>
+        <w:rPr>
+          <w:rFonts w:ascii="Verdana Pro" w:hAnsi="Verdana Pro"/>
+          <w:sz w:val="24"/>
+          <w:szCs w:val="24"/>
+        </w:rPr>
+      </w:pPr>
     </w:p>
     <w:p>
       <w:pPr>
@@ -3840,279 +3894,7 @@
           <w:sz w:val="24"/>
           <w:szCs w:val="24"/>
         </w:rPr>
-        <w:t xml:space="preserve"> egy olyan</w:t>
-      </w:r>
-      <w:r>
-        <w:rPr>
-          <w:rFonts w:ascii="Verdana Pro" w:hAnsi="Verdana Pro"/>
-          <w:sz w:val="24"/>
-          <w:szCs w:val="24"/>
-        </w:rPr>
-        <w:t xml:space="preserve"> </w:t>
-      </w:r>
-      <w:r>
-        <w:rPr>
-          <w:rFonts w:ascii="Verdana Pro" w:hAnsi="Verdana Pro"/>
-          <w:sz w:val="24"/>
-          <w:szCs w:val="24"/>
-        </w:rPr>
-        <w:t>nagy teljesítményű programozási nyelv, amely a JavaScript</w:t>
-      </w:r>
-      <w:r>
-        <w:rPr>
-          <w:rFonts w:ascii="Verdana Pro" w:hAnsi="Verdana Pro"/>
-          <w:sz w:val="24"/>
-          <w:szCs w:val="24"/>
-        </w:rPr>
-        <w:t xml:space="preserve"> típusos</w:t>
-      </w:r>
-      <w:r>
-        <w:rPr>
-          <w:rFonts w:ascii="Verdana Pro" w:hAnsi="Verdana Pro"/>
-          <w:sz w:val="24"/>
-          <w:szCs w:val="24"/>
-        </w:rPr>
-        <w:t xml:space="preserve"> </w:t>
-      </w:r>
-      <w:proofErr w:type="spellStart"/>
-      <w:r>
-        <w:rPr>
-          <w:rFonts w:ascii="Verdana Pro" w:hAnsi="Verdana Pro"/>
-          <w:sz w:val="24"/>
-          <w:szCs w:val="24"/>
-        </w:rPr>
-        <w:t>superset</w:t>
-      </w:r>
-      <w:proofErr w:type="spellEnd"/>
-      <w:r>
-        <w:rPr>
-          <w:rFonts w:ascii="Verdana Pro" w:hAnsi="Verdana Pro"/>
-          <w:sz w:val="24"/>
-          <w:szCs w:val="24"/>
-        </w:rPr>
-        <w:t>-je, azaz a JavaScriptre épül,</w:t>
-      </w:r>
-      <w:r>
-        <w:rPr>
-          <w:rFonts w:ascii="Verdana Pro" w:hAnsi="Verdana Pro"/>
-          <w:sz w:val="24"/>
-          <w:szCs w:val="24"/>
-        </w:rPr>
-        <w:t xml:space="preserve"> további </w:t>
-      </w:r>
-      <w:proofErr w:type="gramStart"/>
-      <w:r>
-        <w:rPr>
-          <w:rFonts w:ascii="Verdana Pro" w:hAnsi="Verdana Pro"/>
-          <w:sz w:val="24"/>
-          <w:szCs w:val="24"/>
-        </w:rPr>
-        <w:t>funkciókat</w:t>
-      </w:r>
-      <w:proofErr w:type="gramEnd"/>
-      <w:r>
-        <w:rPr>
-          <w:rFonts w:ascii="Verdana Pro" w:hAnsi="Verdana Pro"/>
-          <w:sz w:val="24"/>
-          <w:szCs w:val="24"/>
-        </w:rPr>
-        <w:t xml:space="preserve"> ad hozzá és egyszerű JavaScriptre fordul le.</w:t>
-      </w:r>
-      <w:r>
-        <w:rPr>
-          <w:rFonts w:ascii="Verdana Pro" w:hAnsi="Verdana Pro"/>
-          <w:sz w:val="24"/>
-          <w:szCs w:val="24"/>
-        </w:rPr>
-        <w:t xml:space="preserve"> A Microsoft fejleszt</w:t>
-      </w:r>
-      <w:r>
-        <w:rPr>
-          <w:rFonts w:ascii="Verdana Pro" w:hAnsi="Verdana Pro"/>
-          <w:sz w:val="24"/>
-          <w:szCs w:val="24"/>
-        </w:rPr>
-        <w:t xml:space="preserve">i, </w:t>
-      </w:r>
-      <w:r>
-        <w:rPr>
-          <w:rFonts w:ascii="Verdana Pro" w:hAnsi="Verdana Pro"/>
-          <w:sz w:val="24"/>
-          <w:szCs w:val="24"/>
-        </w:rPr>
-        <w:t>először 2012-ben jelent meg.</w:t>
-      </w:r>
-    </w:p>
-    <w:p>
-      <w:pPr>
-        <w:rPr>
-          <w:rFonts w:ascii="Verdana Pro" w:hAnsi="Verdana Pro"/>
-          <w:sz w:val="24"/>
-          <w:szCs w:val="24"/>
-        </w:rPr>
-      </w:pPr>
-    </w:p>
-    <w:p>
-      <w:pPr>
-        <w:rPr>
-          <w:rFonts w:ascii="Verdana Pro" w:hAnsi="Verdana Pro"/>
-          <w:sz w:val="24"/>
-          <w:szCs w:val="24"/>
-        </w:rPr>
-      </w:pPr>
-      <w:r>
-        <w:rPr>
-          <w:rFonts w:ascii="Verdana Pro" w:hAnsi="Verdana Pro"/>
-          <w:sz w:val="24"/>
-          <w:szCs w:val="24"/>
-        </w:rPr>
-        <w:t xml:space="preserve">A </w:t>
-      </w:r>
-      <w:proofErr w:type="spellStart"/>
-      <w:r>
-        <w:rPr>
-          <w:rFonts w:ascii="Verdana Pro" w:hAnsi="Verdana Pro"/>
-          <w:sz w:val="24"/>
-          <w:szCs w:val="24"/>
-        </w:rPr>
-        <w:t>TypeScript</w:t>
-      </w:r>
-      <w:proofErr w:type="spellEnd"/>
-      <w:r>
-        <w:rPr>
-          <w:rFonts w:ascii="Verdana Pro" w:hAnsi="Verdana Pro"/>
-          <w:sz w:val="24"/>
-          <w:szCs w:val="24"/>
-        </w:rPr>
-        <w:t xml:space="preserve"> egyik fő jellemzője a statikus típusellenőrzés, amely lehetővé teszi a fejlesztők számára, hogy a fejlesztési folyamat korai szakaszában </w:t>
-      </w:r>
-      <w:proofErr w:type="spellStart"/>
-      <w:r>
-        <w:rPr>
-          <w:rFonts w:ascii="Verdana Pro" w:hAnsi="Verdana Pro"/>
-          <w:sz w:val="24"/>
-          <w:szCs w:val="24"/>
-        </w:rPr>
-        <w:t>észrevegyék</w:t>
-      </w:r>
-      <w:proofErr w:type="spellEnd"/>
-      <w:r>
-        <w:rPr>
-          <w:rFonts w:ascii="Verdana Pro" w:hAnsi="Verdana Pro"/>
-          <w:sz w:val="24"/>
-          <w:szCs w:val="24"/>
-        </w:rPr>
-        <w:t xml:space="preserve"> a hibákat. A statikus típusellenőrzéssel a fejlesztők megadhatják a változók, a függvényparaméterek és a visszatérési </w:t>
-      </w:r>
-      <w:r>
-        <w:rPr>
-          <w:rFonts w:ascii="Verdana Pro" w:hAnsi="Verdana Pro"/>
-          <w:sz w:val="24"/>
-          <w:szCs w:val="24"/>
-        </w:rPr>
-        <w:t xml:space="preserve">értékek </w:t>
-      </w:r>
-      <w:r>
-        <w:rPr>
-          <w:rFonts w:ascii="Verdana Pro" w:hAnsi="Verdana Pro"/>
-          <w:sz w:val="24"/>
-          <w:szCs w:val="24"/>
-        </w:rPr>
-        <w:t xml:space="preserve">típusait, </w:t>
-      </w:r>
-      <w:r>
-        <w:rPr>
-          <w:rFonts w:ascii="Verdana Pro" w:hAnsi="Verdana Pro"/>
-          <w:sz w:val="24"/>
-          <w:szCs w:val="24"/>
-        </w:rPr>
-        <w:t>így megkönnyítve</w:t>
-      </w:r>
-      <w:r>
-        <w:rPr>
-          <w:rFonts w:ascii="Verdana Pro" w:hAnsi="Verdana Pro"/>
-          <w:sz w:val="24"/>
-          <w:szCs w:val="24"/>
-        </w:rPr>
-        <w:t xml:space="preserve"> a hibák észlelését és javít</w:t>
-      </w:r>
-      <w:r>
-        <w:rPr>
-          <w:rFonts w:ascii="Verdana Pro" w:hAnsi="Verdana Pro"/>
-          <w:sz w:val="24"/>
-          <w:szCs w:val="24"/>
-        </w:rPr>
-        <w:t>va</w:t>
-      </w:r>
-      <w:r>
-        <w:rPr>
-          <w:rFonts w:ascii="Verdana Pro" w:hAnsi="Verdana Pro"/>
-          <w:sz w:val="24"/>
-          <w:szCs w:val="24"/>
-        </w:rPr>
-        <w:t xml:space="preserve"> a kód minőségét.</w:t>
-      </w:r>
-    </w:p>
-    <w:p>
-      <w:pPr>
-        <w:rPr>
-          <w:rFonts w:ascii="Verdana Pro" w:hAnsi="Verdana Pro"/>
-          <w:sz w:val="24"/>
-          <w:szCs w:val="24"/>
-        </w:rPr>
-      </w:pPr>
-    </w:p>
-    <w:p>
-      <w:pPr>
-        <w:rPr>
-          <w:rFonts w:ascii="Verdana Pro" w:hAnsi="Verdana Pro"/>
-          <w:sz w:val="24"/>
-          <w:szCs w:val="24"/>
-        </w:rPr>
-      </w:pPr>
-      <w:r>
-        <w:rPr>
-          <w:rFonts w:ascii="Verdana Pro" w:hAnsi="Verdana Pro"/>
-          <w:sz w:val="24"/>
-          <w:szCs w:val="24"/>
-        </w:rPr>
-        <w:t xml:space="preserve">A </w:t>
-      </w:r>
-      <w:proofErr w:type="spellStart"/>
-      <w:r>
-        <w:rPr>
-          <w:rFonts w:ascii="Verdana Pro" w:hAnsi="Verdana Pro"/>
-          <w:sz w:val="24"/>
-          <w:szCs w:val="24"/>
-        </w:rPr>
-        <w:t>TypeScript</w:t>
-      </w:r>
-      <w:proofErr w:type="spellEnd"/>
-      <w:r>
-        <w:rPr>
-          <w:rFonts w:ascii="Verdana Pro" w:hAnsi="Verdana Pro"/>
-          <w:sz w:val="24"/>
-          <w:szCs w:val="24"/>
-        </w:rPr>
-        <w:t xml:space="preserve"> számos más </w:t>
-      </w:r>
-      <w:proofErr w:type="gramStart"/>
-      <w:r>
-        <w:rPr>
-          <w:rFonts w:ascii="Verdana Pro" w:hAnsi="Verdana Pro"/>
-          <w:sz w:val="24"/>
-          <w:szCs w:val="24"/>
-        </w:rPr>
-        <w:t>funkciót</w:t>
-      </w:r>
-      <w:proofErr w:type="gramEnd"/>
-      <w:r>
-        <w:rPr>
-          <w:rFonts w:ascii="Verdana Pro" w:hAnsi="Verdana Pro"/>
-          <w:sz w:val="24"/>
-          <w:szCs w:val="24"/>
-        </w:rPr>
-        <w:t xml:space="preserve"> is tartalmaz, például osztályokat, </w:t>
+        <w:t xml:space="preserve"> számos más funkciót is tartalmaz, például osztályokat, </w:t>
       </w:r>
       <w:r>
         <w:rPr>
@@ -4146,25 +3928,7 @@
           <w:sz w:val="24"/>
           <w:szCs w:val="24"/>
         </w:rPr>
-        <w:t xml:space="preserve"> és egyebeket. Emellett jobb eszköztámogatást is nyújt, beleértve a kódszerkesztőket és az IDE-</w:t>
-      </w:r>
-      <w:proofErr w:type="spellStart"/>
-      <w:r>
-        <w:rPr>
-          <w:rFonts w:ascii="Verdana Pro" w:hAnsi="Verdana Pro"/>
-          <w:sz w:val="24"/>
-          <w:szCs w:val="24"/>
-        </w:rPr>
-        <w:t>ket</w:t>
-      </w:r>
-      <w:proofErr w:type="spellEnd"/>
-      <w:r>
-        <w:rPr>
-          <w:rFonts w:ascii="Verdana Pro" w:hAnsi="Verdana Pro"/>
-          <w:sz w:val="24"/>
-          <w:szCs w:val="24"/>
-        </w:rPr>
-        <w:t>, ami megkönnyíti a nagyméretű alkalmazások fejlesztését és karbantartását.</w:t>
+        <w:t xml:space="preserve"> és egyebeket. Emellett jobb eszköztámogatást is nyújt, beleértve a kódszerkesztőket és az IDE-ket, ami megkönnyíti a nagyméretű alkalmazások fejlesztését és karbantartását.</w:t>
       </w:r>
     </w:p>
     <w:p>
@@ -4250,25 +4014,7 @@
           <w:sz w:val="24"/>
           <w:szCs w:val="24"/>
         </w:rPr>
-        <w:t xml:space="preserve">, amely kibővíti a CSS </w:t>
-      </w:r>
-      <w:proofErr w:type="gramStart"/>
-      <w:r>
-        <w:rPr>
-          <w:rFonts w:ascii="Verdana Pro" w:hAnsi="Verdana Pro"/>
-          <w:sz w:val="24"/>
-          <w:szCs w:val="24"/>
-        </w:rPr>
-        <w:t>szintaxist</w:t>
-      </w:r>
-      <w:proofErr w:type="gramEnd"/>
-      <w:r>
-        <w:rPr>
-          <w:rFonts w:ascii="Verdana Pro" w:hAnsi="Verdana Pro"/>
-          <w:sz w:val="24"/>
-          <w:szCs w:val="24"/>
-        </w:rPr>
-        <w:t>, és olyan fejlett funkciókat biztosít, mint a változók, függvények, mixinek és a beágyazás.</w:t>
+        <w:t>, amely kibővíti a CSS szintaxist, és olyan fejlett funkciókat biztosít, mint a változók, függvények, mixinek és a beágyazás.</w:t>
       </w:r>
     </w:p>
     <w:p>
@@ -4491,25 +4237,7 @@
           <w:sz w:val="24"/>
           <w:szCs w:val="24"/>
         </w:rPr>
-        <w:t xml:space="preserve"> egy népszerű front-end keretrendszer, amely leegyszerűsíti a </w:t>
-      </w:r>
-      <w:proofErr w:type="spellStart"/>
-      <w:r>
-        <w:rPr>
-          <w:rFonts w:ascii="Verdana Pro" w:hAnsi="Verdana Pro"/>
-          <w:sz w:val="24"/>
-          <w:szCs w:val="24"/>
-        </w:rPr>
-        <w:t>reszponzív</w:t>
-      </w:r>
-      <w:proofErr w:type="spellEnd"/>
-      <w:r>
-        <w:rPr>
-          <w:rFonts w:ascii="Verdana Pro" w:hAnsi="Verdana Pro"/>
-          <w:sz w:val="24"/>
-          <w:szCs w:val="24"/>
-        </w:rPr>
-        <w:t xml:space="preserve"> és mobilbarát weboldalak tervezésének folyamatát. A </w:t>
+        <w:t xml:space="preserve"> egy népszerű front-end keretrendszer, amely leegyszerűsíti a reszponzív és mobilbarát weboldalak tervezésének folyamatát. A </w:t>
       </w:r>
       <w:proofErr w:type="spellStart"/>
       <w:r>
@@ -4553,51 +4281,15 @@
           <w:sz w:val="24"/>
           <w:szCs w:val="24"/>
         </w:rPr>
-        <w:t xml:space="preserve">Script </w:t>
-      </w:r>
-      <w:proofErr w:type="gramStart"/>
-      <w:r>
-        <w:rPr>
-          <w:rFonts w:ascii="Verdana Pro" w:hAnsi="Verdana Pro"/>
-          <w:sz w:val="24"/>
-          <w:szCs w:val="24"/>
-        </w:rPr>
-        <w:t>komponenseket</w:t>
-      </w:r>
-      <w:proofErr w:type="gramEnd"/>
-      <w:r>
-        <w:rPr>
-          <w:rFonts w:ascii="Verdana Pro" w:hAnsi="Verdana Pro"/>
-          <w:sz w:val="24"/>
-          <w:szCs w:val="24"/>
-        </w:rPr>
-        <w:t xml:space="preserve"> tartalmaz</w:t>
-      </w:r>
-      <w:r>
-        <w:rPr>
-          <w:rFonts w:ascii="Verdana Pro" w:hAnsi="Verdana Pro"/>
-          <w:sz w:val="24"/>
-          <w:szCs w:val="24"/>
-        </w:rPr>
-        <w:t xml:space="preserve"> </w:t>
-      </w:r>
-      <w:proofErr w:type="spellStart"/>
-      <w:r>
-        <w:rPr>
-          <w:rFonts w:ascii="Verdana Pro" w:hAnsi="Verdana Pro"/>
-          <w:sz w:val="24"/>
-          <w:szCs w:val="24"/>
-        </w:rPr>
-        <w:t>reszponzív</w:t>
-      </w:r>
-      <w:proofErr w:type="spellEnd"/>
-      <w:r>
-        <w:rPr>
-          <w:rFonts w:ascii="Verdana Pro" w:hAnsi="Verdana Pro"/>
-          <w:sz w:val="24"/>
-          <w:szCs w:val="24"/>
-        </w:rPr>
-        <w:t xml:space="preserve"> weboldalak létrehozásához.</w:t>
+        <w:t>Script komponenseket tartalmaz</w:t>
+      </w:r>
+      <w:r>
+        <w:rPr>
+          <w:rFonts w:ascii="Verdana Pro" w:hAnsi="Verdana Pro"/>
+          <w:sz w:val="24"/>
+          <w:szCs w:val="24"/>
+        </w:rPr>
+        <w:t xml:space="preserve"> reszponzív weboldalak létrehozásához.</w:t>
       </w:r>
     </w:p>
     <w:p>
@@ -4641,43 +4333,7 @@
           <w:sz w:val="24"/>
           <w:szCs w:val="24"/>
         </w:rPr>
-        <w:t xml:space="preserve"> számos előre elkészített tervezési elemet biztosít, például gombokat, űrlapokat, </w:t>
-      </w:r>
-      <w:proofErr w:type="gramStart"/>
-      <w:r>
-        <w:rPr>
-          <w:rFonts w:ascii="Verdana Pro" w:hAnsi="Verdana Pro"/>
-          <w:sz w:val="24"/>
-          <w:szCs w:val="24"/>
-        </w:rPr>
-        <w:t>navigációs</w:t>
-      </w:r>
-      <w:proofErr w:type="gramEnd"/>
-      <w:r>
-        <w:rPr>
-          <w:rFonts w:ascii="Verdana Pro" w:hAnsi="Verdana Pro"/>
-          <w:sz w:val="24"/>
-          <w:szCs w:val="24"/>
-        </w:rPr>
-        <w:t xml:space="preserve"> menüket, tipográfiát és rácsokat, amelyek könnyen testre szabhatók és kombinálhatók, hogy </w:t>
-      </w:r>
-      <w:proofErr w:type="spellStart"/>
-      <w:r>
-        <w:rPr>
-          <w:rFonts w:ascii="Verdana Pro" w:hAnsi="Verdana Pro"/>
-          <w:sz w:val="24"/>
-          <w:szCs w:val="24"/>
-        </w:rPr>
-        <w:t>reszponzív</w:t>
-      </w:r>
-      <w:proofErr w:type="spellEnd"/>
-      <w:r>
-        <w:rPr>
-          <w:rFonts w:ascii="Verdana Pro" w:hAnsi="Verdana Pro"/>
-          <w:sz w:val="24"/>
-          <w:szCs w:val="24"/>
-        </w:rPr>
-        <w:t xml:space="preserve"> és vizuá</w:t>
+        <w:t xml:space="preserve"> számos előre elkészített tervezési elemet biztosít, például gombokat, űrlapokat, navigációs menüket, tipográfiát és rácsokat, amelyek könnyen testre szabhatók és kombinálhatók, hogy reszponzív és vizuá</w:t>
       </w:r>
       <w:r>
         <w:rPr>
@@ -4709,25 +4365,7 @@
           <w:sz w:val="24"/>
           <w:szCs w:val="24"/>
         </w:rPr>
-        <w:t xml:space="preserve">JavaScript modulokat interaktív </w:t>
-      </w:r>
-      <w:proofErr w:type="gramStart"/>
-      <w:r>
-        <w:rPr>
-          <w:rFonts w:ascii="Verdana Pro" w:hAnsi="Verdana Pro"/>
-          <w:sz w:val="24"/>
-          <w:szCs w:val="24"/>
-        </w:rPr>
-        <w:t>funkciók</w:t>
-      </w:r>
-      <w:proofErr w:type="gramEnd"/>
-      <w:r>
-        <w:rPr>
-          <w:rFonts w:ascii="Verdana Pro" w:hAnsi="Verdana Pro"/>
-          <w:sz w:val="24"/>
-          <w:szCs w:val="24"/>
-        </w:rPr>
-        <w:t xml:space="preserve">, például </w:t>
+        <w:t xml:space="preserve">JavaScript modulokat interaktív funkciók, például </w:t>
       </w:r>
       <w:proofErr w:type="spellStart"/>
       <w:r>
@@ -4762,9 +4400,17 @@
           <w:sz w:val="24"/>
           <w:szCs w:val="24"/>
         </w:rPr>
-        <w:t>carousel-ek</w:t>
-      </w:r>
-      <w:proofErr w:type="spellEnd"/>
+        <w:t>carousel</w:t>
+      </w:r>
+      <w:proofErr w:type="spellEnd"/>
+      <w:r>
+        <w:rPr>
+          <w:rFonts w:ascii="Verdana Pro" w:hAnsi="Verdana Pro"/>
+          <w:sz w:val="24"/>
+          <w:szCs w:val="24"/>
+        </w:rPr>
+        <w:t>-ek</w:t>
+      </w:r>
       <w:r>
         <w:rPr>
           <w:rFonts w:ascii="Verdana Pro" w:hAnsi="Verdana Pro"/>
@@ -4815,25 +4461,7 @@
           <w:sz w:val="24"/>
           <w:szCs w:val="24"/>
         </w:rPr>
-        <w:t xml:space="preserve"> egyik legfontosabb jellemzője a rácsrendszere, amely lehetővé teszi a fejlesztők számára, hogy </w:t>
-      </w:r>
-      <w:proofErr w:type="spellStart"/>
-      <w:r>
-        <w:rPr>
-          <w:rFonts w:ascii="Verdana Pro" w:hAnsi="Verdana Pro"/>
-          <w:sz w:val="24"/>
-          <w:szCs w:val="24"/>
-        </w:rPr>
-        <w:t>reszponzív</w:t>
-      </w:r>
-      <w:proofErr w:type="spellEnd"/>
-      <w:r>
-        <w:rPr>
-          <w:rFonts w:ascii="Verdana Pro" w:hAnsi="Verdana Pro"/>
-          <w:sz w:val="24"/>
-          <w:szCs w:val="24"/>
-        </w:rPr>
-        <w:t xml:space="preserve"> elrendezéseket hozzanak létre, amelyek alkalmazkodnak a különböző képernyőméretekhez és eszközökhöz. A rácsrendszer 12 oszlopos elrendezésen alapul,</w:t>
+        <w:t xml:space="preserve"> egyik legfontosabb jellemzője a rácsrendszere, amely lehetővé teszi a fejlesztők számára, hogy reszponzív elrendezéseket hozzanak létre, amelyek alkalmazkodnak a különböző képernyőméretekhez és eszközökhöz. A rácsrendszer 12 oszlopos elrendezésen alapul,</w:t>
       </w:r>
       <w:r>
         <w:rPr>
@@ -4933,25 +4561,7 @@
           <w:sz w:val="24"/>
           <w:szCs w:val="24"/>
         </w:rPr>
-        <w:t xml:space="preserve"> egy erőteljes és rugalmas keretrendszer, amely leegyszerűsíti a </w:t>
-      </w:r>
-      <w:proofErr w:type="spellStart"/>
-      <w:r>
-        <w:rPr>
-          <w:rFonts w:ascii="Verdana Pro" w:hAnsi="Verdana Pro"/>
-          <w:sz w:val="24"/>
-          <w:szCs w:val="24"/>
-        </w:rPr>
-        <w:t>reszponzív</w:t>
-      </w:r>
-      <w:proofErr w:type="spellEnd"/>
-      <w:r>
-        <w:rPr>
-          <w:rFonts w:ascii="Verdana Pro" w:hAnsi="Verdana Pro"/>
-          <w:sz w:val="24"/>
-          <w:szCs w:val="24"/>
-        </w:rPr>
-        <w:t xml:space="preserve"> és mobilbarát weboldalak készítésének folyamatát, így a webfejlesztők és -tervezők népszerű választása.</w:t>
+        <w:t xml:space="preserve"> egy erőteljes és rugalmas keretrendszer, amely leegyszerűsíti a reszponzív és mobilbarát weboldalak készítésének folyamatát, így a webfejlesztők és -tervezők népszerű választása.</w:t>
       </w:r>
     </w:p>
     <w:p>
@@ -4971,7 +4581,6 @@
         </w:rPr>
       </w:pPr>
       <w:bookmarkStart w:id="10" w:name="_Toc131070661"/>
-      <w:proofErr w:type="spellStart"/>
       <w:r>
         <w:rPr>
           <w:b/>
@@ -4980,6 +4589,103 @@
         <w:t>GitHub</w:t>
       </w:r>
       <w:bookmarkEnd w:id="10"/>
+    </w:p>
+    <w:p>
+      <w:pPr>
+        <w:rPr>
+          <w:rFonts w:ascii="Verdana Pro" w:hAnsi="Verdana Pro"/>
+          <w:sz w:val="24"/>
+          <w:szCs w:val="24"/>
+        </w:rPr>
+      </w:pPr>
+      <w:r>
+        <w:rPr>
+          <w:rFonts w:ascii="Verdana Pro" w:hAnsi="Verdana Pro"/>
+          <w:sz w:val="24"/>
+          <w:szCs w:val="24"/>
+        </w:rPr>
+        <w:t xml:space="preserve">A GitHub egy webes platform, amely lehetővé teszi a felhasználók számára a szoftverfejlesztési projekteken való együttműködést. Felhőalapú tárhelyszolgáltatást nyújt a verziókezelési rendszerhez a </w:t>
+      </w:r>
+      <w:proofErr w:type="spellStart"/>
+      <w:r>
+        <w:rPr>
+          <w:rFonts w:ascii="Verdana Pro" w:hAnsi="Verdana Pro"/>
+          <w:sz w:val="24"/>
+          <w:szCs w:val="24"/>
+        </w:rPr>
+        <w:t>Git</w:t>
+      </w:r>
+      <w:proofErr w:type="spellEnd"/>
+      <w:r>
+        <w:rPr>
+          <w:rFonts w:ascii="Verdana Pro" w:hAnsi="Verdana Pro"/>
+          <w:sz w:val="24"/>
+          <w:szCs w:val="24"/>
+        </w:rPr>
+        <w:t xml:space="preserve"> segítségével, amely egy elosztott verziókezelő rendszer. A GitHub segítségével a fejlesztők </w:t>
+      </w:r>
+      <w:proofErr w:type="spellStart"/>
+      <w:r>
+        <w:rPr>
+          <w:rFonts w:ascii="Verdana Pro" w:hAnsi="Verdana Pro"/>
+          <w:sz w:val="24"/>
+          <w:szCs w:val="24"/>
+        </w:rPr>
+        <w:t>repositoriumokat</w:t>
+      </w:r>
+      <w:proofErr w:type="spellEnd"/>
+      <w:r>
+        <w:rPr>
+          <w:rFonts w:ascii="Verdana Pro" w:hAnsi="Verdana Pro"/>
+          <w:sz w:val="24"/>
+          <w:szCs w:val="24"/>
+        </w:rPr>
+        <w:t xml:space="preserve"> (mappákat vagy könyvtárakat, amelyekben kódot és kapcsolódó fájlokat tárolnak) hozhatnak létre, nyomon követhetik a kódjukban bekövetkezett változásokat, és együtt dolgozhatnak más fejlesztőkkel ugyanazon a projekten. Emellett projektmenedzsmenthez, kódellenőrzéshez és problémakövetéshez is biztosít eszközöket. A GitHub a nyílt forráskódú szoftverfejlesztés népszerű platformjává vált, és nagy fejlesztői közösséggel rendelkezik, akik hozzájárulnak a platformon </w:t>
+      </w:r>
+      <w:proofErr w:type="spellStart"/>
+      <w:r>
+        <w:rPr>
+          <w:rFonts w:ascii="Verdana Pro" w:hAnsi="Verdana Pro"/>
+          <w:sz w:val="24"/>
+          <w:szCs w:val="24"/>
+        </w:rPr>
+        <w:t>hosztolt</w:t>
+      </w:r>
+      <w:proofErr w:type="spellEnd"/>
+      <w:r>
+        <w:rPr>
+          <w:rFonts w:ascii="Verdana Pro" w:hAnsi="Verdana Pro"/>
+          <w:sz w:val="24"/>
+          <w:szCs w:val="24"/>
+        </w:rPr>
+        <w:t xml:space="preserve"> különböző projektekhez.</w:t>
+      </w:r>
+    </w:p>
+    <w:p>
+      <w:pPr>
+        <w:rPr>
+          <w:rFonts w:ascii="Verdana Pro" w:hAnsi="Verdana Pro"/>
+          <w:sz w:val="24"/>
+          <w:szCs w:val="24"/>
+        </w:rPr>
+      </w:pPr>
+    </w:p>
+    <w:p>
+      <w:pPr>
+        <w:pStyle w:val="Cmsor2"/>
+        <w:rPr>
+          <w:b/>
+        </w:rPr>
+      </w:pPr>
+      <w:bookmarkStart w:id="11" w:name="_Toc131070662"/>
+      <w:proofErr w:type="spellStart"/>
+      <w:r>
+        <w:rPr>
+          <w:b/>
+        </w:rPr>
+        <w:t>Trello</w:t>
+      </w:r>
+      <w:bookmarkEnd w:id="11"/>
       <w:proofErr w:type="spellEnd"/>
     </w:p>
     <w:p>
@@ -5005,170 +4711,74 @@
           <w:sz w:val="24"/>
           <w:szCs w:val="24"/>
         </w:rPr>
-        <w:t>GitHub</w:t>
-      </w:r>
-      <w:proofErr w:type="spellEnd"/>
-      <w:r>
-        <w:rPr>
-          <w:rFonts w:ascii="Verdana Pro" w:hAnsi="Verdana Pro"/>
-          <w:sz w:val="24"/>
-          <w:szCs w:val="24"/>
-        </w:rPr>
-        <w:t xml:space="preserve"> egy webes platform, amely lehetővé teszi a felhasználók számára a szoftverfejlesztési projekteken való együttműködést. Felhőalapú tárhelyszolgáltatást nyújt a verziókezelési rendszerhez a </w:t>
-      </w:r>
-      <w:proofErr w:type="spellStart"/>
-      <w:r>
-        <w:rPr>
-          <w:rFonts w:ascii="Verdana Pro" w:hAnsi="Verdana Pro"/>
-          <w:sz w:val="24"/>
-          <w:szCs w:val="24"/>
-        </w:rPr>
-        <w:t>Git</w:t>
-      </w:r>
-      <w:proofErr w:type="spellEnd"/>
-      <w:r>
-        <w:rPr>
-          <w:rFonts w:ascii="Verdana Pro" w:hAnsi="Verdana Pro"/>
-          <w:sz w:val="24"/>
-          <w:szCs w:val="24"/>
-        </w:rPr>
-        <w:t xml:space="preserve"> segítségével, amely egy elosztott verziókezelő rendszer. A </w:t>
-      </w:r>
-      <w:proofErr w:type="spellStart"/>
-      <w:r>
-        <w:rPr>
-          <w:rFonts w:ascii="Verdana Pro" w:hAnsi="Verdana Pro"/>
-          <w:sz w:val="24"/>
-          <w:szCs w:val="24"/>
-        </w:rPr>
-        <w:t>GitHub</w:t>
-      </w:r>
-      <w:proofErr w:type="spellEnd"/>
-      <w:r>
-        <w:rPr>
-          <w:rFonts w:ascii="Verdana Pro" w:hAnsi="Verdana Pro"/>
-          <w:sz w:val="24"/>
-          <w:szCs w:val="24"/>
-        </w:rPr>
-        <w:t xml:space="preserve"> segítségével a fejlesztők </w:t>
-      </w:r>
-      <w:proofErr w:type="spellStart"/>
-      <w:r>
-        <w:rPr>
-          <w:rFonts w:ascii="Verdana Pro" w:hAnsi="Verdana Pro"/>
-          <w:sz w:val="24"/>
-          <w:szCs w:val="24"/>
-        </w:rPr>
-        <w:t>repositoriumokat</w:t>
-      </w:r>
-      <w:proofErr w:type="spellEnd"/>
-      <w:r>
-        <w:rPr>
-          <w:rFonts w:ascii="Verdana Pro" w:hAnsi="Verdana Pro"/>
-          <w:sz w:val="24"/>
-          <w:szCs w:val="24"/>
-        </w:rPr>
-        <w:t xml:space="preserve"> (</w:t>
-      </w:r>
-      <w:proofErr w:type="gramStart"/>
-      <w:r>
-        <w:rPr>
-          <w:rFonts w:ascii="Verdana Pro" w:hAnsi="Verdana Pro"/>
-          <w:sz w:val="24"/>
-          <w:szCs w:val="24"/>
-        </w:rPr>
-        <w:t>mappákat</w:t>
-      </w:r>
-      <w:proofErr w:type="gramEnd"/>
-      <w:r>
-        <w:rPr>
-          <w:rFonts w:ascii="Verdana Pro" w:hAnsi="Verdana Pro"/>
-          <w:sz w:val="24"/>
-          <w:szCs w:val="24"/>
-        </w:rPr>
-        <w:t xml:space="preserve"> vagy könyvtárakat, amelyekben kódot és kapcsolódó fájlokat tárolnak) hozhatnak létre, nyomon követhetik a kódjukban bekövetkezett változásokat, és együtt dolgozhatnak más fejlesztőkkel ugyanazon a projekten. Emellett projektmenedzsmenthez, kódellenőrzéshez és </w:t>
-      </w:r>
-      <w:proofErr w:type="gramStart"/>
-      <w:r>
-        <w:rPr>
-          <w:rFonts w:ascii="Verdana Pro" w:hAnsi="Verdana Pro"/>
-          <w:sz w:val="24"/>
-          <w:szCs w:val="24"/>
-        </w:rPr>
-        <w:t>probléma</w:t>
-      </w:r>
-      <w:proofErr w:type="gramEnd"/>
-      <w:r>
-        <w:rPr>
-          <w:rFonts w:ascii="Verdana Pro" w:hAnsi="Verdana Pro"/>
-          <w:sz w:val="24"/>
-          <w:szCs w:val="24"/>
-        </w:rPr>
-        <w:t xml:space="preserve">követéshez is biztosít eszközöket. A </w:t>
-      </w:r>
-      <w:proofErr w:type="spellStart"/>
-      <w:r>
-        <w:rPr>
-          <w:rFonts w:ascii="Verdana Pro" w:hAnsi="Verdana Pro"/>
-          <w:sz w:val="24"/>
-          <w:szCs w:val="24"/>
-        </w:rPr>
-        <w:t>GitHub</w:t>
-      </w:r>
-      <w:proofErr w:type="spellEnd"/>
-      <w:r>
-        <w:rPr>
-          <w:rFonts w:ascii="Verdana Pro" w:hAnsi="Verdana Pro"/>
-          <w:sz w:val="24"/>
-          <w:szCs w:val="24"/>
-        </w:rPr>
-        <w:t xml:space="preserve"> a nyílt forráskódú szoftverfejlesztés népszerű platformjává vált, és nagy fejlesztői közösséggel rendelkezik, akik hozzájárulnak a platformon </w:t>
-      </w:r>
-      <w:proofErr w:type="spellStart"/>
-      <w:r>
-        <w:rPr>
-          <w:rFonts w:ascii="Verdana Pro" w:hAnsi="Verdana Pro"/>
-          <w:sz w:val="24"/>
-          <w:szCs w:val="24"/>
-        </w:rPr>
-        <w:t>hosztolt</w:t>
-      </w:r>
-      <w:proofErr w:type="spellEnd"/>
-      <w:r>
-        <w:rPr>
-          <w:rFonts w:ascii="Verdana Pro" w:hAnsi="Verdana Pro"/>
-          <w:sz w:val="24"/>
-          <w:szCs w:val="24"/>
-        </w:rPr>
-        <w:t xml:space="preserve"> különböző projektekhez.</w:t>
-      </w:r>
-    </w:p>
-    <w:p>
-      <w:pPr>
-        <w:rPr>
-          <w:rFonts w:ascii="Verdana Pro" w:hAnsi="Verdana Pro"/>
-          <w:sz w:val="24"/>
-          <w:szCs w:val="24"/>
-        </w:rPr>
-      </w:pPr>
-    </w:p>
-    <w:p>
-      <w:pPr>
-        <w:pStyle w:val="Cmsor2"/>
-        <w:rPr>
-          <w:b/>
-        </w:rPr>
-      </w:pPr>
-      <w:bookmarkStart w:id="11" w:name="_Toc131070662"/>
-      <w:proofErr w:type="spellStart"/>
-      <w:r>
-        <w:rPr>
-          <w:b/>
-        </w:rPr>
         <w:t>Trello</w:t>
       </w:r>
-      <w:bookmarkEnd w:id="11"/>
-      <w:proofErr w:type="spellEnd"/>
+      <w:proofErr w:type="spellEnd"/>
+      <w:r>
+        <w:rPr>
+          <w:rFonts w:ascii="Verdana Pro" w:hAnsi="Verdana Pro"/>
+          <w:sz w:val="24"/>
+          <w:szCs w:val="24"/>
+        </w:rPr>
+        <w:t xml:space="preserve"> egy webalapú projektmenedzsment- és együttműködési eszköz, amely táblák</w:t>
+      </w:r>
+      <w:r>
+        <w:rPr>
+          <w:rFonts w:ascii="Verdana Pro" w:hAnsi="Verdana Pro"/>
+          <w:sz w:val="24"/>
+          <w:szCs w:val="24"/>
+        </w:rPr>
+        <w:t>kal</w:t>
+      </w:r>
+      <w:r>
+        <w:rPr>
+          <w:rFonts w:ascii="Verdana Pro" w:hAnsi="Verdana Pro"/>
+          <w:sz w:val="24"/>
+          <w:szCs w:val="24"/>
+        </w:rPr>
+        <w:t>, listák</w:t>
+      </w:r>
+      <w:r>
+        <w:rPr>
+          <w:rFonts w:ascii="Verdana Pro" w:hAnsi="Verdana Pro"/>
+          <w:sz w:val="24"/>
+          <w:szCs w:val="24"/>
+        </w:rPr>
+        <w:t>kal</w:t>
+      </w:r>
+      <w:r>
+        <w:rPr>
+          <w:rFonts w:ascii="Verdana Pro" w:hAnsi="Verdana Pro"/>
+          <w:sz w:val="24"/>
+          <w:szCs w:val="24"/>
+        </w:rPr>
+        <w:t xml:space="preserve"> és kártyák</w:t>
+      </w:r>
+      <w:r>
+        <w:rPr>
+          <w:rFonts w:ascii="Verdana Pro" w:hAnsi="Verdana Pro"/>
+          <w:sz w:val="24"/>
+          <w:szCs w:val="24"/>
+        </w:rPr>
+        <w:t>kal</w:t>
+      </w:r>
+      <w:r>
+        <w:rPr>
+          <w:rFonts w:ascii="Verdana Pro" w:hAnsi="Verdana Pro"/>
+          <w:sz w:val="24"/>
+          <w:szCs w:val="24"/>
+        </w:rPr>
+        <w:t xml:space="preserve"> segíti a csapatokat a feladatok és munkafolyamatok szervezésében és rangsorolásában. Rugalmas és vizuális eszköz, amely számos célra használható, például személyes feladatok kezelésére, projektek szervezésére, a haladás nyomon követésére és a csapatmunkák koordinálására.</w:t>
+      </w:r>
+    </w:p>
+    <w:p>
+      <w:pPr>
+        <w:rPr>
+          <w:rFonts w:ascii="Verdana Pro" w:hAnsi="Verdana Pro"/>
+          <w:sz w:val="24"/>
+          <w:szCs w:val="24"/>
+        </w:rPr>
+      </w:pPr>
     </w:p>
     <w:p>
       <w:pPr>
@@ -5193,82 +4803,32 @@
           <w:sz w:val="24"/>
           <w:szCs w:val="24"/>
         </w:rPr>
-        <w:t>Trello</w:t>
-      </w:r>
-      <w:proofErr w:type="spellEnd"/>
-      <w:r>
-        <w:rPr>
-          <w:rFonts w:ascii="Verdana Pro" w:hAnsi="Verdana Pro"/>
-          <w:sz w:val="24"/>
-          <w:szCs w:val="24"/>
-        </w:rPr>
-        <w:t xml:space="preserve"> egy webalapú projektmenedzsment- és együttműködési eszköz, amely táblák</w:t>
-      </w:r>
-      <w:r>
-        <w:rPr>
-          <w:rFonts w:ascii="Verdana Pro" w:hAnsi="Verdana Pro"/>
-          <w:sz w:val="24"/>
-          <w:szCs w:val="24"/>
-        </w:rPr>
-        <w:t>kal</w:t>
-      </w:r>
-      <w:r>
-        <w:rPr>
-          <w:rFonts w:ascii="Verdana Pro" w:hAnsi="Verdana Pro"/>
-          <w:sz w:val="24"/>
-          <w:szCs w:val="24"/>
-        </w:rPr>
-        <w:t>, listák</w:t>
-      </w:r>
-      <w:r>
-        <w:rPr>
-          <w:rFonts w:ascii="Verdana Pro" w:hAnsi="Verdana Pro"/>
-          <w:sz w:val="24"/>
-          <w:szCs w:val="24"/>
-        </w:rPr>
-        <w:t>kal</w:t>
-      </w:r>
-      <w:r>
-        <w:rPr>
-          <w:rFonts w:ascii="Verdana Pro" w:hAnsi="Verdana Pro"/>
-          <w:sz w:val="24"/>
-          <w:szCs w:val="24"/>
-        </w:rPr>
-        <w:t xml:space="preserve"> és kártyák</w:t>
-      </w:r>
-      <w:r>
-        <w:rPr>
-          <w:rFonts w:ascii="Verdana Pro" w:hAnsi="Verdana Pro"/>
-          <w:sz w:val="24"/>
-          <w:szCs w:val="24"/>
-        </w:rPr>
-        <w:t>kal</w:t>
-      </w:r>
-      <w:r>
-        <w:rPr>
-          <w:rFonts w:ascii="Verdana Pro" w:hAnsi="Verdana Pro"/>
-          <w:sz w:val="24"/>
-          <w:szCs w:val="24"/>
-        </w:rPr>
-        <w:t xml:space="preserve"> segíti a csapatokat a feladatok és munkafolyamatok szervezésében és rangsorolásában. Rugalmas és vizuális eszköz, amely számos célra használható, például személyes feladatok kezelésére, projektek szervezésére, a haladás nyomon követésére és a csapatmunkák </w:t>
-      </w:r>
-      <w:proofErr w:type="gramStart"/>
-      <w:r>
-        <w:rPr>
-          <w:rFonts w:ascii="Verdana Pro" w:hAnsi="Verdana Pro"/>
-          <w:sz w:val="24"/>
-          <w:szCs w:val="24"/>
-        </w:rPr>
-        <w:t>koordinálására</w:t>
-      </w:r>
-      <w:proofErr w:type="gramEnd"/>
-      <w:r>
-        <w:rPr>
-          <w:rFonts w:ascii="Verdana Pro" w:hAnsi="Verdana Pro"/>
-          <w:sz w:val="24"/>
-          <w:szCs w:val="24"/>
-        </w:rPr>
-        <w:t>.</w:t>
+        <w:t>Trellóban</w:t>
+      </w:r>
+      <w:proofErr w:type="spellEnd"/>
+      <w:r>
+        <w:rPr>
+          <w:rFonts w:ascii="Verdana Pro" w:hAnsi="Verdana Pro"/>
+          <w:sz w:val="24"/>
+          <w:szCs w:val="24"/>
+        </w:rPr>
+        <w:t xml:space="preserve"> minden egyes tábla egy projektet vagy témát képvisel, és az egyes táblákon belül a felhasználók listákat hozhatnak létre, amelyek a feladatok különböző szakaszait vagy kategóriáit képviselik. A felhasználók ezután az egyes listákon belül kártyákat hozhatnak létre, amelyek az egyes feladatokat jelképezik, és amelyeket a táblán belül mozgathatnak, hogy tükrözzék a státuszukban vagy prioritásukban bekövetkezett változásokat. A kártyákhoz leírások, mellékletek, esedékességi időpontok és egyéb részletek is tartozhatnak, így</w:t>
+      </w:r>
+      <w:r>
+        <w:rPr>
+          <w:rFonts w:ascii="Verdana Pro" w:hAnsi="Verdana Pro"/>
+          <w:sz w:val="24"/>
+          <w:szCs w:val="24"/>
+        </w:rPr>
+        <w:t xml:space="preserve"> </w:t>
+      </w:r>
+      <w:r>
+        <w:rPr>
+          <w:rFonts w:ascii="Verdana Pro" w:hAnsi="Verdana Pro"/>
+          <w:sz w:val="24"/>
+          <w:szCs w:val="24"/>
+        </w:rPr>
+        <w:t>megkönnyítve a csapattagok számára az együttműködést és a szervezettséget.</w:t>
       </w:r>
     </w:p>
     <w:p>
@@ -5303,102 +4863,6 @@
           <w:sz w:val="24"/>
           <w:szCs w:val="24"/>
         </w:rPr>
-        <w:t>Trellóban</w:t>
-      </w:r>
-      <w:proofErr w:type="spellEnd"/>
-      <w:r>
-        <w:rPr>
-          <w:rFonts w:ascii="Verdana Pro" w:hAnsi="Verdana Pro"/>
-          <w:sz w:val="24"/>
-          <w:szCs w:val="24"/>
-        </w:rPr>
-        <w:t xml:space="preserve"> minden egyes tábla egy projektet vagy témát képvisel, és az egyes táblákon belül a felhasználók listákat hozhatnak létre, amelyek a feladatok különböző szakaszait vagy </w:t>
-      </w:r>
-      <w:proofErr w:type="gramStart"/>
-      <w:r>
-        <w:rPr>
-          <w:rFonts w:ascii="Verdana Pro" w:hAnsi="Verdana Pro"/>
-          <w:sz w:val="24"/>
-          <w:szCs w:val="24"/>
-        </w:rPr>
-        <w:t>kategóriáit</w:t>
-      </w:r>
-      <w:proofErr w:type="gramEnd"/>
-      <w:r>
-        <w:rPr>
-          <w:rFonts w:ascii="Verdana Pro" w:hAnsi="Verdana Pro"/>
-          <w:sz w:val="24"/>
-          <w:szCs w:val="24"/>
-        </w:rPr>
-        <w:t xml:space="preserve"> képviselik. A felhasználók ezután az egyes listákon belül kártyákat hozhatnak létre, amelyek az egyes feladatokat jelképezik, és amelyeket a táblán belül mozgathatnak, hogy tükrözzék a </w:t>
-      </w:r>
-      <w:proofErr w:type="gramStart"/>
-      <w:r>
-        <w:rPr>
-          <w:rFonts w:ascii="Verdana Pro" w:hAnsi="Verdana Pro"/>
-          <w:sz w:val="24"/>
-          <w:szCs w:val="24"/>
-        </w:rPr>
-        <w:t>státuszukban</w:t>
-      </w:r>
-      <w:proofErr w:type="gramEnd"/>
-      <w:r>
-        <w:rPr>
-          <w:rFonts w:ascii="Verdana Pro" w:hAnsi="Verdana Pro"/>
-          <w:sz w:val="24"/>
-          <w:szCs w:val="24"/>
-        </w:rPr>
-        <w:t xml:space="preserve"> vagy prioritásukban bekövetkezett változásokat. A kártyákhoz leírások, mellékletek, esedékességi időpontok és egyéb részletek is tartozhatnak, így</w:t>
-      </w:r>
-      <w:r>
-        <w:rPr>
-          <w:rFonts w:ascii="Verdana Pro" w:hAnsi="Verdana Pro"/>
-          <w:sz w:val="24"/>
-          <w:szCs w:val="24"/>
-        </w:rPr>
-        <w:t xml:space="preserve"> </w:t>
-      </w:r>
-      <w:r>
-        <w:rPr>
-          <w:rFonts w:ascii="Verdana Pro" w:hAnsi="Verdana Pro"/>
-          <w:sz w:val="24"/>
-          <w:szCs w:val="24"/>
-        </w:rPr>
-        <w:t>megkönnyítve a csapattagok számára az együttműködést és a szervezettséget.</w:t>
-      </w:r>
-    </w:p>
-    <w:p>
-      <w:pPr>
-        <w:rPr>
-          <w:rFonts w:ascii="Verdana Pro" w:hAnsi="Verdana Pro"/>
-          <w:sz w:val="24"/>
-          <w:szCs w:val="24"/>
-        </w:rPr>
-      </w:pPr>
-    </w:p>
-    <w:p>
-      <w:pPr>
-        <w:rPr>
-          <w:rFonts w:ascii="Verdana Pro" w:hAnsi="Verdana Pro"/>
-          <w:sz w:val="24"/>
-          <w:szCs w:val="24"/>
-        </w:rPr>
-      </w:pPr>
-      <w:r>
-        <w:rPr>
-          <w:rFonts w:ascii="Verdana Pro" w:hAnsi="Verdana Pro"/>
-          <w:sz w:val="24"/>
-          <w:szCs w:val="24"/>
-        </w:rPr>
-        <w:t xml:space="preserve">A </w:t>
-      </w:r>
-      <w:proofErr w:type="spellStart"/>
-      <w:r>
-        <w:rPr>
-          <w:rFonts w:ascii="Verdana Pro" w:hAnsi="Verdana Pro"/>
-          <w:sz w:val="24"/>
-          <w:szCs w:val="24"/>
-        </w:rPr>
         <w:t>Trellót</w:t>
       </w:r>
       <w:proofErr w:type="spellEnd"/>
@@ -5408,25 +4872,7 @@
           <w:sz w:val="24"/>
           <w:szCs w:val="24"/>
         </w:rPr>
-        <w:t xml:space="preserve"> széles körben használják a legkülönbözőbb méretű és iparágú csapatok, és webböngészőn vagy mobilalkalmazáson keresztül is elérhető. Ingyenes és fizetős csomagokat is kínál, a fizetős felhasználók számára pedig további </w:t>
-      </w:r>
-      <w:proofErr w:type="gramStart"/>
-      <w:r>
-        <w:rPr>
-          <w:rFonts w:ascii="Verdana Pro" w:hAnsi="Verdana Pro"/>
-          <w:sz w:val="24"/>
-          <w:szCs w:val="24"/>
-        </w:rPr>
-        <w:t>funkciók</w:t>
-      </w:r>
-      <w:proofErr w:type="gramEnd"/>
-      <w:r>
-        <w:rPr>
-          <w:rFonts w:ascii="Verdana Pro" w:hAnsi="Verdana Pro"/>
-          <w:sz w:val="24"/>
-          <w:szCs w:val="24"/>
-        </w:rPr>
-        <w:t xml:space="preserve"> és integrációk állnak rendelkezésre.</w:t>
+        <w:t xml:space="preserve"> széles körben használják a legkülönbözőbb méretű és iparágú csapatok, és webböngészőn vagy mobilalkalmazáson keresztül is elérhető. Ingyenes és fizetős csomagokat is kínál, a fizetős felhasználók számára pedig további funkciók és integrációk állnak rendelkezésre.</w:t>
       </w:r>
     </w:p>
     <w:p>
@@ -5489,25 +4935,7 @@
           <w:sz w:val="24"/>
           <w:szCs w:val="24"/>
         </w:rPr>
-        <w:t xml:space="preserve"> egy ingyenes hang-, videó- és szöveges csevegőalkalmazás, amelyet játékosok számára fejlesztettek ki, de a legkülönbözőbb közösségek használják. Lehetővé teszi a felhasználók számára, hogy szervereket hozzanak létre vagy csatlakozzanak hozzájuk, amelyek olyan </w:t>
-      </w:r>
-      <w:proofErr w:type="gramStart"/>
-      <w:r>
-        <w:rPr>
-          <w:rFonts w:ascii="Verdana Pro" w:hAnsi="Verdana Pro"/>
-          <w:sz w:val="24"/>
-          <w:szCs w:val="24"/>
-        </w:rPr>
-        <w:t>virtuális</w:t>
-      </w:r>
-      <w:proofErr w:type="gramEnd"/>
-      <w:r>
-        <w:rPr>
-          <w:rFonts w:ascii="Verdana Pro" w:hAnsi="Verdana Pro"/>
-          <w:sz w:val="24"/>
-          <w:szCs w:val="24"/>
-        </w:rPr>
-        <w:t xml:space="preserve"> terek, ahol </w:t>
+        <w:t xml:space="preserve"> egy ingyenes hang-, videó- és szöveges csevegőalkalmazás, amelyet játékosok számára fejlesztettek ki, de a legkülönbözőbb közösségek használják. Lehetővé teszi a felhasználók számára, hogy szervereket hozzanak létre vagy csatlakozzanak hozzájuk, amelyek olyan virtuális terek, ahol </w:t>
       </w:r>
       <w:r>
         <w:rPr>
@@ -5648,7 +5076,7 @@
     <w:p>
       <w:pPr>
         <w:rPr>
-          <w:rFonts w:ascii="Verdana Pro Semibold" w:eastAsiaTheme="majorEastAsia" w:hAnsi="Verdana Pro Semibold" w:cstheme="majorBidi"/>
+          <w:rFonts w:ascii="Verdana Pro SemiBold" w:eastAsiaTheme="majorEastAsia" w:hAnsi="Verdana Pro SemiBold" w:cstheme="majorBidi"/>
           <w:b/>
           <w:sz w:val="32"/>
           <w:szCs w:val="32"/>
@@ -5684,7 +5112,7 @@
     <w:p>
       <w:pPr>
         <w:rPr>
-          <w:rFonts w:ascii="Verdana Pro Semibold" w:eastAsiaTheme="majorEastAsia" w:hAnsi="Verdana Pro Semibold" w:cstheme="majorBidi"/>
+          <w:rFonts w:ascii="Verdana Pro SemiBold" w:eastAsiaTheme="majorEastAsia" w:hAnsi="Verdana Pro SemiBold" w:cstheme="majorBidi"/>
           <w:b/>
           <w:sz w:val="32"/>
           <w:szCs w:val="32"/>
@@ -5720,7 +5148,7 @@
     <w:p>
       <w:pPr>
         <w:rPr>
-          <w:rFonts w:ascii="Verdana Pro Semibold" w:eastAsiaTheme="majorEastAsia" w:hAnsi="Verdana Pro Semibold" w:cstheme="majorBidi"/>
+          <w:rFonts w:ascii="Verdana Pro SemiBold" w:eastAsiaTheme="majorEastAsia" w:hAnsi="Verdana Pro SemiBold" w:cstheme="majorBidi"/>
           <w:b/>
           <w:sz w:val="32"/>
           <w:szCs w:val="32"/>
@@ -5749,13 +5177,7 @@
         <w:rPr>
           <w:b/>
         </w:rPr>
-        <w:t>FRONT</w:t>
-      </w:r>
-      <w:r>
-        <w:rPr>
-          <w:b/>
-        </w:rPr>
-        <w:t>END</w:t>
+        <w:t>FRONTEND</w:t>
       </w:r>
       <w:bookmarkEnd w:id="16"/>
     </w:p>
@@ -5829,6 +5251,11 @@
     <w:bookmarkStart w:id="18" w:name="_Toc131070669" w:displacedByCustomXml="next"/>
     <w:sdt>
       <w:sdtPr>
+        <w:rPr>
+          <w:rFonts w:asciiTheme="minorHAnsi" w:eastAsiaTheme="minorHAnsi" w:hAnsiTheme="minorHAnsi" w:cstheme="minorBidi"/>
+          <w:sz w:val="22"/>
+          <w:szCs w:val="22"/>
+        </w:rPr>
         <w:id w:val="30846438"/>
         <w:docPartObj>
           <w:docPartGallery w:val="Bibliographies"/>
@@ -5837,11 +5264,8 @@
       </w:sdtPr>
       <w:sdtEndPr>
         <w:rPr>
-          <w:rFonts w:asciiTheme="minorHAnsi" w:eastAsiaTheme="minorHAnsi" w:hAnsiTheme="minorHAnsi" w:cstheme="minorBidi"/>
           <w:b/>
           <w:bCs/>
-          <w:sz w:val="22"/>
-          <w:szCs w:val="22"/>
         </w:rPr>
       </w:sdtEndPr>
       <w:sdtContent>
@@ -5909,7 +5333,7 @@
 </file>
 
 <file path=word/endnotes.xml><?xml version="1.0" encoding="utf-8"?>
-<w:endnotes xmlns:wpc="http://schemas.microsoft.com/office/word/2010/wordprocessingCanvas" xmlns:cx="http://schemas.microsoft.com/office/drawing/2014/chartex" xmlns:mc="http://schemas.openxmlformats.org/markup-compatibility/2006" xmlns:o="urn:schemas-microsoft-com:office:office" xmlns:r="http://schemas.openxmlformats.org/officeDocument/2006/relationships" xmlns:m="http://schemas.openxmlformats.org/officeDocument/2006/math" xmlns:v="urn:schemas-microsoft-com:vml" xmlns:wp14="http://schemas.microsoft.com/office/word/2010/wordprocessingDrawing" xmlns:wp="http://schemas.openxmlformats.org/drawingml/2006/wordprocessingDrawing" xmlns:w10="urn:schemas-microsoft-com:office:word" xmlns:w="http://schemas.openxmlformats.org/wordprocessingml/2006/main" xmlns:w14="http://schemas.microsoft.com/office/word/2010/wordml" xmlns:w15="http://schemas.microsoft.com/office/word/2012/wordml" xmlns:w16se="http://schemas.microsoft.com/office/word/2015/wordml/symex" xmlns:wpg="http://schemas.microsoft.com/office/word/2010/wordprocessingGroup" xmlns:wpi="http://schemas.microsoft.com/office/word/2010/wordprocessingInk" xmlns:wne="http://schemas.microsoft.com/office/word/2006/wordml" xmlns:wps="http://schemas.microsoft.com/office/word/2010/wordprocessingShape" mc:Ignorable="w14 w15 w16se wp14">
+<w:endnotes xmlns:wpc="http://schemas.microsoft.com/office/word/2010/wordprocessingCanvas" xmlns:cx="http://schemas.microsoft.com/office/drawing/2014/chartex" xmlns:cx1="http://schemas.microsoft.com/office/drawing/2015/9/8/chartex" xmlns:cx2="http://schemas.microsoft.com/office/drawing/2015/10/21/chartex" xmlns:cx3="http://schemas.microsoft.com/office/drawing/2016/5/9/chartex" xmlns:cx4="http://schemas.microsoft.com/office/drawing/2016/5/10/chartex" xmlns:cx5="http://schemas.microsoft.com/office/drawing/2016/5/11/chartex" xmlns:cx6="http://schemas.microsoft.com/office/drawing/2016/5/12/chartex" xmlns:cx7="http://schemas.microsoft.com/office/drawing/2016/5/13/chartex" xmlns:cx8="http://schemas.microsoft.com/office/drawing/2016/5/14/chartex" xmlns:mc="http://schemas.openxmlformats.org/markup-compatibility/2006" xmlns:aink="http://schemas.microsoft.com/office/drawing/2016/ink" xmlns:am3d="http://schemas.microsoft.com/office/drawing/2017/model3d" xmlns:o="urn:schemas-microsoft-com:office:office" xmlns:r="http://schemas.openxmlformats.org/officeDocument/2006/relationships" xmlns:m="http://schemas.openxmlformats.org/officeDocument/2006/math" xmlns:v="urn:schemas-microsoft-com:vml" xmlns:wp14="http://schemas.microsoft.com/office/word/2010/wordprocessingDrawing" xmlns:wp="http://schemas.openxmlformats.org/drawingml/2006/wordprocessingDrawing" xmlns:w10="urn:schemas-microsoft-com:office:word" xmlns:w="http://schemas.openxmlformats.org/wordprocessingml/2006/main" xmlns:w14="http://schemas.microsoft.com/office/word/2010/wordml" xmlns:w15="http://schemas.microsoft.com/office/word/2012/wordml" xmlns:w16cid="http://schemas.microsoft.com/office/word/2016/wordml/cid" xmlns:w16se="http://schemas.microsoft.com/office/word/2015/wordml/symex" xmlns:wpg="http://schemas.microsoft.com/office/word/2010/wordprocessingGroup" xmlns:wpi="http://schemas.microsoft.com/office/word/2010/wordprocessingInk" xmlns:wne="http://schemas.microsoft.com/office/word/2006/wordml" xmlns:wps="http://schemas.microsoft.com/office/word/2010/wordprocessingShape" mc:Ignorable="w14 w15 w16se w16cid wp14">
   <w:endnote w:type="separator" w:id="-1">
     <w:p>
       <w:pPr>
@@ -5934,10 +5358,10 @@
 </file>
 
 <file path=word/footer1.xml><?xml version="1.0" encoding="utf-8"?>
-<w:ftr xmlns:wpc="http://schemas.microsoft.com/office/word/2010/wordprocessingCanvas" xmlns:cx="http://schemas.microsoft.com/office/drawing/2014/chartex" xmlns:mc="http://schemas.openxmlformats.org/markup-compatibility/2006" xmlns:o="urn:schemas-microsoft-com:office:office" xmlns:r="http://schemas.openxmlformats.org/officeDocument/2006/relationships" xmlns:m="http://schemas.openxmlformats.org/officeDocument/2006/math" xmlns:v="urn:schemas-microsoft-com:vml" xmlns:wp14="http://schemas.microsoft.com/office/word/2010/wordprocessingDrawing" xmlns:wp="http://schemas.openxmlformats.org/drawingml/2006/wordprocessingDrawing" xmlns:w10="urn:schemas-microsoft-com:office:word" xmlns:w="http://schemas.openxmlformats.org/wordprocessingml/2006/main" xmlns:w14="http://schemas.microsoft.com/office/word/2010/wordml" xmlns:w15="http://schemas.microsoft.com/office/word/2012/wordml" xmlns:w16se="http://schemas.microsoft.com/office/word/2015/wordml/symex" xmlns:wpg="http://schemas.microsoft.com/office/word/2010/wordprocessingGroup" xmlns:wpi="http://schemas.microsoft.com/office/word/2010/wordprocessingInk" xmlns:wne="http://schemas.microsoft.com/office/word/2006/wordml" xmlns:wps="http://schemas.microsoft.com/office/word/2010/wordprocessingShape" mc:Ignorable="w14 w15 w16se wp14">
+<w:ftr xmlns:wpc="http://schemas.microsoft.com/office/word/2010/wordprocessingCanvas" xmlns:cx="http://schemas.microsoft.com/office/drawing/2014/chartex" xmlns:cx1="http://schemas.microsoft.com/office/drawing/2015/9/8/chartex" xmlns:cx2="http://schemas.microsoft.com/office/drawing/2015/10/21/chartex" xmlns:cx3="http://schemas.microsoft.com/office/drawing/2016/5/9/chartex" xmlns:cx4="http://schemas.microsoft.com/office/drawing/2016/5/10/chartex" xmlns:cx5="http://schemas.microsoft.com/office/drawing/2016/5/11/chartex" xmlns:cx6="http://schemas.microsoft.com/office/drawing/2016/5/12/chartex" xmlns:cx7="http://schemas.microsoft.com/office/drawing/2016/5/13/chartex" xmlns:cx8="http://schemas.microsoft.com/office/drawing/2016/5/14/chartex" xmlns:mc="http://schemas.openxmlformats.org/markup-compatibility/2006" xmlns:aink="http://schemas.microsoft.com/office/drawing/2016/ink" xmlns:am3d="http://schemas.microsoft.com/office/drawing/2017/model3d" xmlns:o="urn:schemas-microsoft-com:office:office" xmlns:r="http://schemas.openxmlformats.org/officeDocument/2006/relationships" xmlns:m="http://schemas.openxmlformats.org/officeDocument/2006/math" xmlns:v="urn:schemas-microsoft-com:vml" xmlns:wp14="http://schemas.microsoft.com/office/word/2010/wordprocessingDrawing" xmlns:wp="http://schemas.openxmlformats.org/drawingml/2006/wordprocessingDrawing" xmlns:w10="urn:schemas-microsoft-com:office:word" xmlns:w="http://schemas.openxmlformats.org/wordprocessingml/2006/main" xmlns:w14="http://schemas.microsoft.com/office/word/2010/wordml" xmlns:w15="http://schemas.microsoft.com/office/word/2012/wordml" xmlns:w16cid="http://schemas.microsoft.com/office/word/2016/wordml/cid" xmlns:w16se="http://schemas.microsoft.com/office/word/2015/wordml/symex" xmlns:wpg="http://schemas.microsoft.com/office/word/2010/wordprocessingGroup" xmlns:wpi="http://schemas.microsoft.com/office/word/2010/wordprocessingInk" xmlns:wne="http://schemas.microsoft.com/office/word/2006/wordml" xmlns:wps="http://schemas.microsoft.com/office/word/2010/wordprocessingShape" mc:Ignorable="w14 w15 w16se w16cid wp14">
   <w:sdt>
     <w:sdtPr>
-      <w:id w:val="136154947"/>
+      <w:id w:val="-480076460"/>
       <w:docPartObj>
         <w:docPartGallery w:val="Page Numbers (Bottom of Page)"/>
         <w:docPartUnique/>
@@ -5979,7 +5403,7 @@
 </file>
 
 <file path=word/footnotes.xml><?xml version="1.0" encoding="utf-8"?>
-<w:footnotes xmlns:wpc="http://schemas.microsoft.com/office/word/2010/wordprocessingCanvas" xmlns:cx="http://schemas.microsoft.com/office/drawing/2014/chartex" xmlns:mc="http://schemas.openxmlformats.org/markup-compatibility/2006" xmlns:o="urn:schemas-microsoft-com:office:office" xmlns:r="http://schemas.openxmlformats.org/officeDocument/2006/relationships" xmlns:m="http://schemas.openxmlformats.org/officeDocument/2006/math" xmlns:v="urn:schemas-microsoft-com:vml" xmlns:wp14="http://schemas.microsoft.com/office/word/2010/wordprocessingDrawing" xmlns:wp="http://schemas.openxmlformats.org/drawingml/2006/wordprocessingDrawing" xmlns:w10="urn:schemas-microsoft-com:office:word" xmlns:w="http://schemas.openxmlformats.org/wordprocessingml/2006/main" xmlns:w14="http://schemas.microsoft.com/office/word/2010/wordml" xmlns:w15="http://schemas.microsoft.com/office/word/2012/wordml" xmlns:w16se="http://schemas.microsoft.com/office/word/2015/wordml/symex" xmlns:wpg="http://schemas.microsoft.com/office/word/2010/wordprocessingGroup" xmlns:wpi="http://schemas.microsoft.com/office/word/2010/wordprocessingInk" xmlns:wne="http://schemas.microsoft.com/office/word/2006/wordml" xmlns:wps="http://schemas.microsoft.com/office/word/2010/wordprocessingShape" mc:Ignorable="w14 w15 w16se wp14">
+<w:footnotes xmlns:wpc="http://schemas.microsoft.com/office/word/2010/wordprocessingCanvas" xmlns:cx="http://schemas.microsoft.com/office/drawing/2014/chartex" xmlns:cx1="http://schemas.microsoft.com/office/drawing/2015/9/8/chartex" xmlns:cx2="http://schemas.microsoft.com/office/drawing/2015/10/21/chartex" xmlns:cx3="http://schemas.microsoft.com/office/drawing/2016/5/9/chartex" xmlns:cx4="http://schemas.microsoft.com/office/drawing/2016/5/10/chartex" xmlns:cx5="http://schemas.microsoft.com/office/drawing/2016/5/11/chartex" xmlns:cx6="http://schemas.microsoft.com/office/drawing/2016/5/12/chartex" xmlns:cx7="http://schemas.microsoft.com/office/drawing/2016/5/13/chartex" xmlns:cx8="http://schemas.microsoft.com/office/drawing/2016/5/14/chartex" xmlns:mc="http://schemas.openxmlformats.org/markup-compatibility/2006" xmlns:aink="http://schemas.microsoft.com/office/drawing/2016/ink" xmlns:am3d="http://schemas.microsoft.com/office/drawing/2017/model3d" xmlns:o="urn:schemas-microsoft-com:office:office" xmlns:r="http://schemas.openxmlformats.org/officeDocument/2006/relationships" xmlns:m="http://schemas.openxmlformats.org/officeDocument/2006/math" xmlns:v="urn:schemas-microsoft-com:vml" xmlns:wp14="http://schemas.microsoft.com/office/word/2010/wordprocessingDrawing" xmlns:wp="http://schemas.openxmlformats.org/drawingml/2006/wordprocessingDrawing" xmlns:w10="urn:schemas-microsoft-com:office:word" xmlns:w="http://schemas.openxmlformats.org/wordprocessingml/2006/main" xmlns:w14="http://schemas.microsoft.com/office/word/2010/wordml" xmlns:w15="http://schemas.microsoft.com/office/word/2012/wordml" xmlns:w16cid="http://schemas.microsoft.com/office/word/2016/wordml/cid" xmlns:w16se="http://schemas.microsoft.com/office/word/2015/wordml/symex" xmlns:wpg="http://schemas.microsoft.com/office/word/2010/wordprocessingGroup" xmlns:wpi="http://schemas.microsoft.com/office/word/2010/wordprocessingInk" xmlns:wne="http://schemas.microsoft.com/office/word/2006/wordml" xmlns:wps="http://schemas.microsoft.com/office/word/2010/wordprocessingShape" mc:Ignorable="w14 w15 w16se w16cid wp14">
   <w:footnote w:type="separator" w:id="-1">
     <w:p>
       <w:pPr>
@@ -6004,7 +5428,7 @@
 </file>
 
 <file path=word/styles.xml><?xml version="1.0" encoding="utf-8"?>
-<w:styles xmlns:mc="http://schemas.openxmlformats.org/markup-compatibility/2006" xmlns:r="http://schemas.openxmlformats.org/officeDocument/2006/relationships" xmlns:w="http://schemas.openxmlformats.org/wordprocessingml/2006/main" xmlns:w14="http://schemas.microsoft.com/office/word/2010/wordml" xmlns:w15="http://schemas.microsoft.com/office/word/2012/wordml" xmlns:w16se="http://schemas.microsoft.com/office/word/2015/wordml/symex" mc:Ignorable="w14 w15 w16se">
+<w:styles xmlns:mc="http://schemas.openxmlformats.org/markup-compatibility/2006" xmlns:r="http://schemas.openxmlformats.org/officeDocument/2006/relationships" xmlns:w="http://schemas.openxmlformats.org/wordprocessingml/2006/main" xmlns:w14="http://schemas.microsoft.com/office/word/2010/wordml" xmlns:w15="http://schemas.microsoft.com/office/word/2012/wordml" xmlns:w16cid="http://schemas.microsoft.com/office/word/2016/wordml/cid" xmlns:w16se="http://schemas.microsoft.com/office/word/2015/wordml/symex" mc:Ignorable="w14 w15 w16se w16cid">
   <w:docDefaults>
     <w:rPrDefault>
       <w:rPr>
@@ -6020,7 +5444,7 @@
       </w:pPr>
     </w:pPrDefault>
   </w:docDefaults>
-  <w:latentStyles w:defLockedState="0" w:defUIPriority="99" w:defSemiHidden="0" w:defUnhideWhenUsed="0" w:defQFormat="0" w:count="371">
+  <w:latentStyles w:defLockedState="0" w:defUIPriority="99" w:defSemiHidden="0" w:defUnhideWhenUsed="0" w:defQFormat="0" w:count="375">
     <w:lsdException w:name="Normal" w:uiPriority="0" w:qFormat="1"/>
     <w:lsdException w:name="heading 1" w:uiPriority="9" w:qFormat="1"/>
     <w:lsdException w:name="heading 2" w:semiHidden="1" w:uiPriority="9" w:unhideWhenUsed="1" w:qFormat="1"/>
@@ -6126,7 +5550,6 @@
     <w:lsdException w:name="HTML Sample" w:semiHidden="1" w:unhideWhenUsed="1"/>
     <w:lsdException w:name="HTML Typewriter" w:semiHidden="1" w:unhideWhenUsed="1"/>
     <w:lsdException w:name="HTML Variable" w:semiHidden="1" w:unhideWhenUsed="1"/>
-    <w:lsdException w:name="Normal Table" w:semiHidden="1" w:unhideWhenUsed="1"/>
     <w:lsdException w:name="annotation subject" w:semiHidden="1" w:unhideWhenUsed="1"/>
     <w:lsdException w:name="No List" w:semiHidden="1" w:unhideWhenUsed="1"/>
     <w:lsdException w:name="Outline List 1" w:semiHidden="1" w:unhideWhenUsed="1"/>
@@ -6170,10 +5593,8 @@
     <w:lsdException w:name="Table Elegant" w:semiHidden="1" w:unhideWhenUsed="1"/>
     <w:lsdException w:name="Table Professional" w:semiHidden="1" w:unhideWhenUsed="1"/>
     <w:lsdException w:name="Table Subtle 1" w:semiHidden="1" w:unhideWhenUsed="1"/>
-    <w:lsdException w:name="Table Subtle 2" w:semiHidden="1" w:unhideWhenUsed="1"/>
     <w:lsdException w:name="Table Web 1" w:semiHidden="1" w:unhideWhenUsed="1"/>
     <w:lsdException w:name="Table Web 2" w:semiHidden="1" w:unhideWhenUsed="1"/>
-    <w:lsdException w:name="Table Web 3" w:semiHidden="1" w:unhideWhenUsed="1"/>
     <w:lsdException w:name="Balloon Text" w:semiHidden="1" w:unhideWhenUsed="1"/>
     <w:lsdException w:name="Table Grid" w:uiPriority="39"/>
     <w:lsdException w:name="Table Theme" w:semiHidden="1" w:unhideWhenUsed="1"/>
@@ -6392,6 +5813,10 @@
     <w:lsdException w:name="List Table 5 Dark Accent 6" w:uiPriority="50"/>
     <w:lsdException w:name="List Table 6 Colorful Accent 6" w:uiPriority="51"/>
     <w:lsdException w:name="List Table 7 Colorful Accent 6" w:uiPriority="52"/>
+    <w:lsdException w:name="Mention" w:semiHidden="1" w:unhideWhenUsed="1"/>
+    <w:lsdException w:name="Smart Hyperlink" w:semiHidden="1" w:unhideWhenUsed="1"/>
+    <w:lsdException w:name="Hashtag" w:semiHidden="1" w:unhideWhenUsed="1"/>
+    <w:lsdException w:name="Unresolved Mention" w:semiHidden="1" w:unhideWhenUsed="1"/>
   </w:latentStyles>
   <w:style w:type="paragraph" w:default="1" w:styleId="Norml">
     <w:name w:val="Normal"/>
@@ -6413,7 +5838,7 @@
       <w:outlineLvl w:val="0"/>
     </w:pPr>
     <w:rPr>
-      <w:rFonts w:ascii="Verdana Pro Semibold" w:eastAsiaTheme="majorEastAsia" w:hAnsi="Verdana Pro Semibold" w:cstheme="majorBidi"/>
+      <w:rFonts w:ascii="Verdana Pro SemiBold" w:eastAsiaTheme="majorEastAsia" w:hAnsi="Verdana Pro SemiBold" w:cstheme="majorBidi"/>
       <w:sz w:val="32"/>
       <w:szCs w:val="32"/>
     </w:rPr>
@@ -6435,7 +5860,7 @@
       <w:outlineLvl w:val="1"/>
     </w:pPr>
     <w:rPr>
-      <w:rFonts w:ascii="Verdana Pro Semibold" w:eastAsiaTheme="majorEastAsia" w:hAnsi="Verdana Pro Semibold" w:cstheme="majorBidi"/>
+      <w:rFonts w:ascii="Verdana Pro SemiBold" w:eastAsiaTheme="majorEastAsia" w:hAnsi="Verdana Pro SemiBold" w:cstheme="majorBidi"/>
       <w:sz w:val="28"/>
       <w:szCs w:val="26"/>
     </w:rPr>
@@ -6443,7 +5868,6 @@
   <w:style w:type="character" w:default="1" w:styleId="Bekezdsalapbettpusa">
     <w:name w:val="Default Paragraph Font"/>
     <w:uiPriority w:val="1"/>
-    <w:semiHidden/>
     <w:unhideWhenUsed/>
   </w:style>
   <w:style w:type="table" w:default="1" w:styleId="Normltblzat">
@@ -6491,7 +5915,7 @@
     <w:uiPriority w:val="9"/>
     <w:rsid w:val="0030636F"/>
     <w:rPr>
-      <w:rFonts w:ascii="Verdana Pro Semibold" w:eastAsiaTheme="majorEastAsia" w:hAnsi="Verdana Pro Semibold" w:cstheme="majorBidi"/>
+      <w:rFonts w:ascii="Verdana Pro SemiBold" w:eastAsiaTheme="majorEastAsia" w:hAnsi="Verdana Pro SemiBold" w:cstheme="majorBidi"/>
       <w:sz w:val="28"/>
       <w:szCs w:val="26"/>
     </w:rPr>
@@ -6503,7 +5927,7 @@
     <w:uiPriority w:val="9"/>
     <w:rsid w:val="0030636F"/>
     <w:rPr>
-      <w:rFonts w:ascii="Verdana Pro Semibold" w:eastAsiaTheme="majorEastAsia" w:hAnsi="Verdana Pro Semibold" w:cstheme="majorBidi"/>
+      <w:rFonts w:ascii="Verdana Pro SemiBold" w:eastAsiaTheme="majorEastAsia" w:hAnsi="Verdana Pro SemiBold" w:cstheme="majorBidi"/>
       <w:sz w:val="32"/>
       <w:szCs w:val="32"/>
     </w:rPr>
@@ -6923,7 +6347,7 @@
 </file>
 
 <file path=customXml/itemProps1.xml><?xml version="1.0" encoding="utf-8"?>
-<ds:datastoreItem xmlns:ds="http://schemas.openxmlformats.org/officeDocument/2006/customXml" ds:itemID="{E7F4BEE8-8925-418B-8F7A-0E1A5756298C}">
+<ds:datastoreItem xmlns:ds="http://schemas.openxmlformats.org/officeDocument/2006/customXml" ds:itemID="{83C0859E-CD98-4AAA-8EA6-F01E6C063E8D}">
   <ds:schemaRefs>
     <ds:schemaRef ds:uri="http://schemas.openxmlformats.org/officeDocument/2006/bibliography"/>
   </ds:schemaRefs>

</xml_diff>

<commit_message>
JWT Authentication & Authorization on backend
</commit_message>
<xml_diff>
--- a/szakdoga.docx
+++ b/szakdoga.docx
@@ -1,6 +1,6 @@
 
 <file path=word/document.xml><?xml version="1.0" encoding="utf-8"?>
-<w:document xmlns:wpc="http://schemas.microsoft.com/office/word/2010/wordprocessingCanvas" xmlns:cx="http://schemas.microsoft.com/office/drawing/2014/chartex" xmlns:cx1="http://schemas.microsoft.com/office/drawing/2015/9/8/chartex" xmlns:cx2="http://schemas.microsoft.com/office/drawing/2015/10/21/chartex" xmlns:cx3="http://schemas.microsoft.com/office/drawing/2016/5/9/chartex" xmlns:cx4="http://schemas.microsoft.com/office/drawing/2016/5/10/chartex" xmlns:cx5="http://schemas.microsoft.com/office/drawing/2016/5/11/chartex" xmlns:cx6="http://schemas.microsoft.com/office/drawing/2016/5/12/chartex" xmlns:cx7="http://schemas.microsoft.com/office/drawing/2016/5/13/chartex" xmlns:cx8="http://schemas.microsoft.com/office/drawing/2016/5/14/chartex" xmlns:mc="http://schemas.openxmlformats.org/markup-compatibility/2006" xmlns:aink="http://schemas.microsoft.com/office/drawing/2016/ink" xmlns:am3d="http://schemas.microsoft.com/office/drawing/2017/model3d" xmlns:o="urn:schemas-microsoft-com:office:office" xmlns:r="http://schemas.openxmlformats.org/officeDocument/2006/relationships" xmlns:m="http://schemas.openxmlformats.org/officeDocument/2006/math" xmlns:v="urn:schemas-microsoft-com:vml" xmlns:wp14="http://schemas.microsoft.com/office/word/2010/wordprocessingDrawing" xmlns:wp="http://schemas.openxmlformats.org/drawingml/2006/wordprocessingDrawing" xmlns:w10="urn:schemas-microsoft-com:office:word" xmlns:w="http://schemas.openxmlformats.org/wordprocessingml/2006/main" xmlns:w14="http://schemas.microsoft.com/office/word/2010/wordml" xmlns:w15="http://schemas.microsoft.com/office/word/2012/wordml" xmlns:w16cid="http://schemas.microsoft.com/office/word/2016/wordml/cid" xmlns:w16se="http://schemas.microsoft.com/office/word/2015/wordml/symex" xmlns:wpg="http://schemas.microsoft.com/office/word/2010/wordprocessingGroup" xmlns:wpi="http://schemas.microsoft.com/office/word/2010/wordprocessingInk" xmlns:wne="http://schemas.microsoft.com/office/word/2006/wordml" xmlns:wps="http://schemas.microsoft.com/office/word/2010/wordprocessingShape" mc:Ignorable="w14 w15 w16se w16cid wp14">
+<w:document xmlns:wpc="http://schemas.microsoft.com/office/word/2010/wordprocessingCanvas" xmlns:cx="http://schemas.microsoft.com/office/drawing/2014/chartex" xmlns:mc="http://schemas.openxmlformats.org/markup-compatibility/2006" xmlns:o="urn:schemas-microsoft-com:office:office" xmlns:r="http://schemas.openxmlformats.org/officeDocument/2006/relationships" xmlns:m="http://schemas.openxmlformats.org/officeDocument/2006/math" xmlns:v="urn:schemas-microsoft-com:vml" xmlns:wp14="http://schemas.microsoft.com/office/word/2010/wordprocessingDrawing" xmlns:wp="http://schemas.openxmlformats.org/drawingml/2006/wordprocessingDrawing" xmlns:w10="urn:schemas-microsoft-com:office:word" xmlns:w="http://schemas.openxmlformats.org/wordprocessingml/2006/main" xmlns:w14="http://schemas.microsoft.com/office/word/2010/wordml" xmlns:w15="http://schemas.microsoft.com/office/word/2012/wordml" xmlns:w16se="http://schemas.microsoft.com/office/word/2015/wordml/symex" xmlns:wpg="http://schemas.microsoft.com/office/word/2010/wordprocessingGroup" xmlns:wpi="http://schemas.microsoft.com/office/word/2010/wordprocessingInk" xmlns:wne="http://schemas.microsoft.com/office/word/2006/wordml" xmlns:wps="http://schemas.microsoft.com/office/word/2010/wordprocessingShape" mc:Ignorable="w14 w15 w16se wp14">
   <w:body>
     <w:p>
       <w:pPr>
@@ -277,7 +277,7 @@
         <w:spacing w:after="0" w:line="360" w:lineRule="auto"/>
         <w:jc w:val="center"/>
         <w:rPr>
-          <w:rFonts w:ascii="Verdana Pro SemiBold" w:hAnsi="Verdana Pro SemiBold"/>
+          <w:rFonts w:ascii="Verdana Pro Semibold" w:hAnsi="Verdana Pro Semibold"/>
           <w:color w:val="000000"/>
           <w:sz w:val="48"/>
           <w:szCs w:val="48"/>
@@ -285,7 +285,7 @@
       </w:pPr>
       <w:r>
         <w:rPr>
-          <w:rFonts w:ascii="Verdana Pro SemiBold" w:hAnsi="Verdana Pro SemiBold"/>
+          <w:rFonts w:ascii="Verdana Pro Semibold" w:hAnsi="Verdana Pro Semibold"/>
           <w:bCs/>
           <w:color w:val="000000"/>
           <w:sz w:val="48"/>
@@ -722,7 +722,7 @@
         <w:spacing w:line="360" w:lineRule="auto"/>
         <w:jc w:val="center"/>
         <w:rPr>
-          <w:rFonts w:ascii="Verdana Pro SemiBold" w:hAnsi="Verdana Pro SemiBold"/>
+          <w:rFonts w:ascii="Verdana Pro Semibold" w:hAnsi="Verdana Pro Semibold"/>
           <w:sz w:val="40"/>
           <w:szCs w:val="40"/>
         </w:rPr>
@@ -762,7 +762,7 @@
       <w:proofErr w:type="spellStart"/>
       <w:r>
         <w:rPr>
-          <w:rFonts w:ascii="Verdana Pro SemiBold" w:hAnsi="Verdana Pro SemiBold"/>
+          <w:rFonts w:ascii="Verdana Pro Semibold" w:hAnsi="Verdana Pro Semibold"/>
           <w:sz w:val="40"/>
           <w:szCs w:val="40"/>
         </w:rPr>
@@ -771,7 +771,7 @@
       <w:proofErr w:type="spellEnd"/>
       <w:r>
         <w:rPr>
-          <w:rFonts w:ascii="Verdana Pro SemiBold" w:hAnsi="Verdana Pro SemiBold"/>
+          <w:rFonts w:ascii="Verdana Pro Semibold" w:hAnsi="Verdana Pro Semibold"/>
           <w:sz w:val="40"/>
           <w:szCs w:val="40"/>
         </w:rPr>
@@ -981,8 +981,6 @@
         </w:rPr>
         <w:br/>
       </w:r>
-      <w:bookmarkStart w:id="0" w:name="_GoBack"/>
-      <w:bookmarkEnd w:id="0"/>
       <w:r>
         <w:rPr>
           <w:rFonts w:ascii="Verdana Pro" w:hAnsi="Verdana Pro"/>
@@ -1068,14 +1066,14 @@
             <w:spacing w:after="240"/>
             <w:jc w:val="center"/>
             <w:rPr>
-              <w:rFonts w:ascii="Verdana Pro SemiBold" w:hAnsi="Verdana Pro SemiBold"/>
+              <w:rFonts w:ascii="Verdana Pro Semibold" w:hAnsi="Verdana Pro Semibold"/>
               <w:b/>
               <w:color w:val="000000" w:themeColor="text1"/>
             </w:rPr>
           </w:pPr>
           <w:r>
             <w:rPr>
-              <w:rFonts w:ascii="Verdana Pro SemiBold" w:hAnsi="Verdana Pro SemiBold"/>
+              <w:rFonts w:ascii="Verdana Pro Semibold" w:hAnsi="Verdana Pro Semibold"/>
               <w:b/>
               <w:color w:val="000000" w:themeColor="text1"/>
             </w:rPr>
@@ -1083,7 +1081,7 @@
           </w:r>
           <w:r>
             <w:rPr>
-              <w:rFonts w:ascii="Verdana Pro SemiBold" w:hAnsi="Verdana Pro SemiBold"/>
+              <w:rFonts w:ascii="Verdana Pro Semibold" w:hAnsi="Verdana Pro Semibold"/>
               <w:b/>
               <w:color w:val="000000" w:themeColor="text1"/>
             </w:rPr>
@@ -2418,7 +2416,7 @@
           <w:b/>
         </w:rPr>
       </w:pPr>
-      <w:bookmarkStart w:id="1" w:name="_Toc131070652"/>
+      <w:bookmarkStart w:id="0" w:name="_Toc131070652"/>
       <w:r>
         <w:rPr>
           <w:b/>
@@ -2426,7 +2424,7 @@
         <w:lastRenderedPageBreak/>
         <w:t>TÉMAVÁLASZTÁS</w:t>
       </w:r>
-      <w:bookmarkEnd w:id="1"/>
+      <w:bookmarkEnd w:id="0"/>
     </w:p>
     <w:p>
       <w:pPr>
@@ -2439,7 +2437,7 @@
     <w:p>
       <w:pPr>
         <w:rPr>
-          <w:rFonts w:ascii="Verdana Pro SemiBold" w:eastAsiaTheme="majorEastAsia" w:hAnsi="Verdana Pro SemiBold" w:cstheme="majorBidi"/>
+          <w:rFonts w:ascii="Verdana Pro Semibold" w:eastAsiaTheme="majorEastAsia" w:hAnsi="Verdana Pro Semibold" w:cstheme="majorBidi"/>
           <w:b/>
           <w:sz w:val="32"/>
           <w:szCs w:val="32"/>
@@ -2459,7 +2457,7 @@
           <w:b/>
         </w:rPr>
       </w:pPr>
-      <w:bookmarkStart w:id="2" w:name="_Toc131070653"/>
+      <w:bookmarkStart w:id="1" w:name="_Toc131070653"/>
       <w:r>
         <w:rPr>
           <w:b/>
@@ -2467,184 +2465,178 @@
         <w:lastRenderedPageBreak/>
         <w:t>FELHASZNÁLT TECHNOLÓGIÁK</w:t>
       </w:r>
+      <w:bookmarkEnd w:id="1"/>
+    </w:p>
+    <w:p>
+      <w:pPr>
+        <w:pStyle w:val="Cmsor2"/>
+        <w:rPr>
+          <w:b/>
+        </w:rPr>
+      </w:pPr>
+      <w:bookmarkStart w:id="2" w:name="_Toc131070654"/>
+      <w:proofErr w:type="spellStart"/>
+      <w:r>
+        <w:rPr>
+          <w:b/>
+        </w:rPr>
+        <w:t>MongoDB</w:t>
+      </w:r>
       <w:bookmarkEnd w:id="2"/>
-    </w:p>
-    <w:p>
-      <w:pPr>
-        <w:pStyle w:val="Cmsor2"/>
-        <w:rPr>
-          <w:b/>
-        </w:rPr>
-      </w:pPr>
-      <w:bookmarkStart w:id="3" w:name="_Toc131070654"/>
-      <w:proofErr w:type="spellStart"/>
-      <w:r>
-        <w:rPr>
-          <w:b/>
+      <w:proofErr w:type="spellEnd"/>
+    </w:p>
+    <w:p>
+      <w:pPr>
+        <w:rPr>
+          <w:rFonts w:ascii="Verdana Pro" w:hAnsi="Verdana Pro"/>
+          <w:sz w:val="24"/>
+          <w:szCs w:val="24"/>
+        </w:rPr>
+      </w:pPr>
+      <w:r>
+        <w:rPr>
+          <w:rFonts w:ascii="Verdana Pro" w:hAnsi="Verdana Pro"/>
+          <w:sz w:val="24"/>
+          <w:szCs w:val="24"/>
+        </w:rPr>
+        <w:t xml:space="preserve">A </w:t>
+      </w:r>
+      <w:proofErr w:type="spellStart"/>
+      <w:r>
+        <w:rPr>
+          <w:rFonts w:ascii="Verdana Pro" w:hAnsi="Verdana Pro"/>
+          <w:sz w:val="24"/>
+          <w:szCs w:val="24"/>
         </w:rPr>
         <w:t>MongoDB</w:t>
       </w:r>
+      <w:proofErr w:type="spellEnd"/>
+      <w:r>
+        <w:rPr>
+          <w:rFonts w:ascii="Verdana Pro" w:hAnsi="Verdana Pro"/>
+          <w:sz w:val="24"/>
+          <w:szCs w:val="24"/>
+        </w:rPr>
+        <w:t xml:space="preserve"> egy népszerű nyílt forráskódú, dokumentumorientált </w:t>
+      </w:r>
+      <w:proofErr w:type="spellStart"/>
+      <w:r>
+        <w:rPr>
+          <w:rFonts w:ascii="Verdana Pro" w:hAnsi="Verdana Pro"/>
+          <w:sz w:val="24"/>
+          <w:szCs w:val="24"/>
+        </w:rPr>
+        <w:t>NoSQL</w:t>
+      </w:r>
+      <w:proofErr w:type="spellEnd"/>
+      <w:r>
+        <w:rPr>
+          <w:rFonts w:ascii="Verdana Pro" w:hAnsi="Verdana Pro"/>
+          <w:sz w:val="24"/>
+          <w:szCs w:val="24"/>
+        </w:rPr>
+        <w:t xml:space="preserve"> adatbázis, amely nagy teljesítményt, magas rendelkezésre állást és automatikus skálázódást biztosít. Rugalmas dokumentummodellt használ, ami azt jelenti, hogy az adatokat dokumentumok formájában tárolja, amelyek könnyen leképezhetők objektumokra az alkalmazáskódban. A </w:t>
+      </w:r>
+      <w:proofErr w:type="spellStart"/>
+      <w:r>
+        <w:rPr>
+          <w:rFonts w:ascii="Verdana Pro" w:hAnsi="Verdana Pro"/>
+          <w:sz w:val="24"/>
+          <w:szCs w:val="24"/>
+        </w:rPr>
+        <w:t>MongoDB</w:t>
+      </w:r>
+      <w:proofErr w:type="spellEnd"/>
+      <w:r>
+        <w:rPr>
+          <w:rFonts w:ascii="Verdana Pro" w:hAnsi="Verdana Pro"/>
+          <w:sz w:val="24"/>
+          <w:szCs w:val="24"/>
+        </w:rPr>
+        <w:t>-t nagy adatmennyiségek kezelésére tervezték, és számos adattípust támogat, köztük JSON-szerű dokumentumokat, térbeli adatokat és bináris adatokat.</w:t>
+      </w:r>
+    </w:p>
+    <w:p>
+      <w:pPr>
+        <w:rPr>
+          <w:rFonts w:ascii="Verdana Pro" w:hAnsi="Verdana Pro"/>
+          <w:sz w:val="24"/>
+          <w:szCs w:val="24"/>
+        </w:rPr>
+      </w:pPr>
+    </w:p>
+    <w:p>
+      <w:pPr>
+        <w:rPr>
+          <w:rFonts w:ascii="Verdana Pro" w:hAnsi="Verdana Pro"/>
+          <w:sz w:val="24"/>
+          <w:szCs w:val="24"/>
+        </w:rPr>
+      </w:pPr>
+      <w:r>
+        <w:rPr>
+          <w:rFonts w:ascii="Verdana Pro" w:hAnsi="Verdana Pro"/>
+          <w:sz w:val="24"/>
+          <w:szCs w:val="24"/>
+        </w:rPr>
+        <w:t xml:space="preserve">A </w:t>
+      </w:r>
+      <w:proofErr w:type="spellStart"/>
+      <w:r>
+        <w:rPr>
+          <w:rFonts w:ascii="Verdana Pro" w:hAnsi="Verdana Pro"/>
+          <w:sz w:val="24"/>
+          <w:szCs w:val="24"/>
+        </w:rPr>
+        <w:t>MongoDB</w:t>
+      </w:r>
+      <w:proofErr w:type="spellEnd"/>
+      <w:r>
+        <w:rPr>
+          <w:rFonts w:ascii="Verdana Pro" w:hAnsi="Verdana Pro"/>
+          <w:sz w:val="24"/>
+          <w:szCs w:val="24"/>
+        </w:rPr>
+        <w:t xml:space="preserve"> egyik legfontosabb jellemzője, hogy képes a horizontális skálázásra további szerverek </w:t>
+      </w:r>
+      <w:proofErr w:type="spellStart"/>
+      <w:r>
+        <w:rPr>
+          <w:rFonts w:ascii="Verdana Pro" w:hAnsi="Verdana Pro"/>
+          <w:sz w:val="24"/>
+          <w:szCs w:val="24"/>
+        </w:rPr>
+        <w:t>cluster-hez</w:t>
+      </w:r>
+      <w:proofErr w:type="spellEnd"/>
+      <w:r>
+        <w:rPr>
+          <w:rFonts w:ascii="Verdana Pro" w:hAnsi="Verdana Pro"/>
+          <w:sz w:val="24"/>
+          <w:szCs w:val="24"/>
+        </w:rPr>
+        <w:t xml:space="preserve"> való hozzáadásával, ami lehetővé teszi a nagy adatmennyiségek és a nagy forgalom kezelését. Emellett gazdag lekérdezési nyelvet biztosít, amely támogatja az összetett lekérdezéseket, az aggregálást és az indexelést. Emellett a </w:t>
+      </w:r>
+      <w:proofErr w:type="spellStart"/>
+      <w:r>
+        <w:rPr>
+          <w:rFonts w:ascii="Verdana Pro" w:hAnsi="Verdana Pro"/>
+          <w:sz w:val="24"/>
+          <w:szCs w:val="24"/>
+        </w:rPr>
+        <w:t>MongoDB</w:t>
+      </w:r>
+      <w:proofErr w:type="spellEnd"/>
+      <w:r>
+        <w:rPr>
+          <w:rFonts w:ascii="Verdana Pro" w:hAnsi="Verdana Pro"/>
+          <w:sz w:val="24"/>
+          <w:szCs w:val="24"/>
+        </w:rPr>
+        <w:t xml:space="preserve"> számos olyan eszközt és integrációt kínál, amelyek megkönnyítik a használatát a népszerű programozási nyelvekkel, keretrendszerekkel és felhőplatformokkal.</w:t>
+      </w:r>
+      <w:bookmarkStart w:id="3" w:name="_GoBack"/>
       <w:bookmarkEnd w:id="3"/>
-      <w:proofErr w:type="spellEnd"/>
-    </w:p>
-    <w:p>
-      <w:pPr>
-        <w:rPr>
-          <w:rFonts w:ascii="Verdana Pro" w:hAnsi="Verdana Pro"/>
-          <w:sz w:val="24"/>
-          <w:szCs w:val="24"/>
-        </w:rPr>
-      </w:pPr>
-      <w:r>
-        <w:rPr>
-          <w:rFonts w:ascii="Verdana Pro" w:hAnsi="Verdana Pro"/>
-          <w:sz w:val="24"/>
-          <w:szCs w:val="24"/>
-        </w:rPr>
-        <w:t xml:space="preserve">A </w:t>
-      </w:r>
-      <w:proofErr w:type="spellStart"/>
-      <w:r>
-        <w:rPr>
-          <w:rFonts w:ascii="Verdana Pro" w:hAnsi="Verdana Pro"/>
-          <w:sz w:val="24"/>
-          <w:szCs w:val="24"/>
-        </w:rPr>
-        <w:t>MongoDB</w:t>
-      </w:r>
-      <w:proofErr w:type="spellEnd"/>
-      <w:r>
-        <w:rPr>
-          <w:rFonts w:ascii="Verdana Pro" w:hAnsi="Verdana Pro"/>
-          <w:sz w:val="24"/>
-          <w:szCs w:val="24"/>
-        </w:rPr>
-        <w:t xml:space="preserve"> egy népszerű nyílt forráskódú, dokumentumorientált </w:t>
-      </w:r>
-      <w:proofErr w:type="spellStart"/>
-      <w:r>
-        <w:rPr>
-          <w:rFonts w:ascii="Verdana Pro" w:hAnsi="Verdana Pro"/>
-          <w:sz w:val="24"/>
-          <w:szCs w:val="24"/>
-        </w:rPr>
-        <w:t>NoSQL</w:t>
-      </w:r>
-      <w:proofErr w:type="spellEnd"/>
-      <w:r>
-        <w:rPr>
-          <w:rFonts w:ascii="Verdana Pro" w:hAnsi="Verdana Pro"/>
-          <w:sz w:val="24"/>
-          <w:szCs w:val="24"/>
-        </w:rPr>
-        <w:t xml:space="preserve"> adatbázis, amely nagy teljesítményt, magas rendelkezésre állást és automatikus skálázódást biztosít. Rugalmas dokumentummodellt használ, ami azt jelenti, hogy az adatokat dokumentumok formájában tárolja, amelyek könnyen leképezhetők objektumokra az alkalmazáskódban. A </w:t>
-      </w:r>
-      <w:proofErr w:type="spellStart"/>
-      <w:r>
-        <w:rPr>
-          <w:rFonts w:ascii="Verdana Pro" w:hAnsi="Verdana Pro"/>
-          <w:sz w:val="24"/>
-          <w:szCs w:val="24"/>
-        </w:rPr>
-        <w:t>MongoDB</w:t>
-      </w:r>
-      <w:proofErr w:type="spellEnd"/>
-      <w:r>
-        <w:rPr>
-          <w:rFonts w:ascii="Verdana Pro" w:hAnsi="Verdana Pro"/>
-          <w:sz w:val="24"/>
-          <w:szCs w:val="24"/>
-        </w:rPr>
-        <w:t>-t nagy adatmennyiségek kezelésére tervezték, és számos adattípust támogat, köztük JSON-szerű dokumentumokat, térbeli adatokat és bináris adatokat.</w:t>
-      </w:r>
-    </w:p>
-    <w:p>
-      <w:pPr>
-        <w:rPr>
-          <w:rFonts w:ascii="Verdana Pro" w:hAnsi="Verdana Pro"/>
-          <w:sz w:val="24"/>
-          <w:szCs w:val="24"/>
-        </w:rPr>
-      </w:pPr>
-    </w:p>
-    <w:p>
-      <w:pPr>
-        <w:rPr>
-          <w:rFonts w:ascii="Verdana Pro" w:hAnsi="Verdana Pro"/>
-          <w:sz w:val="24"/>
-          <w:szCs w:val="24"/>
-        </w:rPr>
-      </w:pPr>
-      <w:r>
-        <w:rPr>
-          <w:rFonts w:ascii="Verdana Pro" w:hAnsi="Verdana Pro"/>
-          <w:sz w:val="24"/>
-          <w:szCs w:val="24"/>
-        </w:rPr>
-        <w:t xml:space="preserve">A </w:t>
-      </w:r>
-      <w:proofErr w:type="spellStart"/>
-      <w:r>
-        <w:rPr>
-          <w:rFonts w:ascii="Verdana Pro" w:hAnsi="Verdana Pro"/>
-          <w:sz w:val="24"/>
-          <w:szCs w:val="24"/>
-        </w:rPr>
-        <w:t>MongoDB</w:t>
-      </w:r>
-      <w:proofErr w:type="spellEnd"/>
-      <w:r>
-        <w:rPr>
-          <w:rFonts w:ascii="Verdana Pro" w:hAnsi="Verdana Pro"/>
-          <w:sz w:val="24"/>
-          <w:szCs w:val="24"/>
-        </w:rPr>
-        <w:t xml:space="preserve"> egyik legfontosabb jellemzője, hogy képes a horizontális skálázásra további szerverek </w:t>
-      </w:r>
-      <w:proofErr w:type="spellStart"/>
-      <w:r>
-        <w:rPr>
-          <w:rFonts w:ascii="Verdana Pro" w:hAnsi="Verdana Pro"/>
-          <w:sz w:val="24"/>
-          <w:szCs w:val="24"/>
-        </w:rPr>
-        <w:t>cluster-hez</w:t>
-      </w:r>
-      <w:proofErr w:type="spellEnd"/>
-      <w:r>
-        <w:rPr>
-          <w:rFonts w:ascii="Verdana Pro" w:hAnsi="Verdana Pro"/>
-          <w:sz w:val="24"/>
-          <w:szCs w:val="24"/>
-        </w:rPr>
-        <w:t xml:space="preserve"> való hozzáadásával, ami lehetővé teszi a nagy adatmennyiségek és a nagy forgalom kezelését. Emellett gazdag lekérdezési nyelvet biztosít, amely támogatja az összetett lekérdezéseket, az aggregálást és az indexelést. Emellett a </w:t>
-      </w:r>
-      <w:proofErr w:type="spellStart"/>
-      <w:r>
-        <w:rPr>
-          <w:rFonts w:ascii="Verdana Pro" w:hAnsi="Verdana Pro"/>
-          <w:sz w:val="24"/>
-          <w:szCs w:val="24"/>
-        </w:rPr>
-        <w:t>MongoDB</w:t>
-      </w:r>
-      <w:proofErr w:type="spellEnd"/>
-      <w:r>
-        <w:rPr>
-          <w:rFonts w:ascii="Verdana Pro" w:hAnsi="Verdana Pro"/>
-          <w:sz w:val="24"/>
-          <w:szCs w:val="24"/>
-        </w:rPr>
-        <w:t xml:space="preserve"> számos olyan eszközt és integrációt kínál, amelyek megkönnyítik a használatát a népszerű programozási nyelvekkel, keretrendszerekkel és felhőplatformokkal.</w:t>
-      </w:r>
-      <w:r>
-        <w:rPr>
-          <w:rFonts w:ascii="Verdana Pro" w:hAnsi="Verdana Pro"/>
-          <w:sz w:val="24"/>
-          <w:szCs w:val="24"/>
-        </w:rPr>
-        <w:t xml:space="preserve"> </w:t>
-      </w:r>
     </w:p>
     <w:p>
       <w:pPr>
@@ -4400,17 +4392,9 @@
           <w:sz w:val="24"/>
           <w:szCs w:val="24"/>
         </w:rPr>
-        <w:t>carousel</w:t>
-      </w:r>
-      <w:proofErr w:type="spellEnd"/>
-      <w:r>
-        <w:rPr>
-          <w:rFonts w:ascii="Verdana Pro" w:hAnsi="Verdana Pro"/>
-          <w:sz w:val="24"/>
-          <w:szCs w:val="24"/>
-        </w:rPr>
-        <w:t>-ek</w:t>
-      </w:r>
+        <w:t>carousel-ek</w:t>
+      </w:r>
+      <w:proofErr w:type="spellEnd"/>
       <w:r>
         <w:rPr>
           <w:rFonts w:ascii="Verdana Pro" w:hAnsi="Verdana Pro"/>
@@ -5076,7 +5060,7 @@
     <w:p>
       <w:pPr>
         <w:rPr>
-          <w:rFonts w:ascii="Verdana Pro SemiBold" w:eastAsiaTheme="majorEastAsia" w:hAnsi="Verdana Pro SemiBold" w:cstheme="majorBidi"/>
+          <w:rFonts w:ascii="Verdana Pro Semibold" w:eastAsiaTheme="majorEastAsia" w:hAnsi="Verdana Pro Semibold" w:cstheme="majorBidi"/>
           <w:b/>
           <w:sz w:val="32"/>
           <w:szCs w:val="32"/>
@@ -5112,7 +5096,7 @@
     <w:p>
       <w:pPr>
         <w:rPr>
-          <w:rFonts w:ascii="Verdana Pro SemiBold" w:eastAsiaTheme="majorEastAsia" w:hAnsi="Verdana Pro SemiBold" w:cstheme="majorBidi"/>
+          <w:rFonts w:ascii="Verdana Pro Semibold" w:eastAsiaTheme="majorEastAsia" w:hAnsi="Verdana Pro Semibold" w:cstheme="majorBidi"/>
           <w:b/>
           <w:sz w:val="32"/>
           <w:szCs w:val="32"/>
@@ -5148,7 +5132,7 @@
     <w:p>
       <w:pPr>
         <w:rPr>
-          <w:rFonts w:ascii="Verdana Pro SemiBold" w:eastAsiaTheme="majorEastAsia" w:hAnsi="Verdana Pro SemiBold" w:cstheme="majorBidi"/>
+          <w:rFonts w:ascii="Verdana Pro Semibold" w:eastAsiaTheme="majorEastAsia" w:hAnsi="Verdana Pro Semibold" w:cstheme="majorBidi"/>
           <w:b/>
           <w:sz w:val="32"/>
           <w:szCs w:val="32"/>
@@ -5333,7 +5317,7 @@
 </file>
 
 <file path=word/endnotes.xml><?xml version="1.0" encoding="utf-8"?>
-<w:endnotes xmlns:wpc="http://schemas.microsoft.com/office/word/2010/wordprocessingCanvas" xmlns:cx="http://schemas.microsoft.com/office/drawing/2014/chartex" xmlns:cx1="http://schemas.microsoft.com/office/drawing/2015/9/8/chartex" xmlns:cx2="http://schemas.microsoft.com/office/drawing/2015/10/21/chartex" xmlns:cx3="http://schemas.microsoft.com/office/drawing/2016/5/9/chartex" xmlns:cx4="http://schemas.microsoft.com/office/drawing/2016/5/10/chartex" xmlns:cx5="http://schemas.microsoft.com/office/drawing/2016/5/11/chartex" xmlns:cx6="http://schemas.microsoft.com/office/drawing/2016/5/12/chartex" xmlns:cx7="http://schemas.microsoft.com/office/drawing/2016/5/13/chartex" xmlns:cx8="http://schemas.microsoft.com/office/drawing/2016/5/14/chartex" xmlns:mc="http://schemas.openxmlformats.org/markup-compatibility/2006" xmlns:aink="http://schemas.microsoft.com/office/drawing/2016/ink" xmlns:am3d="http://schemas.microsoft.com/office/drawing/2017/model3d" xmlns:o="urn:schemas-microsoft-com:office:office" xmlns:r="http://schemas.openxmlformats.org/officeDocument/2006/relationships" xmlns:m="http://schemas.openxmlformats.org/officeDocument/2006/math" xmlns:v="urn:schemas-microsoft-com:vml" xmlns:wp14="http://schemas.microsoft.com/office/word/2010/wordprocessingDrawing" xmlns:wp="http://schemas.openxmlformats.org/drawingml/2006/wordprocessingDrawing" xmlns:w10="urn:schemas-microsoft-com:office:word" xmlns:w="http://schemas.openxmlformats.org/wordprocessingml/2006/main" xmlns:w14="http://schemas.microsoft.com/office/word/2010/wordml" xmlns:w15="http://schemas.microsoft.com/office/word/2012/wordml" xmlns:w16cid="http://schemas.microsoft.com/office/word/2016/wordml/cid" xmlns:w16se="http://schemas.microsoft.com/office/word/2015/wordml/symex" xmlns:wpg="http://schemas.microsoft.com/office/word/2010/wordprocessingGroup" xmlns:wpi="http://schemas.microsoft.com/office/word/2010/wordprocessingInk" xmlns:wne="http://schemas.microsoft.com/office/word/2006/wordml" xmlns:wps="http://schemas.microsoft.com/office/word/2010/wordprocessingShape" mc:Ignorable="w14 w15 w16se w16cid wp14">
+<w:endnotes xmlns:wpc="http://schemas.microsoft.com/office/word/2010/wordprocessingCanvas" xmlns:cx="http://schemas.microsoft.com/office/drawing/2014/chartex" xmlns:mc="http://schemas.openxmlformats.org/markup-compatibility/2006" xmlns:o="urn:schemas-microsoft-com:office:office" xmlns:r="http://schemas.openxmlformats.org/officeDocument/2006/relationships" xmlns:m="http://schemas.openxmlformats.org/officeDocument/2006/math" xmlns:v="urn:schemas-microsoft-com:vml" xmlns:wp14="http://schemas.microsoft.com/office/word/2010/wordprocessingDrawing" xmlns:wp="http://schemas.openxmlformats.org/drawingml/2006/wordprocessingDrawing" xmlns:w10="urn:schemas-microsoft-com:office:word" xmlns:w="http://schemas.openxmlformats.org/wordprocessingml/2006/main" xmlns:w14="http://schemas.microsoft.com/office/word/2010/wordml" xmlns:w15="http://schemas.microsoft.com/office/word/2012/wordml" xmlns:w16se="http://schemas.microsoft.com/office/word/2015/wordml/symex" xmlns:wpg="http://schemas.microsoft.com/office/word/2010/wordprocessingGroup" xmlns:wpi="http://schemas.microsoft.com/office/word/2010/wordprocessingInk" xmlns:wne="http://schemas.microsoft.com/office/word/2006/wordml" xmlns:wps="http://schemas.microsoft.com/office/word/2010/wordprocessingShape" mc:Ignorable="w14 w15 w16se wp14">
   <w:endnote w:type="separator" w:id="-1">
     <w:p>
       <w:pPr>
@@ -5358,7 +5342,7 @@
 </file>
 
 <file path=word/footer1.xml><?xml version="1.0" encoding="utf-8"?>
-<w:ftr xmlns:wpc="http://schemas.microsoft.com/office/word/2010/wordprocessingCanvas" xmlns:cx="http://schemas.microsoft.com/office/drawing/2014/chartex" xmlns:cx1="http://schemas.microsoft.com/office/drawing/2015/9/8/chartex" xmlns:cx2="http://schemas.microsoft.com/office/drawing/2015/10/21/chartex" xmlns:cx3="http://schemas.microsoft.com/office/drawing/2016/5/9/chartex" xmlns:cx4="http://schemas.microsoft.com/office/drawing/2016/5/10/chartex" xmlns:cx5="http://schemas.microsoft.com/office/drawing/2016/5/11/chartex" xmlns:cx6="http://schemas.microsoft.com/office/drawing/2016/5/12/chartex" xmlns:cx7="http://schemas.microsoft.com/office/drawing/2016/5/13/chartex" xmlns:cx8="http://schemas.microsoft.com/office/drawing/2016/5/14/chartex" xmlns:mc="http://schemas.openxmlformats.org/markup-compatibility/2006" xmlns:aink="http://schemas.microsoft.com/office/drawing/2016/ink" xmlns:am3d="http://schemas.microsoft.com/office/drawing/2017/model3d" xmlns:o="urn:schemas-microsoft-com:office:office" xmlns:r="http://schemas.openxmlformats.org/officeDocument/2006/relationships" xmlns:m="http://schemas.openxmlformats.org/officeDocument/2006/math" xmlns:v="urn:schemas-microsoft-com:vml" xmlns:wp14="http://schemas.microsoft.com/office/word/2010/wordprocessingDrawing" xmlns:wp="http://schemas.openxmlformats.org/drawingml/2006/wordprocessingDrawing" xmlns:w10="urn:schemas-microsoft-com:office:word" xmlns:w="http://schemas.openxmlformats.org/wordprocessingml/2006/main" xmlns:w14="http://schemas.microsoft.com/office/word/2010/wordml" xmlns:w15="http://schemas.microsoft.com/office/word/2012/wordml" xmlns:w16cid="http://schemas.microsoft.com/office/word/2016/wordml/cid" xmlns:w16se="http://schemas.microsoft.com/office/word/2015/wordml/symex" xmlns:wpg="http://schemas.microsoft.com/office/word/2010/wordprocessingGroup" xmlns:wpi="http://schemas.microsoft.com/office/word/2010/wordprocessingInk" xmlns:wne="http://schemas.microsoft.com/office/word/2006/wordml" xmlns:wps="http://schemas.microsoft.com/office/word/2010/wordprocessingShape" mc:Ignorable="w14 w15 w16se w16cid wp14">
+<w:ftr xmlns:wpc="http://schemas.microsoft.com/office/word/2010/wordprocessingCanvas" xmlns:cx="http://schemas.microsoft.com/office/drawing/2014/chartex" xmlns:mc="http://schemas.openxmlformats.org/markup-compatibility/2006" xmlns:o="urn:schemas-microsoft-com:office:office" xmlns:r="http://schemas.openxmlformats.org/officeDocument/2006/relationships" xmlns:m="http://schemas.openxmlformats.org/officeDocument/2006/math" xmlns:v="urn:schemas-microsoft-com:vml" xmlns:wp14="http://schemas.microsoft.com/office/word/2010/wordprocessingDrawing" xmlns:wp="http://schemas.openxmlformats.org/drawingml/2006/wordprocessingDrawing" xmlns:w10="urn:schemas-microsoft-com:office:word" xmlns:w="http://schemas.openxmlformats.org/wordprocessingml/2006/main" xmlns:w14="http://schemas.microsoft.com/office/word/2010/wordml" xmlns:w15="http://schemas.microsoft.com/office/word/2012/wordml" xmlns:w16se="http://schemas.microsoft.com/office/word/2015/wordml/symex" xmlns:wpg="http://schemas.microsoft.com/office/word/2010/wordprocessingGroup" xmlns:wpi="http://schemas.microsoft.com/office/word/2010/wordprocessingInk" xmlns:wne="http://schemas.microsoft.com/office/word/2006/wordml" xmlns:wps="http://schemas.microsoft.com/office/word/2010/wordprocessingShape" mc:Ignorable="w14 w15 w16se wp14">
   <w:sdt>
     <w:sdtPr>
       <w:id w:val="-480076460"/>
@@ -5367,6 +5351,7 @@
         <w:docPartUnique/>
       </w:docPartObj>
     </w:sdtPr>
+    <w:sdtEndPr/>
     <w:sdtContent>
       <w:p>
         <w:pPr>
@@ -5403,7 +5388,7 @@
 </file>
 
 <file path=word/footnotes.xml><?xml version="1.0" encoding="utf-8"?>
-<w:footnotes xmlns:wpc="http://schemas.microsoft.com/office/word/2010/wordprocessingCanvas" xmlns:cx="http://schemas.microsoft.com/office/drawing/2014/chartex" xmlns:cx1="http://schemas.microsoft.com/office/drawing/2015/9/8/chartex" xmlns:cx2="http://schemas.microsoft.com/office/drawing/2015/10/21/chartex" xmlns:cx3="http://schemas.microsoft.com/office/drawing/2016/5/9/chartex" xmlns:cx4="http://schemas.microsoft.com/office/drawing/2016/5/10/chartex" xmlns:cx5="http://schemas.microsoft.com/office/drawing/2016/5/11/chartex" xmlns:cx6="http://schemas.microsoft.com/office/drawing/2016/5/12/chartex" xmlns:cx7="http://schemas.microsoft.com/office/drawing/2016/5/13/chartex" xmlns:cx8="http://schemas.microsoft.com/office/drawing/2016/5/14/chartex" xmlns:mc="http://schemas.openxmlformats.org/markup-compatibility/2006" xmlns:aink="http://schemas.microsoft.com/office/drawing/2016/ink" xmlns:am3d="http://schemas.microsoft.com/office/drawing/2017/model3d" xmlns:o="urn:schemas-microsoft-com:office:office" xmlns:r="http://schemas.openxmlformats.org/officeDocument/2006/relationships" xmlns:m="http://schemas.openxmlformats.org/officeDocument/2006/math" xmlns:v="urn:schemas-microsoft-com:vml" xmlns:wp14="http://schemas.microsoft.com/office/word/2010/wordprocessingDrawing" xmlns:wp="http://schemas.openxmlformats.org/drawingml/2006/wordprocessingDrawing" xmlns:w10="urn:schemas-microsoft-com:office:word" xmlns:w="http://schemas.openxmlformats.org/wordprocessingml/2006/main" xmlns:w14="http://schemas.microsoft.com/office/word/2010/wordml" xmlns:w15="http://schemas.microsoft.com/office/word/2012/wordml" xmlns:w16cid="http://schemas.microsoft.com/office/word/2016/wordml/cid" xmlns:w16se="http://schemas.microsoft.com/office/word/2015/wordml/symex" xmlns:wpg="http://schemas.microsoft.com/office/word/2010/wordprocessingGroup" xmlns:wpi="http://schemas.microsoft.com/office/word/2010/wordprocessingInk" xmlns:wne="http://schemas.microsoft.com/office/word/2006/wordml" xmlns:wps="http://schemas.microsoft.com/office/word/2010/wordprocessingShape" mc:Ignorable="w14 w15 w16se w16cid wp14">
+<w:footnotes xmlns:wpc="http://schemas.microsoft.com/office/word/2010/wordprocessingCanvas" xmlns:cx="http://schemas.microsoft.com/office/drawing/2014/chartex" xmlns:mc="http://schemas.openxmlformats.org/markup-compatibility/2006" xmlns:o="urn:schemas-microsoft-com:office:office" xmlns:r="http://schemas.openxmlformats.org/officeDocument/2006/relationships" xmlns:m="http://schemas.openxmlformats.org/officeDocument/2006/math" xmlns:v="urn:schemas-microsoft-com:vml" xmlns:wp14="http://schemas.microsoft.com/office/word/2010/wordprocessingDrawing" xmlns:wp="http://schemas.openxmlformats.org/drawingml/2006/wordprocessingDrawing" xmlns:w10="urn:schemas-microsoft-com:office:word" xmlns:w="http://schemas.openxmlformats.org/wordprocessingml/2006/main" xmlns:w14="http://schemas.microsoft.com/office/word/2010/wordml" xmlns:w15="http://schemas.microsoft.com/office/word/2012/wordml" xmlns:w16se="http://schemas.microsoft.com/office/word/2015/wordml/symex" xmlns:wpg="http://schemas.microsoft.com/office/word/2010/wordprocessingGroup" xmlns:wpi="http://schemas.microsoft.com/office/word/2010/wordprocessingInk" xmlns:wne="http://schemas.microsoft.com/office/word/2006/wordml" xmlns:wps="http://schemas.microsoft.com/office/word/2010/wordprocessingShape" mc:Ignorable="w14 w15 w16se wp14">
   <w:footnote w:type="separator" w:id="-1">
     <w:p>
       <w:pPr>
@@ -5428,7 +5413,7 @@
 </file>
 
 <file path=word/styles.xml><?xml version="1.0" encoding="utf-8"?>
-<w:styles xmlns:mc="http://schemas.openxmlformats.org/markup-compatibility/2006" xmlns:r="http://schemas.openxmlformats.org/officeDocument/2006/relationships" xmlns:w="http://schemas.openxmlformats.org/wordprocessingml/2006/main" xmlns:w14="http://schemas.microsoft.com/office/word/2010/wordml" xmlns:w15="http://schemas.microsoft.com/office/word/2012/wordml" xmlns:w16cid="http://schemas.microsoft.com/office/word/2016/wordml/cid" xmlns:w16se="http://schemas.microsoft.com/office/word/2015/wordml/symex" mc:Ignorable="w14 w15 w16se w16cid">
+<w:styles xmlns:mc="http://schemas.openxmlformats.org/markup-compatibility/2006" xmlns:r="http://schemas.openxmlformats.org/officeDocument/2006/relationships" xmlns:w="http://schemas.openxmlformats.org/wordprocessingml/2006/main" xmlns:w14="http://schemas.microsoft.com/office/word/2010/wordml" xmlns:w15="http://schemas.microsoft.com/office/word/2012/wordml" xmlns:w16se="http://schemas.microsoft.com/office/word/2015/wordml/symex" mc:Ignorable="w14 w15 w16se">
   <w:docDefaults>
     <w:rPrDefault>
       <w:rPr>
@@ -5444,7 +5429,7 @@
       </w:pPr>
     </w:pPrDefault>
   </w:docDefaults>
-  <w:latentStyles w:defLockedState="0" w:defUIPriority="99" w:defSemiHidden="0" w:defUnhideWhenUsed="0" w:defQFormat="0" w:count="375">
+  <w:latentStyles w:defLockedState="0" w:defUIPriority="99" w:defSemiHidden="0" w:defUnhideWhenUsed="0" w:defQFormat="0" w:count="371">
     <w:lsdException w:name="Normal" w:uiPriority="0" w:qFormat="1"/>
     <w:lsdException w:name="heading 1" w:uiPriority="9" w:qFormat="1"/>
     <w:lsdException w:name="heading 2" w:semiHidden="1" w:uiPriority="9" w:unhideWhenUsed="1" w:qFormat="1"/>
@@ -5550,6 +5535,7 @@
     <w:lsdException w:name="HTML Sample" w:semiHidden="1" w:unhideWhenUsed="1"/>
     <w:lsdException w:name="HTML Typewriter" w:semiHidden="1" w:unhideWhenUsed="1"/>
     <w:lsdException w:name="HTML Variable" w:semiHidden="1" w:unhideWhenUsed="1"/>
+    <w:lsdException w:name="Normal Table" w:semiHidden="1" w:unhideWhenUsed="1"/>
     <w:lsdException w:name="annotation subject" w:semiHidden="1" w:unhideWhenUsed="1"/>
     <w:lsdException w:name="No List" w:semiHidden="1" w:unhideWhenUsed="1"/>
     <w:lsdException w:name="Outline List 1" w:semiHidden="1" w:unhideWhenUsed="1"/>
@@ -5593,8 +5579,10 @@
     <w:lsdException w:name="Table Elegant" w:semiHidden="1" w:unhideWhenUsed="1"/>
     <w:lsdException w:name="Table Professional" w:semiHidden="1" w:unhideWhenUsed="1"/>
     <w:lsdException w:name="Table Subtle 1" w:semiHidden="1" w:unhideWhenUsed="1"/>
+    <w:lsdException w:name="Table Subtle 2" w:semiHidden="1" w:unhideWhenUsed="1"/>
     <w:lsdException w:name="Table Web 1" w:semiHidden="1" w:unhideWhenUsed="1"/>
     <w:lsdException w:name="Table Web 2" w:semiHidden="1" w:unhideWhenUsed="1"/>
+    <w:lsdException w:name="Table Web 3" w:semiHidden="1" w:unhideWhenUsed="1"/>
     <w:lsdException w:name="Balloon Text" w:semiHidden="1" w:unhideWhenUsed="1"/>
     <w:lsdException w:name="Table Grid" w:uiPriority="39"/>
     <w:lsdException w:name="Table Theme" w:semiHidden="1" w:unhideWhenUsed="1"/>
@@ -5813,10 +5801,6 @@
     <w:lsdException w:name="List Table 5 Dark Accent 6" w:uiPriority="50"/>
     <w:lsdException w:name="List Table 6 Colorful Accent 6" w:uiPriority="51"/>
     <w:lsdException w:name="List Table 7 Colorful Accent 6" w:uiPriority="52"/>
-    <w:lsdException w:name="Mention" w:semiHidden="1" w:unhideWhenUsed="1"/>
-    <w:lsdException w:name="Smart Hyperlink" w:semiHidden="1" w:unhideWhenUsed="1"/>
-    <w:lsdException w:name="Hashtag" w:semiHidden="1" w:unhideWhenUsed="1"/>
-    <w:lsdException w:name="Unresolved Mention" w:semiHidden="1" w:unhideWhenUsed="1"/>
   </w:latentStyles>
   <w:style w:type="paragraph" w:default="1" w:styleId="Norml">
     <w:name w:val="Normal"/>
@@ -5838,7 +5822,7 @@
       <w:outlineLvl w:val="0"/>
     </w:pPr>
     <w:rPr>
-      <w:rFonts w:ascii="Verdana Pro SemiBold" w:eastAsiaTheme="majorEastAsia" w:hAnsi="Verdana Pro SemiBold" w:cstheme="majorBidi"/>
+      <w:rFonts w:ascii="Verdana Pro Semibold" w:eastAsiaTheme="majorEastAsia" w:hAnsi="Verdana Pro Semibold" w:cstheme="majorBidi"/>
       <w:sz w:val="32"/>
       <w:szCs w:val="32"/>
     </w:rPr>
@@ -5860,7 +5844,7 @@
       <w:outlineLvl w:val="1"/>
     </w:pPr>
     <w:rPr>
-      <w:rFonts w:ascii="Verdana Pro SemiBold" w:eastAsiaTheme="majorEastAsia" w:hAnsi="Verdana Pro SemiBold" w:cstheme="majorBidi"/>
+      <w:rFonts w:ascii="Verdana Pro Semibold" w:eastAsiaTheme="majorEastAsia" w:hAnsi="Verdana Pro Semibold" w:cstheme="majorBidi"/>
       <w:sz w:val="28"/>
       <w:szCs w:val="26"/>
     </w:rPr>
@@ -5868,6 +5852,7 @@
   <w:style w:type="character" w:default="1" w:styleId="Bekezdsalapbettpusa">
     <w:name w:val="Default Paragraph Font"/>
     <w:uiPriority w:val="1"/>
+    <w:semiHidden/>
     <w:unhideWhenUsed/>
   </w:style>
   <w:style w:type="table" w:default="1" w:styleId="Normltblzat">
@@ -5915,7 +5900,7 @@
     <w:uiPriority w:val="9"/>
     <w:rsid w:val="0030636F"/>
     <w:rPr>
-      <w:rFonts w:ascii="Verdana Pro SemiBold" w:eastAsiaTheme="majorEastAsia" w:hAnsi="Verdana Pro SemiBold" w:cstheme="majorBidi"/>
+      <w:rFonts w:ascii="Verdana Pro Semibold" w:eastAsiaTheme="majorEastAsia" w:hAnsi="Verdana Pro Semibold" w:cstheme="majorBidi"/>
       <w:sz w:val="28"/>
       <w:szCs w:val="26"/>
     </w:rPr>
@@ -5927,7 +5912,7 @@
     <w:uiPriority w:val="9"/>
     <w:rsid w:val="0030636F"/>
     <w:rPr>
-      <w:rFonts w:ascii="Verdana Pro SemiBold" w:eastAsiaTheme="majorEastAsia" w:hAnsi="Verdana Pro SemiBold" w:cstheme="majorBidi"/>
+      <w:rFonts w:ascii="Verdana Pro Semibold" w:eastAsiaTheme="majorEastAsia" w:hAnsi="Verdana Pro Semibold" w:cstheme="majorBidi"/>
       <w:sz w:val="32"/>
       <w:szCs w:val="32"/>
     </w:rPr>
@@ -6347,7 +6332,7 @@
 </file>
 
 <file path=customXml/itemProps1.xml><?xml version="1.0" encoding="utf-8"?>
-<ds:datastoreItem xmlns:ds="http://schemas.openxmlformats.org/officeDocument/2006/customXml" ds:itemID="{83C0859E-CD98-4AAA-8EA6-F01E6C063E8D}">
+<ds:datastoreItem xmlns:ds="http://schemas.openxmlformats.org/officeDocument/2006/customXml" ds:itemID="{286830EF-1706-4C3B-BFE5-B41AE8321C47}">
   <ds:schemaRefs>
     <ds:schemaRef ds:uri="http://schemas.openxmlformats.org/officeDocument/2006/bibliography"/>
   </ds:schemaRefs>

</xml_diff>

<commit_message>
Mongo docs auto expire after 30 mins + Szakdoga
</commit_message>
<xml_diff>
--- a/szakdoga.docx
+++ b/szakdoga.docx
@@ -47,7 +47,7 @@
                     </pic:cNvPicPr>
                   </pic:nvPicPr>
                   <pic:blipFill>
-                    <a:blip r:embed="rId7" cstate="print">
+                    <a:blip r:embed="rId8" cstate="print">
                       <a:extLst>
                         <a:ext uri="{28A0092B-C50C-407E-A947-70E740481C1C}">
                           <a14:useLocalDpi xmlns:a14="http://schemas.microsoft.com/office/drawing/2010/main" val="0"/>
@@ -118,7 +118,7 @@
                     </pic:cNvPicPr>
                   </pic:nvPicPr>
                   <pic:blipFill>
-                    <a:blip r:embed="rId8">
+                    <a:blip r:embed="rId9">
                       <a:extLst>
                         <a:ext uri="{28A0092B-C50C-407E-A947-70E740481C1C}">
                           <a14:useLocalDpi xmlns:a14="http://schemas.microsoft.com/office/drawing/2010/main" val="0"/>
@@ -2499,6 +2499,14 @@
           <w:sz w:val="24"/>
           <w:szCs w:val="24"/>
         </w:rPr>
+        <w:t>„</w:t>
+      </w:r>
+      <w:r>
+        <w:rPr>
+          <w:rFonts w:ascii="Verdana Pro" w:hAnsi="Verdana Pro"/>
+          <w:sz w:val="24"/>
+          <w:szCs w:val="24"/>
+        </w:rPr>
         <w:t xml:space="preserve">A </w:t>
       </w:r>
       <w:proofErr w:type="spellStart"/>
@@ -2517,25 +2525,29 @@
           <w:sz w:val="24"/>
           <w:szCs w:val="24"/>
         </w:rPr>
-        <w:t xml:space="preserve"> egy népszerű nyílt forráskódú, dokumentumorientált </w:t>
-      </w:r>
-      <w:proofErr w:type="spellStart"/>
-      <w:r>
-        <w:rPr>
-          <w:rFonts w:ascii="Verdana Pro" w:hAnsi="Verdana Pro"/>
-          <w:sz w:val="24"/>
-          <w:szCs w:val="24"/>
-        </w:rPr>
-        <w:t>NoSQL</w:t>
-      </w:r>
-      <w:proofErr w:type="spellEnd"/>
-      <w:r>
-        <w:rPr>
-          <w:rFonts w:ascii="Verdana Pro" w:hAnsi="Verdana Pro"/>
-          <w:sz w:val="24"/>
-          <w:szCs w:val="24"/>
-        </w:rPr>
-        <w:t xml:space="preserve"> adatbázis, amely nagy teljesítményt, magas rendelkezésre állást és automatikus skálázódást biztosít. Rugalmas dokumentummodellt használ, ami azt jelenti, hogy az adatokat dokumentumok formájában tárolja, amelyek könnyen leképezhetők objektumokra az alkalmazáskódban. A </w:t>
+        <w:t xml:space="preserve"> egy dokumentumadatbázis, amely rendelkezik a kívánt skálázhatósággal és rugalmassággal, valamint a szükséges lekérdezéssel és indexeléssel.</w:t>
+      </w:r>
+    </w:p>
+    <w:p>
+      <w:pPr>
+        <w:pStyle w:val="Listaszerbekezds"/>
+        <w:numPr>
+          <w:ilvl w:val="0"/>
+          <w:numId w:val="2"/>
+        </w:numPr>
+        <w:rPr>
+          <w:rFonts w:ascii="Verdana Pro" w:hAnsi="Verdana Pro"/>
+          <w:sz w:val="24"/>
+          <w:szCs w:val="24"/>
+        </w:rPr>
+      </w:pPr>
+      <w:r>
+        <w:rPr>
+          <w:rFonts w:ascii="Verdana Pro" w:hAnsi="Verdana Pro"/>
+          <w:sz w:val="24"/>
+          <w:szCs w:val="24"/>
+        </w:rPr>
+        <w:t xml:space="preserve">A </w:t>
       </w:r>
       <w:proofErr w:type="spellStart"/>
       <w:r>
@@ -2553,20 +2565,114 @@
           <w:sz w:val="24"/>
           <w:szCs w:val="24"/>
         </w:rPr>
-        <w:t>-t nagy adatmennyiségek kezelésére tervezték, és számos adattípust támogat, köztük JSON-szerű dokumentumokat, térbeli adatokat és bináris adatokat.</w:t>
-      </w:r>
-    </w:p>
-    <w:p>
-      <w:pPr>
-        <w:rPr>
-          <w:rFonts w:ascii="Verdana Pro" w:hAnsi="Verdana Pro"/>
-          <w:sz w:val="24"/>
-          <w:szCs w:val="24"/>
-        </w:rPr>
-      </w:pPr>
-    </w:p>
-    <w:p>
-      <w:pPr>
+        <w:t xml:space="preserve"> rugalmas, JSON-szerű </w:t>
+      </w:r>
+      <w:proofErr w:type="gramStart"/>
+      <w:r>
+        <w:rPr>
+          <w:rFonts w:ascii="Verdana Pro" w:hAnsi="Verdana Pro"/>
+          <w:sz w:val="24"/>
+          <w:szCs w:val="24"/>
+        </w:rPr>
+        <w:t>dokumentumokban</w:t>
+      </w:r>
+      <w:proofErr w:type="gramEnd"/>
+      <w:r>
+        <w:rPr>
+          <w:rFonts w:ascii="Verdana Pro" w:hAnsi="Verdana Pro"/>
+          <w:sz w:val="24"/>
+          <w:szCs w:val="24"/>
+        </w:rPr>
+        <w:t xml:space="preserve"> tárolja az adatokat, ami azt jelenti, hogy a mezők dokumentumról dokumentumra változhatnak, és az adatszerkezet idővel változhat.</w:t>
+      </w:r>
+    </w:p>
+    <w:p>
+      <w:pPr>
+        <w:pStyle w:val="Listaszerbekezds"/>
+        <w:numPr>
+          <w:ilvl w:val="0"/>
+          <w:numId w:val="2"/>
+        </w:numPr>
+        <w:rPr>
+          <w:rFonts w:ascii="Verdana Pro" w:hAnsi="Verdana Pro"/>
+          <w:sz w:val="24"/>
+          <w:szCs w:val="24"/>
+        </w:rPr>
+      </w:pPr>
+      <w:r>
+        <w:rPr>
+          <w:rFonts w:ascii="Verdana Pro" w:hAnsi="Verdana Pro"/>
+          <w:sz w:val="24"/>
+          <w:szCs w:val="24"/>
+        </w:rPr>
+        <w:t xml:space="preserve">A dokumentummodell az alkalmazáskódban lévő </w:t>
+      </w:r>
+      <w:proofErr w:type="gramStart"/>
+      <w:r>
+        <w:rPr>
+          <w:rFonts w:ascii="Verdana Pro" w:hAnsi="Verdana Pro"/>
+          <w:sz w:val="24"/>
+          <w:szCs w:val="24"/>
+        </w:rPr>
+        <w:t>objektumokhoz</w:t>
+      </w:r>
+      <w:proofErr w:type="gramEnd"/>
+      <w:r>
+        <w:rPr>
+          <w:rFonts w:ascii="Verdana Pro" w:hAnsi="Verdana Pro"/>
+          <w:sz w:val="24"/>
+          <w:szCs w:val="24"/>
+        </w:rPr>
+        <w:t xml:space="preserve"> illeszkedik, így az adatokkal könnyű dolgozni.</w:t>
+      </w:r>
+    </w:p>
+    <w:p>
+      <w:pPr>
+        <w:pStyle w:val="Listaszerbekezds"/>
+        <w:numPr>
+          <w:ilvl w:val="0"/>
+          <w:numId w:val="2"/>
+        </w:numPr>
+        <w:rPr>
+          <w:rFonts w:ascii="Verdana Pro" w:hAnsi="Verdana Pro"/>
+          <w:sz w:val="24"/>
+          <w:szCs w:val="24"/>
+        </w:rPr>
+      </w:pPr>
+      <w:r>
+        <w:rPr>
+          <w:rFonts w:ascii="Verdana Pro" w:hAnsi="Verdana Pro"/>
+          <w:sz w:val="24"/>
+          <w:szCs w:val="24"/>
+        </w:rPr>
+        <w:t xml:space="preserve">Az </w:t>
+      </w:r>
+      <w:proofErr w:type="gramStart"/>
+      <w:r>
+        <w:rPr>
+          <w:rFonts w:ascii="Verdana Pro" w:hAnsi="Verdana Pro"/>
+          <w:sz w:val="24"/>
+          <w:szCs w:val="24"/>
+        </w:rPr>
+        <w:t>ad hoc</w:t>
+      </w:r>
+      <w:proofErr w:type="gramEnd"/>
+      <w:r>
+        <w:rPr>
+          <w:rFonts w:ascii="Verdana Pro" w:hAnsi="Verdana Pro"/>
+          <w:sz w:val="24"/>
+          <w:szCs w:val="24"/>
+        </w:rPr>
+        <w:t xml:space="preserve"> lekérdezések, az indexelés és a valós idejű aggregálás hatékony lehetőségeket biztosít az adatok eléréséhez és elemzéséhez.</w:t>
+      </w:r>
+    </w:p>
+    <w:p>
+      <w:pPr>
+        <w:pStyle w:val="Listaszerbekezds"/>
+        <w:numPr>
+          <w:ilvl w:val="0"/>
+          <w:numId w:val="2"/>
+        </w:numPr>
         <w:rPr>
           <w:rFonts w:ascii="Verdana Pro" w:hAnsi="Verdana Pro"/>
           <w:sz w:val="24"/>
@@ -2597,25 +2703,47 @@
           <w:sz w:val="24"/>
           <w:szCs w:val="24"/>
         </w:rPr>
-        <w:t xml:space="preserve"> egyik legfontosabb jellemzője, hogy képes a horizontális skálázásra további szerverek </w:t>
-      </w:r>
-      <w:proofErr w:type="spellStart"/>
-      <w:r>
-        <w:rPr>
-          <w:rFonts w:ascii="Verdana Pro" w:hAnsi="Verdana Pro"/>
-          <w:sz w:val="24"/>
-          <w:szCs w:val="24"/>
-        </w:rPr>
-        <w:t>cluster-hez</w:t>
-      </w:r>
-      <w:proofErr w:type="spellEnd"/>
-      <w:r>
-        <w:rPr>
-          <w:rFonts w:ascii="Verdana Pro" w:hAnsi="Verdana Pro"/>
-          <w:sz w:val="24"/>
-          <w:szCs w:val="24"/>
-        </w:rPr>
-        <w:t xml:space="preserve"> való hozzáadásával, ami lehetővé teszi a nagy adatmennyiségek és a nagy forgalom kezelését. Emellett gazdag lekérdezési nyelvet biztosít, amely támogatja az összetett lekérdezéseket, az aggregálást és az indexelést. Emellett a </w:t>
+        <w:t xml:space="preserve"> alapvetően elosztott adatbázis, így a nagyfokú rendelkezésre állás, a </w:t>
+      </w:r>
+      <w:proofErr w:type="gramStart"/>
+      <w:r>
+        <w:rPr>
+          <w:rFonts w:ascii="Verdana Pro" w:hAnsi="Verdana Pro"/>
+          <w:sz w:val="24"/>
+          <w:szCs w:val="24"/>
+        </w:rPr>
+        <w:t>horizontális</w:t>
+      </w:r>
+      <w:proofErr w:type="gramEnd"/>
+      <w:r>
+        <w:rPr>
+          <w:rFonts w:ascii="Verdana Pro" w:hAnsi="Verdana Pro"/>
+          <w:sz w:val="24"/>
+          <w:szCs w:val="24"/>
+        </w:rPr>
+        <w:t xml:space="preserve"> skálázás és a földrajzi elosztás beépített és könnyen használható.</w:t>
+      </w:r>
+    </w:p>
+    <w:p>
+      <w:pPr>
+        <w:pStyle w:val="Listaszerbekezds"/>
+        <w:numPr>
+          <w:ilvl w:val="0"/>
+          <w:numId w:val="2"/>
+        </w:numPr>
+        <w:rPr>
+          <w:rFonts w:ascii="Verdana Pro" w:hAnsi="Verdana Pro"/>
+          <w:sz w:val="24"/>
+          <w:szCs w:val="24"/>
+        </w:rPr>
+      </w:pPr>
+      <w:r>
+        <w:rPr>
+          <w:rFonts w:ascii="Verdana Pro" w:hAnsi="Verdana Pro"/>
+          <w:sz w:val="24"/>
+          <w:szCs w:val="24"/>
+        </w:rPr>
+        <w:t xml:space="preserve">A </w:t>
       </w:r>
       <w:proofErr w:type="spellStart"/>
       <w:r>
@@ -2633,49 +2761,91 @@
           <w:sz w:val="24"/>
           <w:szCs w:val="24"/>
         </w:rPr>
-        <w:t xml:space="preserve"> számos olyan eszközt és integrációt kínál, amelyek megkönnyítik a használatát a népszerű programozási nyelvekkel, keretrendszerekkel és felhőplatformokkal.</w:t>
-      </w:r>
-      <w:bookmarkStart w:id="3" w:name="_GoBack"/>
+        <w:t xml:space="preserve"> használata ingyenes. A 2018. október 16. előtt kiadott verziók az AGPL alatt állnak. A 2018. október 16. után kiadott verziók, beleértve a korábbi verziók javításait is, a Server </w:t>
+      </w:r>
+      <w:proofErr w:type="spellStart"/>
+      <w:r>
+        <w:rPr>
+          <w:rFonts w:ascii="Verdana Pro" w:hAnsi="Verdana Pro"/>
+          <w:sz w:val="24"/>
+          <w:szCs w:val="24"/>
+        </w:rPr>
+        <w:t>Side</w:t>
+      </w:r>
+      <w:proofErr w:type="spellEnd"/>
+      <w:r>
+        <w:rPr>
+          <w:rFonts w:ascii="Verdana Pro" w:hAnsi="Verdana Pro"/>
+          <w:sz w:val="24"/>
+          <w:szCs w:val="24"/>
+        </w:rPr>
+        <w:t xml:space="preserve"> Public </w:t>
+      </w:r>
+      <w:proofErr w:type="spellStart"/>
+      <w:r>
+        <w:rPr>
+          <w:rFonts w:ascii="Verdana Pro" w:hAnsi="Verdana Pro"/>
+          <w:sz w:val="24"/>
+          <w:szCs w:val="24"/>
+        </w:rPr>
+        <w:t>License</w:t>
+      </w:r>
+      <w:proofErr w:type="spellEnd"/>
+      <w:r>
+        <w:rPr>
+          <w:rFonts w:ascii="Verdana Pro" w:hAnsi="Verdana Pro"/>
+          <w:sz w:val="24"/>
+          <w:szCs w:val="24"/>
+        </w:rPr>
+        <w:t xml:space="preserve"> (SSPL) v1 alatt kerülnek kiadásra.</w:t>
+      </w:r>
+      <w:r>
+        <w:rPr>
+          <w:rFonts w:ascii="Verdana Pro" w:hAnsi="Verdana Pro"/>
+          <w:sz w:val="24"/>
+          <w:szCs w:val="24"/>
+        </w:rPr>
+        <w:t>”</w:t>
+      </w:r>
+    </w:p>
+    <w:p>
+      <w:pPr>
+        <w:rPr>
+          <w:rFonts w:ascii="Verdana Pro" w:hAnsi="Verdana Pro"/>
+          <w:sz w:val="24"/>
+          <w:szCs w:val="24"/>
+        </w:rPr>
+      </w:pPr>
+    </w:p>
+    <w:p>
+      <w:pPr>
+        <w:pStyle w:val="Cmsor2"/>
+        <w:rPr>
+          <w:b/>
+        </w:rPr>
+      </w:pPr>
+      <w:bookmarkStart w:id="3" w:name="_Toc131070655"/>
+      <w:r>
+        <w:rPr>
+          <w:b/>
+        </w:rPr>
+        <w:t xml:space="preserve">Visual </w:t>
+      </w:r>
+      <w:proofErr w:type="spellStart"/>
+      <w:r>
+        <w:rPr>
+          <w:b/>
+        </w:rPr>
+        <w:t>Studio</w:t>
+      </w:r>
+      <w:proofErr w:type="spellEnd"/>
+      <w:r>
+        <w:rPr>
+          <w:b/>
+        </w:rPr>
+        <w:t xml:space="preserve"> 2022</w:t>
+      </w:r>
       <w:bookmarkEnd w:id="3"/>
-    </w:p>
-    <w:p>
-      <w:pPr>
-        <w:rPr>
-          <w:rFonts w:ascii="Verdana Pro" w:hAnsi="Verdana Pro"/>
-          <w:sz w:val="24"/>
-          <w:szCs w:val="24"/>
-        </w:rPr>
-      </w:pPr>
-    </w:p>
-    <w:p>
-      <w:pPr>
-        <w:pStyle w:val="Cmsor2"/>
-        <w:rPr>
-          <w:b/>
-        </w:rPr>
-      </w:pPr>
-      <w:bookmarkStart w:id="4" w:name="_Toc131070655"/>
-      <w:r>
-        <w:rPr>
-          <w:b/>
-        </w:rPr>
-        <w:t xml:space="preserve">Visual </w:t>
-      </w:r>
-      <w:proofErr w:type="spellStart"/>
-      <w:r>
-        <w:rPr>
-          <w:b/>
-        </w:rPr>
-        <w:t>Studio</w:t>
-      </w:r>
-      <w:proofErr w:type="spellEnd"/>
-      <w:r>
-        <w:rPr>
-          <w:b/>
-        </w:rPr>
-        <w:t xml:space="preserve"> 2022</w:t>
-      </w:r>
-      <w:bookmarkEnd w:id="4"/>
     </w:p>
     <w:p>
       <w:pPr>
@@ -2959,7 +3129,7 @@
           <w:b/>
         </w:rPr>
       </w:pPr>
-      <w:bookmarkStart w:id="5" w:name="_Toc131070656"/>
+      <w:bookmarkStart w:id="4" w:name="_Toc131070656"/>
       <w:r>
         <w:rPr>
           <w:b/>
@@ -2987,6 +3157,307 @@
         </w:rPr>
         <w:t>Code</w:t>
       </w:r>
+      <w:bookmarkEnd w:id="4"/>
+      <w:proofErr w:type="spellEnd"/>
+    </w:p>
+    <w:p>
+      <w:pPr>
+        <w:rPr>
+          <w:rFonts w:ascii="Verdana Pro" w:hAnsi="Verdana Pro"/>
+          <w:sz w:val="24"/>
+          <w:szCs w:val="24"/>
+        </w:rPr>
+      </w:pPr>
+      <w:r>
+        <w:rPr>
+          <w:rFonts w:ascii="Verdana Pro" w:hAnsi="Verdana Pro"/>
+          <w:sz w:val="24"/>
+          <w:szCs w:val="24"/>
+        </w:rPr>
+        <w:t>„</w:t>
+      </w:r>
+      <w:r>
+        <w:rPr>
+          <w:rFonts w:ascii="Verdana Pro" w:hAnsi="Verdana Pro"/>
+          <w:sz w:val="24"/>
+          <w:szCs w:val="24"/>
+        </w:rPr>
+        <w:t xml:space="preserve">A Visual </w:t>
+      </w:r>
+      <w:proofErr w:type="spellStart"/>
+      <w:r>
+        <w:rPr>
+          <w:rFonts w:ascii="Verdana Pro" w:hAnsi="Verdana Pro"/>
+          <w:sz w:val="24"/>
+          <w:szCs w:val="24"/>
+        </w:rPr>
+        <w:t>Studio</w:t>
+      </w:r>
+      <w:proofErr w:type="spellEnd"/>
+      <w:r>
+        <w:rPr>
+          <w:rFonts w:ascii="Verdana Pro" w:hAnsi="Verdana Pro"/>
+          <w:sz w:val="24"/>
+          <w:szCs w:val="24"/>
+        </w:rPr>
+        <w:t xml:space="preserve"> </w:t>
+      </w:r>
+      <w:proofErr w:type="spellStart"/>
+      <w:r>
+        <w:rPr>
+          <w:rFonts w:ascii="Verdana Pro" w:hAnsi="Verdana Pro"/>
+          <w:sz w:val="24"/>
+          <w:szCs w:val="24"/>
+        </w:rPr>
+        <w:t>Code</w:t>
+      </w:r>
+      <w:proofErr w:type="spellEnd"/>
+      <w:r>
+        <w:rPr>
+          <w:rFonts w:ascii="Verdana Pro" w:hAnsi="Verdana Pro"/>
+          <w:sz w:val="24"/>
+          <w:szCs w:val="24"/>
+        </w:rPr>
+        <w:t xml:space="preserve"> ötvözi a forráskód-szerkesztő egyszerűségét a hatékony fejlesztői eszközökkel, például az </w:t>
+      </w:r>
+      <w:proofErr w:type="spellStart"/>
+      <w:r>
+        <w:rPr>
+          <w:rFonts w:ascii="Verdana Pro" w:hAnsi="Verdana Pro"/>
+          <w:sz w:val="24"/>
+          <w:szCs w:val="24"/>
+        </w:rPr>
+        <w:t>IntelliSense</w:t>
+      </w:r>
+      <w:proofErr w:type="spellEnd"/>
+      <w:r>
+        <w:rPr>
+          <w:rFonts w:ascii="Verdana Pro" w:hAnsi="Verdana Pro"/>
+          <w:sz w:val="24"/>
+          <w:szCs w:val="24"/>
+        </w:rPr>
+        <w:t xml:space="preserve"> kódkiegészítéssel és hibakereséssel.</w:t>
+      </w:r>
+    </w:p>
+    <w:p>
+      <w:pPr>
+        <w:rPr>
+          <w:rFonts w:ascii="Verdana Pro" w:hAnsi="Verdana Pro"/>
+          <w:sz w:val="24"/>
+          <w:szCs w:val="24"/>
+        </w:rPr>
+      </w:pPr>
+      <w:r>
+        <w:rPr>
+          <w:rFonts w:ascii="Verdana Pro" w:hAnsi="Verdana Pro"/>
+          <w:sz w:val="24"/>
+          <w:szCs w:val="24"/>
+        </w:rPr>
+        <w:t xml:space="preserve">A Visual </w:t>
+      </w:r>
+      <w:proofErr w:type="spellStart"/>
+      <w:r>
+        <w:rPr>
+          <w:rFonts w:ascii="Verdana Pro" w:hAnsi="Verdana Pro"/>
+          <w:sz w:val="24"/>
+          <w:szCs w:val="24"/>
+        </w:rPr>
+        <w:t>Studio</w:t>
+      </w:r>
+      <w:proofErr w:type="spellEnd"/>
+      <w:r>
+        <w:rPr>
+          <w:rFonts w:ascii="Verdana Pro" w:hAnsi="Verdana Pro"/>
+          <w:sz w:val="24"/>
+          <w:szCs w:val="24"/>
+        </w:rPr>
+        <w:t xml:space="preserve"> </w:t>
+      </w:r>
+      <w:proofErr w:type="spellStart"/>
+      <w:r>
+        <w:rPr>
+          <w:rFonts w:ascii="Verdana Pro" w:hAnsi="Verdana Pro"/>
+          <w:sz w:val="24"/>
+          <w:szCs w:val="24"/>
+        </w:rPr>
+        <w:t>Code</w:t>
+      </w:r>
+      <w:proofErr w:type="spellEnd"/>
+      <w:r>
+        <w:rPr>
+          <w:rFonts w:ascii="Verdana Pro" w:hAnsi="Verdana Pro"/>
+          <w:sz w:val="24"/>
+          <w:szCs w:val="24"/>
+        </w:rPr>
+        <w:t xml:space="preserve"> támogatja a </w:t>
+      </w:r>
+      <w:proofErr w:type="spellStart"/>
+      <w:r>
+        <w:rPr>
+          <w:rFonts w:ascii="Verdana Pro" w:hAnsi="Verdana Pro"/>
+          <w:sz w:val="24"/>
+          <w:szCs w:val="24"/>
+        </w:rPr>
+        <w:t>macOS</w:t>
+      </w:r>
+      <w:proofErr w:type="spellEnd"/>
+      <w:r>
+        <w:rPr>
+          <w:rFonts w:ascii="Verdana Pro" w:hAnsi="Verdana Pro"/>
+          <w:sz w:val="24"/>
+          <w:szCs w:val="24"/>
+        </w:rPr>
+        <w:t>, a Linux és a Windows operációs rendszereket - így platformtól függetlenül azonnal belevághat a munkába.</w:t>
+      </w:r>
+    </w:p>
+    <w:p>
+      <w:pPr>
+        <w:rPr>
+          <w:rFonts w:ascii="Verdana Pro" w:hAnsi="Verdana Pro"/>
+          <w:sz w:val="24"/>
+          <w:szCs w:val="24"/>
+        </w:rPr>
+      </w:pPr>
+      <w:r>
+        <w:rPr>
+          <w:rFonts w:ascii="Verdana Pro" w:hAnsi="Verdana Pro"/>
+          <w:sz w:val="24"/>
+          <w:szCs w:val="24"/>
+        </w:rPr>
+        <w:t xml:space="preserve">A Visual </w:t>
+      </w:r>
+      <w:proofErr w:type="spellStart"/>
+      <w:r>
+        <w:rPr>
+          <w:rFonts w:ascii="Verdana Pro" w:hAnsi="Verdana Pro"/>
+          <w:sz w:val="24"/>
+          <w:szCs w:val="24"/>
+        </w:rPr>
+        <w:t>Studio</w:t>
+      </w:r>
+      <w:proofErr w:type="spellEnd"/>
+      <w:r>
+        <w:rPr>
+          <w:rFonts w:ascii="Verdana Pro" w:hAnsi="Verdana Pro"/>
+          <w:sz w:val="24"/>
+          <w:szCs w:val="24"/>
+        </w:rPr>
+        <w:t xml:space="preserve"> </w:t>
+      </w:r>
+      <w:proofErr w:type="spellStart"/>
+      <w:r>
+        <w:rPr>
+          <w:rFonts w:ascii="Verdana Pro" w:hAnsi="Verdana Pro"/>
+          <w:sz w:val="24"/>
+          <w:szCs w:val="24"/>
+        </w:rPr>
+        <w:t>Code</w:t>
+      </w:r>
+      <w:proofErr w:type="spellEnd"/>
+      <w:r>
+        <w:rPr>
+          <w:rFonts w:ascii="Verdana Pro" w:hAnsi="Verdana Pro"/>
+          <w:sz w:val="24"/>
+          <w:szCs w:val="24"/>
+        </w:rPr>
+        <w:t xml:space="preserve"> középpontjában egy villámgyors forráskód-szerkesztő áll, amely tökéletes a mindennapi használathoz. A több száz nyelv támogatásával a VS </w:t>
+      </w:r>
+      <w:proofErr w:type="spellStart"/>
+      <w:r>
+        <w:rPr>
+          <w:rFonts w:ascii="Verdana Pro" w:hAnsi="Verdana Pro"/>
+          <w:sz w:val="24"/>
+          <w:szCs w:val="24"/>
+        </w:rPr>
+        <w:t>Code</w:t>
+      </w:r>
+      <w:proofErr w:type="spellEnd"/>
+      <w:r>
+        <w:rPr>
+          <w:rFonts w:ascii="Verdana Pro" w:hAnsi="Verdana Pro"/>
+          <w:sz w:val="24"/>
+          <w:szCs w:val="24"/>
+        </w:rPr>
+        <w:t xml:space="preserve"> segít az azonnali produktivitásban a </w:t>
+      </w:r>
+      <w:proofErr w:type="gramStart"/>
+      <w:r>
+        <w:rPr>
+          <w:rFonts w:ascii="Verdana Pro" w:hAnsi="Verdana Pro"/>
+          <w:sz w:val="24"/>
+          <w:szCs w:val="24"/>
+        </w:rPr>
+        <w:t>szintaxis</w:t>
+      </w:r>
+      <w:proofErr w:type="gramEnd"/>
+      <w:r>
+        <w:rPr>
+          <w:rFonts w:ascii="Verdana Pro" w:hAnsi="Verdana Pro"/>
+          <w:sz w:val="24"/>
+          <w:szCs w:val="24"/>
+        </w:rPr>
+        <w:t xml:space="preserve">-kiemeléssel, a zárójel-illesztéssel, az automatikus behúzással, a doboz-kiválasztással, a </w:t>
+      </w:r>
+      <w:proofErr w:type="spellStart"/>
+      <w:r>
+        <w:rPr>
+          <w:rFonts w:ascii="Verdana Pro" w:hAnsi="Verdana Pro"/>
+          <w:sz w:val="24"/>
+          <w:szCs w:val="24"/>
+        </w:rPr>
+        <w:t>snippetekkel</w:t>
+      </w:r>
+      <w:proofErr w:type="spellEnd"/>
+      <w:r>
+        <w:rPr>
+          <w:rFonts w:ascii="Verdana Pro" w:hAnsi="Verdana Pro"/>
+          <w:sz w:val="24"/>
+          <w:szCs w:val="24"/>
+        </w:rPr>
+        <w:t xml:space="preserve"> és még sok mással. Az intuitív billentyűparancsok, az egyszerű testreszabhatóság és a közösség által biztosított billentyűparancs-ábrázolások segítségével könnyedén </w:t>
+      </w:r>
+      <w:proofErr w:type="gramStart"/>
+      <w:r>
+        <w:rPr>
+          <w:rFonts w:ascii="Verdana Pro" w:hAnsi="Verdana Pro"/>
+          <w:sz w:val="24"/>
+          <w:szCs w:val="24"/>
+        </w:rPr>
+        <w:t>navigálhat</w:t>
+      </w:r>
+      <w:proofErr w:type="gramEnd"/>
+      <w:r>
+        <w:rPr>
+          <w:rFonts w:ascii="Verdana Pro" w:hAnsi="Verdana Pro"/>
+          <w:sz w:val="24"/>
+          <w:szCs w:val="24"/>
+        </w:rPr>
+        <w:t xml:space="preserve"> a kódjában.</w:t>
+      </w:r>
+      <w:r>
+        <w:rPr>
+          <w:rFonts w:ascii="Verdana Pro" w:hAnsi="Verdana Pro"/>
+          <w:sz w:val="24"/>
+          <w:szCs w:val="24"/>
+        </w:rPr>
+        <w:t>”</w:t>
+      </w:r>
+    </w:p>
+    <w:p>
+      <w:pPr>
+        <w:pStyle w:val="Cmsor2"/>
+        <w:rPr>
+          <w:b/>
+        </w:rPr>
+      </w:pPr>
+      <w:bookmarkStart w:id="5" w:name="_Toc131070657"/>
+      <w:proofErr w:type="spellStart"/>
+      <w:r>
+        <w:rPr>
+          <w:b/>
+        </w:rPr>
+        <w:t>Angular</w:t>
+      </w:r>
       <w:bookmarkEnd w:id="5"/>
       <w:proofErr w:type="spellEnd"/>
     </w:p>
@@ -3004,16 +3475,313 @@
           <w:sz w:val="24"/>
           <w:szCs w:val="24"/>
         </w:rPr>
-        <w:t xml:space="preserve">A Visual </w:t>
-      </w:r>
-      <w:proofErr w:type="spellStart"/>
-      <w:r>
-        <w:rPr>
-          <w:rFonts w:ascii="Verdana Pro" w:hAnsi="Verdana Pro"/>
-          <w:sz w:val="24"/>
-          <w:szCs w:val="24"/>
-        </w:rPr>
-        <w:t>Studio</w:t>
+        <w:t xml:space="preserve">Az </w:t>
+      </w:r>
+      <w:proofErr w:type="spellStart"/>
+      <w:r>
+        <w:rPr>
+          <w:rFonts w:ascii="Verdana Pro" w:hAnsi="Verdana Pro"/>
+          <w:sz w:val="24"/>
+          <w:szCs w:val="24"/>
+        </w:rPr>
+        <w:t>Angular</w:t>
+      </w:r>
+      <w:proofErr w:type="spellEnd"/>
+      <w:r>
+        <w:rPr>
+          <w:rFonts w:ascii="Verdana Pro" w:hAnsi="Verdana Pro"/>
+          <w:sz w:val="24"/>
+          <w:szCs w:val="24"/>
+        </w:rPr>
+        <w:t xml:space="preserve"> egy népszerű nyílt forráskódú JavaScript keretrendszer, amelyet a Google fejlesztett és tart fenn. </w:t>
+      </w:r>
+      <w:proofErr w:type="spellStart"/>
+      <w:r>
+        <w:rPr>
+          <w:rFonts w:ascii="Verdana Pro" w:hAnsi="Verdana Pro"/>
+          <w:sz w:val="24"/>
+          <w:szCs w:val="24"/>
+        </w:rPr>
+        <w:t>Single-page</w:t>
+      </w:r>
+      <w:proofErr w:type="spellEnd"/>
+      <w:r>
+        <w:rPr>
+          <w:rFonts w:ascii="Verdana Pro" w:hAnsi="Verdana Pro"/>
+          <w:sz w:val="24"/>
+          <w:szCs w:val="24"/>
+        </w:rPr>
+        <w:t xml:space="preserve"> webes alkalmazások és dinamikus weboldalak építésére használják.</w:t>
+      </w:r>
+    </w:p>
+    <w:p/>
+    <w:p>
+      <w:pPr>
+        <w:rPr>
+          <w:rFonts w:ascii="Verdana Pro" w:hAnsi="Verdana Pro"/>
+          <w:sz w:val="24"/>
+          <w:szCs w:val="24"/>
+        </w:rPr>
+      </w:pPr>
+      <w:r>
+        <w:rPr>
+          <w:rFonts w:ascii="Verdana Pro" w:hAnsi="Verdana Pro"/>
+          <w:sz w:val="24"/>
+          <w:szCs w:val="24"/>
+        </w:rPr>
+        <w:t>„</w:t>
+      </w:r>
+      <w:r>
+        <w:rPr>
+          <w:rFonts w:ascii="Verdana Pro" w:hAnsi="Verdana Pro"/>
+          <w:sz w:val="24"/>
+          <w:szCs w:val="24"/>
+        </w:rPr>
+        <w:t xml:space="preserve">Az </w:t>
+      </w:r>
+      <w:proofErr w:type="spellStart"/>
+      <w:r>
+        <w:rPr>
+          <w:rFonts w:ascii="Verdana Pro" w:hAnsi="Verdana Pro"/>
+          <w:sz w:val="24"/>
+          <w:szCs w:val="24"/>
+        </w:rPr>
+        <w:t>Angular</w:t>
+      </w:r>
+      <w:proofErr w:type="spellEnd"/>
+      <w:r>
+        <w:rPr>
+          <w:rFonts w:ascii="Verdana Pro" w:hAnsi="Verdana Pro"/>
+          <w:sz w:val="24"/>
+          <w:szCs w:val="24"/>
+        </w:rPr>
+        <w:t xml:space="preserve"> egy </w:t>
+      </w:r>
+      <w:proofErr w:type="spellStart"/>
+      <w:r>
+        <w:rPr>
+          <w:rFonts w:ascii="Verdana Pro" w:hAnsi="Verdana Pro"/>
+          <w:sz w:val="24"/>
+          <w:szCs w:val="24"/>
+        </w:rPr>
+        <w:t>TypeScriptre</w:t>
+      </w:r>
+      <w:proofErr w:type="spellEnd"/>
+      <w:r>
+        <w:rPr>
+          <w:rFonts w:ascii="Verdana Pro" w:hAnsi="Verdana Pro"/>
+          <w:sz w:val="24"/>
+          <w:szCs w:val="24"/>
+        </w:rPr>
+        <w:t xml:space="preserve"> épülő fejlesztési platform. Platformként az </w:t>
+      </w:r>
+      <w:proofErr w:type="spellStart"/>
+      <w:r>
+        <w:rPr>
+          <w:rFonts w:ascii="Verdana Pro" w:hAnsi="Verdana Pro"/>
+          <w:sz w:val="24"/>
+          <w:szCs w:val="24"/>
+        </w:rPr>
+        <w:t>Angular</w:t>
+      </w:r>
+      <w:proofErr w:type="spellEnd"/>
+      <w:r>
+        <w:rPr>
+          <w:rFonts w:ascii="Verdana Pro" w:hAnsi="Verdana Pro"/>
+          <w:sz w:val="24"/>
+          <w:szCs w:val="24"/>
+        </w:rPr>
+        <w:t xml:space="preserve"> a következőket tartalmazza:</w:t>
+      </w:r>
+    </w:p>
+    <w:p>
+      <w:pPr>
+        <w:pStyle w:val="Listaszerbekezds"/>
+        <w:numPr>
+          <w:ilvl w:val="0"/>
+          <w:numId w:val="1"/>
+        </w:numPr>
+        <w:rPr>
+          <w:rFonts w:ascii="Verdana Pro" w:hAnsi="Verdana Pro"/>
+          <w:sz w:val="24"/>
+          <w:szCs w:val="24"/>
+        </w:rPr>
+      </w:pPr>
+      <w:r>
+        <w:rPr>
+          <w:rFonts w:ascii="Verdana Pro" w:hAnsi="Verdana Pro"/>
+          <w:sz w:val="24"/>
+          <w:szCs w:val="24"/>
+        </w:rPr>
+        <w:t>Komponensalapú keretrendszer skálázható webes alkalmazások építéséhez.</w:t>
+      </w:r>
+    </w:p>
+    <w:p>
+      <w:pPr>
+        <w:pStyle w:val="Listaszerbekezds"/>
+        <w:numPr>
+          <w:ilvl w:val="0"/>
+          <w:numId w:val="1"/>
+        </w:numPr>
+        <w:rPr>
+          <w:rFonts w:ascii="Verdana Pro" w:hAnsi="Verdana Pro"/>
+          <w:sz w:val="24"/>
+          <w:szCs w:val="24"/>
+        </w:rPr>
+      </w:pPr>
+      <w:r>
+        <w:rPr>
+          <w:rFonts w:ascii="Verdana Pro" w:hAnsi="Verdana Pro"/>
+          <w:sz w:val="24"/>
+          <w:szCs w:val="24"/>
+        </w:rPr>
+        <w:t xml:space="preserve">Jól integrált könyvtárak gyűjteménye, amelyek a </w:t>
+      </w:r>
+      <w:proofErr w:type="gramStart"/>
+      <w:r>
+        <w:rPr>
+          <w:rFonts w:ascii="Verdana Pro" w:hAnsi="Verdana Pro"/>
+          <w:sz w:val="24"/>
+          <w:szCs w:val="24"/>
+        </w:rPr>
+        <w:t>funkciók</w:t>
+      </w:r>
+      <w:proofErr w:type="gramEnd"/>
+      <w:r>
+        <w:rPr>
+          <w:rFonts w:ascii="Verdana Pro" w:hAnsi="Verdana Pro"/>
+          <w:sz w:val="24"/>
+          <w:szCs w:val="24"/>
+        </w:rPr>
+        <w:t xml:space="preserve"> széles</w:t>
+      </w:r>
+      <w:r>
+        <w:rPr>
+          <w:rFonts w:ascii="Verdana Pro" w:hAnsi="Verdana Pro"/>
+          <w:sz w:val="24"/>
+          <w:szCs w:val="24"/>
+        </w:rPr>
+        <w:t xml:space="preserve"> skáláját fedik le, beleértve a </w:t>
+      </w:r>
+      <w:proofErr w:type="spellStart"/>
+      <w:r>
+        <w:rPr>
+          <w:rFonts w:ascii="Verdana Pro" w:hAnsi="Verdana Pro"/>
+          <w:sz w:val="24"/>
+          <w:szCs w:val="24"/>
+        </w:rPr>
+        <w:t>routing-ot</w:t>
+      </w:r>
+      <w:proofErr w:type="spellEnd"/>
+      <w:r>
+        <w:rPr>
+          <w:rFonts w:ascii="Verdana Pro" w:hAnsi="Verdana Pro"/>
+          <w:sz w:val="24"/>
+          <w:szCs w:val="24"/>
+        </w:rPr>
+        <w:t>, az űrlapkezelést, az ügyfél-kiszolgáló kommunikációt és még sok mást.</w:t>
+      </w:r>
+    </w:p>
+    <w:p>
+      <w:pPr>
+        <w:pStyle w:val="Listaszerbekezds"/>
+        <w:numPr>
+          <w:ilvl w:val="0"/>
+          <w:numId w:val="1"/>
+        </w:numPr>
+        <w:rPr>
+          <w:rFonts w:ascii="Verdana Pro" w:hAnsi="Verdana Pro"/>
+          <w:sz w:val="24"/>
+          <w:szCs w:val="24"/>
+        </w:rPr>
+      </w:pPr>
+      <w:r>
+        <w:rPr>
+          <w:rFonts w:ascii="Verdana Pro" w:hAnsi="Verdana Pro"/>
+          <w:sz w:val="24"/>
+          <w:szCs w:val="24"/>
+        </w:rPr>
+        <w:t>Egy fejlesztői eszközkészlet, amely segít a kód fejlesztésében, építésében, tesztelésében és frissítésében.</w:t>
+      </w:r>
+    </w:p>
+    <w:p>
+      <w:pPr>
+        <w:rPr>
+          <w:rFonts w:ascii="Verdana Pro" w:hAnsi="Verdana Pro"/>
+          <w:sz w:val="24"/>
+          <w:szCs w:val="24"/>
+        </w:rPr>
+      </w:pPr>
+      <w:r>
+        <w:rPr>
+          <w:rFonts w:ascii="Verdana Pro" w:hAnsi="Verdana Pro"/>
+          <w:sz w:val="24"/>
+          <w:szCs w:val="24"/>
+        </w:rPr>
+        <w:t xml:space="preserve">Az </w:t>
+      </w:r>
+      <w:proofErr w:type="spellStart"/>
+      <w:r>
+        <w:rPr>
+          <w:rFonts w:ascii="Verdana Pro" w:hAnsi="Verdana Pro"/>
+          <w:sz w:val="24"/>
+          <w:szCs w:val="24"/>
+        </w:rPr>
+        <w:t>Angularral</w:t>
+      </w:r>
+      <w:proofErr w:type="spellEnd"/>
+      <w:r>
+        <w:rPr>
+          <w:rFonts w:ascii="Verdana Pro" w:hAnsi="Verdana Pro"/>
+          <w:sz w:val="24"/>
+          <w:szCs w:val="24"/>
+        </w:rPr>
+        <w:t xml:space="preserve"> egy olyan platform előnyeit használhatja ki, amely az egy fejlesztőre szabott projektektől a vállalati szintű alkalmazásokig skálázható. Az </w:t>
+      </w:r>
+      <w:proofErr w:type="spellStart"/>
+      <w:r>
+        <w:rPr>
+          <w:rFonts w:ascii="Verdana Pro" w:hAnsi="Verdana Pro"/>
+          <w:sz w:val="24"/>
+          <w:szCs w:val="24"/>
+        </w:rPr>
+        <w:t>Angular</w:t>
+      </w:r>
+      <w:proofErr w:type="spellEnd"/>
+      <w:r>
+        <w:rPr>
+          <w:rFonts w:ascii="Verdana Pro" w:hAnsi="Verdana Pro"/>
+          <w:sz w:val="24"/>
+          <w:szCs w:val="24"/>
+        </w:rPr>
+        <w:t xml:space="preserve"> úgy lett kialakítva, hogy a frissítés a lehető legegyszerűbb legyen, így </w:t>
+      </w:r>
+      <w:proofErr w:type="gramStart"/>
+      <w:r>
+        <w:rPr>
+          <w:rFonts w:ascii="Verdana Pro" w:hAnsi="Verdana Pro"/>
+          <w:sz w:val="24"/>
+          <w:szCs w:val="24"/>
+        </w:rPr>
+        <w:t>minimális</w:t>
+      </w:r>
+      <w:proofErr w:type="gramEnd"/>
+      <w:r>
+        <w:rPr>
+          <w:rFonts w:ascii="Verdana Pro" w:hAnsi="Verdana Pro"/>
+          <w:sz w:val="24"/>
+          <w:szCs w:val="24"/>
+        </w:rPr>
+        <w:t xml:space="preserve"> erőfeszítéssel kihasználhatja a legújabb fejlesztések előnyeit. A legjobb az egészben, hogy az </w:t>
+      </w:r>
+      <w:proofErr w:type="spellStart"/>
+      <w:r>
+        <w:rPr>
+          <w:rFonts w:ascii="Verdana Pro" w:hAnsi="Verdana Pro"/>
+          <w:sz w:val="24"/>
+          <w:szCs w:val="24"/>
+        </w:rPr>
+        <w:t>Angular</w:t>
       </w:r>
       <w:proofErr w:type="spellEnd"/>
       <w:r>
@@ -3024,158 +3792,87 @@
         </w:rPr>
         <w:t xml:space="preserve"> </w:t>
       </w:r>
-      <w:proofErr w:type="spellStart"/>
-      <w:r>
-        <w:rPr>
-          <w:rFonts w:ascii="Verdana Pro" w:hAnsi="Verdana Pro"/>
-          <w:sz w:val="24"/>
-          <w:szCs w:val="24"/>
-        </w:rPr>
-        <w:t>Code</w:t>
-      </w:r>
-      <w:proofErr w:type="spellEnd"/>
-      <w:r>
-        <w:rPr>
-          <w:rFonts w:ascii="Verdana Pro" w:hAnsi="Verdana Pro"/>
-          <w:sz w:val="24"/>
-          <w:szCs w:val="24"/>
-        </w:rPr>
-        <w:t xml:space="preserve"> (VS </w:t>
-      </w:r>
-      <w:proofErr w:type="spellStart"/>
-      <w:r>
-        <w:rPr>
-          <w:rFonts w:ascii="Verdana Pro" w:hAnsi="Verdana Pro"/>
-          <w:sz w:val="24"/>
-          <w:szCs w:val="24"/>
-        </w:rPr>
-        <w:t>Code</w:t>
-      </w:r>
-      <w:proofErr w:type="spellEnd"/>
-      <w:r>
-        <w:rPr>
-          <w:rFonts w:ascii="Verdana Pro" w:hAnsi="Verdana Pro"/>
-          <w:sz w:val="24"/>
-          <w:szCs w:val="24"/>
-        </w:rPr>
-        <w:t>) a Microsoft által kifejlesztett ingyenes, nyílt forráskódú, könnyű és platformokon átívelő kódszerkesztő program. Úgy tervezték, hogy rugalmas és bővíthető fejlesztőkörnyezet legyen alkalmazások széles körének - beleértve a webes, mobil- és asztali alkalmazásokat - építéséhez és hibakereséséhez.</w:t>
-      </w:r>
-    </w:p>
-    <w:p>
-      <w:pPr>
-        <w:rPr>
-          <w:rFonts w:ascii="Verdana Pro" w:hAnsi="Verdana Pro"/>
-          <w:sz w:val="24"/>
-          <w:szCs w:val="24"/>
-        </w:rPr>
-      </w:pPr>
-    </w:p>
-    <w:p>
-      <w:pPr>
-        <w:rPr>
-          <w:rFonts w:ascii="Verdana Pro" w:hAnsi="Verdana Pro"/>
-          <w:sz w:val="24"/>
-          <w:szCs w:val="24"/>
-        </w:rPr>
-      </w:pPr>
-      <w:r>
-        <w:rPr>
-          <w:rFonts w:ascii="Verdana Pro" w:hAnsi="Verdana Pro"/>
-          <w:sz w:val="24"/>
-          <w:szCs w:val="24"/>
-        </w:rPr>
-        <w:t xml:space="preserve">A VS </w:t>
-      </w:r>
-      <w:proofErr w:type="spellStart"/>
-      <w:r>
-        <w:rPr>
-          <w:rFonts w:ascii="Verdana Pro" w:hAnsi="Verdana Pro"/>
-          <w:sz w:val="24"/>
-          <w:szCs w:val="24"/>
-        </w:rPr>
-        <w:t>Code</w:t>
-      </w:r>
-      <w:proofErr w:type="spellEnd"/>
-      <w:r>
-        <w:rPr>
-          <w:rFonts w:ascii="Verdana Pro" w:hAnsi="Verdana Pro"/>
-          <w:sz w:val="24"/>
-          <w:szCs w:val="24"/>
-        </w:rPr>
-        <w:t xml:space="preserve"> intuitív és felhasználóbarát felülettel rendelkezik, számos beépített funkcióval, például kódkiemeléssel, automatikus kitöltéssel, hibakereséssel és </w:t>
-      </w:r>
-      <w:proofErr w:type="spellStart"/>
-      <w:r>
-        <w:rPr>
-          <w:rFonts w:ascii="Verdana Pro" w:hAnsi="Verdana Pro"/>
-          <w:sz w:val="24"/>
-          <w:szCs w:val="24"/>
-        </w:rPr>
-        <w:t>Git</w:t>
-      </w:r>
-      <w:proofErr w:type="spellEnd"/>
-      <w:r>
-        <w:rPr>
-          <w:rFonts w:ascii="Verdana Pro" w:hAnsi="Verdana Pro"/>
-          <w:sz w:val="24"/>
-          <w:szCs w:val="24"/>
-        </w:rPr>
-        <w:t>-integrációval. A programozási nyelvek széles skáláját támogatja, többek között a C++, a Java, a Python, a JavaScript és még sok más programozási nyelvet.</w:t>
-      </w:r>
-    </w:p>
-    <w:p>
-      <w:pPr>
-        <w:rPr>
-          <w:rFonts w:ascii="Verdana Pro" w:hAnsi="Verdana Pro"/>
-          <w:sz w:val="24"/>
-          <w:szCs w:val="24"/>
-        </w:rPr>
-      </w:pPr>
-    </w:p>
-    <w:p>
-      <w:pPr>
-        <w:rPr>
-          <w:rFonts w:ascii="Verdana Pro" w:hAnsi="Verdana Pro"/>
-          <w:sz w:val="24"/>
-          <w:szCs w:val="24"/>
-        </w:rPr>
-      </w:pPr>
-      <w:r>
-        <w:rPr>
-          <w:rFonts w:ascii="Verdana Pro" w:hAnsi="Verdana Pro"/>
-          <w:sz w:val="24"/>
-          <w:szCs w:val="24"/>
-        </w:rPr>
-        <w:t xml:space="preserve">A VS </w:t>
-      </w:r>
-      <w:proofErr w:type="spellStart"/>
-      <w:r>
-        <w:rPr>
-          <w:rFonts w:ascii="Verdana Pro" w:hAnsi="Verdana Pro"/>
-          <w:sz w:val="24"/>
-          <w:szCs w:val="24"/>
-        </w:rPr>
-        <w:t>Code</w:t>
-      </w:r>
-      <w:proofErr w:type="spellEnd"/>
-      <w:r>
-        <w:rPr>
-          <w:rFonts w:ascii="Verdana Pro" w:hAnsi="Verdana Pro"/>
-          <w:sz w:val="24"/>
-          <w:szCs w:val="24"/>
-        </w:rPr>
-        <w:t xml:space="preserve"> egyik legfontosabb jellemzője a bővítési rendszer, amely lehetővé teszi a fejlesztők számára, hogy testre szabják és bővítsék a szerkesztő funkcióit. A Visual </w:t>
-      </w:r>
-      <w:proofErr w:type="spellStart"/>
-      <w:r>
-        <w:rPr>
-          <w:rFonts w:ascii="Verdana Pro" w:hAnsi="Verdana Pro"/>
-          <w:sz w:val="24"/>
-          <w:szCs w:val="24"/>
-        </w:rPr>
-        <w:t>Studio</w:t>
-      </w:r>
-      <w:proofErr w:type="spellEnd"/>
+      <w:r>
+        <w:rPr>
+          <w:rFonts w:ascii="Verdana Pro" w:hAnsi="Verdana Pro"/>
+          <w:sz w:val="24"/>
+          <w:szCs w:val="24"/>
+        </w:rPr>
+        <w:lastRenderedPageBreak/>
+        <w:t>ökoszisztéma több mint 1,7 millió fejlesztő, könyvtárszerző és tartalomkészítő változatos csoportjából áll.</w:t>
+      </w:r>
+      <w:r>
+        <w:rPr>
+          <w:rFonts w:ascii="Verdana Pro" w:hAnsi="Verdana Pro"/>
+          <w:sz w:val="24"/>
+          <w:szCs w:val="24"/>
+        </w:rPr>
+        <w:t>”</w:t>
+      </w:r>
+    </w:p>
+    <w:p>
+      <w:pPr>
+        <w:rPr>
+          <w:rFonts w:ascii="Verdana Pro" w:hAnsi="Verdana Pro"/>
+          <w:sz w:val="24"/>
+          <w:szCs w:val="24"/>
+        </w:rPr>
+      </w:pPr>
+      <w:bookmarkStart w:id="6" w:name="_GoBack"/>
+      <w:bookmarkEnd w:id="6"/>
+    </w:p>
+    <w:p>
+      <w:pPr>
+        <w:pStyle w:val="Cmsor2"/>
+        <w:rPr>
+          <w:b/>
+        </w:rPr>
+      </w:pPr>
+      <w:bookmarkStart w:id="7" w:name="_Toc131070658"/>
+      <w:proofErr w:type="spellStart"/>
+      <w:r>
+        <w:rPr>
+          <w:b/>
+        </w:rPr>
+        <w:t>TypeScript</w:t>
+      </w:r>
+      <w:bookmarkEnd w:id="7"/>
+      <w:proofErr w:type="spellEnd"/>
+    </w:p>
+    <w:p>
+      <w:pPr>
+        <w:rPr>
+          <w:rFonts w:ascii="Verdana Pro" w:hAnsi="Verdana Pro"/>
+          <w:sz w:val="24"/>
+          <w:szCs w:val="24"/>
+        </w:rPr>
+      </w:pPr>
+      <w:r>
+        <w:rPr>
+          <w:rFonts w:ascii="Verdana Pro" w:hAnsi="Verdana Pro"/>
+          <w:sz w:val="24"/>
+          <w:szCs w:val="24"/>
+        </w:rPr>
+        <w:t xml:space="preserve">A </w:t>
+      </w:r>
+      <w:proofErr w:type="spellStart"/>
+      <w:r>
+        <w:rPr>
+          <w:rFonts w:ascii="Verdana Pro" w:hAnsi="Verdana Pro"/>
+          <w:sz w:val="24"/>
+          <w:szCs w:val="24"/>
+        </w:rPr>
+        <w:t>TypeScript</w:t>
+      </w:r>
+      <w:proofErr w:type="spellEnd"/>
+      <w:r>
+        <w:rPr>
+          <w:rFonts w:ascii="Verdana Pro" w:hAnsi="Verdana Pro"/>
+          <w:sz w:val="24"/>
+          <w:szCs w:val="24"/>
+        </w:rPr>
+        <w:t xml:space="preserve"> egy olyan</w:t>
+      </w:r>
       <w:r>
         <w:rPr>
           <w:rFonts w:ascii="Verdana Pro" w:hAnsi="Verdana Pro"/>
@@ -3184,60 +3881,22 @@
         </w:rPr>
         <w:t xml:space="preserve"> </w:t>
       </w:r>
-      <w:proofErr w:type="spellStart"/>
-      <w:r>
-        <w:rPr>
-          <w:rFonts w:ascii="Verdana Pro" w:hAnsi="Verdana Pro"/>
-          <w:sz w:val="24"/>
-          <w:szCs w:val="24"/>
-        </w:rPr>
-        <w:t>Code</w:t>
-      </w:r>
-      <w:proofErr w:type="spellEnd"/>
-      <w:r>
-        <w:rPr>
-          <w:rFonts w:ascii="Verdana Pro" w:hAnsi="Verdana Pro"/>
-          <w:sz w:val="24"/>
-          <w:szCs w:val="24"/>
-        </w:rPr>
-        <w:t xml:space="preserve"> Marketplace-en több ezer bővítmény érhető el, amelyek segítségével a fejlesztők egyszerűsíthetik munkafolyamataikat és javíthatják fejlesztési élményüket.</w:t>
-      </w:r>
-    </w:p>
-    <w:p>
-      <w:pPr>
-        <w:rPr>
-          <w:rFonts w:ascii="Verdana Pro" w:hAnsi="Verdana Pro"/>
-          <w:sz w:val="24"/>
-          <w:szCs w:val="24"/>
-        </w:rPr>
-      </w:pPr>
-    </w:p>
-    <w:p>
-      <w:pPr>
-        <w:rPr>
-          <w:rFonts w:ascii="Verdana Pro" w:hAnsi="Verdana Pro"/>
-          <w:sz w:val="24"/>
-          <w:szCs w:val="24"/>
-        </w:rPr>
-      </w:pPr>
-      <w:r>
-        <w:rPr>
-          <w:rFonts w:ascii="Verdana Pro" w:hAnsi="Verdana Pro"/>
-          <w:sz w:val="24"/>
-          <w:szCs w:val="24"/>
-        </w:rPr>
-        <w:t xml:space="preserve">Összességében a Visual </w:t>
-      </w:r>
-      <w:proofErr w:type="spellStart"/>
-      <w:r>
-        <w:rPr>
-          <w:rFonts w:ascii="Verdana Pro" w:hAnsi="Verdana Pro"/>
-          <w:sz w:val="24"/>
-          <w:szCs w:val="24"/>
-        </w:rPr>
-        <w:t>Studio</w:t>
-      </w:r>
-      <w:proofErr w:type="spellEnd"/>
+      <w:r>
+        <w:rPr>
+          <w:rFonts w:ascii="Verdana Pro" w:hAnsi="Verdana Pro"/>
+          <w:sz w:val="24"/>
+          <w:szCs w:val="24"/>
+        </w:rPr>
+        <w:t>nagy teljesítményű programozási nyelv, amely a JavaScript</w:t>
+      </w:r>
+      <w:r>
+        <w:rPr>
+          <w:rFonts w:ascii="Verdana Pro" w:hAnsi="Verdana Pro"/>
+          <w:sz w:val="24"/>
+          <w:szCs w:val="24"/>
+        </w:rPr>
+        <w:t xml:space="preserve"> típusos</w:t>
+      </w:r>
       <w:r>
         <w:rPr>
           <w:rFonts w:ascii="Verdana Pro" w:hAnsi="Verdana Pro"/>
@@ -3253,166 +3912,198 @@
           <w:sz w:val="24"/>
           <w:szCs w:val="24"/>
         </w:rPr>
-        <w:t>Code</w:t>
-      </w:r>
-      <w:proofErr w:type="spellEnd"/>
-      <w:r>
-        <w:rPr>
-          <w:rFonts w:ascii="Verdana Pro" w:hAnsi="Verdana Pro"/>
-          <w:sz w:val="24"/>
-          <w:szCs w:val="24"/>
-        </w:rPr>
-        <w:t xml:space="preserve"> népszerű választás a fejlesztők körében rugalmassága, könnyű kezelhetősége és a fejlesztők hatalmas közössége miatt, amely hozzájárul a növekedéshez.</w:t>
-      </w:r>
-    </w:p>
-    <w:p>
-      <w:pPr>
-        <w:rPr>
-          <w:rFonts w:ascii="Verdana Pro" w:hAnsi="Verdana Pro"/>
-          <w:sz w:val="24"/>
-          <w:szCs w:val="24"/>
-        </w:rPr>
-      </w:pPr>
-    </w:p>
-    <w:p>
-      <w:pPr>
-        <w:pStyle w:val="Cmsor2"/>
-      </w:pPr>
-      <w:bookmarkStart w:id="6" w:name="_Toc131070657"/>
-      <w:proofErr w:type="spellStart"/>
-      <w:r>
-        <w:rPr>
-          <w:b/>
-        </w:rPr>
-        <w:t>Angular</w:t>
-      </w:r>
-      <w:bookmarkEnd w:id="6"/>
-      <w:proofErr w:type="spellEnd"/>
-    </w:p>
-    <w:p>
-      <w:pPr>
-        <w:rPr>
-          <w:rFonts w:ascii="Verdana Pro" w:hAnsi="Verdana Pro"/>
-          <w:sz w:val="24"/>
-          <w:szCs w:val="24"/>
-        </w:rPr>
-      </w:pPr>
-      <w:r>
-        <w:rPr>
-          <w:rFonts w:ascii="Verdana Pro" w:hAnsi="Verdana Pro"/>
-          <w:sz w:val="24"/>
-          <w:szCs w:val="24"/>
-        </w:rPr>
-        <w:t xml:space="preserve">Az </w:t>
-      </w:r>
-      <w:proofErr w:type="spellStart"/>
-      <w:r>
-        <w:rPr>
-          <w:rFonts w:ascii="Verdana Pro" w:hAnsi="Verdana Pro"/>
-          <w:sz w:val="24"/>
-          <w:szCs w:val="24"/>
-        </w:rPr>
-        <w:t>Angular</w:t>
-      </w:r>
-      <w:proofErr w:type="spellEnd"/>
-      <w:r>
-        <w:rPr>
-          <w:rFonts w:ascii="Verdana Pro" w:hAnsi="Verdana Pro"/>
-          <w:sz w:val="24"/>
-          <w:szCs w:val="24"/>
-        </w:rPr>
-        <w:t xml:space="preserve"> egy népszerű nyílt forráskódú JavaScript keretrendszer, amelyet a Google fejlesztett és tart fenn. </w:t>
-      </w:r>
-      <w:proofErr w:type="spellStart"/>
-      <w:r>
-        <w:rPr>
-          <w:rFonts w:ascii="Verdana Pro" w:hAnsi="Verdana Pro"/>
-          <w:sz w:val="24"/>
-          <w:szCs w:val="24"/>
-        </w:rPr>
-        <w:t>Single-page</w:t>
-      </w:r>
-      <w:proofErr w:type="spellEnd"/>
-      <w:r>
-        <w:rPr>
-          <w:rFonts w:ascii="Verdana Pro" w:hAnsi="Verdana Pro"/>
-          <w:sz w:val="24"/>
-          <w:szCs w:val="24"/>
-        </w:rPr>
-        <w:t xml:space="preserve"> webes alkalmazások és dinamikus weboldalak építésére használják. Az </w:t>
-      </w:r>
-      <w:proofErr w:type="spellStart"/>
-      <w:r>
-        <w:rPr>
-          <w:rFonts w:ascii="Verdana Pro" w:hAnsi="Verdana Pro"/>
-          <w:sz w:val="24"/>
-          <w:szCs w:val="24"/>
-        </w:rPr>
-        <w:t>Angular</w:t>
-      </w:r>
-      <w:proofErr w:type="spellEnd"/>
-      <w:r>
-        <w:rPr>
-          <w:rFonts w:ascii="Verdana Pro" w:hAnsi="Verdana Pro"/>
-          <w:sz w:val="24"/>
-          <w:szCs w:val="24"/>
-        </w:rPr>
-        <w:t xml:space="preserve"> </w:t>
-      </w:r>
-      <w:proofErr w:type="spellStart"/>
-      <w:r>
-        <w:rPr>
-          <w:rFonts w:ascii="Verdana Pro" w:hAnsi="Verdana Pro"/>
-          <w:sz w:val="24"/>
-          <w:szCs w:val="24"/>
-        </w:rPr>
-        <w:t>Model-View-Controller</w:t>
-      </w:r>
-      <w:proofErr w:type="spellEnd"/>
-      <w:r>
-        <w:rPr>
-          <w:rFonts w:ascii="Verdana Pro" w:hAnsi="Verdana Pro"/>
-          <w:sz w:val="24"/>
-          <w:szCs w:val="24"/>
-        </w:rPr>
-        <w:t xml:space="preserve"> (MVC) architektúrát használ, és arra tervezték, hogy egyszerűsítse az összetett webes alkalmazások fejlesztését és tesztelését.</w:t>
-      </w:r>
-    </w:p>
-    <w:p>
-      <w:pPr>
-        <w:rPr>
-          <w:rFonts w:ascii="Verdana Pro" w:hAnsi="Verdana Pro"/>
-          <w:sz w:val="24"/>
-          <w:szCs w:val="24"/>
-        </w:rPr>
-      </w:pPr>
-    </w:p>
-    <w:p>
-      <w:pPr>
-        <w:rPr>
-          <w:rFonts w:ascii="Verdana Pro" w:hAnsi="Verdana Pro"/>
-          <w:sz w:val="24"/>
-          <w:szCs w:val="24"/>
-        </w:rPr>
-      </w:pPr>
-      <w:r>
-        <w:rPr>
-          <w:rFonts w:ascii="Verdana Pro" w:hAnsi="Verdana Pro"/>
-          <w:sz w:val="24"/>
-          <w:szCs w:val="24"/>
-        </w:rPr>
-        <w:t xml:space="preserve">Az </w:t>
-      </w:r>
-      <w:proofErr w:type="spellStart"/>
-      <w:r>
-        <w:rPr>
-          <w:rFonts w:ascii="Verdana Pro" w:hAnsi="Verdana Pro"/>
-          <w:sz w:val="24"/>
-          <w:szCs w:val="24"/>
-        </w:rPr>
-        <w:t>Angular</w:t>
-      </w:r>
-      <w:proofErr w:type="spellEnd"/>
+        <w:t>superset</w:t>
+      </w:r>
+      <w:proofErr w:type="spellEnd"/>
+      <w:r>
+        <w:rPr>
+          <w:rFonts w:ascii="Verdana Pro" w:hAnsi="Verdana Pro"/>
+          <w:sz w:val="24"/>
+          <w:szCs w:val="24"/>
+        </w:rPr>
+        <w:t>-je, azaz a JavaScriptre épül,</w:t>
+      </w:r>
+      <w:r>
+        <w:rPr>
+          <w:rFonts w:ascii="Verdana Pro" w:hAnsi="Verdana Pro"/>
+          <w:sz w:val="24"/>
+          <w:szCs w:val="24"/>
+        </w:rPr>
+        <w:t xml:space="preserve"> további </w:t>
+      </w:r>
+      <w:proofErr w:type="gramStart"/>
+      <w:r>
+        <w:rPr>
+          <w:rFonts w:ascii="Verdana Pro" w:hAnsi="Verdana Pro"/>
+          <w:sz w:val="24"/>
+          <w:szCs w:val="24"/>
+        </w:rPr>
+        <w:t>funkciókat</w:t>
+      </w:r>
+      <w:proofErr w:type="gramEnd"/>
+      <w:r>
+        <w:rPr>
+          <w:rFonts w:ascii="Verdana Pro" w:hAnsi="Verdana Pro"/>
+          <w:sz w:val="24"/>
+          <w:szCs w:val="24"/>
+        </w:rPr>
+        <w:t xml:space="preserve"> ad hozzá és egyszerű JavaScriptre fordul le.</w:t>
+      </w:r>
+      <w:r>
+        <w:rPr>
+          <w:rFonts w:ascii="Verdana Pro" w:hAnsi="Verdana Pro"/>
+          <w:sz w:val="24"/>
+          <w:szCs w:val="24"/>
+        </w:rPr>
+        <w:t xml:space="preserve"> A Microsoft fejleszt</w:t>
+      </w:r>
+      <w:r>
+        <w:rPr>
+          <w:rFonts w:ascii="Verdana Pro" w:hAnsi="Verdana Pro"/>
+          <w:sz w:val="24"/>
+          <w:szCs w:val="24"/>
+        </w:rPr>
+        <w:t xml:space="preserve">i, </w:t>
+      </w:r>
+      <w:r>
+        <w:rPr>
+          <w:rFonts w:ascii="Verdana Pro" w:hAnsi="Verdana Pro"/>
+          <w:sz w:val="24"/>
+          <w:szCs w:val="24"/>
+        </w:rPr>
+        <w:t>először 2012-ben jelent meg.</w:t>
+      </w:r>
+    </w:p>
+    <w:p/>
+    <w:p>
+      <w:pPr>
+        <w:rPr>
+          <w:rFonts w:ascii="Verdana Pro" w:hAnsi="Verdana Pro"/>
+          <w:sz w:val="24"/>
+          <w:szCs w:val="24"/>
+        </w:rPr>
+      </w:pPr>
+      <w:r>
+        <w:rPr>
+          <w:rFonts w:ascii="Verdana Pro" w:hAnsi="Verdana Pro"/>
+          <w:sz w:val="24"/>
+          <w:szCs w:val="24"/>
+        </w:rPr>
+        <w:t>„</w:t>
+      </w:r>
+      <w:r>
+        <w:rPr>
+          <w:rFonts w:ascii="Verdana Pro" w:hAnsi="Verdana Pro"/>
+          <w:sz w:val="24"/>
+          <w:szCs w:val="24"/>
+        </w:rPr>
+        <w:t xml:space="preserve">A </w:t>
+      </w:r>
+      <w:proofErr w:type="spellStart"/>
+      <w:r>
+        <w:rPr>
+          <w:rFonts w:ascii="Verdana Pro" w:hAnsi="Verdana Pro"/>
+          <w:sz w:val="24"/>
+          <w:szCs w:val="24"/>
+        </w:rPr>
+        <w:t>TypeScript</w:t>
+      </w:r>
+      <w:proofErr w:type="spellEnd"/>
+      <w:r>
+        <w:rPr>
+          <w:rFonts w:ascii="Verdana Pro" w:hAnsi="Verdana Pro"/>
+          <w:sz w:val="24"/>
+          <w:szCs w:val="24"/>
+        </w:rPr>
+        <w:t xml:space="preserve"> további </w:t>
+      </w:r>
+      <w:proofErr w:type="gramStart"/>
+      <w:r>
+        <w:rPr>
+          <w:rFonts w:ascii="Verdana Pro" w:hAnsi="Verdana Pro"/>
+          <w:sz w:val="24"/>
+          <w:szCs w:val="24"/>
+        </w:rPr>
+        <w:t>szintaxist</w:t>
+      </w:r>
+      <w:proofErr w:type="gramEnd"/>
+      <w:r>
+        <w:rPr>
+          <w:rFonts w:ascii="Verdana Pro" w:hAnsi="Verdana Pro"/>
+          <w:sz w:val="24"/>
+          <w:szCs w:val="24"/>
+        </w:rPr>
+        <w:t xml:space="preserve"> ad a JavaScripthez, hogy szorosabb integrációt támogasson a szerkesztővel. Észlelje korán a hibákat a szerkesztőjében.</w:t>
+      </w:r>
+    </w:p>
+    <w:p>
+      <w:pPr>
+        <w:rPr>
+          <w:rFonts w:ascii="Verdana Pro" w:hAnsi="Verdana Pro"/>
+          <w:sz w:val="24"/>
+          <w:szCs w:val="24"/>
+        </w:rPr>
+      </w:pPr>
+      <w:r>
+        <w:rPr>
+          <w:rFonts w:ascii="Verdana Pro" w:hAnsi="Verdana Pro"/>
+          <w:sz w:val="24"/>
+          <w:szCs w:val="24"/>
+        </w:rPr>
+        <w:t xml:space="preserve">A </w:t>
+      </w:r>
+      <w:proofErr w:type="spellStart"/>
+      <w:r>
+        <w:rPr>
+          <w:rFonts w:ascii="Verdana Pro" w:hAnsi="Verdana Pro"/>
+          <w:sz w:val="24"/>
+          <w:szCs w:val="24"/>
+        </w:rPr>
+        <w:t>TypeScript</w:t>
+      </w:r>
+      <w:proofErr w:type="spellEnd"/>
+      <w:r>
+        <w:rPr>
+          <w:rFonts w:ascii="Verdana Pro" w:hAnsi="Verdana Pro"/>
+          <w:sz w:val="24"/>
+          <w:szCs w:val="24"/>
+        </w:rPr>
+        <w:t xml:space="preserve"> kód JavaScriptre fordul le, és bárhol futtatható, ahol J</w:t>
+      </w:r>
+      <w:r>
+        <w:rPr>
+          <w:rFonts w:ascii="Verdana Pro" w:hAnsi="Verdana Pro"/>
+          <w:sz w:val="24"/>
+          <w:szCs w:val="24"/>
+        </w:rPr>
+        <w:t xml:space="preserve">avaScript fut: A böngészőben, </w:t>
+      </w:r>
+      <w:r>
+        <w:rPr>
+          <w:rFonts w:ascii="Verdana Pro" w:hAnsi="Verdana Pro"/>
+          <w:sz w:val="24"/>
+          <w:szCs w:val="24"/>
+        </w:rPr>
+        <w:t>Node.js-</w:t>
+      </w:r>
+      <w:proofErr w:type="spellStart"/>
+      <w:r>
+        <w:rPr>
+          <w:rFonts w:ascii="Verdana Pro" w:hAnsi="Verdana Pro"/>
+          <w:sz w:val="24"/>
+          <w:szCs w:val="24"/>
+        </w:rPr>
+        <w:t>ben</w:t>
+      </w:r>
+      <w:proofErr w:type="spellEnd"/>
+      <w:r>
+        <w:rPr>
+          <w:rFonts w:ascii="Verdana Pro" w:hAnsi="Verdana Pro"/>
+          <w:sz w:val="24"/>
+          <w:szCs w:val="24"/>
+        </w:rPr>
+        <w:t>,</w:t>
+      </w:r>
       <w:r>
         <w:rPr>
           <w:rFonts w:ascii="Verdana Pro" w:hAnsi="Verdana Pro"/>
@@ -3428,187 +4119,69 @@
           <w:sz w:val="24"/>
           <w:szCs w:val="24"/>
         </w:rPr>
-        <w:t>TypeScriptre</w:t>
-      </w:r>
-      <w:proofErr w:type="spellEnd"/>
-      <w:r>
-        <w:rPr>
-          <w:rFonts w:ascii="Verdana Pro" w:hAnsi="Verdana Pro"/>
-          <w:sz w:val="24"/>
-          <w:szCs w:val="24"/>
-        </w:rPr>
-        <w:t xml:space="preserve"> épül, amely a JavaScript egy statikusan típusos </w:t>
-      </w:r>
-      <w:proofErr w:type="spellStart"/>
-      <w:r>
-        <w:rPr>
-          <w:rFonts w:ascii="Verdana Pro" w:hAnsi="Verdana Pro"/>
-          <w:sz w:val="24"/>
-          <w:szCs w:val="24"/>
-        </w:rPr>
-        <w:t>superset</w:t>
-      </w:r>
-      <w:proofErr w:type="spellEnd"/>
-      <w:r>
-        <w:rPr>
-          <w:rFonts w:ascii="Verdana Pro" w:hAnsi="Verdana Pro"/>
-          <w:sz w:val="24"/>
-          <w:szCs w:val="24"/>
-        </w:rPr>
-        <w:t xml:space="preserve">-je. Lehetővé teszi a fejlesztők számára, hogy karbantarthatóbb </w:t>
-      </w:r>
-      <w:r>
-        <w:rPr>
-          <w:rFonts w:ascii="Verdana Pro" w:hAnsi="Verdana Pro"/>
-          <w:sz w:val="24"/>
-          <w:szCs w:val="24"/>
-        </w:rPr>
-        <w:lastRenderedPageBreak/>
-        <w:t xml:space="preserve">és hibamentesebb kódot írjanak. Emellett számos olyan funkciót tartalmaz, mint a </w:t>
-      </w:r>
-      <w:proofErr w:type="spellStart"/>
-      <w:r>
-        <w:rPr>
-          <w:rFonts w:ascii="Verdana Pro" w:hAnsi="Verdana Pro"/>
-          <w:sz w:val="24"/>
-          <w:szCs w:val="24"/>
-        </w:rPr>
-        <w:t>data</w:t>
-      </w:r>
-      <w:proofErr w:type="spellEnd"/>
-      <w:r>
-        <w:rPr>
-          <w:rFonts w:ascii="Verdana Pro" w:hAnsi="Verdana Pro"/>
-          <w:sz w:val="24"/>
-          <w:szCs w:val="24"/>
-        </w:rPr>
-        <w:t xml:space="preserve"> </w:t>
-      </w:r>
-      <w:proofErr w:type="spellStart"/>
-      <w:r>
-        <w:rPr>
-          <w:rFonts w:ascii="Verdana Pro" w:hAnsi="Verdana Pro"/>
-          <w:sz w:val="24"/>
-          <w:szCs w:val="24"/>
-        </w:rPr>
-        <w:t>binding</w:t>
-      </w:r>
-      <w:proofErr w:type="spellEnd"/>
-      <w:r>
-        <w:rPr>
-          <w:rFonts w:ascii="Verdana Pro" w:hAnsi="Verdana Pro"/>
-          <w:sz w:val="24"/>
-          <w:szCs w:val="24"/>
-        </w:rPr>
-        <w:t xml:space="preserve">, </w:t>
-      </w:r>
-      <w:proofErr w:type="spellStart"/>
-      <w:r>
-        <w:rPr>
-          <w:rFonts w:ascii="Verdana Pro" w:hAnsi="Verdana Pro"/>
-          <w:sz w:val="24"/>
-          <w:szCs w:val="24"/>
-        </w:rPr>
-        <w:t>dependency</w:t>
-      </w:r>
-      <w:proofErr w:type="spellEnd"/>
-      <w:r>
-        <w:rPr>
-          <w:rFonts w:ascii="Verdana Pro" w:hAnsi="Verdana Pro"/>
-          <w:sz w:val="24"/>
-          <w:szCs w:val="24"/>
-        </w:rPr>
-        <w:t xml:space="preserve"> </w:t>
-      </w:r>
-      <w:proofErr w:type="spellStart"/>
-      <w:r>
-        <w:rPr>
-          <w:rFonts w:ascii="Verdana Pro" w:hAnsi="Verdana Pro"/>
-          <w:sz w:val="24"/>
-          <w:szCs w:val="24"/>
-        </w:rPr>
-        <w:t>injection</w:t>
-      </w:r>
-      <w:proofErr w:type="spellEnd"/>
-      <w:r>
-        <w:rPr>
-          <w:rFonts w:ascii="Verdana Pro" w:hAnsi="Verdana Pro"/>
-          <w:sz w:val="24"/>
-          <w:szCs w:val="24"/>
-        </w:rPr>
-        <w:t xml:space="preserve"> és a komponensalapú architektúra, amely segíti a fejlesztőket a skálázható és moduláris alkalmazások építésében.</w:t>
-      </w:r>
-    </w:p>
-    <w:p>
-      <w:pPr>
-        <w:rPr>
-          <w:rFonts w:ascii="Verdana Pro" w:hAnsi="Verdana Pro"/>
-          <w:sz w:val="24"/>
-          <w:szCs w:val="24"/>
-        </w:rPr>
-      </w:pPr>
-    </w:p>
-    <w:p>
-      <w:pPr>
-        <w:rPr>
-          <w:rFonts w:ascii="Verdana Pro" w:hAnsi="Verdana Pro"/>
-          <w:sz w:val="24"/>
-          <w:szCs w:val="24"/>
-        </w:rPr>
-      </w:pPr>
-      <w:r>
-        <w:rPr>
-          <w:rFonts w:ascii="Verdana Pro" w:hAnsi="Verdana Pro"/>
-          <w:sz w:val="24"/>
-          <w:szCs w:val="24"/>
-        </w:rPr>
-        <w:t xml:space="preserve">Az </w:t>
-      </w:r>
-      <w:proofErr w:type="spellStart"/>
-      <w:r>
-        <w:rPr>
-          <w:rFonts w:ascii="Verdana Pro" w:hAnsi="Verdana Pro"/>
-          <w:sz w:val="24"/>
-          <w:szCs w:val="24"/>
-        </w:rPr>
-        <w:t>Angular</w:t>
-      </w:r>
-      <w:proofErr w:type="spellEnd"/>
-      <w:r>
-        <w:rPr>
-          <w:rFonts w:ascii="Verdana Pro" w:hAnsi="Verdana Pro"/>
-          <w:sz w:val="24"/>
-          <w:szCs w:val="24"/>
-        </w:rPr>
-        <w:t xml:space="preserve"> gazdag eszköz- és könyvtárkészletet biztosít, amely segíti a fejlesztőket a modern webes alkalmazások gyors és hatékony elkészítésében. A fejlesztők és a vállalatok világszerte széles körben használják komplex és funkciógazdag webes alkalmazások építésére.</w:t>
-      </w:r>
-    </w:p>
-    <w:p>
-      <w:pPr>
-        <w:rPr>
-          <w:rFonts w:ascii="Verdana Pro" w:hAnsi="Verdana Pro"/>
-          <w:sz w:val="24"/>
-          <w:szCs w:val="24"/>
-        </w:rPr>
-      </w:pPr>
-    </w:p>
-    <w:p>
-      <w:pPr>
-        <w:pStyle w:val="Cmsor2"/>
-        <w:rPr>
-          <w:b/>
-        </w:rPr>
-      </w:pPr>
-      <w:bookmarkStart w:id="7" w:name="_Toc131070658"/>
-      <w:proofErr w:type="spellStart"/>
-      <w:r>
-        <w:rPr>
-          <w:b/>
+        <w:t>Deno</w:t>
+      </w:r>
+      <w:proofErr w:type="spellEnd"/>
+      <w:r>
+        <w:rPr>
+          <w:rFonts w:ascii="Verdana Pro" w:hAnsi="Verdana Pro"/>
+          <w:sz w:val="24"/>
+          <w:szCs w:val="24"/>
+        </w:rPr>
+        <w:t>-n és az alkalmazásaiban.</w:t>
+      </w:r>
+    </w:p>
+    <w:p>
+      <w:pPr>
+        <w:rPr>
+          <w:rFonts w:ascii="Verdana Pro" w:hAnsi="Verdana Pro"/>
+          <w:sz w:val="24"/>
+          <w:szCs w:val="24"/>
+        </w:rPr>
+      </w:pPr>
+      <w:r>
+        <w:rPr>
+          <w:rFonts w:ascii="Verdana Pro" w:hAnsi="Verdana Pro"/>
+          <w:sz w:val="24"/>
+          <w:szCs w:val="24"/>
+        </w:rPr>
+        <w:t xml:space="preserve">A </w:t>
+      </w:r>
+      <w:proofErr w:type="spellStart"/>
+      <w:r>
+        <w:rPr>
+          <w:rFonts w:ascii="Verdana Pro" w:hAnsi="Verdana Pro"/>
+          <w:sz w:val="24"/>
+          <w:szCs w:val="24"/>
         </w:rPr>
         <w:t>TypeScript</w:t>
       </w:r>
-      <w:bookmarkEnd w:id="7"/>
-      <w:proofErr w:type="spellEnd"/>
+      <w:proofErr w:type="spellEnd"/>
+      <w:r>
+        <w:rPr>
+          <w:rFonts w:ascii="Verdana Pro" w:hAnsi="Verdana Pro"/>
+          <w:sz w:val="24"/>
+          <w:szCs w:val="24"/>
+        </w:rPr>
+        <w:t xml:space="preserve"> megérti a JavaScriptet, és típuskövetkeztetést használ, hogy további kód nélkül nagyszerű eszközöket biztosítson.</w:t>
+      </w:r>
+      <w:r>
+        <w:rPr>
+          <w:rFonts w:ascii="Verdana Pro" w:hAnsi="Verdana Pro"/>
+          <w:sz w:val="24"/>
+          <w:szCs w:val="24"/>
+        </w:rPr>
+        <w:t>”</w:t>
+      </w:r>
+    </w:p>
+    <w:p>
+      <w:pPr>
+        <w:rPr>
+          <w:rFonts w:ascii="Verdana Pro" w:hAnsi="Verdana Pro"/>
+          <w:sz w:val="24"/>
+          <w:szCs w:val="24"/>
+        </w:rPr>
+      </w:pPr>
     </w:p>
     <w:p>
       <w:pPr>
@@ -3642,251 +4215,25 @@
           <w:sz w:val="24"/>
           <w:szCs w:val="24"/>
         </w:rPr>
-        <w:t xml:space="preserve"> egy olyan</w:t>
-      </w:r>
-      <w:r>
-        <w:rPr>
-          <w:rFonts w:ascii="Verdana Pro" w:hAnsi="Verdana Pro"/>
-          <w:sz w:val="24"/>
-          <w:szCs w:val="24"/>
-        </w:rPr>
-        <w:t xml:space="preserve"> </w:t>
-      </w:r>
-      <w:r>
-        <w:rPr>
-          <w:rFonts w:ascii="Verdana Pro" w:hAnsi="Verdana Pro"/>
-          <w:sz w:val="24"/>
-          <w:szCs w:val="24"/>
-        </w:rPr>
-        <w:t>nagy teljesítményű programozási nyelv, amely a JavaScript</w:t>
-      </w:r>
-      <w:r>
-        <w:rPr>
-          <w:rFonts w:ascii="Verdana Pro" w:hAnsi="Verdana Pro"/>
-          <w:sz w:val="24"/>
-          <w:szCs w:val="24"/>
-        </w:rPr>
-        <w:t xml:space="preserve"> típusos</w:t>
-      </w:r>
-      <w:r>
-        <w:rPr>
-          <w:rFonts w:ascii="Verdana Pro" w:hAnsi="Verdana Pro"/>
-          <w:sz w:val="24"/>
-          <w:szCs w:val="24"/>
-        </w:rPr>
-        <w:t xml:space="preserve"> </w:t>
-      </w:r>
-      <w:proofErr w:type="spellStart"/>
-      <w:r>
-        <w:rPr>
-          <w:rFonts w:ascii="Verdana Pro" w:hAnsi="Verdana Pro"/>
-          <w:sz w:val="24"/>
-          <w:szCs w:val="24"/>
-        </w:rPr>
-        <w:t>superset</w:t>
-      </w:r>
-      <w:proofErr w:type="spellEnd"/>
-      <w:r>
-        <w:rPr>
-          <w:rFonts w:ascii="Verdana Pro" w:hAnsi="Verdana Pro"/>
-          <w:sz w:val="24"/>
-          <w:szCs w:val="24"/>
-        </w:rPr>
-        <w:t>-je, azaz a JavaScriptre épül,</w:t>
-      </w:r>
-      <w:r>
-        <w:rPr>
-          <w:rFonts w:ascii="Verdana Pro" w:hAnsi="Verdana Pro"/>
-          <w:sz w:val="24"/>
-          <w:szCs w:val="24"/>
-        </w:rPr>
-        <w:t xml:space="preserve"> további </w:t>
-      </w:r>
-      <w:r>
-        <w:rPr>
-          <w:rFonts w:ascii="Verdana Pro" w:hAnsi="Verdana Pro"/>
-          <w:sz w:val="24"/>
-          <w:szCs w:val="24"/>
-        </w:rPr>
-        <w:t>funkciókat ad hozzá és egyszerű JavaScriptre fordul le.</w:t>
-      </w:r>
-      <w:r>
-        <w:rPr>
-          <w:rFonts w:ascii="Verdana Pro" w:hAnsi="Verdana Pro"/>
-          <w:sz w:val="24"/>
-          <w:szCs w:val="24"/>
-        </w:rPr>
-        <w:t xml:space="preserve"> A Microsoft fejleszt</w:t>
-      </w:r>
-      <w:r>
-        <w:rPr>
-          <w:rFonts w:ascii="Verdana Pro" w:hAnsi="Verdana Pro"/>
-          <w:sz w:val="24"/>
-          <w:szCs w:val="24"/>
-        </w:rPr>
-        <w:t xml:space="preserve">i, </w:t>
-      </w:r>
-      <w:r>
-        <w:rPr>
-          <w:rFonts w:ascii="Verdana Pro" w:hAnsi="Verdana Pro"/>
-          <w:sz w:val="24"/>
-          <w:szCs w:val="24"/>
-        </w:rPr>
-        <w:t>először 2012-ben jelent meg.</w:t>
-      </w:r>
-    </w:p>
-    <w:p>
-      <w:pPr>
-        <w:rPr>
-          <w:rFonts w:ascii="Verdana Pro" w:hAnsi="Verdana Pro"/>
-          <w:sz w:val="24"/>
-          <w:szCs w:val="24"/>
-        </w:rPr>
-      </w:pPr>
-    </w:p>
-    <w:p>
-      <w:pPr>
-        <w:rPr>
-          <w:rFonts w:ascii="Verdana Pro" w:hAnsi="Verdana Pro"/>
-          <w:sz w:val="24"/>
-          <w:szCs w:val="24"/>
-        </w:rPr>
-      </w:pPr>
-      <w:r>
-        <w:rPr>
-          <w:rFonts w:ascii="Verdana Pro" w:hAnsi="Verdana Pro"/>
-          <w:sz w:val="24"/>
-          <w:szCs w:val="24"/>
-        </w:rPr>
-        <w:t xml:space="preserve">A </w:t>
-      </w:r>
-      <w:proofErr w:type="spellStart"/>
-      <w:r>
-        <w:rPr>
-          <w:rFonts w:ascii="Verdana Pro" w:hAnsi="Verdana Pro"/>
-          <w:sz w:val="24"/>
-          <w:szCs w:val="24"/>
-        </w:rPr>
-        <w:t>TypeScript</w:t>
-      </w:r>
-      <w:proofErr w:type="spellEnd"/>
-      <w:r>
-        <w:rPr>
-          <w:rFonts w:ascii="Verdana Pro" w:hAnsi="Verdana Pro"/>
-          <w:sz w:val="24"/>
-          <w:szCs w:val="24"/>
-        </w:rPr>
-        <w:t xml:space="preserve"> egyik fő jellemzője a statikus típusellenőrzés, amely lehetővé teszi a fejlesztők számára, hogy a fejlesztési folyamat korai szakaszában </w:t>
-      </w:r>
-      <w:proofErr w:type="spellStart"/>
-      <w:r>
-        <w:rPr>
-          <w:rFonts w:ascii="Verdana Pro" w:hAnsi="Verdana Pro"/>
-          <w:sz w:val="24"/>
-          <w:szCs w:val="24"/>
-        </w:rPr>
-        <w:t>észrevegyék</w:t>
-      </w:r>
-      <w:proofErr w:type="spellEnd"/>
-      <w:r>
-        <w:rPr>
-          <w:rFonts w:ascii="Verdana Pro" w:hAnsi="Verdana Pro"/>
-          <w:sz w:val="24"/>
-          <w:szCs w:val="24"/>
-        </w:rPr>
-        <w:t xml:space="preserve"> a hibákat. A statikus típusellenőrzéssel a fejlesztők megadhatják a változók, a függvényparaméterek és a visszatérési </w:t>
-      </w:r>
-      <w:r>
-        <w:rPr>
-          <w:rFonts w:ascii="Verdana Pro" w:hAnsi="Verdana Pro"/>
-          <w:sz w:val="24"/>
-          <w:szCs w:val="24"/>
-        </w:rPr>
-        <w:t xml:space="preserve">értékek </w:t>
-      </w:r>
-      <w:r>
-        <w:rPr>
-          <w:rFonts w:ascii="Verdana Pro" w:hAnsi="Verdana Pro"/>
-          <w:sz w:val="24"/>
-          <w:szCs w:val="24"/>
-        </w:rPr>
-        <w:t xml:space="preserve">típusait, </w:t>
-      </w:r>
-      <w:r>
-        <w:rPr>
-          <w:rFonts w:ascii="Verdana Pro" w:hAnsi="Verdana Pro"/>
-          <w:sz w:val="24"/>
-          <w:szCs w:val="24"/>
-        </w:rPr>
-        <w:t>így megkönnyítve</w:t>
-      </w:r>
-      <w:r>
-        <w:rPr>
-          <w:rFonts w:ascii="Verdana Pro" w:hAnsi="Verdana Pro"/>
-          <w:sz w:val="24"/>
-          <w:szCs w:val="24"/>
-        </w:rPr>
-        <w:t xml:space="preserve"> a hibák észlelését és javít</w:t>
-      </w:r>
-      <w:r>
-        <w:rPr>
-          <w:rFonts w:ascii="Verdana Pro" w:hAnsi="Verdana Pro"/>
-          <w:sz w:val="24"/>
-          <w:szCs w:val="24"/>
-        </w:rPr>
-        <w:t>va</w:t>
-      </w:r>
-      <w:r>
-        <w:rPr>
-          <w:rFonts w:ascii="Verdana Pro" w:hAnsi="Verdana Pro"/>
-          <w:sz w:val="24"/>
-          <w:szCs w:val="24"/>
-        </w:rPr>
-        <w:t xml:space="preserve"> a kód minőségét.</w:t>
-      </w:r>
-    </w:p>
-    <w:p>
-      <w:pPr>
-        <w:rPr>
-          <w:rFonts w:ascii="Verdana Pro" w:hAnsi="Verdana Pro"/>
-          <w:sz w:val="24"/>
-          <w:szCs w:val="24"/>
-        </w:rPr>
-      </w:pPr>
-    </w:p>
-    <w:p>
-      <w:pPr>
-        <w:rPr>
-          <w:rFonts w:ascii="Verdana Pro" w:hAnsi="Verdana Pro"/>
-          <w:sz w:val="24"/>
-          <w:szCs w:val="24"/>
-        </w:rPr>
-      </w:pPr>
-      <w:r>
-        <w:rPr>
-          <w:rFonts w:ascii="Verdana Pro" w:hAnsi="Verdana Pro"/>
-          <w:sz w:val="24"/>
-          <w:szCs w:val="24"/>
-        </w:rPr>
-        <w:t xml:space="preserve">A </w:t>
-      </w:r>
-      <w:proofErr w:type="spellStart"/>
-      <w:r>
-        <w:rPr>
-          <w:rFonts w:ascii="Verdana Pro" w:hAnsi="Verdana Pro"/>
-          <w:sz w:val="24"/>
-          <w:szCs w:val="24"/>
-        </w:rPr>
-        <w:t>TypeScript</w:t>
-      </w:r>
-      <w:proofErr w:type="spellEnd"/>
-      <w:r>
-        <w:rPr>
-          <w:rFonts w:ascii="Verdana Pro" w:hAnsi="Verdana Pro"/>
-          <w:sz w:val="24"/>
-          <w:szCs w:val="24"/>
-        </w:rPr>
-        <w:t xml:space="preserve"> számos más funkciót is tartalmaz, például osztályokat, </w:t>
+        <w:t xml:space="preserve"> számos </w:t>
+      </w:r>
+      <w:proofErr w:type="gramStart"/>
+      <w:r>
+        <w:rPr>
+          <w:rFonts w:ascii="Verdana Pro" w:hAnsi="Verdana Pro"/>
+          <w:sz w:val="24"/>
+          <w:szCs w:val="24"/>
+        </w:rPr>
+        <w:t>funkciót</w:t>
+      </w:r>
+      <w:proofErr w:type="gramEnd"/>
+      <w:r>
+        <w:rPr>
+          <w:rFonts w:ascii="Verdana Pro" w:hAnsi="Verdana Pro"/>
+          <w:sz w:val="24"/>
+          <w:szCs w:val="24"/>
+        </w:rPr>
+        <w:t xml:space="preserve"> tartalmaz, például osztályokat, </w:t>
       </w:r>
       <w:r>
         <w:rPr>
@@ -4050,8 +4397,26 @@
           <w:sz w:val="24"/>
           <w:szCs w:val="24"/>
         </w:rPr>
-        <w:t xml:space="preserve"> kódrészletek használatával, amelyek az egész kódbázisban felhasználhatók. Emellett az SCSS megkönnyíti az összetett CSS-</w:t>
-      </w:r>
+        <w:t xml:space="preserve"> kódrészletek használatával, amelyek az egész kódbázisban felhasználhatók. Emellett az SCSS megkönnyíti az összetett CSS-stíluslapokkal való munkát, mivel lehetővé teszi a stílusok könnyebb szervezését és kezelését.</w:t>
+      </w:r>
+    </w:p>
+    <w:p>
+      <w:pPr>
+        <w:rPr>
+          <w:rFonts w:ascii="Verdana Pro" w:hAnsi="Verdana Pro"/>
+          <w:sz w:val="24"/>
+          <w:szCs w:val="24"/>
+        </w:rPr>
+      </w:pPr>
+    </w:p>
+    <w:p>
+      <w:pPr>
+        <w:rPr>
+          <w:rFonts w:ascii="Verdana Pro" w:hAnsi="Verdana Pro"/>
+          <w:sz w:val="24"/>
+          <w:szCs w:val="24"/>
+        </w:rPr>
+      </w:pPr>
       <w:r>
         <w:rPr>
           <w:rFonts w:ascii="Verdana Pro" w:hAnsi="Verdana Pro"/>
@@ -4059,32 +4424,6 @@
           <w:szCs w:val="24"/>
         </w:rPr>
         <w:lastRenderedPageBreak/>
-        <w:t>stíluslapokkal való munkát, mivel lehetővé teszi a stílusok könnyebb szervezését és kezelését.</w:t>
-      </w:r>
-    </w:p>
-    <w:p>
-      <w:pPr>
-        <w:rPr>
-          <w:rFonts w:ascii="Verdana Pro" w:hAnsi="Verdana Pro"/>
-          <w:sz w:val="24"/>
-          <w:szCs w:val="24"/>
-        </w:rPr>
-      </w:pPr>
-    </w:p>
-    <w:p>
-      <w:pPr>
-        <w:rPr>
-          <w:rFonts w:ascii="Verdana Pro" w:hAnsi="Verdana Pro"/>
-          <w:sz w:val="24"/>
-          <w:szCs w:val="24"/>
-        </w:rPr>
-      </w:pPr>
-      <w:r>
-        <w:rPr>
-          <w:rFonts w:ascii="Verdana Pro" w:hAnsi="Verdana Pro"/>
-          <w:sz w:val="24"/>
-          <w:szCs w:val="24"/>
-        </w:rPr>
         <w:t xml:space="preserve">Az SCSS normál CSS-kóddá </w:t>
       </w:r>
       <w:r>
@@ -4569,62 +4908,70 @@
         <w:rPr>
           <w:b/>
         </w:rPr>
+        <w:t>GitHub</w:t>
+      </w:r>
+      <w:bookmarkEnd w:id="10"/>
+    </w:p>
+    <w:p>
+      <w:pPr>
+        <w:rPr>
+          <w:rFonts w:ascii="Verdana Pro" w:hAnsi="Verdana Pro"/>
+          <w:sz w:val="24"/>
+          <w:szCs w:val="24"/>
+        </w:rPr>
+      </w:pPr>
+      <w:r>
+        <w:rPr>
+          <w:rFonts w:ascii="Verdana Pro" w:hAnsi="Verdana Pro"/>
+          <w:sz w:val="24"/>
+          <w:szCs w:val="24"/>
+        </w:rPr>
+        <w:t xml:space="preserve">A GitHub egy webes platform, amely lehetővé teszi a felhasználók számára a szoftverfejlesztési projekteken való együttműködést. Felhőalapú tárhelyszolgáltatást nyújt a verziókezelési rendszerhez a </w:t>
+      </w:r>
+      <w:proofErr w:type="spellStart"/>
+      <w:r>
+        <w:rPr>
+          <w:rFonts w:ascii="Verdana Pro" w:hAnsi="Verdana Pro"/>
+          <w:sz w:val="24"/>
+          <w:szCs w:val="24"/>
+        </w:rPr>
+        <w:t>Git</w:t>
+      </w:r>
+      <w:proofErr w:type="spellEnd"/>
+      <w:r>
+        <w:rPr>
+          <w:rFonts w:ascii="Verdana Pro" w:hAnsi="Verdana Pro"/>
+          <w:sz w:val="24"/>
+          <w:szCs w:val="24"/>
+        </w:rPr>
+        <w:t xml:space="preserve"> segítségével, amely egy elosztott verziókezelő rendszer. A GitHub segítségével a fejlesztők </w:t>
+      </w:r>
+      <w:proofErr w:type="spellStart"/>
+      <w:r>
+        <w:rPr>
+          <w:rFonts w:ascii="Verdana Pro" w:hAnsi="Verdana Pro"/>
+          <w:sz w:val="24"/>
+          <w:szCs w:val="24"/>
+        </w:rPr>
+        <w:t>repositoriumokat</w:t>
+      </w:r>
+      <w:proofErr w:type="spellEnd"/>
+      <w:r>
+        <w:rPr>
+          <w:rFonts w:ascii="Verdana Pro" w:hAnsi="Verdana Pro"/>
+          <w:sz w:val="24"/>
+          <w:szCs w:val="24"/>
+        </w:rPr>
+        <w:t xml:space="preserve"> (mappákat vagy könyvtárakat, </w:t>
+      </w:r>
+      <w:r>
+        <w:rPr>
+          <w:rFonts w:ascii="Verdana Pro" w:hAnsi="Verdana Pro"/>
+          <w:sz w:val="24"/>
+          <w:szCs w:val="24"/>
+        </w:rPr>
         <w:lastRenderedPageBreak/>
-        <w:t>GitHub</w:t>
-      </w:r>
-      <w:bookmarkEnd w:id="10"/>
-    </w:p>
-    <w:p>
-      <w:pPr>
-        <w:rPr>
-          <w:rFonts w:ascii="Verdana Pro" w:hAnsi="Verdana Pro"/>
-          <w:sz w:val="24"/>
-          <w:szCs w:val="24"/>
-        </w:rPr>
-      </w:pPr>
-      <w:r>
-        <w:rPr>
-          <w:rFonts w:ascii="Verdana Pro" w:hAnsi="Verdana Pro"/>
-          <w:sz w:val="24"/>
-          <w:szCs w:val="24"/>
-        </w:rPr>
-        <w:t xml:space="preserve">A GitHub egy webes platform, amely lehetővé teszi a felhasználók számára a szoftverfejlesztési projekteken való együttműködést. Felhőalapú tárhelyszolgáltatást nyújt a verziókezelési rendszerhez a </w:t>
-      </w:r>
-      <w:proofErr w:type="spellStart"/>
-      <w:r>
-        <w:rPr>
-          <w:rFonts w:ascii="Verdana Pro" w:hAnsi="Verdana Pro"/>
-          <w:sz w:val="24"/>
-          <w:szCs w:val="24"/>
-        </w:rPr>
-        <w:t>Git</w:t>
-      </w:r>
-      <w:proofErr w:type="spellEnd"/>
-      <w:r>
-        <w:rPr>
-          <w:rFonts w:ascii="Verdana Pro" w:hAnsi="Verdana Pro"/>
-          <w:sz w:val="24"/>
-          <w:szCs w:val="24"/>
-        </w:rPr>
-        <w:t xml:space="preserve"> segítségével, amely egy elosztott verziókezelő rendszer. A GitHub segítségével a fejlesztők </w:t>
-      </w:r>
-      <w:proofErr w:type="spellStart"/>
-      <w:r>
-        <w:rPr>
-          <w:rFonts w:ascii="Verdana Pro" w:hAnsi="Verdana Pro"/>
-          <w:sz w:val="24"/>
-          <w:szCs w:val="24"/>
-        </w:rPr>
-        <w:t>repositoriumokat</w:t>
-      </w:r>
-      <w:proofErr w:type="spellEnd"/>
-      <w:r>
-        <w:rPr>
-          <w:rFonts w:ascii="Verdana Pro" w:hAnsi="Verdana Pro"/>
-          <w:sz w:val="24"/>
-          <w:szCs w:val="24"/>
-        </w:rPr>
-        <w:t xml:space="preserve"> (mappákat vagy könyvtárakat, amelyekben kódot és kapcsolódó fájlokat tárolnak) hozhatnak létre, nyomon követhetik a kódjukban bekövetkezett változásokat, és együtt dolgozhatnak más fejlesztőkkel ugyanazon a projekten. Emellett projektmenedzsmenthez, kódellenőrzéshez és problémakövetéshez is biztosít eszközöket. A GitHub a nyílt forráskódú szoftverfejlesztés népszerű platformjává vált, és nagy fejlesztői közösséggel rendelkezik, akik hozzájárulnak a platformon </w:t>
+        <w:t xml:space="preserve">amelyekben kódot és kapcsolódó fájlokat tárolnak) hozhatnak létre, nyomon követhetik a kódjukban bekövetkezett változásokat, és együtt dolgozhatnak más fejlesztőkkel ugyanazon a projekten. Emellett projektmenedzsmenthez, kódellenőrzéshez és problémakövetéshez is biztosít eszközöket. A GitHub a nyílt forráskódú szoftverfejlesztés népszerű platformjává vált, és nagy fejlesztői közösséggel rendelkezik, akik hozzájárulnak a platformon </w:t>
       </w:r>
       <w:proofErr w:type="spellStart"/>
       <w:r>
@@ -4881,7 +5228,6 @@
         <w:rPr>
           <w:b/>
         </w:rPr>
-        <w:lastRenderedPageBreak/>
         <w:t>Discord</w:t>
       </w:r>
       <w:bookmarkEnd w:id="12"/>
@@ -5026,6 +5372,7 @@
           <w:sz w:val="24"/>
           <w:szCs w:val="24"/>
         </w:rPr>
+        <w:lastRenderedPageBreak/>
         <w:t xml:space="preserve"> </w:t>
       </w:r>
       <w:r>
@@ -5305,8 +5652,338 @@
         </w:rPr>
       </w:pPr>
     </w:p>
+    <w:p>
+      <w:pPr>
+        <w:rPr>
+          <w:rFonts w:ascii="Verdana Pro" w:hAnsi="Verdana Pro"/>
+          <w:sz w:val="24"/>
+          <w:szCs w:val="24"/>
+        </w:rPr>
+      </w:pPr>
+      <w:r>
+        <w:rPr>
+          <w:rFonts w:ascii="Verdana Pro" w:hAnsi="Verdana Pro"/>
+          <w:sz w:val="24"/>
+          <w:szCs w:val="24"/>
+        </w:rPr>
+        <w:t xml:space="preserve">Téma: Mi az az </w:t>
+      </w:r>
+      <w:proofErr w:type="spellStart"/>
+      <w:r>
+        <w:rPr>
+          <w:rFonts w:ascii="Verdana Pro" w:hAnsi="Verdana Pro"/>
+          <w:sz w:val="24"/>
+          <w:szCs w:val="24"/>
+        </w:rPr>
+        <w:t>Angular</w:t>
+      </w:r>
+      <w:proofErr w:type="spellEnd"/>
+      <w:r>
+        <w:rPr>
+          <w:rFonts w:ascii="Verdana Pro" w:hAnsi="Verdana Pro"/>
+          <w:sz w:val="24"/>
+          <w:szCs w:val="24"/>
+        </w:rPr>
+        <w:t xml:space="preserve">? - Webcím: </w:t>
+      </w:r>
+      <w:hyperlink r:id="rId10" w:history="1">
+        <w:r>
+          <w:rPr>
+            <w:rStyle w:val="Hiperhivatkozs"/>
+            <w:rFonts w:ascii="Verdana Pro" w:hAnsi="Verdana Pro"/>
+            <w:sz w:val="24"/>
+            <w:szCs w:val="24"/>
+          </w:rPr>
+          <w:t>https://angular.io/guide/what-is-angular</w:t>
+        </w:r>
+      </w:hyperlink>
+      <w:r>
+        <w:rPr>
+          <w:rFonts w:ascii="Verdana Pro" w:hAnsi="Verdana Pro"/>
+          <w:sz w:val="24"/>
+          <w:szCs w:val="24"/>
+        </w:rPr>
+        <w:t xml:space="preserve"> - Letöltés időpontja: 2023. 04. 21.</w:t>
+      </w:r>
+    </w:p>
+    <w:p>
+      <w:pPr>
+        <w:rPr>
+          <w:rFonts w:ascii="Verdana Pro" w:hAnsi="Verdana Pro"/>
+          <w:sz w:val="24"/>
+          <w:szCs w:val="24"/>
+        </w:rPr>
+      </w:pPr>
+      <w:r>
+        <w:rPr>
+          <w:rFonts w:ascii="Verdana Pro" w:hAnsi="Verdana Pro"/>
+          <w:sz w:val="24"/>
+          <w:szCs w:val="24"/>
+        </w:rPr>
+        <w:t>Téma: M</w:t>
+      </w:r>
+      <w:r>
+        <w:rPr>
+          <w:rFonts w:ascii="Verdana Pro" w:hAnsi="Verdana Pro"/>
+          <w:sz w:val="24"/>
+          <w:szCs w:val="24"/>
+        </w:rPr>
+        <w:t xml:space="preserve">i az a </w:t>
+      </w:r>
+      <w:proofErr w:type="spellStart"/>
+      <w:r>
+        <w:rPr>
+          <w:rFonts w:ascii="Verdana Pro" w:hAnsi="Verdana Pro"/>
+          <w:sz w:val="24"/>
+          <w:szCs w:val="24"/>
+        </w:rPr>
+        <w:t>MongoDB</w:t>
+      </w:r>
+      <w:proofErr w:type="spellEnd"/>
+      <w:r>
+        <w:rPr>
+          <w:rFonts w:ascii="Verdana Pro" w:hAnsi="Verdana Pro"/>
+          <w:sz w:val="24"/>
+          <w:szCs w:val="24"/>
+        </w:rPr>
+        <w:t xml:space="preserve">? – Webcím: </w:t>
+      </w:r>
+      <w:hyperlink r:id="rId11" w:history="1">
+        <w:r>
+          <w:rPr>
+            <w:rStyle w:val="Hiperhivatkozs"/>
+            <w:rFonts w:ascii="Verdana Pro" w:hAnsi="Verdana Pro"/>
+            <w:sz w:val="24"/>
+            <w:szCs w:val="24"/>
+          </w:rPr>
+          <w:t>https://www.mongodb.com/what-is-mongodb</w:t>
+        </w:r>
+      </w:hyperlink>
+      <w:r>
+        <w:rPr>
+          <w:rFonts w:ascii="Verdana Pro" w:hAnsi="Verdana Pro"/>
+          <w:sz w:val="24"/>
+          <w:szCs w:val="24"/>
+        </w:rPr>
+        <w:t xml:space="preserve"> </w:t>
+      </w:r>
+      <w:r>
+        <w:rPr>
+          <w:rFonts w:ascii="Verdana Pro" w:hAnsi="Verdana Pro"/>
+          <w:sz w:val="24"/>
+          <w:szCs w:val="24"/>
+        </w:rPr>
+        <w:t>- Letöltés időpontja: 2023. 04. 21.</w:t>
+      </w:r>
+    </w:p>
+    <w:p>
+      <w:pPr>
+        <w:rPr>
+          <w:rFonts w:ascii="Verdana Pro" w:hAnsi="Verdana Pro"/>
+          <w:sz w:val="24"/>
+          <w:szCs w:val="24"/>
+        </w:rPr>
+      </w:pPr>
+      <w:r>
+        <w:rPr>
+          <w:rFonts w:ascii="Verdana Pro" w:hAnsi="Verdana Pro"/>
+          <w:sz w:val="24"/>
+          <w:szCs w:val="24"/>
+        </w:rPr>
+        <w:t>Téma: M</w:t>
+      </w:r>
+      <w:r>
+        <w:rPr>
+          <w:rFonts w:ascii="Verdana Pro" w:hAnsi="Verdana Pro"/>
+          <w:sz w:val="24"/>
+          <w:szCs w:val="24"/>
+        </w:rPr>
+        <w:t>i</w:t>
+      </w:r>
+      <w:r>
+        <w:rPr>
+          <w:rFonts w:ascii="Verdana Pro" w:hAnsi="Verdana Pro"/>
+          <w:sz w:val="24"/>
+          <w:szCs w:val="24"/>
+        </w:rPr>
+        <w:t xml:space="preserve">ért a </w:t>
+      </w:r>
+      <w:proofErr w:type="spellStart"/>
+      <w:r>
+        <w:rPr>
+          <w:rFonts w:ascii="Verdana Pro" w:hAnsi="Verdana Pro"/>
+          <w:sz w:val="24"/>
+          <w:szCs w:val="24"/>
+        </w:rPr>
+        <w:t>VSCode</w:t>
+      </w:r>
+      <w:proofErr w:type="spellEnd"/>
+      <w:r>
+        <w:rPr>
+          <w:rFonts w:ascii="Verdana Pro" w:hAnsi="Verdana Pro"/>
+          <w:sz w:val="24"/>
+          <w:szCs w:val="24"/>
+        </w:rPr>
+        <w:t>? – Webcím:</w:t>
+      </w:r>
+      <w:r>
+        <w:rPr>
+          <w:rFonts w:ascii="Verdana Pro" w:hAnsi="Verdana Pro"/>
+          <w:sz w:val="24"/>
+          <w:szCs w:val="24"/>
+        </w:rPr>
+        <w:t xml:space="preserve"> </w:t>
+      </w:r>
+      <w:hyperlink r:id="rId12" w:history="1">
+        <w:r>
+          <w:rPr>
+            <w:rStyle w:val="Hiperhivatkozs"/>
+            <w:rFonts w:ascii="Verdana Pro" w:hAnsi="Verdana Pro"/>
+            <w:sz w:val="24"/>
+            <w:szCs w:val="24"/>
+          </w:rPr>
+          <w:t>https://code.visualstudio.com/docs/editor/whyvscode</w:t>
+        </w:r>
+      </w:hyperlink>
+      <w:r>
+        <w:rPr>
+          <w:rFonts w:ascii="Verdana Pro" w:hAnsi="Verdana Pro"/>
+          <w:sz w:val="24"/>
+          <w:szCs w:val="24"/>
+        </w:rPr>
+        <w:t xml:space="preserve"> </w:t>
+      </w:r>
+      <w:r>
+        <w:rPr>
+          <w:rFonts w:ascii="Verdana Pro" w:hAnsi="Verdana Pro"/>
+          <w:sz w:val="24"/>
+          <w:szCs w:val="24"/>
+        </w:rPr>
+        <w:t>- Letöltés időpontja: 2023. 04. 21.</w:t>
+      </w:r>
+    </w:p>
+    <w:p>
+      <w:pPr>
+        <w:rPr>
+          <w:rFonts w:ascii="Verdana Pro" w:hAnsi="Verdana Pro"/>
+          <w:sz w:val="24"/>
+          <w:szCs w:val="24"/>
+        </w:rPr>
+      </w:pPr>
+      <w:r>
+        <w:rPr>
+          <w:rFonts w:ascii="Verdana Pro" w:hAnsi="Verdana Pro"/>
+          <w:sz w:val="24"/>
+          <w:szCs w:val="24"/>
+        </w:rPr>
+        <w:t xml:space="preserve">Téma: </w:t>
+      </w:r>
+      <w:r>
+        <w:rPr>
+          <w:rFonts w:ascii="Verdana Pro" w:hAnsi="Verdana Pro"/>
+          <w:sz w:val="24"/>
+          <w:szCs w:val="24"/>
+        </w:rPr>
+        <w:t xml:space="preserve">Mi az a </w:t>
+      </w:r>
+      <w:proofErr w:type="spellStart"/>
+      <w:r>
+        <w:rPr>
+          <w:rFonts w:ascii="Verdana Pro" w:hAnsi="Verdana Pro"/>
+          <w:sz w:val="24"/>
+          <w:szCs w:val="24"/>
+        </w:rPr>
+        <w:t>TypeScript</w:t>
+      </w:r>
+      <w:proofErr w:type="spellEnd"/>
+      <w:r>
+        <w:rPr>
+          <w:rFonts w:ascii="Verdana Pro" w:hAnsi="Verdana Pro"/>
+          <w:sz w:val="24"/>
+          <w:szCs w:val="24"/>
+        </w:rPr>
+        <w:t>? – Webcím:</w:t>
+      </w:r>
+      <w:r>
+        <w:rPr>
+          <w:rFonts w:ascii="Verdana Pro" w:hAnsi="Verdana Pro"/>
+          <w:sz w:val="24"/>
+          <w:szCs w:val="24"/>
+        </w:rPr>
+        <w:t xml:space="preserve"> </w:t>
+      </w:r>
+      <w:r>
+        <w:rPr>
+          <w:rFonts w:ascii="Verdana Pro" w:hAnsi="Verdana Pro"/>
+          <w:sz w:val="24"/>
+          <w:szCs w:val="24"/>
+        </w:rPr>
+        <w:t>https://www.typescriptlang.org/</w:t>
+      </w:r>
+      <w:r>
+        <w:rPr>
+          <w:rFonts w:ascii="Verdana Pro" w:hAnsi="Verdana Pro"/>
+          <w:sz w:val="24"/>
+          <w:szCs w:val="24"/>
+        </w:rPr>
+        <w:t xml:space="preserve"> </w:t>
+      </w:r>
+      <w:r>
+        <w:rPr>
+          <w:rFonts w:ascii="Verdana Pro" w:hAnsi="Verdana Pro"/>
+          <w:sz w:val="24"/>
+          <w:szCs w:val="24"/>
+        </w:rPr>
+        <w:t>- Letöltés időpontja: 2023. 04. 21.</w:t>
+      </w:r>
+    </w:p>
+    <w:p>
+      <w:pPr>
+        <w:rPr>
+          <w:rFonts w:ascii="Verdana Pro" w:hAnsi="Verdana Pro"/>
+          <w:sz w:val="24"/>
+          <w:szCs w:val="24"/>
+        </w:rPr>
+      </w:pPr>
+    </w:p>
+    <w:p>
+      <w:pPr>
+        <w:rPr>
+          <w:rFonts w:ascii="Verdana Pro" w:hAnsi="Verdana Pro"/>
+          <w:sz w:val="24"/>
+          <w:szCs w:val="24"/>
+        </w:rPr>
+      </w:pPr>
+    </w:p>
+    <w:p>
+      <w:pPr>
+        <w:rPr>
+          <w:rFonts w:ascii="Verdana Pro" w:hAnsi="Verdana Pro"/>
+          <w:sz w:val="24"/>
+          <w:szCs w:val="24"/>
+        </w:rPr>
+      </w:pPr>
+    </w:p>
+    <w:p>
+      <w:pPr>
+        <w:rPr>
+          <w:rFonts w:ascii="Verdana Pro" w:hAnsi="Verdana Pro"/>
+          <w:sz w:val="24"/>
+          <w:szCs w:val="24"/>
+        </w:rPr>
+      </w:pPr>
+    </w:p>
+    <w:p>
+      <w:pPr>
+        <w:rPr>
+          <w:rFonts w:ascii="Verdana Pro" w:hAnsi="Verdana Pro"/>
+          <w:sz w:val="24"/>
+          <w:szCs w:val="24"/>
+        </w:rPr>
+      </w:pPr>
+    </w:p>
     <w:sectPr>
-      <w:footerReference w:type="default" r:id="rId9"/>
+      <w:footerReference w:type="default" r:id="rId13"/>
       <w:pgSz w:w="11906" w:h="16838"/>
       <w:pgMar w:top="1417" w:right="1417" w:bottom="1417" w:left="1417" w:header="708" w:footer="708" w:gutter="0"/>
       <w:cols w:space="708"/>
@@ -5371,7 +6048,7 @@
           <w:rPr>
             <w:noProof/>
           </w:rPr>
-          <w:t>16</w:t>
+          <w:t>7</w:t>
         </w:r>
         <w:r>
           <w:fldChar w:fldCharType="end"/>
@@ -5410,6 +6087,243 @@
     </w:p>
   </w:footnote>
 </w:footnotes>
+</file>
+
+<file path=word/numbering.xml><?xml version="1.0" encoding="utf-8"?>
+<w:numbering xmlns:wpc="http://schemas.microsoft.com/office/word/2010/wordprocessingCanvas" xmlns:cx="http://schemas.microsoft.com/office/drawing/2014/chartex" xmlns:mc="http://schemas.openxmlformats.org/markup-compatibility/2006" xmlns:o="urn:schemas-microsoft-com:office:office" xmlns:r="http://schemas.openxmlformats.org/officeDocument/2006/relationships" xmlns:m="http://schemas.openxmlformats.org/officeDocument/2006/math" xmlns:v="urn:schemas-microsoft-com:vml" xmlns:wp14="http://schemas.microsoft.com/office/word/2010/wordprocessingDrawing" xmlns:wp="http://schemas.openxmlformats.org/drawingml/2006/wordprocessingDrawing" xmlns:w10="urn:schemas-microsoft-com:office:word" xmlns:w="http://schemas.openxmlformats.org/wordprocessingml/2006/main" xmlns:w14="http://schemas.microsoft.com/office/word/2010/wordml" xmlns:w15="http://schemas.microsoft.com/office/word/2012/wordml" xmlns:w16se="http://schemas.microsoft.com/office/word/2015/wordml/symex" xmlns:wpg="http://schemas.microsoft.com/office/word/2010/wordprocessingGroup" xmlns:wpi="http://schemas.microsoft.com/office/word/2010/wordprocessingInk" xmlns:wne="http://schemas.microsoft.com/office/word/2006/wordml" xmlns:wps="http://schemas.microsoft.com/office/word/2010/wordprocessingShape" mc:Ignorable="w14 w15 w16se wp14">
+  <w:abstractNum w:abstractNumId="0" w15:restartNumberingAfterBreak="0">
+    <w:nsid w:val="3C193CEA"/>
+    <w:multiLevelType w:val="hybridMultilevel"/>
+    <w:tmpl w:val="58122FA0"/>
+    <w:lvl w:ilvl="0" w:tplc="040E0001">
+      <w:start w:val="1"/>
+      <w:numFmt w:val="bullet"/>
+      <w:lvlText w:val=""/>
+      <w:lvlJc w:val="left"/>
+      <w:pPr>
+        <w:ind w:left="720" w:hanging="360"/>
+      </w:pPr>
+      <w:rPr>
+        <w:rFonts w:ascii="Symbol" w:hAnsi="Symbol" w:hint="default"/>
+      </w:rPr>
+    </w:lvl>
+    <w:lvl w:ilvl="1" w:tplc="040E0003" w:tentative="1">
+      <w:start w:val="1"/>
+      <w:numFmt w:val="bullet"/>
+      <w:lvlText w:val="o"/>
+      <w:lvlJc w:val="left"/>
+      <w:pPr>
+        <w:ind w:left="1440" w:hanging="360"/>
+      </w:pPr>
+      <w:rPr>
+        <w:rFonts w:ascii="Courier New" w:hAnsi="Courier New" w:cs="Courier New" w:hint="default"/>
+      </w:rPr>
+    </w:lvl>
+    <w:lvl w:ilvl="2" w:tplc="040E0005" w:tentative="1">
+      <w:start w:val="1"/>
+      <w:numFmt w:val="bullet"/>
+      <w:lvlText w:val=""/>
+      <w:lvlJc w:val="left"/>
+      <w:pPr>
+        <w:ind w:left="2160" w:hanging="360"/>
+      </w:pPr>
+      <w:rPr>
+        <w:rFonts w:ascii="Wingdings" w:hAnsi="Wingdings" w:hint="default"/>
+      </w:rPr>
+    </w:lvl>
+    <w:lvl w:ilvl="3" w:tplc="040E0001" w:tentative="1">
+      <w:start w:val="1"/>
+      <w:numFmt w:val="bullet"/>
+      <w:lvlText w:val=""/>
+      <w:lvlJc w:val="left"/>
+      <w:pPr>
+        <w:ind w:left="2880" w:hanging="360"/>
+      </w:pPr>
+      <w:rPr>
+        <w:rFonts w:ascii="Symbol" w:hAnsi="Symbol" w:hint="default"/>
+      </w:rPr>
+    </w:lvl>
+    <w:lvl w:ilvl="4" w:tplc="040E0003" w:tentative="1">
+      <w:start w:val="1"/>
+      <w:numFmt w:val="bullet"/>
+      <w:lvlText w:val="o"/>
+      <w:lvlJc w:val="left"/>
+      <w:pPr>
+        <w:ind w:left="3600" w:hanging="360"/>
+      </w:pPr>
+      <w:rPr>
+        <w:rFonts w:ascii="Courier New" w:hAnsi="Courier New" w:cs="Courier New" w:hint="default"/>
+      </w:rPr>
+    </w:lvl>
+    <w:lvl w:ilvl="5" w:tplc="040E0005" w:tentative="1">
+      <w:start w:val="1"/>
+      <w:numFmt w:val="bullet"/>
+      <w:lvlText w:val=""/>
+      <w:lvlJc w:val="left"/>
+      <w:pPr>
+        <w:ind w:left="4320" w:hanging="360"/>
+      </w:pPr>
+      <w:rPr>
+        <w:rFonts w:ascii="Wingdings" w:hAnsi="Wingdings" w:hint="default"/>
+      </w:rPr>
+    </w:lvl>
+    <w:lvl w:ilvl="6" w:tplc="040E0001" w:tentative="1">
+      <w:start w:val="1"/>
+      <w:numFmt w:val="bullet"/>
+      <w:lvlText w:val=""/>
+      <w:lvlJc w:val="left"/>
+      <w:pPr>
+        <w:ind w:left="5040" w:hanging="360"/>
+      </w:pPr>
+      <w:rPr>
+        <w:rFonts w:ascii="Symbol" w:hAnsi="Symbol" w:hint="default"/>
+      </w:rPr>
+    </w:lvl>
+    <w:lvl w:ilvl="7" w:tplc="040E0003" w:tentative="1">
+      <w:start w:val="1"/>
+      <w:numFmt w:val="bullet"/>
+      <w:lvlText w:val="o"/>
+      <w:lvlJc w:val="left"/>
+      <w:pPr>
+        <w:ind w:left="5760" w:hanging="360"/>
+      </w:pPr>
+      <w:rPr>
+        <w:rFonts w:ascii="Courier New" w:hAnsi="Courier New" w:cs="Courier New" w:hint="default"/>
+      </w:rPr>
+    </w:lvl>
+    <w:lvl w:ilvl="8" w:tplc="040E0005" w:tentative="1">
+      <w:start w:val="1"/>
+      <w:numFmt w:val="bullet"/>
+      <w:lvlText w:val=""/>
+      <w:lvlJc w:val="left"/>
+      <w:pPr>
+        <w:ind w:left="6480" w:hanging="360"/>
+      </w:pPr>
+      <w:rPr>
+        <w:rFonts w:ascii="Wingdings" w:hAnsi="Wingdings" w:hint="default"/>
+      </w:rPr>
+    </w:lvl>
+  </w:abstractNum>
+  <w:abstractNum w:abstractNumId="1" w15:restartNumberingAfterBreak="0">
+    <w:nsid w:val="52887F9B"/>
+    <w:multiLevelType w:val="hybridMultilevel"/>
+    <w:tmpl w:val="F314DA22"/>
+    <w:lvl w:ilvl="0" w:tplc="040E0001">
+      <w:start w:val="1"/>
+      <w:numFmt w:val="bullet"/>
+      <w:lvlText w:val=""/>
+      <w:lvlJc w:val="left"/>
+      <w:pPr>
+        <w:ind w:left="720" w:hanging="360"/>
+      </w:pPr>
+      <w:rPr>
+        <w:rFonts w:ascii="Symbol" w:hAnsi="Symbol" w:hint="default"/>
+      </w:rPr>
+    </w:lvl>
+    <w:lvl w:ilvl="1" w:tplc="040E0003" w:tentative="1">
+      <w:start w:val="1"/>
+      <w:numFmt w:val="bullet"/>
+      <w:lvlText w:val="o"/>
+      <w:lvlJc w:val="left"/>
+      <w:pPr>
+        <w:ind w:left="1440" w:hanging="360"/>
+      </w:pPr>
+      <w:rPr>
+        <w:rFonts w:ascii="Courier New" w:hAnsi="Courier New" w:cs="Courier New" w:hint="default"/>
+      </w:rPr>
+    </w:lvl>
+    <w:lvl w:ilvl="2" w:tplc="040E0005" w:tentative="1">
+      <w:start w:val="1"/>
+      <w:numFmt w:val="bullet"/>
+      <w:lvlText w:val=""/>
+      <w:lvlJc w:val="left"/>
+      <w:pPr>
+        <w:ind w:left="2160" w:hanging="360"/>
+      </w:pPr>
+      <w:rPr>
+        <w:rFonts w:ascii="Wingdings" w:hAnsi="Wingdings" w:hint="default"/>
+      </w:rPr>
+    </w:lvl>
+    <w:lvl w:ilvl="3" w:tplc="040E0001" w:tentative="1">
+      <w:start w:val="1"/>
+      <w:numFmt w:val="bullet"/>
+      <w:lvlText w:val=""/>
+      <w:lvlJc w:val="left"/>
+      <w:pPr>
+        <w:ind w:left="2880" w:hanging="360"/>
+      </w:pPr>
+      <w:rPr>
+        <w:rFonts w:ascii="Symbol" w:hAnsi="Symbol" w:hint="default"/>
+      </w:rPr>
+    </w:lvl>
+    <w:lvl w:ilvl="4" w:tplc="040E0003" w:tentative="1">
+      <w:start w:val="1"/>
+      <w:numFmt w:val="bullet"/>
+      <w:lvlText w:val="o"/>
+      <w:lvlJc w:val="left"/>
+      <w:pPr>
+        <w:ind w:left="3600" w:hanging="360"/>
+      </w:pPr>
+      <w:rPr>
+        <w:rFonts w:ascii="Courier New" w:hAnsi="Courier New" w:cs="Courier New" w:hint="default"/>
+      </w:rPr>
+    </w:lvl>
+    <w:lvl w:ilvl="5" w:tplc="040E0005" w:tentative="1">
+      <w:start w:val="1"/>
+      <w:numFmt w:val="bullet"/>
+      <w:lvlText w:val=""/>
+      <w:lvlJc w:val="left"/>
+      <w:pPr>
+        <w:ind w:left="4320" w:hanging="360"/>
+      </w:pPr>
+      <w:rPr>
+        <w:rFonts w:ascii="Wingdings" w:hAnsi="Wingdings" w:hint="default"/>
+      </w:rPr>
+    </w:lvl>
+    <w:lvl w:ilvl="6" w:tplc="040E0001" w:tentative="1">
+      <w:start w:val="1"/>
+      <w:numFmt w:val="bullet"/>
+      <w:lvlText w:val=""/>
+      <w:lvlJc w:val="left"/>
+      <w:pPr>
+        <w:ind w:left="5040" w:hanging="360"/>
+      </w:pPr>
+      <w:rPr>
+        <w:rFonts w:ascii="Symbol" w:hAnsi="Symbol" w:hint="default"/>
+      </w:rPr>
+    </w:lvl>
+    <w:lvl w:ilvl="7" w:tplc="040E0003" w:tentative="1">
+      <w:start w:val="1"/>
+      <w:numFmt w:val="bullet"/>
+      <w:lvlText w:val="o"/>
+      <w:lvlJc w:val="left"/>
+      <w:pPr>
+        <w:ind w:left="5760" w:hanging="360"/>
+      </w:pPr>
+      <w:rPr>
+        <w:rFonts w:ascii="Courier New" w:hAnsi="Courier New" w:cs="Courier New" w:hint="default"/>
+      </w:rPr>
+    </w:lvl>
+    <w:lvl w:ilvl="8" w:tplc="040E0005" w:tentative="1">
+      <w:start w:val="1"/>
+      <w:numFmt w:val="bullet"/>
+      <w:lvlText w:val=""/>
+      <w:lvlJc w:val="left"/>
+      <w:pPr>
+        <w:ind w:left="6480" w:hanging="360"/>
+      </w:pPr>
+      <w:rPr>
+        <w:rFonts w:ascii="Wingdings" w:hAnsi="Wingdings" w:hint="default"/>
+      </w:rPr>
+    </w:lvl>
+  </w:abstractNum>
+  <w:num w:numId="1">
+    <w:abstractNumId w:val="1"/>
+  </w:num>
+  <w:num w:numId="2">
+    <w:abstractNumId w:val="0"/>
+  </w:num>
+</w:numbering>
 </file>
 
 <file path=word/styles.xml><?xml version="1.0" encoding="utf-8"?>
@@ -6063,6 +6977,17 @@
       <w:spacing w:val="15"/>
     </w:rPr>
   </w:style>
+  <w:style w:type="paragraph" w:styleId="Listaszerbekezds">
+    <w:name w:val="List Paragraph"/>
+    <w:basedOn w:val="Norml"/>
+    <w:uiPriority w:val="34"/>
+    <w:qFormat/>
+    <w:rsid w:val="00535F0C"/>
+    <w:pPr>
+      <w:ind w:left="720"/>
+      <w:contextualSpacing/>
+    </w:pPr>
+  </w:style>
 </w:styles>
 </file>
 
@@ -6332,7 +7257,7 @@
 </file>
 
 <file path=customXml/itemProps1.xml><?xml version="1.0" encoding="utf-8"?>
-<ds:datastoreItem xmlns:ds="http://schemas.openxmlformats.org/officeDocument/2006/customXml" ds:itemID="{286830EF-1706-4C3B-BFE5-B41AE8321C47}">
+<ds:datastoreItem xmlns:ds="http://schemas.openxmlformats.org/officeDocument/2006/customXml" ds:itemID="{54B2A1F9-2F07-4228-A2ED-7835E0156181}">
   <ds:schemaRefs>
     <ds:schemaRef ds:uri="http://schemas.openxmlformats.org/officeDocument/2006/bibliography"/>
   </ds:schemaRefs>

</xml_diff>

<commit_message>
Working on login and logout
</commit_message>
<xml_diff>
--- a/szakdoga.docx
+++ b/szakdoga.docx
@@ -1,6 +1,6 @@
 
 <file path=word/document.xml><?xml version="1.0" encoding="utf-8"?>
-<w:document xmlns:wpc="http://schemas.microsoft.com/office/word/2010/wordprocessingCanvas" xmlns:cx="http://schemas.microsoft.com/office/drawing/2014/chartex" xmlns:mc="http://schemas.openxmlformats.org/markup-compatibility/2006" xmlns:o="urn:schemas-microsoft-com:office:office" xmlns:r="http://schemas.openxmlformats.org/officeDocument/2006/relationships" xmlns:m="http://schemas.openxmlformats.org/officeDocument/2006/math" xmlns:v="urn:schemas-microsoft-com:vml" xmlns:wp14="http://schemas.microsoft.com/office/word/2010/wordprocessingDrawing" xmlns:wp="http://schemas.openxmlformats.org/drawingml/2006/wordprocessingDrawing" xmlns:w10="urn:schemas-microsoft-com:office:word" xmlns:w="http://schemas.openxmlformats.org/wordprocessingml/2006/main" xmlns:w14="http://schemas.microsoft.com/office/word/2010/wordml" xmlns:w15="http://schemas.microsoft.com/office/word/2012/wordml" xmlns:w16se="http://schemas.microsoft.com/office/word/2015/wordml/symex" xmlns:wpg="http://schemas.microsoft.com/office/word/2010/wordprocessingGroup" xmlns:wpi="http://schemas.microsoft.com/office/word/2010/wordprocessingInk" xmlns:wne="http://schemas.microsoft.com/office/word/2006/wordml" xmlns:wps="http://schemas.microsoft.com/office/word/2010/wordprocessingShape" mc:Ignorable="w14 w15 w16se wp14">
+<w:document xmlns:wpc="http://schemas.microsoft.com/office/word/2010/wordprocessingCanvas" xmlns:cx="http://schemas.microsoft.com/office/drawing/2014/chartex" xmlns:cx1="http://schemas.microsoft.com/office/drawing/2015/9/8/chartex" xmlns:cx2="http://schemas.microsoft.com/office/drawing/2015/10/21/chartex" xmlns:cx3="http://schemas.microsoft.com/office/drawing/2016/5/9/chartex" xmlns:cx4="http://schemas.microsoft.com/office/drawing/2016/5/10/chartex" xmlns:cx5="http://schemas.microsoft.com/office/drawing/2016/5/11/chartex" xmlns:cx6="http://schemas.microsoft.com/office/drawing/2016/5/12/chartex" xmlns:cx7="http://schemas.microsoft.com/office/drawing/2016/5/13/chartex" xmlns:cx8="http://schemas.microsoft.com/office/drawing/2016/5/14/chartex" xmlns:mc="http://schemas.openxmlformats.org/markup-compatibility/2006" xmlns:aink="http://schemas.microsoft.com/office/drawing/2016/ink" xmlns:am3d="http://schemas.microsoft.com/office/drawing/2017/model3d" xmlns:o="urn:schemas-microsoft-com:office:office" xmlns:r="http://schemas.openxmlformats.org/officeDocument/2006/relationships" xmlns:m="http://schemas.openxmlformats.org/officeDocument/2006/math" xmlns:v="urn:schemas-microsoft-com:vml" xmlns:wp14="http://schemas.microsoft.com/office/word/2010/wordprocessingDrawing" xmlns:wp="http://schemas.openxmlformats.org/drawingml/2006/wordprocessingDrawing" xmlns:w10="urn:schemas-microsoft-com:office:word" xmlns:w="http://schemas.openxmlformats.org/wordprocessingml/2006/main" xmlns:w14="http://schemas.microsoft.com/office/word/2010/wordml" xmlns:w15="http://schemas.microsoft.com/office/word/2012/wordml" xmlns:w16cid="http://schemas.microsoft.com/office/word/2016/wordml/cid" xmlns:w16se="http://schemas.microsoft.com/office/word/2015/wordml/symex" xmlns:wpg="http://schemas.microsoft.com/office/word/2010/wordprocessingGroup" xmlns:wpi="http://schemas.microsoft.com/office/word/2010/wordprocessingInk" xmlns:wne="http://schemas.microsoft.com/office/word/2006/wordml" xmlns:wps="http://schemas.microsoft.com/office/word/2010/wordprocessingShape" mc:Ignorable="w14 w15 w16se w16cid wp14">
   <w:body>
     <w:p>
       <w:pPr>
@@ -277,7 +277,7 @@
         <w:spacing w:after="0" w:line="360" w:lineRule="auto"/>
         <w:jc w:val="center"/>
         <w:rPr>
-          <w:rFonts w:ascii="Verdana Pro Semibold" w:hAnsi="Verdana Pro Semibold"/>
+          <w:rFonts w:ascii="Verdana Pro SemiBold" w:hAnsi="Verdana Pro SemiBold"/>
           <w:color w:val="000000"/>
           <w:sz w:val="48"/>
           <w:szCs w:val="48"/>
@@ -285,7 +285,7 @@
       </w:pPr>
       <w:r>
         <w:rPr>
-          <w:rFonts w:ascii="Verdana Pro Semibold" w:hAnsi="Verdana Pro Semibold"/>
+          <w:rFonts w:ascii="Verdana Pro SemiBold" w:hAnsi="Verdana Pro SemiBold"/>
           <w:bCs/>
           <w:color w:val="000000"/>
           <w:sz w:val="48"/>
@@ -722,7 +722,7 @@
         <w:spacing w:line="360" w:lineRule="auto"/>
         <w:jc w:val="center"/>
         <w:rPr>
-          <w:rFonts w:ascii="Verdana Pro Semibold" w:hAnsi="Verdana Pro Semibold"/>
+          <w:rFonts w:ascii="Verdana Pro SemiBold" w:hAnsi="Verdana Pro SemiBold"/>
           <w:sz w:val="40"/>
           <w:szCs w:val="40"/>
         </w:rPr>
@@ -762,7 +762,7 @@
       <w:proofErr w:type="spellStart"/>
       <w:r>
         <w:rPr>
-          <w:rFonts w:ascii="Verdana Pro Semibold" w:hAnsi="Verdana Pro Semibold"/>
+          <w:rFonts w:ascii="Verdana Pro SemiBold" w:hAnsi="Verdana Pro SemiBold"/>
           <w:sz w:val="40"/>
           <w:szCs w:val="40"/>
         </w:rPr>
@@ -771,7 +771,7 @@
       <w:proofErr w:type="spellEnd"/>
       <w:r>
         <w:rPr>
-          <w:rFonts w:ascii="Verdana Pro Semibold" w:hAnsi="Verdana Pro Semibold"/>
+          <w:rFonts w:ascii="Verdana Pro SemiBold" w:hAnsi="Verdana Pro SemiBold"/>
           <w:sz w:val="40"/>
           <w:szCs w:val="40"/>
         </w:rPr>
@@ -1066,14 +1066,14 @@
             <w:spacing w:after="240"/>
             <w:jc w:val="center"/>
             <w:rPr>
-              <w:rFonts w:ascii="Verdana Pro Semibold" w:hAnsi="Verdana Pro Semibold"/>
+              <w:rFonts w:ascii="Verdana Pro SemiBold" w:hAnsi="Verdana Pro SemiBold"/>
               <w:b/>
               <w:color w:val="000000" w:themeColor="text1"/>
             </w:rPr>
           </w:pPr>
           <w:r>
             <w:rPr>
-              <w:rFonts w:ascii="Verdana Pro Semibold" w:hAnsi="Verdana Pro Semibold"/>
+              <w:rFonts w:ascii="Verdana Pro SemiBold" w:hAnsi="Verdana Pro SemiBold"/>
               <w:b/>
               <w:color w:val="000000" w:themeColor="text1"/>
             </w:rPr>
@@ -1081,7 +1081,7 @@
           </w:r>
           <w:r>
             <w:rPr>
-              <w:rFonts w:ascii="Verdana Pro Semibold" w:hAnsi="Verdana Pro Semibold"/>
+              <w:rFonts w:ascii="Verdana Pro SemiBold" w:hAnsi="Verdana Pro SemiBold"/>
               <w:b/>
               <w:color w:val="000000" w:themeColor="text1"/>
             </w:rPr>
@@ -2437,7 +2437,7 @@
     <w:p>
       <w:pPr>
         <w:rPr>
-          <w:rFonts w:ascii="Verdana Pro Semibold" w:eastAsiaTheme="majorEastAsia" w:hAnsi="Verdana Pro Semibold" w:cstheme="majorBidi"/>
+          <w:rFonts w:ascii="Verdana Pro SemiBold" w:eastAsiaTheme="majorEastAsia" w:hAnsi="Verdana Pro SemiBold" w:cstheme="majorBidi"/>
           <w:b/>
           <w:sz w:val="32"/>
           <w:szCs w:val="32"/>
@@ -2455,12 +2455,16 @@
         <w:pStyle w:val="Cmsor1"/>
         <w:rPr>
           <w:b/>
+          <w:sz w:val="36"/>
+          <w:szCs w:val="36"/>
         </w:rPr>
       </w:pPr>
       <w:bookmarkStart w:id="1" w:name="_Toc131070653"/>
       <w:r>
         <w:rPr>
           <w:b/>
+          <w:sz w:val="36"/>
+          <w:szCs w:val="36"/>
         </w:rPr>
         <w:lastRenderedPageBreak/>
         <w:t>FELHASZNÁLT TECHNOLÓGIÁK</w:t>
@@ -2471,14 +2475,20 @@
       <w:pPr>
         <w:pStyle w:val="Cmsor2"/>
         <w:rPr>
-          <w:b/>
+          <w:rFonts w:ascii="Verdana" w:hAnsi="Verdana"/>
+          <w:b/>
+          <w:sz w:val="32"/>
+          <w:szCs w:val="32"/>
         </w:rPr>
       </w:pPr>
       <w:bookmarkStart w:id="2" w:name="_Toc131070654"/>
       <w:proofErr w:type="spellStart"/>
       <w:r>
         <w:rPr>
-          <w:b/>
+          <w:rFonts w:ascii="Verdana" w:hAnsi="Verdana"/>
+          <w:b/>
+          <w:sz w:val="32"/>
+          <w:szCs w:val="32"/>
         </w:rPr>
         <w:t>MongoDB</w:t>
       </w:r>
@@ -2489,13 +2499,32 @@
       <w:pPr>
         <w:rPr>
           <w:rFonts w:ascii="Verdana Pro" w:hAnsi="Verdana Pro"/>
-          <w:sz w:val="24"/>
-          <w:szCs w:val="24"/>
-        </w:rPr>
-      </w:pPr>
-      <w:r>
-        <w:rPr>
-          <w:rFonts w:ascii="Verdana Pro" w:hAnsi="Verdana Pro"/>
+          <w:b/>
+          <w:sz w:val="24"/>
+          <w:szCs w:val="24"/>
+        </w:rPr>
+      </w:pPr>
+      <w:r>
+        <w:rPr>
+          <w:rFonts w:ascii="Verdana Pro" w:hAnsi="Verdana Pro"/>
+          <w:b/>
+          <w:sz w:val="24"/>
+          <w:szCs w:val="24"/>
+        </w:rPr>
+        <w:t>A mongodb.com szerint:</w:t>
+      </w:r>
+    </w:p>
+    <w:p>
+      <w:pPr>
+        <w:rPr>
+          <w:rFonts w:ascii="Times New Roman" w:hAnsi="Times New Roman" w:cs="Times New Roman"/>
+          <w:sz w:val="24"/>
+          <w:szCs w:val="24"/>
+        </w:rPr>
+      </w:pPr>
+      <w:r>
+        <w:rPr>
+          <w:rFonts w:ascii="Times New Roman" w:hAnsi="Times New Roman" w:cs="Times New Roman"/>
           <w:sz w:val="24"/>
           <w:szCs w:val="24"/>
         </w:rPr>
@@ -2503,7 +2532,7 @@
       </w:r>
       <w:r>
         <w:rPr>
-          <w:rFonts w:ascii="Verdana Pro" w:hAnsi="Verdana Pro"/>
+          <w:rFonts w:ascii="Times New Roman" w:hAnsi="Times New Roman" w:cs="Times New Roman"/>
           <w:sz w:val="24"/>
           <w:szCs w:val="24"/>
         </w:rPr>
@@ -2512,7 +2541,7 @@
       <w:proofErr w:type="spellStart"/>
       <w:r>
         <w:rPr>
-          <w:rFonts w:ascii="Verdana Pro" w:hAnsi="Verdana Pro"/>
+          <w:rFonts w:ascii="Times New Roman" w:hAnsi="Times New Roman" w:cs="Times New Roman"/>
           <w:sz w:val="24"/>
           <w:szCs w:val="24"/>
         </w:rPr>
@@ -2521,7 +2550,7 @@
       <w:proofErr w:type="spellEnd"/>
       <w:r>
         <w:rPr>
-          <w:rFonts w:ascii="Verdana Pro" w:hAnsi="Verdana Pro"/>
+          <w:rFonts w:ascii="Times New Roman" w:hAnsi="Times New Roman" w:cs="Times New Roman"/>
           <w:sz w:val="24"/>
           <w:szCs w:val="24"/>
         </w:rPr>
@@ -2536,14 +2565,14 @@
           <w:numId w:val="2"/>
         </w:numPr>
         <w:rPr>
-          <w:rFonts w:ascii="Verdana Pro" w:hAnsi="Verdana Pro"/>
-          <w:sz w:val="24"/>
-          <w:szCs w:val="24"/>
-        </w:rPr>
-      </w:pPr>
-      <w:r>
-        <w:rPr>
-          <w:rFonts w:ascii="Verdana Pro" w:hAnsi="Verdana Pro"/>
+          <w:rFonts w:ascii="Times New Roman" w:hAnsi="Times New Roman" w:cs="Times New Roman"/>
+          <w:sz w:val="24"/>
+          <w:szCs w:val="24"/>
+        </w:rPr>
+      </w:pPr>
+      <w:r>
+        <w:rPr>
+          <w:rFonts w:ascii="Times New Roman" w:hAnsi="Times New Roman" w:cs="Times New Roman"/>
           <w:sz w:val="24"/>
           <w:szCs w:val="24"/>
         </w:rPr>
@@ -2552,7 +2581,7 @@
       <w:proofErr w:type="spellStart"/>
       <w:r>
         <w:rPr>
-          <w:rFonts w:ascii="Verdana Pro" w:hAnsi="Verdana Pro"/>
+          <w:rFonts w:ascii="Times New Roman" w:hAnsi="Times New Roman" w:cs="Times New Roman"/>
           <w:sz w:val="24"/>
           <w:szCs w:val="24"/>
         </w:rPr>
@@ -2561,29 +2590,11 @@
       <w:proofErr w:type="spellEnd"/>
       <w:r>
         <w:rPr>
-          <w:rFonts w:ascii="Verdana Pro" w:hAnsi="Verdana Pro"/>
-          <w:sz w:val="24"/>
-          <w:szCs w:val="24"/>
-        </w:rPr>
-        <w:t xml:space="preserve"> rugalmas, JSON-szerű </w:t>
-      </w:r>
-      <w:proofErr w:type="gramStart"/>
-      <w:r>
-        <w:rPr>
-          <w:rFonts w:ascii="Verdana Pro" w:hAnsi="Verdana Pro"/>
-          <w:sz w:val="24"/>
-          <w:szCs w:val="24"/>
-        </w:rPr>
-        <w:t>dokumentumokban</w:t>
-      </w:r>
-      <w:proofErr w:type="gramEnd"/>
-      <w:r>
-        <w:rPr>
-          <w:rFonts w:ascii="Verdana Pro" w:hAnsi="Verdana Pro"/>
-          <w:sz w:val="24"/>
-          <w:szCs w:val="24"/>
-        </w:rPr>
-        <w:t xml:space="preserve"> tárolja az adatokat, ami azt jelenti, hogy a mezők dokumentumról dokumentumra változhatnak, és az adatszerkezet idővel változhat.</w:t>
+          <w:rFonts w:ascii="Times New Roman" w:hAnsi="Times New Roman" w:cs="Times New Roman"/>
+          <w:sz w:val="24"/>
+          <w:szCs w:val="24"/>
+        </w:rPr>
+        <w:t xml:space="preserve"> rugalmas, JSON-szerű dokumentumokban tárolja az adatokat, ami azt jelenti, hogy a mezők dokumentumról dokumentumra változhatnak, és az adatszerkezet idővel változhat.</w:t>
       </w:r>
     </w:p>
     <w:p>
@@ -2594,36 +2605,18 @@
           <w:numId w:val="2"/>
         </w:numPr>
         <w:rPr>
-          <w:rFonts w:ascii="Verdana Pro" w:hAnsi="Verdana Pro"/>
-          <w:sz w:val="24"/>
-          <w:szCs w:val="24"/>
-        </w:rPr>
-      </w:pPr>
-      <w:r>
-        <w:rPr>
-          <w:rFonts w:ascii="Verdana Pro" w:hAnsi="Verdana Pro"/>
-          <w:sz w:val="24"/>
-          <w:szCs w:val="24"/>
-        </w:rPr>
-        <w:t xml:space="preserve">A dokumentummodell az alkalmazáskódban lévő </w:t>
-      </w:r>
-      <w:proofErr w:type="gramStart"/>
-      <w:r>
-        <w:rPr>
-          <w:rFonts w:ascii="Verdana Pro" w:hAnsi="Verdana Pro"/>
-          <w:sz w:val="24"/>
-          <w:szCs w:val="24"/>
-        </w:rPr>
-        <w:t>objektumokhoz</w:t>
-      </w:r>
-      <w:proofErr w:type="gramEnd"/>
-      <w:r>
-        <w:rPr>
-          <w:rFonts w:ascii="Verdana Pro" w:hAnsi="Verdana Pro"/>
-          <w:sz w:val="24"/>
-          <w:szCs w:val="24"/>
-        </w:rPr>
-        <w:t xml:space="preserve"> illeszkedik, így az adatokkal könnyű dolgozni.</w:t>
+          <w:rFonts w:ascii="Times New Roman" w:hAnsi="Times New Roman" w:cs="Times New Roman"/>
+          <w:sz w:val="24"/>
+          <w:szCs w:val="24"/>
+        </w:rPr>
+      </w:pPr>
+      <w:r>
+        <w:rPr>
+          <w:rFonts w:ascii="Times New Roman" w:hAnsi="Times New Roman" w:cs="Times New Roman"/>
+          <w:sz w:val="24"/>
+          <w:szCs w:val="24"/>
+        </w:rPr>
+        <w:t>A dokumentummodell az alkalmazáskódban lévő objektumokhoz illeszkedik, így az adatokkal könnyű dolgozni.</w:t>
       </w:r>
     </w:p>
     <w:p>
@@ -2634,36 +2627,18 @@
           <w:numId w:val="2"/>
         </w:numPr>
         <w:rPr>
-          <w:rFonts w:ascii="Verdana Pro" w:hAnsi="Verdana Pro"/>
-          <w:sz w:val="24"/>
-          <w:szCs w:val="24"/>
-        </w:rPr>
-      </w:pPr>
-      <w:r>
-        <w:rPr>
-          <w:rFonts w:ascii="Verdana Pro" w:hAnsi="Verdana Pro"/>
-          <w:sz w:val="24"/>
-          <w:szCs w:val="24"/>
-        </w:rPr>
-        <w:t xml:space="preserve">Az </w:t>
-      </w:r>
-      <w:proofErr w:type="gramStart"/>
-      <w:r>
-        <w:rPr>
-          <w:rFonts w:ascii="Verdana Pro" w:hAnsi="Verdana Pro"/>
-          <w:sz w:val="24"/>
-          <w:szCs w:val="24"/>
-        </w:rPr>
-        <w:t>ad hoc</w:t>
-      </w:r>
-      <w:proofErr w:type="gramEnd"/>
-      <w:r>
-        <w:rPr>
-          <w:rFonts w:ascii="Verdana Pro" w:hAnsi="Verdana Pro"/>
-          <w:sz w:val="24"/>
-          <w:szCs w:val="24"/>
-        </w:rPr>
-        <w:t xml:space="preserve"> lekérdezések, az indexelés és a valós idejű aggregálás hatékony lehetőségeket biztosít az adatok eléréséhez és elemzéséhez.</w:t>
+          <w:rFonts w:ascii="Times New Roman" w:hAnsi="Times New Roman" w:cs="Times New Roman"/>
+          <w:sz w:val="24"/>
+          <w:szCs w:val="24"/>
+        </w:rPr>
+      </w:pPr>
+      <w:r>
+        <w:rPr>
+          <w:rFonts w:ascii="Times New Roman" w:hAnsi="Times New Roman" w:cs="Times New Roman"/>
+          <w:sz w:val="24"/>
+          <w:szCs w:val="24"/>
+        </w:rPr>
+        <w:t>Az ad hoc lekérdezések, az indexelés és a valós idejű aggregálás hatékony lehetőségeket biztosít az adatok eléréséhez és elemzéséhez.</w:t>
       </w:r>
     </w:p>
     <w:p>
@@ -2674,14 +2649,14 @@
           <w:numId w:val="2"/>
         </w:numPr>
         <w:rPr>
-          <w:rFonts w:ascii="Verdana Pro" w:hAnsi="Verdana Pro"/>
-          <w:sz w:val="24"/>
-          <w:szCs w:val="24"/>
-        </w:rPr>
-      </w:pPr>
-      <w:r>
-        <w:rPr>
-          <w:rFonts w:ascii="Verdana Pro" w:hAnsi="Verdana Pro"/>
+          <w:rFonts w:ascii="Times New Roman" w:hAnsi="Times New Roman" w:cs="Times New Roman"/>
+          <w:sz w:val="24"/>
+          <w:szCs w:val="24"/>
+        </w:rPr>
+      </w:pPr>
+      <w:r>
+        <w:rPr>
+          <w:rFonts w:ascii="Times New Roman" w:hAnsi="Times New Roman" w:cs="Times New Roman"/>
           <w:sz w:val="24"/>
           <w:szCs w:val="24"/>
         </w:rPr>
@@ -2690,7 +2665,7 @@
       <w:proofErr w:type="spellStart"/>
       <w:r>
         <w:rPr>
-          <w:rFonts w:ascii="Verdana Pro" w:hAnsi="Verdana Pro"/>
+          <w:rFonts w:ascii="Times New Roman" w:hAnsi="Times New Roman" w:cs="Times New Roman"/>
           <w:sz w:val="24"/>
           <w:szCs w:val="24"/>
         </w:rPr>
@@ -2699,29 +2674,11 @@
       <w:proofErr w:type="spellEnd"/>
       <w:r>
         <w:rPr>
-          <w:rFonts w:ascii="Verdana Pro" w:hAnsi="Verdana Pro"/>
-          <w:sz w:val="24"/>
-          <w:szCs w:val="24"/>
-        </w:rPr>
-        <w:t xml:space="preserve"> alapvetően elosztott adatbázis, így a nagyfokú rendelkezésre állás, a </w:t>
-      </w:r>
-      <w:proofErr w:type="gramStart"/>
-      <w:r>
-        <w:rPr>
-          <w:rFonts w:ascii="Verdana Pro" w:hAnsi="Verdana Pro"/>
-          <w:sz w:val="24"/>
-          <w:szCs w:val="24"/>
-        </w:rPr>
-        <w:t>horizontális</w:t>
-      </w:r>
-      <w:proofErr w:type="gramEnd"/>
-      <w:r>
-        <w:rPr>
-          <w:rFonts w:ascii="Verdana Pro" w:hAnsi="Verdana Pro"/>
-          <w:sz w:val="24"/>
-          <w:szCs w:val="24"/>
-        </w:rPr>
-        <w:t xml:space="preserve"> skálázás és a földrajzi elosztás beépített és könnyen használható.</w:t>
+          <w:rFonts w:ascii="Times New Roman" w:hAnsi="Times New Roman" w:cs="Times New Roman"/>
+          <w:sz w:val="24"/>
+          <w:szCs w:val="24"/>
+        </w:rPr>
+        <w:t xml:space="preserve"> alapvetően elosztott adatbázis, így a nagyfokú rendelkezésre állás, a horizontális skálázás és a földrajzi elosztás beépített és könnyen használható.</w:t>
       </w:r>
     </w:p>
     <w:p>
@@ -2732,14 +2689,14 @@
           <w:numId w:val="2"/>
         </w:numPr>
         <w:rPr>
-          <w:rFonts w:ascii="Verdana Pro" w:hAnsi="Verdana Pro"/>
-          <w:sz w:val="24"/>
-          <w:szCs w:val="24"/>
-        </w:rPr>
-      </w:pPr>
-      <w:r>
-        <w:rPr>
-          <w:rFonts w:ascii="Verdana Pro" w:hAnsi="Verdana Pro"/>
+          <w:rFonts w:ascii="Times New Roman" w:hAnsi="Times New Roman" w:cs="Times New Roman"/>
+          <w:sz w:val="24"/>
+          <w:szCs w:val="24"/>
+        </w:rPr>
+      </w:pPr>
+      <w:r>
+        <w:rPr>
+          <w:rFonts w:ascii="Times New Roman" w:hAnsi="Times New Roman" w:cs="Times New Roman"/>
           <w:sz w:val="24"/>
           <w:szCs w:val="24"/>
         </w:rPr>
@@ -2748,7 +2705,7 @@
       <w:proofErr w:type="spellStart"/>
       <w:r>
         <w:rPr>
-          <w:rFonts w:ascii="Verdana Pro" w:hAnsi="Verdana Pro"/>
+          <w:rFonts w:ascii="Times New Roman" w:hAnsi="Times New Roman" w:cs="Times New Roman"/>
           <w:sz w:val="24"/>
           <w:szCs w:val="24"/>
         </w:rPr>
@@ -2757,51 +2714,15 @@
       <w:proofErr w:type="spellEnd"/>
       <w:r>
         <w:rPr>
-          <w:rFonts w:ascii="Verdana Pro" w:hAnsi="Verdana Pro"/>
-          <w:sz w:val="24"/>
-          <w:szCs w:val="24"/>
-        </w:rPr>
-        <w:t xml:space="preserve"> használata ingyenes. A 2018. október 16. előtt kiadott verziók az AGPL alatt állnak. A 2018. október 16. után kiadott verziók, beleértve a korábbi verziók javításait is, a Server </w:t>
-      </w:r>
-      <w:proofErr w:type="spellStart"/>
-      <w:r>
-        <w:rPr>
-          <w:rFonts w:ascii="Verdana Pro" w:hAnsi="Verdana Pro"/>
-          <w:sz w:val="24"/>
-          <w:szCs w:val="24"/>
-        </w:rPr>
-        <w:t>Side</w:t>
-      </w:r>
-      <w:proofErr w:type="spellEnd"/>
-      <w:r>
-        <w:rPr>
-          <w:rFonts w:ascii="Verdana Pro" w:hAnsi="Verdana Pro"/>
-          <w:sz w:val="24"/>
-          <w:szCs w:val="24"/>
-        </w:rPr>
-        <w:t xml:space="preserve"> Public </w:t>
-      </w:r>
-      <w:proofErr w:type="spellStart"/>
-      <w:r>
-        <w:rPr>
-          <w:rFonts w:ascii="Verdana Pro" w:hAnsi="Verdana Pro"/>
-          <w:sz w:val="24"/>
-          <w:szCs w:val="24"/>
-        </w:rPr>
-        <w:t>License</w:t>
-      </w:r>
-      <w:proofErr w:type="spellEnd"/>
-      <w:r>
-        <w:rPr>
-          <w:rFonts w:ascii="Verdana Pro" w:hAnsi="Verdana Pro"/>
-          <w:sz w:val="24"/>
-          <w:szCs w:val="24"/>
-        </w:rPr>
-        <w:t xml:space="preserve"> (SSPL) v1 alatt kerülnek kiadásra.</w:t>
-      </w:r>
-      <w:r>
-        <w:rPr>
-          <w:rFonts w:ascii="Verdana Pro" w:hAnsi="Verdana Pro"/>
+          <w:rFonts w:ascii="Times New Roman" w:hAnsi="Times New Roman" w:cs="Times New Roman"/>
+          <w:sz w:val="24"/>
+          <w:szCs w:val="24"/>
+        </w:rPr>
+        <w:t xml:space="preserve"> használata ingyenes.</w:t>
+      </w:r>
+      <w:r>
+        <w:rPr>
+          <w:rFonts w:ascii="Times New Roman" w:hAnsi="Times New Roman" w:cs="Times New Roman"/>
           <w:sz w:val="24"/>
           <w:szCs w:val="24"/>
         </w:rPr>
@@ -2811,6 +2732,328 @@
     <w:p>
       <w:pPr>
         <w:rPr>
+          <w:rFonts w:ascii="Times New Roman" w:hAnsi="Times New Roman" w:cs="Times New Roman"/>
+          <w:b/>
+          <w:sz w:val="24"/>
+          <w:szCs w:val="24"/>
+        </w:rPr>
+      </w:pPr>
+      <w:r>
+        <w:rPr>
+          <w:rFonts w:ascii="Times New Roman" w:hAnsi="Times New Roman" w:cs="Times New Roman"/>
+          <w:b/>
+          <w:sz w:val="24"/>
+          <w:szCs w:val="24"/>
+        </w:rPr>
+        <w:t xml:space="preserve">Miért döntöttünk a </w:t>
+      </w:r>
+      <w:proofErr w:type="spellStart"/>
+      <w:r>
+        <w:rPr>
+          <w:rFonts w:ascii="Times New Roman" w:hAnsi="Times New Roman" w:cs="Times New Roman"/>
+          <w:b/>
+          <w:sz w:val="24"/>
+          <w:szCs w:val="24"/>
+        </w:rPr>
+        <w:t>Mongo</w:t>
+      </w:r>
+      <w:proofErr w:type="spellEnd"/>
+      <w:r>
+        <w:rPr>
+          <w:rFonts w:ascii="Times New Roman" w:hAnsi="Times New Roman" w:cs="Times New Roman"/>
+          <w:b/>
+          <w:sz w:val="24"/>
+          <w:szCs w:val="24"/>
+        </w:rPr>
+        <w:t xml:space="preserve"> mellett?</w:t>
+      </w:r>
+    </w:p>
+    <w:p>
+      <w:pPr>
+        <w:rPr>
+          <w:rFonts w:ascii="Times New Roman" w:hAnsi="Times New Roman" w:cs="Times New Roman"/>
+          <w:sz w:val="24"/>
+          <w:szCs w:val="24"/>
+        </w:rPr>
+      </w:pPr>
+      <w:r>
+        <w:rPr>
+          <w:rFonts w:ascii="Times New Roman" w:hAnsi="Times New Roman" w:cs="Times New Roman"/>
+          <w:sz w:val="24"/>
+          <w:szCs w:val="24"/>
+        </w:rPr>
+        <w:t xml:space="preserve">A legfőbb érv a </w:t>
+      </w:r>
+      <w:proofErr w:type="spellStart"/>
+      <w:r>
+        <w:rPr>
+          <w:rFonts w:ascii="Times New Roman" w:hAnsi="Times New Roman" w:cs="Times New Roman"/>
+          <w:sz w:val="24"/>
+          <w:szCs w:val="24"/>
+        </w:rPr>
+        <w:t>Mongo</w:t>
+      </w:r>
+      <w:proofErr w:type="spellEnd"/>
+      <w:r>
+        <w:rPr>
+          <w:rFonts w:ascii="Times New Roman" w:hAnsi="Times New Roman" w:cs="Times New Roman"/>
+          <w:sz w:val="24"/>
+          <w:szCs w:val="24"/>
+        </w:rPr>
+        <w:t xml:space="preserve"> mellett, hogy egyszerűen, ingyenesen és </w:t>
+      </w:r>
+      <w:r>
+        <w:rPr>
+          <w:rFonts w:ascii="Times New Roman" w:hAnsi="Times New Roman" w:cs="Times New Roman"/>
+          <w:sz w:val="24"/>
+          <w:szCs w:val="24"/>
+        </w:rPr>
+        <w:t>számunkra megfelelő kapacitással</w:t>
+      </w:r>
+      <w:r>
+        <w:rPr>
+          <w:rFonts w:ascii="Times New Roman" w:hAnsi="Times New Roman" w:cs="Times New Roman"/>
+          <w:sz w:val="24"/>
+          <w:szCs w:val="24"/>
+        </w:rPr>
+        <w:t xml:space="preserve"> </w:t>
+      </w:r>
+      <w:r>
+        <w:rPr>
+          <w:rFonts w:ascii="Times New Roman" w:hAnsi="Times New Roman" w:cs="Times New Roman"/>
+          <w:sz w:val="24"/>
+          <w:szCs w:val="24"/>
+        </w:rPr>
+        <w:t xml:space="preserve">biztosít felhő alapú </w:t>
+      </w:r>
+      <w:proofErr w:type="spellStart"/>
+      <w:r>
+        <w:rPr>
+          <w:rFonts w:ascii="Times New Roman" w:hAnsi="Times New Roman" w:cs="Times New Roman"/>
+          <w:sz w:val="24"/>
+          <w:szCs w:val="24"/>
+        </w:rPr>
+        <w:t>tárhelyet</w:t>
+      </w:r>
+      <w:proofErr w:type="spellEnd"/>
+      <w:r>
+        <w:rPr>
+          <w:rFonts w:ascii="Times New Roman" w:hAnsi="Times New Roman" w:cs="Times New Roman"/>
+          <w:sz w:val="24"/>
+          <w:szCs w:val="24"/>
+        </w:rPr>
+        <w:t>. Így nem vagyunk a lokális hálózatra korlátozva, hanem bárhonnan gyorsan elérhetjük az adatbázisunkat.</w:t>
+      </w:r>
+    </w:p>
+    <w:p>
+      <w:pPr>
+        <w:rPr>
+          <w:rFonts w:ascii="Times New Roman" w:hAnsi="Times New Roman" w:cs="Times New Roman"/>
+          <w:sz w:val="24"/>
+          <w:szCs w:val="24"/>
+        </w:rPr>
+      </w:pPr>
+      <w:r>
+        <w:rPr>
+          <w:rFonts w:ascii="Verdana Pro" w:hAnsi="Verdana Pro"/>
+          <w:noProof/>
+          <w:sz w:val="24"/>
+          <w:szCs w:val="24"/>
+        </w:rPr>
+        <w:drawing>
+          <wp:anchor distT="0" distB="0" distL="114300" distR="114300" simplePos="0" relativeHeight="251658240" behindDoc="0" locked="0" layoutInCell="1" allowOverlap="1">
+            <wp:simplePos x="0" y="0"/>
+            <wp:positionH relativeFrom="column">
+              <wp:align>center</wp:align>
+            </wp:positionH>
+            <wp:positionV relativeFrom="paragraph">
+              <wp:posOffset>565840</wp:posOffset>
+            </wp:positionV>
+            <wp:extent cx="4125600" cy="2422800"/>
+            <wp:effectExtent l="0" t="0" r="8255" b="0"/>
+            <wp:wrapTopAndBottom/>
+            <wp:docPr id="2" name="Kép 2"/>
+            <wp:cNvGraphicFramePr>
+              <a:graphicFrameLocks xmlns:a="http://schemas.openxmlformats.org/drawingml/2006/main" noChangeAspect="1"/>
+            </wp:cNvGraphicFramePr>
+            <a:graphic xmlns:a="http://schemas.openxmlformats.org/drawingml/2006/main">
+              <a:graphicData uri="http://schemas.openxmlformats.org/drawingml/2006/picture">
+                <pic:pic xmlns:pic="http://schemas.openxmlformats.org/drawingml/2006/picture">
+                  <pic:nvPicPr>
+                    <pic:cNvPr id="0" name="Picture 1"/>
+                    <pic:cNvPicPr>
+                      <a:picLocks noChangeAspect="1" noChangeArrowheads="1"/>
+                    </pic:cNvPicPr>
+                  </pic:nvPicPr>
+                  <pic:blipFill>
+                    <a:blip r:embed="rId10" cstate="print">
+                      <a:extLst>
+                        <a:ext uri="{28A0092B-C50C-407E-A947-70E740481C1C}">
+                          <a14:useLocalDpi xmlns:a14="http://schemas.microsoft.com/office/drawing/2010/main" val="0"/>
+                        </a:ext>
+                      </a:extLst>
+                    </a:blip>
+                    <a:srcRect/>
+                    <a:stretch>
+                      <a:fillRect/>
+                    </a:stretch>
+                  </pic:blipFill>
+                  <pic:spPr bwMode="auto">
+                    <a:xfrm>
+                      <a:off x="0" y="0"/>
+                      <a:ext cx="4125600" cy="2422800"/>
+                    </a:xfrm>
+                    <a:prstGeom prst="rect">
+                      <a:avLst/>
+                    </a:prstGeom>
+                    <a:noFill/>
+                    <a:ln>
+                      <a:noFill/>
+                    </a:ln>
+                  </pic:spPr>
+                </pic:pic>
+              </a:graphicData>
+            </a:graphic>
+            <wp14:sizeRelH relativeFrom="margin">
+              <wp14:pctWidth>0</wp14:pctWidth>
+            </wp14:sizeRelH>
+            <wp14:sizeRelV relativeFrom="margin">
+              <wp14:pctHeight>0</wp14:pctHeight>
+            </wp14:sizeRelV>
+          </wp:anchor>
+        </w:drawing>
+      </w:r>
+      <w:r>
+        <w:rPr>
+          <w:rFonts w:ascii="Times New Roman" w:hAnsi="Times New Roman" w:cs="Times New Roman"/>
+          <w:sz w:val="24"/>
+          <w:szCs w:val="24"/>
+        </w:rPr>
+        <w:t xml:space="preserve">Továbbá a </w:t>
+      </w:r>
+      <w:proofErr w:type="spellStart"/>
+      <w:r>
+        <w:rPr>
+          <w:rFonts w:ascii="Times New Roman" w:hAnsi="Times New Roman" w:cs="Times New Roman"/>
+          <w:sz w:val="24"/>
+          <w:szCs w:val="24"/>
+        </w:rPr>
+        <w:t>NoSQL</w:t>
+      </w:r>
+      <w:proofErr w:type="spellEnd"/>
+      <w:r>
+        <w:rPr>
+          <w:rFonts w:ascii="Times New Roman" w:hAnsi="Times New Roman" w:cs="Times New Roman"/>
+          <w:sz w:val="24"/>
+          <w:szCs w:val="24"/>
+        </w:rPr>
+        <w:t xml:space="preserve"> mivolta lényegesen nagyobb szabadságot nyújt számunkra,</w:t>
+      </w:r>
+      <w:r>
+        <w:rPr>
+          <w:rFonts w:ascii="Times New Roman" w:hAnsi="Times New Roman" w:cs="Times New Roman"/>
+          <w:sz w:val="24"/>
+          <w:szCs w:val="24"/>
+        </w:rPr>
+        <w:t xml:space="preserve"> így egyszerűsítve a bonyolultabb adatszerkezetekkel való munkát.</w:t>
+      </w:r>
+      <w:r>
+        <w:rPr>
+          <w:rFonts w:ascii="Times New Roman" w:hAnsi="Times New Roman" w:cs="Times New Roman"/>
+          <w:sz w:val="24"/>
+          <w:szCs w:val="24"/>
+        </w:rPr>
+        <w:t xml:space="preserve"> </w:t>
+      </w:r>
+    </w:p>
+    <w:p>
+      <w:pPr>
+        <w:pStyle w:val="Listaszerbekezds"/>
+        <w:numPr>
+          <w:ilvl w:val="0"/>
+          <w:numId w:val="4"/>
+        </w:numPr>
+        <w:rPr>
+          <w:rFonts w:ascii="Verdana Pro" w:hAnsi="Verdana Pro"/>
+          <w:sz w:val="24"/>
+          <w:szCs w:val="24"/>
+        </w:rPr>
+      </w:pPr>
+      <w:r>
+        <w:rPr>
+          <w:rFonts w:ascii="Verdana Pro" w:hAnsi="Verdana Pro"/>
+          <w:sz w:val="24"/>
+          <w:szCs w:val="24"/>
+        </w:rPr>
+        <w:t xml:space="preserve">ábra – A </w:t>
+      </w:r>
+      <w:proofErr w:type="spellStart"/>
+      <w:r>
+        <w:rPr>
+          <w:rFonts w:ascii="Verdana Pro" w:hAnsi="Verdana Pro"/>
+          <w:sz w:val="24"/>
+          <w:szCs w:val="24"/>
+        </w:rPr>
+        <w:t>user</w:t>
+      </w:r>
+      <w:proofErr w:type="spellEnd"/>
+      <w:r>
+        <w:rPr>
+          <w:rFonts w:ascii="Verdana Pro" w:hAnsi="Verdana Pro"/>
+          <w:sz w:val="24"/>
+          <w:szCs w:val="24"/>
+        </w:rPr>
+        <w:t xml:space="preserve"> kollekció </w:t>
+      </w:r>
+      <w:proofErr w:type="spellStart"/>
+      <w:r>
+        <w:rPr>
+          <w:rFonts w:ascii="Verdana Pro" w:hAnsi="Verdana Pro"/>
+          <w:sz w:val="24"/>
+          <w:szCs w:val="24"/>
+        </w:rPr>
+        <w:t>MongoDB</w:t>
+      </w:r>
+      <w:proofErr w:type="spellEnd"/>
+      <w:r>
+        <w:rPr>
+          <w:rFonts w:ascii="Verdana Pro" w:hAnsi="Verdana Pro"/>
+          <w:sz w:val="24"/>
+          <w:szCs w:val="24"/>
+        </w:rPr>
+        <w:t xml:space="preserve"> </w:t>
+      </w:r>
+      <w:proofErr w:type="spellStart"/>
+      <w:r>
+        <w:rPr>
+          <w:rFonts w:ascii="Verdana Pro" w:hAnsi="Verdana Pro"/>
+          <w:sz w:val="24"/>
+          <w:szCs w:val="24"/>
+        </w:rPr>
+        <w:t>Compass</w:t>
+      </w:r>
+      <w:proofErr w:type="spellEnd"/>
+      <w:r>
+        <w:rPr>
+          <w:rFonts w:ascii="Verdana Pro" w:hAnsi="Verdana Pro"/>
+          <w:sz w:val="24"/>
+          <w:szCs w:val="24"/>
+        </w:rPr>
+        <w:t>-ban</w:t>
+      </w:r>
+    </w:p>
+    <w:p>
+      <w:pPr>
+        <w:rPr>
+          <w:rFonts w:ascii="Verdana Pro" w:hAnsi="Verdana Pro"/>
+          <w:sz w:val="24"/>
+          <w:szCs w:val="24"/>
+        </w:rPr>
+      </w:pPr>
+    </w:p>
+    <w:p>
+      <w:pPr>
+        <w:rPr>
           <w:rFonts w:ascii="Verdana Pro" w:hAnsi="Verdana Pro"/>
           <w:sz w:val="24"/>
           <w:szCs w:val="24"/>
@@ -2829,6 +3072,7 @@
         <w:rPr>
           <w:b/>
         </w:rPr>
+        <w:lastRenderedPageBreak/>
         <w:t xml:space="preserve">Visual </w:t>
       </w:r>
       <w:proofErr w:type="spellStart"/>
@@ -2879,7 +3123,17 @@
           <w:sz w:val="24"/>
           <w:szCs w:val="24"/>
         </w:rPr>
-        <w:t xml:space="preserve"> 2022 a Microsoft által kifejlesztett integrált fejlesztőkörnyezet (IDE) legújabb verziója, amely különböző típusú alkalmazások - többek között asztali, webes, mobil és felhőalapú alkalmazások - készítésére és hibakeresésére szolgál. Ez a Visual </w:t>
+        <w:t xml:space="preserve"> 2022 a Microsoft által kifejlesztett integrált fejlesztőkörnyezet (IDE) legújabb verziója, amely különböző típusú alkalmazások - többek között aszt</w:t>
+      </w:r>
+      <w:bookmarkStart w:id="4" w:name="_GoBack"/>
+      <w:bookmarkEnd w:id="4"/>
+      <w:r>
+        <w:rPr>
+          <w:rFonts w:ascii="Verdana Pro" w:hAnsi="Verdana Pro"/>
+          <w:sz w:val="24"/>
+          <w:szCs w:val="24"/>
+        </w:rPr>
+        <w:t xml:space="preserve">ali, webes, mobil és felhőalapú alkalmazások - készítésére és hibakeresésére szolgál. Ez a Visual </w:t>
       </w:r>
       <w:proofErr w:type="spellStart"/>
       <w:r>
@@ -3039,426 +3293,382 @@
           <w:sz w:val="24"/>
           <w:szCs w:val="24"/>
         </w:rPr>
-        <w:t xml:space="preserve"> a </w:t>
-      </w:r>
-      <w:r>
-        <w:rPr>
-          <w:rFonts w:ascii="Verdana Pro" w:hAnsi="Verdana Pro"/>
-          <w:sz w:val="24"/>
-          <w:szCs w:val="24"/>
+        <w:t xml:space="preserve"> a mobilalkalmazások fejlesztéséhez, az </w:t>
+      </w:r>
+      <w:proofErr w:type="spellStart"/>
+      <w:r>
+        <w:rPr>
+          <w:rFonts w:ascii="Verdana Pro" w:hAnsi="Verdana Pro"/>
+          <w:sz w:val="24"/>
+          <w:szCs w:val="24"/>
+        </w:rPr>
+        <w:t>Azure</w:t>
+      </w:r>
+      <w:proofErr w:type="spellEnd"/>
+      <w:r>
+        <w:rPr>
+          <w:rFonts w:ascii="Verdana Pro" w:hAnsi="Verdana Pro"/>
+          <w:sz w:val="24"/>
+          <w:szCs w:val="24"/>
+        </w:rPr>
+        <w:t xml:space="preserve">-eszközöket a felhőalapú alkalmazásokhoz és a </w:t>
+      </w:r>
+      <w:proofErr w:type="spellStart"/>
+      <w:r>
+        <w:rPr>
+          <w:rFonts w:ascii="Verdana Pro" w:hAnsi="Verdana Pro"/>
+          <w:sz w:val="24"/>
+          <w:szCs w:val="24"/>
+        </w:rPr>
+        <w:t>Unity</w:t>
+      </w:r>
+      <w:proofErr w:type="spellEnd"/>
+      <w:r>
+        <w:rPr>
+          <w:rFonts w:ascii="Verdana Pro" w:hAnsi="Verdana Pro"/>
+          <w:sz w:val="24"/>
+          <w:szCs w:val="24"/>
+        </w:rPr>
+        <w:t xml:space="preserve">-t a játékfejlesztéshez. Összességében a Visual </w:t>
+      </w:r>
+      <w:proofErr w:type="spellStart"/>
+      <w:r>
+        <w:rPr>
+          <w:rFonts w:ascii="Verdana Pro" w:hAnsi="Verdana Pro"/>
+          <w:sz w:val="24"/>
+          <w:szCs w:val="24"/>
+        </w:rPr>
+        <w:t>Studio</w:t>
+      </w:r>
+      <w:proofErr w:type="spellEnd"/>
+      <w:r>
+        <w:rPr>
+          <w:rFonts w:ascii="Verdana Pro" w:hAnsi="Verdana Pro"/>
+          <w:sz w:val="24"/>
+          <w:szCs w:val="24"/>
+        </w:rPr>
+        <w:t xml:space="preserve"> 2022 egy nagy teljesítményű és sokoldalú IDE, amely segíthet a fejlesztőknek a minőségi szoftverek hatékonyabb létrehozásában.</w:t>
+      </w:r>
+      <w:r>
+        <w:rPr>
+          <w:rFonts w:ascii="Verdana Pro" w:hAnsi="Verdana Pro"/>
+          <w:sz w:val="24"/>
+          <w:szCs w:val="24"/>
+        </w:rPr>
+        <w:t xml:space="preserve"> </w:t>
+      </w:r>
+    </w:p>
+    <w:p>
+      <w:pPr>
+        <w:rPr>
+          <w:rFonts w:ascii="Verdana Pro" w:hAnsi="Verdana Pro"/>
+          <w:sz w:val="24"/>
+          <w:szCs w:val="24"/>
+        </w:rPr>
+      </w:pPr>
+    </w:p>
+    <w:p>
+      <w:pPr>
+        <w:pStyle w:val="Cmsor2"/>
+        <w:rPr>
+          <w:b/>
+        </w:rPr>
+      </w:pPr>
+      <w:bookmarkStart w:id="5" w:name="_Toc131070656"/>
+      <w:r>
+        <w:rPr>
+          <w:b/>
+        </w:rPr>
+        <w:t xml:space="preserve">Visual </w:t>
+      </w:r>
+      <w:proofErr w:type="spellStart"/>
+      <w:r>
+        <w:rPr>
+          <w:b/>
+        </w:rPr>
+        <w:t>Studio</w:t>
+      </w:r>
+      <w:proofErr w:type="spellEnd"/>
+      <w:r>
+        <w:rPr>
+          <w:b/>
+        </w:rPr>
+        <w:t xml:space="preserve"> </w:t>
+      </w:r>
+      <w:proofErr w:type="spellStart"/>
+      <w:r>
+        <w:rPr>
+          <w:b/>
+        </w:rPr>
+        <w:t>Code</w:t>
+      </w:r>
+      <w:bookmarkEnd w:id="5"/>
+      <w:proofErr w:type="spellEnd"/>
+    </w:p>
+    <w:p>
+      <w:pPr>
+        <w:rPr>
+          <w:rFonts w:ascii="Verdana Pro" w:hAnsi="Verdana Pro"/>
+          <w:sz w:val="24"/>
+          <w:szCs w:val="24"/>
+        </w:rPr>
+      </w:pPr>
+      <w:r>
+        <w:rPr>
+          <w:rFonts w:ascii="Verdana Pro" w:hAnsi="Verdana Pro"/>
+          <w:sz w:val="24"/>
+          <w:szCs w:val="24"/>
+        </w:rPr>
+        <w:t>„</w:t>
+      </w:r>
+      <w:r>
+        <w:rPr>
+          <w:rFonts w:ascii="Verdana Pro" w:hAnsi="Verdana Pro"/>
+          <w:sz w:val="24"/>
+          <w:szCs w:val="24"/>
+        </w:rPr>
+        <w:t xml:space="preserve">A Visual </w:t>
+      </w:r>
+      <w:proofErr w:type="spellStart"/>
+      <w:r>
+        <w:rPr>
+          <w:rFonts w:ascii="Verdana Pro" w:hAnsi="Verdana Pro"/>
+          <w:sz w:val="24"/>
+          <w:szCs w:val="24"/>
+        </w:rPr>
+        <w:t>Studio</w:t>
+      </w:r>
+      <w:proofErr w:type="spellEnd"/>
+      <w:r>
+        <w:rPr>
+          <w:rFonts w:ascii="Verdana Pro" w:hAnsi="Verdana Pro"/>
+          <w:sz w:val="24"/>
+          <w:szCs w:val="24"/>
+        </w:rPr>
+        <w:t xml:space="preserve"> </w:t>
+      </w:r>
+      <w:proofErr w:type="spellStart"/>
+      <w:r>
+        <w:rPr>
+          <w:rFonts w:ascii="Verdana Pro" w:hAnsi="Verdana Pro"/>
+          <w:sz w:val="24"/>
+          <w:szCs w:val="24"/>
+        </w:rPr>
+        <w:t>Code</w:t>
+      </w:r>
+      <w:proofErr w:type="spellEnd"/>
+      <w:r>
+        <w:rPr>
+          <w:rFonts w:ascii="Verdana Pro" w:hAnsi="Verdana Pro"/>
+          <w:sz w:val="24"/>
+          <w:szCs w:val="24"/>
+        </w:rPr>
+        <w:t xml:space="preserve"> ötvözi a forráskód-szerkesztő egyszerűségét a hatékony fejlesztői eszközökkel, például az </w:t>
+      </w:r>
+      <w:proofErr w:type="spellStart"/>
+      <w:r>
+        <w:rPr>
+          <w:rFonts w:ascii="Verdana Pro" w:hAnsi="Verdana Pro"/>
+          <w:sz w:val="24"/>
+          <w:szCs w:val="24"/>
+        </w:rPr>
+        <w:t>IntelliSense</w:t>
+      </w:r>
+      <w:proofErr w:type="spellEnd"/>
+      <w:r>
+        <w:rPr>
+          <w:rFonts w:ascii="Verdana Pro" w:hAnsi="Verdana Pro"/>
+          <w:sz w:val="24"/>
+          <w:szCs w:val="24"/>
+        </w:rPr>
+        <w:t xml:space="preserve"> kódkiegészítéssel és hibakereséssel.</w:t>
+      </w:r>
+    </w:p>
+    <w:p>
+      <w:pPr>
+        <w:rPr>
+          <w:rFonts w:ascii="Verdana Pro" w:hAnsi="Verdana Pro"/>
+          <w:sz w:val="24"/>
+          <w:szCs w:val="24"/>
+        </w:rPr>
+      </w:pPr>
+      <w:r>
+        <w:rPr>
+          <w:rFonts w:ascii="Verdana Pro" w:hAnsi="Verdana Pro"/>
+          <w:sz w:val="24"/>
+          <w:szCs w:val="24"/>
+        </w:rPr>
+        <w:t xml:space="preserve">A Visual </w:t>
+      </w:r>
+      <w:proofErr w:type="spellStart"/>
+      <w:r>
+        <w:rPr>
+          <w:rFonts w:ascii="Verdana Pro" w:hAnsi="Verdana Pro"/>
+          <w:sz w:val="24"/>
+          <w:szCs w:val="24"/>
+        </w:rPr>
+        <w:t>Studio</w:t>
+      </w:r>
+      <w:proofErr w:type="spellEnd"/>
+      <w:r>
+        <w:rPr>
+          <w:rFonts w:ascii="Verdana Pro" w:hAnsi="Verdana Pro"/>
+          <w:sz w:val="24"/>
+          <w:szCs w:val="24"/>
+        </w:rPr>
+        <w:t xml:space="preserve"> </w:t>
+      </w:r>
+      <w:proofErr w:type="spellStart"/>
+      <w:r>
+        <w:rPr>
+          <w:rFonts w:ascii="Verdana Pro" w:hAnsi="Verdana Pro"/>
+          <w:sz w:val="24"/>
+          <w:szCs w:val="24"/>
+        </w:rPr>
+        <w:t>Code</w:t>
+      </w:r>
+      <w:proofErr w:type="spellEnd"/>
+      <w:r>
+        <w:rPr>
+          <w:rFonts w:ascii="Verdana Pro" w:hAnsi="Verdana Pro"/>
+          <w:sz w:val="24"/>
+          <w:szCs w:val="24"/>
+        </w:rPr>
+        <w:t xml:space="preserve"> támogatja a </w:t>
+      </w:r>
+      <w:proofErr w:type="spellStart"/>
+      <w:r>
+        <w:rPr>
+          <w:rFonts w:ascii="Verdana Pro" w:hAnsi="Verdana Pro"/>
+          <w:sz w:val="24"/>
+          <w:szCs w:val="24"/>
+        </w:rPr>
+        <w:t>macOS</w:t>
+      </w:r>
+      <w:proofErr w:type="spellEnd"/>
+      <w:r>
+        <w:rPr>
+          <w:rFonts w:ascii="Verdana Pro" w:hAnsi="Verdana Pro"/>
+          <w:sz w:val="24"/>
+          <w:szCs w:val="24"/>
+        </w:rPr>
+        <w:t>, a Linux és a Windows operációs rendszereket - így platformtól függetlenül azonnal belevághat a munkába.</w:t>
+      </w:r>
+    </w:p>
+    <w:p>
+      <w:pPr>
+        <w:rPr>
+          <w:rFonts w:ascii="Verdana Pro" w:hAnsi="Verdana Pro"/>
+          <w:sz w:val="24"/>
+          <w:szCs w:val="24"/>
+        </w:rPr>
+      </w:pPr>
+      <w:r>
+        <w:rPr>
+          <w:rFonts w:ascii="Verdana Pro" w:hAnsi="Verdana Pro"/>
+          <w:sz w:val="24"/>
+          <w:szCs w:val="24"/>
+        </w:rPr>
+        <w:t xml:space="preserve">A Visual </w:t>
+      </w:r>
+      <w:proofErr w:type="spellStart"/>
+      <w:r>
+        <w:rPr>
+          <w:rFonts w:ascii="Verdana Pro" w:hAnsi="Verdana Pro"/>
+          <w:sz w:val="24"/>
+          <w:szCs w:val="24"/>
+        </w:rPr>
+        <w:t>Studio</w:t>
+      </w:r>
+      <w:proofErr w:type="spellEnd"/>
+      <w:r>
+        <w:rPr>
+          <w:rFonts w:ascii="Verdana Pro" w:hAnsi="Verdana Pro"/>
+          <w:sz w:val="24"/>
+          <w:szCs w:val="24"/>
+        </w:rPr>
+        <w:t xml:space="preserve"> </w:t>
+      </w:r>
+      <w:proofErr w:type="spellStart"/>
+      <w:r>
+        <w:rPr>
+          <w:rFonts w:ascii="Verdana Pro" w:hAnsi="Verdana Pro"/>
+          <w:sz w:val="24"/>
+          <w:szCs w:val="24"/>
+        </w:rPr>
+        <w:t>Code</w:t>
+      </w:r>
+      <w:proofErr w:type="spellEnd"/>
+      <w:r>
+        <w:rPr>
+          <w:rFonts w:ascii="Verdana Pro" w:hAnsi="Verdana Pro"/>
+          <w:sz w:val="24"/>
+          <w:szCs w:val="24"/>
+        </w:rPr>
+        <w:t xml:space="preserve"> középpontjában egy villámgyors forráskód-szerkesztő áll, amely tökéletes a mindennapi használathoz. A több száz nyelv támogatásával a VS </w:t>
+      </w:r>
+      <w:proofErr w:type="spellStart"/>
+      <w:r>
+        <w:rPr>
+          <w:rFonts w:ascii="Verdana Pro" w:hAnsi="Verdana Pro"/>
+          <w:sz w:val="24"/>
+          <w:szCs w:val="24"/>
+        </w:rPr>
+        <w:t>Code</w:t>
+      </w:r>
+      <w:proofErr w:type="spellEnd"/>
+      <w:r>
+        <w:rPr>
+          <w:rFonts w:ascii="Verdana Pro" w:hAnsi="Verdana Pro"/>
+          <w:sz w:val="24"/>
+          <w:szCs w:val="24"/>
+        </w:rPr>
+        <w:t xml:space="preserve"> segít az azonnali produktivitásban a szintaxis-kiemeléssel, a zárójel-illesztéssel, az automatikus behúzással, a doboz-kiválasztással, a </w:t>
+      </w:r>
+      <w:proofErr w:type="spellStart"/>
+      <w:r>
+        <w:rPr>
+          <w:rFonts w:ascii="Verdana Pro" w:hAnsi="Verdana Pro"/>
+          <w:sz w:val="24"/>
+          <w:szCs w:val="24"/>
+        </w:rPr>
+        <w:t>snippetekkel</w:t>
+      </w:r>
+      <w:proofErr w:type="spellEnd"/>
+      <w:r>
+        <w:rPr>
+          <w:rFonts w:ascii="Verdana Pro" w:hAnsi="Verdana Pro"/>
+          <w:sz w:val="24"/>
+          <w:szCs w:val="24"/>
+        </w:rPr>
+        <w:t xml:space="preserve"> és még sok mással. Az intuitív billentyűparancsok, az egyszerű testreszabhatóság és a közösség által biztosított billentyűparancs-ábrázolások segítségével könnyedén navigálhat a kódjában.</w:t>
+      </w:r>
+      <w:r>
+        <w:rPr>
+          <w:rFonts w:ascii="Verdana Pro" w:hAnsi="Verdana Pro"/>
+          <w:sz w:val="24"/>
+          <w:szCs w:val="24"/>
+        </w:rPr>
+        <w:t>”</w:t>
+      </w:r>
+    </w:p>
+    <w:p>
+      <w:pPr>
+        <w:pStyle w:val="Cmsor2"/>
+        <w:rPr>
+          <w:b/>
+        </w:rPr>
+      </w:pPr>
+      <w:bookmarkStart w:id="6" w:name="_Toc131070657"/>
+      <w:proofErr w:type="spellStart"/>
+      <w:r>
+        <w:rPr>
+          <w:b/>
         </w:rPr>
         <w:lastRenderedPageBreak/>
-        <w:t xml:space="preserve">mobilalkalmazások fejlesztéséhez, az </w:t>
-      </w:r>
-      <w:proofErr w:type="spellStart"/>
-      <w:r>
-        <w:rPr>
-          <w:rFonts w:ascii="Verdana Pro" w:hAnsi="Verdana Pro"/>
-          <w:sz w:val="24"/>
-          <w:szCs w:val="24"/>
-        </w:rPr>
-        <w:t>Azure</w:t>
-      </w:r>
-      <w:proofErr w:type="spellEnd"/>
-      <w:r>
-        <w:rPr>
-          <w:rFonts w:ascii="Verdana Pro" w:hAnsi="Verdana Pro"/>
-          <w:sz w:val="24"/>
-          <w:szCs w:val="24"/>
-        </w:rPr>
-        <w:t xml:space="preserve">-eszközöket a felhőalapú alkalmazásokhoz és a </w:t>
-      </w:r>
-      <w:proofErr w:type="spellStart"/>
-      <w:r>
-        <w:rPr>
-          <w:rFonts w:ascii="Verdana Pro" w:hAnsi="Verdana Pro"/>
-          <w:sz w:val="24"/>
-          <w:szCs w:val="24"/>
-        </w:rPr>
-        <w:t>Unity</w:t>
-      </w:r>
-      <w:proofErr w:type="spellEnd"/>
-      <w:r>
-        <w:rPr>
-          <w:rFonts w:ascii="Verdana Pro" w:hAnsi="Verdana Pro"/>
-          <w:sz w:val="24"/>
-          <w:szCs w:val="24"/>
-        </w:rPr>
-        <w:t xml:space="preserve">-t a játékfejlesztéshez. Összességében a Visual </w:t>
-      </w:r>
-      <w:proofErr w:type="spellStart"/>
-      <w:r>
-        <w:rPr>
-          <w:rFonts w:ascii="Verdana Pro" w:hAnsi="Verdana Pro"/>
-          <w:sz w:val="24"/>
-          <w:szCs w:val="24"/>
-        </w:rPr>
-        <w:t>Studio</w:t>
-      </w:r>
-      <w:proofErr w:type="spellEnd"/>
-      <w:r>
-        <w:rPr>
-          <w:rFonts w:ascii="Verdana Pro" w:hAnsi="Verdana Pro"/>
-          <w:sz w:val="24"/>
-          <w:szCs w:val="24"/>
-        </w:rPr>
-        <w:t xml:space="preserve"> 2022 egy nagy teljesítményű és sokoldalú IDE, amely segíthet a fejlesztőknek a minőségi szoftverek hatékonyabb létrehozásában.</w:t>
-      </w:r>
-      <w:r>
-        <w:rPr>
-          <w:rFonts w:ascii="Verdana Pro" w:hAnsi="Verdana Pro"/>
-          <w:sz w:val="24"/>
-          <w:szCs w:val="24"/>
-        </w:rPr>
-        <w:t xml:space="preserve"> </w:t>
-      </w:r>
-    </w:p>
-    <w:p>
-      <w:pPr>
-        <w:rPr>
-          <w:rFonts w:ascii="Verdana Pro" w:hAnsi="Verdana Pro"/>
-          <w:sz w:val="24"/>
-          <w:szCs w:val="24"/>
-        </w:rPr>
-      </w:pPr>
-    </w:p>
-    <w:p>
-      <w:pPr>
-        <w:pStyle w:val="Cmsor2"/>
-        <w:rPr>
-          <w:b/>
-        </w:rPr>
-      </w:pPr>
-      <w:bookmarkStart w:id="4" w:name="_Toc131070656"/>
-      <w:r>
-        <w:rPr>
-          <w:b/>
-        </w:rPr>
-        <w:t xml:space="preserve">Visual </w:t>
-      </w:r>
-      <w:proofErr w:type="spellStart"/>
-      <w:r>
-        <w:rPr>
-          <w:b/>
-        </w:rPr>
-        <w:t>Studio</w:t>
-      </w:r>
-      <w:proofErr w:type="spellEnd"/>
-      <w:r>
-        <w:rPr>
-          <w:b/>
-        </w:rPr>
-        <w:t xml:space="preserve"> </w:t>
-      </w:r>
-      <w:proofErr w:type="spellStart"/>
-      <w:r>
-        <w:rPr>
-          <w:b/>
-        </w:rPr>
-        <w:t>Code</w:t>
-      </w:r>
-      <w:bookmarkEnd w:id="4"/>
-      <w:proofErr w:type="spellEnd"/>
-    </w:p>
-    <w:p>
-      <w:pPr>
-        <w:rPr>
-          <w:rFonts w:ascii="Verdana Pro" w:hAnsi="Verdana Pro"/>
-          <w:sz w:val="24"/>
-          <w:szCs w:val="24"/>
-        </w:rPr>
-      </w:pPr>
-      <w:r>
-        <w:rPr>
-          <w:rFonts w:ascii="Verdana Pro" w:hAnsi="Verdana Pro"/>
-          <w:sz w:val="24"/>
-          <w:szCs w:val="24"/>
-        </w:rPr>
-        <w:t>„</w:t>
-      </w:r>
-      <w:r>
-        <w:rPr>
-          <w:rFonts w:ascii="Verdana Pro" w:hAnsi="Verdana Pro"/>
-          <w:sz w:val="24"/>
-          <w:szCs w:val="24"/>
-        </w:rPr>
-        <w:t xml:space="preserve">A Visual </w:t>
-      </w:r>
-      <w:proofErr w:type="spellStart"/>
-      <w:r>
-        <w:rPr>
-          <w:rFonts w:ascii="Verdana Pro" w:hAnsi="Verdana Pro"/>
-          <w:sz w:val="24"/>
-          <w:szCs w:val="24"/>
-        </w:rPr>
-        <w:t>Studio</w:t>
-      </w:r>
-      <w:proofErr w:type="spellEnd"/>
-      <w:r>
-        <w:rPr>
-          <w:rFonts w:ascii="Verdana Pro" w:hAnsi="Verdana Pro"/>
-          <w:sz w:val="24"/>
-          <w:szCs w:val="24"/>
-        </w:rPr>
-        <w:t xml:space="preserve"> </w:t>
-      </w:r>
-      <w:proofErr w:type="spellStart"/>
-      <w:r>
-        <w:rPr>
-          <w:rFonts w:ascii="Verdana Pro" w:hAnsi="Verdana Pro"/>
-          <w:sz w:val="24"/>
-          <w:szCs w:val="24"/>
-        </w:rPr>
-        <w:t>Code</w:t>
-      </w:r>
-      <w:proofErr w:type="spellEnd"/>
-      <w:r>
-        <w:rPr>
-          <w:rFonts w:ascii="Verdana Pro" w:hAnsi="Verdana Pro"/>
-          <w:sz w:val="24"/>
-          <w:szCs w:val="24"/>
-        </w:rPr>
-        <w:t xml:space="preserve"> ötvözi a forráskód-szerkesztő egyszerűségét a hatékony fejlesztői eszközökkel, például az </w:t>
-      </w:r>
-      <w:proofErr w:type="spellStart"/>
-      <w:r>
-        <w:rPr>
-          <w:rFonts w:ascii="Verdana Pro" w:hAnsi="Verdana Pro"/>
-          <w:sz w:val="24"/>
-          <w:szCs w:val="24"/>
-        </w:rPr>
-        <w:t>IntelliSense</w:t>
-      </w:r>
-      <w:proofErr w:type="spellEnd"/>
-      <w:r>
-        <w:rPr>
-          <w:rFonts w:ascii="Verdana Pro" w:hAnsi="Verdana Pro"/>
-          <w:sz w:val="24"/>
-          <w:szCs w:val="24"/>
-        </w:rPr>
-        <w:t xml:space="preserve"> kódkiegészítéssel és hibakereséssel.</w:t>
-      </w:r>
-    </w:p>
-    <w:p>
-      <w:pPr>
-        <w:rPr>
-          <w:rFonts w:ascii="Verdana Pro" w:hAnsi="Verdana Pro"/>
-          <w:sz w:val="24"/>
-          <w:szCs w:val="24"/>
-        </w:rPr>
-      </w:pPr>
-      <w:r>
-        <w:rPr>
-          <w:rFonts w:ascii="Verdana Pro" w:hAnsi="Verdana Pro"/>
-          <w:sz w:val="24"/>
-          <w:szCs w:val="24"/>
-        </w:rPr>
-        <w:t xml:space="preserve">A Visual </w:t>
-      </w:r>
-      <w:proofErr w:type="spellStart"/>
-      <w:r>
-        <w:rPr>
-          <w:rFonts w:ascii="Verdana Pro" w:hAnsi="Verdana Pro"/>
-          <w:sz w:val="24"/>
-          <w:szCs w:val="24"/>
-        </w:rPr>
-        <w:t>Studio</w:t>
-      </w:r>
-      <w:proofErr w:type="spellEnd"/>
-      <w:r>
-        <w:rPr>
-          <w:rFonts w:ascii="Verdana Pro" w:hAnsi="Verdana Pro"/>
-          <w:sz w:val="24"/>
-          <w:szCs w:val="24"/>
-        </w:rPr>
-        <w:t xml:space="preserve"> </w:t>
-      </w:r>
-      <w:proofErr w:type="spellStart"/>
-      <w:r>
-        <w:rPr>
-          <w:rFonts w:ascii="Verdana Pro" w:hAnsi="Verdana Pro"/>
-          <w:sz w:val="24"/>
-          <w:szCs w:val="24"/>
-        </w:rPr>
-        <w:t>Code</w:t>
-      </w:r>
-      <w:proofErr w:type="spellEnd"/>
-      <w:r>
-        <w:rPr>
-          <w:rFonts w:ascii="Verdana Pro" w:hAnsi="Verdana Pro"/>
-          <w:sz w:val="24"/>
-          <w:szCs w:val="24"/>
-        </w:rPr>
-        <w:t xml:space="preserve"> támogatja a </w:t>
-      </w:r>
-      <w:proofErr w:type="spellStart"/>
-      <w:r>
-        <w:rPr>
-          <w:rFonts w:ascii="Verdana Pro" w:hAnsi="Verdana Pro"/>
-          <w:sz w:val="24"/>
-          <w:szCs w:val="24"/>
-        </w:rPr>
-        <w:t>macOS</w:t>
-      </w:r>
-      <w:proofErr w:type="spellEnd"/>
-      <w:r>
-        <w:rPr>
-          <w:rFonts w:ascii="Verdana Pro" w:hAnsi="Verdana Pro"/>
-          <w:sz w:val="24"/>
-          <w:szCs w:val="24"/>
-        </w:rPr>
-        <w:t>, a Linux és a Windows operációs rendszereket - így platformtól függetlenül azonnal belevághat a munkába.</w:t>
-      </w:r>
-    </w:p>
-    <w:p>
-      <w:pPr>
-        <w:rPr>
-          <w:rFonts w:ascii="Verdana Pro" w:hAnsi="Verdana Pro"/>
-          <w:sz w:val="24"/>
-          <w:szCs w:val="24"/>
-        </w:rPr>
-      </w:pPr>
-      <w:r>
-        <w:rPr>
-          <w:rFonts w:ascii="Verdana Pro" w:hAnsi="Verdana Pro"/>
-          <w:sz w:val="24"/>
-          <w:szCs w:val="24"/>
-        </w:rPr>
-        <w:t xml:space="preserve">A Visual </w:t>
-      </w:r>
-      <w:proofErr w:type="spellStart"/>
-      <w:r>
-        <w:rPr>
-          <w:rFonts w:ascii="Verdana Pro" w:hAnsi="Verdana Pro"/>
-          <w:sz w:val="24"/>
-          <w:szCs w:val="24"/>
-        </w:rPr>
-        <w:t>Studio</w:t>
-      </w:r>
-      <w:proofErr w:type="spellEnd"/>
-      <w:r>
-        <w:rPr>
-          <w:rFonts w:ascii="Verdana Pro" w:hAnsi="Verdana Pro"/>
-          <w:sz w:val="24"/>
-          <w:szCs w:val="24"/>
-        </w:rPr>
-        <w:t xml:space="preserve"> </w:t>
-      </w:r>
-      <w:proofErr w:type="spellStart"/>
-      <w:r>
-        <w:rPr>
-          <w:rFonts w:ascii="Verdana Pro" w:hAnsi="Verdana Pro"/>
-          <w:sz w:val="24"/>
-          <w:szCs w:val="24"/>
-        </w:rPr>
-        <w:t>Code</w:t>
-      </w:r>
-      <w:proofErr w:type="spellEnd"/>
-      <w:r>
-        <w:rPr>
-          <w:rFonts w:ascii="Verdana Pro" w:hAnsi="Verdana Pro"/>
-          <w:sz w:val="24"/>
-          <w:szCs w:val="24"/>
-        </w:rPr>
-        <w:t xml:space="preserve"> középpontjában egy villámgyors forráskód-szerkesztő áll, amely tökéletes a mindennapi használathoz. A több száz nyelv támogatásával a VS </w:t>
-      </w:r>
-      <w:proofErr w:type="spellStart"/>
-      <w:r>
-        <w:rPr>
-          <w:rFonts w:ascii="Verdana Pro" w:hAnsi="Verdana Pro"/>
-          <w:sz w:val="24"/>
-          <w:szCs w:val="24"/>
-        </w:rPr>
-        <w:t>Code</w:t>
-      </w:r>
-      <w:proofErr w:type="spellEnd"/>
-      <w:r>
-        <w:rPr>
-          <w:rFonts w:ascii="Verdana Pro" w:hAnsi="Verdana Pro"/>
-          <w:sz w:val="24"/>
-          <w:szCs w:val="24"/>
-        </w:rPr>
-        <w:t xml:space="preserve"> segít az azonnali produktivitásban a </w:t>
-      </w:r>
-      <w:proofErr w:type="gramStart"/>
-      <w:r>
-        <w:rPr>
-          <w:rFonts w:ascii="Verdana Pro" w:hAnsi="Verdana Pro"/>
-          <w:sz w:val="24"/>
-          <w:szCs w:val="24"/>
-        </w:rPr>
-        <w:t>szintaxis</w:t>
-      </w:r>
-      <w:proofErr w:type="gramEnd"/>
-      <w:r>
-        <w:rPr>
-          <w:rFonts w:ascii="Verdana Pro" w:hAnsi="Verdana Pro"/>
-          <w:sz w:val="24"/>
-          <w:szCs w:val="24"/>
-        </w:rPr>
-        <w:t xml:space="preserve">-kiemeléssel, a zárójel-illesztéssel, az automatikus behúzással, a doboz-kiválasztással, a </w:t>
-      </w:r>
-      <w:proofErr w:type="spellStart"/>
-      <w:r>
-        <w:rPr>
-          <w:rFonts w:ascii="Verdana Pro" w:hAnsi="Verdana Pro"/>
-          <w:sz w:val="24"/>
-          <w:szCs w:val="24"/>
-        </w:rPr>
-        <w:t>snippetekkel</w:t>
-      </w:r>
-      <w:proofErr w:type="spellEnd"/>
-      <w:r>
-        <w:rPr>
-          <w:rFonts w:ascii="Verdana Pro" w:hAnsi="Verdana Pro"/>
-          <w:sz w:val="24"/>
-          <w:szCs w:val="24"/>
-        </w:rPr>
-        <w:t xml:space="preserve"> és még sok mással. Az intuitív billentyűparancsok, az egyszerű testreszabhatóság és a közösség által biztosított billentyűparancs-ábrázolások segítségével könnyedén </w:t>
-      </w:r>
-      <w:proofErr w:type="gramStart"/>
-      <w:r>
-        <w:rPr>
-          <w:rFonts w:ascii="Verdana Pro" w:hAnsi="Verdana Pro"/>
-          <w:sz w:val="24"/>
-          <w:szCs w:val="24"/>
-        </w:rPr>
-        <w:t>navigálhat</w:t>
-      </w:r>
-      <w:proofErr w:type="gramEnd"/>
-      <w:r>
-        <w:rPr>
-          <w:rFonts w:ascii="Verdana Pro" w:hAnsi="Verdana Pro"/>
-          <w:sz w:val="24"/>
-          <w:szCs w:val="24"/>
-        </w:rPr>
-        <w:t xml:space="preserve"> a kódjában.</w:t>
-      </w:r>
-      <w:r>
-        <w:rPr>
-          <w:rFonts w:ascii="Verdana Pro" w:hAnsi="Verdana Pro"/>
-          <w:sz w:val="24"/>
-          <w:szCs w:val="24"/>
-        </w:rPr>
-        <w:t>”</w:t>
-      </w:r>
-    </w:p>
-    <w:p>
-      <w:pPr>
-        <w:pStyle w:val="Cmsor2"/>
-        <w:rPr>
-          <w:b/>
-        </w:rPr>
-      </w:pPr>
-      <w:bookmarkStart w:id="5" w:name="_Toc131070657"/>
-      <w:proofErr w:type="spellStart"/>
-      <w:r>
-        <w:rPr>
-          <w:b/>
-        </w:rPr>
         <w:t>Angular</w:t>
       </w:r>
-      <w:bookmarkEnd w:id="5"/>
+      <w:bookmarkEnd w:id="6"/>
       <w:proofErr w:type="spellEnd"/>
     </w:p>
     <w:p>
@@ -3635,25 +3845,7 @@
           <w:sz w:val="24"/>
           <w:szCs w:val="24"/>
         </w:rPr>
-        <w:t xml:space="preserve">Jól integrált könyvtárak gyűjteménye, amelyek a </w:t>
-      </w:r>
-      <w:proofErr w:type="gramStart"/>
-      <w:r>
-        <w:rPr>
-          <w:rFonts w:ascii="Verdana Pro" w:hAnsi="Verdana Pro"/>
-          <w:sz w:val="24"/>
-          <w:szCs w:val="24"/>
-        </w:rPr>
-        <w:t>funkciók</w:t>
-      </w:r>
-      <w:proofErr w:type="gramEnd"/>
-      <w:r>
-        <w:rPr>
-          <w:rFonts w:ascii="Verdana Pro" w:hAnsi="Verdana Pro"/>
-          <w:sz w:val="24"/>
-          <w:szCs w:val="24"/>
-        </w:rPr>
-        <w:t xml:space="preserve"> széles</w:t>
+        <w:t>Jól integrált könyvtárak gyűjteménye, amelyek a funkciók széles</w:t>
       </w:r>
       <w:r>
         <w:rPr>
@@ -3670,9 +3862,17 @@
           <w:sz w:val="24"/>
           <w:szCs w:val="24"/>
         </w:rPr>
-        <w:t>routing-ot</w:t>
-      </w:r>
-      <w:proofErr w:type="spellEnd"/>
+        <w:t>routing</w:t>
+      </w:r>
+      <w:proofErr w:type="spellEnd"/>
+      <w:r>
+        <w:rPr>
+          <w:rFonts w:ascii="Verdana Pro" w:hAnsi="Verdana Pro"/>
+          <w:sz w:val="24"/>
+          <w:szCs w:val="24"/>
+        </w:rPr>
+        <w:t>-ot</w:t>
+      </w:r>
       <w:r>
         <w:rPr>
           <w:rFonts w:ascii="Verdana Pro" w:hAnsi="Verdana Pro"/>
@@ -3754,25 +3954,7 @@
           <w:sz w:val="24"/>
           <w:szCs w:val="24"/>
         </w:rPr>
-        <w:t xml:space="preserve"> úgy lett kialakítva, hogy a frissítés a lehető legegyszerűbb legyen, így </w:t>
-      </w:r>
-      <w:proofErr w:type="gramStart"/>
-      <w:r>
-        <w:rPr>
-          <w:rFonts w:ascii="Verdana Pro" w:hAnsi="Verdana Pro"/>
-          <w:sz w:val="24"/>
-          <w:szCs w:val="24"/>
-        </w:rPr>
-        <w:t>minimális</w:t>
-      </w:r>
-      <w:proofErr w:type="gramEnd"/>
-      <w:r>
-        <w:rPr>
-          <w:rFonts w:ascii="Verdana Pro" w:hAnsi="Verdana Pro"/>
-          <w:sz w:val="24"/>
-          <w:szCs w:val="24"/>
-        </w:rPr>
-        <w:t xml:space="preserve"> erőfeszítéssel kihasználhatja a legújabb fejlesztések előnyeit. A legjobb az egészben, hogy az </w:t>
+        <w:t xml:space="preserve"> úgy lett kialakítva, hogy a frissítés a lehető legegyszerűbb legyen, így minimális erőfeszítéssel kihasználhatja a legújabb fejlesztések előnyeit. A legjobb az egészben, hogy az </w:t>
       </w:r>
       <w:proofErr w:type="spellStart"/>
       <w:r>
@@ -3790,6 +3972,84 @@
           <w:sz w:val="24"/>
           <w:szCs w:val="24"/>
         </w:rPr>
+        <w:t xml:space="preserve"> ökoszisztéma több mint 1,7 millió fejlesztő, könyvtárszerző és tartalomkészítő változatos csoportjából áll.</w:t>
+      </w:r>
+      <w:r>
+        <w:rPr>
+          <w:rFonts w:ascii="Verdana Pro" w:hAnsi="Verdana Pro"/>
+          <w:sz w:val="24"/>
+          <w:szCs w:val="24"/>
+        </w:rPr>
+        <w:t>”</w:t>
+      </w:r>
+    </w:p>
+    <w:p>
+      <w:pPr>
+        <w:rPr>
+          <w:rFonts w:ascii="Verdana Pro" w:hAnsi="Verdana Pro"/>
+          <w:sz w:val="24"/>
+          <w:szCs w:val="24"/>
+        </w:rPr>
+      </w:pPr>
+    </w:p>
+    <w:p>
+      <w:pPr>
+        <w:pStyle w:val="Cmsor2"/>
+        <w:rPr>
+          <w:b/>
+        </w:rPr>
+      </w:pPr>
+      <w:bookmarkStart w:id="7" w:name="_Toc131070658"/>
+      <w:proofErr w:type="spellStart"/>
+      <w:r>
+        <w:rPr>
+          <w:b/>
+        </w:rPr>
+        <w:t>TypeScript</w:t>
+      </w:r>
+      <w:bookmarkEnd w:id="7"/>
+      <w:proofErr w:type="spellEnd"/>
+    </w:p>
+    <w:p>
+      <w:pPr>
+        <w:rPr>
+          <w:rFonts w:ascii="Verdana Pro" w:hAnsi="Verdana Pro"/>
+          <w:sz w:val="24"/>
+          <w:szCs w:val="24"/>
+        </w:rPr>
+      </w:pPr>
+      <w:r>
+        <w:rPr>
+          <w:rFonts w:ascii="Verdana Pro" w:hAnsi="Verdana Pro"/>
+          <w:sz w:val="24"/>
+          <w:szCs w:val="24"/>
+        </w:rPr>
+        <w:t xml:space="preserve">A </w:t>
+      </w:r>
+      <w:proofErr w:type="spellStart"/>
+      <w:r>
+        <w:rPr>
+          <w:rFonts w:ascii="Verdana Pro" w:hAnsi="Verdana Pro"/>
+          <w:sz w:val="24"/>
+          <w:szCs w:val="24"/>
+        </w:rPr>
+        <w:t>TypeScript</w:t>
+      </w:r>
+      <w:proofErr w:type="spellEnd"/>
+      <w:r>
+        <w:rPr>
+          <w:rFonts w:ascii="Verdana Pro" w:hAnsi="Verdana Pro"/>
+          <w:sz w:val="24"/>
+          <w:szCs w:val="24"/>
+        </w:rPr>
+        <w:t xml:space="preserve"> egy olyan</w:t>
+      </w:r>
+      <w:r>
+        <w:rPr>
+          <w:rFonts w:ascii="Verdana Pro" w:hAnsi="Verdana Pro"/>
+          <w:sz w:val="24"/>
+          <w:szCs w:val="24"/>
+        </w:rPr>
         <w:t xml:space="preserve"> </w:t>
       </w:r>
       <w:r>
@@ -3798,416 +4058,290 @@
           <w:sz w:val="24"/>
           <w:szCs w:val="24"/>
         </w:rPr>
+        <w:t>nagy teljesítményű programozási nyelv, amely a JavaScript</w:t>
+      </w:r>
+      <w:r>
+        <w:rPr>
+          <w:rFonts w:ascii="Verdana Pro" w:hAnsi="Verdana Pro"/>
+          <w:sz w:val="24"/>
+          <w:szCs w:val="24"/>
+        </w:rPr>
+        <w:t xml:space="preserve"> típusos</w:t>
+      </w:r>
+      <w:r>
+        <w:rPr>
+          <w:rFonts w:ascii="Verdana Pro" w:hAnsi="Verdana Pro"/>
+          <w:sz w:val="24"/>
+          <w:szCs w:val="24"/>
+        </w:rPr>
+        <w:t xml:space="preserve"> </w:t>
+      </w:r>
+      <w:proofErr w:type="spellStart"/>
+      <w:r>
+        <w:rPr>
+          <w:rFonts w:ascii="Verdana Pro" w:hAnsi="Verdana Pro"/>
+          <w:sz w:val="24"/>
+          <w:szCs w:val="24"/>
+        </w:rPr>
+        <w:t>superset</w:t>
+      </w:r>
+      <w:proofErr w:type="spellEnd"/>
+      <w:r>
+        <w:rPr>
+          <w:rFonts w:ascii="Verdana Pro" w:hAnsi="Verdana Pro"/>
+          <w:sz w:val="24"/>
+          <w:szCs w:val="24"/>
+        </w:rPr>
+        <w:t>-je, azaz a JavaScriptre épül,</w:t>
+      </w:r>
+      <w:r>
+        <w:rPr>
+          <w:rFonts w:ascii="Verdana Pro" w:hAnsi="Verdana Pro"/>
+          <w:sz w:val="24"/>
+          <w:szCs w:val="24"/>
+        </w:rPr>
+        <w:t xml:space="preserve"> további </w:t>
+      </w:r>
+      <w:r>
+        <w:rPr>
+          <w:rFonts w:ascii="Verdana Pro" w:hAnsi="Verdana Pro"/>
+          <w:sz w:val="24"/>
+          <w:szCs w:val="24"/>
+        </w:rPr>
+        <w:t>funkciókat ad hozzá és egyszerű JavaScriptre fordul le.</w:t>
+      </w:r>
+      <w:r>
+        <w:rPr>
+          <w:rFonts w:ascii="Verdana Pro" w:hAnsi="Verdana Pro"/>
+          <w:sz w:val="24"/>
+          <w:szCs w:val="24"/>
+        </w:rPr>
+        <w:t xml:space="preserve"> A Microsoft fejleszt</w:t>
+      </w:r>
+      <w:r>
+        <w:rPr>
+          <w:rFonts w:ascii="Verdana Pro" w:hAnsi="Verdana Pro"/>
+          <w:sz w:val="24"/>
+          <w:szCs w:val="24"/>
+        </w:rPr>
+        <w:t xml:space="preserve">i, </w:t>
+      </w:r>
+      <w:r>
+        <w:rPr>
+          <w:rFonts w:ascii="Verdana Pro" w:hAnsi="Verdana Pro"/>
+          <w:sz w:val="24"/>
+          <w:szCs w:val="24"/>
+        </w:rPr>
+        <w:t>először 2012-ben jelent meg.</w:t>
+      </w:r>
+    </w:p>
+    <w:p/>
+    <w:p>
+      <w:pPr>
+        <w:rPr>
+          <w:rFonts w:ascii="Verdana Pro" w:hAnsi="Verdana Pro"/>
+          <w:sz w:val="24"/>
+          <w:szCs w:val="24"/>
+        </w:rPr>
+      </w:pPr>
+      <w:r>
+        <w:rPr>
+          <w:rFonts w:ascii="Verdana Pro" w:hAnsi="Verdana Pro"/>
+          <w:sz w:val="24"/>
+          <w:szCs w:val="24"/>
+        </w:rPr>
+        <w:t>„</w:t>
+      </w:r>
+      <w:r>
+        <w:rPr>
+          <w:rFonts w:ascii="Verdana Pro" w:hAnsi="Verdana Pro"/>
+          <w:sz w:val="24"/>
+          <w:szCs w:val="24"/>
+        </w:rPr>
+        <w:t xml:space="preserve">A </w:t>
+      </w:r>
+      <w:proofErr w:type="spellStart"/>
+      <w:r>
+        <w:rPr>
+          <w:rFonts w:ascii="Verdana Pro" w:hAnsi="Verdana Pro"/>
+          <w:sz w:val="24"/>
+          <w:szCs w:val="24"/>
+        </w:rPr>
+        <w:t>TypeScript</w:t>
+      </w:r>
+      <w:proofErr w:type="spellEnd"/>
+      <w:r>
+        <w:rPr>
+          <w:rFonts w:ascii="Verdana Pro" w:hAnsi="Verdana Pro"/>
+          <w:sz w:val="24"/>
+          <w:szCs w:val="24"/>
+        </w:rPr>
+        <w:t xml:space="preserve"> további szintaxist ad a JavaScripthez, hogy szorosabb integrációt támogasson a szerkesztővel. Észlelje korán a hibákat a szerkesztőjében.</w:t>
+      </w:r>
+    </w:p>
+    <w:p>
+      <w:pPr>
+        <w:rPr>
+          <w:rFonts w:ascii="Verdana Pro" w:hAnsi="Verdana Pro"/>
+          <w:sz w:val="24"/>
+          <w:szCs w:val="24"/>
+        </w:rPr>
+      </w:pPr>
+      <w:r>
+        <w:rPr>
+          <w:rFonts w:ascii="Verdana Pro" w:hAnsi="Verdana Pro"/>
+          <w:sz w:val="24"/>
+          <w:szCs w:val="24"/>
+        </w:rPr>
+        <w:t xml:space="preserve">A </w:t>
+      </w:r>
+      <w:proofErr w:type="spellStart"/>
+      <w:r>
+        <w:rPr>
+          <w:rFonts w:ascii="Verdana Pro" w:hAnsi="Verdana Pro"/>
+          <w:sz w:val="24"/>
+          <w:szCs w:val="24"/>
+        </w:rPr>
+        <w:t>TypeScript</w:t>
+      </w:r>
+      <w:proofErr w:type="spellEnd"/>
+      <w:r>
+        <w:rPr>
+          <w:rFonts w:ascii="Verdana Pro" w:hAnsi="Verdana Pro"/>
+          <w:sz w:val="24"/>
+          <w:szCs w:val="24"/>
+        </w:rPr>
+        <w:t xml:space="preserve"> kód JavaScriptre fordul le, és bárhol futtatható, ahol J</w:t>
+      </w:r>
+      <w:r>
+        <w:rPr>
+          <w:rFonts w:ascii="Verdana Pro" w:hAnsi="Verdana Pro"/>
+          <w:sz w:val="24"/>
+          <w:szCs w:val="24"/>
+        </w:rPr>
+        <w:t xml:space="preserve">avaScript fut: A böngészőben, </w:t>
+      </w:r>
+      <w:r>
+        <w:rPr>
+          <w:rFonts w:ascii="Verdana Pro" w:hAnsi="Verdana Pro"/>
+          <w:sz w:val="24"/>
+          <w:szCs w:val="24"/>
+        </w:rPr>
+        <w:t>Node.js-</w:t>
+      </w:r>
+      <w:r>
+        <w:rPr>
+          <w:rFonts w:ascii="Verdana Pro" w:hAnsi="Verdana Pro"/>
+          <w:sz w:val="24"/>
+          <w:szCs w:val="24"/>
+        </w:rPr>
+        <w:t>ben,</w:t>
+      </w:r>
+      <w:r>
+        <w:rPr>
+          <w:rFonts w:ascii="Verdana Pro" w:hAnsi="Verdana Pro"/>
+          <w:sz w:val="24"/>
+          <w:szCs w:val="24"/>
+        </w:rPr>
+        <w:t xml:space="preserve"> a </w:t>
+      </w:r>
+      <w:proofErr w:type="spellStart"/>
+      <w:r>
+        <w:rPr>
+          <w:rFonts w:ascii="Verdana Pro" w:hAnsi="Verdana Pro"/>
+          <w:sz w:val="24"/>
+          <w:szCs w:val="24"/>
+        </w:rPr>
+        <w:t>Deno</w:t>
+      </w:r>
+      <w:proofErr w:type="spellEnd"/>
+      <w:r>
+        <w:rPr>
+          <w:rFonts w:ascii="Verdana Pro" w:hAnsi="Verdana Pro"/>
+          <w:sz w:val="24"/>
+          <w:szCs w:val="24"/>
+        </w:rPr>
+        <w:t>-n és az alkalmazásaiban.</w:t>
+      </w:r>
+    </w:p>
+    <w:p>
+      <w:pPr>
+        <w:rPr>
+          <w:rFonts w:ascii="Verdana Pro" w:hAnsi="Verdana Pro"/>
+          <w:sz w:val="24"/>
+          <w:szCs w:val="24"/>
+        </w:rPr>
+      </w:pPr>
+      <w:r>
+        <w:rPr>
+          <w:rFonts w:ascii="Verdana Pro" w:hAnsi="Verdana Pro"/>
+          <w:sz w:val="24"/>
+          <w:szCs w:val="24"/>
+        </w:rPr>
+        <w:t xml:space="preserve">A </w:t>
+      </w:r>
+      <w:proofErr w:type="spellStart"/>
+      <w:r>
+        <w:rPr>
+          <w:rFonts w:ascii="Verdana Pro" w:hAnsi="Verdana Pro"/>
+          <w:sz w:val="24"/>
+          <w:szCs w:val="24"/>
+        </w:rPr>
+        <w:t>TypeScript</w:t>
+      </w:r>
+      <w:proofErr w:type="spellEnd"/>
+      <w:r>
+        <w:rPr>
+          <w:rFonts w:ascii="Verdana Pro" w:hAnsi="Verdana Pro"/>
+          <w:sz w:val="24"/>
+          <w:szCs w:val="24"/>
+        </w:rPr>
+        <w:t xml:space="preserve"> megérti a JavaScriptet, és típuskövetkeztetést használ, hogy további kód nélkül nagyszerű eszközöket biztosítson.</w:t>
+      </w:r>
+      <w:r>
+        <w:rPr>
+          <w:rFonts w:ascii="Verdana Pro" w:hAnsi="Verdana Pro"/>
+          <w:sz w:val="24"/>
+          <w:szCs w:val="24"/>
+        </w:rPr>
+        <w:t>”</w:t>
+      </w:r>
+    </w:p>
+    <w:p>
+      <w:pPr>
+        <w:rPr>
+          <w:rFonts w:ascii="Verdana Pro" w:hAnsi="Verdana Pro"/>
+          <w:sz w:val="24"/>
+          <w:szCs w:val="24"/>
+        </w:rPr>
+      </w:pPr>
+    </w:p>
+    <w:p>
+      <w:pPr>
+        <w:rPr>
+          <w:rFonts w:ascii="Verdana Pro" w:hAnsi="Verdana Pro"/>
+          <w:sz w:val="24"/>
+          <w:szCs w:val="24"/>
+        </w:rPr>
+      </w:pPr>
+      <w:r>
+        <w:rPr>
+          <w:rFonts w:ascii="Verdana Pro" w:hAnsi="Verdana Pro"/>
+          <w:sz w:val="24"/>
+          <w:szCs w:val="24"/>
+        </w:rPr>
         <w:lastRenderedPageBreak/>
-        <w:t>ökoszisztéma több mint 1,7 millió fejlesztő, könyvtárszerző és tartalomkészítő változatos csoportjából áll.</w:t>
-      </w:r>
-      <w:r>
-        <w:rPr>
-          <w:rFonts w:ascii="Verdana Pro" w:hAnsi="Verdana Pro"/>
-          <w:sz w:val="24"/>
-          <w:szCs w:val="24"/>
-        </w:rPr>
-        <w:t>”</w:t>
-      </w:r>
-    </w:p>
-    <w:p>
-      <w:pPr>
-        <w:rPr>
-          <w:rFonts w:ascii="Verdana Pro" w:hAnsi="Verdana Pro"/>
-          <w:sz w:val="24"/>
-          <w:szCs w:val="24"/>
-        </w:rPr>
-      </w:pPr>
-      <w:bookmarkStart w:id="6" w:name="_GoBack"/>
-      <w:bookmarkEnd w:id="6"/>
-    </w:p>
-    <w:p>
-      <w:pPr>
-        <w:pStyle w:val="Cmsor2"/>
-        <w:rPr>
-          <w:b/>
-        </w:rPr>
-      </w:pPr>
-      <w:bookmarkStart w:id="7" w:name="_Toc131070658"/>
-      <w:proofErr w:type="spellStart"/>
-      <w:r>
-        <w:rPr>
-          <w:b/>
+        <w:t xml:space="preserve">A </w:t>
+      </w:r>
+      <w:proofErr w:type="spellStart"/>
+      <w:r>
+        <w:rPr>
+          <w:rFonts w:ascii="Verdana Pro" w:hAnsi="Verdana Pro"/>
+          <w:sz w:val="24"/>
+          <w:szCs w:val="24"/>
         </w:rPr>
         <w:t>TypeScript</w:t>
       </w:r>
-      <w:bookmarkEnd w:id="7"/>
-      <w:proofErr w:type="spellEnd"/>
-    </w:p>
-    <w:p>
-      <w:pPr>
-        <w:rPr>
-          <w:rFonts w:ascii="Verdana Pro" w:hAnsi="Verdana Pro"/>
-          <w:sz w:val="24"/>
-          <w:szCs w:val="24"/>
-        </w:rPr>
-      </w:pPr>
-      <w:r>
-        <w:rPr>
-          <w:rFonts w:ascii="Verdana Pro" w:hAnsi="Verdana Pro"/>
-          <w:sz w:val="24"/>
-          <w:szCs w:val="24"/>
-        </w:rPr>
-        <w:t xml:space="preserve">A </w:t>
-      </w:r>
-      <w:proofErr w:type="spellStart"/>
-      <w:r>
-        <w:rPr>
-          <w:rFonts w:ascii="Verdana Pro" w:hAnsi="Verdana Pro"/>
-          <w:sz w:val="24"/>
-          <w:szCs w:val="24"/>
-        </w:rPr>
-        <w:t>TypeScript</w:t>
-      </w:r>
-      <w:proofErr w:type="spellEnd"/>
-      <w:r>
-        <w:rPr>
-          <w:rFonts w:ascii="Verdana Pro" w:hAnsi="Verdana Pro"/>
-          <w:sz w:val="24"/>
-          <w:szCs w:val="24"/>
-        </w:rPr>
-        <w:t xml:space="preserve"> egy olyan</w:t>
-      </w:r>
-      <w:r>
-        <w:rPr>
-          <w:rFonts w:ascii="Verdana Pro" w:hAnsi="Verdana Pro"/>
-          <w:sz w:val="24"/>
-          <w:szCs w:val="24"/>
-        </w:rPr>
-        <w:t xml:space="preserve"> </w:t>
-      </w:r>
-      <w:r>
-        <w:rPr>
-          <w:rFonts w:ascii="Verdana Pro" w:hAnsi="Verdana Pro"/>
-          <w:sz w:val="24"/>
-          <w:szCs w:val="24"/>
-        </w:rPr>
-        <w:t>nagy teljesítményű programozási nyelv, amely a JavaScript</w:t>
-      </w:r>
-      <w:r>
-        <w:rPr>
-          <w:rFonts w:ascii="Verdana Pro" w:hAnsi="Verdana Pro"/>
-          <w:sz w:val="24"/>
-          <w:szCs w:val="24"/>
-        </w:rPr>
-        <w:t xml:space="preserve"> típusos</w:t>
-      </w:r>
-      <w:r>
-        <w:rPr>
-          <w:rFonts w:ascii="Verdana Pro" w:hAnsi="Verdana Pro"/>
-          <w:sz w:val="24"/>
-          <w:szCs w:val="24"/>
-        </w:rPr>
-        <w:t xml:space="preserve"> </w:t>
-      </w:r>
-      <w:proofErr w:type="spellStart"/>
-      <w:r>
-        <w:rPr>
-          <w:rFonts w:ascii="Verdana Pro" w:hAnsi="Verdana Pro"/>
-          <w:sz w:val="24"/>
-          <w:szCs w:val="24"/>
-        </w:rPr>
-        <w:t>superset</w:t>
-      </w:r>
-      <w:proofErr w:type="spellEnd"/>
-      <w:r>
-        <w:rPr>
-          <w:rFonts w:ascii="Verdana Pro" w:hAnsi="Verdana Pro"/>
-          <w:sz w:val="24"/>
-          <w:szCs w:val="24"/>
-        </w:rPr>
-        <w:t>-je, azaz a JavaScriptre épül,</w:t>
-      </w:r>
-      <w:r>
-        <w:rPr>
-          <w:rFonts w:ascii="Verdana Pro" w:hAnsi="Verdana Pro"/>
-          <w:sz w:val="24"/>
-          <w:szCs w:val="24"/>
-        </w:rPr>
-        <w:t xml:space="preserve"> további </w:t>
-      </w:r>
-      <w:proofErr w:type="gramStart"/>
-      <w:r>
-        <w:rPr>
-          <w:rFonts w:ascii="Verdana Pro" w:hAnsi="Verdana Pro"/>
-          <w:sz w:val="24"/>
-          <w:szCs w:val="24"/>
-        </w:rPr>
-        <w:t>funkciókat</w:t>
-      </w:r>
-      <w:proofErr w:type="gramEnd"/>
-      <w:r>
-        <w:rPr>
-          <w:rFonts w:ascii="Verdana Pro" w:hAnsi="Verdana Pro"/>
-          <w:sz w:val="24"/>
-          <w:szCs w:val="24"/>
-        </w:rPr>
-        <w:t xml:space="preserve"> ad hozzá és egyszerű JavaScriptre fordul le.</w:t>
-      </w:r>
-      <w:r>
-        <w:rPr>
-          <w:rFonts w:ascii="Verdana Pro" w:hAnsi="Verdana Pro"/>
-          <w:sz w:val="24"/>
-          <w:szCs w:val="24"/>
-        </w:rPr>
-        <w:t xml:space="preserve"> A Microsoft fejleszt</w:t>
-      </w:r>
-      <w:r>
-        <w:rPr>
-          <w:rFonts w:ascii="Verdana Pro" w:hAnsi="Verdana Pro"/>
-          <w:sz w:val="24"/>
-          <w:szCs w:val="24"/>
-        </w:rPr>
-        <w:t xml:space="preserve">i, </w:t>
-      </w:r>
-      <w:r>
-        <w:rPr>
-          <w:rFonts w:ascii="Verdana Pro" w:hAnsi="Verdana Pro"/>
-          <w:sz w:val="24"/>
-          <w:szCs w:val="24"/>
-        </w:rPr>
-        <w:t>először 2012-ben jelent meg.</w:t>
-      </w:r>
-    </w:p>
-    <w:p/>
-    <w:p>
-      <w:pPr>
-        <w:rPr>
-          <w:rFonts w:ascii="Verdana Pro" w:hAnsi="Verdana Pro"/>
-          <w:sz w:val="24"/>
-          <w:szCs w:val="24"/>
-        </w:rPr>
-      </w:pPr>
-      <w:r>
-        <w:rPr>
-          <w:rFonts w:ascii="Verdana Pro" w:hAnsi="Verdana Pro"/>
-          <w:sz w:val="24"/>
-          <w:szCs w:val="24"/>
-        </w:rPr>
-        <w:t>„</w:t>
-      </w:r>
-      <w:r>
-        <w:rPr>
-          <w:rFonts w:ascii="Verdana Pro" w:hAnsi="Verdana Pro"/>
-          <w:sz w:val="24"/>
-          <w:szCs w:val="24"/>
-        </w:rPr>
-        <w:t xml:space="preserve">A </w:t>
-      </w:r>
-      <w:proofErr w:type="spellStart"/>
-      <w:r>
-        <w:rPr>
-          <w:rFonts w:ascii="Verdana Pro" w:hAnsi="Verdana Pro"/>
-          <w:sz w:val="24"/>
-          <w:szCs w:val="24"/>
-        </w:rPr>
-        <w:t>TypeScript</w:t>
-      </w:r>
-      <w:proofErr w:type="spellEnd"/>
-      <w:r>
-        <w:rPr>
-          <w:rFonts w:ascii="Verdana Pro" w:hAnsi="Verdana Pro"/>
-          <w:sz w:val="24"/>
-          <w:szCs w:val="24"/>
-        </w:rPr>
-        <w:t xml:space="preserve"> további </w:t>
-      </w:r>
-      <w:proofErr w:type="gramStart"/>
-      <w:r>
-        <w:rPr>
-          <w:rFonts w:ascii="Verdana Pro" w:hAnsi="Verdana Pro"/>
-          <w:sz w:val="24"/>
-          <w:szCs w:val="24"/>
-        </w:rPr>
-        <w:t>szintaxist</w:t>
-      </w:r>
-      <w:proofErr w:type="gramEnd"/>
-      <w:r>
-        <w:rPr>
-          <w:rFonts w:ascii="Verdana Pro" w:hAnsi="Verdana Pro"/>
-          <w:sz w:val="24"/>
-          <w:szCs w:val="24"/>
-        </w:rPr>
-        <w:t xml:space="preserve"> ad a JavaScripthez, hogy szorosabb integrációt támogasson a szerkesztővel. Észlelje korán a hibákat a szerkesztőjében.</w:t>
-      </w:r>
-    </w:p>
-    <w:p>
-      <w:pPr>
-        <w:rPr>
-          <w:rFonts w:ascii="Verdana Pro" w:hAnsi="Verdana Pro"/>
-          <w:sz w:val="24"/>
-          <w:szCs w:val="24"/>
-        </w:rPr>
-      </w:pPr>
-      <w:r>
-        <w:rPr>
-          <w:rFonts w:ascii="Verdana Pro" w:hAnsi="Verdana Pro"/>
-          <w:sz w:val="24"/>
-          <w:szCs w:val="24"/>
-        </w:rPr>
-        <w:t xml:space="preserve">A </w:t>
-      </w:r>
-      <w:proofErr w:type="spellStart"/>
-      <w:r>
-        <w:rPr>
-          <w:rFonts w:ascii="Verdana Pro" w:hAnsi="Verdana Pro"/>
-          <w:sz w:val="24"/>
-          <w:szCs w:val="24"/>
-        </w:rPr>
-        <w:t>TypeScript</w:t>
-      </w:r>
-      <w:proofErr w:type="spellEnd"/>
-      <w:r>
-        <w:rPr>
-          <w:rFonts w:ascii="Verdana Pro" w:hAnsi="Verdana Pro"/>
-          <w:sz w:val="24"/>
-          <w:szCs w:val="24"/>
-        </w:rPr>
-        <w:t xml:space="preserve"> kód JavaScriptre fordul le, és bárhol futtatható, ahol J</w:t>
-      </w:r>
-      <w:r>
-        <w:rPr>
-          <w:rFonts w:ascii="Verdana Pro" w:hAnsi="Verdana Pro"/>
-          <w:sz w:val="24"/>
-          <w:szCs w:val="24"/>
-        </w:rPr>
-        <w:t xml:space="preserve">avaScript fut: A böngészőben, </w:t>
-      </w:r>
-      <w:r>
-        <w:rPr>
-          <w:rFonts w:ascii="Verdana Pro" w:hAnsi="Verdana Pro"/>
-          <w:sz w:val="24"/>
-          <w:szCs w:val="24"/>
-        </w:rPr>
-        <w:t>Node.js-</w:t>
-      </w:r>
-      <w:proofErr w:type="spellStart"/>
-      <w:r>
-        <w:rPr>
-          <w:rFonts w:ascii="Verdana Pro" w:hAnsi="Verdana Pro"/>
-          <w:sz w:val="24"/>
-          <w:szCs w:val="24"/>
-        </w:rPr>
-        <w:t>ben</w:t>
-      </w:r>
-      <w:proofErr w:type="spellEnd"/>
-      <w:r>
-        <w:rPr>
-          <w:rFonts w:ascii="Verdana Pro" w:hAnsi="Verdana Pro"/>
-          <w:sz w:val="24"/>
-          <w:szCs w:val="24"/>
-        </w:rPr>
-        <w:t>,</w:t>
-      </w:r>
-      <w:r>
-        <w:rPr>
-          <w:rFonts w:ascii="Verdana Pro" w:hAnsi="Verdana Pro"/>
-          <w:sz w:val="24"/>
-          <w:szCs w:val="24"/>
-        </w:rPr>
-        <w:t xml:space="preserve"> a </w:t>
-      </w:r>
-      <w:proofErr w:type="spellStart"/>
-      <w:r>
-        <w:rPr>
-          <w:rFonts w:ascii="Verdana Pro" w:hAnsi="Verdana Pro"/>
-          <w:sz w:val="24"/>
-          <w:szCs w:val="24"/>
-        </w:rPr>
-        <w:t>Deno</w:t>
-      </w:r>
-      <w:proofErr w:type="spellEnd"/>
-      <w:r>
-        <w:rPr>
-          <w:rFonts w:ascii="Verdana Pro" w:hAnsi="Verdana Pro"/>
-          <w:sz w:val="24"/>
-          <w:szCs w:val="24"/>
-        </w:rPr>
-        <w:t>-n és az alkalmazásaiban.</w:t>
-      </w:r>
-    </w:p>
-    <w:p>
-      <w:pPr>
-        <w:rPr>
-          <w:rFonts w:ascii="Verdana Pro" w:hAnsi="Verdana Pro"/>
-          <w:sz w:val="24"/>
-          <w:szCs w:val="24"/>
-        </w:rPr>
-      </w:pPr>
-      <w:r>
-        <w:rPr>
-          <w:rFonts w:ascii="Verdana Pro" w:hAnsi="Verdana Pro"/>
-          <w:sz w:val="24"/>
-          <w:szCs w:val="24"/>
-        </w:rPr>
-        <w:t xml:space="preserve">A </w:t>
-      </w:r>
-      <w:proofErr w:type="spellStart"/>
-      <w:r>
-        <w:rPr>
-          <w:rFonts w:ascii="Verdana Pro" w:hAnsi="Verdana Pro"/>
-          <w:sz w:val="24"/>
-          <w:szCs w:val="24"/>
-        </w:rPr>
-        <w:t>TypeScript</w:t>
-      </w:r>
-      <w:proofErr w:type="spellEnd"/>
-      <w:r>
-        <w:rPr>
-          <w:rFonts w:ascii="Verdana Pro" w:hAnsi="Verdana Pro"/>
-          <w:sz w:val="24"/>
-          <w:szCs w:val="24"/>
-        </w:rPr>
-        <w:t xml:space="preserve"> megérti a JavaScriptet, és típuskövetkeztetést használ, hogy további kód nélkül nagyszerű eszközöket biztosítson.</w:t>
-      </w:r>
-      <w:r>
-        <w:rPr>
-          <w:rFonts w:ascii="Verdana Pro" w:hAnsi="Verdana Pro"/>
-          <w:sz w:val="24"/>
-          <w:szCs w:val="24"/>
-        </w:rPr>
-        <w:t>”</w:t>
-      </w:r>
-    </w:p>
-    <w:p>
-      <w:pPr>
-        <w:rPr>
-          <w:rFonts w:ascii="Verdana Pro" w:hAnsi="Verdana Pro"/>
-          <w:sz w:val="24"/>
-          <w:szCs w:val="24"/>
-        </w:rPr>
-      </w:pPr>
-    </w:p>
-    <w:p>
-      <w:pPr>
-        <w:rPr>
-          <w:rFonts w:ascii="Verdana Pro" w:hAnsi="Verdana Pro"/>
-          <w:sz w:val="24"/>
-          <w:szCs w:val="24"/>
-        </w:rPr>
-      </w:pPr>
-      <w:r>
-        <w:rPr>
-          <w:rFonts w:ascii="Verdana Pro" w:hAnsi="Verdana Pro"/>
-          <w:sz w:val="24"/>
-          <w:szCs w:val="24"/>
-        </w:rPr>
-        <w:t xml:space="preserve">A </w:t>
-      </w:r>
-      <w:proofErr w:type="spellStart"/>
-      <w:r>
-        <w:rPr>
-          <w:rFonts w:ascii="Verdana Pro" w:hAnsi="Verdana Pro"/>
-          <w:sz w:val="24"/>
-          <w:szCs w:val="24"/>
-        </w:rPr>
-        <w:t>TypeScript</w:t>
-      </w:r>
       <w:proofErr w:type="spellEnd"/>
       <w:r>
         <w:rPr>
@@ -4217,7 +4351,6 @@
         </w:rPr>
         <w:t xml:space="preserve"> számos </w:t>
       </w:r>
-      <w:proofErr w:type="gramStart"/>
       <w:r>
         <w:rPr>
           <w:rFonts w:ascii="Verdana Pro" w:hAnsi="Verdana Pro"/>
@@ -4226,7 +4359,6 @@
         </w:rPr>
         <w:t>funkciót</w:t>
       </w:r>
-      <w:proofErr w:type="gramEnd"/>
       <w:r>
         <w:rPr>
           <w:rFonts w:ascii="Verdana Pro" w:hAnsi="Verdana Pro"/>
@@ -4423,7 +4555,6 @@
           <w:sz w:val="24"/>
           <w:szCs w:val="24"/>
         </w:rPr>
-        <w:lastRenderedPageBreak/>
         <w:t xml:space="preserve">Az SCSS normál CSS-kóddá </w:t>
       </w:r>
       <w:r>
@@ -4731,9 +4862,17 @@
           <w:sz w:val="24"/>
           <w:szCs w:val="24"/>
         </w:rPr>
-        <w:t>carousel-ek</w:t>
-      </w:r>
-      <w:proofErr w:type="spellEnd"/>
+        <w:t>carousel</w:t>
+      </w:r>
+      <w:proofErr w:type="spellEnd"/>
+      <w:r>
+        <w:rPr>
+          <w:rFonts w:ascii="Verdana Pro" w:hAnsi="Verdana Pro"/>
+          <w:sz w:val="24"/>
+          <w:szCs w:val="24"/>
+        </w:rPr>
+        <w:t>-ek</w:t>
+      </w:r>
       <w:r>
         <w:rPr>
           <w:rFonts w:ascii="Verdana Pro" w:hAnsi="Verdana Pro"/>
@@ -4766,6 +4905,7 @@
           <w:sz w:val="24"/>
           <w:szCs w:val="24"/>
         </w:rPr>
+        <w:lastRenderedPageBreak/>
         <w:t xml:space="preserve">A </w:t>
       </w:r>
       <w:proofErr w:type="spellStart"/>
@@ -4962,7 +5102,179 @@
           <w:sz w:val="24"/>
           <w:szCs w:val="24"/>
         </w:rPr>
-        <w:t xml:space="preserve"> (mappákat vagy könyvtárakat, </w:t>
+        <w:t xml:space="preserve"> (mappákat vagy könyvtárakat, amelyekben kódot és kapcsolódó fájlokat tárolnak) hozhatnak létre, nyomon követhetik a kódjukban bekövetkezett változásokat, és együtt dolgozhatnak más fejlesztőkkel ugyanazon a projekten. Emellett projektmenedzsmenthez, kódellenőrzéshez és problémakövetéshez is biztosít eszközöket. A GitHub a nyílt forráskódú szoftverfejlesztés népszerű platformjává vált, és nagy fejlesztői közösséggel rendelkezik, akik hozzájárulnak a platformon </w:t>
+      </w:r>
+      <w:proofErr w:type="spellStart"/>
+      <w:r>
+        <w:rPr>
+          <w:rFonts w:ascii="Verdana Pro" w:hAnsi="Verdana Pro"/>
+          <w:sz w:val="24"/>
+          <w:szCs w:val="24"/>
+        </w:rPr>
+        <w:t>hosztolt</w:t>
+      </w:r>
+      <w:proofErr w:type="spellEnd"/>
+      <w:r>
+        <w:rPr>
+          <w:rFonts w:ascii="Verdana Pro" w:hAnsi="Verdana Pro"/>
+          <w:sz w:val="24"/>
+          <w:szCs w:val="24"/>
+        </w:rPr>
+        <w:t xml:space="preserve"> különböző projektekhez.</w:t>
+      </w:r>
+    </w:p>
+    <w:p>
+      <w:pPr>
+        <w:rPr>
+          <w:rFonts w:ascii="Verdana Pro" w:hAnsi="Verdana Pro"/>
+          <w:sz w:val="24"/>
+          <w:szCs w:val="24"/>
+        </w:rPr>
+      </w:pPr>
+    </w:p>
+    <w:p>
+      <w:pPr>
+        <w:pStyle w:val="Cmsor2"/>
+        <w:rPr>
+          <w:b/>
+        </w:rPr>
+      </w:pPr>
+      <w:bookmarkStart w:id="11" w:name="_Toc131070662"/>
+      <w:proofErr w:type="spellStart"/>
+      <w:r>
+        <w:rPr>
+          <w:b/>
+        </w:rPr>
+        <w:t>Trello</w:t>
+      </w:r>
+      <w:bookmarkEnd w:id="11"/>
+      <w:proofErr w:type="spellEnd"/>
+    </w:p>
+    <w:p>
+      <w:pPr>
+        <w:rPr>
+          <w:rFonts w:ascii="Verdana Pro" w:hAnsi="Verdana Pro"/>
+          <w:sz w:val="24"/>
+          <w:szCs w:val="24"/>
+        </w:rPr>
+      </w:pPr>
+      <w:r>
+        <w:rPr>
+          <w:rFonts w:ascii="Verdana Pro" w:hAnsi="Verdana Pro"/>
+          <w:sz w:val="24"/>
+          <w:szCs w:val="24"/>
+        </w:rPr>
+        <w:t xml:space="preserve">A </w:t>
+      </w:r>
+      <w:proofErr w:type="spellStart"/>
+      <w:r>
+        <w:rPr>
+          <w:rFonts w:ascii="Verdana Pro" w:hAnsi="Verdana Pro"/>
+          <w:sz w:val="24"/>
+          <w:szCs w:val="24"/>
+        </w:rPr>
+        <w:t>Trello</w:t>
+      </w:r>
+      <w:proofErr w:type="spellEnd"/>
+      <w:r>
+        <w:rPr>
+          <w:rFonts w:ascii="Verdana Pro" w:hAnsi="Verdana Pro"/>
+          <w:sz w:val="24"/>
+          <w:szCs w:val="24"/>
+        </w:rPr>
+        <w:t xml:space="preserve"> egy webalapú projektmenedzsment- és együttműködési eszköz, amely táblák</w:t>
+      </w:r>
+      <w:r>
+        <w:rPr>
+          <w:rFonts w:ascii="Verdana Pro" w:hAnsi="Verdana Pro"/>
+          <w:sz w:val="24"/>
+          <w:szCs w:val="24"/>
+        </w:rPr>
+        <w:t>kal</w:t>
+      </w:r>
+      <w:r>
+        <w:rPr>
+          <w:rFonts w:ascii="Verdana Pro" w:hAnsi="Verdana Pro"/>
+          <w:sz w:val="24"/>
+          <w:szCs w:val="24"/>
+        </w:rPr>
+        <w:t>, listák</w:t>
+      </w:r>
+      <w:r>
+        <w:rPr>
+          <w:rFonts w:ascii="Verdana Pro" w:hAnsi="Verdana Pro"/>
+          <w:sz w:val="24"/>
+          <w:szCs w:val="24"/>
+        </w:rPr>
+        <w:t>kal</w:t>
+      </w:r>
+      <w:r>
+        <w:rPr>
+          <w:rFonts w:ascii="Verdana Pro" w:hAnsi="Verdana Pro"/>
+          <w:sz w:val="24"/>
+          <w:szCs w:val="24"/>
+        </w:rPr>
+        <w:t xml:space="preserve"> és kártyák</w:t>
+      </w:r>
+      <w:r>
+        <w:rPr>
+          <w:rFonts w:ascii="Verdana Pro" w:hAnsi="Verdana Pro"/>
+          <w:sz w:val="24"/>
+          <w:szCs w:val="24"/>
+        </w:rPr>
+        <w:t>kal</w:t>
+      </w:r>
+      <w:r>
+        <w:rPr>
+          <w:rFonts w:ascii="Verdana Pro" w:hAnsi="Verdana Pro"/>
+          <w:sz w:val="24"/>
+          <w:szCs w:val="24"/>
+        </w:rPr>
+        <w:t xml:space="preserve"> segíti a csapatokat a feladatok és munkafolyamatok szervezésében és rangsorolásában. Rugalmas és vizuális eszköz, amely számos célra használható, például személyes feladatok kezelésére, projektek szervezésére, a haladás nyomon követésére és a csapatmunkák koordinálására.</w:t>
+      </w:r>
+    </w:p>
+    <w:p>
+      <w:pPr>
+        <w:rPr>
+          <w:rFonts w:ascii="Verdana Pro" w:hAnsi="Verdana Pro"/>
+          <w:sz w:val="24"/>
+          <w:szCs w:val="24"/>
+        </w:rPr>
+      </w:pPr>
+    </w:p>
+    <w:p>
+      <w:pPr>
+        <w:rPr>
+          <w:rFonts w:ascii="Verdana Pro" w:hAnsi="Verdana Pro"/>
+          <w:sz w:val="24"/>
+          <w:szCs w:val="24"/>
+        </w:rPr>
+      </w:pPr>
+      <w:r>
+        <w:rPr>
+          <w:rFonts w:ascii="Verdana Pro" w:hAnsi="Verdana Pro"/>
+          <w:sz w:val="24"/>
+          <w:szCs w:val="24"/>
+        </w:rPr>
+        <w:t xml:space="preserve">A </w:t>
+      </w:r>
+      <w:proofErr w:type="spellStart"/>
+      <w:r>
+        <w:rPr>
+          <w:rFonts w:ascii="Verdana Pro" w:hAnsi="Verdana Pro"/>
+          <w:sz w:val="24"/>
+          <w:szCs w:val="24"/>
+        </w:rPr>
+        <w:t>Trellóban</w:t>
+      </w:r>
+      <w:proofErr w:type="spellEnd"/>
+      <w:r>
+        <w:rPr>
+          <w:rFonts w:ascii="Verdana Pro" w:hAnsi="Verdana Pro"/>
+          <w:sz w:val="24"/>
+          <w:szCs w:val="24"/>
+        </w:rPr>
+        <w:t xml:space="preserve"> minden egyes tábla egy projektet vagy témát képvisel, és az egyes táblákon belül a felhasználók listákat hozhatnak létre, amelyek a feladatok különböző szakaszait vagy kategóriáit képviselik. A felhasználók ezután az egyes listákon belül kártyákat hozhatnak létre, amelyek az </w:t>
       </w:r>
       <w:r>
         <w:rPr>
@@ -4971,179 +5283,7 @@
           <w:szCs w:val="24"/>
         </w:rPr>
         <w:lastRenderedPageBreak/>
-        <w:t xml:space="preserve">amelyekben kódot és kapcsolódó fájlokat tárolnak) hozhatnak létre, nyomon követhetik a kódjukban bekövetkezett változásokat, és együtt dolgozhatnak más fejlesztőkkel ugyanazon a projekten. Emellett projektmenedzsmenthez, kódellenőrzéshez és problémakövetéshez is biztosít eszközöket. A GitHub a nyílt forráskódú szoftverfejlesztés népszerű platformjává vált, és nagy fejlesztői közösséggel rendelkezik, akik hozzájárulnak a platformon </w:t>
-      </w:r>
-      <w:proofErr w:type="spellStart"/>
-      <w:r>
-        <w:rPr>
-          <w:rFonts w:ascii="Verdana Pro" w:hAnsi="Verdana Pro"/>
-          <w:sz w:val="24"/>
-          <w:szCs w:val="24"/>
-        </w:rPr>
-        <w:t>hosztolt</w:t>
-      </w:r>
-      <w:proofErr w:type="spellEnd"/>
-      <w:r>
-        <w:rPr>
-          <w:rFonts w:ascii="Verdana Pro" w:hAnsi="Verdana Pro"/>
-          <w:sz w:val="24"/>
-          <w:szCs w:val="24"/>
-        </w:rPr>
-        <w:t xml:space="preserve"> különböző projektekhez.</w:t>
-      </w:r>
-    </w:p>
-    <w:p>
-      <w:pPr>
-        <w:rPr>
-          <w:rFonts w:ascii="Verdana Pro" w:hAnsi="Verdana Pro"/>
-          <w:sz w:val="24"/>
-          <w:szCs w:val="24"/>
-        </w:rPr>
-      </w:pPr>
-    </w:p>
-    <w:p>
-      <w:pPr>
-        <w:pStyle w:val="Cmsor2"/>
-        <w:rPr>
-          <w:b/>
-        </w:rPr>
-      </w:pPr>
-      <w:bookmarkStart w:id="11" w:name="_Toc131070662"/>
-      <w:proofErr w:type="spellStart"/>
-      <w:r>
-        <w:rPr>
-          <w:b/>
-        </w:rPr>
-        <w:t>Trello</w:t>
-      </w:r>
-      <w:bookmarkEnd w:id="11"/>
-      <w:proofErr w:type="spellEnd"/>
-    </w:p>
-    <w:p>
-      <w:pPr>
-        <w:rPr>
-          <w:rFonts w:ascii="Verdana Pro" w:hAnsi="Verdana Pro"/>
-          <w:sz w:val="24"/>
-          <w:szCs w:val="24"/>
-        </w:rPr>
-      </w:pPr>
-      <w:r>
-        <w:rPr>
-          <w:rFonts w:ascii="Verdana Pro" w:hAnsi="Verdana Pro"/>
-          <w:sz w:val="24"/>
-          <w:szCs w:val="24"/>
-        </w:rPr>
-        <w:t xml:space="preserve">A </w:t>
-      </w:r>
-      <w:proofErr w:type="spellStart"/>
-      <w:r>
-        <w:rPr>
-          <w:rFonts w:ascii="Verdana Pro" w:hAnsi="Verdana Pro"/>
-          <w:sz w:val="24"/>
-          <w:szCs w:val="24"/>
-        </w:rPr>
-        <w:t>Trello</w:t>
-      </w:r>
-      <w:proofErr w:type="spellEnd"/>
-      <w:r>
-        <w:rPr>
-          <w:rFonts w:ascii="Verdana Pro" w:hAnsi="Verdana Pro"/>
-          <w:sz w:val="24"/>
-          <w:szCs w:val="24"/>
-        </w:rPr>
-        <w:t xml:space="preserve"> egy webalapú projektmenedzsment- és együttműködési eszköz, amely táblák</w:t>
-      </w:r>
-      <w:r>
-        <w:rPr>
-          <w:rFonts w:ascii="Verdana Pro" w:hAnsi="Verdana Pro"/>
-          <w:sz w:val="24"/>
-          <w:szCs w:val="24"/>
-        </w:rPr>
-        <w:t>kal</w:t>
-      </w:r>
-      <w:r>
-        <w:rPr>
-          <w:rFonts w:ascii="Verdana Pro" w:hAnsi="Verdana Pro"/>
-          <w:sz w:val="24"/>
-          <w:szCs w:val="24"/>
-        </w:rPr>
-        <w:t>, listák</w:t>
-      </w:r>
-      <w:r>
-        <w:rPr>
-          <w:rFonts w:ascii="Verdana Pro" w:hAnsi="Verdana Pro"/>
-          <w:sz w:val="24"/>
-          <w:szCs w:val="24"/>
-        </w:rPr>
-        <w:t>kal</w:t>
-      </w:r>
-      <w:r>
-        <w:rPr>
-          <w:rFonts w:ascii="Verdana Pro" w:hAnsi="Verdana Pro"/>
-          <w:sz w:val="24"/>
-          <w:szCs w:val="24"/>
-        </w:rPr>
-        <w:t xml:space="preserve"> és kártyák</w:t>
-      </w:r>
-      <w:r>
-        <w:rPr>
-          <w:rFonts w:ascii="Verdana Pro" w:hAnsi="Verdana Pro"/>
-          <w:sz w:val="24"/>
-          <w:szCs w:val="24"/>
-        </w:rPr>
-        <w:t>kal</w:t>
-      </w:r>
-      <w:r>
-        <w:rPr>
-          <w:rFonts w:ascii="Verdana Pro" w:hAnsi="Verdana Pro"/>
-          <w:sz w:val="24"/>
-          <w:szCs w:val="24"/>
-        </w:rPr>
-        <w:t xml:space="preserve"> segíti a csapatokat a feladatok és munkafolyamatok szervezésében és rangsorolásában. Rugalmas és vizuális eszköz, amely számos célra használható, például személyes feladatok kezelésére, projektek szervezésére, a haladás nyomon követésére és a csapatmunkák koordinálására.</w:t>
-      </w:r>
-    </w:p>
-    <w:p>
-      <w:pPr>
-        <w:rPr>
-          <w:rFonts w:ascii="Verdana Pro" w:hAnsi="Verdana Pro"/>
-          <w:sz w:val="24"/>
-          <w:szCs w:val="24"/>
-        </w:rPr>
-      </w:pPr>
-    </w:p>
-    <w:p>
-      <w:pPr>
-        <w:rPr>
-          <w:rFonts w:ascii="Verdana Pro" w:hAnsi="Verdana Pro"/>
-          <w:sz w:val="24"/>
-          <w:szCs w:val="24"/>
-        </w:rPr>
-      </w:pPr>
-      <w:r>
-        <w:rPr>
-          <w:rFonts w:ascii="Verdana Pro" w:hAnsi="Verdana Pro"/>
-          <w:sz w:val="24"/>
-          <w:szCs w:val="24"/>
-        </w:rPr>
-        <w:t xml:space="preserve">A </w:t>
-      </w:r>
-      <w:proofErr w:type="spellStart"/>
-      <w:r>
-        <w:rPr>
-          <w:rFonts w:ascii="Verdana Pro" w:hAnsi="Verdana Pro"/>
-          <w:sz w:val="24"/>
-          <w:szCs w:val="24"/>
-        </w:rPr>
-        <w:t>Trellóban</w:t>
-      </w:r>
-      <w:proofErr w:type="spellEnd"/>
-      <w:r>
-        <w:rPr>
-          <w:rFonts w:ascii="Verdana Pro" w:hAnsi="Verdana Pro"/>
-          <w:sz w:val="24"/>
-          <w:szCs w:val="24"/>
-        </w:rPr>
-        <w:t xml:space="preserve"> minden egyes tábla egy projektet vagy témát képvisel, és az egyes táblákon belül a felhasználók listákat hozhatnak létre, amelyek a feladatok különböző szakaszait vagy kategóriáit képviselik. A felhasználók ezután az egyes listákon belül kártyákat hozhatnak létre, amelyek az egyes feladatokat jelképezik, és amelyeket a táblán belül mozgathatnak, hogy tükrözzék a státuszukban vagy prioritásukban bekövetkezett változásokat. A kártyákhoz leírások, mellékletek, esedékességi időpontok és egyéb részletek is tartozhatnak, így</w:t>
+        <w:t>egyes feladatokat jelképezik, és amelyeket a táblán belül mozgathatnak, hogy tükrözzék a státuszukban vagy prioritásukban bekövetkezett változásokat. A kártyákhoz leírások, mellékletek, esedékességi időpontok és egyéb részletek is tartozhatnak, így</w:t>
       </w:r>
       <w:r>
         <w:rPr>
@@ -5372,7 +5512,6 @@
           <w:sz w:val="24"/>
           <w:szCs w:val="24"/>
         </w:rPr>
-        <w:lastRenderedPageBreak/>
         <w:t xml:space="preserve"> </w:t>
       </w:r>
       <w:r>
@@ -5407,7 +5546,7 @@
     <w:p>
       <w:pPr>
         <w:rPr>
-          <w:rFonts w:ascii="Verdana Pro Semibold" w:eastAsiaTheme="majorEastAsia" w:hAnsi="Verdana Pro Semibold" w:cstheme="majorBidi"/>
+          <w:rFonts w:ascii="Verdana Pro SemiBold" w:eastAsiaTheme="majorEastAsia" w:hAnsi="Verdana Pro SemiBold" w:cstheme="majorBidi"/>
           <w:b/>
           <w:sz w:val="32"/>
           <w:szCs w:val="32"/>
@@ -5443,7 +5582,7 @@
     <w:p>
       <w:pPr>
         <w:rPr>
-          <w:rFonts w:ascii="Verdana Pro Semibold" w:eastAsiaTheme="majorEastAsia" w:hAnsi="Verdana Pro Semibold" w:cstheme="majorBidi"/>
+          <w:rFonts w:ascii="Verdana Pro SemiBold" w:eastAsiaTheme="majorEastAsia" w:hAnsi="Verdana Pro SemiBold" w:cstheme="majorBidi"/>
           <w:b/>
           <w:sz w:val="32"/>
           <w:szCs w:val="32"/>
@@ -5479,7 +5618,7 @@
     <w:p>
       <w:pPr>
         <w:rPr>
-          <w:rFonts w:ascii="Verdana Pro Semibold" w:eastAsiaTheme="majorEastAsia" w:hAnsi="Verdana Pro Semibold" w:cstheme="majorBidi"/>
+          <w:rFonts w:ascii="Verdana Pro SemiBold" w:eastAsiaTheme="majorEastAsia" w:hAnsi="Verdana Pro SemiBold" w:cstheme="majorBidi"/>
           <w:b/>
           <w:sz w:val="32"/>
           <w:szCs w:val="32"/>
@@ -5686,7 +5825,7 @@
         </w:rPr>
         <w:t xml:space="preserve">? - Webcím: </w:t>
       </w:r>
-      <w:hyperlink r:id="rId10" w:history="1">
+      <w:hyperlink r:id="rId11" w:history="1">
         <w:r>
           <w:rPr>
             <w:rStyle w:val="Hiperhivatkozs"/>
@@ -5720,15 +5859,7 @@
           <w:sz w:val="24"/>
           <w:szCs w:val="24"/>
         </w:rPr>
-        <w:t>Téma: M</w:t>
-      </w:r>
-      <w:r>
-        <w:rPr>
-          <w:rFonts w:ascii="Verdana Pro" w:hAnsi="Verdana Pro"/>
-          <w:sz w:val="24"/>
-          <w:szCs w:val="24"/>
-        </w:rPr>
-        <w:t xml:space="preserve">i az a </w:t>
+        <w:t xml:space="preserve">Téma: Mi az a </w:t>
       </w:r>
       <w:proofErr w:type="spellStart"/>
       <w:r>
@@ -5748,7 +5879,7 @@
         </w:rPr>
         <w:t xml:space="preserve">? – Webcím: </w:t>
       </w:r>
-      <w:hyperlink r:id="rId11" w:history="1">
+      <w:hyperlink r:id="rId12" w:history="1">
         <w:r>
           <w:rPr>
             <w:rStyle w:val="Hiperhivatkozs"/>
@@ -5765,15 +5896,7 @@
           <w:sz w:val="24"/>
           <w:szCs w:val="24"/>
         </w:rPr>
-        <w:t xml:space="preserve"> </w:t>
-      </w:r>
-      <w:r>
-        <w:rPr>
-          <w:rFonts w:ascii="Verdana Pro" w:hAnsi="Verdana Pro"/>
-          <w:sz w:val="24"/>
-          <w:szCs w:val="24"/>
-        </w:rPr>
-        <w:t>- Letöltés időpontja: 2023. 04. 21.</w:t>
+        <w:t xml:space="preserve"> - Letöltés időpontja: 2023. 04. 21.</w:t>
       </w:r>
     </w:p>
     <w:p>
@@ -5824,17 +5947,9 @@
           <w:sz w:val="24"/>
           <w:szCs w:val="24"/>
         </w:rPr>
-        <w:t>? – Webcím:</w:t>
-      </w:r>
-      <w:r>
-        <w:rPr>
-          <w:rFonts w:ascii="Verdana Pro" w:hAnsi="Verdana Pro"/>
-          <w:sz w:val="24"/>
-          <w:szCs w:val="24"/>
-        </w:rPr>
-        <w:t xml:space="preserve"> </w:t>
-      </w:r>
-      <w:hyperlink r:id="rId12" w:history="1">
+        <w:t xml:space="preserve">? – Webcím: </w:t>
+      </w:r>
+      <w:hyperlink r:id="rId13" w:history="1">
         <w:r>
           <w:rPr>
             <w:rStyle w:val="Hiperhivatkozs"/>
@@ -5851,40 +5966,24 @@
           <w:sz w:val="24"/>
           <w:szCs w:val="24"/>
         </w:rPr>
-        <w:t xml:space="preserve"> </w:t>
-      </w:r>
-      <w:r>
-        <w:rPr>
-          <w:rFonts w:ascii="Verdana Pro" w:hAnsi="Verdana Pro"/>
-          <w:sz w:val="24"/>
-          <w:szCs w:val="24"/>
-        </w:rPr>
-        <w:t>- Letöltés időpontja: 2023. 04. 21.</w:t>
-      </w:r>
-    </w:p>
-    <w:p>
-      <w:pPr>
-        <w:rPr>
-          <w:rFonts w:ascii="Verdana Pro" w:hAnsi="Verdana Pro"/>
-          <w:sz w:val="24"/>
-          <w:szCs w:val="24"/>
-        </w:rPr>
-      </w:pPr>
-      <w:r>
-        <w:rPr>
-          <w:rFonts w:ascii="Verdana Pro" w:hAnsi="Verdana Pro"/>
-          <w:sz w:val="24"/>
-          <w:szCs w:val="24"/>
-        </w:rPr>
-        <w:t xml:space="preserve">Téma: </w:t>
-      </w:r>
-      <w:r>
-        <w:rPr>
-          <w:rFonts w:ascii="Verdana Pro" w:hAnsi="Verdana Pro"/>
-          <w:sz w:val="24"/>
-          <w:szCs w:val="24"/>
-        </w:rPr>
-        <w:t xml:space="preserve">Mi az a </w:t>
+        <w:t xml:space="preserve"> - Letöltés időpontja: 2023. 04. 21.</w:t>
+      </w:r>
+    </w:p>
+    <w:p>
+      <w:pPr>
+        <w:rPr>
+          <w:rFonts w:ascii="Verdana Pro" w:hAnsi="Verdana Pro"/>
+          <w:sz w:val="24"/>
+          <w:szCs w:val="24"/>
+        </w:rPr>
+      </w:pPr>
+      <w:r>
+        <w:rPr>
+          <w:rFonts w:ascii="Verdana Pro" w:hAnsi="Verdana Pro"/>
+          <w:sz w:val="24"/>
+          <w:szCs w:val="24"/>
+        </w:rPr>
+        <w:t xml:space="preserve">Téma: Mi az a </w:t>
       </w:r>
       <w:proofErr w:type="spellStart"/>
       <w:r>
@@ -5902,15 +6001,7 @@
           <w:sz w:val="24"/>
           <w:szCs w:val="24"/>
         </w:rPr>
-        <w:t>? – Webcím:</w:t>
-      </w:r>
-      <w:r>
-        <w:rPr>
-          <w:rFonts w:ascii="Verdana Pro" w:hAnsi="Verdana Pro"/>
-          <w:sz w:val="24"/>
-          <w:szCs w:val="24"/>
-        </w:rPr>
-        <w:t xml:space="preserve"> </w:t>
+        <w:t xml:space="preserve">? – Webcím: </w:t>
       </w:r>
       <w:r>
         <w:rPr>
@@ -5926,15 +6017,7 @@
           <w:sz w:val="24"/>
           <w:szCs w:val="24"/>
         </w:rPr>
-        <w:t xml:space="preserve"> </w:t>
-      </w:r>
-      <w:r>
-        <w:rPr>
-          <w:rFonts w:ascii="Verdana Pro" w:hAnsi="Verdana Pro"/>
-          <w:sz w:val="24"/>
-          <w:szCs w:val="24"/>
-        </w:rPr>
-        <w:t>- Letöltés időpontja: 2023. 04. 21.</w:t>
+        <w:t xml:space="preserve"> - Letöltés időpontja: 2023. 04. 21.</w:t>
       </w:r>
     </w:p>
     <w:p>
@@ -5983,7 +6066,7 @@
       </w:pPr>
     </w:p>
     <w:sectPr>
-      <w:footerReference w:type="default" r:id="rId13"/>
+      <w:footerReference w:type="default" r:id="rId14"/>
       <w:pgSz w:w="11906" w:h="16838"/>
       <w:pgMar w:top="1417" w:right="1417" w:bottom="1417" w:left="1417" w:header="708" w:footer="708" w:gutter="0"/>
       <w:cols w:space="708"/>
@@ -5994,7 +6077,7 @@
 </file>
 
 <file path=word/endnotes.xml><?xml version="1.0" encoding="utf-8"?>
-<w:endnotes xmlns:wpc="http://schemas.microsoft.com/office/word/2010/wordprocessingCanvas" xmlns:cx="http://schemas.microsoft.com/office/drawing/2014/chartex" xmlns:mc="http://schemas.openxmlformats.org/markup-compatibility/2006" xmlns:o="urn:schemas-microsoft-com:office:office" xmlns:r="http://schemas.openxmlformats.org/officeDocument/2006/relationships" xmlns:m="http://schemas.openxmlformats.org/officeDocument/2006/math" xmlns:v="urn:schemas-microsoft-com:vml" xmlns:wp14="http://schemas.microsoft.com/office/word/2010/wordprocessingDrawing" xmlns:wp="http://schemas.openxmlformats.org/drawingml/2006/wordprocessingDrawing" xmlns:w10="urn:schemas-microsoft-com:office:word" xmlns:w="http://schemas.openxmlformats.org/wordprocessingml/2006/main" xmlns:w14="http://schemas.microsoft.com/office/word/2010/wordml" xmlns:w15="http://schemas.microsoft.com/office/word/2012/wordml" xmlns:w16se="http://schemas.microsoft.com/office/word/2015/wordml/symex" xmlns:wpg="http://schemas.microsoft.com/office/word/2010/wordprocessingGroup" xmlns:wpi="http://schemas.microsoft.com/office/word/2010/wordprocessingInk" xmlns:wne="http://schemas.microsoft.com/office/word/2006/wordml" xmlns:wps="http://schemas.microsoft.com/office/word/2010/wordprocessingShape" mc:Ignorable="w14 w15 w16se wp14">
+<w:endnotes xmlns:wpc="http://schemas.microsoft.com/office/word/2010/wordprocessingCanvas" xmlns:cx="http://schemas.microsoft.com/office/drawing/2014/chartex" xmlns:cx1="http://schemas.microsoft.com/office/drawing/2015/9/8/chartex" xmlns:cx2="http://schemas.microsoft.com/office/drawing/2015/10/21/chartex" xmlns:cx3="http://schemas.microsoft.com/office/drawing/2016/5/9/chartex" xmlns:cx4="http://schemas.microsoft.com/office/drawing/2016/5/10/chartex" xmlns:cx5="http://schemas.microsoft.com/office/drawing/2016/5/11/chartex" xmlns:cx6="http://schemas.microsoft.com/office/drawing/2016/5/12/chartex" xmlns:cx7="http://schemas.microsoft.com/office/drawing/2016/5/13/chartex" xmlns:cx8="http://schemas.microsoft.com/office/drawing/2016/5/14/chartex" xmlns:mc="http://schemas.openxmlformats.org/markup-compatibility/2006" xmlns:aink="http://schemas.microsoft.com/office/drawing/2016/ink" xmlns:am3d="http://schemas.microsoft.com/office/drawing/2017/model3d" xmlns:o="urn:schemas-microsoft-com:office:office" xmlns:r="http://schemas.openxmlformats.org/officeDocument/2006/relationships" xmlns:m="http://schemas.openxmlformats.org/officeDocument/2006/math" xmlns:v="urn:schemas-microsoft-com:vml" xmlns:wp14="http://schemas.microsoft.com/office/word/2010/wordprocessingDrawing" xmlns:wp="http://schemas.openxmlformats.org/drawingml/2006/wordprocessingDrawing" xmlns:w10="urn:schemas-microsoft-com:office:word" xmlns:w="http://schemas.openxmlformats.org/wordprocessingml/2006/main" xmlns:w14="http://schemas.microsoft.com/office/word/2010/wordml" xmlns:w15="http://schemas.microsoft.com/office/word/2012/wordml" xmlns:w16cid="http://schemas.microsoft.com/office/word/2016/wordml/cid" xmlns:w16se="http://schemas.microsoft.com/office/word/2015/wordml/symex" xmlns:wpg="http://schemas.microsoft.com/office/word/2010/wordprocessingGroup" xmlns:wpi="http://schemas.microsoft.com/office/word/2010/wordprocessingInk" xmlns:wne="http://schemas.microsoft.com/office/word/2006/wordml" xmlns:wps="http://schemas.microsoft.com/office/word/2010/wordprocessingShape" mc:Ignorable="w14 w15 w16se w16cid wp14">
   <w:endnote w:type="separator" w:id="-1">
     <w:p>
       <w:pPr>
@@ -6019,7 +6102,7 @@
 </file>
 
 <file path=word/footer1.xml><?xml version="1.0" encoding="utf-8"?>
-<w:ftr xmlns:wpc="http://schemas.microsoft.com/office/word/2010/wordprocessingCanvas" xmlns:cx="http://schemas.microsoft.com/office/drawing/2014/chartex" xmlns:mc="http://schemas.openxmlformats.org/markup-compatibility/2006" xmlns:o="urn:schemas-microsoft-com:office:office" xmlns:r="http://schemas.openxmlformats.org/officeDocument/2006/relationships" xmlns:m="http://schemas.openxmlformats.org/officeDocument/2006/math" xmlns:v="urn:schemas-microsoft-com:vml" xmlns:wp14="http://schemas.microsoft.com/office/word/2010/wordprocessingDrawing" xmlns:wp="http://schemas.openxmlformats.org/drawingml/2006/wordprocessingDrawing" xmlns:w10="urn:schemas-microsoft-com:office:word" xmlns:w="http://schemas.openxmlformats.org/wordprocessingml/2006/main" xmlns:w14="http://schemas.microsoft.com/office/word/2010/wordml" xmlns:w15="http://schemas.microsoft.com/office/word/2012/wordml" xmlns:w16se="http://schemas.microsoft.com/office/word/2015/wordml/symex" xmlns:wpg="http://schemas.microsoft.com/office/word/2010/wordprocessingGroup" xmlns:wpi="http://schemas.microsoft.com/office/word/2010/wordprocessingInk" xmlns:wne="http://schemas.microsoft.com/office/word/2006/wordml" xmlns:wps="http://schemas.microsoft.com/office/word/2010/wordprocessingShape" mc:Ignorable="w14 w15 w16se wp14">
+<w:ftr xmlns:wpc="http://schemas.microsoft.com/office/word/2010/wordprocessingCanvas" xmlns:cx="http://schemas.microsoft.com/office/drawing/2014/chartex" xmlns:cx1="http://schemas.microsoft.com/office/drawing/2015/9/8/chartex" xmlns:cx2="http://schemas.microsoft.com/office/drawing/2015/10/21/chartex" xmlns:cx3="http://schemas.microsoft.com/office/drawing/2016/5/9/chartex" xmlns:cx4="http://schemas.microsoft.com/office/drawing/2016/5/10/chartex" xmlns:cx5="http://schemas.microsoft.com/office/drawing/2016/5/11/chartex" xmlns:cx6="http://schemas.microsoft.com/office/drawing/2016/5/12/chartex" xmlns:cx7="http://schemas.microsoft.com/office/drawing/2016/5/13/chartex" xmlns:cx8="http://schemas.microsoft.com/office/drawing/2016/5/14/chartex" xmlns:mc="http://schemas.openxmlformats.org/markup-compatibility/2006" xmlns:aink="http://schemas.microsoft.com/office/drawing/2016/ink" xmlns:am3d="http://schemas.microsoft.com/office/drawing/2017/model3d" xmlns:o="urn:schemas-microsoft-com:office:office" xmlns:r="http://schemas.openxmlformats.org/officeDocument/2006/relationships" xmlns:m="http://schemas.openxmlformats.org/officeDocument/2006/math" xmlns:v="urn:schemas-microsoft-com:vml" xmlns:wp14="http://schemas.microsoft.com/office/word/2010/wordprocessingDrawing" xmlns:wp="http://schemas.openxmlformats.org/drawingml/2006/wordprocessingDrawing" xmlns:w10="urn:schemas-microsoft-com:office:word" xmlns:w="http://schemas.openxmlformats.org/wordprocessingml/2006/main" xmlns:w14="http://schemas.microsoft.com/office/word/2010/wordml" xmlns:w15="http://schemas.microsoft.com/office/word/2012/wordml" xmlns:w16cid="http://schemas.microsoft.com/office/word/2016/wordml/cid" xmlns:w16se="http://schemas.microsoft.com/office/word/2015/wordml/symex" xmlns:wpg="http://schemas.microsoft.com/office/word/2010/wordprocessingGroup" xmlns:wpi="http://schemas.microsoft.com/office/word/2010/wordprocessingInk" xmlns:wne="http://schemas.microsoft.com/office/word/2006/wordml" xmlns:wps="http://schemas.microsoft.com/office/word/2010/wordprocessingShape" mc:Ignorable="w14 w15 w16se w16cid wp14">
   <w:sdt>
     <w:sdtPr>
       <w:id w:val="-480076460"/>
@@ -6065,7 +6148,7 @@
 </file>
 
 <file path=word/footnotes.xml><?xml version="1.0" encoding="utf-8"?>
-<w:footnotes xmlns:wpc="http://schemas.microsoft.com/office/word/2010/wordprocessingCanvas" xmlns:cx="http://schemas.microsoft.com/office/drawing/2014/chartex" xmlns:mc="http://schemas.openxmlformats.org/markup-compatibility/2006" xmlns:o="urn:schemas-microsoft-com:office:office" xmlns:r="http://schemas.openxmlformats.org/officeDocument/2006/relationships" xmlns:m="http://schemas.openxmlformats.org/officeDocument/2006/math" xmlns:v="urn:schemas-microsoft-com:vml" xmlns:wp14="http://schemas.microsoft.com/office/word/2010/wordprocessingDrawing" xmlns:wp="http://schemas.openxmlformats.org/drawingml/2006/wordprocessingDrawing" xmlns:w10="urn:schemas-microsoft-com:office:word" xmlns:w="http://schemas.openxmlformats.org/wordprocessingml/2006/main" xmlns:w14="http://schemas.microsoft.com/office/word/2010/wordml" xmlns:w15="http://schemas.microsoft.com/office/word/2012/wordml" xmlns:w16se="http://schemas.microsoft.com/office/word/2015/wordml/symex" xmlns:wpg="http://schemas.microsoft.com/office/word/2010/wordprocessingGroup" xmlns:wpi="http://schemas.microsoft.com/office/word/2010/wordprocessingInk" xmlns:wne="http://schemas.microsoft.com/office/word/2006/wordml" xmlns:wps="http://schemas.microsoft.com/office/word/2010/wordprocessingShape" mc:Ignorable="w14 w15 w16se wp14">
+<w:footnotes xmlns:wpc="http://schemas.microsoft.com/office/word/2010/wordprocessingCanvas" xmlns:cx="http://schemas.microsoft.com/office/drawing/2014/chartex" xmlns:cx1="http://schemas.microsoft.com/office/drawing/2015/9/8/chartex" xmlns:cx2="http://schemas.microsoft.com/office/drawing/2015/10/21/chartex" xmlns:cx3="http://schemas.microsoft.com/office/drawing/2016/5/9/chartex" xmlns:cx4="http://schemas.microsoft.com/office/drawing/2016/5/10/chartex" xmlns:cx5="http://schemas.microsoft.com/office/drawing/2016/5/11/chartex" xmlns:cx6="http://schemas.microsoft.com/office/drawing/2016/5/12/chartex" xmlns:cx7="http://schemas.microsoft.com/office/drawing/2016/5/13/chartex" xmlns:cx8="http://schemas.microsoft.com/office/drawing/2016/5/14/chartex" xmlns:mc="http://schemas.openxmlformats.org/markup-compatibility/2006" xmlns:aink="http://schemas.microsoft.com/office/drawing/2016/ink" xmlns:am3d="http://schemas.microsoft.com/office/drawing/2017/model3d" xmlns:o="urn:schemas-microsoft-com:office:office" xmlns:r="http://schemas.openxmlformats.org/officeDocument/2006/relationships" xmlns:m="http://schemas.openxmlformats.org/officeDocument/2006/math" xmlns:v="urn:schemas-microsoft-com:vml" xmlns:wp14="http://schemas.microsoft.com/office/word/2010/wordprocessingDrawing" xmlns:wp="http://schemas.openxmlformats.org/drawingml/2006/wordprocessingDrawing" xmlns:w10="urn:schemas-microsoft-com:office:word" xmlns:w="http://schemas.openxmlformats.org/wordprocessingml/2006/main" xmlns:w14="http://schemas.microsoft.com/office/word/2010/wordml" xmlns:w15="http://schemas.microsoft.com/office/word/2012/wordml" xmlns:w16cid="http://schemas.microsoft.com/office/word/2016/wordml/cid" xmlns:w16se="http://schemas.microsoft.com/office/word/2015/wordml/symex" xmlns:wpg="http://schemas.microsoft.com/office/word/2010/wordprocessingGroup" xmlns:wpi="http://schemas.microsoft.com/office/word/2010/wordprocessingInk" xmlns:wne="http://schemas.microsoft.com/office/word/2006/wordml" xmlns:wps="http://schemas.microsoft.com/office/word/2010/wordprocessingShape" mc:Ignorable="w14 w15 w16se w16cid wp14">
   <w:footnote w:type="separator" w:id="-1">
     <w:p>
       <w:pPr>
@@ -6090,8 +6173,186 @@
 </file>
 
 <file path=word/numbering.xml><?xml version="1.0" encoding="utf-8"?>
-<w:numbering xmlns:wpc="http://schemas.microsoft.com/office/word/2010/wordprocessingCanvas" xmlns:cx="http://schemas.microsoft.com/office/drawing/2014/chartex" xmlns:mc="http://schemas.openxmlformats.org/markup-compatibility/2006" xmlns:o="urn:schemas-microsoft-com:office:office" xmlns:r="http://schemas.openxmlformats.org/officeDocument/2006/relationships" xmlns:m="http://schemas.openxmlformats.org/officeDocument/2006/math" xmlns:v="urn:schemas-microsoft-com:vml" xmlns:wp14="http://schemas.microsoft.com/office/word/2010/wordprocessingDrawing" xmlns:wp="http://schemas.openxmlformats.org/drawingml/2006/wordprocessingDrawing" xmlns:w10="urn:schemas-microsoft-com:office:word" xmlns:w="http://schemas.openxmlformats.org/wordprocessingml/2006/main" xmlns:w14="http://schemas.microsoft.com/office/word/2010/wordml" xmlns:w15="http://schemas.microsoft.com/office/word/2012/wordml" xmlns:w16se="http://schemas.microsoft.com/office/word/2015/wordml/symex" xmlns:wpg="http://schemas.microsoft.com/office/word/2010/wordprocessingGroup" xmlns:wpi="http://schemas.microsoft.com/office/word/2010/wordprocessingInk" xmlns:wne="http://schemas.microsoft.com/office/word/2006/wordml" xmlns:wps="http://schemas.microsoft.com/office/word/2010/wordprocessingShape" mc:Ignorable="w14 w15 w16se wp14">
+<w:numbering xmlns:wpc="http://schemas.microsoft.com/office/word/2010/wordprocessingCanvas" xmlns:cx="http://schemas.microsoft.com/office/drawing/2014/chartex" xmlns:cx1="http://schemas.microsoft.com/office/drawing/2015/9/8/chartex" xmlns:cx2="http://schemas.microsoft.com/office/drawing/2015/10/21/chartex" xmlns:cx3="http://schemas.microsoft.com/office/drawing/2016/5/9/chartex" xmlns:cx4="http://schemas.microsoft.com/office/drawing/2016/5/10/chartex" xmlns:cx5="http://schemas.microsoft.com/office/drawing/2016/5/11/chartex" xmlns:cx6="http://schemas.microsoft.com/office/drawing/2016/5/12/chartex" xmlns:cx7="http://schemas.microsoft.com/office/drawing/2016/5/13/chartex" xmlns:cx8="http://schemas.microsoft.com/office/drawing/2016/5/14/chartex" xmlns:mc="http://schemas.openxmlformats.org/markup-compatibility/2006" xmlns:aink="http://schemas.microsoft.com/office/drawing/2016/ink" xmlns:am3d="http://schemas.microsoft.com/office/drawing/2017/model3d" xmlns:o="urn:schemas-microsoft-com:office:office" xmlns:r="http://schemas.openxmlformats.org/officeDocument/2006/relationships" xmlns:m="http://schemas.openxmlformats.org/officeDocument/2006/math" xmlns:v="urn:schemas-microsoft-com:vml" xmlns:wp14="http://schemas.microsoft.com/office/word/2010/wordprocessingDrawing" xmlns:wp="http://schemas.openxmlformats.org/drawingml/2006/wordprocessingDrawing" xmlns:w10="urn:schemas-microsoft-com:office:word" xmlns:w="http://schemas.openxmlformats.org/wordprocessingml/2006/main" xmlns:w14="http://schemas.microsoft.com/office/word/2010/wordml" xmlns:w15="http://schemas.microsoft.com/office/word/2012/wordml" xmlns:w16cid="http://schemas.microsoft.com/office/word/2016/wordml/cid" xmlns:w16se="http://schemas.microsoft.com/office/word/2015/wordml/symex" xmlns:wpg="http://schemas.microsoft.com/office/word/2010/wordprocessingGroup" xmlns:wpi="http://schemas.microsoft.com/office/word/2010/wordprocessingInk" xmlns:wne="http://schemas.microsoft.com/office/word/2006/wordml" xmlns:wps="http://schemas.microsoft.com/office/word/2010/wordprocessingShape" mc:Ignorable="w14 w15 w16se w16cid wp14">
   <w:abstractNum w:abstractNumId="0" w15:restartNumberingAfterBreak="0">
+    <w:nsid w:val="0D5817D3"/>
+    <w:multiLevelType w:val="hybridMultilevel"/>
+    <w:tmpl w:val="E248A484"/>
+    <w:lvl w:ilvl="0" w:tplc="040E000F">
+      <w:start w:val="1"/>
+      <w:numFmt w:val="decimal"/>
+      <w:lvlText w:val="%1."/>
+      <w:lvlJc w:val="left"/>
+      <w:pPr>
+        <w:ind w:left="720" w:hanging="360"/>
+      </w:pPr>
+      <w:rPr>
+        <w:rFonts w:hint="default"/>
+      </w:rPr>
+    </w:lvl>
+    <w:lvl w:ilvl="1" w:tplc="040E0019" w:tentative="1">
+      <w:start w:val="1"/>
+      <w:numFmt w:val="lowerLetter"/>
+      <w:lvlText w:val="%2."/>
+      <w:lvlJc w:val="left"/>
+      <w:pPr>
+        <w:ind w:left="1440" w:hanging="360"/>
+      </w:pPr>
+    </w:lvl>
+    <w:lvl w:ilvl="2" w:tplc="040E001B" w:tentative="1">
+      <w:start w:val="1"/>
+      <w:numFmt w:val="lowerRoman"/>
+      <w:lvlText w:val="%3."/>
+      <w:lvlJc w:val="right"/>
+      <w:pPr>
+        <w:ind w:left="2160" w:hanging="180"/>
+      </w:pPr>
+    </w:lvl>
+    <w:lvl w:ilvl="3" w:tplc="040E000F" w:tentative="1">
+      <w:start w:val="1"/>
+      <w:numFmt w:val="decimal"/>
+      <w:lvlText w:val="%4."/>
+      <w:lvlJc w:val="left"/>
+      <w:pPr>
+        <w:ind w:left="2880" w:hanging="360"/>
+      </w:pPr>
+    </w:lvl>
+    <w:lvl w:ilvl="4" w:tplc="040E0019" w:tentative="1">
+      <w:start w:val="1"/>
+      <w:numFmt w:val="lowerLetter"/>
+      <w:lvlText w:val="%5."/>
+      <w:lvlJc w:val="left"/>
+      <w:pPr>
+        <w:ind w:left="3600" w:hanging="360"/>
+      </w:pPr>
+    </w:lvl>
+    <w:lvl w:ilvl="5" w:tplc="040E001B" w:tentative="1">
+      <w:start w:val="1"/>
+      <w:numFmt w:val="lowerRoman"/>
+      <w:lvlText w:val="%6."/>
+      <w:lvlJc w:val="right"/>
+      <w:pPr>
+        <w:ind w:left="4320" w:hanging="180"/>
+      </w:pPr>
+    </w:lvl>
+    <w:lvl w:ilvl="6" w:tplc="040E000F" w:tentative="1">
+      <w:start w:val="1"/>
+      <w:numFmt w:val="decimal"/>
+      <w:lvlText w:val="%7."/>
+      <w:lvlJc w:val="left"/>
+      <w:pPr>
+        <w:ind w:left="5040" w:hanging="360"/>
+      </w:pPr>
+    </w:lvl>
+    <w:lvl w:ilvl="7" w:tplc="040E0019" w:tentative="1">
+      <w:start w:val="1"/>
+      <w:numFmt w:val="lowerLetter"/>
+      <w:lvlText w:val="%8."/>
+      <w:lvlJc w:val="left"/>
+      <w:pPr>
+        <w:ind w:left="5760" w:hanging="360"/>
+      </w:pPr>
+    </w:lvl>
+    <w:lvl w:ilvl="8" w:tplc="040E001B" w:tentative="1">
+      <w:start w:val="1"/>
+      <w:numFmt w:val="lowerRoman"/>
+      <w:lvlText w:val="%9."/>
+      <w:lvlJc w:val="right"/>
+      <w:pPr>
+        <w:ind w:left="6480" w:hanging="180"/>
+      </w:pPr>
+    </w:lvl>
+  </w:abstractNum>
+  <w:abstractNum w:abstractNumId="1" w15:restartNumberingAfterBreak="0">
+    <w:nsid w:val="1D847848"/>
+    <w:multiLevelType w:val="hybridMultilevel"/>
+    <w:tmpl w:val="FE247292"/>
+    <w:lvl w:ilvl="0" w:tplc="040E000F">
+      <w:start w:val="1"/>
+      <w:numFmt w:val="decimal"/>
+      <w:lvlText w:val="%1."/>
+      <w:lvlJc w:val="left"/>
+      <w:pPr>
+        <w:ind w:left="720" w:hanging="360"/>
+      </w:pPr>
+      <w:rPr>
+        <w:rFonts w:hint="default"/>
+      </w:rPr>
+    </w:lvl>
+    <w:lvl w:ilvl="1" w:tplc="040E0019" w:tentative="1">
+      <w:start w:val="1"/>
+      <w:numFmt w:val="lowerLetter"/>
+      <w:lvlText w:val="%2."/>
+      <w:lvlJc w:val="left"/>
+      <w:pPr>
+        <w:ind w:left="1440" w:hanging="360"/>
+      </w:pPr>
+    </w:lvl>
+    <w:lvl w:ilvl="2" w:tplc="040E001B" w:tentative="1">
+      <w:start w:val="1"/>
+      <w:numFmt w:val="lowerRoman"/>
+      <w:lvlText w:val="%3."/>
+      <w:lvlJc w:val="right"/>
+      <w:pPr>
+        <w:ind w:left="2160" w:hanging="180"/>
+      </w:pPr>
+    </w:lvl>
+    <w:lvl w:ilvl="3" w:tplc="040E000F" w:tentative="1">
+      <w:start w:val="1"/>
+      <w:numFmt w:val="decimal"/>
+      <w:lvlText w:val="%4."/>
+      <w:lvlJc w:val="left"/>
+      <w:pPr>
+        <w:ind w:left="2880" w:hanging="360"/>
+      </w:pPr>
+    </w:lvl>
+    <w:lvl w:ilvl="4" w:tplc="040E0019" w:tentative="1">
+      <w:start w:val="1"/>
+      <w:numFmt w:val="lowerLetter"/>
+      <w:lvlText w:val="%5."/>
+      <w:lvlJc w:val="left"/>
+      <w:pPr>
+        <w:ind w:left="3600" w:hanging="360"/>
+      </w:pPr>
+    </w:lvl>
+    <w:lvl w:ilvl="5" w:tplc="040E001B" w:tentative="1">
+      <w:start w:val="1"/>
+      <w:numFmt w:val="lowerRoman"/>
+      <w:lvlText w:val="%6."/>
+      <w:lvlJc w:val="right"/>
+      <w:pPr>
+        <w:ind w:left="4320" w:hanging="180"/>
+      </w:pPr>
+    </w:lvl>
+    <w:lvl w:ilvl="6" w:tplc="040E000F" w:tentative="1">
+      <w:start w:val="1"/>
+      <w:numFmt w:val="decimal"/>
+      <w:lvlText w:val="%7."/>
+      <w:lvlJc w:val="left"/>
+      <w:pPr>
+        <w:ind w:left="5040" w:hanging="360"/>
+      </w:pPr>
+    </w:lvl>
+    <w:lvl w:ilvl="7" w:tplc="040E0019" w:tentative="1">
+      <w:start w:val="1"/>
+      <w:numFmt w:val="lowerLetter"/>
+      <w:lvlText w:val="%8."/>
+      <w:lvlJc w:val="left"/>
+      <w:pPr>
+        <w:ind w:left="5760" w:hanging="360"/>
+      </w:pPr>
+    </w:lvl>
+    <w:lvl w:ilvl="8" w:tplc="040E001B" w:tentative="1">
+      <w:start w:val="1"/>
+      <w:numFmt w:val="lowerRoman"/>
+      <w:lvlText w:val="%9."/>
+      <w:lvlJc w:val="right"/>
+      <w:pPr>
+        <w:ind w:left="6480" w:hanging="180"/>
+      </w:pPr>
+    </w:lvl>
+  </w:abstractNum>
+  <w:abstractNum w:abstractNumId="2" w15:restartNumberingAfterBreak="0">
     <w:nsid w:val="3C193CEA"/>
     <w:multiLevelType w:val="hybridMultilevel"/>
     <w:tmpl w:val="58122FA0"/>
@@ -6204,7 +6465,7 @@
       </w:rPr>
     </w:lvl>
   </w:abstractNum>
-  <w:abstractNum w:abstractNumId="1" w15:restartNumberingAfterBreak="0">
+  <w:abstractNum w:abstractNumId="3" w15:restartNumberingAfterBreak="0">
     <w:nsid w:val="52887F9B"/>
     <w:multiLevelType w:val="hybridMultilevel"/>
     <w:tmpl w:val="F314DA22"/>
@@ -6318,16 +6579,22 @@
     </w:lvl>
   </w:abstractNum>
   <w:num w:numId="1">
-    <w:abstractNumId w:val="1"/>
+    <w:abstractNumId w:val="3"/>
   </w:num>
   <w:num w:numId="2">
+    <w:abstractNumId w:val="2"/>
+  </w:num>
+  <w:num w:numId="3">
     <w:abstractNumId w:val="0"/>
+  </w:num>
+  <w:num w:numId="4">
+    <w:abstractNumId w:val="1"/>
   </w:num>
 </w:numbering>
 </file>
 
 <file path=word/styles.xml><?xml version="1.0" encoding="utf-8"?>
-<w:styles xmlns:mc="http://schemas.openxmlformats.org/markup-compatibility/2006" xmlns:r="http://schemas.openxmlformats.org/officeDocument/2006/relationships" xmlns:w="http://schemas.openxmlformats.org/wordprocessingml/2006/main" xmlns:w14="http://schemas.microsoft.com/office/word/2010/wordml" xmlns:w15="http://schemas.microsoft.com/office/word/2012/wordml" xmlns:w16se="http://schemas.microsoft.com/office/word/2015/wordml/symex" mc:Ignorable="w14 w15 w16se">
+<w:styles xmlns:mc="http://schemas.openxmlformats.org/markup-compatibility/2006" xmlns:r="http://schemas.openxmlformats.org/officeDocument/2006/relationships" xmlns:w="http://schemas.openxmlformats.org/wordprocessingml/2006/main" xmlns:w14="http://schemas.microsoft.com/office/word/2010/wordml" xmlns:w15="http://schemas.microsoft.com/office/word/2012/wordml" xmlns:w16cid="http://schemas.microsoft.com/office/word/2016/wordml/cid" xmlns:w16se="http://schemas.microsoft.com/office/word/2015/wordml/symex" mc:Ignorable="w14 w15 w16se w16cid">
   <w:docDefaults>
     <w:rPrDefault>
       <w:rPr>
@@ -6343,7 +6610,7 @@
       </w:pPr>
     </w:pPrDefault>
   </w:docDefaults>
-  <w:latentStyles w:defLockedState="0" w:defUIPriority="99" w:defSemiHidden="0" w:defUnhideWhenUsed="0" w:defQFormat="0" w:count="371">
+  <w:latentStyles w:defLockedState="0" w:defUIPriority="99" w:defSemiHidden="0" w:defUnhideWhenUsed="0" w:defQFormat="0" w:count="375">
     <w:lsdException w:name="Normal" w:uiPriority="0" w:qFormat="1"/>
     <w:lsdException w:name="heading 1" w:uiPriority="9" w:qFormat="1"/>
     <w:lsdException w:name="heading 2" w:semiHidden="1" w:uiPriority="9" w:unhideWhenUsed="1" w:qFormat="1"/>
@@ -6449,7 +6716,6 @@
     <w:lsdException w:name="HTML Sample" w:semiHidden="1" w:unhideWhenUsed="1"/>
     <w:lsdException w:name="HTML Typewriter" w:semiHidden="1" w:unhideWhenUsed="1"/>
     <w:lsdException w:name="HTML Variable" w:semiHidden="1" w:unhideWhenUsed="1"/>
-    <w:lsdException w:name="Normal Table" w:semiHidden="1" w:unhideWhenUsed="1"/>
     <w:lsdException w:name="annotation subject" w:semiHidden="1" w:unhideWhenUsed="1"/>
     <w:lsdException w:name="No List" w:semiHidden="1" w:unhideWhenUsed="1"/>
     <w:lsdException w:name="Outline List 1" w:semiHidden="1" w:unhideWhenUsed="1"/>
@@ -6493,10 +6759,8 @@
     <w:lsdException w:name="Table Elegant" w:semiHidden="1" w:unhideWhenUsed="1"/>
     <w:lsdException w:name="Table Professional" w:semiHidden="1" w:unhideWhenUsed="1"/>
     <w:lsdException w:name="Table Subtle 1" w:semiHidden="1" w:unhideWhenUsed="1"/>
-    <w:lsdException w:name="Table Subtle 2" w:semiHidden="1" w:unhideWhenUsed="1"/>
     <w:lsdException w:name="Table Web 1" w:semiHidden="1" w:unhideWhenUsed="1"/>
     <w:lsdException w:name="Table Web 2" w:semiHidden="1" w:unhideWhenUsed="1"/>
-    <w:lsdException w:name="Table Web 3" w:semiHidden="1" w:unhideWhenUsed="1"/>
     <w:lsdException w:name="Balloon Text" w:semiHidden="1" w:unhideWhenUsed="1"/>
     <w:lsdException w:name="Table Grid" w:uiPriority="39"/>
     <w:lsdException w:name="Table Theme" w:semiHidden="1" w:unhideWhenUsed="1"/>
@@ -6715,6 +6979,10 @@
     <w:lsdException w:name="List Table 5 Dark Accent 6" w:uiPriority="50"/>
     <w:lsdException w:name="List Table 6 Colorful Accent 6" w:uiPriority="51"/>
     <w:lsdException w:name="List Table 7 Colorful Accent 6" w:uiPriority="52"/>
+    <w:lsdException w:name="Mention" w:semiHidden="1" w:unhideWhenUsed="1"/>
+    <w:lsdException w:name="Smart Hyperlink" w:semiHidden="1" w:unhideWhenUsed="1"/>
+    <w:lsdException w:name="Hashtag" w:semiHidden="1" w:unhideWhenUsed="1"/>
+    <w:lsdException w:name="Unresolved Mention" w:semiHidden="1" w:unhideWhenUsed="1"/>
   </w:latentStyles>
   <w:style w:type="paragraph" w:default="1" w:styleId="Norml">
     <w:name w:val="Normal"/>
@@ -6736,7 +7004,7 @@
       <w:outlineLvl w:val="0"/>
     </w:pPr>
     <w:rPr>
-      <w:rFonts w:ascii="Verdana Pro Semibold" w:eastAsiaTheme="majorEastAsia" w:hAnsi="Verdana Pro Semibold" w:cstheme="majorBidi"/>
+      <w:rFonts w:ascii="Verdana Pro SemiBold" w:eastAsiaTheme="majorEastAsia" w:hAnsi="Verdana Pro SemiBold" w:cstheme="majorBidi"/>
       <w:sz w:val="32"/>
       <w:szCs w:val="32"/>
     </w:rPr>
@@ -6758,7 +7026,7 @@
       <w:outlineLvl w:val="1"/>
     </w:pPr>
     <w:rPr>
-      <w:rFonts w:ascii="Verdana Pro Semibold" w:eastAsiaTheme="majorEastAsia" w:hAnsi="Verdana Pro Semibold" w:cstheme="majorBidi"/>
+      <w:rFonts w:ascii="Verdana Pro SemiBold" w:eastAsiaTheme="majorEastAsia" w:hAnsi="Verdana Pro SemiBold" w:cstheme="majorBidi"/>
       <w:sz w:val="28"/>
       <w:szCs w:val="26"/>
     </w:rPr>
@@ -6766,7 +7034,6 @@
   <w:style w:type="character" w:default="1" w:styleId="Bekezdsalapbettpusa">
     <w:name w:val="Default Paragraph Font"/>
     <w:uiPriority w:val="1"/>
-    <w:semiHidden/>
     <w:unhideWhenUsed/>
   </w:style>
   <w:style w:type="table" w:default="1" w:styleId="Normltblzat">
@@ -6814,7 +7081,7 @@
     <w:uiPriority w:val="9"/>
     <w:rsid w:val="0030636F"/>
     <w:rPr>
-      <w:rFonts w:ascii="Verdana Pro Semibold" w:eastAsiaTheme="majorEastAsia" w:hAnsi="Verdana Pro Semibold" w:cstheme="majorBidi"/>
+      <w:rFonts w:ascii="Verdana Pro SemiBold" w:eastAsiaTheme="majorEastAsia" w:hAnsi="Verdana Pro SemiBold" w:cstheme="majorBidi"/>
       <w:sz w:val="28"/>
       <w:szCs w:val="26"/>
     </w:rPr>
@@ -6826,7 +7093,7 @@
     <w:uiPriority w:val="9"/>
     <w:rsid w:val="0030636F"/>
     <w:rPr>
-      <w:rFonts w:ascii="Verdana Pro Semibold" w:eastAsiaTheme="majorEastAsia" w:hAnsi="Verdana Pro Semibold" w:cstheme="majorBidi"/>
+      <w:rFonts w:ascii="Verdana Pro SemiBold" w:eastAsiaTheme="majorEastAsia" w:hAnsi="Verdana Pro SemiBold" w:cstheme="majorBidi"/>
       <w:sz w:val="32"/>
       <w:szCs w:val="32"/>
     </w:rPr>
@@ -6987,6 +7254,18 @@
       <w:ind w:left="720"/>
       <w:contextualSpacing/>
     </w:pPr>
+  </w:style>
+  <w:style w:type="character" w:styleId="Feloldatlanmegemlts">
+    <w:name w:val="Unresolved Mention"/>
+    <w:basedOn w:val="Bekezdsalapbettpusa"/>
+    <w:uiPriority w:val="99"/>
+    <w:semiHidden/>
+    <w:unhideWhenUsed/>
+    <w:rsid w:val="00B80471"/>
+    <w:rPr>
+      <w:color w:val="605E5C"/>
+      <w:shd w:val="clear" w:color="auto" w:fill="E1DFDD"/>
+    </w:rPr>
   </w:style>
 </w:styles>
 </file>
@@ -7257,7 +7536,7 @@
 </file>
 
 <file path=customXml/itemProps1.xml><?xml version="1.0" encoding="utf-8"?>
-<ds:datastoreItem xmlns:ds="http://schemas.openxmlformats.org/officeDocument/2006/customXml" ds:itemID="{54B2A1F9-2F07-4228-A2ED-7835E0156181}">
+<ds:datastoreItem xmlns:ds="http://schemas.openxmlformats.org/officeDocument/2006/customXml" ds:itemID="{AA923349-1DC2-400A-92E1-37187A9A10F5}">
   <ds:schemaRefs>
     <ds:schemaRef ds:uri="http://schemas.openxmlformats.org/officeDocument/2006/bibliography"/>
   </ds:schemaRefs>

</xml_diff>

<commit_message>
Edit szakdoga to include "Témaválasztás"
</commit_message>
<xml_diff>
--- a/szakdoga.docx
+++ b/szakdoga.docx
@@ -1,6 +1,6 @@
 
 <file path=word/document.xml><?xml version="1.0" encoding="utf-8"?>
-<w:document xmlns:wpc="http://schemas.microsoft.com/office/word/2010/wordprocessingCanvas" xmlns:cx="http://schemas.microsoft.com/office/drawing/2014/chartex" xmlns:cx1="http://schemas.microsoft.com/office/drawing/2015/9/8/chartex" xmlns:cx2="http://schemas.microsoft.com/office/drawing/2015/10/21/chartex" xmlns:cx3="http://schemas.microsoft.com/office/drawing/2016/5/9/chartex" xmlns:cx4="http://schemas.microsoft.com/office/drawing/2016/5/10/chartex" xmlns:cx5="http://schemas.microsoft.com/office/drawing/2016/5/11/chartex" xmlns:cx6="http://schemas.microsoft.com/office/drawing/2016/5/12/chartex" xmlns:cx7="http://schemas.microsoft.com/office/drawing/2016/5/13/chartex" xmlns:cx8="http://schemas.microsoft.com/office/drawing/2016/5/14/chartex" xmlns:mc="http://schemas.openxmlformats.org/markup-compatibility/2006" xmlns:aink="http://schemas.microsoft.com/office/drawing/2016/ink" xmlns:am3d="http://schemas.microsoft.com/office/drawing/2017/model3d" xmlns:o="urn:schemas-microsoft-com:office:office" xmlns:r="http://schemas.openxmlformats.org/officeDocument/2006/relationships" xmlns:m="http://schemas.openxmlformats.org/officeDocument/2006/math" xmlns:v="urn:schemas-microsoft-com:vml" xmlns:wp14="http://schemas.microsoft.com/office/word/2010/wordprocessingDrawing" xmlns:wp="http://schemas.openxmlformats.org/drawingml/2006/wordprocessingDrawing" xmlns:w10="urn:schemas-microsoft-com:office:word" xmlns:w="http://schemas.openxmlformats.org/wordprocessingml/2006/main" xmlns:w14="http://schemas.microsoft.com/office/word/2010/wordml" xmlns:w15="http://schemas.microsoft.com/office/word/2012/wordml" xmlns:w16cid="http://schemas.microsoft.com/office/word/2016/wordml/cid" xmlns:w16se="http://schemas.microsoft.com/office/word/2015/wordml/symex" xmlns:wpg="http://schemas.microsoft.com/office/word/2010/wordprocessingGroup" xmlns:wpi="http://schemas.microsoft.com/office/word/2010/wordprocessingInk" xmlns:wne="http://schemas.microsoft.com/office/word/2006/wordml" xmlns:wps="http://schemas.microsoft.com/office/word/2010/wordprocessingShape" mc:Ignorable="w14 w15 w16se w16cid wp14">
+<w:document xmlns:wpc="http://schemas.microsoft.com/office/word/2010/wordprocessingCanvas" xmlns:cx="http://schemas.microsoft.com/office/drawing/2014/chartex" xmlns:cx1="http://schemas.microsoft.com/office/drawing/2015/9/8/chartex" xmlns:cx2="http://schemas.microsoft.com/office/drawing/2015/10/21/chartex" xmlns:cx3="http://schemas.microsoft.com/office/drawing/2016/5/9/chartex" xmlns:cx4="http://schemas.microsoft.com/office/drawing/2016/5/10/chartex" xmlns:cx5="http://schemas.microsoft.com/office/drawing/2016/5/11/chartex" xmlns:cx6="http://schemas.microsoft.com/office/drawing/2016/5/12/chartex" xmlns:cx7="http://schemas.microsoft.com/office/drawing/2016/5/13/chartex" xmlns:cx8="http://schemas.microsoft.com/office/drawing/2016/5/14/chartex" xmlns:mc="http://schemas.openxmlformats.org/markup-compatibility/2006" xmlns:aink="http://schemas.microsoft.com/office/drawing/2016/ink" xmlns:am3d="http://schemas.microsoft.com/office/drawing/2017/model3d" xmlns:o="urn:schemas-microsoft-com:office:office" xmlns:oel="http://schemas.microsoft.com/office/2019/extlst" xmlns:r="http://schemas.openxmlformats.org/officeDocument/2006/relationships" xmlns:m="http://schemas.openxmlformats.org/officeDocument/2006/math" xmlns:v="urn:schemas-microsoft-com:vml" xmlns:wp14="http://schemas.microsoft.com/office/word/2010/wordprocessingDrawing" xmlns:wp="http://schemas.openxmlformats.org/drawingml/2006/wordprocessingDrawing" xmlns:w10="urn:schemas-microsoft-com:office:word" xmlns:w="http://schemas.openxmlformats.org/wordprocessingml/2006/main" xmlns:w14="http://schemas.microsoft.com/office/word/2010/wordml" xmlns:w15="http://schemas.microsoft.com/office/word/2012/wordml" xmlns:w16cex="http://schemas.microsoft.com/office/word/2018/wordml/cex" xmlns:w16cid="http://schemas.microsoft.com/office/word/2016/wordml/cid" xmlns:w16="http://schemas.microsoft.com/office/word/2018/wordml" xmlns:w16du="http://schemas.microsoft.com/office/word/2023/wordml/word16du" xmlns:w16sdtdh="http://schemas.microsoft.com/office/word/2020/wordml/sdtdatahash" xmlns:w16se="http://schemas.microsoft.com/office/word/2015/wordml/symex" xmlns:wpg="http://schemas.microsoft.com/office/word/2010/wordprocessingGroup" xmlns:wpi="http://schemas.microsoft.com/office/word/2010/wordprocessingInk" xmlns:wne="http://schemas.microsoft.com/office/word/2006/wordml" xmlns:wps="http://schemas.microsoft.com/office/word/2010/wordprocessingShape" mc:Ignorable="w14 w15 w16se w16cid w16 w16cex w16sdtdh wp14">
   <w:body>
     <w:p>
       <w:pPr>
@@ -30,7 +30,7 @@
           <w:lang w:eastAsia="hu-HU"/>
         </w:rPr>
         <w:drawing>
-          <wp:inline distT="0" distB="0" distL="0" distR="0" wp14:anchorId="685D3FD9" wp14:editId="5C6749B0">
+          <wp:inline distT="0" distB="0" distL="0" distR="0" wp14:anchorId="0562C4E5" wp14:editId="39282CE7">
             <wp:extent cx="1083945" cy="1083945"/>
             <wp:effectExtent l="0" t="0" r="0" b="0"/>
             <wp:docPr id="1" name="Kép 1" descr="C:\Users\Admin\AppData\Local\Microsoft\Windows\INetCache\Content.Word\KK logo 4.png"/>
@@ -101,7 +101,7 @@
           <w:lang w:eastAsia="hu-HU"/>
         </w:rPr>
         <w:drawing>
-          <wp:inline distT="0" distB="0" distL="0" distR="0" wp14:anchorId="0182C753" wp14:editId="11255B3A">
+          <wp:inline distT="0" distB="0" distL="0" distR="0" wp14:anchorId="554F7E19" wp14:editId="65A5594D">
             <wp:extent cx="1676400" cy="719455"/>
             <wp:effectExtent l="0" t="0" r="0" b="0"/>
             <wp:docPr id="5" name="Kép 5" descr="C:\Users\Admin\AppData\Local\Microsoft\Windows\INetCache\Content.Word\MSZC logo.jpg"/>
@@ -713,7 +713,7 @@
           <w:noProof/>
         </w:rPr>
         <w:drawing>
-          <wp:anchor distT="0" distB="0" distL="114300" distR="114300" simplePos="0" relativeHeight="251773952" behindDoc="0" locked="0" layoutInCell="1" allowOverlap="1">
+          <wp:anchor distT="0" distB="0" distL="114300" distR="114300" simplePos="0" relativeHeight="251773952" behindDoc="0" locked="0" layoutInCell="1" allowOverlap="1" wp14:anchorId="135FBF1C" wp14:editId="5B334A5F">
             <wp:simplePos x="0" y="0"/>
             <wp:positionH relativeFrom="column">
               <wp:posOffset>2156460</wp:posOffset>
@@ -4010,8 +4010,6 @@
       <w:r>
         <w:br w:type="page"/>
       </w:r>
-      <w:bookmarkStart w:id="0" w:name="_GoBack"/>
-      <w:bookmarkEnd w:id="0"/>
     </w:p>
     <w:p>
       <w:pPr>
@@ -4023,7 +4021,7 @@
           <w:szCs w:val="36"/>
         </w:rPr>
       </w:pPr>
-      <w:bookmarkStart w:id="1" w:name="_Toc133763454"/>
+      <w:bookmarkStart w:id="0" w:name="_Toc133763454"/>
       <w:r>
         <w:rPr>
           <w:rFonts w:ascii="Times New Roman" w:hAnsi="Times New Roman" w:cs="Times New Roman"/>
@@ -4034,18 +4032,377 @@
         <w:lastRenderedPageBreak/>
         <w:t>TÉMAVÁLASZTÁS</w:t>
       </w:r>
-      <w:bookmarkEnd w:id="1"/>
-    </w:p>
-    <w:p>
-      <w:pPr>
-        <w:pStyle w:val="Cmsor1"/>
-        <w:rPr>
-          <w:b/>
-        </w:rPr>
-      </w:pPr>
-    </w:p>
-    <w:p>
-      <w:pPr>
+      <w:bookmarkEnd w:id="0"/>
+    </w:p>
+    <w:p>
+      <w:pPr>
+        <w:ind w:firstLine="708"/>
+        <w:jc w:val="both"/>
+        <w:rPr>
+          <w:rFonts w:ascii="Times New Roman" w:hAnsi="Times New Roman" w:cs="Times New Roman"/>
+          <w:sz w:val="24"/>
+          <w:szCs w:val="24"/>
+        </w:rPr>
+      </w:pPr>
+      <w:r>
+        <w:rPr>
+          <w:rFonts w:ascii="Times New Roman" w:hAnsi="Times New Roman" w:cs="Times New Roman"/>
+          <w:sz w:val="24"/>
+          <w:szCs w:val="24"/>
+        </w:rPr>
+        <w:t xml:space="preserve">A 2 éves szoftverfejlesztői tanulmányunk </w:t>
+      </w:r>
+      <w:r>
+        <w:rPr>
+          <w:rFonts w:ascii="Times New Roman" w:hAnsi="Times New Roman" w:cs="Times New Roman"/>
+          <w:sz w:val="24"/>
+          <w:szCs w:val="24"/>
+        </w:rPr>
+        <w:t xml:space="preserve">első éve végén egyik csapattagunknak ötletként felmerült egy hasonló alapokkal rendelkező játék, egy </w:t>
+      </w:r>
+      <w:proofErr w:type="spellStart"/>
+      <w:r>
+        <w:rPr>
+          <w:rFonts w:ascii="Times New Roman" w:hAnsi="Times New Roman" w:cs="Times New Roman"/>
+          <w:sz w:val="24"/>
+          <w:szCs w:val="24"/>
+        </w:rPr>
+        <w:t>Tetris</w:t>
+      </w:r>
+      <w:proofErr w:type="spellEnd"/>
+      <w:r>
+        <w:rPr>
+          <w:rFonts w:ascii="Times New Roman" w:hAnsi="Times New Roman" w:cs="Times New Roman"/>
+          <w:sz w:val="24"/>
+          <w:szCs w:val="24"/>
+        </w:rPr>
+        <w:t xml:space="preserve"> elkészítése, ám akkor még csak szimpla asztali alkalmazásként, sokkal egyszerűbb módon. Ez a gondolat akkor nem vetett gyökeret, talonban megmaradt.</w:t>
+      </w:r>
+    </w:p>
+    <w:p>
+      <w:pPr>
+        <w:ind w:firstLine="708"/>
+        <w:jc w:val="both"/>
+        <w:rPr>
+          <w:rFonts w:ascii="Times New Roman" w:hAnsi="Times New Roman" w:cs="Times New Roman"/>
+          <w:sz w:val="24"/>
+          <w:szCs w:val="24"/>
+        </w:rPr>
+      </w:pPr>
+      <w:r>
+        <w:rPr>
+          <w:rFonts w:ascii="Times New Roman" w:hAnsi="Times New Roman" w:cs="Times New Roman"/>
+          <w:sz w:val="24"/>
+          <w:szCs w:val="24"/>
+        </w:rPr>
+        <w:t>Ez így is volt egészen a 2. évünk szeptemberéig, amikoris a csapatba szerveződés során</w:t>
+      </w:r>
+      <w:r>
+        <w:rPr>
+          <w:rFonts w:ascii="Times New Roman" w:hAnsi="Times New Roman" w:cs="Times New Roman"/>
+          <w:sz w:val="24"/>
+          <w:szCs w:val="24"/>
+        </w:rPr>
+        <w:t xml:space="preserve"> az ötlet bekerült a közös kalapba</w:t>
+      </w:r>
+      <w:r>
+        <w:rPr>
+          <w:rFonts w:ascii="Times New Roman" w:hAnsi="Times New Roman" w:cs="Times New Roman"/>
+          <w:sz w:val="24"/>
+          <w:szCs w:val="24"/>
+        </w:rPr>
+        <w:t>, majd onnan az asztalra.</w:t>
+      </w:r>
+    </w:p>
+    <w:p>
+      <w:pPr>
+        <w:ind w:firstLine="708"/>
+        <w:jc w:val="both"/>
+        <w:rPr>
+          <w:rFonts w:ascii="Times New Roman" w:hAnsi="Times New Roman" w:cs="Times New Roman"/>
+          <w:sz w:val="24"/>
+          <w:szCs w:val="24"/>
+        </w:rPr>
+      </w:pPr>
+      <w:r>
+        <w:rPr>
+          <w:rFonts w:ascii="Times New Roman" w:hAnsi="Times New Roman" w:cs="Times New Roman"/>
+          <w:sz w:val="24"/>
+          <w:szCs w:val="24"/>
+        </w:rPr>
+        <w:t>Végül</w:t>
+      </w:r>
+      <w:r>
+        <w:rPr>
+          <w:rFonts w:ascii="Times New Roman" w:hAnsi="Times New Roman" w:cs="Times New Roman"/>
+          <w:sz w:val="24"/>
+          <w:szCs w:val="24"/>
+        </w:rPr>
+        <w:t xml:space="preserve"> </w:t>
+      </w:r>
+      <w:r>
+        <w:rPr>
+          <w:rFonts w:ascii="Times New Roman" w:hAnsi="Times New Roman" w:cs="Times New Roman"/>
+          <w:sz w:val="24"/>
+          <w:szCs w:val="24"/>
+        </w:rPr>
+        <w:t xml:space="preserve">a felvetődött ötletek közül </w:t>
+      </w:r>
+      <w:r>
+        <w:rPr>
+          <w:rFonts w:ascii="Times New Roman" w:hAnsi="Times New Roman" w:cs="Times New Roman"/>
+          <w:sz w:val="24"/>
+          <w:szCs w:val="24"/>
+        </w:rPr>
+        <w:t xml:space="preserve">projektmunkánk fő témájának a </w:t>
+      </w:r>
+      <w:proofErr w:type="spellStart"/>
+      <w:r>
+        <w:rPr>
+          <w:rFonts w:ascii="Times New Roman" w:hAnsi="Times New Roman" w:cs="Times New Roman"/>
+          <w:sz w:val="24"/>
+          <w:szCs w:val="24"/>
+        </w:rPr>
+        <w:t>Tetris</w:t>
+      </w:r>
+      <w:proofErr w:type="spellEnd"/>
+      <w:r>
+        <w:rPr>
+          <w:rFonts w:ascii="Times New Roman" w:hAnsi="Times New Roman" w:cs="Times New Roman"/>
+          <w:sz w:val="24"/>
+          <w:szCs w:val="24"/>
+        </w:rPr>
+        <w:t>-t választottuk, mint világszinten ismert játékformát. Ez már az elején egy számunkra megfelelő témának tűnt</w:t>
+      </w:r>
+      <w:r>
+        <w:rPr>
+          <w:rFonts w:ascii="Times New Roman" w:hAnsi="Times New Roman" w:cs="Times New Roman"/>
+          <w:sz w:val="24"/>
+          <w:szCs w:val="24"/>
+        </w:rPr>
+        <w:t xml:space="preserve"> a megbeszélések után</w:t>
+      </w:r>
+      <w:r>
+        <w:rPr>
+          <w:rFonts w:ascii="Times New Roman" w:hAnsi="Times New Roman" w:cs="Times New Roman"/>
+          <w:sz w:val="24"/>
+          <w:szCs w:val="24"/>
+        </w:rPr>
+        <w:t xml:space="preserve">, mivel mind Frontend szinten, mind a Backend részén részletgazdagon </w:t>
+      </w:r>
+      <w:r>
+        <w:rPr>
+          <w:rFonts w:ascii="Times New Roman" w:hAnsi="Times New Roman" w:cs="Times New Roman"/>
+          <w:sz w:val="24"/>
+          <w:szCs w:val="24"/>
+        </w:rPr>
+        <w:t>elkészíthető</w:t>
+      </w:r>
+      <w:r>
+        <w:rPr>
+          <w:rFonts w:ascii="Times New Roman" w:hAnsi="Times New Roman" w:cs="Times New Roman"/>
+          <w:sz w:val="24"/>
+          <w:szCs w:val="24"/>
+        </w:rPr>
+        <w:t xml:space="preserve"> egy ilyen játék.</w:t>
+      </w:r>
+    </w:p>
+    <w:p>
+      <w:pPr>
+        <w:pStyle w:val="Listaszerbekezds"/>
+        <w:numPr>
+          <w:ilvl w:val="0"/>
+          <w:numId w:val="2"/>
+        </w:numPr>
+        <w:jc w:val="both"/>
+        <w:rPr>
+          <w:rFonts w:ascii="Times New Roman" w:hAnsi="Times New Roman" w:cs="Times New Roman"/>
+          <w:sz w:val="24"/>
+          <w:szCs w:val="24"/>
+        </w:rPr>
+      </w:pPr>
+      <w:r>
+        <w:rPr>
+          <w:rFonts w:ascii="Times New Roman" w:hAnsi="Times New Roman" w:cs="Times New Roman"/>
+          <w:sz w:val="24"/>
+          <w:szCs w:val="24"/>
+        </w:rPr>
+        <w:t xml:space="preserve">Frontend terén </w:t>
+      </w:r>
+      <w:r>
+        <w:rPr>
+          <w:rFonts w:ascii="Times New Roman" w:hAnsi="Times New Roman" w:cs="Times New Roman"/>
+          <w:sz w:val="24"/>
+          <w:szCs w:val="24"/>
+        </w:rPr>
+        <w:t>kidolgozható akár a felhasználói fiókok kezelése</w:t>
+      </w:r>
+      <w:r>
+        <w:rPr>
+          <w:rFonts w:ascii="Times New Roman" w:hAnsi="Times New Roman" w:cs="Times New Roman"/>
+          <w:sz w:val="24"/>
+          <w:szCs w:val="24"/>
+        </w:rPr>
+        <w:t xml:space="preserve">, felhasználói jogosultságok, </w:t>
+      </w:r>
+      <w:r>
+        <w:rPr>
+          <w:rFonts w:ascii="Times New Roman" w:hAnsi="Times New Roman" w:cs="Times New Roman"/>
+          <w:sz w:val="24"/>
+          <w:szCs w:val="24"/>
+        </w:rPr>
+        <w:t>baráti felkérések és barátlista, vásárlások kezelése, statisztikai fülek megjelenítése</w:t>
+      </w:r>
+    </w:p>
+    <w:p>
+      <w:pPr>
+        <w:pStyle w:val="Listaszerbekezds"/>
+        <w:numPr>
+          <w:ilvl w:val="0"/>
+          <w:numId w:val="2"/>
+        </w:numPr>
+        <w:jc w:val="both"/>
+        <w:rPr>
+          <w:rFonts w:ascii="Times New Roman" w:hAnsi="Times New Roman" w:cs="Times New Roman"/>
+          <w:sz w:val="24"/>
+          <w:szCs w:val="24"/>
+        </w:rPr>
+      </w:pPr>
+      <w:r>
+        <w:rPr>
+          <w:rFonts w:ascii="Times New Roman" w:hAnsi="Times New Roman" w:cs="Times New Roman"/>
+          <w:sz w:val="24"/>
+          <w:szCs w:val="24"/>
+        </w:rPr>
+        <w:t xml:space="preserve">Backendben kidolgozhatjuk az </w:t>
+      </w:r>
+      <w:proofErr w:type="spellStart"/>
+      <w:r>
+        <w:rPr>
+          <w:rFonts w:ascii="Times New Roman" w:hAnsi="Times New Roman" w:cs="Times New Roman"/>
+          <w:sz w:val="24"/>
+          <w:szCs w:val="24"/>
+        </w:rPr>
+        <w:t>authentikációt</w:t>
+      </w:r>
+      <w:proofErr w:type="spellEnd"/>
+      <w:r>
+        <w:rPr>
+          <w:rFonts w:ascii="Times New Roman" w:hAnsi="Times New Roman" w:cs="Times New Roman"/>
+          <w:sz w:val="24"/>
+          <w:szCs w:val="24"/>
+        </w:rPr>
+        <w:t xml:space="preserve"> és </w:t>
+      </w:r>
+      <w:proofErr w:type="spellStart"/>
+      <w:r>
+        <w:rPr>
+          <w:rFonts w:ascii="Times New Roman" w:hAnsi="Times New Roman" w:cs="Times New Roman"/>
+          <w:sz w:val="24"/>
+          <w:szCs w:val="24"/>
+        </w:rPr>
+        <w:t>authorizációt</w:t>
+      </w:r>
+      <w:proofErr w:type="spellEnd"/>
+      <w:r>
+        <w:rPr>
+          <w:rFonts w:ascii="Times New Roman" w:hAnsi="Times New Roman" w:cs="Times New Roman"/>
+          <w:sz w:val="24"/>
+          <w:szCs w:val="24"/>
+        </w:rPr>
+        <w:t>, automatizált e-mai</w:t>
+      </w:r>
+      <w:r>
+        <w:rPr>
+          <w:rFonts w:ascii="Times New Roman" w:hAnsi="Times New Roman" w:cs="Times New Roman"/>
+          <w:sz w:val="24"/>
+          <w:szCs w:val="24"/>
+        </w:rPr>
+        <w:t>l küldést állíthatunk be</w:t>
+      </w:r>
+      <w:r>
+        <w:rPr>
+          <w:rFonts w:ascii="Times New Roman" w:hAnsi="Times New Roman" w:cs="Times New Roman"/>
+          <w:sz w:val="24"/>
+          <w:szCs w:val="24"/>
+        </w:rPr>
+        <w:t>, az adatbázis összeköttetését a Frontend</w:t>
+      </w:r>
+      <w:r>
+        <w:rPr>
+          <w:rFonts w:ascii="Times New Roman" w:hAnsi="Times New Roman" w:cs="Times New Roman"/>
+          <w:sz w:val="24"/>
+          <w:szCs w:val="24"/>
+        </w:rPr>
+        <w:t>del</w:t>
+      </w:r>
+      <w:r>
+        <w:rPr>
+          <w:rFonts w:ascii="Times New Roman" w:hAnsi="Times New Roman" w:cs="Times New Roman"/>
+          <w:sz w:val="24"/>
+          <w:szCs w:val="24"/>
+        </w:rPr>
+        <w:t xml:space="preserve"> és az Asztali alkalmazás</w:t>
+      </w:r>
+      <w:r>
+        <w:rPr>
+          <w:rFonts w:ascii="Times New Roman" w:hAnsi="Times New Roman" w:cs="Times New Roman"/>
+          <w:sz w:val="24"/>
+          <w:szCs w:val="24"/>
+        </w:rPr>
+        <w:t>unkkal.</w:t>
+      </w:r>
+    </w:p>
+    <w:p>
+      <w:pPr>
+        <w:pStyle w:val="Listaszerbekezds"/>
+        <w:numPr>
+          <w:ilvl w:val="0"/>
+          <w:numId w:val="2"/>
+        </w:numPr>
+        <w:jc w:val="both"/>
+        <w:rPr>
+          <w:rFonts w:ascii="Times New Roman" w:hAnsi="Times New Roman" w:cs="Times New Roman"/>
+          <w:sz w:val="24"/>
+          <w:szCs w:val="24"/>
+        </w:rPr>
+      </w:pPr>
+      <w:r>
+        <w:rPr>
+          <w:rFonts w:ascii="Times New Roman" w:hAnsi="Times New Roman" w:cs="Times New Roman"/>
+          <w:sz w:val="24"/>
+          <w:szCs w:val="24"/>
+        </w:rPr>
+        <w:t>Az Asztali alkalmazá</w:t>
+      </w:r>
+      <w:r>
+        <w:rPr>
+          <w:rFonts w:ascii="Times New Roman" w:hAnsi="Times New Roman" w:cs="Times New Roman"/>
+          <w:sz w:val="24"/>
+          <w:szCs w:val="24"/>
+        </w:rPr>
+        <w:t>s</w:t>
+      </w:r>
+      <w:r>
+        <w:rPr>
+          <w:rFonts w:ascii="Times New Roman" w:hAnsi="Times New Roman" w:cs="Times New Roman"/>
+          <w:sz w:val="24"/>
+          <w:szCs w:val="24"/>
+        </w:rPr>
+        <w:t>ban megvalósíthatjuk a játékhoz szükséges bejelentkezési felületet, a játékmenüt, amely a felhasználót egy karnyújtásnyira választja el a játékunktól, a boltrendszert, melyben a megszerzett érméit költheti el, kedvére nézheti a statisztikáit és teljesítményeit</w:t>
+      </w:r>
+      <w:r>
+        <w:rPr>
+          <w:rFonts w:ascii="Times New Roman" w:hAnsi="Times New Roman" w:cs="Times New Roman"/>
+          <w:sz w:val="24"/>
+          <w:szCs w:val="24"/>
+        </w:rPr>
+        <w:t>.</w:t>
+      </w:r>
+    </w:p>
+    <w:p>
+      <w:pPr>
+        <w:ind w:left="11520"/>
         <w:rPr>
           <w:rFonts w:ascii="Verdana Pro SemiBold" w:eastAsiaTheme="majorEastAsia" w:hAnsi="Verdana Pro SemiBold" w:cstheme="majorBidi"/>
           <w:b/>
@@ -4070,7 +4427,7 @@
           <w:szCs w:val="36"/>
         </w:rPr>
       </w:pPr>
-      <w:bookmarkStart w:id="2" w:name="_Toc133763455"/>
+      <w:bookmarkStart w:id="1" w:name="_Toc133763455"/>
       <w:r>
         <w:rPr>
           <w:rFonts w:ascii="Times New Roman" w:hAnsi="Times New Roman" w:cs="Times New Roman"/>
@@ -4081,7 +4438,7 @@
         <w:lastRenderedPageBreak/>
         <w:t>FELHASZNÁLT TECHNOLÓGIÁK</w:t>
       </w:r>
-      <w:bookmarkEnd w:id="2"/>
+      <w:bookmarkEnd w:id="1"/>
     </w:p>
     <w:p>
       <w:r>
@@ -4094,7 +4451,7 @@
           <w:lang w:eastAsia="hu-HU"/>
         </w:rPr>
         <w:drawing>
-          <wp:anchor distT="0" distB="0" distL="114300" distR="114300" simplePos="0" relativeHeight="251662336" behindDoc="0" locked="0" layoutInCell="1" allowOverlap="1">
+          <wp:anchor distT="0" distB="0" distL="114300" distR="114300" simplePos="0" relativeHeight="251662336" behindDoc="0" locked="0" layoutInCell="1" allowOverlap="1" wp14:anchorId="59B8F700" wp14:editId="27E8A8B2">
             <wp:simplePos x="0" y="0"/>
             <wp:positionH relativeFrom="column">
               <wp:posOffset>4270375</wp:posOffset>
@@ -4168,7 +4525,7 @@
           <w:szCs w:val="32"/>
         </w:rPr>
       </w:pPr>
-      <w:bookmarkStart w:id="3" w:name="_Toc133763456"/>
+      <w:bookmarkStart w:id="2" w:name="_Toc133763456"/>
       <w:r>
         <w:rPr>
           <w:rFonts w:ascii="Times New Roman" w:hAnsi="Times New Roman" w:cs="Times New Roman"/>
@@ -4197,7 +4554,7 @@
         </w:rPr>
         <w:t>ongoDB</w:t>
       </w:r>
-      <w:bookmarkEnd w:id="3"/>
+      <w:bookmarkEnd w:id="2"/>
       <w:proofErr w:type="spellEnd"/>
     </w:p>
     <w:p/>
@@ -4482,7 +4839,7 @@
         <mc:AlternateContent>
           <mc:Choice Requires="wps">
             <w:drawing>
-              <wp:anchor distT="0" distB="0" distL="114300" distR="114300" simplePos="0" relativeHeight="251660288" behindDoc="0" locked="0" layoutInCell="1" allowOverlap="1" wp14:anchorId="7CD739B1" wp14:editId="67CD3030">
+              <wp:anchor distT="0" distB="0" distL="114300" distR="114300" simplePos="0" relativeHeight="251660288" behindDoc="0" locked="0" layoutInCell="1" allowOverlap="1" wp14:anchorId="239C8B82" wp14:editId="47A0C1B5">
                 <wp:simplePos x="0" y="0"/>
                 <wp:positionH relativeFrom="column">
                   <wp:posOffset>813435</wp:posOffset>
@@ -4670,11 +5027,11 @@
           </mc:Choice>
           <mc:Fallback>
             <w:pict>
-              <v:shapetype w14:anchorId="7CD739B1" id="_x0000_t202" coordsize="21600,21600" o:spt="202" path="m,l,21600r21600,l21600,xe">
+              <v:shapetype w14:anchorId="239C8B82" id="_x0000_t202" coordsize="21600,21600" o:spt="202" path="m,l,21600r21600,l21600,xe">
                 <v:stroke joinstyle="miter"/>
                 <v:path gradientshapeok="t" o:connecttype="rect"/>
               </v:shapetype>
-              <v:shape id="Szövegdoboz 3" o:spid="_x0000_s1026" type="#_x0000_t202" style="position:absolute;left:0;text-align:left;margin-left:64.05pt;margin-top:288.6pt;width:324.85pt;height:.05pt;z-index:251660288;visibility:visible;mso-wrap-style:square;mso-wrap-distance-left:9pt;mso-wrap-distance-top:0;mso-wrap-distance-right:9pt;mso-wrap-distance-bottom:0;mso-position-horizontal:absolute;mso-position-horizontal-relative:text;mso-position-vertical:absolute;mso-position-vertical-relative:text;v-text-anchor:top" o:gfxdata="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" stroked="f">
+              <v:shape id="Szövegdoboz 3" o:spid="_x0000_s1026" type="#_x0000_t202" style="position:absolute;left:0;text-align:left;margin-left:64.05pt;margin-top:288.6pt;width:324.85pt;height:.05pt;z-index:251660288;visibility:visible;mso-wrap-style:square;mso-wrap-distance-left:9pt;mso-wrap-distance-top:0;mso-wrap-distance-right:9pt;mso-wrap-distance-bottom:0;mso-position-horizontal:absolute;mso-position-horizontal-relative:text;mso-position-vertical:absolute;mso-position-vertical-relative:text;v-text-anchor:top" o:gfxdata="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" stroked="f">
                 <v:textbox style="mso-fit-shape-to-text:t" inset="0,0,0,0">
                   <w:txbxContent>
                     <w:p>
@@ -4832,7 +5189,7 @@
           <w:lang w:eastAsia="hu-HU"/>
         </w:rPr>
         <w:drawing>
-          <wp:anchor distT="180340" distB="180340" distL="114300" distR="114300" simplePos="0" relativeHeight="251658240" behindDoc="0" locked="0" layoutInCell="1" allowOverlap="1">
+          <wp:anchor distT="180340" distB="180340" distL="114300" distR="114300" simplePos="0" relativeHeight="251658240" behindDoc="0" locked="0" layoutInCell="1" allowOverlap="1" wp14:anchorId="7D342187" wp14:editId="53F74402">
             <wp:simplePos x="0" y="0"/>
             <wp:positionH relativeFrom="column">
               <wp:posOffset>813898</wp:posOffset>
@@ -5022,7 +5379,7 @@
           <w:szCs w:val="32"/>
         </w:rPr>
       </w:pPr>
-      <w:bookmarkStart w:id="4" w:name="_Toc133763457"/>
+      <w:bookmarkStart w:id="3" w:name="_Toc133763457"/>
       <w:r>
         <w:rPr>
           <w:rFonts w:ascii="Times New Roman" w:hAnsi="Times New Roman" w:cs="Times New Roman"/>
@@ -5033,7 +5390,7 @@
         </w:rPr>
         <w:lastRenderedPageBreak/>
         <w:drawing>
-          <wp:anchor distT="0" distB="107950" distL="180340" distR="114300" simplePos="0" relativeHeight="251694080" behindDoc="1" locked="0" layoutInCell="1" allowOverlap="1" wp14:anchorId="095AA7BC" wp14:editId="75E18DEB">
+          <wp:anchor distT="0" distB="107950" distL="180340" distR="114300" simplePos="0" relativeHeight="251694080" behindDoc="1" locked="0" layoutInCell="1" allowOverlap="1" wp14:anchorId="4FF8E641" wp14:editId="1AA62A2D">
             <wp:simplePos x="0" y="0"/>
             <wp:positionH relativeFrom="margin">
               <wp:posOffset>4908550</wp:posOffset>
@@ -5135,7 +5492,7 @@
         </w:rPr>
         <w:t xml:space="preserve"> Web API</w:t>
       </w:r>
-      <w:bookmarkEnd w:id="4"/>
+      <w:bookmarkEnd w:id="3"/>
     </w:p>
     <w:p>
       <w:pPr>
@@ -6110,7 +6467,7 @@
           <w:szCs w:val="32"/>
         </w:rPr>
       </w:pPr>
-      <w:bookmarkStart w:id="5" w:name="_Toc133763458"/>
+      <w:bookmarkStart w:id="4" w:name="_Toc133763458"/>
       <w:r>
         <w:rPr>
           <w:rFonts w:ascii="Times New Roman" w:hAnsi="Times New Roman" w:cs="Times New Roman"/>
@@ -6121,7 +6478,7 @@
         </w:rPr>
         <w:lastRenderedPageBreak/>
         <w:drawing>
-          <wp:anchor distT="0" distB="71755" distL="252095" distR="114300" simplePos="0" relativeHeight="251692032" behindDoc="0" locked="0" layoutInCell="1" allowOverlap="1">
+          <wp:anchor distT="0" distB="71755" distL="252095" distR="114300" simplePos="0" relativeHeight="251692032" behindDoc="0" locked="0" layoutInCell="1" allowOverlap="1" wp14:anchorId="73ACBCA9" wp14:editId="44CEA810">
             <wp:simplePos x="0" y="0"/>
             <wp:positionH relativeFrom="column">
               <wp:posOffset>4935220</wp:posOffset>
@@ -6199,7 +6556,7 @@
           <w:sz w:val="32"/>
           <w:szCs w:val="32"/>
         </w:rPr>
-        <w:t xml:space="preserve">. </w:t>
+        <w:t>.</w:t>
       </w:r>
       <w:r>
         <w:rPr>
@@ -6208,9 +6565,18 @@
           <w:sz w:val="32"/>
           <w:szCs w:val="32"/>
         </w:rPr>
-        <w:t>.NET MAUI</w:t>
-      </w:r>
-      <w:bookmarkEnd w:id="5"/>
+        <w:t xml:space="preserve"> </w:t>
+      </w:r>
+      <w:r>
+        <w:rPr>
+          <w:rFonts w:ascii="Times New Roman" w:hAnsi="Times New Roman" w:cs="Times New Roman"/>
+          <w:b/>
+          <w:sz w:val="32"/>
+          <w:szCs w:val="32"/>
+        </w:rPr>
+        <w:t>NET MAUI</w:t>
+      </w:r>
+      <w:bookmarkEnd w:id="4"/>
     </w:p>
     <w:p>
       <w:pPr>
@@ -6230,7 +6596,7 @@
         <mc:AlternateContent>
           <mc:Choice Requires="wps">
             <w:drawing>
-              <wp:anchor distT="0" distB="0" distL="114300" distR="114300" simplePos="0" relativeHeight="251691008" behindDoc="0" locked="0" layoutInCell="1" allowOverlap="1" wp14:anchorId="3FF16B5D" wp14:editId="2BB092F9">
+              <wp:anchor distT="0" distB="0" distL="114300" distR="114300" simplePos="0" relativeHeight="251691008" behindDoc="0" locked="0" layoutInCell="1" allowOverlap="1" wp14:anchorId="471253A4" wp14:editId="251F8EA6">
                 <wp:simplePos x="0" y="0"/>
                 <wp:positionH relativeFrom="column">
                   <wp:posOffset>1461135</wp:posOffset>
@@ -6364,7 +6730,7 @@
           </mc:Choice>
           <mc:Fallback>
             <w:pict>
-              <v:shape w14:anchorId="3FF16B5D" id="Szövegdoboz 28" o:spid="_x0000_s1027" type="#_x0000_t202" style="position:absolute;left:0;text-align:left;margin-left:115.05pt;margin-top:269.85pt;width:223.05pt;height:.05pt;z-index:251691008;visibility:visible;mso-wrap-style:square;mso-wrap-distance-left:9pt;mso-wrap-distance-top:0;mso-wrap-distance-right:9pt;mso-wrap-distance-bottom:0;mso-position-horizontal:absolute;mso-position-horizontal-relative:text;mso-position-vertical:absolute;mso-position-vertical-relative:text;v-text-anchor:top" o:gfxdata="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" stroked="f">
+              <v:shape w14:anchorId="471253A4" id="Szövegdoboz 28" o:spid="_x0000_s1027" type="#_x0000_t202" style="position:absolute;left:0;text-align:left;margin-left:115.05pt;margin-top:269.85pt;width:223.05pt;height:.05pt;z-index:251691008;visibility:visible;mso-wrap-style:square;mso-wrap-distance-left:9pt;mso-wrap-distance-top:0;mso-wrap-distance-right:9pt;mso-wrap-distance-bottom:0;mso-position-horizontal:absolute;mso-position-horizontal-relative:text;mso-position-vertical:absolute;mso-position-vertical-relative:text;v-text-anchor:top" o:gfxdata="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" stroked="f">
                 <v:textbox style="mso-fit-shape-to-text:t" inset="0,0,0,0">
                   <w:txbxContent>
                     <w:p>
@@ -6468,7 +6834,7 @@
           <w:lang w:eastAsia="hu-HU"/>
         </w:rPr>
         <w:drawing>
-          <wp:anchor distT="180340" distB="180340" distL="114300" distR="114300" simplePos="0" relativeHeight="251688960" behindDoc="0" locked="0" layoutInCell="1" allowOverlap="1">
+          <wp:anchor distT="180340" distB="180340" distL="114300" distR="114300" simplePos="0" relativeHeight="251688960" behindDoc="0" locked="0" layoutInCell="1" allowOverlap="1" wp14:anchorId="46B04880" wp14:editId="73DA3A4D">
             <wp:simplePos x="0" y="0"/>
             <wp:positionH relativeFrom="column">
               <wp:posOffset>1461135</wp:posOffset>
@@ -6781,7 +7147,7 @@
           <w:szCs w:val="32"/>
         </w:rPr>
       </w:pPr>
-      <w:bookmarkStart w:id="6" w:name="_Toc133763459"/>
+      <w:bookmarkStart w:id="5" w:name="_Toc133763459"/>
       <w:r>
         <w:rPr>
           <w:rFonts w:ascii="Times New Roman" w:hAnsi="Times New Roman" w:cs="Times New Roman"/>
@@ -6791,7 +7157,7 @@
           <w:szCs w:val="32"/>
         </w:rPr>
         <w:drawing>
-          <wp:anchor distT="0" distB="0" distL="114300" distR="114300" simplePos="0" relativeHeight="251669504" behindDoc="0" locked="0" layoutInCell="1" allowOverlap="1">
+          <wp:anchor distT="0" distB="0" distL="114300" distR="114300" simplePos="0" relativeHeight="251669504" behindDoc="0" locked="0" layoutInCell="1" allowOverlap="1" wp14:anchorId="15FB9A14" wp14:editId="7052BFB7">
             <wp:simplePos x="0" y="0"/>
             <wp:positionH relativeFrom="column">
               <wp:posOffset>4868545</wp:posOffset>
@@ -6890,7 +7256,7 @@
         </w:rPr>
         <w:t>ngular</w:t>
       </w:r>
-      <w:bookmarkEnd w:id="6"/>
+      <w:bookmarkEnd w:id="5"/>
       <w:proofErr w:type="spellEnd"/>
     </w:p>
     <w:p/>
@@ -7355,7 +7721,7 @@
           <w:lang w:eastAsia="hu-HU"/>
         </w:rPr>
         <w:drawing>
-          <wp:anchor distT="0" distB="0" distL="114300" distR="114300" simplePos="0" relativeHeight="251681792" behindDoc="0" locked="0" layoutInCell="1" allowOverlap="1">
+          <wp:anchor distT="0" distB="0" distL="114300" distR="114300" simplePos="0" relativeHeight="251681792" behindDoc="0" locked="0" layoutInCell="1" allowOverlap="1" wp14:anchorId="3191B024" wp14:editId="3D1F14D8">
             <wp:simplePos x="0" y="0"/>
             <wp:positionH relativeFrom="column">
               <wp:posOffset>1402080</wp:posOffset>
@@ -7425,7 +7791,7 @@
         <mc:AlternateContent>
           <mc:Choice Requires="wps">
             <w:drawing>
-              <wp:anchor distT="0" distB="0" distL="114300" distR="114300" simplePos="0" relativeHeight="251683840" behindDoc="0" locked="0" layoutInCell="1" allowOverlap="1" wp14:anchorId="5CE9BC05" wp14:editId="0DDF049B">
+              <wp:anchor distT="0" distB="0" distL="114300" distR="114300" simplePos="0" relativeHeight="251683840" behindDoc="0" locked="0" layoutInCell="1" allowOverlap="1" wp14:anchorId="6C6F6C0C" wp14:editId="0990F070">
                 <wp:simplePos x="0" y="0"/>
                 <wp:positionH relativeFrom="column">
                   <wp:posOffset>1402080</wp:posOffset>
@@ -7580,7 +7946,7 @@
           </mc:Choice>
           <mc:Fallback>
             <w:pict>
-              <v:shape w14:anchorId="5CE9BC05" id="Szövegdoboz 22" o:spid="_x0000_s1028" type="#_x0000_t202" style="position:absolute;left:0;text-align:left;margin-left:110.4pt;margin-top:269.5pt;width:248.85pt;height:.05pt;z-index:251683840;visibility:visible;mso-wrap-style:square;mso-wrap-distance-left:9pt;mso-wrap-distance-top:0;mso-wrap-distance-right:9pt;mso-wrap-distance-bottom:0;mso-position-horizontal:absolute;mso-position-horizontal-relative:text;mso-position-vertical:absolute;mso-position-vertical-relative:text;v-text-anchor:top" o:gfxdata="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" stroked="f">
+              <v:shape w14:anchorId="6C6F6C0C" id="Szövegdoboz 22" o:spid="_x0000_s1028" type="#_x0000_t202" style="position:absolute;left:0;text-align:left;margin-left:110.4pt;margin-top:269.5pt;width:248.85pt;height:.05pt;z-index:251683840;visibility:visible;mso-wrap-style:square;mso-wrap-distance-left:9pt;mso-wrap-distance-top:0;mso-wrap-distance-right:9pt;mso-wrap-distance-bottom:0;mso-position-horizontal:absolute;mso-position-horizontal-relative:text;mso-position-vertical:absolute;mso-position-vertical-relative:text;v-text-anchor:top" o:gfxdata="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" stroked="f">
                 <v:textbox style="mso-fit-shape-to-text:t" inset="0,0,0,0">
                   <w:txbxContent>
                     <w:p>
@@ -7863,7 +8229,7 @@
           <w:szCs w:val="32"/>
         </w:rPr>
       </w:pPr>
-      <w:bookmarkStart w:id="7" w:name="_Toc133763460"/>
+      <w:bookmarkStart w:id="6" w:name="_Toc133763460"/>
       <w:r>
         <w:rPr>
           <w:rFonts w:ascii="Times New Roman" w:hAnsi="Times New Roman" w:cs="Times New Roman"/>
@@ -7873,7 +8239,7 @@
           <w:szCs w:val="32"/>
         </w:rPr>
         <w:drawing>
-          <wp:anchor distT="0" distB="0" distL="114300" distR="114300" simplePos="0" relativeHeight="251671552" behindDoc="0" locked="1" layoutInCell="1" allowOverlap="1" wp14:anchorId="016C8D3E" wp14:editId="3C734191">
+          <wp:anchor distT="0" distB="0" distL="114300" distR="114300" simplePos="0" relativeHeight="251671552" behindDoc="0" locked="1" layoutInCell="1" allowOverlap="1" wp14:anchorId="1864B7B4" wp14:editId="6AE84503">
             <wp:simplePos x="0" y="0"/>
             <wp:positionH relativeFrom="column">
               <wp:posOffset>4971415</wp:posOffset>
@@ -7963,7 +8329,7 @@
         </w:rPr>
         <w:t>TypeScript</w:t>
       </w:r>
-      <w:bookmarkEnd w:id="7"/>
+      <w:bookmarkEnd w:id="6"/>
       <w:proofErr w:type="spellEnd"/>
     </w:p>
     <w:p/>
@@ -8279,7 +8645,7 @@
           <w:szCs w:val="32"/>
         </w:rPr>
       </w:pPr>
-      <w:bookmarkStart w:id="8" w:name="_Toc133763461"/>
+      <w:bookmarkStart w:id="7" w:name="_Toc133763461"/>
       <w:r>
         <w:rPr>
           <w:rFonts w:ascii="Times New Roman" w:hAnsi="Times New Roman" w:cs="Times New Roman"/>
@@ -8289,7 +8655,7 @@
           <w:szCs w:val="32"/>
         </w:rPr>
         <w:drawing>
-          <wp:anchor distT="0" distB="107950" distL="180340" distR="114300" simplePos="0" relativeHeight="251661312" behindDoc="0" locked="0" layoutInCell="1" allowOverlap="1">
+          <wp:anchor distT="0" distB="107950" distL="180340" distR="114300" simplePos="0" relativeHeight="251661312" behindDoc="0" locked="0" layoutInCell="1" allowOverlap="1" wp14:anchorId="6BAC6F03" wp14:editId="512BA7B8">
             <wp:simplePos x="0" y="0"/>
             <wp:positionH relativeFrom="column">
               <wp:posOffset>4751070</wp:posOffset>
@@ -8378,7 +8744,7 @@
         </w:rPr>
         <w:t>CSS</w:t>
       </w:r>
-      <w:bookmarkEnd w:id="8"/>
+      <w:bookmarkEnd w:id="7"/>
     </w:p>
     <w:p>
       <w:pPr>
@@ -8501,7 +8867,7 @@
         <mc:AlternateContent>
           <mc:Choice Requires="wps">
             <w:drawing>
-              <wp:anchor distT="0" distB="0" distL="114300" distR="114300" simplePos="0" relativeHeight="251674624" behindDoc="0" locked="0" layoutInCell="1" allowOverlap="1" wp14:anchorId="6A84836A" wp14:editId="78B25AD6">
+              <wp:anchor distT="0" distB="0" distL="114300" distR="114300" simplePos="0" relativeHeight="251674624" behindDoc="0" locked="0" layoutInCell="1" allowOverlap="1" wp14:anchorId="12CE31C3" wp14:editId="0B57B93F">
                 <wp:simplePos x="0" y="0"/>
                 <wp:positionH relativeFrom="column">
                   <wp:posOffset>1268095</wp:posOffset>
@@ -8620,7 +8986,7 @@
           </mc:Choice>
           <mc:Fallback>
             <w:pict>
-              <v:shape w14:anchorId="6A84836A" id="Szövegdoboz 14" o:spid="_x0000_s1029" type="#_x0000_t202" style="position:absolute;left:0;text-align:left;margin-left:99.85pt;margin-top:231.55pt;width:253.95pt;height:.05pt;z-index:251674624;visibility:visible;mso-wrap-style:square;mso-wrap-distance-left:9pt;mso-wrap-distance-top:0;mso-wrap-distance-right:9pt;mso-wrap-distance-bottom:0;mso-position-horizontal:absolute;mso-position-horizontal-relative:text;mso-position-vertical:absolute;mso-position-vertical-relative:text;v-text-anchor:top" o:gfxdata="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" stroked="f">
+              <v:shape w14:anchorId="12CE31C3" id="Szövegdoboz 14" o:spid="_x0000_s1029" type="#_x0000_t202" style="position:absolute;left:0;text-align:left;margin-left:99.85pt;margin-top:231.55pt;width:253.95pt;height:.05pt;z-index:251674624;visibility:visible;mso-wrap-style:square;mso-wrap-distance-left:9pt;mso-wrap-distance-top:0;mso-wrap-distance-right:9pt;mso-wrap-distance-bottom:0;mso-position-horizontal:absolute;mso-position-horizontal-relative:text;mso-position-vertical:absolute;mso-position-vertical-relative:text;v-text-anchor:top" o:gfxdata="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" stroked="f">
                 <v:textbox style="mso-fit-shape-to-text:t" inset="0,0,0,0">
                   <w:txbxContent>
                     <w:p>
@@ -8709,7 +9075,7 @@
           <w:lang w:eastAsia="hu-HU"/>
         </w:rPr>
         <w:drawing>
-          <wp:anchor distT="180340" distB="180340" distL="114300" distR="114300" simplePos="0" relativeHeight="251672576" behindDoc="0" locked="0" layoutInCell="1" allowOverlap="1">
+          <wp:anchor distT="180340" distB="180340" distL="114300" distR="114300" simplePos="0" relativeHeight="251672576" behindDoc="0" locked="0" layoutInCell="1" allowOverlap="1" wp14:anchorId="3F6A4A3A" wp14:editId="6BAE7094">
             <wp:simplePos x="0" y="0"/>
             <wp:positionH relativeFrom="column">
               <wp:posOffset>1268095</wp:posOffset>
@@ -8917,7 +9283,7 @@
           <w:szCs w:val="32"/>
         </w:rPr>
       </w:pPr>
-      <w:bookmarkStart w:id="9" w:name="_Toc133763462"/>
+      <w:bookmarkStart w:id="8" w:name="_Toc133763462"/>
       <w:r>
         <w:rPr>
           <w:rFonts w:ascii="Times New Roman" w:hAnsi="Times New Roman" w:cs="Times New Roman"/>
@@ -8927,7 +9293,7 @@
           <w:szCs w:val="32"/>
         </w:rPr>
         <w:drawing>
-          <wp:anchor distT="0" distB="0" distL="0" distR="114300" simplePos="0" relativeHeight="251758592" behindDoc="0" locked="0" layoutInCell="1" allowOverlap="1" wp14:anchorId="60C52B29" wp14:editId="07159AF7">
+          <wp:anchor distT="0" distB="0" distL="0" distR="114300" simplePos="0" relativeHeight="251758592" behindDoc="0" locked="0" layoutInCell="1" allowOverlap="1" wp14:anchorId="1E21D1FB" wp14:editId="12815989">
             <wp:simplePos x="0" y="0"/>
             <wp:positionH relativeFrom="column">
               <wp:posOffset>4759960</wp:posOffset>
@@ -9026,7 +9392,7 @@
         </w:rPr>
         <w:t>Token</w:t>
       </w:r>
-      <w:bookmarkEnd w:id="9"/>
+      <w:bookmarkEnd w:id="8"/>
       <w:proofErr w:type="spellEnd"/>
     </w:p>
     <w:p>
@@ -9058,7 +9424,7 @@
           <w:lang w:eastAsia="hu-HU"/>
         </w:rPr>
         <w:drawing>
-          <wp:anchor distT="180340" distB="180340" distL="114300" distR="114300" simplePos="0" relativeHeight="251759616" behindDoc="0" locked="0" layoutInCell="1" allowOverlap="1" wp14:anchorId="62E6ABC1" wp14:editId="4657E387">
+          <wp:anchor distT="180340" distB="180340" distL="114300" distR="114300" simplePos="0" relativeHeight="251759616" behindDoc="0" locked="0" layoutInCell="1" allowOverlap="1" wp14:anchorId="07549DF6" wp14:editId="543C9AE4">
             <wp:simplePos x="0" y="0"/>
             <wp:positionH relativeFrom="column">
               <wp:align>center</wp:align>
@@ -9127,7 +9493,7 @@
         <mc:AlternateContent>
           <mc:Choice Requires="wps">
             <w:drawing>
-              <wp:anchor distT="0" distB="0" distL="114300" distR="114300" simplePos="0" relativeHeight="251760640" behindDoc="0" locked="0" layoutInCell="1" allowOverlap="1" wp14:anchorId="34C098C5" wp14:editId="5BB19887">
+              <wp:anchor distT="0" distB="0" distL="114300" distR="114300" simplePos="0" relativeHeight="251760640" behindDoc="0" locked="0" layoutInCell="1" allowOverlap="1" wp14:anchorId="340F0355" wp14:editId="3EFF99F0">
                 <wp:simplePos x="0" y="0"/>
                 <wp:positionH relativeFrom="column">
                   <wp:posOffset>1051560</wp:posOffset>
@@ -9265,7 +9631,7 @@
           </mc:Choice>
           <mc:Fallback>
             <w:pict>
-              <v:shape w14:anchorId="34C098C5" id="Szövegdoboz 25" o:spid="_x0000_s1030" type="#_x0000_t202" style="position:absolute;left:0;text-align:left;margin-left:82.8pt;margin-top:222.8pt;width:287.4pt;height:.05pt;z-index:251760640;visibility:visible;mso-wrap-style:square;mso-wrap-distance-left:9pt;mso-wrap-distance-top:0;mso-wrap-distance-right:9pt;mso-wrap-distance-bottom:0;mso-position-horizontal:absolute;mso-position-horizontal-relative:text;mso-position-vertical:absolute;mso-position-vertical-relative:text;v-text-anchor:top" o:gfxdata="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" stroked="f">
+              <v:shape w14:anchorId="340F0355" id="Szövegdoboz 25" o:spid="_x0000_s1030" type="#_x0000_t202" style="position:absolute;left:0;text-align:left;margin-left:82.8pt;margin-top:222.8pt;width:287.4pt;height:.05pt;z-index:251760640;visibility:visible;mso-wrap-style:square;mso-wrap-distance-left:9pt;mso-wrap-distance-top:0;mso-wrap-distance-right:9pt;mso-wrap-distance-bottom:0;mso-position-horizontal:absolute;mso-position-horizontal-relative:text;mso-position-vertical:absolute;mso-position-vertical-relative:text;v-text-anchor:top" o:gfxdata="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" stroked="f">
                 <v:textbox style="mso-fit-shape-to-text:t" inset="0,0,0,0">
                   <w:txbxContent>
                     <w:p>
@@ -9576,25 +9942,7 @@
           <w:sz w:val="24"/>
           <w:szCs w:val="24"/>
         </w:rPr>
-        <w:t xml:space="preserve"> azonosítóját, szerepét vagy jogosultságait, és egy titkos kulccsal van aláírva. A JWT-k </w:t>
-      </w:r>
-      <w:proofErr w:type="spellStart"/>
-      <w:r>
-        <w:rPr>
-          <w:rFonts w:ascii="Times New Roman" w:hAnsi="Times New Roman" w:cs="Times New Roman"/>
-          <w:sz w:val="24"/>
-          <w:szCs w:val="24"/>
-        </w:rPr>
-        <w:t>önállóak</w:t>
-      </w:r>
-      <w:proofErr w:type="spellEnd"/>
-      <w:r>
-        <w:rPr>
-          <w:rFonts w:ascii="Times New Roman" w:hAnsi="Times New Roman" w:cs="Times New Roman"/>
-          <w:sz w:val="24"/>
-          <w:szCs w:val="24"/>
-        </w:rPr>
-        <w:t xml:space="preserve">, ami azt jelenti, hogy minden szükséges információ magában a </w:t>
+        <w:t xml:space="preserve"> azonosítóját, szerepét vagy jogosultságait, és egy titkos kulccsal van aláírva. A JWT-k önállóak, ami azt jelenti, hogy minden szükséges információ magában a </w:t>
       </w:r>
       <w:proofErr w:type="spellStart"/>
       <w:r>
@@ -9656,7 +10004,7 @@
           <w:lang w:eastAsia="hu-HU"/>
         </w:rPr>
         <w:drawing>
-          <wp:anchor distT="0" distB="0" distL="114300" distR="114300" simplePos="0" relativeHeight="251665408" behindDoc="0" locked="0" layoutInCell="1" allowOverlap="1">
+          <wp:anchor distT="0" distB="0" distL="114300" distR="114300" simplePos="0" relativeHeight="251665408" behindDoc="0" locked="0" layoutInCell="1" allowOverlap="1" wp14:anchorId="6EC15FA8" wp14:editId="0B7F9736">
             <wp:simplePos x="0" y="0"/>
             <wp:positionH relativeFrom="column">
               <wp:posOffset>4751070</wp:posOffset>
@@ -9730,7 +10078,7 @@
           <w:szCs w:val="32"/>
         </w:rPr>
       </w:pPr>
-      <w:bookmarkStart w:id="10" w:name="_Toc133763463"/>
+      <w:bookmarkStart w:id="9" w:name="_Toc133763463"/>
       <w:r>
         <w:rPr>
           <w:rFonts w:ascii="Times New Roman" w:hAnsi="Times New Roman" w:cs="Times New Roman"/>
@@ -9759,7 +10107,7 @@
         </w:rPr>
         <w:t>Bootstrap</w:t>
       </w:r>
-      <w:bookmarkEnd w:id="10"/>
+      <w:bookmarkEnd w:id="9"/>
       <w:proofErr w:type="spellEnd"/>
     </w:p>
     <w:p/>
@@ -10362,7 +10710,7 @@
           <w:szCs w:val="32"/>
         </w:rPr>
       </w:pPr>
-      <w:bookmarkStart w:id="11" w:name="_Toc133763464"/>
+      <w:bookmarkStart w:id="10" w:name="_Toc133763464"/>
       <w:r>
         <w:rPr>
           <w:rFonts w:ascii="Times New Roman" w:hAnsi="Times New Roman" w:cs="Times New Roman"/>
@@ -10372,7 +10720,7 @@
           <w:szCs w:val="32"/>
         </w:rPr>
         <w:drawing>
-          <wp:anchor distT="0" distB="0" distL="114300" distR="114300" simplePos="0" relativeHeight="251750400" behindDoc="0" locked="0" layoutInCell="1" allowOverlap="1" wp14:anchorId="6BEA1D3B" wp14:editId="0F7040A5">
+          <wp:anchor distT="0" distB="0" distL="114300" distR="114300" simplePos="0" relativeHeight="251750400" behindDoc="0" locked="0" layoutInCell="1" allowOverlap="1" wp14:anchorId="38D8AABD" wp14:editId="6B1AF05F">
             <wp:simplePos x="0" y="0"/>
             <wp:positionH relativeFrom="column">
               <wp:posOffset>3528060</wp:posOffset>
@@ -10462,7 +10810,7 @@
         </w:rPr>
         <w:t>Mockaroo</w:t>
       </w:r>
-      <w:bookmarkEnd w:id="11"/>
+      <w:bookmarkEnd w:id="10"/>
       <w:proofErr w:type="spellEnd"/>
     </w:p>
     <w:p>
@@ -10482,7 +10830,7 @@
           <w:lang w:eastAsia="hu-HU"/>
         </w:rPr>
         <w:drawing>
-          <wp:anchor distT="0" distB="0" distL="114300" distR="114300" simplePos="0" relativeHeight="251751424" behindDoc="0" locked="0" layoutInCell="1" allowOverlap="1" wp14:anchorId="606CB61B" wp14:editId="4593248B">
+          <wp:anchor distT="0" distB="0" distL="114300" distR="114300" simplePos="0" relativeHeight="251751424" behindDoc="0" locked="0" layoutInCell="1" allowOverlap="1" wp14:anchorId="038452F1" wp14:editId="066EA6B8">
             <wp:simplePos x="0" y="0"/>
             <wp:positionH relativeFrom="column">
               <wp:posOffset>699135</wp:posOffset>
@@ -10552,7 +10900,7 @@
         <mc:AlternateContent>
           <mc:Choice Requires="wps">
             <w:drawing>
-              <wp:anchor distT="0" distB="0" distL="114300" distR="114300" simplePos="0" relativeHeight="251752448" behindDoc="0" locked="0" layoutInCell="1" allowOverlap="1" wp14:anchorId="38EDB034" wp14:editId="118D8E37">
+              <wp:anchor distT="0" distB="0" distL="114300" distR="114300" simplePos="0" relativeHeight="251752448" behindDoc="0" locked="0" layoutInCell="1" allowOverlap="1" wp14:anchorId="5DFE990A" wp14:editId="0B41F751">
                 <wp:simplePos x="0" y="0"/>
                 <wp:positionH relativeFrom="column">
                   <wp:posOffset>699135</wp:posOffset>
@@ -10727,7 +11075,7 @@
           </mc:Choice>
           <mc:Fallback>
             <w:pict>
-              <v:shape w14:anchorId="38EDB034" id="Szövegdoboz 32" o:spid="_x0000_s1031" type="#_x0000_t202" style="position:absolute;margin-left:55.05pt;margin-top:319.75pt;width:343.25pt;height:.05pt;z-index:251752448;visibility:visible;mso-wrap-style:square;mso-wrap-distance-left:9pt;mso-wrap-distance-top:0;mso-wrap-distance-right:9pt;mso-wrap-distance-bottom:0;mso-position-horizontal:absolute;mso-position-horizontal-relative:text;mso-position-vertical:absolute;mso-position-vertical-relative:text;v-text-anchor:top" o:gfxdata="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" stroked="f">
+              <v:shape w14:anchorId="5DFE990A" id="Szövegdoboz 32" o:spid="_x0000_s1031" type="#_x0000_t202" style="position:absolute;margin-left:55.05pt;margin-top:319.75pt;width:343.25pt;height:.05pt;z-index:251752448;visibility:visible;mso-wrap-style:square;mso-wrap-distance-left:9pt;mso-wrap-distance-top:0;mso-wrap-distance-right:9pt;mso-wrap-distance-bottom:0;mso-position-horizontal:absolute;mso-position-horizontal-relative:text;mso-position-vertical:absolute;mso-position-vertical-relative:text;v-text-anchor:top" o:gfxdata="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" stroked="f">
                 <v:textbox style="mso-fit-shape-to-text:t" inset="0,0,0,0">
                   <w:txbxContent>
                     <w:p>
@@ -10942,7 +11290,7 @@
           <w:szCs w:val="32"/>
         </w:rPr>
       </w:pPr>
-      <w:bookmarkStart w:id="12" w:name="_Toc133763465"/>
+      <w:bookmarkStart w:id="11" w:name="_Toc133763465"/>
       <w:r>
         <w:rPr>
           <w:rFonts w:ascii="Times New Roman" w:hAnsi="Times New Roman" w:cs="Times New Roman"/>
@@ -10953,7 +11301,7 @@
         </w:rPr>
         <w:lastRenderedPageBreak/>
         <w:drawing>
-          <wp:anchor distT="0" distB="0" distL="114300" distR="114300" simplePos="0" relativeHeight="251666432" behindDoc="0" locked="1" layoutInCell="1" allowOverlap="1">
+          <wp:anchor distT="0" distB="0" distL="114300" distR="114300" simplePos="0" relativeHeight="251666432" behindDoc="0" locked="1" layoutInCell="1" allowOverlap="1" wp14:anchorId="7CB99A5D" wp14:editId="7763EDF9">
             <wp:simplePos x="0" y="0"/>
             <wp:positionH relativeFrom="margin">
               <wp:align>right</wp:align>
@@ -11051,7 +11399,7 @@
         </w:rPr>
         <w:t>GitHub</w:t>
       </w:r>
-      <w:bookmarkEnd w:id="12"/>
+      <w:bookmarkEnd w:id="11"/>
     </w:p>
     <w:p/>
     <w:p>
@@ -11492,7 +11840,7 @@
           <w:szCs w:val="32"/>
         </w:rPr>
       </w:pPr>
-      <w:bookmarkStart w:id="13" w:name="_Toc133763466"/>
+      <w:bookmarkStart w:id="12" w:name="_Toc133763466"/>
       <w:r>
         <w:rPr>
           <w:rFonts w:ascii="Times New Roman" w:hAnsi="Times New Roman" w:cs="Times New Roman"/>
@@ -11502,7 +11850,7 @@
           <w:lang w:eastAsia="hu-HU"/>
         </w:rPr>
         <w:drawing>
-          <wp:anchor distT="0" distB="0" distL="114300" distR="114300" simplePos="0" relativeHeight="251667456" behindDoc="0" locked="0" layoutInCell="1" allowOverlap="1">
+          <wp:anchor distT="0" distB="0" distL="114300" distR="114300" simplePos="0" relativeHeight="251667456" behindDoc="0" locked="0" layoutInCell="1" allowOverlap="1" wp14:anchorId="4FAD63F7" wp14:editId="49E0D3F8">
             <wp:simplePos x="0" y="0"/>
             <wp:positionH relativeFrom="column">
               <wp:posOffset>4205605</wp:posOffset>
@@ -11601,7 +11949,7 @@
         </w:rPr>
         <w:t>Trello</w:t>
       </w:r>
-      <w:bookmarkEnd w:id="13"/>
+      <w:bookmarkEnd w:id="12"/>
       <w:proofErr w:type="spellEnd"/>
     </w:p>
     <w:p/>
@@ -11707,7 +12055,7 @@
         </w:rPr>
         <w:lastRenderedPageBreak/>
         <w:drawing>
-          <wp:anchor distT="180340" distB="180340" distL="114300" distR="114300" simplePos="0" relativeHeight="251675648" behindDoc="0" locked="0" layoutInCell="1" allowOverlap="1">
+          <wp:anchor distT="180340" distB="180340" distL="114300" distR="114300" simplePos="0" relativeHeight="251675648" behindDoc="0" locked="0" layoutInCell="1" allowOverlap="1" wp14:anchorId="5130B7BF" wp14:editId="5505EE61">
             <wp:simplePos x="0" y="0"/>
             <wp:positionH relativeFrom="column">
               <wp:align>center</wp:align>
@@ -11776,7 +12124,7 @@
         <mc:AlternateContent>
           <mc:Choice Requires="wps">
             <w:drawing>
-              <wp:anchor distT="0" distB="0" distL="114300" distR="114300" simplePos="0" relativeHeight="251677696" behindDoc="0" locked="0" layoutInCell="1" allowOverlap="1" wp14:anchorId="73EB33A7" wp14:editId="21297E5D">
+              <wp:anchor distT="0" distB="0" distL="114300" distR="114300" simplePos="0" relativeHeight="251677696" behindDoc="0" locked="0" layoutInCell="1" allowOverlap="1" wp14:anchorId="5F96F0D4" wp14:editId="3CA1DCF1">
                 <wp:simplePos x="0" y="0"/>
                 <wp:positionH relativeFrom="column">
                   <wp:posOffset>2540</wp:posOffset>
@@ -11899,7 +12247,7 @@
           </mc:Choice>
           <mc:Fallback>
             <w:pict>
-              <v:shape w14:anchorId="73EB33A7" id="Szövegdoboz 18" o:spid="_x0000_s1032" type="#_x0000_t202" style="position:absolute;left:0;text-align:left;margin-left:.2pt;margin-top:332.65pt;width:453.25pt;height:.05pt;z-index:251677696;visibility:visible;mso-wrap-style:square;mso-wrap-distance-left:9pt;mso-wrap-distance-top:0;mso-wrap-distance-right:9pt;mso-wrap-distance-bottom:0;mso-position-horizontal:absolute;mso-position-horizontal-relative:text;mso-position-vertical:absolute;mso-position-vertical-relative:text;v-text-anchor:top" o:gfxdata="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" stroked="f">
+              <v:shape w14:anchorId="5F96F0D4" id="Szövegdoboz 18" o:spid="_x0000_s1032" type="#_x0000_t202" style="position:absolute;left:0;text-align:left;margin-left:.2pt;margin-top:332.65pt;width:453.25pt;height:.05pt;z-index:251677696;visibility:visible;mso-wrap-style:square;mso-wrap-distance-left:9pt;mso-wrap-distance-top:0;mso-wrap-distance-right:9pt;mso-wrap-distance-bottom:0;mso-position-horizontal:absolute;mso-position-horizontal-relative:text;mso-position-vertical:absolute;mso-position-vertical-relative:text;v-text-anchor:top" o:gfxdata="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" stroked="f">
                 <v:textbox style="mso-fit-shape-to-text:t" inset="0,0,0,0">
                   <w:txbxContent>
                     <w:p>
@@ -12072,7 +12420,7 @@
           <w:szCs w:val="32"/>
         </w:rPr>
       </w:pPr>
-      <w:bookmarkStart w:id="14" w:name="_Toc133763467"/>
+      <w:bookmarkStart w:id="13" w:name="_Toc133763467"/>
       <w:r>
         <w:rPr>
           <w:rFonts w:ascii="Times New Roman" w:hAnsi="Times New Roman" w:cs="Times New Roman"/>
@@ -12082,7 +12430,7 @@
           <w:szCs w:val="32"/>
         </w:rPr>
         <w:drawing>
-          <wp:anchor distT="0" distB="0" distL="114300" distR="114300" simplePos="0" relativeHeight="251668480" behindDoc="0" locked="1" layoutInCell="1" allowOverlap="1">
+          <wp:anchor distT="0" distB="0" distL="114300" distR="114300" simplePos="0" relativeHeight="251668480" behindDoc="0" locked="1" layoutInCell="1" allowOverlap="1" wp14:anchorId="28A5E0EB" wp14:editId="7EB26944">
             <wp:simplePos x="0" y="0"/>
             <wp:positionH relativeFrom="column">
               <wp:posOffset>4775200</wp:posOffset>
@@ -12181,7 +12529,7 @@
         </w:rPr>
         <w:t>Discord</w:t>
       </w:r>
-      <w:bookmarkEnd w:id="14"/>
+      <w:bookmarkEnd w:id="13"/>
       <w:proofErr w:type="spellEnd"/>
     </w:p>
     <w:p/>
@@ -12361,7 +12709,7 @@
         </w:rPr>
         <w:lastRenderedPageBreak/>
         <w:drawing>
-          <wp:anchor distT="180340" distB="180340" distL="114300" distR="114300" simplePos="0" relativeHeight="251678720" behindDoc="0" locked="0" layoutInCell="1" allowOverlap="1">
+          <wp:anchor distT="180340" distB="180340" distL="114300" distR="114300" simplePos="0" relativeHeight="251678720" behindDoc="0" locked="0" layoutInCell="1" allowOverlap="1" wp14:anchorId="1D7D4400" wp14:editId="69A675DC">
             <wp:simplePos x="0" y="0"/>
             <wp:positionH relativeFrom="column">
               <wp:align>center</wp:align>
@@ -12430,7 +12778,7 @@
         <mc:AlternateContent>
           <mc:Choice Requires="wps">
             <w:drawing>
-              <wp:anchor distT="0" distB="0" distL="114300" distR="114300" simplePos="0" relativeHeight="251680768" behindDoc="0" locked="0" layoutInCell="1" allowOverlap="1" wp14:anchorId="4192EAED" wp14:editId="3C4B5DEA">
+              <wp:anchor distT="0" distB="0" distL="114300" distR="114300" simplePos="0" relativeHeight="251680768" behindDoc="0" locked="0" layoutInCell="1" allowOverlap="1" wp14:anchorId="32046C2A" wp14:editId="6EB648AB">
                 <wp:simplePos x="0" y="0"/>
                 <wp:positionH relativeFrom="column">
                   <wp:posOffset>2540</wp:posOffset>
@@ -12552,7 +12900,7 @@
           </mc:Choice>
           <mc:Fallback>
             <w:pict>
-              <v:shape w14:anchorId="4192EAED" id="Szövegdoboz 20" o:spid="_x0000_s1033" type="#_x0000_t202" style="position:absolute;left:0;text-align:left;margin-left:.2pt;margin-top:326.6pt;width:453.25pt;height:.05pt;z-index:251680768;visibility:visible;mso-wrap-style:square;mso-wrap-distance-left:9pt;mso-wrap-distance-top:0;mso-wrap-distance-right:9pt;mso-wrap-distance-bottom:0;mso-position-horizontal:absolute;mso-position-horizontal-relative:text;mso-position-vertical:absolute;mso-position-vertical-relative:text;v-text-anchor:top" o:gfxdata="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" stroked="f">
+              <v:shape w14:anchorId="32046C2A" id="Szövegdoboz 20" o:spid="_x0000_s1033" type="#_x0000_t202" style="position:absolute;left:0;text-align:left;margin-left:.2pt;margin-top:326.6pt;width:453.25pt;height:.05pt;z-index:251680768;visibility:visible;mso-wrap-style:square;mso-wrap-distance-left:9pt;mso-wrap-distance-top:0;mso-wrap-distance-right:9pt;mso-wrap-distance-bottom:0;mso-position-horizontal:absolute;mso-position-horizontal-relative:text;mso-position-vertical:absolute;mso-position-vertical-relative:text;v-text-anchor:top" o:gfxdata="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" stroked="f">
                 <v:textbox style="mso-fit-shape-to-text:t" inset="0,0,0,0">
                   <w:txbxContent>
                     <w:p>
@@ -12773,7 +13121,7 @@
           <w:szCs w:val="32"/>
         </w:rPr>
       </w:pPr>
-      <w:bookmarkStart w:id="15" w:name="_Toc133763468"/>
+      <w:bookmarkStart w:id="14" w:name="_Toc133763468"/>
       <w:r>
         <w:rPr>
           <w:rFonts w:ascii="Times New Roman" w:hAnsi="Times New Roman" w:cs="Times New Roman"/>
@@ -12783,7 +13131,7 @@
           <w:szCs w:val="32"/>
         </w:rPr>
         <w:drawing>
-          <wp:anchor distT="0" distB="0" distL="114300" distR="114300" simplePos="0" relativeHeight="251756544" behindDoc="0" locked="1" layoutInCell="1" allowOverlap="1" wp14:anchorId="4F426734" wp14:editId="417E0F5B">
+          <wp:anchor distT="0" distB="0" distL="114300" distR="114300" simplePos="0" relativeHeight="251756544" behindDoc="0" locked="1" layoutInCell="1" allowOverlap="1" wp14:anchorId="620EB7EA" wp14:editId="69B26625">
             <wp:simplePos x="0" y="0"/>
             <wp:positionH relativeFrom="column">
               <wp:posOffset>4845050</wp:posOffset>
@@ -12893,7 +13241,7 @@
         </w:rPr>
         <w:t>Code</w:t>
       </w:r>
-      <w:bookmarkEnd w:id="15"/>
+      <w:bookmarkEnd w:id="14"/>
       <w:proofErr w:type="spellEnd"/>
     </w:p>
     <w:p>
@@ -14447,7 +14795,7 @@
           <w:szCs w:val="32"/>
         </w:rPr>
       </w:pPr>
-      <w:bookmarkStart w:id="16" w:name="_Toc133763469"/>
+      <w:bookmarkStart w:id="15" w:name="_Toc133763469"/>
       <w:r>
         <w:rPr>
           <w:rFonts w:ascii="Times New Roman" w:hAnsi="Times New Roman" w:cs="Times New Roman"/>
@@ -14457,7 +14805,7 @@
           <w:szCs w:val="32"/>
         </w:rPr>
         <w:drawing>
-          <wp:anchor distT="0" distB="0" distL="114300" distR="114300" simplePos="0" relativeHeight="251754496" behindDoc="0" locked="1" layoutInCell="1" allowOverlap="1" wp14:anchorId="2629D5FD" wp14:editId="2E031F6E">
+          <wp:anchor distT="0" distB="0" distL="114300" distR="114300" simplePos="0" relativeHeight="251754496" behindDoc="0" locked="1" layoutInCell="1" allowOverlap="1" wp14:anchorId="7C0586FC" wp14:editId="7B1860D0">
             <wp:simplePos x="0" y="0"/>
             <wp:positionH relativeFrom="column">
               <wp:posOffset>4935855</wp:posOffset>
@@ -14557,7 +14905,7 @@
         </w:rPr>
         <w:t xml:space="preserve"> 2022</w:t>
       </w:r>
-      <w:bookmarkEnd w:id="16"/>
+      <w:bookmarkEnd w:id="15"/>
     </w:p>
     <w:p/>
     <w:p>
@@ -14825,7 +15173,7 @@
           <w:szCs w:val="36"/>
         </w:rPr>
       </w:pPr>
-      <w:bookmarkStart w:id="17" w:name="_Toc133763470"/>
+      <w:bookmarkStart w:id="16" w:name="_Toc133763470"/>
       <w:r>
         <w:rPr>
           <w:rFonts w:ascii="Times New Roman" w:hAnsi="Times New Roman" w:cs="Times New Roman"/>
@@ -14836,7 +15184,7 @@
         <w:lastRenderedPageBreak/>
         <w:t>ADATBÁZIS</w:t>
       </w:r>
-      <w:bookmarkEnd w:id="17"/>
+      <w:bookmarkEnd w:id="16"/>
     </w:p>
     <w:p/>
     <w:p>
@@ -15342,7 +15690,7 @@
         <mc:AlternateContent>
           <mc:Choice Requires="wps">
             <w:drawing>
-              <wp:anchor distT="0" distB="0" distL="114300" distR="114300" simplePos="0" relativeHeight="251701248" behindDoc="0" locked="0" layoutInCell="1" allowOverlap="1" wp14:anchorId="7B8A146E" wp14:editId="7B3EBAEA">
+              <wp:anchor distT="0" distB="0" distL="114300" distR="114300" simplePos="0" relativeHeight="251701248" behindDoc="0" locked="0" layoutInCell="1" allowOverlap="1" wp14:anchorId="714701B9" wp14:editId="4C1A0147">
                 <wp:simplePos x="0" y="0"/>
                 <wp:positionH relativeFrom="column">
                   <wp:posOffset>2540</wp:posOffset>
@@ -15527,7 +15875,7 @@
           </mc:Choice>
           <mc:Fallback>
             <w:pict>
-              <v:shape w14:anchorId="7B8A146E" id="Szövegdoboz 34" o:spid="_x0000_s1034" type="#_x0000_t202" style="position:absolute;left:0;text-align:left;margin-left:.2pt;margin-top:259.75pt;width:453.25pt;height:.05pt;z-index:251701248;visibility:visible;mso-wrap-style:square;mso-wrap-distance-left:9pt;mso-wrap-distance-top:0;mso-wrap-distance-right:9pt;mso-wrap-distance-bottom:0;mso-position-horizontal:absolute;mso-position-horizontal-relative:text;mso-position-vertical:absolute;mso-position-vertical-relative:text;v-text-anchor:top" o:gfxdata="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" stroked="f">
+              <v:shape w14:anchorId="714701B9" id="Szövegdoboz 34" o:spid="_x0000_s1034" type="#_x0000_t202" style="position:absolute;left:0;text-align:left;margin-left:.2pt;margin-top:259.75pt;width:453.25pt;height:.05pt;z-index:251701248;visibility:visible;mso-wrap-style:square;mso-wrap-distance-left:9pt;mso-wrap-distance-top:0;mso-wrap-distance-right:9pt;mso-wrap-distance-bottom:0;mso-position-horizontal:absolute;mso-position-horizontal-relative:text;mso-position-vertical:absolute;mso-position-vertical-relative:text;v-text-anchor:top" o:gfxdata="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" stroked="f">
                 <v:textbox style="mso-fit-shape-to-text:t" inset="0,0,0,0">
                   <w:txbxContent>
                     <w:p>
@@ -15682,7 +16030,7 @@
           <w:lang w:eastAsia="hu-HU"/>
         </w:rPr>
         <w:drawing>
-          <wp:anchor distT="180340" distB="180340" distL="114300" distR="114300" simplePos="0" relativeHeight="251699200" behindDoc="0" locked="0" layoutInCell="1" allowOverlap="1">
+          <wp:anchor distT="180340" distB="180340" distL="114300" distR="114300" simplePos="0" relativeHeight="251699200" behindDoc="0" locked="0" layoutInCell="1" allowOverlap="1" wp14:anchorId="1CAFF05D" wp14:editId="24A4E505">
             <wp:simplePos x="0" y="0"/>
             <wp:positionH relativeFrom="column">
               <wp:posOffset>2540</wp:posOffset>
@@ -15755,7 +16103,7 @@
           <w:szCs w:val="36"/>
         </w:rPr>
       </w:pPr>
-      <w:bookmarkStart w:id="18" w:name="_Toc133763471"/>
+      <w:bookmarkStart w:id="17" w:name="_Toc133763471"/>
       <w:r>
         <w:rPr>
           <w:rFonts w:ascii="Times New Roman" w:hAnsi="Times New Roman" w:cs="Times New Roman"/>
@@ -15766,7 +16114,7 @@
         <w:lastRenderedPageBreak/>
         <w:t>BACKEND</w:t>
       </w:r>
-      <w:bookmarkEnd w:id="18"/>
+      <w:bookmarkEnd w:id="17"/>
     </w:p>
     <w:p>
       <w:pPr>
@@ -15852,7 +16200,7 @@
           <w:szCs w:val="32"/>
         </w:rPr>
       </w:pPr>
-      <w:bookmarkStart w:id="19" w:name="_Toc133763472"/>
+      <w:bookmarkStart w:id="18" w:name="_Toc133763472"/>
       <w:r>
         <w:rPr>
           <w:rFonts w:ascii="Times New Roman" w:hAnsi="Times New Roman" w:cs="Times New Roman"/>
@@ -15871,7 +16219,7 @@
         </w:rPr>
         <w:t>Kapcsolódás az adatbázishoz</w:t>
       </w:r>
-      <w:bookmarkEnd w:id="19"/>
+      <w:bookmarkEnd w:id="18"/>
     </w:p>
     <w:p/>
     <w:p>
@@ -15892,7 +16240,7 @@
         <mc:AlternateContent>
           <mc:Choice Requires="wps">
             <w:drawing>
-              <wp:anchor distT="0" distB="0" distL="114300" distR="114300" simplePos="0" relativeHeight="251704320" behindDoc="0" locked="0" layoutInCell="1" allowOverlap="1" wp14:anchorId="31123687" wp14:editId="22C29AE8">
+              <wp:anchor distT="0" distB="0" distL="114300" distR="114300" simplePos="0" relativeHeight="251704320" behindDoc="0" locked="0" layoutInCell="1" allowOverlap="1" wp14:anchorId="64F2C45C" wp14:editId="5063EB91">
                 <wp:simplePos x="0" y="0"/>
                 <wp:positionH relativeFrom="column">
                   <wp:posOffset>2540</wp:posOffset>
@@ -16046,7 +16394,7 @@
           </mc:Choice>
           <mc:Fallback>
             <w:pict>
-              <v:shape w14:anchorId="31123687" id="Szövegdoboz 36" o:spid="_x0000_s1035" type="#_x0000_t202" style="position:absolute;left:0;text-align:left;margin-left:.2pt;margin-top:130.55pt;width:453.25pt;height:.05pt;z-index:251704320;visibility:visible;mso-wrap-style:square;mso-wrap-distance-left:9pt;mso-wrap-distance-top:0;mso-wrap-distance-right:9pt;mso-wrap-distance-bottom:0;mso-position-horizontal:absolute;mso-position-horizontal-relative:text;mso-position-vertical:absolute;mso-position-vertical-relative:text;v-text-anchor:top" o:gfxdata="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" stroked="f">
+              <v:shape w14:anchorId="64F2C45C" id="Szövegdoboz 36" o:spid="_x0000_s1035" type="#_x0000_t202" style="position:absolute;left:0;text-align:left;margin-left:.2pt;margin-top:130.55pt;width:453.25pt;height:.05pt;z-index:251704320;visibility:visible;mso-wrap-style:square;mso-wrap-distance-left:9pt;mso-wrap-distance-top:0;mso-wrap-distance-right:9pt;mso-wrap-distance-bottom:0;mso-position-horizontal:absolute;mso-position-horizontal-relative:text;mso-position-vertical:absolute;mso-position-vertical-relative:text;v-text-anchor:top" o:gfxdata="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" stroked="f">
                 <v:textbox style="mso-fit-shape-to-text:t" inset="0,0,0,0">
                   <w:txbxContent>
                     <w:p>
@@ -16170,7 +16518,7 @@
           <w:lang w:eastAsia="hu-HU"/>
         </w:rPr>
         <w:drawing>
-          <wp:anchor distT="180340" distB="180340" distL="114300" distR="114300" simplePos="0" relativeHeight="251702272" behindDoc="0" locked="0" layoutInCell="1" allowOverlap="1">
+          <wp:anchor distT="180340" distB="180340" distL="114300" distR="114300" simplePos="0" relativeHeight="251702272" behindDoc="0" locked="0" layoutInCell="1" allowOverlap="1" wp14:anchorId="2450F3F7" wp14:editId="50AC1FD9">
             <wp:simplePos x="0" y="0"/>
             <wp:positionH relativeFrom="column">
               <wp:posOffset>2540</wp:posOffset>
@@ -16352,7 +16700,7 @@
           <w:lang w:eastAsia="hu-HU"/>
         </w:rPr>
         <w:drawing>
-          <wp:anchor distT="0" distB="0" distL="114300" distR="114300" simplePos="0" relativeHeight="251705344" behindDoc="0" locked="0" layoutInCell="1" allowOverlap="1">
+          <wp:anchor distT="0" distB="0" distL="114300" distR="114300" simplePos="0" relativeHeight="251705344" behindDoc="0" locked="0" layoutInCell="1" allowOverlap="1" wp14:anchorId="764EAEDB" wp14:editId="4396FE65">
             <wp:simplePos x="0" y="0"/>
             <wp:positionH relativeFrom="column">
               <wp:posOffset>4491507</wp:posOffset>
@@ -16425,7 +16773,7 @@
           <w:szCs w:val="32"/>
         </w:rPr>
       </w:pPr>
-      <w:bookmarkStart w:id="20" w:name="_Toc133763473"/>
+      <w:bookmarkStart w:id="19" w:name="_Toc133763473"/>
       <w:r>
         <w:rPr>
           <w:rFonts w:ascii="Times New Roman" w:hAnsi="Times New Roman" w:cs="Times New Roman"/>
@@ -16471,7 +16819,7 @@
         </w:rPr>
         <w:t>ek</w:t>
       </w:r>
-      <w:bookmarkEnd w:id="20"/>
+      <w:bookmarkEnd w:id="19"/>
     </w:p>
     <w:p/>
     <w:p>
@@ -17090,7 +17438,7 @@
         <mc:AlternateContent>
           <mc:Choice Requires="wps">
             <w:drawing>
-              <wp:anchor distT="0" distB="0" distL="114300" distR="114300" simplePos="0" relativeHeight="251709440" behindDoc="0" locked="0" layoutInCell="1" allowOverlap="1" wp14:anchorId="771AB61A" wp14:editId="56C8E96C">
+              <wp:anchor distT="0" distB="0" distL="114300" distR="114300" simplePos="0" relativeHeight="251709440" behindDoc="0" locked="0" layoutInCell="1" allowOverlap="1" wp14:anchorId="12AA45D5" wp14:editId="2945A764">
                 <wp:simplePos x="0" y="0"/>
                 <wp:positionH relativeFrom="column">
                   <wp:posOffset>1261110</wp:posOffset>
@@ -17226,7 +17574,7 @@
           </mc:Choice>
           <mc:Fallback>
             <w:pict>
-              <v:shape w14:anchorId="771AB61A" id="Szövegdoboz 40" o:spid="_x0000_s1036" type="#_x0000_t202" style="position:absolute;left:0;text-align:left;margin-left:99.3pt;margin-top:262.2pt;width:254.55pt;height:.05pt;z-index:251709440;visibility:visible;mso-wrap-style:square;mso-wrap-distance-left:9pt;mso-wrap-distance-top:0;mso-wrap-distance-right:9pt;mso-wrap-distance-bottom:0;mso-position-horizontal:absolute;mso-position-horizontal-relative:text;mso-position-vertical:absolute;mso-position-vertical-relative:text;v-text-anchor:top" o:gfxdata="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" stroked="f">
+              <v:shape w14:anchorId="12AA45D5" id="Szövegdoboz 40" o:spid="_x0000_s1036" type="#_x0000_t202" style="position:absolute;left:0;text-align:left;margin-left:99.3pt;margin-top:262.2pt;width:254.55pt;height:.05pt;z-index:251709440;visibility:visible;mso-wrap-style:square;mso-wrap-distance-left:9pt;mso-wrap-distance-top:0;mso-wrap-distance-right:9pt;mso-wrap-distance-bottom:0;mso-position-horizontal:absolute;mso-position-horizontal-relative:text;mso-position-vertical:absolute;mso-position-vertical-relative:text;v-text-anchor:top" o:gfxdata="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" stroked="f">
                 <v:textbox style="mso-fit-shape-to-text:t" inset="0,0,0,0">
                   <w:txbxContent>
                     <w:p>
@@ -17332,7 +17680,7 @@
           <w:lang w:eastAsia="hu-HU"/>
         </w:rPr>
         <w:drawing>
-          <wp:anchor distT="180340" distB="180340" distL="114300" distR="114300" simplePos="0" relativeHeight="251707392" behindDoc="0" locked="0" layoutInCell="1" allowOverlap="1" wp14:anchorId="57F781EE" wp14:editId="4D4068CB">
+          <wp:anchor distT="180340" distB="180340" distL="114300" distR="114300" simplePos="0" relativeHeight="251707392" behindDoc="0" locked="0" layoutInCell="1" allowOverlap="1" wp14:anchorId="703364D7" wp14:editId="7EB0912D">
             <wp:simplePos x="0" y="0"/>
             <wp:positionH relativeFrom="column">
               <wp:posOffset>1258189</wp:posOffset>
@@ -17406,14 +17754,14 @@
           <w:szCs w:val="32"/>
         </w:rPr>
       </w:pPr>
-      <w:bookmarkStart w:id="21" w:name="_Toc133763474"/>
+      <w:bookmarkStart w:id="20" w:name="_Toc133763474"/>
       <w:r>
         <w:rPr>
           <w:noProof/>
           <w:lang w:eastAsia="hu-HU"/>
         </w:rPr>
         <w:drawing>
-          <wp:anchor distT="0" distB="0" distL="114300" distR="114300" simplePos="0" relativeHeight="251711488" behindDoc="0" locked="0" layoutInCell="1" allowOverlap="1" wp14:anchorId="0C33CBBB" wp14:editId="3A1B7869">
+          <wp:anchor distT="0" distB="0" distL="114300" distR="114300" simplePos="0" relativeHeight="251711488" behindDoc="0" locked="0" layoutInCell="1" allowOverlap="1" wp14:anchorId="56BE5BF7" wp14:editId="5FDAECDE">
             <wp:simplePos x="0" y="0"/>
             <wp:positionH relativeFrom="column">
               <wp:posOffset>4557344</wp:posOffset>
@@ -17510,7 +17858,7 @@
         </w:rPr>
         <w:t>-ek</w:t>
       </w:r>
-      <w:bookmarkEnd w:id="21"/>
+      <w:bookmarkEnd w:id="20"/>
     </w:p>
     <w:p>
       <w:pPr>
@@ -18167,7 +18515,7 @@
         <mc:AlternateContent>
           <mc:Choice Requires="wps">
             <w:drawing>
-              <wp:anchor distT="0" distB="0" distL="114300" distR="114300" simplePos="0" relativeHeight="251714560" behindDoc="0" locked="0" layoutInCell="1" allowOverlap="1" wp14:anchorId="2DB76099" wp14:editId="6F019AC1">
+              <wp:anchor distT="0" distB="0" distL="114300" distR="114300" simplePos="0" relativeHeight="251714560" behindDoc="0" locked="0" layoutInCell="1" allowOverlap="1" wp14:anchorId="6CBDEE31" wp14:editId="4D67BD12">
                 <wp:simplePos x="0" y="0"/>
                 <wp:positionH relativeFrom="column">
                   <wp:posOffset>6985</wp:posOffset>
@@ -18297,7 +18645,7 @@
           </mc:Choice>
           <mc:Fallback>
             <w:pict>
-              <v:shape w14:anchorId="2DB76099" id="Szövegdoboz 44" o:spid="_x0000_s1037" type="#_x0000_t202" style="position:absolute;left:0;text-align:left;margin-left:.55pt;margin-top:275.8pt;width:453.25pt;height:.05pt;z-index:251714560;visibility:visible;mso-wrap-style:square;mso-wrap-distance-left:9pt;mso-wrap-distance-top:0;mso-wrap-distance-right:9pt;mso-wrap-distance-bottom:0;mso-position-horizontal:absolute;mso-position-horizontal-relative:text;mso-position-vertical:absolute;mso-position-vertical-relative:text;v-text-anchor:top" o:gfxdata="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" stroked="f">
+              <v:shape w14:anchorId="6CBDEE31" id="Szövegdoboz 44" o:spid="_x0000_s1037" type="#_x0000_t202" style="position:absolute;left:0;text-align:left;margin-left:.55pt;margin-top:275.8pt;width:453.25pt;height:.05pt;z-index:251714560;visibility:visible;mso-wrap-style:square;mso-wrap-distance-left:9pt;mso-wrap-distance-top:0;mso-wrap-distance-right:9pt;mso-wrap-distance-bottom:0;mso-position-horizontal:absolute;mso-position-horizontal-relative:text;mso-position-vertical:absolute;mso-position-vertical-relative:text;v-text-anchor:top" o:gfxdata="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" stroked="f">
                 <v:textbox style="mso-fit-shape-to-text:t" inset="0,0,0,0">
                   <w:txbxContent>
                     <w:p>
@@ -18397,7 +18745,7 @@
           <w:lang w:eastAsia="hu-HU"/>
         </w:rPr>
         <w:drawing>
-          <wp:anchor distT="180340" distB="180340" distL="114300" distR="114300" simplePos="0" relativeHeight="251712512" behindDoc="0" locked="0" layoutInCell="1" allowOverlap="1">
+          <wp:anchor distT="180340" distB="180340" distL="114300" distR="114300" simplePos="0" relativeHeight="251712512" behindDoc="0" locked="0" layoutInCell="1" allowOverlap="1" wp14:anchorId="1FCD2B57" wp14:editId="1D046D3E">
             <wp:simplePos x="0" y="0"/>
             <wp:positionH relativeFrom="column">
               <wp:posOffset>6985</wp:posOffset>
@@ -18539,25 +18887,7 @@
           <w:sz w:val="24"/>
           <w:szCs w:val="24"/>
         </w:rPr>
-        <w:t xml:space="preserve">, nem kell megvárniuk a korábbi feladat </w:t>
-      </w:r>
-      <w:proofErr w:type="spellStart"/>
-      <w:r>
-        <w:rPr>
-          <w:rFonts w:ascii="Times New Roman" w:hAnsi="Times New Roman" w:cs="Times New Roman"/>
-          <w:sz w:val="24"/>
-          <w:szCs w:val="24"/>
-        </w:rPr>
-        <w:t>befejeződését</w:t>
-      </w:r>
-      <w:proofErr w:type="spellEnd"/>
-      <w:r>
-        <w:rPr>
-          <w:rFonts w:ascii="Times New Roman" w:hAnsi="Times New Roman" w:cs="Times New Roman"/>
-          <w:sz w:val="24"/>
-          <w:szCs w:val="24"/>
-        </w:rPr>
-        <w:t>.</w:t>
+        <w:t>, nem kell megvárniuk a korábbi feladat befejeződését.</w:t>
       </w:r>
     </w:p>
     <w:p/>
@@ -18579,7 +18909,7 @@
           <w:lang w:eastAsia="hu-HU"/>
         </w:rPr>
         <w:drawing>
-          <wp:anchor distT="0" distB="107950" distL="180340" distR="114300" simplePos="0" relativeHeight="251762688" behindDoc="0" locked="0" layoutInCell="1" allowOverlap="1" wp14:anchorId="5F64FBCC" wp14:editId="401CAEF4">
+          <wp:anchor distT="0" distB="107950" distL="180340" distR="114300" simplePos="0" relativeHeight="251762688" behindDoc="0" locked="0" layoutInCell="1" allowOverlap="1" wp14:anchorId="4DDFA5AF" wp14:editId="17E41354">
             <wp:simplePos x="0" y="0"/>
             <wp:positionH relativeFrom="column">
               <wp:posOffset>3474720</wp:posOffset>
@@ -18867,7 +19197,7 @@
           <w:szCs w:val="32"/>
         </w:rPr>
       </w:pPr>
-      <w:bookmarkStart w:id="22" w:name="_Toc133763475"/>
+      <w:bookmarkStart w:id="21" w:name="_Toc133763475"/>
       <w:r>
         <w:rPr>
           <w:rFonts w:ascii="Times New Roman" w:hAnsi="Times New Roman" w:cs="Times New Roman"/>
@@ -18877,7 +19207,7 @@
         </w:rPr>
         <w:lastRenderedPageBreak/>
         <w:drawing>
-          <wp:anchor distT="0" distB="0" distL="114300" distR="114300" simplePos="0" relativeHeight="251764736" behindDoc="0" locked="0" layoutInCell="1" allowOverlap="1" wp14:anchorId="79A1D8FD" wp14:editId="510E5BE5">
+          <wp:anchor distT="0" distB="0" distL="114300" distR="114300" simplePos="0" relativeHeight="251764736" behindDoc="0" locked="0" layoutInCell="1" allowOverlap="1" wp14:anchorId="23C62E72" wp14:editId="04F09659">
             <wp:simplePos x="0" y="0"/>
             <wp:positionH relativeFrom="column">
               <wp:align>center</wp:align>
@@ -18946,7 +19276,7 @@
         <mc:AlternateContent>
           <mc:Choice Requires="wps">
             <w:drawing>
-              <wp:anchor distT="0" distB="0" distL="114300" distR="114300" simplePos="0" relativeHeight="251770880" behindDoc="0" locked="0" layoutInCell="1" allowOverlap="1" wp14:anchorId="28A6861D" wp14:editId="1773DAD5">
+              <wp:anchor distT="0" distB="0" distL="114300" distR="114300" simplePos="0" relativeHeight="251770880" behindDoc="0" locked="0" layoutInCell="1" allowOverlap="1" wp14:anchorId="1CC47A06" wp14:editId="3889F9AB">
                 <wp:simplePos x="0" y="0"/>
                 <wp:positionH relativeFrom="column">
                   <wp:posOffset>2540</wp:posOffset>
@@ -19060,7 +19390,7 @@
           </mc:Choice>
           <mc:Fallback>
             <w:pict>
-              <v:shape w14:anchorId="28A6861D" id="Szövegdoboz 72" o:spid="_x0000_s1038" type="#_x0000_t202" style="position:absolute;margin-left:.2pt;margin-top:259.05pt;width:453.25pt;height:.05pt;z-index:251770880;visibility:visible;mso-wrap-style:square;mso-wrap-distance-left:9pt;mso-wrap-distance-top:0;mso-wrap-distance-right:9pt;mso-wrap-distance-bottom:0;mso-position-horizontal:absolute;mso-position-horizontal-relative:text;mso-position-vertical:absolute;mso-position-vertical-relative:text;v-text-anchor:top" o:gfxdata="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" stroked="f">
+              <v:shape w14:anchorId="1CC47A06" id="Szövegdoboz 72" o:spid="_x0000_s1038" type="#_x0000_t202" style="position:absolute;margin-left:.2pt;margin-top:259.05pt;width:453.25pt;height:.05pt;z-index:251770880;visibility:visible;mso-wrap-style:square;mso-wrap-distance-left:9pt;mso-wrap-distance-top:0;mso-wrap-distance-right:9pt;mso-wrap-distance-bottom:0;mso-position-horizontal:absolute;mso-position-horizontal-relative:text;mso-position-vertical:absolute;mso-position-vertical-relative:text;v-text-anchor:top" o:gfxdata="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" stroked="f">
                 <v:textbox style="mso-fit-shape-to-text:t" inset="0,0,0,0">
                   <w:txbxContent>
                     <w:p>
@@ -19154,7 +19484,7 @@
         <mc:AlternateContent>
           <mc:Choice Requires="wps">
             <w:drawing>
-              <wp:anchor distT="0" distB="0" distL="114300" distR="114300" simplePos="0" relativeHeight="251772928" behindDoc="0" locked="0" layoutInCell="1" allowOverlap="1" wp14:anchorId="31E5B7A3" wp14:editId="54C2A6C7">
+              <wp:anchor distT="0" distB="0" distL="114300" distR="114300" simplePos="0" relativeHeight="251772928" behindDoc="0" locked="0" layoutInCell="1" allowOverlap="1" wp14:anchorId="203BE585" wp14:editId="34E0F556">
                 <wp:simplePos x="0" y="0"/>
                 <wp:positionH relativeFrom="column">
                   <wp:posOffset>-635</wp:posOffset>
@@ -19304,7 +19634,7 @@
           </mc:Choice>
           <mc:Fallback>
             <w:pict>
-              <v:shape w14:anchorId="31E5B7A3" id="Szövegdoboz 73" o:spid="_x0000_s1039" type="#_x0000_t202" style="position:absolute;margin-left:-.05pt;margin-top:550.05pt;width:463.1pt;height:.05pt;z-index:251772928;visibility:visible;mso-wrap-style:square;mso-width-percent:0;mso-wrap-distance-left:9pt;mso-wrap-distance-top:0;mso-wrap-distance-right:9pt;mso-wrap-distance-bottom:0;mso-position-horizontal:absolute;mso-position-horizontal-relative:text;mso-position-vertical:absolute;mso-position-vertical-relative:text;mso-width-percent:0;mso-width-relative:margin;v-text-anchor:top" o:gfxdata="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" stroked="f">
+              <v:shape w14:anchorId="203BE585" id="Szövegdoboz 73" o:spid="_x0000_s1039" type="#_x0000_t202" style="position:absolute;margin-left:-.05pt;margin-top:550.05pt;width:463.1pt;height:.05pt;z-index:251772928;visibility:visible;mso-wrap-style:square;mso-width-percent:0;mso-wrap-distance-left:9pt;mso-wrap-distance-top:0;mso-wrap-distance-right:9pt;mso-wrap-distance-bottom:0;mso-position-horizontal:absolute;mso-position-horizontal-relative:text;mso-position-vertical:absolute;mso-position-vertical-relative:text;mso-width-percent:0;mso-width-relative:margin;v-text-anchor:top" o:gfxdata="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" stroked="f">
                 <v:textbox style="mso-fit-shape-to-text:t" inset="0,0,0,0">
                   <w:txbxContent>
                     <w:p>
@@ -19417,7 +19747,7 @@
           <w:noProof/>
         </w:rPr>
         <w:drawing>
-          <wp:anchor distT="0" distB="0" distL="114300" distR="114300" simplePos="0" relativeHeight="251768832" behindDoc="0" locked="0" layoutInCell="1" allowOverlap="1" wp14:anchorId="72BDD1C5" wp14:editId="77255E03">
+          <wp:anchor distT="0" distB="0" distL="114300" distR="114300" simplePos="0" relativeHeight="251768832" behindDoc="0" locked="0" layoutInCell="1" allowOverlap="1" wp14:anchorId="3530ABCD" wp14:editId="273B9CDC">
             <wp:simplePos x="0" y="0"/>
             <wp:positionH relativeFrom="column">
               <wp:posOffset>2209165</wp:posOffset>
@@ -19500,7 +19830,7 @@
         </w:rPr>
         <w:lastRenderedPageBreak/>
         <w:drawing>
-          <wp:anchor distT="0" distB="107950" distL="180340" distR="114300" simplePos="0" relativeHeight="251716608" behindDoc="0" locked="0" layoutInCell="1" allowOverlap="1" wp14:anchorId="2C04BAA7" wp14:editId="4C79707C">
+          <wp:anchor distT="0" distB="107950" distL="180340" distR="114300" simplePos="0" relativeHeight="251716608" behindDoc="0" locked="0" layoutInCell="1" allowOverlap="1" wp14:anchorId="34FD5F0B" wp14:editId="7733E888">
             <wp:simplePos x="0" y="0"/>
             <wp:positionH relativeFrom="column">
               <wp:align>right</wp:align>
@@ -19608,7 +19938,7 @@
         </w:rPr>
         <w:t>-ek</w:t>
       </w:r>
-      <w:bookmarkEnd w:id="22"/>
+      <w:bookmarkEnd w:id="21"/>
     </w:p>
     <w:p>
       <w:pPr>
@@ -19937,7 +20267,7 @@
           <w:lang w:eastAsia="hu-HU"/>
         </w:rPr>
         <w:drawing>
-          <wp:anchor distT="180340" distB="180340" distL="114300" distR="114300" simplePos="0" relativeHeight="251717632" behindDoc="0" locked="0" layoutInCell="1" allowOverlap="1">
+          <wp:anchor distT="180340" distB="180340" distL="114300" distR="114300" simplePos="0" relativeHeight="251717632" behindDoc="0" locked="0" layoutInCell="1" allowOverlap="1" wp14:anchorId="1D6CAACF" wp14:editId="6CE19559">
             <wp:simplePos x="0" y="0"/>
             <wp:positionH relativeFrom="column">
               <wp:posOffset>356235</wp:posOffset>
@@ -20007,7 +20337,7 @@
         <mc:AlternateContent>
           <mc:Choice Requires="wps">
             <w:drawing>
-              <wp:anchor distT="0" distB="0" distL="114300" distR="114300" simplePos="0" relativeHeight="251719680" behindDoc="0" locked="0" layoutInCell="1" allowOverlap="1" wp14:anchorId="5CA088F9" wp14:editId="15B3A196">
+              <wp:anchor distT="0" distB="0" distL="114300" distR="114300" simplePos="0" relativeHeight="251719680" behindDoc="0" locked="0" layoutInCell="1" allowOverlap="1" wp14:anchorId="252B627B" wp14:editId="0C6DD8EF">
                 <wp:simplePos x="0" y="0"/>
                 <wp:positionH relativeFrom="column">
                   <wp:posOffset>356235</wp:posOffset>
@@ -20145,7 +20475,7 @@
           </mc:Choice>
           <mc:Fallback>
             <w:pict>
-              <v:shape w14:anchorId="5CA088F9" id="Szövegdoboz 48" o:spid="_x0000_s1040" type="#_x0000_t202" style="position:absolute;left:0;text-align:left;margin-left:28.05pt;margin-top:321.4pt;width:397.1pt;height:.05pt;z-index:251719680;visibility:visible;mso-wrap-style:square;mso-wrap-distance-left:9pt;mso-wrap-distance-top:0;mso-wrap-distance-right:9pt;mso-wrap-distance-bottom:0;mso-position-horizontal:absolute;mso-position-horizontal-relative:text;mso-position-vertical:absolute;mso-position-vertical-relative:text;v-text-anchor:top" o:gfxdata="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" stroked="f">
+              <v:shape w14:anchorId="252B627B" id="Szövegdoboz 48" o:spid="_x0000_s1040" type="#_x0000_t202" style="position:absolute;left:0;text-align:left;margin-left:28.05pt;margin-top:321.4pt;width:397.1pt;height:.05pt;z-index:251719680;visibility:visible;mso-wrap-style:square;mso-wrap-distance-left:9pt;mso-wrap-distance-top:0;mso-wrap-distance-right:9pt;mso-wrap-distance-bottom:0;mso-position-horizontal:absolute;mso-position-horizontal-relative:text;mso-position-vertical:absolute;mso-position-vertical-relative:text;v-text-anchor:top" o:gfxdata="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" stroked="f">
                 <v:textbox style="mso-fit-shape-to-text:t" inset="0,0,0,0">
                   <w:txbxContent>
                     <w:p>
@@ -20363,7 +20693,7 @@
           <w:szCs w:val="32"/>
         </w:rPr>
       </w:pPr>
-      <w:bookmarkStart w:id="23" w:name="_Toc133763476"/>
+      <w:bookmarkStart w:id="22" w:name="_Toc133763476"/>
       <w:r>
         <w:rPr>
           <w:noProof/>
@@ -20371,7 +20701,7 @@
         </w:rPr>
         <w:lastRenderedPageBreak/>
         <w:drawing>
-          <wp:anchor distT="0" distB="107950" distL="180340" distR="114300" simplePos="0" relativeHeight="251721728" behindDoc="0" locked="0" layoutInCell="1" allowOverlap="1" wp14:anchorId="2AA1CAEC" wp14:editId="1BF2789C">
+          <wp:anchor distT="0" distB="107950" distL="180340" distR="114300" simplePos="0" relativeHeight="251721728" behindDoc="0" locked="0" layoutInCell="1" allowOverlap="1" wp14:anchorId="6D2810E7" wp14:editId="351D6415">
             <wp:simplePos x="0" y="0"/>
             <wp:positionH relativeFrom="column">
               <wp:posOffset>4439920</wp:posOffset>
@@ -20498,7 +20828,7 @@
         </w:rPr>
         <w:t>authorization</w:t>
       </w:r>
-      <w:bookmarkEnd w:id="23"/>
+      <w:bookmarkEnd w:id="22"/>
       <w:proofErr w:type="spellEnd"/>
     </w:p>
     <w:p>
@@ -20863,7 +21193,7 @@
           <w:lang w:eastAsia="hu-HU"/>
         </w:rPr>
         <w:drawing>
-          <wp:anchor distT="180340" distB="180340" distL="114300" distR="114300" simplePos="0" relativeHeight="251722752" behindDoc="0" locked="0" layoutInCell="1" allowOverlap="1">
+          <wp:anchor distT="180340" distB="180340" distL="114300" distR="114300" simplePos="0" relativeHeight="251722752" behindDoc="0" locked="0" layoutInCell="1" allowOverlap="1" wp14:anchorId="43953E57" wp14:editId="4F8558BC">
             <wp:simplePos x="0" y="0"/>
             <wp:positionH relativeFrom="column">
               <wp:posOffset>2540</wp:posOffset>
@@ -20933,7 +21263,7 @@
         <mc:AlternateContent>
           <mc:Choice Requires="wps">
             <w:drawing>
-              <wp:anchor distT="0" distB="0" distL="114300" distR="114300" simplePos="0" relativeHeight="251724800" behindDoc="0" locked="0" layoutInCell="1" allowOverlap="1" wp14:anchorId="06EE61D8" wp14:editId="022C3E04">
+              <wp:anchor distT="0" distB="0" distL="114300" distR="114300" simplePos="0" relativeHeight="251724800" behindDoc="0" locked="0" layoutInCell="1" allowOverlap="1" wp14:anchorId="49AA08ED" wp14:editId="1B2543C4">
                 <wp:simplePos x="0" y="0"/>
                 <wp:positionH relativeFrom="column">
                   <wp:posOffset>2540</wp:posOffset>
@@ -21064,7 +21394,7 @@
           </mc:Choice>
           <mc:Fallback>
             <w:pict>
-              <v:shape w14:anchorId="06EE61D8" id="Szövegdoboz 51" o:spid="_x0000_s1041" type="#_x0000_t202" style="position:absolute;left:0;text-align:left;margin-left:.2pt;margin-top:134.55pt;width:453.25pt;height:.05pt;z-index:251724800;visibility:visible;mso-wrap-style:square;mso-wrap-distance-left:9pt;mso-wrap-distance-top:0;mso-wrap-distance-right:9pt;mso-wrap-distance-bottom:0;mso-position-horizontal:absolute;mso-position-horizontal-relative:text;mso-position-vertical:absolute;mso-position-vertical-relative:text;v-text-anchor:top" o:gfxdata="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" stroked="f">
+              <v:shape w14:anchorId="49AA08ED" id="Szövegdoboz 51" o:spid="_x0000_s1041" type="#_x0000_t202" style="position:absolute;left:0;text-align:left;margin-left:.2pt;margin-top:134.55pt;width:453.25pt;height:.05pt;z-index:251724800;visibility:visible;mso-wrap-style:square;mso-wrap-distance-left:9pt;mso-wrap-distance-top:0;mso-wrap-distance-right:9pt;mso-wrap-distance-bottom:0;mso-position-horizontal:absolute;mso-position-horizontal-relative:text;mso-position-vertical:absolute;mso-position-vertical-relative:text;v-text-anchor:top" o:gfxdata="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" stroked="f">
                 <v:textbox style="mso-fit-shape-to-text:t" inset="0,0,0,0">
                   <w:txbxContent>
                     <w:p>
@@ -21176,7 +21506,7 @@
           <w:szCs w:val="32"/>
         </w:rPr>
       </w:pPr>
-      <w:bookmarkStart w:id="24" w:name="_Toc133763477"/>
+      <w:bookmarkStart w:id="23" w:name="_Toc133763477"/>
     </w:p>
     <w:p>
       <w:pPr>
@@ -21199,7 +21529,7 @@
           <w:lang w:eastAsia="hu-HU"/>
         </w:rPr>
         <w:drawing>
-          <wp:anchor distT="0" distB="107950" distL="180340" distR="114300" simplePos="0" relativeHeight="251725824" behindDoc="0" locked="0" layoutInCell="1" allowOverlap="1">
+          <wp:anchor distT="0" distB="107950" distL="180340" distR="114300" simplePos="0" relativeHeight="251725824" behindDoc="0" locked="0" layoutInCell="1" allowOverlap="1" wp14:anchorId="7FA57D9B" wp14:editId="0AD0A77C">
             <wp:simplePos x="0" y="0"/>
             <wp:positionH relativeFrom="column">
               <wp:align>right</wp:align>
@@ -21288,7 +21618,7 @@
         </w:rPr>
         <w:t>Összegzés</w:t>
       </w:r>
-      <w:bookmarkEnd w:id="24"/>
+      <w:bookmarkEnd w:id="23"/>
     </w:p>
     <w:p>
       <w:pPr>
@@ -21551,7 +21881,7 @@
         <w:lastRenderedPageBreak/>
         <w:tab/>
       </w:r>
-      <w:bookmarkStart w:id="25" w:name="_Toc133763478"/>
+      <w:bookmarkStart w:id="24" w:name="_Toc133763478"/>
       <w:r>
         <w:rPr>
           <w:rFonts w:ascii="Times New Roman" w:hAnsi="Times New Roman" w:cs="Times New Roman"/>
@@ -21561,7 +21891,7 @@
         </w:rPr>
         <w:t>ASZTALI ALKALMAZÁS</w:t>
       </w:r>
-      <w:bookmarkEnd w:id="25"/>
+      <w:bookmarkEnd w:id="24"/>
     </w:p>
     <w:p>
       <w:pPr>
@@ -21589,7 +21919,7 @@
           <w:szCs w:val="36"/>
         </w:rPr>
       </w:pPr>
-      <w:bookmarkStart w:id="26" w:name="_Toc133763479"/>
+      <w:bookmarkStart w:id="25" w:name="_Toc133763479"/>
       <w:r>
         <w:rPr>
           <w:rFonts w:ascii="Times New Roman" w:hAnsi="Times New Roman" w:cs="Times New Roman"/>
@@ -21600,7 +21930,7 @@
         <w:lastRenderedPageBreak/>
         <w:t>FRONTEND</w:t>
       </w:r>
-      <w:bookmarkEnd w:id="26"/>
+      <w:bookmarkEnd w:id="25"/>
     </w:p>
     <w:p/>
     <w:p>
@@ -22282,7 +22612,7 @@
           <w:szCs w:val="32"/>
         </w:rPr>
       </w:pPr>
-      <w:bookmarkStart w:id="27" w:name="_Toc133763480"/>
+      <w:bookmarkStart w:id="26" w:name="_Toc133763480"/>
       <w:r>
         <w:rPr>
           <w:rFonts w:ascii="Times New Roman" w:hAnsi="Times New Roman" w:cs="Times New Roman"/>
@@ -22293,7 +22623,7 @@
           <w:lang w:eastAsia="hu-HU"/>
         </w:rPr>
         <w:drawing>
-          <wp:anchor distT="0" distB="107950" distL="180340" distR="114300" simplePos="0" relativeHeight="251727872" behindDoc="0" locked="0" layoutInCell="1" allowOverlap="1" wp14:anchorId="63E60B45" wp14:editId="0B4B45DD">
+          <wp:anchor distT="0" distB="107950" distL="180340" distR="114300" simplePos="0" relativeHeight="251727872" behindDoc="0" locked="0" layoutInCell="1" allowOverlap="1" wp14:anchorId="01B60369" wp14:editId="3EAD91EF">
             <wp:simplePos x="0" y="0"/>
             <wp:positionH relativeFrom="column">
               <wp:posOffset>5039995</wp:posOffset>
@@ -22381,7 +22711,7 @@
         </w:rPr>
         <w:t>Home oldal</w:t>
       </w:r>
-      <w:bookmarkEnd w:id="27"/>
+      <w:bookmarkEnd w:id="26"/>
     </w:p>
     <w:p>
       <w:pPr>
@@ -22571,7 +22901,7 @@
           <w:szCs w:val="32"/>
         </w:rPr>
       </w:pPr>
-      <w:bookmarkStart w:id="28" w:name="_Toc133763481"/>
+      <w:bookmarkStart w:id="27" w:name="_Toc133763481"/>
       <w:r>
         <w:rPr>
           <w:rFonts w:ascii="Times New Roman" w:hAnsi="Times New Roman" w:cs="Times New Roman"/>
@@ -22583,7 +22913,7 @@
         </w:rPr>
         <w:lastRenderedPageBreak/>
         <w:drawing>
-          <wp:anchor distT="0" distB="107950" distL="180340" distR="114300" simplePos="0" relativeHeight="251729920" behindDoc="0" locked="0" layoutInCell="1" allowOverlap="1" wp14:anchorId="0A45B4FB" wp14:editId="2F3CCA8A">
+          <wp:anchor distT="0" distB="107950" distL="180340" distR="114300" simplePos="0" relativeHeight="251729920" behindDoc="0" locked="0" layoutInCell="1" allowOverlap="1" wp14:anchorId="23C45FE9" wp14:editId="3FA02F35">
             <wp:simplePos x="0" y="0"/>
             <wp:positionH relativeFrom="column">
               <wp:posOffset>5049520</wp:posOffset>
@@ -22671,7 +23001,7 @@
         </w:rPr>
         <w:t>Shop oldal</w:t>
       </w:r>
-      <w:bookmarkEnd w:id="28"/>
+      <w:bookmarkEnd w:id="27"/>
     </w:p>
     <w:p>
       <w:pPr>
@@ -22736,25 +23066,7 @@
           <w:sz w:val="24"/>
           <w:szCs w:val="24"/>
         </w:rPr>
-        <w:t xml:space="preserve"> </w:t>
-      </w:r>
-      <w:proofErr w:type="spellStart"/>
-      <w:r>
-        <w:rPr>
-          <w:rFonts w:ascii="Times New Roman" w:hAnsi="Times New Roman" w:cs="Times New Roman"/>
-          <w:sz w:val="24"/>
-          <w:szCs w:val="24"/>
-        </w:rPr>
-        <w:t>vehetünk</w:t>
-      </w:r>
-      <w:proofErr w:type="spellEnd"/>
-      <w:r>
-        <w:rPr>
-          <w:rFonts w:ascii="Times New Roman" w:hAnsi="Times New Roman" w:cs="Times New Roman"/>
-          <w:sz w:val="24"/>
-          <w:szCs w:val="24"/>
-        </w:rPr>
-        <w:t xml:space="preserve"> az asztali alkalmazásban megvalósított játékhoz.</w:t>
+        <w:t xml:space="preserve"> vehetünk az asztali alkalmazásban megvalósított játékhoz.</w:t>
       </w:r>
       <w:r>
         <w:rPr>
@@ -23057,7 +23369,7 @@
           <w:szCs w:val="32"/>
         </w:rPr>
       </w:pPr>
-      <w:bookmarkStart w:id="29" w:name="_Toc133763482"/>
+      <w:bookmarkStart w:id="28" w:name="_Toc133763482"/>
       <w:r>
         <w:rPr>
           <w:rFonts w:ascii="Times New Roman" w:hAnsi="Times New Roman" w:cs="Times New Roman"/>
@@ -23068,7 +23380,7 @@
           <w:lang w:eastAsia="hu-HU"/>
         </w:rPr>
         <w:drawing>
-          <wp:anchor distT="0" distB="107950" distL="180340" distR="114300" simplePos="0" relativeHeight="251731968" behindDoc="0" locked="0" layoutInCell="1" allowOverlap="1" wp14:anchorId="2186A459" wp14:editId="455BB077">
+          <wp:anchor distT="0" distB="107950" distL="180340" distR="114300" simplePos="0" relativeHeight="251731968" behindDoc="0" locked="0" layoutInCell="1" allowOverlap="1" wp14:anchorId="7F3FDB9E" wp14:editId="4FD934A8">
             <wp:simplePos x="0" y="0"/>
             <wp:positionH relativeFrom="column">
               <wp:align>right</wp:align>
@@ -23156,7 +23468,7 @@
         </w:rPr>
         <w:t>Shop-editor oldal</w:t>
       </w:r>
-      <w:bookmarkEnd w:id="29"/>
+      <w:bookmarkEnd w:id="28"/>
     </w:p>
     <w:p>
       <w:pPr>
@@ -23365,7 +23677,7 @@
           <w:szCs w:val="32"/>
         </w:rPr>
       </w:pPr>
-      <w:bookmarkStart w:id="30" w:name="_Toc133763483"/>
+      <w:bookmarkStart w:id="29" w:name="_Toc133763483"/>
       <w:r>
         <w:rPr>
           <w:rFonts w:ascii="Times New Roman" w:hAnsi="Times New Roman" w:cs="Times New Roman"/>
@@ -23376,7 +23688,7 @@
           <w:lang w:eastAsia="hu-HU"/>
         </w:rPr>
         <w:drawing>
-          <wp:anchor distT="0" distB="107950" distL="180340" distR="114300" simplePos="0" relativeHeight="251734016" behindDoc="0" locked="0" layoutInCell="1" allowOverlap="1" wp14:anchorId="6EA3790E" wp14:editId="10680680">
+          <wp:anchor distT="0" distB="107950" distL="180340" distR="114300" simplePos="0" relativeHeight="251734016" behindDoc="0" locked="0" layoutInCell="1" allowOverlap="1" wp14:anchorId="5AC5FF66" wp14:editId="78E3DB3F">
             <wp:simplePos x="0" y="0"/>
             <wp:positionH relativeFrom="column">
               <wp:posOffset>4541520</wp:posOffset>
@@ -23475,7 +23787,7 @@
         </w:rPr>
         <w:t xml:space="preserve"> oldal</w:t>
       </w:r>
-      <w:bookmarkEnd w:id="30"/>
+      <w:bookmarkEnd w:id="29"/>
     </w:p>
     <w:p>
       <w:pPr>
@@ -23679,7 +23991,7 @@
           <w:lang w:eastAsia="hu-HU"/>
         </w:rPr>
         <w:drawing>
-          <wp:anchor distT="0" distB="107950" distL="180340" distR="114300" simplePos="0" relativeHeight="251736064" behindDoc="0" locked="0" layoutInCell="1" allowOverlap="1" wp14:anchorId="7DE592EF" wp14:editId="6B42D794">
+          <wp:anchor distT="0" distB="107950" distL="180340" distR="114300" simplePos="0" relativeHeight="251736064" behindDoc="0" locked="0" layoutInCell="1" allowOverlap="1" wp14:anchorId="585EEF01" wp14:editId="4D03E197">
             <wp:simplePos x="0" y="0"/>
             <wp:positionH relativeFrom="column">
               <wp:posOffset>4976495</wp:posOffset>
@@ -23752,7 +24064,7 @@
           <w:szCs w:val="32"/>
         </w:rPr>
       </w:pPr>
-      <w:bookmarkStart w:id="31" w:name="_Toc133763484"/>
+      <w:bookmarkStart w:id="30" w:name="_Toc133763484"/>
       <w:r>
         <w:rPr>
           <w:rFonts w:ascii="Times New Roman" w:hAnsi="Times New Roman" w:cs="Times New Roman"/>
@@ -23791,7 +24103,7 @@
         </w:rPr>
         <w:t xml:space="preserve"> oldal</w:t>
       </w:r>
-      <w:bookmarkEnd w:id="31"/>
+      <w:bookmarkEnd w:id="30"/>
     </w:p>
     <w:p>
       <w:pPr>
@@ -24021,7 +24333,7 @@
           <w:szCs w:val="32"/>
         </w:rPr>
       </w:pPr>
-      <w:bookmarkStart w:id="32" w:name="_Toc133763485"/>
+      <w:bookmarkStart w:id="31" w:name="_Toc133763485"/>
       <w:r>
         <w:rPr>
           <w:rFonts w:ascii="Times New Roman" w:hAnsi="Times New Roman" w:cs="Times New Roman"/>
@@ -24032,7 +24344,7 @@
           <w:lang w:eastAsia="hu-HU"/>
         </w:rPr>
         <w:drawing>
-          <wp:anchor distT="0" distB="107950" distL="180340" distR="114300" simplePos="0" relativeHeight="251738112" behindDoc="0" locked="0" layoutInCell="1" allowOverlap="1" wp14:anchorId="505A6055" wp14:editId="362E7A51">
+          <wp:anchor distT="0" distB="107950" distL="180340" distR="114300" simplePos="0" relativeHeight="251738112" behindDoc="0" locked="0" layoutInCell="1" allowOverlap="1" wp14:anchorId="28F22ABC" wp14:editId="6D5E2FB5">
             <wp:simplePos x="0" y="0"/>
             <wp:positionH relativeFrom="column">
               <wp:posOffset>4976495</wp:posOffset>
@@ -24131,7 +24443,7 @@
         </w:rPr>
         <w:t>-editor oldal</w:t>
       </w:r>
-      <w:bookmarkEnd w:id="32"/>
+      <w:bookmarkEnd w:id="31"/>
     </w:p>
     <w:p>
       <w:pPr>
@@ -24356,7 +24668,7 @@
           <w:szCs w:val="32"/>
         </w:rPr>
       </w:pPr>
-      <w:bookmarkStart w:id="33" w:name="_Toc133763486"/>
+      <w:bookmarkStart w:id="32" w:name="_Toc133763486"/>
       <w:r>
         <w:rPr>
           <w:rFonts w:ascii="Times New Roman" w:hAnsi="Times New Roman" w:cs="Times New Roman"/>
@@ -24368,7 +24680,7 @@
         </w:rPr>
         <w:lastRenderedPageBreak/>
         <w:drawing>
-          <wp:anchor distT="0" distB="107950" distL="180340" distR="114300" simplePos="0" relativeHeight="251740160" behindDoc="0" locked="0" layoutInCell="1" allowOverlap="1" wp14:anchorId="6775A21E" wp14:editId="26D9470B">
+          <wp:anchor distT="0" distB="107950" distL="180340" distR="114300" simplePos="0" relativeHeight="251740160" behindDoc="0" locked="0" layoutInCell="1" allowOverlap="1" wp14:anchorId="5159228C" wp14:editId="638F2EFF">
             <wp:simplePos x="0" y="0"/>
             <wp:positionH relativeFrom="column">
               <wp:align>right</wp:align>
@@ -24465,7 +24777,7 @@
         </w:rPr>
         <w:t xml:space="preserve"> oldal</w:t>
       </w:r>
-      <w:bookmarkEnd w:id="33"/>
+      <w:bookmarkEnd w:id="32"/>
     </w:p>
     <w:p>
       <w:pPr>
@@ -24598,7 +24910,7 @@
           <w:szCs w:val="32"/>
         </w:rPr>
       </w:pPr>
-      <w:bookmarkStart w:id="34" w:name="_Toc133763487"/>
+      <w:bookmarkStart w:id="33" w:name="_Toc133763487"/>
       <w:r>
         <w:rPr>
           <w:rFonts w:ascii="Times New Roman" w:hAnsi="Times New Roman" w:cs="Times New Roman"/>
@@ -24609,7 +24921,7 @@
           <w:lang w:eastAsia="hu-HU"/>
         </w:rPr>
         <w:drawing>
-          <wp:anchor distT="0" distB="107950" distL="180340" distR="114300" simplePos="0" relativeHeight="251742208" behindDoc="0" locked="0" layoutInCell="1" allowOverlap="1" wp14:anchorId="648B2735" wp14:editId="496C0EAB">
+          <wp:anchor distT="0" distB="107950" distL="180340" distR="114300" simplePos="0" relativeHeight="251742208" behindDoc="0" locked="0" layoutInCell="1" allowOverlap="1" wp14:anchorId="070ADA30" wp14:editId="466105FB">
             <wp:simplePos x="0" y="0"/>
             <wp:positionH relativeFrom="column">
               <wp:posOffset>4257675</wp:posOffset>
@@ -24717,7 +25029,7 @@
         </w:rPr>
         <w:t xml:space="preserve"> oldal</w:t>
       </w:r>
-      <w:bookmarkEnd w:id="34"/>
+      <w:bookmarkEnd w:id="33"/>
     </w:p>
     <w:p>
       <w:pPr>
@@ -24808,7 +25120,7 @@
           <w:szCs w:val="32"/>
         </w:rPr>
       </w:pPr>
-      <w:bookmarkStart w:id="35" w:name="_Toc133763488"/>
+      <w:bookmarkStart w:id="34" w:name="_Toc133763488"/>
       <w:r>
         <w:rPr>
           <w:rFonts w:ascii="Times New Roman" w:hAnsi="Times New Roman" w:cs="Times New Roman"/>
@@ -24819,7 +25131,7 @@
           <w:lang w:eastAsia="hu-HU"/>
         </w:rPr>
         <w:drawing>
-          <wp:anchor distT="0" distB="107950" distL="180340" distR="114300" simplePos="0" relativeHeight="251744256" behindDoc="0" locked="0" layoutInCell="1" allowOverlap="1" wp14:anchorId="6504FB2D" wp14:editId="0B24D068">
+          <wp:anchor distT="0" distB="107950" distL="180340" distR="114300" simplePos="0" relativeHeight="251744256" behindDoc="0" locked="0" layoutInCell="1" allowOverlap="1" wp14:anchorId="132F3DE9" wp14:editId="1666D150">
             <wp:simplePos x="0" y="0"/>
             <wp:positionH relativeFrom="column">
               <wp:align>right</wp:align>
@@ -24918,7 +25230,7 @@
         </w:rPr>
         <w:t xml:space="preserve"> oldal</w:t>
       </w:r>
-      <w:bookmarkEnd w:id="35"/>
+      <w:bookmarkEnd w:id="34"/>
     </w:p>
     <w:p>
       <w:pPr>
@@ -25194,7 +25506,7 @@
           <w:szCs w:val="32"/>
         </w:rPr>
       </w:pPr>
-      <w:bookmarkStart w:id="36" w:name="_Toc133763489"/>
+      <w:bookmarkStart w:id="35" w:name="_Toc133763489"/>
       <w:r>
         <w:rPr>
           <w:rFonts w:ascii="Times New Roman" w:hAnsi="Times New Roman" w:cs="Times New Roman"/>
@@ -25205,7 +25517,7 @@
           <w:lang w:eastAsia="hu-HU"/>
         </w:rPr>
         <w:drawing>
-          <wp:anchor distT="0" distB="107950" distL="180340" distR="114300" simplePos="0" relativeHeight="251746304" behindDoc="0" locked="0" layoutInCell="1" allowOverlap="1" wp14:anchorId="73F64C7C" wp14:editId="4AE13200">
+          <wp:anchor distT="0" distB="107950" distL="180340" distR="114300" simplePos="0" relativeHeight="251746304" behindDoc="0" locked="0" layoutInCell="1" allowOverlap="1" wp14:anchorId="0178B059" wp14:editId="0E120859">
             <wp:simplePos x="0" y="0"/>
             <wp:positionH relativeFrom="column">
               <wp:align>right</wp:align>
@@ -25293,7 +25605,7 @@
         </w:rPr>
         <w:t>Login oldal</w:t>
       </w:r>
-      <w:bookmarkEnd w:id="36"/>
+      <w:bookmarkEnd w:id="35"/>
     </w:p>
     <w:p>
       <w:pPr>
@@ -25581,7 +25893,7 @@
           <w:szCs w:val="32"/>
         </w:rPr>
       </w:pPr>
-      <w:bookmarkStart w:id="37" w:name="_Toc133763490"/>
+      <w:bookmarkStart w:id="36" w:name="_Toc133763490"/>
       <w:r>
         <w:rPr>
           <w:rFonts w:ascii="Times New Roman" w:hAnsi="Times New Roman" w:cs="Times New Roman"/>
@@ -25592,7 +25904,7 @@
           <w:lang w:eastAsia="hu-HU"/>
         </w:rPr>
         <w:drawing>
-          <wp:anchor distT="0" distB="107950" distL="180340" distR="114300" simplePos="0" relativeHeight="251748352" behindDoc="0" locked="0" layoutInCell="1" allowOverlap="1" wp14:anchorId="471A679F" wp14:editId="5B0628B6">
+          <wp:anchor distT="0" distB="107950" distL="180340" distR="114300" simplePos="0" relativeHeight="251748352" behindDoc="0" locked="0" layoutInCell="1" allowOverlap="1" wp14:anchorId="64D6F2C8" wp14:editId="252CCDB1">
             <wp:simplePos x="0" y="0"/>
             <wp:positionH relativeFrom="column">
               <wp:posOffset>4213225</wp:posOffset>
@@ -25680,7 +25992,7 @@
         </w:rPr>
         <w:t>Elfelejtett jelszó</w:t>
       </w:r>
-      <w:bookmarkEnd w:id="37"/>
+      <w:bookmarkEnd w:id="36"/>
     </w:p>
     <w:p>
       <w:pPr>
@@ -26313,7 +26625,7 @@
           <w:szCs w:val="36"/>
         </w:rPr>
       </w:pPr>
-      <w:bookmarkStart w:id="38" w:name="_Toc133763491"/>
+      <w:bookmarkStart w:id="37" w:name="_Toc133763491"/>
       <w:r>
         <w:rPr>
           <w:rFonts w:ascii="Times New Roman" w:hAnsi="Times New Roman" w:cs="Times New Roman"/>
@@ -26342,7 +26654,7 @@
         </w:rPr>
         <w:t>SI TERVEK</w:t>
       </w:r>
-      <w:bookmarkEnd w:id="38"/>
+      <w:bookmarkEnd w:id="37"/>
     </w:p>
     <w:p>
       <w:pPr>
@@ -26405,7 +26717,7 @@
         </w:rPr>
         <w:t xml:space="preserve">Téma: </w:t>
       </w:r>
-      <w:bookmarkStart w:id="39" w:name="_Hlk133420370"/>
+      <w:bookmarkStart w:id="38" w:name="_Hlk133420370"/>
       <w:r>
         <w:rPr>
           <w:rFonts w:ascii="Times New Roman" w:hAnsi="Times New Roman" w:cs="Times New Roman"/>
@@ -26458,7 +26770,7 @@
           <w:t>https://angular.io/guide/what-is-angular</w:t>
         </w:r>
       </w:hyperlink>
-      <w:bookmarkEnd w:id="39"/>
+      <w:bookmarkEnd w:id="38"/>
       <w:r>
         <w:rPr>
           <w:rFonts w:ascii="Times New Roman" w:hAnsi="Times New Roman" w:cs="Times New Roman"/>
@@ -26493,7 +26805,7 @@
         </w:rPr>
         <w:t xml:space="preserve">Téma: </w:t>
       </w:r>
-      <w:bookmarkStart w:id="40" w:name="_Hlk133420275"/>
+      <w:bookmarkStart w:id="39" w:name="_Hlk133420275"/>
       <w:r>
         <w:rPr>
           <w:rFonts w:ascii="Times New Roman" w:hAnsi="Times New Roman" w:cs="Times New Roman"/>
@@ -26546,7 +26858,7 @@
           <w:t>https://www.mongodb.com/what-is-mongodb</w:t>
         </w:r>
       </w:hyperlink>
-      <w:bookmarkEnd w:id="40"/>
+      <w:bookmarkEnd w:id="39"/>
       <w:r>
         <w:rPr>
           <w:rFonts w:ascii="Times New Roman" w:hAnsi="Times New Roman" w:cs="Times New Roman"/>
@@ -26581,7 +26893,7 @@
         </w:rPr>
         <w:t xml:space="preserve">Téma: </w:t>
       </w:r>
-      <w:bookmarkStart w:id="41" w:name="_Hlk133421533"/>
+      <w:bookmarkStart w:id="40" w:name="_Hlk133421533"/>
       <w:r>
         <w:rPr>
           <w:rFonts w:ascii="Times New Roman" w:hAnsi="Times New Roman" w:cs="Times New Roman"/>
@@ -26658,7 +26970,7 @@
           <w:t>https://code.visualstudio.com/docs/editor/whyvscode</w:t>
         </w:r>
       </w:hyperlink>
-      <w:bookmarkEnd w:id="41"/>
+      <w:bookmarkEnd w:id="40"/>
       <w:r>
         <w:rPr>
           <w:rFonts w:ascii="Times New Roman" w:hAnsi="Times New Roman" w:cs="Times New Roman"/>
@@ -27041,7 +27353,7 @@
 </file>
 
 <file path=word/endnotes.xml><?xml version="1.0" encoding="utf-8"?>
-<w:endnotes xmlns:wpc="http://schemas.microsoft.com/office/word/2010/wordprocessingCanvas" xmlns:cx="http://schemas.microsoft.com/office/drawing/2014/chartex" xmlns:cx1="http://schemas.microsoft.com/office/drawing/2015/9/8/chartex" xmlns:cx2="http://schemas.microsoft.com/office/drawing/2015/10/21/chartex" xmlns:cx3="http://schemas.microsoft.com/office/drawing/2016/5/9/chartex" xmlns:cx4="http://schemas.microsoft.com/office/drawing/2016/5/10/chartex" xmlns:cx5="http://schemas.microsoft.com/office/drawing/2016/5/11/chartex" xmlns:cx6="http://schemas.microsoft.com/office/drawing/2016/5/12/chartex" xmlns:cx7="http://schemas.microsoft.com/office/drawing/2016/5/13/chartex" xmlns:cx8="http://schemas.microsoft.com/office/drawing/2016/5/14/chartex" xmlns:mc="http://schemas.openxmlformats.org/markup-compatibility/2006" xmlns:aink="http://schemas.microsoft.com/office/drawing/2016/ink" xmlns:am3d="http://schemas.microsoft.com/office/drawing/2017/model3d" xmlns:o="urn:schemas-microsoft-com:office:office" xmlns:r="http://schemas.openxmlformats.org/officeDocument/2006/relationships" xmlns:m="http://schemas.openxmlformats.org/officeDocument/2006/math" xmlns:v="urn:schemas-microsoft-com:vml" xmlns:wp14="http://schemas.microsoft.com/office/word/2010/wordprocessingDrawing" xmlns:wp="http://schemas.openxmlformats.org/drawingml/2006/wordprocessingDrawing" xmlns:w10="urn:schemas-microsoft-com:office:word" xmlns:w="http://schemas.openxmlformats.org/wordprocessingml/2006/main" xmlns:w14="http://schemas.microsoft.com/office/word/2010/wordml" xmlns:w15="http://schemas.microsoft.com/office/word/2012/wordml" xmlns:w16cid="http://schemas.microsoft.com/office/word/2016/wordml/cid" xmlns:w16se="http://schemas.microsoft.com/office/word/2015/wordml/symex" xmlns:wpg="http://schemas.microsoft.com/office/word/2010/wordprocessingGroup" xmlns:wpi="http://schemas.microsoft.com/office/word/2010/wordprocessingInk" xmlns:wne="http://schemas.microsoft.com/office/word/2006/wordml" xmlns:wps="http://schemas.microsoft.com/office/word/2010/wordprocessingShape" mc:Ignorable="w14 w15 w16se w16cid wp14">
+<w:endnotes xmlns:wpc="http://schemas.microsoft.com/office/word/2010/wordprocessingCanvas" xmlns:cx="http://schemas.microsoft.com/office/drawing/2014/chartex" xmlns:cx1="http://schemas.microsoft.com/office/drawing/2015/9/8/chartex" xmlns:cx2="http://schemas.microsoft.com/office/drawing/2015/10/21/chartex" xmlns:cx3="http://schemas.microsoft.com/office/drawing/2016/5/9/chartex" xmlns:cx4="http://schemas.microsoft.com/office/drawing/2016/5/10/chartex" xmlns:cx5="http://schemas.microsoft.com/office/drawing/2016/5/11/chartex" xmlns:cx6="http://schemas.microsoft.com/office/drawing/2016/5/12/chartex" xmlns:cx7="http://schemas.microsoft.com/office/drawing/2016/5/13/chartex" xmlns:cx8="http://schemas.microsoft.com/office/drawing/2016/5/14/chartex" xmlns:mc="http://schemas.openxmlformats.org/markup-compatibility/2006" xmlns:aink="http://schemas.microsoft.com/office/drawing/2016/ink" xmlns:am3d="http://schemas.microsoft.com/office/drawing/2017/model3d" xmlns:o="urn:schemas-microsoft-com:office:office" xmlns:oel="http://schemas.microsoft.com/office/2019/extlst" xmlns:r="http://schemas.openxmlformats.org/officeDocument/2006/relationships" xmlns:m="http://schemas.openxmlformats.org/officeDocument/2006/math" xmlns:v="urn:schemas-microsoft-com:vml" xmlns:wp14="http://schemas.microsoft.com/office/word/2010/wordprocessingDrawing" xmlns:wp="http://schemas.openxmlformats.org/drawingml/2006/wordprocessingDrawing" xmlns:w10="urn:schemas-microsoft-com:office:word" xmlns:w="http://schemas.openxmlformats.org/wordprocessingml/2006/main" xmlns:w14="http://schemas.microsoft.com/office/word/2010/wordml" xmlns:w15="http://schemas.microsoft.com/office/word/2012/wordml" xmlns:w16cex="http://schemas.microsoft.com/office/word/2018/wordml/cex" xmlns:w16cid="http://schemas.microsoft.com/office/word/2016/wordml/cid" xmlns:w16="http://schemas.microsoft.com/office/word/2018/wordml" xmlns:w16du="http://schemas.microsoft.com/office/word/2023/wordml/word16du" xmlns:w16sdtdh="http://schemas.microsoft.com/office/word/2020/wordml/sdtdatahash" xmlns:w16se="http://schemas.microsoft.com/office/word/2015/wordml/symex" xmlns:wpg="http://schemas.microsoft.com/office/word/2010/wordprocessingGroup" xmlns:wpi="http://schemas.microsoft.com/office/word/2010/wordprocessingInk" xmlns:wne="http://schemas.microsoft.com/office/word/2006/wordml" xmlns:wps="http://schemas.microsoft.com/office/word/2010/wordprocessingShape" mc:Ignorable="w14 w15 w16se w16cid w16 w16cex w16sdtdh wp14">
   <w:endnote w:type="separator" w:id="-1">
     <w:p>
       <w:pPr>
@@ -27066,7 +27378,7 @@
 </file>
 
 <file path=word/footer1.xml><?xml version="1.0" encoding="utf-8"?>
-<w:ftr xmlns:wpc="http://schemas.microsoft.com/office/word/2010/wordprocessingCanvas" xmlns:cx="http://schemas.microsoft.com/office/drawing/2014/chartex" xmlns:cx1="http://schemas.microsoft.com/office/drawing/2015/9/8/chartex" xmlns:cx2="http://schemas.microsoft.com/office/drawing/2015/10/21/chartex" xmlns:cx3="http://schemas.microsoft.com/office/drawing/2016/5/9/chartex" xmlns:cx4="http://schemas.microsoft.com/office/drawing/2016/5/10/chartex" xmlns:cx5="http://schemas.microsoft.com/office/drawing/2016/5/11/chartex" xmlns:cx6="http://schemas.microsoft.com/office/drawing/2016/5/12/chartex" xmlns:cx7="http://schemas.microsoft.com/office/drawing/2016/5/13/chartex" xmlns:cx8="http://schemas.microsoft.com/office/drawing/2016/5/14/chartex" xmlns:mc="http://schemas.openxmlformats.org/markup-compatibility/2006" xmlns:aink="http://schemas.microsoft.com/office/drawing/2016/ink" xmlns:am3d="http://schemas.microsoft.com/office/drawing/2017/model3d" xmlns:o="urn:schemas-microsoft-com:office:office" xmlns:r="http://schemas.openxmlformats.org/officeDocument/2006/relationships" xmlns:m="http://schemas.openxmlformats.org/officeDocument/2006/math" xmlns:v="urn:schemas-microsoft-com:vml" xmlns:wp14="http://schemas.microsoft.com/office/word/2010/wordprocessingDrawing" xmlns:wp="http://schemas.openxmlformats.org/drawingml/2006/wordprocessingDrawing" xmlns:w10="urn:schemas-microsoft-com:office:word" xmlns:w="http://schemas.openxmlformats.org/wordprocessingml/2006/main" xmlns:w14="http://schemas.microsoft.com/office/word/2010/wordml" xmlns:w15="http://schemas.microsoft.com/office/word/2012/wordml" xmlns:w16cid="http://schemas.microsoft.com/office/word/2016/wordml/cid" xmlns:w16se="http://schemas.microsoft.com/office/word/2015/wordml/symex" xmlns:wpg="http://schemas.microsoft.com/office/word/2010/wordprocessingGroup" xmlns:wpi="http://schemas.microsoft.com/office/word/2010/wordprocessingInk" xmlns:wne="http://schemas.microsoft.com/office/word/2006/wordml" xmlns:wps="http://schemas.microsoft.com/office/word/2010/wordprocessingShape" mc:Ignorable="w14 w15 w16se w16cid wp14">
+<w:ftr xmlns:wpc="http://schemas.microsoft.com/office/word/2010/wordprocessingCanvas" xmlns:cx="http://schemas.microsoft.com/office/drawing/2014/chartex" xmlns:cx1="http://schemas.microsoft.com/office/drawing/2015/9/8/chartex" xmlns:cx2="http://schemas.microsoft.com/office/drawing/2015/10/21/chartex" xmlns:cx3="http://schemas.microsoft.com/office/drawing/2016/5/9/chartex" xmlns:cx4="http://schemas.microsoft.com/office/drawing/2016/5/10/chartex" xmlns:cx5="http://schemas.microsoft.com/office/drawing/2016/5/11/chartex" xmlns:cx6="http://schemas.microsoft.com/office/drawing/2016/5/12/chartex" xmlns:cx7="http://schemas.microsoft.com/office/drawing/2016/5/13/chartex" xmlns:cx8="http://schemas.microsoft.com/office/drawing/2016/5/14/chartex" xmlns:mc="http://schemas.openxmlformats.org/markup-compatibility/2006" xmlns:aink="http://schemas.microsoft.com/office/drawing/2016/ink" xmlns:am3d="http://schemas.microsoft.com/office/drawing/2017/model3d" xmlns:o="urn:schemas-microsoft-com:office:office" xmlns:oel="http://schemas.microsoft.com/office/2019/extlst" xmlns:r="http://schemas.openxmlformats.org/officeDocument/2006/relationships" xmlns:m="http://schemas.openxmlformats.org/officeDocument/2006/math" xmlns:v="urn:schemas-microsoft-com:vml" xmlns:wp14="http://schemas.microsoft.com/office/word/2010/wordprocessingDrawing" xmlns:wp="http://schemas.openxmlformats.org/drawingml/2006/wordprocessingDrawing" xmlns:w10="urn:schemas-microsoft-com:office:word" xmlns:w="http://schemas.openxmlformats.org/wordprocessingml/2006/main" xmlns:w14="http://schemas.microsoft.com/office/word/2010/wordml" xmlns:w15="http://schemas.microsoft.com/office/word/2012/wordml" xmlns:w16cex="http://schemas.microsoft.com/office/word/2018/wordml/cex" xmlns:w16cid="http://schemas.microsoft.com/office/word/2016/wordml/cid" xmlns:w16="http://schemas.microsoft.com/office/word/2018/wordml" xmlns:w16du="http://schemas.microsoft.com/office/word/2023/wordml/word16du" xmlns:w16sdtdh="http://schemas.microsoft.com/office/word/2020/wordml/sdtdatahash" xmlns:w16se="http://schemas.microsoft.com/office/word/2015/wordml/symex" xmlns:wpg="http://schemas.microsoft.com/office/word/2010/wordprocessingGroup" xmlns:wpi="http://schemas.microsoft.com/office/word/2010/wordprocessingInk" xmlns:wne="http://schemas.microsoft.com/office/word/2006/wordml" xmlns:wps="http://schemas.microsoft.com/office/word/2010/wordprocessingShape" mc:Ignorable="w14 w15 w16se w16cid w16 w16cex w16sdtdh wp14">
   <w:sdt>
     <w:sdtPr>
       <w:id w:val="-480076460"/>
@@ -27075,7 +27387,6 @@
         <w:docPartUnique/>
       </w:docPartObj>
     </w:sdtPr>
-    <w:sdtEndPr/>
     <w:sdtContent>
       <w:p>
         <w:pPr>
@@ -27112,7 +27423,7 @@
 </file>
 
 <file path=word/footnotes.xml><?xml version="1.0" encoding="utf-8"?>
-<w:footnotes xmlns:wpc="http://schemas.microsoft.com/office/word/2010/wordprocessingCanvas" xmlns:cx="http://schemas.microsoft.com/office/drawing/2014/chartex" xmlns:cx1="http://schemas.microsoft.com/office/drawing/2015/9/8/chartex" xmlns:cx2="http://schemas.microsoft.com/office/drawing/2015/10/21/chartex" xmlns:cx3="http://schemas.microsoft.com/office/drawing/2016/5/9/chartex" xmlns:cx4="http://schemas.microsoft.com/office/drawing/2016/5/10/chartex" xmlns:cx5="http://schemas.microsoft.com/office/drawing/2016/5/11/chartex" xmlns:cx6="http://schemas.microsoft.com/office/drawing/2016/5/12/chartex" xmlns:cx7="http://schemas.microsoft.com/office/drawing/2016/5/13/chartex" xmlns:cx8="http://schemas.microsoft.com/office/drawing/2016/5/14/chartex" xmlns:mc="http://schemas.openxmlformats.org/markup-compatibility/2006" xmlns:aink="http://schemas.microsoft.com/office/drawing/2016/ink" xmlns:am3d="http://schemas.microsoft.com/office/drawing/2017/model3d" xmlns:o="urn:schemas-microsoft-com:office:office" xmlns:r="http://schemas.openxmlformats.org/officeDocument/2006/relationships" xmlns:m="http://schemas.openxmlformats.org/officeDocument/2006/math" xmlns:v="urn:schemas-microsoft-com:vml" xmlns:wp14="http://schemas.microsoft.com/office/word/2010/wordprocessingDrawing" xmlns:wp="http://schemas.openxmlformats.org/drawingml/2006/wordprocessingDrawing" xmlns:w10="urn:schemas-microsoft-com:office:word" xmlns:w="http://schemas.openxmlformats.org/wordprocessingml/2006/main" xmlns:w14="http://schemas.microsoft.com/office/word/2010/wordml" xmlns:w15="http://schemas.microsoft.com/office/word/2012/wordml" xmlns:w16cid="http://schemas.microsoft.com/office/word/2016/wordml/cid" xmlns:w16se="http://schemas.microsoft.com/office/word/2015/wordml/symex" xmlns:wpg="http://schemas.microsoft.com/office/word/2010/wordprocessingGroup" xmlns:wpi="http://schemas.microsoft.com/office/word/2010/wordprocessingInk" xmlns:wne="http://schemas.microsoft.com/office/word/2006/wordml" xmlns:wps="http://schemas.microsoft.com/office/word/2010/wordprocessingShape" mc:Ignorable="w14 w15 w16se w16cid wp14">
+<w:footnotes xmlns:wpc="http://schemas.microsoft.com/office/word/2010/wordprocessingCanvas" xmlns:cx="http://schemas.microsoft.com/office/drawing/2014/chartex" xmlns:cx1="http://schemas.microsoft.com/office/drawing/2015/9/8/chartex" xmlns:cx2="http://schemas.microsoft.com/office/drawing/2015/10/21/chartex" xmlns:cx3="http://schemas.microsoft.com/office/drawing/2016/5/9/chartex" xmlns:cx4="http://schemas.microsoft.com/office/drawing/2016/5/10/chartex" xmlns:cx5="http://schemas.microsoft.com/office/drawing/2016/5/11/chartex" xmlns:cx6="http://schemas.microsoft.com/office/drawing/2016/5/12/chartex" xmlns:cx7="http://schemas.microsoft.com/office/drawing/2016/5/13/chartex" xmlns:cx8="http://schemas.microsoft.com/office/drawing/2016/5/14/chartex" xmlns:mc="http://schemas.openxmlformats.org/markup-compatibility/2006" xmlns:aink="http://schemas.microsoft.com/office/drawing/2016/ink" xmlns:am3d="http://schemas.microsoft.com/office/drawing/2017/model3d" xmlns:o="urn:schemas-microsoft-com:office:office" xmlns:oel="http://schemas.microsoft.com/office/2019/extlst" xmlns:r="http://schemas.openxmlformats.org/officeDocument/2006/relationships" xmlns:m="http://schemas.openxmlformats.org/officeDocument/2006/math" xmlns:v="urn:schemas-microsoft-com:vml" xmlns:wp14="http://schemas.microsoft.com/office/word/2010/wordprocessingDrawing" xmlns:wp="http://schemas.openxmlformats.org/drawingml/2006/wordprocessingDrawing" xmlns:w10="urn:schemas-microsoft-com:office:word" xmlns:w="http://schemas.openxmlformats.org/wordprocessingml/2006/main" xmlns:w14="http://schemas.microsoft.com/office/word/2010/wordml" xmlns:w15="http://schemas.microsoft.com/office/word/2012/wordml" xmlns:w16cex="http://schemas.microsoft.com/office/word/2018/wordml/cex" xmlns:w16cid="http://schemas.microsoft.com/office/word/2016/wordml/cid" xmlns:w16="http://schemas.microsoft.com/office/word/2018/wordml" xmlns:w16du="http://schemas.microsoft.com/office/word/2023/wordml/word16du" xmlns:w16sdtdh="http://schemas.microsoft.com/office/word/2020/wordml/sdtdatahash" xmlns:w16se="http://schemas.microsoft.com/office/word/2015/wordml/symex" xmlns:wpg="http://schemas.microsoft.com/office/word/2010/wordprocessingGroup" xmlns:wpi="http://schemas.microsoft.com/office/word/2010/wordprocessingInk" xmlns:wne="http://schemas.microsoft.com/office/word/2006/wordml" xmlns:wps="http://schemas.microsoft.com/office/word/2010/wordprocessingShape" mc:Ignorable="w14 w15 w16se w16cid w16 w16cex w16sdtdh wp14">
   <w:footnote w:type="separator" w:id="-1">
     <w:p>
       <w:pPr>
@@ -27365,7 +27676,7 @@
 </file>
 
 <file path=word/numbering.xml><?xml version="1.0" encoding="utf-8"?>
-<w:numbering xmlns:wpc="http://schemas.microsoft.com/office/word/2010/wordprocessingCanvas" xmlns:cx="http://schemas.microsoft.com/office/drawing/2014/chartex" xmlns:cx1="http://schemas.microsoft.com/office/drawing/2015/9/8/chartex" xmlns:cx2="http://schemas.microsoft.com/office/drawing/2015/10/21/chartex" xmlns:cx3="http://schemas.microsoft.com/office/drawing/2016/5/9/chartex" xmlns:cx4="http://schemas.microsoft.com/office/drawing/2016/5/10/chartex" xmlns:cx5="http://schemas.microsoft.com/office/drawing/2016/5/11/chartex" xmlns:cx6="http://schemas.microsoft.com/office/drawing/2016/5/12/chartex" xmlns:cx7="http://schemas.microsoft.com/office/drawing/2016/5/13/chartex" xmlns:cx8="http://schemas.microsoft.com/office/drawing/2016/5/14/chartex" xmlns:mc="http://schemas.openxmlformats.org/markup-compatibility/2006" xmlns:aink="http://schemas.microsoft.com/office/drawing/2016/ink" xmlns:am3d="http://schemas.microsoft.com/office/drawing/2017/model3d" xmlns:o="urn:schemas-microsoft-com:office:office" xmlns:r="http://schemas.openxmlformats.org/officeDocument/2006/relationships" xmlns:m="http://schemas.openxmlformats.org/officeDocument/2006/math" xmlns:v="urn:schemas-microsoft-com:vml" xmlns:wp14="http://schemas.microsoft.com/office/word/2010/wordprocessingDrawing" xmlns:wp="http://schemas.openxmlformats.org/drawingml/2006/wordprocessingDrawing" xmlns:w10="urn:schemas-microsoft-com:office:word" xmlns:w="http://schemas.openxmlformats.org/wordprocessingml/2006/main" xmlns:w14="http://schemas.microsoft.com/office/word/2010/wordml" xmlns:w15="http://schemas.microsoft.com/office/word/2012/wordml" xmlns:w16cid="http://schemas.microsoft.com/office/word/2016/wordml/cid" xmlns:w16se="http://schemas.microsoft.com/office/word/2015/wordml/symex" xmlns:wpg="http://schemas.microsoft.com/office/word/2010/wordprocessingGroup" xmlns:wpi="http://schemas.microsoft.com/office/word/2010/wordprocessingInk" xmlns:wne="http://schemas.microsoft.com/office/word/2006/wordml" xmlns:wps="http://schemas.microsoft.com/office/word/2010/wordprocessingShape" mc:Ignorable="w14 w15 w16se w16cid wp14">
+<w:numbering xmlns:wpc="http://schemas.microsoft.com/office/word/2010/wordprocessingCanvas" xmlns:cx="http://schemas.microsoft.com/office/drawing/2014/chartex" xmlns:cx1="http://schemas.microsoft.com/office/drawing/2015/9/8/chartex" xmlns:cx2="http://schemas.microsoft.com/office/drawing/2015/10/21/chartex" xmlns:cx3="http://schemas.microsoft.com/office/drawing/2016/5/9/chartex" xmlns:cx4="http://schemas.microsoft.com/office/drawing/2016/5/10/chartex" xmlns:cx5="http://schemas.microsoft.com/office/drawing/2016/5/11/chartex" xmlns:cx6="http://schemas.microsoft.com/office/drawing/2016/5/12/chartex" xmlns:cx7="http://schemas.microsoft.com/office/drawing/2016/5/13/chartex" xmlns:cx8="http://schemas.microsoft.com/office/drawing/2016/5/14/chartex" xmlns:mc="http://schemas.openxmlformats.org/markup-compatibility/2006" xmlns:aink="http://schemas.microsoft.com/office/drawing/2016/ink" xmlns:am3d="http://schemas.microsoft.com/office/drawing/2017/model3d" xmlns:o="urn:schemas-microsoft-com:office:office" xmlns:oel="http://schemas.microsoft.com/office/2019/extlst" xmlns:r="http://schemas.openxmlformats.org/officeDocument/2006/relationships" xmlns:m="http://schemas.openxmlformats.org/officeDocument/2006/math" xmlns:v="urn:schemas-microsoft-com:vml" xmlns:wp14="http://schemas.microsoft.com/office/word/2010/wordprocessingDrawing" xmlns:wp="http://schemas.openxmlformats.org/drawingml/2006/wordprocessingDrawing" xmlns:w10="urn:schemas-microsoft-com:office:word" xmlns:w="http://schemas.openxmlformats.org/wordprocessingml/2006/main" xmlns:w14="http://schemas.microsoft.com/office/word/2010/wordml" xmlns:w15="http://schemas.microsoft.com/office/word/2012/wordml" xmlns:w16cex="http://schemas.microsoft.com/office/word/2018/wordml/cex" xmlns:w16cid="http://schemas.microsoft.com/office/word/2016/wordml/cid" xmlns:w16="http://schemas.microsoft.com/office/word/2018/wordml" xmlns:w16du="http://schemas.microsoft.com/office/word/2023/wordml/word16du" xmlns:w16sdtdh="http://schemas.microsoft.com/office/word/2020/wordml/sdtdatahash" xmlns:w16se="http://schemas.microsoft.com/office/word/2015/wordml/symex" xmlns:wpg="http://schemas.microsoft.com/office/word/2010/wordprocessingGroup" xmlns:wpi="http://schemas.microsoft.com/office/word/2010/wordprocessingInk" xmlns:wne="http://schemas.microsoft.com/office/word/2006/wordml" xmlns:wps="http://schemas.microsoft.com/office/word/2010/wordprocessingShape" mc:Ignorable="w14 w15 w16se w16cid w16 w16cex w16sdtdh wp14">
   <w:abstractNum w:abstractNumId="0" w15:restartNumberingAfterBreak="0">
     <w:nsid w:val="089E3682"/>
     <w:multiLevelType w:val="hybridMultilevel"/>
@@ -27542,6 +27853,119 @@
     </w:lvl>
   </w:abstractNum>
   <w:abstractNum w:abstractNumId="2" w15:restartNumberingAfterBreak="0">
+    <w:nsid w:val="09CC034D"/>
+    <w:multiLevelType w:val="hybridMultilevel"/>
+    <w:tmpl w:val="8C424214"/>
+    <w:lvl w:ilvl="0" w:tplc="040E0001">
+      <w:start w:val="1"/>
+      <w:numFmt w:val="bullet"/>
+      <w:lvlText w:val=""/>
+      <w:lvlJc w:val="left"/>
+      <w:pPr>
+        <w:ind w:left="12240" w:hanging="360"/>
+      </w:pPr>
+      <w:rPr>
+        <w:rFonts w:ascii="Symbol" w:hAnsi="Symbol" w:hint="default"/>
+      </w:rPr>
+    </w:lvl>
+    <w:lvl w:ilvl="1" w:tplc="040E0003" w:tentative="1">
+      <w:start w:val="1"/>
+      <w:numFmt w:val="bullet"/>
+      <w:lvlText w:val="o"/>
+      <w:lvlJc w:val="left"/>
+      <w:pPr>
+        <w:ind w:left="12960" w:hanging="360"/>
+      </w:pPr>
+      <w:rPr>
+        <w:rFonts w:ascii="Courier New" w:hAnsi="Courier New" w:cs="Courier New" w:hint="default"/>
+      </w:rPr>
+    </w:lvl>
+    <w:lvl w:ilvl="2" w:tplc="040E0005" w:tentative="1">
+      <w:start w:val="1"/>
+      <w:numFmt w:val="bullet"/>
+      <w:lvlText w:val=""/>
+      <w:lvlJc w:val="left"/>
+      <w:pPr>
+        <w:ind w:left="13680" w:hanging="360"/>
+      </w:pPr>
+      <w:rPr>
+        <w:rFonts w:ascii="Wingdings" w:hAnsi="Wingdings" w:hint="default"/>
+      </w:rPr>
+    </w:lvl>
+    <w:lvl w:ilvl="3" w:tplc="040E0001" w:tentative="1">
+      <w:start w:val="1"/>
+      <w:numFmt w:val="bullet"/>
+      <w:lvlText w:val=""/>
+      <w:lvlJc w:val="left"/>
+      <w:pPr>
+        <w:ind w:left="14400" w:hanging="360"/>
+      </w:pPr>
+      <w:rPr>
+        <w:rFonts w:ascii="Symbol" w:hAnsi="Symbol" w:hint="default"/>
+      </w:rPr>
+    </w:lvl>
+    <w:lvl w:ilvl="4" w:tplc="040E0003" w:tentative="1">
+      <w:start w:val="1"/>
+      <w:numFmt w:val="bullet"/>
+      <w:lvlText w:val="o"/>
+      <w:lvlJc w:val="left"/>
+      <w:pPr>
+        <w:ind w:left="15120" w:hanging="360"/>
+      </w:pPr>
+      <w:rPr>
+        <w:rFonts w:ascii="Courier New" w:hAnsi="Courier New" w:cs="Courier New" w:hint="default"/>
+      </w:rPr>
+    </w:lvl>
+    <w:lvl w:ilvl="5" w:tplc="040E0005" w:tentative="1">
+      <w:start w:val="1"/>
+      <w:numFmt w:val="bullet"/>
+      <w:lvlText w:val=""/>
+      <w:lvlJc w:val="left"/>
+      <w:pPr>
+        <w:ind w:left="15840" w:hanging="360"/>
+      </w:pPr>
+      <w:rPr>
+        <w:rFonts w:ascii="Wingdings" w:hAnsi="Wingdings" w:hint="default"/>
+      </w:rPr>
+    </w:lvl>
+    <w:lvl w:ilvl="6" w:tplc="040E0001" w:tentative="1">
+      <w:start w:val="1"/>
+      <w:numFmt w:val="bullet"/>
+      <w:lvlText w:val=""/>
+      <w:lvlJc w:val="left"/>
+      <w:pPr>
+        <w:ind w:left="16560" w:hanging="360"/>
+      </w:pPr>
+      <w:rPr>
+        <w:rFonts w:ascii="Symbol" w:hAnsi="Symbol" w:hint="default"/>
+      </w:rPr>
+    </w:lvl>
+    <w:lvl w:ilvl="7" w:tplc="040E0003" w:tentative="1">
+      <w:start w:val="1"/>
+      <w:numFmt w:val="bullet"/>
+      <w:lvlText w:val="o"/>
+      <w:lvlJc w:val="left"/>
+      <w:pPr>
+        <w:ind w:left="17280" w:hanging="360"/>
+      </w:pPr>
+      <w:rPr>
+        <w:rFonts w:ascii="Courier New" w:hAnsi="Courier New" w:cs="Courier New" w:hint="default"/>
+      </w:rPr>
+    </w:lvl>
+    <w:lvl w:ilvl="8" w:tplc="040E0005" w:tentative="1">
+      <w:start w:val="1"/>
+      <w:numFmt w:val="bullet"/>
+      <w:lvlText w:val=""/>
+      <w:lvlJc w:val="left"/>
+      <w:pPr>
+        <w:ind w:left="18000" w:hanging="360"/>
+      </w:pPr>
+      <w:rPr>
+        <w:rFonts w:ascii="Wingdings" w:hAnsi="Wingdings" w:hint="default"/>
+      </w:rPr>
+    </w:lvl>
+  </w:abstractNum>
+  <w:abstractNum w:abstractNumId="3" w15:restartNumberingAfterBreak="0">
     <w:nsid w:val="0D5817D3"/>
     <w:multiLevelType w:val="hybridMultilevel"/>
     <w:tmpl w:val="E248A484"/>
@@ -27630,7 +28054,7 @@
       </w:pPr>
     </w:lvl>
   </w:abstractNum>
-  <w:abstractNum w:abstractNumId="3" w15:restartNumberingAfterBreak="0">
+  <w:abstractNum w:abstractNumId="4" w15:restartNumberingAfterBreak="0">
     <w:nsid w:val="0D7B6118"/>
     <w:multiLevelType w:val="hybridMultilevel"/>
     <w:tmpl w:val="2786CA62"/>
@@ -27743,7 +28167,7 @@
       </w:rPr>
     </w:lvl>
   </w:abstractNum>
-  <w:abstractNum w:abstractNumId="4" w15:restartNumberingAfterBreak="0">
+  <w:abstractNum w:abstractNumId="5" w15:restartNumberingAfterBreak="0">
     <w:nsid w:val="0FB42FEA"/>
     <w:multiLevelType w:val="hybridMultilevel"/>
     <w:tmpl w:val="9D72B412"/>
@@ -27829,7 +28253,7 @@
       </w:pPr>
     </w:lvl>
   </w:abstractNum>
-  <w:abstractNum w:abstractNumId="5" w15:restartNumberingAfterBreak="0">
+  <w:abstractNum w:abstractNumId="6" w15:restartNumberingAfterBreak="0">
     <w:nsid w:val="1D847848"/>
     <w:multiLevelType w:val="hybridMultilevel"/>
     <w:tmpl w:val="FE247292"/>
@@ -27918,10 +28342,10 @@
       </w:pPr>
     </w:lvl>
   </w:abstractNum>
-  <w:abstractNum w:abstractNumId="6" w15:restartNumberingAfterBreak="0">
-    <w:nsid w:val="3C193CEA"/>
+  <w:abstractNum w:abstractNumId="7" w15:restartNumberingAfterBreak="0">
+    <w:nsid w:val="28F75041"/>
     <w:multiLevelType w:val="hybridMultilevel"/>
-    <w:tmpl w:val="58122FA0"/>
+    <w:tmpl w:val="0818C91E"/>
     <w:lvl w:ilvl="0" w:tplc="040E0001">
       <w:start w:val="1"/>
       <w:numFmt w:val="bullet"/>
@@ -28031,7 +28455,459 @@
       </w:rPr>
     </w:lvl>
   </w:abstractNum>
-  <w:abstractNum w:abstractNumId="7" w15:restartNumberingAfterBreak="0">
+  <w:abstractNum w:abstractNumId="8" w15:restartNumberingAfterBreak="0">
+    <w:nsid w:val="36017E3D"/>
+    <w:multiLevelType w:val="hybridMultilevel"/>
+    <w:tmpl w:val="710C770A"/>
+    <w:lvl w:ilvl="0" w:tplc="040E0001">
+      <w:start w:val="1"/>
+      <w:numFmt w:val="bullet"/>
+      <w:lvlText w:val=""/>
+      <w:lvlJc w:val="left"/>
+      <w:pPr>
+        <w:ind w:left="3660" w:hanging="360"/>
+      </w:pPr>
+      <w:rPr>
+        <w:rFonts w:ascii="Symbol" w:hAnsi="Symbol" w:hint="default"/>
+      </w:rPr>
+    </w:lvl>
+    <w:lvl w:ilvl="1" w:tplc="040E0003" w:tentative="1">
+      <w:start w:val="1"/>
+      <w:numFmt w:val="bullet"/>
+      <w:lvlText w:val="o"/>
+      <w:lvlJc w:val="left"/>
+      <w:pPr>
+        <w:ind w:left="4380" w:hanging="360"/>
+      </w:pPr>
+      <w:rPr>
+        <w:rFonts w:ascii="Courier New" w:hAnsi="Courier New" w:cs="Courier New" w:hint="default"/>
+      </w:rPr>
+    </w:lvl>
+    <w:lvl w:ilvl="2" w:tplc="040E0005" w:tentative="1">
+      <w:start w:val="1"/>
+      <w:numFmt w:val="bullet"/>
+      <w:lvlText w:val=""/>
+      <w:lvlJc w:val="left"/>
+      <w:pPr>
+        <w:ind w:left="5100" w:hanging="360"/>
+      </w:pPr>
+      <w:rPr>
+        <w:rFonts w:ascii="Wingdings" w:hAnsi="Wingdings" w:hint="default"/>
+      </w:rPr>
+    </w:lvl>
+    <w:lvl w:ilvl="3" w:tplc="040E0001" w:tentative="1">
+      <w:start w:val="1"/>
+      <w:numFmt w:val="bullet"/>
+      <w:lvlText w:val=""/>
+      <w:lvlJc w:val="left"/>
+      <w:pPr>
+        <w:ind w:left="5820" w:hanging="360"/>
+      </w:pPr>
+      <w:rPr>
+        <w:rFonts w:ascii="Symbol" w:hAnsi="Symbol" w:hint="default"/>
+      </w:rPr>
+    </w:lvl>
+    <w:lvl w:ilvl="4" w:tplc="040E0003" w:tentative="1">
+      <w:start w:val="1"/>
+      <w:numFmt w:val="bullet"/>
+      <w:lvlText w:val="o"/>
+      <w:lvlJc w:val="left"/>
+      <w:pPr>
+        <w:ind w:left="6540" w:hanging="360"/>
+      </w:pPr>
+      <w:rPr>
+        <w:rFonts w:ascii="Courier New" w:hAnsi="Courier New" w:cs="Courier New" w:hint="default"/>
+      </w:rPr>
+    </w:lvl>
+    <w:lvl w:ilvl="5" w:tplc="040E0005" w:tentative="1">
+      <w:start w:val="1"/>
+      <w:numFmt w:val="bullet"/>
+      <w:lvlText w:val=""/>
+      <w:lvlJc w:val="left"/>
+      <w:pPr>
+        <w:ind w:left="7260" w:hanging="360"/>
+      </w:pPr>
+      <w:rPr>
+        <w:rFonts w:ascii="Wingdings" w:hAnsi="Wingdings" w:hint="default"/>
+      </w:rPr>
+    </w:lvl>
+    <w:lvl w:ilvl="6" w:tplc="040E0001" w:tentative="1">
+      <w:start w:val="1"/>
+      <w:numFmt w:val="bullet"/>
+      <w:lvlText w:val=""/>
+      <w:lvlJc w:val="left"/>
+      <w:pPr>
+        <w:ind w:left="7980" w:hanging="360"/>
+      </w:pPr>
+      <w:rPr>
+        <w:rFonts w:ascii="Symbol" w:hAnsi="Symbol" w:hint="default"/>
+      </w:rPr>
+    </w:lvl>
+    <w:lvl w:ilvl="7" w:tplc="040E0003" w:tentative="1">
+      <w:start w:val="1"/>
+      <w:numFmt w:val="bullet"/>
+      <w:lvlText w:val="o"/>
+      <w:lvlJc w:val="left"/>
+      <w:pPr>
+        <w:ind w:left="8700" w:hanging="360"/>
+      </w:pPr>
+      <w:rPr>
+        <w:rFonts w:ascii="Courier New" w:hAnsi="Courier New" w:cs="Courier New" w:hint="default"/>
+      </w:rPr>
+    </w:lvl>
+    <w:lvl w:ilvl="8" w:tplc="040E0005" w:tentative="1">
+      <w:start w:val="1"/>
+      <w:numFmt w:val="bullet"/>
+      <w:lvlText w:val=""/>
+      <w:lvlJc w:val="left"/>
+      <w:pPr>
+        <w:ind w:left="9420" w:hanging="360"/>
+      </w:pPr>
+      <w:rPr>
+        <w:rFonts w:ascii="Wingdings" w:hAnsi="Wingdings" w:hint="default"/>
+      </w:rPr>
+    </w:lvl>
+  </w:abstractNum>
+  <w:abstractNum w:abstractNumId="9" w15:restartNumberingAfterBreak="0">
+    <w:nsid w:val="3C193CEA"/>
+    <w:multiLevelType w:val="hybridMultilevel"/>
+    <w:tmpl w:val="58122FA0"/>
+    <w:lvl w:ilvl="0" w:tplc="040E0001">
+      <w:start w:val="1"/>
+      <w:numFmt w:val="bullet"/>
+      <w:lvlText w:val=""/>
+      <w:lvlJc w:val="left"/>
+      <w:pPr>
+        <w:ind w:left="720" w:hanging="360"/>
+      </w:pPr>
+      <w:rPr>
+        <w:rFonts w:ascii="Symbol" w:hAnsi="Symbol" w:hint="default"/>
+      </w:rPr>
+    </w:lvl>
+    <w:lvl w:ilvl="1" w:tplc="040E0003" w:tentative="1">
+      <w:start w:val="1"/>
+      <w:numFmt w:val="bullet"/>
+      <w:lvlText w:val="o"/>
+      <w:lvlJc w:val="left"/>
+      <w:pPr>
+        <w:ind w:left="1440" w:hanging="360"/>
+      </w:pPr>
+      <w:rPr>
+        <w:rFonts w:ascii="Courier New" w:hAnsi="Courier New" w:cs="Courier New" w:hint="default"/>
+      </w:rPr>
+    </w:lvl>
+    <w:lvl w:ilvl="2" w:tplc="040E0005" w:tentative="1">
+      <w:start w:val="1"/>
+      <w:numFmt w:val="bullet"/>
+      <w:lvlText w:val=""/>
+      <w:lvlJc w:val="left"/>
+      <w:pPr>
+        <w:ind w:left="2160" w:hanging="360"/>
+      </w:pPr>
+      <w:rPr>
+        <w:rFonts w:ascii="Wingdings" w:hAnsi="Wingdings" w:hint="default"/>
+      </w:rPr>
+    </w:lvl>
+    <w:lvl w:ilvl="3" w:tplc="040E0001" w:tentative="1">
+      <w:start w:val="1"/>
+      <w:numFmt w:val="bullet"/>
+      <w:lvlText w:val=""/>
+      <w:lvlJc w:val="left"/>
+      <w:pPr>
+        <w:ind w:left="2880" w:hanging="360"/>
+      </w:pPr>
+      <w:rPr>
+        <w:rFonts w:ascii="Symbol" w:hAnsi="Symbol" w:hint="default"/>
+      </w:rPr>
+    </w:lvl>
+    <w:lvl w:ilvl="4" w:tplc="040E0003" w:tentative="1">
+      <w:start w:val="1"/>
+      <w:numFmt w:val="bullet"/>
+      <w:lvlText w:val="o"/>
+      <w:lvlJc w:val="left"/>
+      <w:pPr>
+        <w:ind w:left="3600" w:hanging="360"/>
+      </w:pPr>
+      <w:rPr>
+        <w:rFonts w:ascii="Courier New" w:hAnsi="Courier New" w:cs="Courier New" w:hint="default"/>
+      </w:rPr>
+    </w:lvl>
+    <w:lvl w:ilvl="5" w:tplc="040E0005" w:tentative="1">
+      <w:start w:val="1"/>
+      <w:numFmt w:val="bullet"/>
+      <w:lvlText w:val=""/>
+      <w:lvlJc w:val="left"/>
+      <w:pPr>
+        <w:ind w:left="4320" w:hanging="360"/>
+      </w:pPr>
+      <w:rPr>
+        <w:rFonts w:ascii="Wingdings" w:hAnsi="Wingdings" w:hint="default"/>
+      </w:rPr>
+    </w:lvl>
+    <w:lvl w:ilvl="6" w:tplc="040E0001" w:tentative="1">
+      <w:start w:val="1"/>
+      <w:numFmt w:val="bullet"/>
+      <w:lvlText w:val=""/>
+      <w:lvlJc w:val="left"/>
+      <w:pPr>
+        <w:ind w:left="5040" w:hanging="360"/>
+      </w:pPr>
+      <w:rPr>
+        <w:rFonts w:ascii="Symbol" w:hAnsi="Symbol" w:hint="default"/>
+      </w:rPr>
+    </w:lvl>
+    <w:lvl w:ilvl="7" w:tplc="040E0003" w:tentative="1">
+      <w:start w:val="1"/>
+      <w:numFmt w:val="bullet"/>
+      <w:lvlText w:val="o"/>
+      <w:lvlJc w:val="left"/>
+      <w:pPr>
+        <w:ind w:left="5760" w:hanging="360"/>
+      </w:pPr>
+      <w:rPr>
+        <w:rFonts w:ascii="Courier New" w:hAnsi="Courier New" w:cs="Courier New" w:hint="default"/>
+      </w:rPr>
+    </w:lvl>
+    <w:lvl w:ilvl="8" w:tplc="040E0005" w:tentative="1">
+      <w:start w:val="1"/>
+      <w:numFmt w:val="bullet"/>
+      <w:lvlText w:val=""/>
+      <w:lvlJc w:val="left"/>
+      <w:pPr>
+        <w:ind w:left="6480" w:hanging="360"/>
+      </w:pPr>
+      <w:rPr>
+        <w:rFonts w:ascii="Wingdings" w:hAnsi="Wingdings" w:hint="default"/>
+      </w:rPr>
+    </w:lvl>
+  </w:abstractNum>
+  <w:abstractNum w:abstractNumId="10" w15:restartNumberingAfterBreak="0">
+    <w:nsid w:val="3FAC7B36"/>
+    <w:multiLevelType w:val="hybridMultilevel"/>
+    <w:tmpl w:val="51907CFC"/>
+    <w:lvl w:ilvl="0" w:tplc="040E0001">
+      <w:start w:val="1"/>
+      <w:numFmt w:val="bullet"/>
+      <w:lvlText w:val=""/>
+      <w:lvlJc w:val="left"/>
+      <w:pPr>
+        <w:ind w:left="3600" w:hanging="360"/>
+      </w:pPr>
+      <w:rPr>
+        <w:rFonts w:ascii="Symbol" w:hAnsi="Symbol" w:hint="default"/>
+      </w:rPr>
+    </w:lvl>
+    <w:lvl w:ilvl="1" w:tplc="040E0003" w:tentative="1">
+      <w:start w:val="1"/>
+      <w:numFmt w:val="bullet"/>
+      <w:lvlText w:val="o"/>
+      <w:lvlJc w:val="left"/>
+      <w:pPr>
+        <w:ind w:left="4320" w:hanging="360"/>
+      </w:pPr>
+      <w:rPr>
+        <w:rFonts w:ascii="Courier New" w:hAnsi="Courier New" w:cs="Courier New" w:hint="default"/>
+      </w:rPr>
+    </w:lvl>
+    <w:lvl w:ilvl="2" w:tplc="040E0005" w:tentative="1">
+      <w:start w:val="1"/>
+      <w:numFmt w:val="bullet"/>
+      <w:lvlText w:val=""/>
+      <w:lvlJc w:val="left"/>
+      <w:pPr>
+        <w:ind w:left="5040" w:hanging="360"/>
+      </w:pPr>
+      <w:rPr>
+        <w:rFonts w:ascii="Wingdings" w:hAnsi="Wingdings" w:hint="default"/>
+      </w:rPr>
+    </w:lvl>
+    <w:lvl w:ilvl="3" w:tplc="040E0001" w:tentative="1">
+      <w:start w:val="1"/>
+      <w:numFmt w:val="bullet"/>
+      <w:lvlText w:val=""/>
+      <w:lvlJc w:val="left"/>
+      <w:pPr>
+        <w:ind w:left="5760" w:hanging="360"/>
+      </w:pPr>
+      <w:rPr>
+        <w:rFonts w:ascii="Symbol" w:hAnsi="Symbol" w:hint="default"/>
+      </w:rPr>
+    </w:lvl>
+    <w:lvl w:ilvl="4" w:tplc="040E0003" w:tentative="1">
+      <w:start w:val="1"/>
+      <w:numFmt w:val="bullet"/>
+      <w:lvlText w:val="o"/>
+      <w:lvlJc w:val="left"/>
+      <w:pPr>
+        <w:ind w:left="6480" w:hanging="360"/>
+      </w:pPr>
+      <w:rPr>
+        <w:rFonts w:ascii="Courier New" w:hAnsi="Courier New" w:cs="Courier New" w:hint="default"/>
+      </w:rPr>
+    </w:lvl>
+    <w:lvl w:ilvl="5" w:tplc="040E0005" w:tentative="1">
+      <w:start w:val="1"/>
+      <w:numFmt w:val="bullet"/>
+      <w:lvlText w:val=""/>
+      <w:lvlJc w:val="left"/>
+      <w:pPr>
+        <w:ind w:left="7200" w:hanging="360"/>
+      </w:pPr>
+      <w:rPr>
+        <w:rFonts w:ascii="Wingdings" w:hAnsi="Wingdings" w:hint="default"/>
+      </w:rPr>
+    </w:lvl>
+    <w:lvl w:ilvl="6" w:tplc="040E0001" w:tentative="1">
+      <w:start w:val="1"/>
+      <w:numFmt w:val="bullet"/>
+      <w:lvlText w:val=""/>
+      <w:lvlJc w:val="left"/>
+      <w:pPr>
+        <w:ind w:left="7920" w:hanging="360"/>
+      </w:pPr>
+      <w:rPr>
+        <w:rFonts w:ascii="Symbol" w:hAnsi="Symbol" w:hint="default"/>
+      </w:rPr>
+    </w:lvl>
+    <w:lvl w:ilvl="7" w:tplc="040E0003" w:tentative="1">
+      <w:start w:val="1"/>
+      <w:numFmt w:val="bullet"/>
+      <w:lvlText w:val="o"/>
+      <w:lvlJc w:val="left"/>
+      <w:pPr>
+        <w:ind w:left="8640" w:hanging="360"/>
+      </w:pPr>
+      <w:rPr>
+        <w:rFonts w:ascii="Courier New" w:hAnsi="Courier New" w:cs="Courier New" w:hint="default"/>
+      </w:rPr>
+    </w:lvl>
+    <w:lvl w:ilvl="8" w:tplc="040E0005" w:tentative="1">
+      <w:start w:val="1"/>
+      <w:numFmt w:val="bullet"/>
+      <w:lvlText w:val=""/>
+      <w:lvlJc w:val="left"/>
+      <w:pPr>
+        <w:ind w:left="9360" w:hanging="360"/>
+      </w:pPr>
+      <w:rPr>
+        <w:rFonts w:ascii="Wingdings" w:hAnsi="Wingdings" w:hint="default"/>
+      </w:rPr>
+    </w:lvl>
+  </w:abstractNum>
+  <w:abstractNum w:abstractNumId="11" w15:restartNumberingAfterBreak="0">
+    <w:nsid w:val="48E00F44"/>
+    <w:multiLevelType w:val="hybridMultilevel"/>
+    <w:tmpl w:val="95B48270"/>
+    <w:lvl w:ilvl="0" w:tplc="040E0001">
+      <w:start w:val="1"/>
+      <w:numFmt w:val="bullet"/>
+      <w:lvlText w:val=""/>
+      <w:lvlJc w:val="left"/>
+      <w:pPr>
+        <w:ind w:left="6480" w:hanging="360"/>
+      </w:pPr>
+      <w:rPr>
+        <w:rFonts w:ascii="Symbol" w:hAnsi="Symbol" w:hint="default"/>
+      </w:rPr>
+    </w:lvl>
+    <w:lvl w:ilvl="1" w:tplc="040E0003" w:tentative="1">
+      <w:start w:val="1"/>
+      <w:numFmt w:val="bullet"/>
+      <w:lvlText w:val="o"/>
+      <w:lvlJc w:val="left"/>
+      <w:pPr>
+        <w:ind w:left="7200" w:hanging="360"/>
+      </w:pPr>
+      <w:rPr>
+        <w:rFonts w:ascii="Courier New" w:hAnsi="Courier New" w:cs="Courier New" w:hint="default"/>
+      </w:rPr>
+    </w:lvl>
+    <w:lvl w:ilvl="2" w:tplc="040E0005" w:tentative="1">
+      <w:start w:val="1"/>
+      <w:numFmt w:val="bullet"/>
+      <w:lvlText w:val=""/>
+      <w:lvlJc w:val="left"/>
+      <w:pPr>
+        <w:ind w:left="7920" w:hanging="360"/>
+      </w:pPr>
+      <w:rPr>
+        <w:rFonts w:ascii="Wingdings" w:hAnsi="Wingdings" w:hint="default"/>
+      </w:rPr>
+    </w:lvl>
+    <w:lvl w:ilvl="3" w:tplc="040E0001" w:tentative="1">
+      <w:start w:val="1"/>
+      <w:numFmt w:val="bullet"/>
+      <w:lvlText w:val=""/>
+      <w:lvlJc w:val="left"/>
+      <w:pPr>
+        <w:ind w:left="8640" w:hanging="360"/>
+      </w:pPr>
+      <w:rPr>
+        <w:rFonts w:ascii="Symbol" w:hAnsi="Symbol" w:hint="default"/>
+      </w:rPr>
+    </w:lvl>
+    <w:lvl w:ilvl="4" w:tplc="040E0003" w:tentative="1">
+      <w:start w:val="1"/>
+      <w:numFmt w:val="bullet"/>
+      <w:lvlText w:val="o"/>
+      <w:lvlJc w:val="left"/>
+      <w:pPr>
+        <w:ind w:left="9360" w:hanging="360"/>
+      </w:pPr>
+      <w:rPr>
+        <w:rFonts w:ascii="Courier New" w:hAnsi="Courier New" w:cs="Courier New" w:hint="default"/>
+      </w:rPr>
+    </w:lvl>
+    <w:lvl w:ilvl="5" w:tplc="040E0005" w:tentative="1">
+      <w:start w:val="1"/>
+      <w:numFmt w:val="bullet"/>
+      <w:lvlText w:val=""/>
+      <w:lvlJc w:val="left"/>
+      <w:pPr>
+        <w:ind w:left="10080" w:hanging="360"/>
+      </w:pPr>
+      <w:rPr>
+        <w:rFonts w:ascii="Wingdings" w:hAnsi="Wingdings" w:hint="default"/>
+      </w:rPr>
+    </w:lvl>
+    <w:lvl w:ilvl="6" w:tplc="040E0001" w:tentative="1">
+      <w:start w:val="1"/>
+      <w:numFmt w:val="bullet"/>
+      <w:lvlText w:val=""/>
+      <w:lvlJc w:val="left"/>
+      <w:pPr>
+        <w:ind w:left="10800" w:hanging="360"/>
+      </w:pPr>
+      <w:rPr>
+        <w:rFonts w:ascii="Symbol" w:hAnsi="Symbol" w:hint="default"/>
+      </w:rPr>
+    </w:lvl>
+    <w:lvl w:ilvl="7" w:tplc="040E0003" w:tentative="1">
+      <w:start w:val="1"/>
+      <w:numFmt w:val="bullet"/>
+      <w:lvlText w:val="o"/>
+      <w:lvlJc w:val="left"/>
+      <w:pPr>
+        <w:ind w:left="11520" w:hanging="360"/>
+      </w:pPr>
+      <w:rPr>
+        <w:rFonts w:ascii="Courier New" w:hAnsi="Courier New" w:cs="Courier New" w:hint="default"/>
+      </w:rPr>
+    </w:lvl>
+    <w:lvl w:ilvl="8" w:tplc="040E0005" w:tentative="1">
+      <w:start w:val="1"/>
+      <w:numFmt w:val="bullet"/>
+      <w:lvlText w:val=""/>
+      <w:lvlJc w:val="left"/>
+      <w:pPr>
+        <w:ind w:left="12240" w:hanging="360"/>
+      </w:pPr>
+      <w:rPr>
+        <w:rFonts w:ascii="Wingdings" w:hAnsi="Wingdings" w:hint="default"/>
+      </w:rPr>
+    </w:lvl>
+  </w:abstractNum>
+  <w:abstractNum w:abstractNumId="12" w15:restartNumberingAfterBreak="0">
     <w:nsid w:val="514D2E46"/>
     <w:multiLevelType w:val="hybridMultilevel"/>
     <w:tmpl w:val="719E2CE4"/>
@@ -28120,7 +28996,7 @@
       </w:pPr>
     </w:lvl>
   </w:abstractNum>
-  <w:abstractNum w:abstractNumId="8" w15:restartNumberingAfterBreak="0">
+  <w:abstractNum w:abstractNumId="13" w15:restartNumberingAfterBreak="0">
     <w:nsid w:val="52887F9B"/>
     <w:multiLevelType w:val="hybridMultilevel"/>
     <w:tmpl w:val="F314DA22"/>
@@ -28233,7 +29109,7 @@
       </w:rPr>
     </w:lvl>
   </w:abstractNum>
-  <w:abstractNum w:abstractNumId="9" w15:restartNumberingAfterBreak="0">
+  <w:abstractNum w:abstractNumId="14" w15:restartNumberingAfterBreak="0">
     <w:nsid w:val="58796F61"/>
     <w:multiLevelType w:val="hybridMultilevel"/>
     <w:tmpl w:val="36DAD0EA"/>
@@ -28346,7 +29222,7 @@
       </w:rPr>
     </w:lvl>
   </w:abstractNum>
-  <w:abstractNum w:abstractNumId="10" w15:restartNumberingAfterBreak="0">
+  <w:abstractNum w:abstractNumId="15" w15:restartNumberingAfterBreak="0">
     <w:nsid w:val="6CE27272"/>
     <w:multiLevelType w:val="hybridMultilevel"/>
     <w:tmpl w:val="A39AE350"/>
@@ -28459,44 +29335,175 @@
       </w:rPr>
     </w:lvl>
   </w:abstractNum>
-  <w:num w:numId="1">
+  <w:abstractNum w:abstractNumId="16" w15:restartNumberingAfterBreak="0">
+    <w:nsid w:val="6D412E86"/>
+    <w:multiLevelType w:val="hybridMultilevel"/>
+    <w:tmpl w:val="2DB02A32"/>
+    <w:lvl w:ilvl="0" w:tplc="040E0001">
+      <w:start w:val="1"/>
+      <w:numFmt w:val="bullet"/>
+      <w:lvlText w:val=""/>
+      <w:lvlJc w:val="left"/>
+      <w:pPr>
+        <w:ind w:left="9360" w:hanging="360"/>
+      </w:pPr>
+      <w:rPr>
+        <w:rFonts w:ascii="Symbol" w:hAnsi="Symbol" w:hint="default"/>
+      </w:rPr>
+    </w:lvl>
+    <w:lvl w:ilvl="1" w:tplc="040E0003" w:tentative="1">
+      <w:start w:val="1"/>
+      <w:numFmt w:val="bullet"/>
+      <w:lvlText w:val="o"/>
+      <w:lvlJc w:val="left"/>
+      <w:pPr>
+        <w:ind w:left="10080" w:hanging="360"/>
+      </w:pPr>
+      <w:rPr>
+        <w:rFonts w:ascii="Courier New" w:hAnsi="Courier New" w:cs="Courier New" w:hint="default"/>
+      </w:rPr>
+    </w:lvl>
+    <w:lvl w:ilvl="2" w:tplc="040E0005" w:tentative="1">
+      <w:start w:val="1"/>
+      <w:numFmt w:val="bullet"/>
+      <w:lvlText w:val=""/>
+      <w:lvlJc w:val="left"/>
+      <w:pPr>
+        <w:ind w:left="10800" w:hanging="360"/>
+      </w:pPr>
+      <w:rPr>
+        <w:rFonts w:ascii="Wingdings" w:hAnsi="Wingdings" w:hint="default"/>
+      </w:rPr>
+    </w:lvl>
+    <w:lvl w:ilvl="3" w:tplc="040E0001" w:tentative="1">
+      <w:start w:val="1"/>
+      <w:numFmt w:val="bullet"/>
+      <w:lvlText w:val=""/>
+      <w:lvlJc w:val="left"/>
+      <w:pPr>
+        <w:ind w:left="11520" w:hanging="360"/>
+      </w:pPr>
+      <w:rPr>
+        <w:rFonts w:ascii="Symbol" w:hAnsi="Symbol" w:hint="default"/>
+      </w:rPr>
+    </w:lvl>
+    <w:lvl w:ilvl="4" w:tplc="040E0003" w:tentative="1">
+      <w:start w:val="1"/>
+      <w:numFmt w:val="bullet"/>
+      <w:lvlText w:val="o"/>
+      <w:lvlJc w:val="left"/>
+      <w:pPr>
+        <w:ind w:left="12240" w:hanging="360"/>
+      </w:pPr>
+      <w:rPr>
+        <w:rFonts w:ascii="Courier New" w:hAnsi="Courier New" w:cs="Courier New" w:hint="default"/>
+      </w:rPr>
+    </w:lvl>
+    <w:lvl w:ilvl="5" w:tplc="040E0005" w:tentative="1">
+      <w:start w:val="1"/>
+      <w:numFmt w:val="bullet"/>
+      <w:lvlText w:val=""/>
+      <w:lvlJc w:val="left"/>
+      <w:pPr>
+        <w:ind w:left="12960" w:hanging="360"/>
+      </w:pPr>
+      <w:rPr>
+        <w:rFonts w:ascii="Wingdings" w:hAnsi="Wingdings" w:hint="default"/>
+      </w:rPr>
+    </w:lvl>
+    <w:lvl w:ilvl="6" w:tplc="040E0001" w:tentative="1">
+      <w:start w:val="1"/>
+      <w:numFmt w:val="bullet"/>
+      <w:lvlText w:val=""/>
+      <w:lvlJc w:val="left"/>
+      <w:pPr>
+        <w:ind w:left="13680" w:hanging="360"/>
+      </w:pPr>
+      <w:rPr>
+        <w:rFonts w:ascii="Symbol" w:hAnsi="Symbol" w:hint="default"/>
+      </w:rPr>
+    </w:lvl>
+    <w:lvl w:ilvl="7" w:tplc="040E0003" w:tentative="1">
+      <w:start w:val="1"/>
+      <w:numFmt w:val="bullet"/>
+      <w:lvlText w:val="o"/>
+      <w:lvlJc w:val="left"/>
+      <w:pPr>
+        <w:ind w:left="14400" w:hanging="360"/>
+      </w:pPr>
+      <w:rPr>
+        <w:rFonts w:ascii="Courier New" w:hAnsi="Courier New" w:cs="Courier New" w:hint="default"/>
+      </w:rPr>
+    </w:lvl>
+    <w:lvl w:ilvl="8" w:tplc="040E0005" w:tentative="1">
+      <w:start w:val="1"/>
+      <w:numFmt w:val="bullet"/>
+      <w:lvlText w:val=""/>
+      <w:lvlJc w:val="left"/>
+      <w:pPr>
+        <w:ind w:left="15120" w:hanging="360"/>
+      </w:pPr>
+      <w:rPr>
+        <w:rFonts w:ascii="Wingdings" w:hAnsi="Wingdings" w:hint="default"/>
+      </w:rPr>
+    </w:lvl>
+  </w:abstractNum>
+  <w:num w:numId="1" w16cid:durableId="1177647441">
+    <w:abstractNumId w:val="13"/>
+  </w:num>
+  <w:num w:numId="2" w16cid:durableId="1636720243">
+    <w:abstractNumId w:val="9"/>
+  </w:num>
+  <w:num w:numId="3" w16cid:durableId="1116144260">
+    <w:abstractNumId w:val="3"/>
+  </w:num>
+  <w:num w:numId="4" w16cid:durableId="842277398">
+    <w:abstractNumId w:val="6"/>
+  </w:num>
+  <w:num w:numId="5" w16cid:durableId="280497634">
+    <w:abstractNumId w:val="12"/>
+  </w:num>
+  <w:num w:numId="6" w16cid:durableId="2054695532">
+    <w:abstractNumId w:val="1"/>
+  </w:num>
+  <w:num w:numId="7" w16cid:durableId="1506869436">
+    <w:abstractNumId w:val="4"/>
+  </w:num>
+  <w:num w:numId="8" w16cid:durableId="1134444338">
+    <w:abstractNumId w:val="5"/>
+  </w:num>
+  <w:num w:numId="9" w16cid:durableId="1331446884">
+    <w:abstractNumId w:val="15"/>
+  </w:num>
+  <w:num w:numId="10" w16cid:durableId="1946770149">
+    <w:abstractNumId w:val="14"/>
+  </w:num>
+  <w:num w:numId="11" w16cid:durableId="244461962">
+    <w:abstractNumId w:val="0"/>
+  </w:num>
+  <w:num w:numId="12" w16cid:durableId="1352876324">
     <w:abstractNumId w:val="8"/>
   </w:num>
-  <w:num w:numId="2">
-    <w:abstractNumId w:val="6"/>
+  <w:num w:numId="13" w16cid:durableId="1165245802">
+    <w:abstractNumId w:val="10"/>
   </w:num>
-  <w:num w:numId="3">
+  <w:num w:numId="14" w16cid:durableId="1535189285">
+    <w:abstractNumId w:val="11"/>
+  </w:num>
+  <w:num w:numId="15" w16cid:durableId="2049378073">
+    <w:abstractNumId w:val="16"/>
+  </w:num>
+  <w:num w:numId="16" w16cid:durableId="1204055223">
     <w:abstractNumId w:val="2"/>
   </w:num>
-  <w:num w:numId="4">
-    <w:abstractNumId w:val="5"/>
-  </w:num>
-  <w:num w:numId="5">
+  <w:num w:numId="17" w16cid:durableId="904872524">
     <w:abstractNumId w:val="7"/>
-  </w:num>
-  <w:num w:numId="6">
-    <w:abstractNumId w:val="1"/>
-  </w:num>
-  <w:num w:numId="7">
-    <w:abstractNumId w:val="3"/>
-  </w:num>
-  <w:num w:numId="8">
-    <w:abstractNumId w:val="4"/>
-  </w:num>
-  <w:num w:numId="9">
-    <w:abstractNumId w:val="10"/>
-  </w:num>
-  <w:num w:numId="10">
-    <w:abstractNumId w:val="9"/>
-  </w:num>
-  <w:num w:numId="11">
-    <w:abstractNumId w:val="0"/>
   </w:num>
 </w:numbering>
 </file>
 
 <file path=word/styles.xml><?xml version="1.0" encoding="utf-8"?>
-<w:styles xmlns:mc="http://schemas.openxmlformats.org/markup-compatibility/2006" xmlns:r="http://schemas.openxmlformats.org/officeDocument/2006/relationships" xmlns:w="http://schemas.openxmlformats.org/wordprocessingml/2006/main" xmlns:w14="http://schemas.microsoft.com/office/word/2010/wordml" xmlns:w15="http://schemas.microsoft.com/office/word/2012/wordml" xmlns:w16cid="http://schemas.microsoft.com/office/word/2016/wordml/cid" xmlns:w16se="http://schemas.microsoft.com/office/word/2015/wordml/symex" mc:Ignorable="w14 w15 w16se w16cid">
+<w:styles xmlns:mc="http://schemas.openxmlformats.org/markup-compatibility/2006" xmlns:r="http://schemas.openxmlformats.org/officeDocument/2006/relationships" xmlns:w="http://schemas.openxmlformats.org/wordprocessingml/2006/main" xmlns:w14="http://schemas.microsoft.com/office/word/2010/wordml" xmlns:w15="http://schemas.microsoft.com/office/word/2012/wordml" xmlns:w16cex="http://schemas.microsoft.com/office/word/2018/wordml/cex" xmlns:w16cid="http://schemas.microsoft.com/office/word/2016/wordml/cid" xmlns:w16="http://schemas.microsoft.com/office/word/2018/wordml" xmlns:w16sdtdh="http://schemas.microsoft.com/office/word/2020/wordml/sdtdatahash" xmlns:w16se="http://schemas.microsoft.com/office/word/2015/wordml/symex" mc:Ignorable="w14 w15 w16se w16cid w16 w16cex w16sdtdh">
   <w:docDefaults>
     <w:rPrDefault>
       <w:rPr>
@@ -28512,7 +29519,7 @@
       </w:pPr>
     </w:pPrDefault>
   </w:docDefaults>
-  <w:latentStyles w:defLockedState="0" w:defUIPriority="99" w:defSemiHidden="0" w:defUnhideWhenUsed="0" w:defQFormat="0" w:count="375">
+  <w:latentStyles w:defLockedState="0" w:defUIPriority="99" w:defSemiHidden="0" w:defUnhideWhenUsed="0" w:defQFormat="0" w:count="376">
     <w:lsdException w:name="Normal" w:uiPriority="0" w:qFormat="1"/>
     <w:lsdException w:name="heading 1" w:uiPriority="9" w:qFormat="1"/>
     <w:lsdException w:name="heading 2" w:semiHidden="1" w:uiPriority="9" w:unhideWhenUsed="1" w:qFormat="1"/>
@@ -28618,7 +29625,6 @@
     <w:lsdException w:name="HTML Sample" w:semiHidden="1" w:unhideWhenUsed="1"/>
     <w:lsdException w:name="HTML Typewriter" w:semiHidden="1" w:unhideWhenUsed="1"/>
     <w:lsdException w:name="HTML Variable" w:semiHidden="1" w:unhideWhenUsed="1"/>
-    <w:lsdException w:name="Normal Table" w:semiHidden="1" w:unhideWhenUsed="1"/>
     <w:lsdException w:name="annotation subject" w:semiHidden="1" w:unhideWhenUsed="1"/>
     <w:lsdException w:name="No List" w:semiHidden="1" w:unhideWhenUsed="1"/>
     <w:lsdException w:name="Outline List 1" w:semiHidden="1" w:unhideWhenUsed="1"/>
@@ -28665,10 +29671,8 @@
     <w:lsdException w:name="Table Subtle 2" w:semiHidden="1" w:unhideWhenUsed="1"/>
     <w:lsdException w:name="Table Web 1" w:semiHidden="1" w:unhideWhenUsed="1"/>
     <w:lsdException w:name="Table Web 2" w:semiHidden="1" w:unhideWhenUsed="1"/>
-    <w:lsdException w:name="Table Web 3" w:semiHidden="1" w:unhideWhenUsed="1"/>
     <w:lsdException w:name="Balloon Text" w:semiHidden="1" w:unhideWhenUsed="1"/>
     <w:lsdException w:name="Table Grid" w:uiPriority="39"/>
-    <w:lsdException w:name="Table Theme" w:semiHidden="1" w:unhideWhenUsed="1"/>
     <w:lsdException w:name="Placeholder Text" w:semiHidden="1"/>
     <w:lsdException w:name="No Spacing" w:uiPriority="1" w:qFormat="1"/>
     <w:lsdException w:name="Light Shading" w:uiPriority="60"/>
@@ -28888,6 +29892,7 @@
     <w:lsdException w:name="Smart Hyperlink" w:semiHidden="1" w:unhideWhenUsed="1"/>
     <w:lsdException w:name="Hashtag" w:semiHidden="1" w:unhideWhenUsed="1"/>
     <w:lsdException w:name="Unresolved Mention" w:semiHidden="1" w:unhideWhenUsed="1"/>
+    <w:lsdException w:name="Smart Link" w:semiHidden="1" w:unhideWhenUsed="1"/>
   </w:latentStyles>
   <w:style w:type="paragraph" w:default="1" w:styleId="Norml">
     <w:name w:val="Normal"/>

</xml_diff>

<commit_message>
Home, shop, user-editor bugfixes, Szakdoga
</commit_message>
<xml_diff>
--- a/szakdoga.docx
+++ b/szakdoga.docx
@@ -1,6 +1,6 @@
 
 <file path=word/document.xml><?xml version="1.0" encoding="utf-8"?>
-<w:document xmlns:wpc="http://schemas.microsoft.com/office/word/2010/wordprocessingCanvas" xmlns:cx="http://schemas.microsoft.com/office/drawing/2014/chartex" xmlns:cx1="http://schemas.microsoft.com/office/drawing/2015/9/8/chartex" xmlns:cx2="http://schemas.microsoft.com/office/drawing/2015/10/21/chartex" xmlns:cx3="http://schemas.microsoft.com/office/drawing/2016/5/9/chartex" xmlns:cx4="http://schemas.microsoft.com/office/drawing/2016/5/10/chartex" xmlns:cx5="http://schemas.microsoft.com/office/drawing/2016/5/11/chartex" xmlns:cx6="http://schemas.microsoft.com/office/drawing/2016/5/12/chartex" xmlns:cx7="http://schemas.microsoft.com/office/drawing/2016/5/13/chartex" xmlns:cx8="http://schemas.microsoft.com/office/drawing/2016/5/14/chartex" xmlns:mc="http://schemas.openxmlformats.org/markup-compatibility/2006" xmlns:aink="http://schemas.microsoft.com/office/drawing/2016/ink" xmlns:am3d="http://schemas.microsoft.com/office/drawing/2017/model3d" xmlns:o="urn:schemas-microsoft-com:office:office" xmlns:oel="http://schemas.microsoft.com/office/2019/extlst" xmlns:r="http://schemas.openxmlformats.org/officeDocument/2006/relationships" xmlns:m="http://schemas.openxmlformats.org/officeDocument/2006/math" xmlns:v="urn:schemas-microsoft-com:vml" xmlns:wp14="http://schemas.microsoft.com/office/word/2010/wordprocessingDrawing" xmlns:wp="http://schemas.openxmlformats.org/drawingml/2006/wordprocessingDrawing" xmlns:w10="urn:schemas-microsoft-com:office:word" xmlns:w="http://schemas.openxmlformats.org/wordprocessingml/2006/main" xmlns:w14="http://schemas.microsoft.com/office/word/2010/wordml" xmlns:w15="http://schemas.microsoft.com/office/word/2012/wordml" xmlns:w16cex="http://schemas.microsoft.com/office/word/2018/wordml/cex" xmlns:w16cid="http://schemas.microsoft.com/office/word/2016/wordml/cid" xmlns:w16="http://schemas.microsoft.com/office/word/2018/wordml" xmlns:w16du="http://schemas.microsoft.com/office/word/2023/wordml/word16du" xmlns:w16sdtdh="http://schemas.microsoft.com/office/word/2020/wordml/sdtdatahash" xmlns:w16se="http://schemas.microsoft.com/office/word/2015/wordml/symex" xmlns:wpg="http://schemas.microsoft.com/office/word/2010/wordprocessingGroup" xmlns:wpi="http://schemas.microsoft.com/office/word/2010/wordprocessingInk" xmlns:wne="http://schemas.microsoft.com/office/word/2006/wordml" xmlns:wps="http://schemas.microsoft.com/office/word/2010/wordprocessingShape" mc:Ignorable="w14 w15 w16se w16cid w16 w16cex w16sdtdh wp14">
+<w:document xmlns:wpc="http://schemas.microsoft.com/office/word/2010/wordprocessingCanvas" xmlns:cx="http://schemas.microsoft.com/office/drawing/2014/chartex" xmlns:cx1="http://schemas.microsoft.com/office/drawing/2015/9/8/chartex" xmlns:cx2="http://schemas.microsoft.com/office/drawing/2015/10/21/chartex" xmlns:cx3="http://schemas.microsoft.com/office/drawing/2016/5/9/chartex" xmlns:cx4="http://schemas.microsoft.com/office/drawing/2016/5/10/chartex" xmlns:cx5="http://schemas.microsoft.com/office/drawing/2016/5/11/chartex" xmlns:cx6="http://schemas.microsoft.com/office/drawing/2016/5/12/chartex" xmlns:cx7="http://schemas.microsoft.com/office/drawing/2016/5/13/chartex" xmlns:cx8="http://schemas.microsoft.com/office/drawing/2016/5/14/chartex" xmlns:mc="http://schemas.openxmlformats.org/markup-compatibility/2006" xmlns:aink="http://schemas.microsoft.com/office/drawing/2016/ink" xmlns:am3d="http://schemas.microsoft.com/office/drawing/2017/model3d" xmlns:o="urn:schemas-microsoft-com:office:office" xmlns:r="http://schemas.openxmlformats.org/officeDocument/2006/relationships" xmlns:m="http://schemas.openxmlformats.org/officeDocument/2006/math" xmlns:v="urn:schemas-microsoft-com:vml" xmlns:wp14="http://schemas.microsoft.com/office/word/2010/wordprocessingDrawing" xmlns:wp="http://schemas.openxmlformats.org/drawingml/2006/wordprocessingDrawing" xmlns:w10="urn:schemas-microsoft-com:office:word" xmlns:w="http://schemas.openxmlformats.org/wordprocessingml/2006/main" xmlns:w14="http://schemas.microsoft.com/office/word/2010/wordml" xmlns:w15="http://schemas.microsoft.com/office/word/2012/wordml" xmlns:w16cid="http://schemas.microsoft.com/office/word/2016/wordml/cid" xmlns:w16se="http://schemas.microsoft.com/office/word/2015/wordml/symex" xmlns:wpg="http://schemas.microsoft.com/office/word/2010/wordprocessingGroup" xmlns:wpi="http://schemas.microsoft.com/office/word/2010/wordprocessingInk" xmlns:wne="http://schemas.microsoft.com/office/word/2006/wordml" xmlns:wps="http://schemas.microsoft.com/office/word/2010/wordprocessingShape" mc:Ignorable="w14 w15 w16se w16cid wp14">
   <w:body>
     <w:p>
       <w:pPr>
@@ -1196,7 +1196,7 @@
             </w:rPr>
             <w:fldChar w:fldCharType="separate"/>
           </w:r>
-          <w:hyperlink w:anchor="_Toc133763454" w:history="1">
+          <w:hyperlink w:anchor="_Toc133874722" w:history="1">
             <w:r>
               <w:rPr>
                 <w:rStyle w:val="Hiperhivatkozs"/>
@@ -1225,7 +1225,7 @@
                 <w:noProof/>
                 <w:webHidden/>
               </w:rPr>
-              <w:instrText xml:space="preserve"> PAGEREF _Toc133763454 \h </w:instrText>
+              <w:instrText xml:space="preserve"> PAGEREF _Toc133874722 \h </w:instrText>
             </w:r>
             <w:r>
               <w:rPr>
@@ -1268,7 +1268,7 @@
               <w:lang w:eastAsia="hu-HU"/>
             </w:rPr>
           </w:pPr>
-          <w:hyperlink w:anchor="_Toc133763455" w:history="1">
+          <w:hyperlink w:anchor="_Toc133874723" w:history="1">
             <w:r>
               <w:rPr>
                 <w:rStyle w:val="Hiperhivatkozs"/>
@@ -1297,7 +1297,7 @@
                 <w:noProof/>
                 <w:webHidden/>
               </w:rPr>
-              <w:instrText xml:space="preserve"> PAGEREF _Toc133763455 \h </w:instrText>
+              <w:instrText xml:space="preserve"> PAGEREF _Toc133874723 \h </w:instrText>
             </w:r>
             <w:r>
               <w:rPr>
@@ -1340,7 +1340,7 @@
               <w:lang w:eastAsia="hu-HU"/>
             </w:rPr>
           </w:pPr>
-          <w:hyperlink w:anchor="_Toc133763456" w:history="1">
+          <w:hyperlink w:anchor="_Toc133874724" w:history="1">
             <w:r>
               <w:rPr>
                 <w:rStyle w:val="Hiperhivatkozs"/>
@@ -1369,7 +1369,7 @@
                 <w:noProof/>
                 <w:webHidden/>
               </w:rPr>
-              <w:instrText xml:space="preserve"> PAGEREF _Toc133763456 \h </w:instrText>
+              <w:instrText xml:space="preserve"> PAGEREF _Toc133874724 \h </w:instrText>
             </w:r>
             <w:r>
               <w:rPr>
@@ -1412,7 +1412,7 @@
               <w:lang w:eastAsia="hu-HU"/>
             </w:rPr>
           </w:pPr>
-          <w:hyperlink w:anchor="_Toc133763457" w:history="1">
+          <w:hyperlink w:anchor="_Toc133874725" w:history="1">
             <w:r>
               <w:rPr>
                 <w:rStyle w:val="Hiperhivatkozs"/>
@@ -1441,7 +1441,7 @@
                 <w:noProof/>
                 <w:webHidden/>
               </w:rPr>
-              <w:instrText xml:space="preserve"> PAGEREF _Toc133763457 \h </w:instrText>
+              <w:instrText xml:space="preserve"> PAGEREF _Toc133874725 \h </w:instrText>
             </w:r>
             <w:r>
               <w:rPr>
@@ -1484,7 +1484,7 @@
               <w:lang w:eastAsia="hu-HU"/>
             </w:rPr>
           </w:pPr>
-          <w:hyperlink w:anchor="_Toc133763458" w:history="1">
+          <w:hyperlink w:anchor="_Toc133874726" w:history="1">
             <w:r>
               <w:rPr>
                 <w:rStyle w:val="Hiperhivatkozs"/>
@@ -1492,7 +1492,7 @@
                 <w:b/>
                 <w:noProof/>
               </w:rPr>
-              <w:t>3. .NET MAUI</w:t>
+              <w:t>3. NET MAUI</w:t>
             </w:r>
             <w:r>
               <w:rPr>
@@ -1513,7 +1513,7 @@
                 <w:noProof/>
                 <w:webHidden/>
               </w:rPr>
-              <w:instrText xml:space="preserve"> PAGEREF _Toc133763458 \h </w:instrText>
+              <w:instrText xml:space="preserve"> PAGEREF _Toc133874726 \h </w:instrText>
             </w:r>
             <w:r>
               <w:rPr>
@@ -1556,7 +1556,7 @@
               <w:lang w:eastAsia="hu-HU"/>
             </w:rPr>
           </w:pPr>
-          <w:hyperlink w:anchor="_Toc133763459" w:history="1">
+          <w:hyperlink w:anchor="_Toc133874727" w:history="1">
             <w:r>
               <w:rPr>
                 <w:rStyle w:val="Hiperhivatkozs"/>
@@ -1585,7 +1585,7 @@
                 <w:noProof/>
                 <w:webHidden/>
               </w:rPr>
-              <w:instrText xml:space="preserve"> PAGEREF _Toc133763459 \h </w:instrText>
+              <w:instrText xml:space="preserve"> PAGEREF _Toc133874727 \h </w:instrText>
             </w:r>
             <w:r>
               <w:rPr>
@@ -1628,7 +1628,7 @@
               <w:lang w:eastAsia="hu-HU"/>
             </w:rPr>
           </w:pPr>
-          <w:hyperlink w:anchor="_Toc133763460" w:history="1">
+          <w:hyperlink w:anchor="_Toc133874728" w:history="1">
             <w:r>
               <w:rPr>
                 <w:rStyle w:val="Hiperhivatkozs"/>
@@ -1657,7 +1657,7 @@
                 <w:noProof/>
                 <w:webHidden/>
               </w:rPr>
-              <w:instrText xml:space="preserve"> PAGEREF _Toc133763460 \h </w:instrText>
+              <w:instrText xml:space="preserve"> PAGEREF _Toc133874728 \h </w:instrText>
             </w:r>
             <w:r>
               <w:rPr>
@@ -1700,7 +1700,7 @@
               <w:lang w:eastAsia="hu-HU"/>
             </w:rPr>
           </w:pPr>
-          <w:hyperlink w:anchor="_Toc133763461" w:history="1">
+          <w:hyperlink w:anchor="_Toc133874729" w:history="1">
             <w:r>
               <w:rPr>
                 <w:rStyle w:val="Hiperhivatkozs"/>
@@ -1729,7 +1729,7 @@
                 <w:noProof/>
                 <w:webHidden/>
               </w:rPr>
-              <w:instrText xml:space="preserve"> PAGEREF _Toc133763461 \h </w:instrText>
+              <w:instrText xml:space="preserve"> PAGEREF _Toc133874729 \h </w:instrText>
             </w:r>
             <w:r>
               <w:rPr>
@@ -1772,7 +1772,7 @@
               <w:lang w:eastAsia="hu-HU"/>
             </w:rPr>
           </w:pPr>
-          <w:hyperlink w:anchor="_Toc133763462" w:history="1">
+          <w:hyperlink w:anchor="_Toc133874730" w:history="1">
             <w:r>
               <w:rPr>
                 <w:rStyle w:val="Hiperhivatkozs"/>
@@ -1801,7 +1801,7 @@
                 <w:noProof/>
                 <w:webHidden/>
               </w:rPr>
-              <w:instrText xml:space="preserve"> PAGEREF _Toc133763462 \h </w:instrText>
+              <w:instrText xml:space="preserve"> PAGEREF _Toc133874730 \h </w:instrText>
             </w:r>
             <w:r>
               <w:rPr>
@@ -1844,7 +1844,7 @@
               <w:lang w:eastAsia="hu-HU"/>
             </w:rPr>
           </w:pPr>
-          <w:hyperlink w:anchor="_Toc133763463" w:history="1">
+          <w:hyperlink w:anchor="_Toc133874731" w:history="1">
             <w:r>
               <w:rPr>
                 <w:rStyle w:val="Hiperhivatkozs"/>
@@ -1873,7 +1873,7 @@
                 <w:noProof/>
                 <w:webHidden/>
               </w:rPr>
-              <w:instrText xml:space="preserve"> PAGEREF _Toc133763463 \h </w:instrText>
+              <w:instrText xml:space="preserve"> PAGEREF _Toc133874731 \h </w:instrText>
             </w:r>
             <w:r>
               <w:rPr>
@@ -1916,7 +1916,7 @@
               <w:lang w:eastAsia="hu-HU"/>
             </w:rPr>
           </w:pPr>
-          <w:hyperlink w:anchor="_Toc133763464" w:history="1">
+          <w:hyperlink w:anchor="_Toc133874732" w:history="1">
             <w:r>
               <w:rPr>
                 <w:rStyle w:val="Hiperhivatkozs"/>
@@ -1945,7 +1945,7 @@
                 <w:noProof/>
                 <w:webHidden/>
               </w:rPr>
-              <w:instrText xml:space="preserve"> PAGEREF _Toc133763464 \h </w:instrText>
+              <w:instrText xml:space="preserve"> PAGEREF _Toc133874732 \h </w:instrText>
             </w:r>
             <w:r>
               <w:rPr>
@@ -1988,7 +1988,7 @@
               <w:lang w:eastAsia="hu-HU"/>
             </w:rPr>
           </w:pPr>
-          <w:hyperlink w:anchor="_Toc133763465" w:history="1">
+          <w:hyperlink w:anchor="_Toc133874733" w:history="1">
             <w:r>
               <w:rPr>
                 <w:rStyle w:val="Hiperhivatkozs"/>
@@ -2017,7 +2017,7 @@
                 <w:noProof/>
                 <w:webHidden/>
               </w:rPr>
-              <w:instrText xml:space="preserve"> PAGEREF _Toc133763465 \h </w:instrText>
+              <w:instrText xml:space="preserve"> PAGEREF _Toc133874733 \h </w:instrText>
             </w:r>
             <w:r>
               <w:rPr>
@@ -2060,7 +2060,7 @@
               <w:lang w:eastAsia="hu-HU"/>
             </w:rPr>
           </w:pPr>
-          <w:hyperlink w:anchor="_Toc133763466" w:history="1">
+          <w:hyperlink w:anchor="_Toc133874734" w:history="1">
             <w:r>
               <w:rPr>
                 <w:rStyle w:val="Hiperhivatkozs"/>
@@ -2089,7 +2089,7 @@
                 <w:noProof/>
                 <w:webHidden/>
               </w:rPr>
-              <w:instrText xml:space="preserve"> PAGEREF _Toc133763466 \h </w:instrText>
+              <w:instrText xml:space="preserve"> PAGEREF _Toc133874734 \h </w:instrText>
             </w:r>
             <w:r>
               <w:rPr>
@@ -2132,7 +2132,7 @@
               <w:lang w:eastAsia="hu-HU"/>
             </w:rPr>
           </w:pPr>
-          <w:hyperlink w:anchor="_Toc133763467" w:history="1">
+          <w:hyperlink w:anchor="_Toc133874735" w:history="1">
             <w:r>
               <w:rPr>
                 <w:rStyle w:val="Hiperhivatkozs"/>
@@ -2161,7 +2161,7 @@
                 <w:noProof/>
                 <w:webHidden/>
               </w:rPr>
-              <w:instrText xml:space="preserve"> PAGEREF _Toc133763467 \h </w:instrText>
+              <w:instrText xml:space="preserve"> PAGEREF _Toc133874735 \h </w:instrText>
             </w:r>
             <w:r>
               <w:rPr>
@@ -2204,7 +2204,7 @@
               <w:lang w:eastAsia="hu-HU"/>
             </w:rPr>
           </w:pPr>
-          <w:hyperlink w:anchor="_Toc133763468" w:history="1">
+          <w:hyperlink w:anchor="_Toc133874736" w:history="1">
             <w:r>
               <w:rPr>
                 <w:rStyle w:val="Hiperhivatkozs"/>
@@ -2233,7 +2233,7 @@
                 <w:noProof/>
                 <w:webHidden/>
               </w:rPr>
-              <w:instrText xml:space="preserve"> PAGEREF _Toc133763468 \h </w:instrText>
+              <w:instrText xml:space="preserve"> PAGEREF _Toc133874736 \h </w:instrText>
             </w:r>
             <w:r>
               <w:rPr>
@@ -2276,7 +2276,7 @@
               <w:lang w:eastAsia="hu-HU"/>
             </w:rPr>
           </w:pPr>
-          <w:hyperlink w:anchor="_Toc133763469" w:history="1">
+          <w:hyperlink w:anchor="_Toc133874737" w:history="1">
             <w:r>
               <w:rPr>
                 <w:rStyle w:val="Hiperhivatkozs"/>
@@ -2305,7 +2305,7 @@
                 <w:noProof/>
                 <w:webHidden/>
               </w:rPr>
-              <w:instrText xml:space="preserve"> PAGEREF _Toc133763469 \h </w:instrText>
+              <w:instrText xml:space="preserve"> PAGEREF _Toc133874737 \h </w:instrText>
             </w:r>
             <w:r>
               <w:rPr>
@@ -2348,7 +2348,7 @@
               <w:lang w:eastAsia="hu-HU"/>
             </w:rPr>
           </w:pPr>
-          <w:hyperlink w:anchor="_Toc133763470" w:history="1">
+          <w:hyperlink w:anchor="_Toc133874738" w:history="1">
             <w:r>
               <w:rPr>
                 <w:rStyle w:val="Hiperhivatkozs"/>
@@ -2377,7 +2377,7 @@
                 <w:noProof/>
                 <w:webHidden/>
               </w:rPr>
-              <w:instrText xml:space="preserve"> PAGEREF _Toc133763470 \h </w:instrText>
+              <w:instrText xml:space="preserve"> PAGEREF _Toc133874738 \h </w:instrText>
             </w:r>
             <w:r>
               <w:rPr>
@@ -2420,7 +2420,7 @@
               <w:lang w:eastAsia="hu-HU"/>
             </w:rPr>
           </w:pPr>
-          <w:hyperlink w:anchor="_Toc133763471" w:history="1">
+          <w:hyperlink w:anchor="_Toc133874739" w:history="1">
             <w:r>
               <w:rPr>
                 <w:rStyle w:val="Hiperhivatkozs"/>
@@ -2449,7 +2449,7 @@
                 <w:noProof/>
                 <w:webHidden/>
               </w:rPr>
-              <w:instrText xml:space="preserve"> PAGEREF _Toc133763471 \h </w:instrText>
+              <w:instrText xml:space="preserve"> PAGEREF _Toc133874739 \h </w:instrText>
             </w:r>
             <w:r>
               <w:rPr>
@@ -2492,7 +2492,7 @@
               <w:lang w:eastAsia="hu-HU"/>
             </w:rPr>
           </w:pPr>
-          <w:hyperlink w:anchor="_Toc133763472" w:history="1">
+          <w:hyperlink w:anchor="_Toc133874740" w:history="1">
             <w:r>
               <w:rPr>
                 <w:rStyle w:val="Hiperhivatkozs"/>
@@ -2521,7 +2521,7 @@
                 <w:noProof/>
                 <w:webHidden/>
               </w:rPr>
-              <w:instrText xml:space="preserve"> PAGEREF _Toc133763472 \h </w:instrText>
+              <w:instrText xml:space="preserve"> PAGEREF _Toc133874740 \h </w:instrText>
             </w:r>
             <w:r>
               <w:rPr>
@@ -2564,7 +2564,7 @@
               <w:lang w:eastAsia="hu-HU"/>
             </w:rPr>
           </w:pPr>
-          <w:hyperlink w:anchor="_Toc133763473" w:history="1">
+          <w:hyperlink w:anchor="_Toc133874741" w:history="1">
             <w:r>
               <w:rPr>
                 <w:rStyle w:val="Hiperhivatkozs"/>
@@ -2593,7 +2593,7 @@
                 <w:noProof/>
                 <w:webHidden/>
               </w:rPr>
-              <w:instrText xml:space="preserve"> PAGEREF _Toc133763473 \h </w:instrText>
+              <w:instrText xml:space="preserve"> PAGEREF _Toc133874741 \h </w:instrText>
             </w:r>
             <w:r>
               <w:rPr>
@@ -2636,7 +2636,7 @@
               <w:lang w:eastAsia="hu-HU"/>
             </w:rPr>
           </w:pPr>
-          <w:hyperlink w:anchor="_Toc133763474" w:history="1">
+          <w:hyperlink w:anchor="_Toc133874742" w:history="1">
             <w:r>
               <w:rPr>
                 <w:rStyle w:val="Hiperhivatkozs"/>
@@ -2665,7 +2665,7 @@
                 <w:noProof/>
                 <w:webHidden/>
               </w:rPr>
-              <w:instrText xml:space="preserve"> PAGEREF _Toc133763474 \h </w:instrText>
+              <w:instrText xml:space="preserve"> PAGEREF _Toc133874742 \h </w:instrText>
             </w:r>
             <w:r>
               <w:rPr>
@@ -2708,7 +2708,7 @@
               <w:lang w:eastAsia="hu-HU"/>
             </w:rPr>
           </w:pPr>
-          <w:hyperlink w:anchor="_Toc133763475" w:history="1">
+          <w:hyperlink w:anchor="_Toc133874743" w:history="1">
             <w:r>
               <w:rPr>
                 <w:rStyle w:val="Hiperhivatkozs"/>
@@ -2716,7 +2716,7 @@
                 <w:b/>
                 <w:noProof/>
               </w:rPr>
-              <w:t>4. Controller-ek</w:t>
+              <w:t>4. Automatizált e-mail küldés</w:t>
             </w:r>
             <w:r>
               <w:rPr>
@@ -2737,7 +2737,7 @@
                 <w:noProof/>
                 <w:webHidden/>
               </w:rPr>
-              <w:instrText xml:space="preserve"> PAGEREF _Toc133763475 \h </w:instrText>
+              <w:instrText xml:space="preserve"> PAGEREF _Toc133874743 \h </w:instrText>
             </w:r>
             <w:r>
               <w:rPr>
@@ -2780,16 +2780,7 @@
               <w:lang w:eastAsia="hu-HU"/>
             </w:rPr>
           </w:pPr>
-          <w:hyperlink w:anchor="_Toc133763476" w:history="1">
-            <w:r>
-              <w:rPr>
-                <w:rStyle w:val="Hiperhivatkozs"/>
-                <w:rFonts w:ascii="Times New Roman" w:hAnsi="Times New Roman" w:cs="Times New Roman"/>
-                <w:b/>
-                <w:noProof/>
-              </w:rPr>
-              <w:t>5. Authentication és authorization</w:t>
-            </w:r>
+          <w:hyperlink w:anchor="_Toc133874744" w:history="1">
             <w:r>
               <w:rPr>
                 <w:noProof/>
@@ -2809,7 +2800,7 @@
                 <w:noProof/>
                 <w:webHidden/>
               </w:rPr>
-              <w:instrText xml:space="preserve"> PAGEREF _Toc133763476 \h </w:instrText>
+              <w:instrText xml:space="preserve"> PAGEREF _Toc133874744 \h </w:instrText>
             </w:r>
             <w:r>
               <w:rPr>
@@ -2852,7 +2843,70 @@
               <w:lang w:eastAsia="hu-HU"/>
             </w:rPr>
           </w:pPr>
-          <w:hyperlink w:anchor="_Toc133763477" w:history="1">
+          <w:hyperlink w:anchor="_Toc133874745" w:history="1">
+            <w:r>
+              <w:rPr>
+                <w:noProof/>
+                <w:webHidden/>
+              </w:rPr>
+              <w:tab/>
+            </w:r>
+            <w:r>
+              <w:rPr>
+                <w:noProof/>
+                <w:webHidden/>
+              </w:rPr>
+              <w:fldChar w:fldCharType="begin"/>
+            </w:r>
+            <w:r>
+              <w:rPr>
+                <w:noProof/>
+                <w:webHidden/>
+              </w:rPr>
+              <w:instrText xml:space="preserve"> PAGEREF _Toc133874745 \h </w:instrText>
+            </w:r>
+            <w:r>
+              <w:rPr>
+                <w:noProof/>
+                <w:webHidden/>
+              </w:rPr>
+            </w:r>
+            <w:r>
+              <w:rPr>
+                <w:noProof/>
+                <w:webHidden/>
+              </w:rPr>
+              <w:fldChar w:fldCharType="separate"/>
+            </w:r>
+            <w:r>
+              <w:rPr>
+                <w:noProof/>
+                <w:webHidden/>
+              </w:rPr>
+              <w:t>22</w:t>
+            </w:r>
+            <w:r>
+              <w:rPr>
+                <w:noProof/>
+                <w:webHidden/>
+              </w:rPr>
+              <w:fldChar w:fldCharType="end"/>
+            </w:r>
+          </w:hyperlink>
+        </w:p>
+        <w:p>
+          <w:pPr>
+            <w:pStyle w:val="TJ2"/>
+            <w:tabs>
+              <w:tab w:val="right" w:leader="dot" w:pos="9062"/>
+            </w:tabs>
+            <w:rPr>
+              <w:rFonts w:eastAsiaTheme="minorEastAsia"/>
+              <w:noProof/>
+              <w:lang w:eastAsia="hu-HU"/>
+            </w:rPr>
+          </w:pPr>
+          <w:hyperlink w:anchor="_Toc133874746" w:history="1">
             <w:r>
               <w:rPr>
                 <w:rStyle w:val="Hiperhivatkozs"/>
@@ -2860,7 +2914,7 @@
                 <w:b/>
                 <w:noProof/>
               </w:rPr>
-              <w:t>6. Összegzés</w:t>
+              <w:t>5. Controller-ek</w:t>
             </w:r>
             <w:r>
               <w:rPr>
@@ -2881,7 +2935,7 @@
                 <w:noProof/>
                 <w:webHidden/>
               </w:rPr>
-              <w:instrText xml:space="preserve"> PAGEREF _Toc133763477 \h </w:instrText>
+              <w:instrText xml:space="preserve"> PAGEREF _Toc133874746 \h </w:instrText>
             </w:r>
             <w:r>
               <w:rPr>
@@ -2902,6 +2956,150 @@
                 <w:webHidden/>
               </w:rPr>
               <w:t>23</w:t>
+            </w:r>
+            <w:r>
+              <w:rPr>
+                <w:noProof/>
+                <w:webHidden/>
+              </w:rPr>
+              <w:fldChar w:fldCharType="end"/>
+            </w:r>
+          </w:hyperlink>
+        </w:p>
+        <w:p>
+          <w:pPr>
+            <w:pStyle w:val="TJ2"/>
+            <w:tabs>
+              <w:tab w:val="right" w:leader="dot" w:pos="9062"/>
+            </w:tabs>
+            <w:rPr>
+              <w:rFonts w:eastAsiaTheme="minorEastAsia"/>
+              <w:noProof/>
+              <w:lang w:eastAsia="hu-HU"/>
+            </w:rPr>
+          </w:pPr>
+          <w:hyperlink w:anchor="_Toc133874747" w:history="1">
+            <w:r>
+              <w:rPr>
+                <w:rStyle w:val="Hiperhivatkozs"/>
+                <w:rFonts w:ascii="Times New Roman" w:hAnsi="Times New Roman" w:cs="Times New Roman"/>
+                <w:b/>
+                <w:noProof/>
+              </w:rPr>
+              <w:t>6. Authentication és authorization</w:t>
+            </w:r>
+            <w:r>
+              <w:rPr>
+                <w:noProof/>
+                <w:webHidden/>
+              </w:rPr>
+              <w:tab/>
+            </w:r>
+            <w:r>
+              <w:rPr>
+                <w:noProof/>
+                <w:webHidden/>
+              </w:rPr>
+              <w:fldChar w:fldCharType="begin"/>
+            </w:r>
+            <w:r>
+              <w:rPr>
+                <w:noProof/>
+                <w:webHidden/>
+              </w:rPr>
+              <w:instrText xml:space="preserve"> PAGEREF _Toc133874747 \h </w:instrText>
+            </w:r>
+            <w:r>
+              <w:rPr>
+                <w:noProof/>
+                <w:webHidden/>
+              </w:rPr>
+            </w:r>
+            <w:r>
+              <w:rPr>
+                <w:noProof/>
+                <w:webHidden/>
+              </w:rPr>
+              <w:fldChar w:fldCharType="separate"/>
+            </w:r>
+            <w:r>
+              <w:rPr>
+                <w:noProof/>
+                <w:webHidden/>
+              </w:rPr>
+              <w:t>24</w:t>
+            </w:r>
+            <w:r>
+              <w:rPr>
+                <w:noProof/>
+                <w:webHidden/>
+              </w:rPr>
+              <w:fldChar w:fldCharType="end"/>
+            </w:r>
+          </w:hyperlink>
+        </w:p>
+        <w:p>
+          <w:pPr>
+            <w:pStyle w:val="TJ2"/>
+            <w:tabs>
+              <w:tab w:val="right" w:leader="dot" w:pos="9062"/>
+            </w:tabs>
+            <w:rPr>
+              <w:rFonts w:eastAsiaTheme="minorEastAsia"/>
+              <w:noProof/>
+              <w:lang w:eastAsia="hu-HU"/>
+            </w:rPr>
+          </w:pPr>
+          <w:hyperlink w:anchor="_Toc133874748" w:history="1">
+            <w:r>
+              <w:rPr>
+                <w:rStyle w:val="Hiperhivatkozs"/>
+                <w:rFonts w:ascii="Times New Roman" w:hAnsi="Times New Roman" w:cs="Times New Roman"/>
+                <w:b/>
+                <w:noProof/>
+              </w:rPr>
+              <w:t>7. Összegzés</w:t>
+            </w:r>
+            <w:r>
+              <w:rPr>
+                <w:noProof/>
+                <w:webHidden/>
+              </w:rPr>
+              <w:tab/>
+            </w:r>
+            <w:r>
+              <w:rPr>
+                <w:noProof/>
+                <w:webHidden/>
+              </w:rPr>
+              <w:fldChar w:fldCharType="begin"/>
+            </w:r>
+            <w:r>
+              <w:rPr>
+                <w:noProof/>
+                <w:webHidden/>
+              </w:rPr>
+              <w:instrText xml:space="preserve"> PAGEREF _Toc133874748 \h </w:instrText>
+            </w:r>
+            <w:r>
+              <w:rPr>
+                <w:noProof/>
+                <w:webHidden/>
+              </w:rPr>
+            </w:r>
+            <w:r>
+              <w:rPr>
+                <w:noProof/>
+                <w:webHidden/>
+              </w:rPr>
+              <w:fldChar w:fldCharType="separate"/>
+            </w:r>
+            <w:r>
+              <w:rPr>
+                <w:noProof/>
+                <w:webHidden/>
+              </w:rPr>
+              <w:t>24</w:t>
             </w:r>
             <w:r>
               <w:rPr>
@@ -2924,7 +3122,7 @@
               <w:lang w:eastAsia="hu-HU"/>
             </w:rPr>
           </w:pPr>
-          <w:hyperlink w:anchor="_Toc133763478" w:history="1">
+          <w:hyperlink w:anchor="_Toc133874749" w:history="1">
             <w:r>
               <w:rPr>
                 <w:rStyle w:val="Hiperhivatkozs"/>
@@ -2953,7 +3151,7 @@
                 <w:noProof/>
                 <w:webHidden/>
               </w:rPr>
-              <w:instrText xml:space="preserve"> PAGEREF _Toc133763478 \h </w:instrText>
+              <w:instrText xml:space="preserve"> PAGEREF _Toc133874749 \h </w:instrText>
             </w:r>
             <w:r>
               <w:rPr>
@@ -2973,7 +3171,7 @@
                 <w:noProof/>
                 <w:webHidden/>
               </w:rPr>
-              <w:t>24</w:t>
+              <w:t>25</w:t>
             </w:r>
             <w:r>
               <w:rPr>
@@ -2996,7 +3194,7 @@
               <w:lang w:eastAsia="hu-HU"/>
             </w:rPr>
           </w:pPr>
-          <w:hyperlink w:anchor="_Toc133763479" w:history="1">
+          <w:hyperlink w:anchor="_Toc133874750" w:history="1">
             <w:r>
               <w:rPr>
                 <w:rStyle w:val="Hiperhivatkozs"/>
@@ -3025,7 +3223,7 @@
                 <w:noProof/>
                 <w:webHidden/>
               </w:rPr>
-              <w:instrText xml:space="preserve"> PAGEREF _Toc133763479 \h </w:instrText>
+              <w:instrText xml:space="preserve"> PAGEREF _Toc133874750 \h </w:instrText>
             </w:r>
             <w:r>
               <w:rPr>
@@ -3045,7 +3243,7 @@
                 <w:noProof/>
                 <w:webHidden/>
               </w:rPr>
-              <w:t>25</w:t>
+              <w:t>26</w:t>
             </w:r>
             <w:r>
               <w:rPr>
@@ -3068,7 +3266,7 @@
               <w:lang w:eastAsia="hu-HU"/>
             </w:rPr>
           </w:pPr>
-          <w:hyperlink w:anchor="_Toc133763480" w:history="1">
+          <w:hyperlink w:anchor="_Toc133874751" w:history="1">
             <w:r>
               <w:rPr>
                 <w:rStyle w:val="Hiperhivatkozs"/>
@@ -3097,7 +3295,7 @@
                 <w:noProof/>
                 <w:webHidden/>
               </w:rPr>
-              <w:instrText xml:space="preserve"> PAGEREF _Toc133763480 \h </w:instrText>
+              <w:instrText xml:space="preserve"> PAGEREF _Toc133874751 \h </w:instrText>
             </w:r>
             <w:r>
               <w:rPr>
@@ -3117,7 +3315,7 @@
                 <w:noProof/>
                 <w:webHidden/>
               </w:rPr>
-              <w:t>25</w:t>
+              <w:t>26</w:t>
             </w:r>
             <w:r>
               <w:rPr>
@@ -3140,7 +3338,7 @@
               <w:lang w:eastAsia="hu-HU"/>
             </w:rPr>
           </w:pPr>
-          <w:hyperlink w:anchor="_Toc133763481" w:history="1">
+          <w:hyperlink w:anchor="_Toc133874752" w:history="1">
             <w:r>
               <w:rPr>
                 <w:rStyle w:val="Hiperhivatkozs"/>
@@ -3169,7 +3367,7 @@
                 <w:noProof/>
                 <w:webHidden/>
               </w:rPr>
-              <w:instrText xml:space="preserve"> PAGEREF _Toc133763481 \h </w:instrText>
+              <w:instrText xml:space="preserve"> PAGEREF _Toc133874752 \h </w:instrText>
             </w:r>
             <w:r>
               <w:rPr>
@@ -3189,7 +3387,7 @@
                 <w:noProof/>
                 <w:webHidden/>
               </w:rPr>
-              <w:t>26</w:t>
+              <w:t>27</w:t>
             </w:r>
             <w:r>
               <w:rPr>
@@ -3212,7 +3410,7 @@
               <w:lang w:eastAsia="hu-HU"/>
             </w:rPr>
           </w:pPr>
-          <w:hyperlink w:anchor="_Toc133763482" w:history="1">
+          <w:hyperlink w:anchor="_Toc133874753" w:history="1">
             <w:r>
               <w:rPr>
                 <w:rStyle w:val="Hiperhivatkozs"/>
@@ -3241,7 +3439,7 @@
                 <w:noProof/>
                 <w:webHidden/>
               </w:rPr>
-              <w:instrText xml:space="preserve"> PAGEREF _Toc133763482 \h </w:instrText>
+              <w:instrText xml:space="preserve"> PAGEREF _Toc133874753 \h </w:instrText>
             </w:r>
             <w:r>
               <w:rPr>
@@ -3261,7 +3459,7 @@
                 <w:noProof/>
                 <w:webHidden/>
               </w:rPr>
-              <w:t>26</w:t>
+              <w:t>27</w:t>
             </w:r>
             <w:r>
               <w:rPr>
@@ -3284,7 +3482,7 @@
               <w:lang w:eastAsia="hu-HU"/>
             </w:rPr>
           </w:pPr>
-          <w:hyperlink w:anchor="_Toc133763483" w:history="1">
+          <w:hyperlink w:anchor="_Toc133874754" w:history="1">
             <w:r>
               <w:rPr>
                 <w:rStyle w:val="Hiperhivatkozs"/>
@@ -3313,7 +3511,7 @@
                 <w:noProof/>
                 <w:webHidden/>
               </w:rPr>
-              <w:instrText xml:space="preserve"> PAGEREF _Toc133763483 \h </w:instrText>
+              <w:instrText xml:space="preserve"> PAGEREF _Toc133874754 \h </w:instrText>
             </w:r>
             <w:r>
               <w:rPr>
@@ -3333,7 +3531,7 @@
                 <w:noProof/>
                 <w:webHidden/>
               </w:rPr>
-              <w:t>26</w:t>
+              <w:t>27</w:t>
             </w:r>
             <w:r>
               <w:rPr>
@@ -3356,7 +3554,7 @@
               <w:lang w:eastAsia="hu-HU"/>
             </w:rPr>
           </w:pPr>
-          <w:hyperlink w:anchor="_Toc133763484" w:history="1">
+          <w:hyperlink w:anchor="_Toc133874755" w:history="1">
             <w:r>
               <w:rPr>
                 <w:rStyle w:val="Hiperhivatkozs"/>
@@ -3385,7 +3583,7 @@
                 <w:noProof/>
                 <w:webHidden/>
               </w:rPr>
-              <w:instrText xml:space="preserve"> PAGEREF _Toc133763484 \h </w:instrText>
+              <w:instrText xml:space="preserve"> PAGEREF _Toc133874755 \h </w:instrText>
             </w:r>
             <w:r>
               <w:rPr>
@@ -3405,7 +3603,7 @@
                 <w:noProof/>
                 <w:webHidden/>
               </w:rPr>
-              <w:t>27</w:t>
+              <w:t>28</w:t>
             </w:r>
             <w:r>
               <w:rPr>
@@ -3428,7 +3626,7 @@
               <w:lang w:eastAsia="hu-HU"/>
             </w:rPr>
           </w:pPr>
-          <w:hyperlink w:anchor="_Toc133763485" w:history="1">
+          <w:hyperlink w:anchor="_Toc133874756" w:history="1">
             <w:r>
               <w:rPr>
                 <w:rStyle w:val="Hiperhivatkozs"/>
@@ -3457,7 +3655,7 @@
                 <w:noProof/>
                 <w:webHidden/>
               </w:rPr>
-              <w:instrText xml:space="preserve"> PAGEREF _Toc133763485 \h </w:instrText>
+              <w:instrText xml:space="preserve"> PAGEREF _Toc133874756 \h </w:instrText>
             </w:r>
             <w:r>
               <w:rPr>
@@ -3477,7 +3675,7 @@
                 <w:noProof/>
                 <w:webHidden/>
               </w:rPr>
-              <w:t>27</w:t>
+              <w:t>28</w:t>
             </w:r>
             <w:r>
               <w:rPr>
@@ -3500,7 +3698,7 @@
               <w:lang w:eastAsia="hu-HU"/>
             </w:rPr>
           </w:pPr>
-          <w:hyperlink w:anchor="_Toc133763486" w:history="1">
+          <w:hyperlink w:anchor="_Toc133874757" w:history="1">
             <w:r>
               <w:rPr>
                 <w:rStyle w:val="Hiperhivatkozs"/>
@@ -3529,7 +3727,7 @@
                 <w:noProof/>
                 <w:webHidden/>
               </w:rPr>
-              <w:instrText xml:space="preserve"> PAGEREF _Toc133763486 \h </w:instrText>
+              <w:instrText xml:space="preserve"> PAGEREF _Toc133874757 \h </w:instrText>
             </w:r>
             <w:r>
               <w:rPr>
@@ -3549,7 +3747,7 @@
                 <w:noProof/>
                 <w:webHidden/>
               </w:rPr>
-              <w:t>28</w:t>
+              <w:t>29</w:t>
             </w:r>
             <w:r>
               <w:rPr>
@@ -3572,7 +3770,7 @@
               <w:lang w:eastAsia="hu-HU"/>
             </w:rPr>
           </w:pPr>
-          <w:hyperlink w:anchor="_Toc133763487" w:history="1">
+          <w:hyperlink w:anchor="_Toc133874758" w:history="1">
             <w:r>
               <w:rPr>
                 <w:rStyle w:val="Hiperhivatkozs"/>
@@ -3601,7 +3799,7 @@
                 <w:noProof/>
                 <w:webHidden/>
               </w:rPr>
-              <w:instrText xml:space="preserve"> PAGEREF _Toc133763487 \h </w:instrText>
+              <w:instrText xml:space="preserve"> PAGEREF _Toc133874758 \h </w:instrText>
             </w:r>
             <w:r>
               <w:rPr>
@@ -3621,7 +3819,7 @@
                 <w:noProof/>
                 <w:webHidden/>
               </w:rPr>
-              <w:t>28</w:t>
+              <w:t>29</w:t>
             </w:r>
             <w:r>
               <w:rPr>
@@ -3644,7 +3842,7 @@
               <w:lang w:eastAsia="hu-HU"/>
             </w:rPr>
           </w:pPr>
-          <w:hyperlink w:anchor="_Toc133763488" w:history="1">
+          <w:hyperlink w:anchor="_Toc133874759" w:history="1">
             <w:r>
               <w:rPr>
                 <w:rStyle w:val="Hiperhivatkozs"/>
@@ -3673,7 +3871,7 @@
                 <w:noProof/>
                 <w:webHidden/>
               </w:rPr>
-              <w:instrText xml:space="preserve"> PAGEREF _Toc133763488 \h </w:instrText>
+              <w:instrText xml:space="preserve"> PAGEREF _Toc133874759 \h </w:instrText>
             </w:r>
             <w:r>
               <w:rPr>
@@ -3693,7 +3891,7 @@
                 <w:noProof/>
                 <w:webHidden/>
               </w:rPr>
-              <w:t>28</w:t>
+              <w:t>29</w:t>
             </w:r>
             <w:r>
               <w:rPr>
@@ -3716,7 +3914,7 @@
               <w:lang w:eastAsia="hu-HU"/>
             </w:rPr>
           </w:pPr>
-          <w:hyperlink w:anchor="_Toc133763489" w:history="1">
+          <w:hyperlink w:anchor="_Toc133874760" w:history="1">
             <w:r>
               <w:rPr>
                 <w:rStyle w:val="Hiperhivatkozs"/>
@@ -3745,7 +3943,7 @@
                 <w:noProof/>
                 <w:webHidden/>
               </w:rPr>
-              <w:instrText xml:space="preserve"> PAGEREF _Toc133763489 \h </w:instrText>
+              <w:instrText xml:space="preserve"> PAGEREF _Toc133874760 \h </w:instrText>
             </w:r>
             <w:r>
               <w:rPr>
@@ -3765,7 +3963,7 @@
                 <w:noProof/>
                 <w:webHidden/>
               </w:rPr>
-              <w:t>28</w:t>
+              <w:t>30</w:t>
             </w:r>
             <w:r>
               <w:rPr>
@@ -3788,7 +3986,7 @@
               <w:lang w:eastAsia="hu-HU"/>
             </w:rPr>
           </w:pPr>
-          <w:hyperlink w:anchor="_Toc133763490" w:history="1">
+          <w:hyperlink w:anchor="_Toc133874761" w:history="1">
             <w:r>
               <w:rPr>
                 <w:rStyle w:val="Hiperhivatkozs"/>
@@ -3817,7 +4015,7 @@
                 <w:noProof/>
                 <w:webHidden/>
               </w:rPr>
-              <w:instrText xml:space="preserve"> PAGEREF _Toc133763490 \h </w:instrText>
+              <w:instrText xml:space="preserve"> PAGEREF _Toc133874761 \h </w:instrText>
             </w:r>
             <w:r>
               <w:rPr>
@@ -3837,7 +4035,223 @@
                 <w:noProof/>
                 <w:webHidden/>
               </w:rPr>
-              <w:t>29</w:t>
+              <w:t>30</w:t>
+            </w:r>
+            <w:r>
+              <w:rPr>
+                <w:noProof/>
+                <w:webHidden/>
+              </w:rPr>
+              <w:fldChar w:fldCharType="end"/>
+            </w:r>
+          </w:hyperlink>
+        </w:p>
+        <w:p>
+          <w:pPr>
+            <w:pStyle w:val="TJ2"/>
+            <w:tabs>
+              <w:tab w:val="right" w:leader="dot" w:pos="9062"/>
+            </w:tabs>
+            <w:rPr>
+              <w:rFonts w:eastAsiaTheme="minorEastAsia"/>
+              <w:noProof/>
+              <w:lang w:eastAsia="hu-HU"/>
+            </w:rPr>
+          </w:pPr>
+          <w:hyperlink w:anchor="_Toc133874762" w:history="1">
+            <w:r>
+              <w:rPr>
+                <w:rStyle w:val="Hiperhivatkozs"/>
+                <w:rFonts w:ascii="Times New Roman" w:hAnsi="Times New Roman" w:cs="Times New Roman"/>
+                <w:b/>
+                <w:noProof/>
+              </w:rPr>
+              <w:t>12. Reszponzivitás</w:t>
+            </w:r>
+            <w:r>
+              <w:rPr>
+                <w:noProof/>
+                <w:webHidden/>
+              </w:rPr>
+              <w:tab/>
+            </w:r>
+            <w:r>
+              <w:rPr>
+                <w:noProof/>
+                <w:webHidden/>
+              </w:rPr>
+              <w:fldChar w:fldCharType="begin"/>
+            </w:r>
+            <w:r>
+              <w:rPr>
+                <w:noProof/>
+                <w:webHidden/>
+              </w:rPr>
+              <w:instrText xml:space="preserve"> PAGEREF _Toc133874762 \h </w:instrText>
+            </w:r>
+            <w:r>
+              <w:rPr>
+                <w:noProof/>
+                <w:webHidden/>
+              </w:rPr>
+            </w:r>
+            <w:r>
+              <w:rPr>
+                <w:noProof/>
+                <w:webHidden/>
+              </w:rPr>
+              <w:fldChar w:fldCharType="separate"/>
+            </w:r>
+            <w:r>
+              <w:rPr>
+                <w:noProof/>
+                <w:webHidden/>
+              </w:rPr>
+              <w:t>30</w:t>
+            </w:r>
+            <w:r>
+              <w:rPr>
+                <w:noProof/>
+                <w:webHidden/>
+              </w:rPr>
+              <w:fldChar w:fldCharType="end"/>
+            </w:r>
+          </w:hyperlink>
+        </w:p>
+        <w:p>
+          <w:pPr>
+            <w:pStyle w:val="TJ2"/>
+            <w:tabs>
+              <w:tab w:val="right" w:leader="dot" w:pos="9062"/>
+            </w:tabs>
+            <w:rPr>
+              <w:rFonts w:eastAsiaTheme="minorEastAsia"/>
+              <w:noProof/>
+              <w:lang w:eastAsia="hu-HU"/>
+            </w:rPr>
+          </w:pPr>
+          <w:hyperlink w:anchor="_Toc133874763" w:history="1">
+            <w:r>
+              <w:rPr>
+                <w:rStyle w:val="Hiperhivatkozs"/>
+                <w:rFonts w:ascii="Times New Roman" w:hAnsi="Times New Roman" w:cs="Times New Roman"/>
+                <w:b/>
+                <w:noProof/>
+              </w:rPr>
+              <w:t>13. Kódminőség</w:t>
+            </w:r>
+            <w:r>
+              <w:rPr>
+                <w:noProof/>
+                <w:webHidden/>
+              </w:rPr>
+              <w:tab/>
+            </w:r>
+            <w:r>
+              <w:rPr>
+                <w:noProof/>
+                <w:webHidden/>
+              </w:rPr>
+              <w:fldChar w:fldCharType="begin"/>
+            </w:r>
+            <w:r>
+              <w:rPr>
+                <w:noProof/>
+                <w:webHidden/>
+              </w:rPr>
+              <w:instrText xml:space="preserve"> PAGEREF _Toc133874763 \h </w:instrText>
+            </w:r>
+            <w:r>
+              <w:rPr>
+                <w:noProof/>
+                <w:webHidden/>
+              </w:rPr>
+            </w:r>
+            <w:r>
+              <w:rPr>
+                <w:noProof/>
+                <w:webHidden/>
+              </w:rPr>
+              <w:fldChar w:fldCharType="separate"/>
+            </w:r>
+            <w:r>
+              <w:rPr>
+                <w:noProof/>
+                <w:webHidden/>
+              </w:rPr>
+              <w:t>31</w:t>
+            </w:r>
+            <w:r>
+              <w:rPr>
+                <w:noProof/>
+                <w:webHidden/>
+              </w:rPr>
+              <w:fldChar w:fldCharType="end"/>
+            </w:r>
+          </w:hyperlink>
+        </w:p>
+        <w:p>
+          <w:pPr>
+            <w:pStyle w:val="TJ2"/>
+            <w:tabs>
+              <w:tab w:val="right" w:leader="dot" w:pos="9062"/>
+            </w:tabs>
+            <w:rPr>
+              <w:rFonts w:eastAsiaTheme="minorEastAsia"/>
+              <w:noProof/>
+              <w:lang w:eastAsia="hu-HU"/>
+            </w:rPr>
+          </w:pPr>
+          <w:hyperlink w:anchor="_Toc133874764" w:history="1">
+            <w:r>
+              <w:rPr>
+                <w:rStyle w:val="Hiperhivatkozs"/>
+                <w:rFonts w:ascii="Times New Roman" w:hAnsi="Times New Roman" w:cs="Times New Roman"/>
+                <w:b/>
+                <w:noProof/>
+              </w:rPr>
+              <w:t>14. Tesztelés</w:t>
+            </w:r>
+            <w:r>
+              <w:rPr>
+                <w:noProof/>
+                <w:webHidden/>
+              </w:rPr>
+              <w:tab/>
+            </w:r>
+            <w:r>
+              <w:rPr>
+                <w:noProof/>
+                <w:webHidden/>
+              </w:rPr>
+              <w:fldChar w:fldCharType="begin"/>
+            </w:r>
+            <w:r>
+              <w:rPr>
+                <w:noProof/>
+                <w:webHidden/>
+              </w:rPr>
+              <w:instrText xml:space="preserve"> PAGEREF _Toc133874764 \h </w:instrText>
+            </w:r>
+            <w:r>
+              <w:rPr>
+                <w:noProof/>
+                <w:webHidden/>
+              </w:rPr>
+            </w:r>
+            <w:r>
+              <w:rPr>
+                <w:noProof/>
+                <w:webHidden/>
+              </w:rPr>
+              <w:fldChar w:fldCharType="separate"/>
+            </w:r>
+            <w:r>
+              <w:rPr>
+                <w:noProof/>
+                <w:webHidden/>
+              </w:rPr>
+              <w:t>31</w:t>
             </w:r>
             <w:r>
               <w:rPr>
@@ -3860,7 +4274,7 @@
               <w:lang w:eastAsia="hu-HU"/>
             </w:rPr>
           </w:pPr>
-          <w:hyperlink w:anchor="_Toc133763491" w:history="1">
+          <w:hyperlink w:anchor="_Toc133874765" w:history="1">
             <w:r>
               <w:rPr>
                 <w:rStyle w:val="Hiperhivatkozs"/>
@@ -3889,7 +4303,7 @@
                 <w:noProof/>
                 <w:webHidden/>
               </w:rPr>
-              <w:instrText xml:space="preserve"> PAGEREF _Toc133763491 \h </w:instrText>
+              <w:instrText xml:space="preserve"> PAGEREF _Toc133874765 \h </w:instrText>
             </w:r>
             <w:r>
               <w:rPr>
@@ -3909,7 +4323,7 @@
                 <w:noProof/>
                 <w:webHidden/>
               </w:rPr>
-              <w:t>30</w:t>
+              <w:t>32</w:t>
             </w:r>
             <w:r>
               <w:rPr>
@@ -3932,7 +4346,7 @@
               <w:lang w:eastAsia="hu-HU"/>
             </w:rPr>
           </w:pPr>
-          <w:hyperlink w:anchor="_Toc133763492" w:history="1">
+          <w:hyperlink w:anchor="_Toc133874766" w:history="1">
             <w:r>
               <w:rPr>
                 <w:rStyle w:val="Hiperhivatkozs"/>
@@ -3961,7 +4375,7 @@
                 <w:noProof/>
                 <w:webHidden/>
               </w:rPr>
-              <w:instrText xml:space="preserve"> PAGEREF _Toc133763492 \h </w:instrText>
+              <w:instrText xml:space="preserve"> PAGEREF _Toc133874766 \h </w:instrText>
             </w:r>
             <w:r>
               <w:rPr>
@@ -3981,7 +4395,7 @@
                 <w:noProof/>
                 <w:webHidden/>
               </w:rPr>
-              <w:t>31</w:t>
+              <w:t>33</w:t>
             </w:r>
             <w:r>
               <w:rPr>
@@ -4010,6 +4424,8 @@
       <w:r>
         <w:br w:type="page"/>
       </w:r>
+      <w:bookmarkStart w:id="0" w:name="_GoBack"/>
+      <w:bookmarkEnd w:id="0"/>
     </w:p>
     <w:p>
       <w:pPr>
@@ -4021,7 +4437,7 @@
           <w:szCs w:val="36"/>
         </w:rPr>
       </w:pPr>
-      <w:bookmarkStart w:id="0" w:name="_Toc133763454"/>
+      <w:bookmarkStart w:id="1" w:name="_Toc133874722"/>
       <w:r>
         <w:rPr>
           <w:rFonts w:ascii="Times New Roman" w:hAnsi="Times New Roman" w:cs="Times New Roman"/>
@@ -4032,7 +4448,7 @@
         <w:lastRenderedPageBreak/>
         <w:t>TÉMAVÁLASZTÁS</w:t>
       </w:r>
-      <w:bookmarkEnd w:id="0"/>
+      <w:bookmarkEnd w:id="1"/>
     </w:p>
     <w:p>
       <w:pPr>
@@ -4427,7 +4843,7 @@
           <w:szCs w:val="36"/>
         </w:rPr>
       </w:pPr>
-      <w:bookmarkStart w:id="1" w:name="_Toc133763455"/>
+      <w:bookmarkStart w:id="2" w:name="_Toc133874723"/>
       <w:r>
         <w:rPr>
           <w:rFonts w:ascii="Times New Roman" w:hAnsi="Times New Roman" w:cs="Times New Roman"/>
@@ -4438,7 +4854,7 @@
         <w:lastRenderedPageBreak/>
         <w:t>FELHASZNÁLT TECHNOLÓGIÁK</w:t>
       </w:r>
-      <w:bookmarkEnd w:id="1"/>
+      <w:bookmarkEnd w:id="2"/>
     </w:p>
     <w:p>
       <w:r>
@@ -4525,7 +4941,7 @@
           <w:szCs w:val="32"/>
         </w:rPr>
       </w:pPr>
-      <w:bookmarkStart w:id="2" w:name="_Toc133763456"/>
+      <w:bookmarkStart w:id="3" w:name="_Toc133874724"/>
       <w:r>
         <w:rPr>
           <w:rFonts w:ascii="Times New Roman" w:hAnsi="Times New Roman" w:cs="Times New Roman"/>
@@ -4554,7 +4970,7 @@
         </w:rPr>
         <w:t>ongoDB</w:t>
       </w:r>
-      <w:bookmarkEnd w:id="2"/>
+      <w:bookmarkEnd w:id="3"/>
       <w:proofErr w:type="spellEnd"/>
     </w:p>
     <w:p/>
@@ -5031,7 +5447,7 @@
                 <v:stroke joinstyle="miter"/>
                 <v:path gradientshapeok="t" o:connecttype="rect"/>
               </v:shapetype>
-              <v:shape id="Szövegdoboz 3" o:spid="_x0000_s1026" type="#_x0000_t202" style="position:absolute;left:0;text-align:left;margin-left:64.05pt;margin-top:288.6pt;width:324.85pt;height:.05pt;z-index:251660288;visibility:visible;mso-wrap-style:square;mso-wrap-distance-left:9pt;mso-wrap-distance-top:0;mso-wrap-distance-right:9pt;mso-wrap-distance-bottom:0;mso-position-horizontal:absolute;mso-position-horizontal-relative:text;mso-position-vertical:absolute;mso-position-vertical-relative:text;v-text-anchor:top" o:gfxdata="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" stroked="f">
+              <v:shape id="Szövegdoboz 3" o:spid="_x0000_s1026" type="#_x0000_t202" style="position:absolute;left:0;text-align:left;margin-left:64.05pt;margin-top:288.6pt;width:324.85pt;height:.05pt;z-index:251660288;visibility:visible;mso-wrap-style:square;mso-wrap-distance-left:9pt;mso-wrap-distance-top:0;mso-wrap-distance-right:9pt;mso-wrap-distance-bottom:0;mso-position-horizontal:absolute;mso-position-horizontal-relative:text;mso-position-vertical:absolute;mso-position-vertical-relative:text;v-text-anchor:top" o:gfxdata="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" stroked="f">
                 <v:textbox style="mso-fit-shape-to-text:t" inset="0,0,0,0">
                   <w:txbxContent>
                     <w:p>
@@ -5379,7 +5795,7 @@
           <w:szCs w:val="32"/>
         </w:rPr>
       </w:pPr>
-      <w:bookmarkStart w:id="3" w:name="_Toc133763457"/>
+      <w:bookmarkStart w:id="4" w:name="_Toc133874725"/>
       <w:r>
         <w:rPr>
           <w:rFonts w:ascii="Times New Roman" w:hAnsi="Times New Roman" w:cs="Times New Roman"/>
@@ -5492,7 +5908,7 @@
         </w:rPr>
         <w:t xml:space="preserve"> Web API</w:t>
       </w:r>
-      <w:bookmarkEnd w:id="3"/>
+      <w:bookmarkEnd w:id="4"/>
     </w:p>
     <w:p>
       <w:pPr>
@@ -6467,7 +6883,7 @@
           <w:szCs w:val="32"/>
         </w:rPr>
       </w:pPr>
-      <w:bookmarkStart w:id="4" w:name="_Toc133763458"/>
+      <w:bookmarkStart w:id="5" w:name="_Toc133874726"/>
       <w:r>
         <w:rPr>
           <w:rFonts w:ascii="Times New Roman" w:hAnsi="Times New Roman" w:cs="Times New Roman"/>
@@ -6576,7 +6992,7 @@
         </w:rPr>
         <w:t>NET MAUI</w:t>
       </w:r>
-      <w:bookmarkEnd w:id="4"/>
+      <w:bookmarkEnd w:id="5"/>
     </w:p>
     <w:p>
       <w:pPr>
@@ -6730,7 +7146,7 @@
           </mc:Choice>
           <mc:Fallback>
             <w:pict>
-              <v:shape w14:anchorId="471253A4" id="Szövegdoboz 28" o:spid="_x0000_s1027" type="#_x0000_t202" style="position:absolute;left:0;text-align:left;margin-left:115.05pt;margin-top:269.85pt;width:223.05pt;height:.05pt;z-index:251691008;visibility:visible;mso-wrap-style:square;mso-wrap-distance-left:9pt;mso-wrap-distance-top:0;mso-wrap-distance-right:9pt;mso-wrap-distance-bottom:0;mso-position-horizontal:absolute;mso-position-horizontal-relative:text;mso-position-vertical:absolute;mso-position-vertical-relative:text;v-text-anchor:top" o:gfxdata="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" stroked="f">
+              <v:shape w14:anchorId="471253A4" id="Szövegdoboz 28" o:spid="_x0000_s1027" type="#_x0000_t202" style="position:absolute;left:0;text-align:left;margin-left:115.05pt;margin-top:269.85pt;width:223.05pt;height:.05pt;z-index:251691008;visibility:visible;mso-wrap-style:square;mso-wrap-distance-left:9pt;mso-wrap-distance-top:0;mso-wrap-distance-right:9pt;mso-wrap-distance-bottom:0;mso-position-horizontal:absolute;mso-position-horizontal-relative:text;mso-position-vertical:absolute;mso-position-vertical-relative:text;v-text-anchor:top" o:gfxdata="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" stroked="f">
                 <v:textbox style="mso-fit-shape-to-text:t" inset="0,0,0,0">
                   <w:txbxContent>
                     <w:p>
@@ -7147,7 +7563,7 @@
           <w:szCs w:val="32"/>
         </w:rPr>
       </w:pPr>
-      <w:bookmarkStart w:id="5" w:name="_Toc133763459"/>
+      <w:bookmarkStart w:id="6" w:name="_Toc133874727"/>
       <w:r>
         <w:rPr>
           <w:rFonts w:ascii="Times New Roman" w:hAnsi="Times New Roman" w:cs="Times New Roman"/>
@@ -7256,7 +7672,7 @@
         </w:rPr>
         <w:t>ngular</w:t>
       </w:r>
-      <w:bookmarkEnd w:id="5"/>
+      <w:bookmarkEnd w:id="6"/>
       <w:proofErr w:type="spellEnd"/>
     </w:p>
     <w:p/>
@@ -7946,7 +8362,7 @@
           </mc:Choice>
           <mc:Fallback>
             <w:pict>
-              <v:shape w14:anchorId="6C6F6C0C" id="Szövegdoboz 22" o:spid="_x0000_s1028" type="#_x0000_t202" style="position:absolute;left:0;text-align:left;margin-left:110.4pt;margin-top:269.5pt;width:248.85pt;height:.05pt;z-index:251683840;visibility:visible;mso-wrap-style:square;mso-wrap-distance-left:9pt;mso-wrap-distance-top:0;mso-wrap-distance-right:9pt;mso-wrap-distance-bottom:0;mso-position-horizontal:absolute;mso-position-horizontal-relative:text;mso-position-vertical:absolute;mso-position-vertical-relative:text;v-text-anchor:top" o:gfxdata="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" stroked="f">
+              <v:shape w14:anchorId="6C6F6C0C" id="Szövegdoboz 22" o:spid="_x0000_s1028" type="#_x0000_t202" style="position:absolute;left:0;text-align:left;margin-left:110.4pt;margin-top:269.5pt;width:248.85pt;height:.05pt;z-index:251683840;visibility:visible;mso-wrap-style:square;mso-wrap-distance-left:9pt;mso-wrap-distance-top:0;mso-wrap-distance-right:9pt;mso-wrap-distance-bottom:0;mso-position-horizontal:absolute;mso-position-horizontal-relative:text;mso-position-vertical:absolute;mso-position-vertical-relative:text;v-text-anchor:top" o:gfxdata="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" stroked="f">
                 <v:textbox style="mso-fit-shape-to-text:t" inset="0,0,0,0">
                   <w:txbxContent>
                     <w:p>
@@ -8229,7 +8645,7 @@
           <w:szCs w:val="32"/>
         </w:rPr>
       </w:pPr>
-      <w:bookmarkStart w:id="6" w:name="_Toc133763460"/>
+      <w:bookmarkStart w:id="7" w:name="_Toc133874728"/>
       <w:r>
         <w:rPr>
           <w:rFonts w:ascii="Times New Roman" w:hAnsi="Times New Roman" w:cs="Times New Roman"/>
@@ -8329,7 +8745,7 @@
         </w:rPr>
         <w:t>TypeScript</w:t>
       </w:r>
-      <w:bookmarkEnd w:id="6"/>
+      <w:bookmarkEnd w:id="7"/>
       <w:proofErr w:type="spellEnd"/>
     </w:p>
     <w:p/>
@@ -8645,7 +9061,7 @@
           <w:szCs w:val="32"/>
         </w:rPr>
       </w:pPr>
-      <w:bookmarkStart w:id="7" w:name="_Toc133763461"/>
+      <w:bookmarkStart w:id="8" w:name="_Toc133874729"/>
       <w:r>
         <w:rPr>
           <w:rFonts w:ascii="Times New Roman" w:hAnsi="Times New Roman" w:cs="Times New Roman"/>
@@ -8744,7 +9160,7 @@
         </w:rPr>
         <w:t>CSS</w:t>
       </w:r>
-      <w:bookmarkEnd w:id="7"/>
+      <w:bookmarkEnd w:id="8"/>
     </w:p>
     <w:p>
       <w:pPr>
@@ -8986,7 +9402,7 @@
           </mc:Choice>
           <mc:Fallback>
             <w:pict>
-              <v:shape w14:anchorId="12CE31C3" id="Szövegdoboz 14" o:spid="_x0000_s1029" type="#_x0000_t202" style="position:absolute;left:0;text-align:left;margin-left:99.85pt;margin-top:231.55pt;width:253.95pt;height:.05pt;z-index:251674624;visibility:visible;mso-wrap-style:square;mso-wrap-distance-left:9pt;mso-wrap-distance-top:0;mso-wrap-distance-right:9pt;mso-wrap-distance-bottom:0;mso-position-horizontal:absolute;mso-position-horizontal-relative:text;mso-position-vertical:absolute;mso-position-vertical-relative:text;v-text-anchor:top" o:gfxdata="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" stroked="f">
+              <v:shape w14:anchorId="12CE31C3" id="Szövegdoboz 14" o:spid="_x0000_s1029" type="#_x0000_t202" style="position:absolute;left:0;text-align:left;margin-left:99.85pt;margin-top:231.55pt;width:253.95pt;height:.05pt;z-index:251674624;visibility:visible;mso-wrap-style:square;mso-wrap-distance-left:9pt;mso-wrap-distance-top:0;mso-wrap-distance-right:9pt;mso-wrap-distance-bottom:0;mso-position-horizontal:absolute;mso-position-horizontal-relative:text;mso-position-vertical:absolute;mso-position-vertical-relative:text;v-text-anchor:top" o:gfxdata="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" stroked="f">
                 <v:textbox style="mso-fit-shape-to-text:t" inset="0,0,0,0">
                   <w:txbxContent>
                     <w:p>
@@ -9283,7 +9699,7 @@
           <w:szCs w:val="32"/>
         </w:rPr>
       </w:pPr>
-      <w:bookmarkStart w:id="8" w:name="_Toc133763462"/>
+      <w:bookmarkStart w:id="9" w:name="_Toc133874730"/>
       <w:r>
         <w:rPr>
           <w:rFonts w:ascii="Times New Roman" w:hAnsi="Times New Roman" w:cs="Times New Roman"/>
@@ -9392,7 +9808,7 @@
         </w:rPr>
         <w:t>Token</w:t>
       </w:r>
-      <w:bookmarkEnd w:id="8"/>
+      <w:bookmarkEnd w:id="9"/>
       <w:proofErr w:type="spellEnd"/>
     </w:p>
     <w:p>
@@ -9631,7 +10047,7 @@
           </mc:Choice>
           <mc:Fallback>
             <w:pict>
-              <v:shape w14:anchorId="340F0355" id="Szövegdoboz 25" o:spid="_x0000_s1030" type="#_x0000_t202" style="position:absolute;left:0;text-align:left;margin-left:82.8pt;margin-top:222.8pt;width:287.4pt;height:.05pt;z-index:251760640;visibility:visible;mso-wrap-style:square;mso-wrap-distance-left:9pt;mso-wrap-distance-top:0;mso-wrap-distance-right:9pt;mso-wrap-distance-bottom:0;mso-position-horizontal:absolute;mso-position-horizontal-relative:text;mso-position-vertical:absolute;mso-position-vertical-relative:text;v-text-anchor:top" o:gfxdata="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" stroked="f">
+              <v:shape w14:anchorId="340F0355" id="Szövegdoboz 25" o:spid="_x0000_s1030" type="#_x0000_t202" style="position:absolute;left:0;text-align:left;margin-left:82.8pt;margin-top:222.8pt;width:287.4pt;height:.05pt;z-index:251760640;visibility:visible;mso-wrap-style:square;mso-wrap-distance-left:9pt;mso-wrap-distance-top:0;mso-wrap-distance-right:9pt;mso-wrap-distance-bottom:0;mso-position-horizontal:absolute;mso-position-horizontal-relative:text;mso-position-vertical:absolute;mso-position-vertical-relative:text;v-text-anchor:top" o:gfxdata="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" stroked="f">
                 <v:textbox style="mso-fit-shape-to-text:t" inset="0,0,0,0">
                   <w:txbxContent>
                     <w:p>
@@ -10078,7 +10494,7 @@
           <w:szCs w:val="32"/>
         </w:rPr>
       </w:pPr>
-      <w:bookmarkStart w:id="9" w:name="_Toc133763463"/>
+      <w:bookmarkStart w:id="10" w:name="_Toc133874731"/>
       <w:r>
         <w:rPr>
           <w:rFonts w:ascii="Times New Roman" w:hAnsi="Times New Roman" w:cs="Times New Roman"/>
@@ -10107,7 +10523,7 @@
         </w:rPr>
         <w:t>Bootstrap</w:t>
       </w:r>
-      <w:bookmarkEnd w:id="9"/>
+      <w:bookmarkEnd w:id="10"/>
       <w:proofErr w:type="spellEnd"/>
     </w:p>
     <w:p/>
@@ -10710,7 +11126,7 @@
           <w:szCs w:val="32"/>
         </w:rPr>
       </w:pPr>
-      <w:bookmarkStart w:id="10" w:name="_Toc133763464"/>
+      <w:bookmarkStart w:id="11" w:name="_Toc133874732"/>
       <w:r>
         <w:rPr>
           <w:rFonts w:ascii="Times New Roman" w:hAnsi="Times New Roman" w:cs="Times New Roman"/>
@@ -10810,7 +11226,7 @@
         </w:rPr>
         <w:t>Mockaroo</w:t>
       </w:r>
-      <w:bookmarkEnd w:id="10"/>
+      <w:bookmarkEnd w:id="11"/>
       <w:proofErr w:type="spellEnd"/>
     </w:p>
     <w:p>
@@ -11075,7 +11491,7 @@
           </mc:Choice>
           <mc:Fallback>
             <w:pict>
-              <v:shape w14:anchorId="5DFE990A" id="Szövegdoboz 32" o:spid="_x0000_s1031" type="#_x0000_t202" style="position:absolute;margin-left:55.05pt;margin-top:319.75pt;width:343.25pt;height:.05pt;z-index:251752448;visibility:visible;mso-wrap-style:square;mso-wrap-distance-left:9pt;mso-wrap-distance-top:0;mso-wrap-distance-right:9pt;mso-wrap-distance-bottom:0;mso-position-horizontal:absolute;mso-position-horizontal-relative:text;mso-position-vertical:absolute;mso-position-vertical-relative:text;v-text-anchor:top" o:gfxdata="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" stroked="f">
+              <v:shape w14:anchorId="5DFE990A" id="Szövegdoboz 32" o:spid="_x0000_s1031" type="#_x0000_t202" style="position:absolute;margin-left:55.05pt;margin-top:319.75pt;width:343.25pt;height:.05pt;z-index:251752448;visibility:visible;mso-wrap-style:square;mso-wrap-distance-left:9pt;mso-wrap-distance-top:0;mso-wrap-distance-right:9pt;mso-wrap-distance-bottom:0;mso-position-horizontal:absolute;mso-position-horizontal-relative:text;mso-position-vertical:absolute;mso-position-vertical-relative:text;v-text-anchor:top" o:gfxdata="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" stroked="f">
                 <v:textbox style="mso-fit-shape-to-text:t" inset="0,0,0,0">
                   <w:txbxContent>
                     <w:p>
@@ -11290,7 +11706,7 @@
           <w:szCs w:val="32"/>
         </w:rPr>
       </w:pPr>
-      <w:bookmarkStart w:id="11" w:name="_Toc133763465"/>
+      <w:bookmarkStart w:id="12" w:name="_Toc133874733"/>
       <w:r>
         <w:rPr>
           <w:rFonts w:ascii="Times New Roman" w:hAnsi="Times New Roman" w:cs="Times New Roman"/>
@@ -11399,7 +11815,7 @@
         </w:rPr>
         <w:t>GitHub</w:t>
       </w:r>
-      <w:bookmarkEnd w:id="11"/>
+      <w:bookmarkEnd w:id="12"/>
     </w:p>
     <w:p/>
     <w:p>
@@ -11840,7 +12256,7 @@
           <w:szCs w:val="32"/>
         </w:rPr>
       </w:pPr>
-      <w:bookmarkStart w:id="12" w:name="_Toc133763466"/>
+      <w:bookmarkStart w:id="13" w:name="_Toc133874734"/>
       <w:r>
         <w:rPr>
           <w:rFonts w:ascii="Times New Roman" w:hAnsi="Times New Roman" w:cs="Times New Roman"/>
@@ -11949,7 +12365,7 @@
         </w:rPr>
         <w:t>Trello</w:t>
       </w:r>
-      <w:bookmarkEnd w:id="12"/>
+      <w:bookmarkEnd w:id="13"/>
       <w:proofErr w:type="spellEnd"/>
     </w:p>
     <w:p/>
@@ -12247,7 +12663,7 @@
           </mc:Choice>
           <mc:Fallback>
             <w:pict>
-              <v:shape w14:anchorId="5F96F0D4" id="Szövegdoboz 18" o:spid="_x0000_s1032" type="#_x0000_t202" style="position:absolute;left:0;text-align:left;margin-left:.2pt;margin-top:332.65pt;width:453.25pt;height:.05pt;z-index:251677696;visibility:visible;mso-wrap-style:square;mso-wrap-distance-left:9pt;mso-wrap-distance-top:0;mso-wrap-distance-right:9pt;mso-wrap-distance-bottom:0;mso-position-horizontal:absolute;mso-position-horizontal-relative:text;mso-position-vertical:absolute;mso-position-vertical-relative:text;v-text-anchor:top" o:gfxdata="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" stroked="f">
+              <v:shape w14:anchorId="5F96F0D4" id="Szövegdoboz 18" o:spid="_x0000_s1032" type="#_x0000_t202" style="position:absolute;left:0;text-align:left;margin-left:.2pt;margin-top:332.65pt;width:453.25pt;height:.05pt;z-index:251677696;visibility:visible;mso-wrap-style:square;mso-wrap-distance-left:9pt;mso-wrap-distance-top:0;mso-wrap-distance-right:9pt;mso-wrap-distance-bottom:0;mso-position-horizontal:absolute;mso-position-horizontal-relative:text;mso-position-vertical:absolute;mso-position-vertical-relative:text;v-text-anchor:top" o:gfxdata="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" stroked="f">
                 <v:textbox style="mso-fit-shape-to-text:t" inset="0,0,0,0">
                   <w:txbxContent>
                     <w:p>
@@ -12420,7 +12836,7 @@
           <w:szCs w:val="32"/>
         </w:rPr>
       </w:pPr>
-      <w:bookmarkStart w:id="13" w:name="_Toc133763467"/>
+      <w:bookmarkStart w:id="14" w:name="_Toc133874735"/>
       <w:r>
         <w:rPr>
           <w:rFonts w:ascii="Times New Roman" w:hAnsi="Times New Roman" w:cs="Times New Roman"/>
@@ -12529,7 +12945,7 @@
         </w:rPr>
         <w:t>Discord</w:t>
       </w:r>
-      <w:bookmarkEnd w:id="13"/>
+      <w:bookmarkEnd w:id="14"/>
       <w:proofErr w:type="spellEnd"/>
     </w:p>
     <w:p/>
@@ -12900,7 +13316,7 @@
           </mc:Choice>
           <mc:Fallback>
             <w:pict>
-              <v:shape w14:anchorId="32046C2A" id="Szövegdoboz 20" o:spid="_x0000_s1033" type="#_x0000_t202" style="position:absolute;left:0;text-align:left;margin-left:.2pt;margin-top:326.6pt;width:453.25pt;height:.05pt;z-index:251680768;visibility:visible;mso-wrap-style:square;mso-wrap-distance-left:9pt;mso-wrap-distance-top:0;mso-wrap-distance-right:9pt;mso-wrap-distance-bottom:0;mso-position-horizontal:absolute;mso-position-horizontal-relative:text;mso-position-vertical:absolute;mso-position-vertical-relative:text;v-text-anchor:top" o:gfxdata="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" stroked="f">
+              <v:shape w14:anchorId="32046C2A" id="Szövegdoboz 20" o:spid="_x0000_s1033" type="#_x0000_t202" style="position:absolute;left:0;text-align:left;margin-left:.2pt;margin-top:326.6pt;width:453.25pt;height:.05pt;z-index:251680768;visibility:visible;mso-wrap-style:square;mso-wrap-distance-left:9pt;mso-wrap-distance-top:0;mso-wrap-distance-right:9pt;mso-wrap-distance-bottom:0;mso-position-horizontal:absolute;mso-position-horizontal-relative:text;mso-position-vertical:absolute;mso-position-vertical-relative:text;v-text-anchor:top" o:gfxdata="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" stroked="f">
                 <v:textbox style="mso-fit-shape-to-text:t" inset="0,0,0,0">
                   <w:txbxContent>
                     <w:p>
@@ -13121,7 +13537,7 @@
           <w:szCs w:val="32"/>
         </w:rPr>
       </w:pPr>
-      <w:bookmarkStart w:id="14" w:name="_Toc133763468"/>
+      <w:bookmarkStart w:id="15" w:name="_Toc133874736"/>
       <w:r>
         <w:rPr>
           <w:rFonts w:ascii="Times New Roman" w:hAnsi="Times New Roman" w:cs="Times New Roman"/>
@@ -13241,7 +13657,7 @@
         </w:rPr>
         <w:t>Code</w:t>
       </w:r>
-      <w:bookmarkEnd w:id="14"/>
+      <w:bookmarkEnd w:id="15"/>
       <w:proofErr w:type="spellEnd"/>
     </w:p>
     <w:p>
@@ -14795,7 +15211,7 @@
           <w:szCs w:val="32"/>
         </w:rPr>
       </w:pPr>
-      <w:bookmarkStart w:id="15" w:name="_Toc133763469"/>
+      <w:bookmarkStart w:id="16" w:name="_Toc133874737"/>
       <w:r>
         <w:rPr>
           <w:rFonts w:ascii="Times New Roman" w:hAnsi="Times New Roman" w:cs="Times New Roman"/>
@@ -14905,7 +15321,7 @@
         </w:rPr>
         <w:t xml:space="preserve"> 2022</w:t>
       </w:r>
-      <w:bookmarkEnd w:id="15"/>
+      <w:bookmarkEnd w:id="16"/>
     </w:p>
     <w:p/>
     <w:p>
@@ -15173,7 +15589,7 @@
           <w:szCs w:val="36"/>
         </w:rPr>
       </w:pPr>
-      <w:bookmarkStart w:id="16" w:name="_Toc133763470"/>
+      <w:bookmarkStart w:id="17" w:name="_Toc133874738"/>
       <w:r>
         <w:rPr>
           <w:rFonts w:ascii="Times New Roman" w:hAnsi="Times New Roman" w:cs="Times New Roman"/>
@@ -15184,7 +15600,7 @@
         <w:lastRenderedPageBreak/>
         <w:t>ADATBÁZIS</w:t>
       </w:r>
-      <w:bookmarkEnd w:id="16"/>
+      <w:bookmarkEnd w:id="17"/>
     </w:p>
     <w:p/>
     <w:p>
@@ -15875,7 +16291,7 @@
           </mc:Choice>
           <mc:Fallback>
             <w:pict>
-              <v:shape w14:anchorId="714701B9" id="Szövegdoboz 34" o:spid="_x0000_s1034" type="#_x0000_t202" style="position:absolute;left:0;text-align:left;margin-left:.2pt;margin-top:259.75pt;width:453.25pt;height:.05pt;z-index:251701248;visibility:visible;mso-wrap-style:square;mso-wrap-distance-left:9pt;mso-wrap-distance-top:0;mso-wrap-distance-right:9pt;mso-wrap-distance-bottom:0;mso-position-horizontal:absolute;mso-position-horizontal-relative:text;mso-position-vertical:absolute;mso-position-vertical-relative:text;v-text-anchor:top" o:gfxdata="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" stroked="f">
+              <v:shape w14:anchorId="714701B9" id="Szövegdoboz 34" o:spid="_x0000_s1034" type="#_x0000_t202" style="position:absolute;left:0;text-align:left;margin-left:.2pt;margin-top:259.75pt;width:453.25pt;height:.05pt;z-index:251701248;visibility:visible;mso-wrap-style:square;mso-wrap-distance-left:9pt;mso-wrap-distance-top:0;mso-wrap-distance-right:9pt;mso-wrap-distance-bottom:0;mso-position-horizontal:absolute;mso-position-horizontal-relative:text;mso-position-vertical:absolute;mso-position-vertical-relative:text;v-text-anchor:top" o:gfxdata="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" stroked="f">
                 <v:textbox style="mso-fit-shape-to-text:t" inset="0,0,0,0">
                   <w:txbxContent>
                     <w:p>
@@ -16103,7 +16519,7 @@
           <w:szCs w:val="36"/>
         </w:rPr>
       </w:pPr>
-      <w:bookmarkStart w:id="17" w:name="_Toc133763471"/>
+      <w:bookmarkStart w:id="18" w:name="_Toc133874739"/>
       <w:r>
         <w:rPr>
           <w:rFonts w:ascii="Times New Roman" w:hAnsi="Times New Roman" w:cs="Times New Roman"/>
@@ -16114,7 +16530,7 @@
         <w:lastRenderedPageBreak/>
         <w:t>BACKEND</w:t>
       </w:r>
-      <w:bookmarkEnd w:id="17"/>
+      <w:bookmarkEnd w:id="18"/>
     </w:p>
     <w:p>
       <w:pPr>
@@ -16200,7 +16616,7 @@
           <w:szCs w:val="32"/>
         </w:rPr>
       </w:pPr>
-      <w:bookmarkStart w:id="18" w:name="_Toc133763472"/>
+      <w:bookmarkStart w:id="19" w:name="_Toc133874740"/>
       <w:r>
         <w:rPr>
           <w:rFonts w:ascii="Times New Roman" w:hAnsi="Times New Roman" w:cs="Times New Roman"/>
@@ -16219,7 +16635,7 @@
         </w:rPr>
         <w:t>Kapcsolódás az adatbázishoz</w:t>
       </w:r>
-      <w:bookmarkEnd w:id="18"/>
+      <w:bookmarkEnd w:id="19"/>
     </w:p>
     <w:p/>
     <w:p>
@@ -16394,7 +16810,7 @@
           </mc:Choice>
           <mc:Fallback>
             <w:pict>
-              <v:shape w14:anchorId="64F2C45C" id="Szövegdoboz 36" o:spid="_x0000_s1035" type="#_x0000_t202" style="position:absolute;left:0;text-align:left;margin-left:.2pt;margin-top:130.55pt;width:453.25pt;height:.05pt;z-index:251704320;visibility:visible;mso-wrap-style:square;mso-wrap-distance-left:9pt;mso-wrap-distance-top:0;mso-wrap-distance-right:9pt;mso-wrap-distance-bottom:0;mso-position-horizontal:absolute;mso-position-horizontal-relative:text;mso-position-vertical:absolute;mso-position-vertical-relative:text;v-text-anchor:top" o:gfxdata="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" stroked="f">
+              <v:shape w14:anchorId="64F2C45C" id="Szövegdoboz 36" o:spid="_x0000_s1035" type="#_x0000_t202" style="position:absolute;left:0;text-align:left;margin-left:.2pt;margin-top:130.55pt;width:453.25pt;height:.05pt;z-index:251704320;visibility:visible;mso-wrap-style:square;mso-wrap-distance-left:9pt;mso-wrap-distance-top:0;mso-wrap-distance-right:9pt;mso-wrap-distance-bottom:0;mso-position-horizontal:absolute;mso-position-horizontal-relative:text;mso-position-vertical:absolute;mso-position-vertical-relative:text;v-text-anchor:top" o:gfxdata="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" stroked="f">
                 <v:textbox style="mso-fit-shape-to-text:t" inset="0,0,0,0">
                   <w:txbxContent>
                     <w:p>
@@ -16773,7 +17189,7 @@
           <w:szCs w:val="32"/>
         </w:rPr>
       </w:pPr>
-      <w:bookmarkStart w:id="19" w:name="_Toc133763473"/>
+      <w:bookmarkStart w:id="20" w:name="_Toc133874741"/>
       <w:r>
         <w:rPr>
           <w:rFonts w:ascii="Times New Roman" w:hAnsi="Times New Roman" w:cs="Times New Roman"/>
@@ -16819,7 +17235,7 @@
         </w:rPr>
         <w:t>ek</w:t>
       </w:r>
-      <w:bookmarkEnd w:id="19"/>
+      <w:bookmarkEnd w:id="20"/>
     </w:p>
     <w:p/>
     <w:p>
@@ -17574,7 +17990,7 @@
           </mc:Choice>
           <mc:Fallback>
             <w:pict>
-              <v:shape w14:anchorId="12AA45D5" id="Szövegdoboz 40" o:spid="_x0000_s1036" type="#_x0000_t202" style="position:absolute;left:0;text-align:left;margin-left:99.3pt;margin-top:262.2pt;width:254.55pt;height:.05pt;z-index:251709440;visibility:visible;mso-wrap-style:square;mso-wrap-distance-left:9pt;mso-wrap-distance-top:0;mso-wrap-distance-right:9pt;mso-wrap-distance-bottom:0;mso-position-horizontal:absolute;mso-position-horizontal-relative:text;mso-position-vertical:absolute;mso-position-vertical-relative:text;v-text-anchor:top" o:gfxdata="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" stroked="f">
+              <v:shape w14:anchorId="12AA45D5" id="Szövegdoboz 40" o:spid="_x0000_s1036" type="#_x0000_t202" style="position:absolute;left:0;text-align:left;margin-left:99.3pt;margin-top:262.2pt;width:254.55pt;height:.05pt;z-index:251709440;visibility:visible;mso-wrap-style:square;mso-wrap-distance-left:9pt;mso-wrap-distance-top:0;mso-wrap-distance-right:9pt;mso-wrap-distance-bottom:0;mso-position-horizontal:absolute;mso-position-horizontal-relative:text;mso-position-vertical:absolute;mso-position-vertical-relative:text;v-text-anchor:top" o:gfxdata="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" stroked="f">
                 <v:textbox style="mso-fit-shape-to-text:t" inset="0,0,0,0">
                   <w:txbxContent>
                     <w:p>
@@ -17754,7 +18170,7 @@
           <w:szCs w:val="32"/>
         </w:rPr>
       </w:pPr>
-      <w:bookmarkStart w:id="20" w:name="_Toc133763474"/>
+      <w:bookmarkStart w:id="21" w:name="_Toc133874742"/>
       <w:r>
         <w:rPr>
           <w:noProof/>
@@ -17858,7 +18274,7 @@
         </w:rPr>
         <w:t>-ek</w:t>
       </w:r>
-      <w:bookmarkEnd w:id="20"/>
+      <w:bookmarkEnd w:id="21"/>
     </w:p>
     <w:p>
       <w:pPr>
@@ -18645,7 +19061,7 @@
           </mc:Choice>
           <mc:Fallback>
             <w:pict>
-              <v:shape w14:anchorId="6CBDEE31" id="Szövegdoboz 44" o:spid="_x0000_s1037" type="#_x0000_t202" style="position:absolute;left:0;text-align:left;margin-left:.55pt;margin-top:275.8pt;width:453.25pt;height:.05pt;z-index:251714560;visibility:visible;mso-wrap-style:square;mso-wrap-distance-left:9pt;mso-wrap-distance-top:0;mso-wrap-distance-right:9pt;mso-wrap-distance-bottom:0;mso-position-horizontal:absolute;mso-position-horizontal-relative:text;mso-position-vertical:absolute;mso-position-vertical-relative:text;v-text-anchor:top" o:gfxdata="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" stroked="f">
+              <v:shape w14:anchorId="6CBDEE31" id="Szövegdoboz 44" o:spid="_x0000_s1037" type="#_x0000_t202" style="position:absolute;left:0;text-align:left;margin-left:.55pt;margin-top:275.8pt;width:453.25pt;height:.05pt;z-index:251714560;visibility:visible;mso-wrap-style:square;mso-wrap-distance-left:9pt;mso-wrap-distance-top:0;mso-wrap-distance-right:9pt;mso-wrap-distance-bottom:0;mso-position-horizontal:absolute;mso-position-horizontal-relative:text;mso-position-vertical:absolute;mso-position-vertical-relative:text;v-text-anchor:top" o:gfxdata="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" stroked="f">
                 <v:textbox style="mso-fit-shape-to-text:t" inset="0,0,0,0">
                   <w:txbxContent>
                     <w:p>
@@ -18903,6 +19319,7 @@
           <w:szCs w:val="32"/>
         </w:rPr>
       </w:pPr>
+      <w:bookmarkStart w:id="22" w:name="_Toc133874743"/>
       <w:r>
         <w:rPr>
           <w:noProof/>
@@ -19006,6 +19423,7 @@
         </w:rPr>
         <w:t>atizált e-mail küldés</w:t>
       </w:r>
+      <w:bookmarkEnd w:id="22"/>
     </w:p>
     <w:p/>
     <w:p>
@@ -19197,7 +19615,7 @@
           <w:szCs w:val="32"/>
         </w:rPr>
       </w:pPr>
-      <w:bookmarkStart w:id="21" w:name="_Toc133763475"/>
+      <w:bookmarkStart w:id="23" w:name="_Toc133874744"/>
       <w:r>
         <w:rPr>
           <w:rFonts w:ascii="Times New Roman" w:hAnsi="Times New Roman" w:cs="Times New Roman"/>
@@ -19326,10 +19744,7 @@
                               <w:t>13</w:t>
                             </w:r>
                             <w:r>
-                              <w:t>. ábra</w:t>
-                            </w:r>
-                            <w:r>
-                              <w:t xml:space="preserve"> A</w:t>
+                              <w:t>. ábra A</w:t>
                             </w:r>
                           </w:p>
                           <w:p>
@@ -19390,7 +19805,7 @@
           </mc:Choice>
           <mc:Fallback>
             <w:pict>
-              <v:shape w14:anchorId="1CC47A06" id="Szövegdoboz 72" o:spid="_x0000_s1038" type="#_x0000_t202" style="position:absolute;margin-left:.2pt;margin-top:259.05pt;width:453.25pt;height:.05pt;z-index:251770880;visibility:visible;mso-wrap-style:square;mso-wrap-distance-left:9pt;mso-wrap-distance-top:0;mso-wrap-distance-right:9pt;mso-wrap-distance-bottom:0;mso-position-horizontal:absolute;mso-position-horizontal-relative:text;mso-position-vertical:absolute;mso-position-vertical-relative:text;v-text-anchor:top" o:gfxdata="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" stroked="f">
+              <v:shape w14:anchorId="1CC47A06" id="Szövegdoboz 72" o:spid="_x0000_s1038" type="#_x0000_t202" style="position:absolute;margin-left:.2pt;margin-top:259.05pt;width:453.25pt;height:.05pt;z-index:251770880;visibility:visible;mso-wrap-style:square;mso-wrap-distance-left:9pt;mso-wrap-distance-top:0;mso-wrap-distance-right:9pt;mso-wrap-distance-bottom:0;mso-position-horizontal:absolute;mso-position-horizontal-relative:text;mso-position-vertical:absolute;mso-position-vertical-relative:text;v-text-anchor:top" o:gfxdata="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" stroked="f">
                 <v:textbox style="mso-fit-shape-to-text:t" inset="0,0,0,0">
                   <w:txbxContent>
                     <w:p>
@@ -19409,10 +19824,7 @@
                         <w:t>13</w:t>
                       </w:r>
                       <w:r>
-                        <w:t>. ábra</w:t>
-                      </w:r>
-                      <w:r>
-                        <w:t xml:space="preserve"> A</w:t>
+                        <w:t>. ábra A</w:t>
                       </w:r>
                     </w:p>
                     <w:p>
@@ -19465,6 +19877,7 @@
           </mc:Fallback>
         </mc:AlternateContent>
       </w:r>
+      <w:bookmarkEnd w:id="23"/>
     </w:p>
     <w:p>
       <w:pPr>
@@ -19477,6 +19890,7 @@
           <w:szCs w:val="32"/>
         </w:rPr>
       </w:pPr>
+      <w:bookmarkStart w:id="24" w:name="_Toc133874745"/>
       <w:r>
         <w:rPr>
           <w:noProof/>
@@ -19566,10 +19980,7 @@
                               <w:fldChar w:fldCharType="end"/>
                             </w:r>
                             <w:r>
-                              <w:t>. ábra</w:t>
-                            </w:r>
-                            <w:r>
-                              <w:t xml:space="preserve"> B</w:t>
+                              <w:t>. ábra B</w:t>
                             </w:r>
                           </w:p>
                           <w:p>
@@ -19634,7 +20045,7 @@
           </mc:Choice>
           <mc:Fallback>
             <w:pict>
-              <v:shape w14:anchorId="203BE585" id="Szövegdoboz 73" o:spid="_x0000_s1039" type="#_x0000_t202" style="position:absolute;margin-left:-.05pt;margin-top:550.05pt;width:463.1pt;height:.05pt;z-index:251772928;visibility:visible;mso-wrap-style:square;mso-width-percent:0;mso-wrap-distance-left:9pt;mso-wrap-distance-top:0;mso-wrap-distance-right:9pt;mso-wrap-distance-bottom:0;mso-position-horizontal:absolute;mso-position-horizontal-relative:text;mso-position-vertical:absolute;mso-position-vertical-relative:text;mso-width-percent:0;mso-width-relative:margin;v-text-anchor:top" o:gfxdata="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" stroked="f">
+              <v:shape w14:anchorId="203BE585" id="Szövegdoboz 73" o:spid="_x0000_s1039" type="#_x0000_t202" style="position:absolute;margin-left:-.05pt;margin-top:550.05pt;width:463.1pt;height:.05pt;z-index:251772928;visibility:visible;mso-wrap-style:square;mso-width-percent:0;mso-wrap-distance-left:9pt;mso-wrap-distance-top:0;mso-wrap-distance-right:9pt;mso-wrap-distance-bottom:0;mso-position-horizontal:absolute;mso-position-horizontal-relative:text;mso-position-vertical:absolute;mso-position-vertical-relative:text;mso-width-percent:0;mso-width-relative:margin;v-text-anchor:top" o:gfxdata="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" stroked="f">
                 <v:textbox style="mso-fit-shape-to-text:t" inset="0,0,0,0">
                   <w:txbxContent>
                     <w:p>
@@ -19685,10 +20096,7 @@
                         <w:fldChar w:fldCharType="end"/>
                       </w:r>
                       <w:r>
-                        <w:t>. ábra</w:t>
-                      </w:r>
-                      <w:r>
-                        <w:t xml:space="preserve"> B</w:t>
+                        <w:t>. ábra B</w:t>
                       </w:r>
                     </w:p>
                     <w:p>
@@ -19809,6 +20217,7 @@
           </wp:anchor>
         </w:drawing>
       </w:r>
+      <w:bookmarkEnd w:id="24"/>
     </w:p>
     <w:p/>
     <w:p/>
@@ -19823,6 +20232,7 @@
           <w:szCs w:val="32"/>
         </w:rPr>
       </w:pPr>
+      <w:bookmarkStart w:id="25" w:name="_Toc133874746"/>
       <w:r>
         <w:rPr>
           <w:noProof/>
@@ -19898,7 +20308,7 @@
           <w:sz w:val="32"/>
           <w:szCs w:val="32"/>
         </w:rPr>
-        <w:t>4</w:t>
+        <w:t>5</w:t>
       </w:r>
       <w:r>
         <w:rPr>
@@ -19938,7 +20348,7 @@
         </w:rPr>
         <w:t>-ek</w:t>
       </w:r>
-      <w:bookmarkEnd w:id="21"/>
+      <w:bookmarkEnd w:id="25"/>
     </w:p>
     <w:p>
       <w:pPr>
@@ -20475,7 +20885,7 @@
           </mc:Choice>
           <mc:Fallback>
             <w:pict>
-              <v:shape w14:anchorId="252B627B" id="Szövegdoboz 48" o:spid="_x0000_s1040" type="#_x0000_t202" style="position:absolute;left:0;text-align:left;margin-left:28.05pt;margin-top:321.4pt;width:397.1pt;height:.05pt;z-index:251719680;visibility:visible;mso-wrap-style:square;mso-wrap-distance-left:9pt;mso-wrap-distance-top:0;mso-wrap-distance-right:9pt;mso-wrap-distance-bottom:0;mso-position-horizontal:absolute;mso-position-horizontal-relative:text;mso-position-vertical:absolute;mso-position-vertical-relative:text;v-text-anchor:top" o:gfxdata="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" stroked="f">
+              <v:shape w14:anchorId="252B627B" id="Szövegdoboz 48" o:spid="_x0000_s1040" type="#_x0000_t202" style="position:absolute;left:0;text-align:left;margin-left:28.05pt;margin-top:321.4pt;width:397.1pt;height:.05pt;z-index:251719680;visibility:visible;mso-wrap-style:square;mso-wrap-distance-left:9pt;mso-wrap-distance-top:0;mso-wrap-distance-right:9pt;mso-wrap-distance-bottom:0;mso-position-horizontal:absolute;mso-position-horizontal-relative:text;mso-position-vertical:absolute;mso-position-vertical-relative:text;v-text-anchor:top" o:gfxdata="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" stroked="f">
                 <v:textbox style="mso-fit-shape-to-text:t" inset="0,0,0,0">
                   <w:txbxContent>
                     <w:p>
@@ -20693,7 +21103,7 @@
           <w:szCs w:val="32"/>
         </w:rPr>
       </w:pPr>
-      <w:bookmarkStart w:id="22" w:name="_Toc133763476"/>
+      <w:bookmarkStart w:id="26" w:name="_Toc133874747"/>
       <w:r>
         <w:rPr>
           <w:noProof/>
@@ -20769,7 +21179,7 @@
           <w:sz w:val="32"/>
           <w:szCs w:val="32"/>
         </w:rPr>
-        <w:t>5</w:t>
+        <w:t>6</w:t>
       </w:r>
       <w:r>
         <w:rPr>
@@ -20828,7 +21238,7 @@
         </w:rPr>
         <w:t>authorization</w:t>
       </w:r>
-      <w:bookmarkEnd w:id="22"/>
+      <w:bookmarkEnd w:id="26"/>
       <w:proofErr w:type="spellEnd"/>
     </w:p>
     <w:p>
@@ -21394,7 +21804,7 @@
           </mc:Choice>
           <mc:Fallback>
             <w:pict>
-              <v:shape w14:anchorId="49AA08ED" id="Szövegdoboz 51" o:spid="_x0000_s1041" type="#_x0000_t202" style="position:absolute;left:0;text-align:left;margin-left:.2pt;margin-top:134.55pt;width:453.25pt;height:.05pt;z-index:251724800;visibility:visible;mso-wrap-style:square;mso-wrap-distance-left:9pt;mso-wrap-distance-top:0;mso-wrap-distance-right:9pt;mso-wrap-distance-bottom:0;mso-position-horizontal:absolute;mso-position-horizontal-relative:text;mso-position-vertical:absolute;mso-position-vertical-relative:text;v-text-anchor:top" o:gfxdata="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" stroked="f">
+              <v:shape w14:anchorId="49AA08ED" id="Szövegdoboz 51" o:spid="_x0000_s1041" type="#_x0000_t202" style="position:absolute;left:0;text-align:left;margin-left:.2pt;margin-top:134.55pt;width:453.25pt;height:.05pt;z-index:251724800;visibility:visible;mso-wrap-style:square;mso-wrap-distance-left:9pt;mso-wrap-distance-top:0;mso-wrap-distance-right:9pt;mso-wrap-distance-bottom:0;mso-position-horizontal:absolute;mso-position-horizontal-relative:text;mso-position-vertical:absolute;mso-position-vertical-relative:text;v-text-anchor:top" o:gfxdata="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" stroked="f">
                 <v:textbox style="mso-fit-shape-to-text:t" inset="0,0,0,0">
                   <w:txbxContent>
                     <w:p>
@@ -21506,7 +21916,6 @@
           <w:szCs w:val="32"/>
         </w:rPr>
       </w:pPr>
-      <w:bookmarkStart w:id="23" w:name="_Toc133763477"/>
     </w:p>
     <w:p>
       <w:pPr>
@@ -21519,6 +21928,7 @@
           <w:szCs w:val="32"/>
         </w:rPr>
       </w:pPr>
+      <w:bookmarkStart w:id="27" w:name="_Toc133874748"/>
       <w:r>
         <w:rPr>
           <w:rFonts w:ascii="Times New Roman" w:hAnsi="Times New Roman" w:cs="Times New Roman"/>
@@ -21598,7 +22008,7 @@
           <w:sz w:val="32"/>
           <w:szCs w:val="32"/>
         </w:rPr>
-        <w:t>6</w:t>
+        <w:t>7</w:t>
       </w:r>
       <w:r>
         <w:rPr>
@@ -21618,7 +22028,7 @@
         </w:rPr>
         <w:t>Összegzés</w:t>
       </w:r>
-      <w:bookmarkEnd w:id="23"/>
+      <w:bookmarkEnd w:id="27"/>
     </w:p>
     <w:p>
       <w:pPr>
@@ -21881,7 +22291,7 @@
         <w:lastRenderedPageBreak/>
         <w:tab/>
       </w:r>
-      <w:bookmarkStart w:id="24" w:name="_Toc133763478"/>
+      <w:bookmarkStart w:id="28" w:name="_Toc133874749"/>
       <w:r>
         <w:rPr>
           <w:rFonts w:ascii="Times New Roman" w:hAnsi="Times New Roman" w:cs="Times New Roman"/>
@@ -21891,7 +22301,7 @@
         </w:rPr>
         <w:t>ASZTALI ALKALMAZÁS</w:t>
       </w:r>
-      <w:bookmarkEnd w:id="24"/>
+      <w:bookmarkEnd w:id="28"/>
     </w:p>
     <w:p>
       <w:pPr>
@@ -21919,7 +22329,7 @@
           <w:szCs w:val="36"/>
         </w:rPr>
       </w:pPr>
-      <w:bookmarkStart w:id="25" w:name="_Toc133763479"/>
+      <w:bookmarkStart w:id="29" w:name="_Toc133874750"/>
       <w:r>
         <w:rPr>
           <w:rFonts w:ascii="Times New Roman" w:hAnsi="Times New Roman" w:cs="Times New Roman"/>
@@ -21930,7 +22340,7 @@
         <w:lastRenderedPageBreak/>
         <w:t>FRONTEND</w:t>
       </w:r>
-      <w:bookmarkEnd w:id="25"/>
+      <w:bookmarkEnd w:id="29"/>
     </w:p>
     <w:p/>
     <w:p>
@@ -22612,7 +23022,7 @@
           <w:szCs w:val="32"/>
         </w:rPr>
       </w:pPr>
-      <w:bookmarkStart w:id="26" w:name="_Toc133763480"/>
+      <w:bookmarkStart w:id="30" w:name="_Toc133874751"/>
       <w:r>
         <w:rPr>
           <w:rFonts w:ascii="Times New Roman" w:hAnsi="Times New Roman" w:cs="Times New Roman"/>
@@ -22711,7 +23121,7 @@
         </w:rPr>
         <w:t>Home oldal</w:t>
       </w:r>
-      <w:bookmarkEnd w:id="26"/>
+      <w:bookmarkEnd w:id="30"/>
     </w:p>
     <w:p>
       <w:pPr>
@@ -22901,7 +23311,7 @@
           <w:szCs w:val="32"/>
         </w:rPr>
       </w:pPr>
-      <w:bookmarkStart w:id="27" w:name="_Toc133763481"/>
+      <w:bookmarkStart w:id="31" w:name="_Toc133874752"/>
       <w:r>
         <w:rPr>
           <w:rFonts w:ascii="Times New Roman" w:hAnsi="Times New Roman" w:cs="Times New Roman"/>
@@ -23001,7 +23411,7 @@
         </w:rPr>
         <w:t>Shop oldal</w:t>
       </w:r>
-      <w:bookmarkEnd w:id="27"/>
+      <w:bookmarkEnd w:id="31"/>
     </w:p>
     <w:p>
       <w:pPr>
@@ -23066,7 +23476,25 @@
           <w:sz w:val="24"/>
           <w:szCs w:val="24"/>
         </w:rPr>
-        <w:t xml:space="preserve"> vehetünk az asztali alkalmazásban megvalósított játékhoz.</w:t>
+        <w:t xml:space="preserve"> </w:t>
+      </w:r>
+      <w:proofErr w:type="spellStart"/>
+      <w:r>
+        <w:rPr>
+          <w:rFonts w:ascii="Times New Roman" w:hAnsi="Times New Roman" w:cs="Times New Roman"/>
+          <w:sz w:val="24"/>
+          <w:szCs w:val="24"/>
+        </w:rPr>
+        <w:t>vehetünk</w:t>
+      </w:r>
+      <w:proofErr w:type="spellEnd"/>
+      <w:r>
+        <w:rPr>
+          <w:rFonts w:ascii="Times New Roman" w:hAnsi="Times New Roman" w:cs="Times New Roman"/>
+          <w:sz w:val="24"/>
+          <w:szCs w:val="24"/>
+        </w:rPr>
+        <w:t xml:space="preserve"> az asztali alkalmazásban megvalósított játékhoz.</w:t>
       </w:r>
       <w:r>
         <w:rPr>
@@ -23369,7 +23797,7 @@
           <w:szCs w:val="32"/>
         </w:rPr>
       </w:pPr>
-      <w:bookmarkStart w:id="28" w:name="_Toc133763482"/>
+      <w:bookmarkStart w:id="32" w:name="_Toc133874753"/>
       <w:r>
         <w:rPr>
           <w:rFonts w:ascii="Times New Roman" w:hAnsi="Times New Roman" w:cs="Times New Roman"/>
@@ -23468,7 +23896,7 @@
         </w:rPr>
         <w:t>Shop-editor oldal</w:t>
       </w:r>
-      <w:bookmarkEnd w:id="28"/>
+      <w:bookmarkEnd w:id="32"/>
     </w:p>
     <w:p>
       <w:pPr>
@@ -23677,7 +24105,7 @@
           <w:szCs w:val="32"/>
         </w:rPr>
       </w:pPr>
-      <w:bookmarkStart w:id="29" w:name="_Toc133763483"/>
+      <w:bookmarkStart w:id="33" w:name="_Toc133874754"/>
       <w:r>
         <w:rPr>
           <w:rFonts w:ascii="Times New Roman" w:hAnsi="Times New Roman" w:cs="Times New Roman"/>
@@ -23787,7 +24215,7 @@
         </w:rPr>
         <w:t xml:space="preserve"> oldal</w:t>
       </w:r>
-      <w:bookmarkEnd w:id="29"/>
+      <w:bookmarkEnd w:id="33"/>
     </w:p>
     <w:p>
       <w:pPr>
@@ -24064,7 +24492,7 @@
           <w:szCs w:val="32"/>
         </w:rPr>
       </w:pPr>
-      <w:bookmarkStart w:id="30" w:name="_Toc133763484"/>
+      <w:bookmarkStart w:id="34" w:name="_Toc133874755"/>
       <w:r>
         <w:rPr>
           <w:rFonts w:ascii="Times New Roman" w:hAnsi="Times New Roman" w:cs="Times New Roman"/>
@@ -24103,7 +24531,7 @@
         </w:rPr>
         <w:t xml:space="preserve"> oldal</w:t>
       </w:r>
-      <w:bookmarkEnd w:id="30"/>
+      <w:bookmarkEnd w:id="34"/>
     </w:p>
     <w:p>
       <w:pPr>
@@ -24196,7 +24624,23 @@
           <w:sz w:val="24"/>
           <w:szCs w:val="24"/>
         </w:rPr>
-        <w:t>A táblázatot szűrhetjük a felette elhelyezett beviteli mezők segítségével. A bal oldali legördülő listából kiválaszthatjuk az oszlopot, amelyben keresni szeretnénk, vagy az üres listaelem választásával lehetőségünk van a táblázat összes értéke közt szűrni. A jobb oldali beviteli mezőbe már csak be kell írnunk a kívánt kifejezést.</w:t>
+        <w:t>A táblázatot szűrhetjük a felette</w:t>
+      </w:r>
+      <w:r>
+        <w:rPr>
+          <w:rFonts w:ascii="Times New Roman" w:hAnsi="Times New Roman" w:cs="Times New Roman"/>
+          <w:sz w:val="24"/>
+          <w:szCs w:val="24"/>
+        </w:rPr>
+        <w:t xml:space="preserve"> bal oldalon</w:t>
+      </w:r>
+      <w:r>
+        <w:rPr>
+          <w:rFonts w:ascii="Times New Roman" w:hAnsi="Times New Roman" w:cs="Times New Roman"/>
+          <w:sz w:val="24"/>
+          <w:szCs w:val="24"/>
+        </w:rPr>
+        <w:t xml:space="preserve"> elhelyezett beviteli mezők segítségével. A bal oldali legördülő listából kiválaszthatjuk az oszlopot, amelyben keresni szeretnénk, vagy az üres listaelem választásával lehetőségünk van a táblázat összes értéke közt szűrni. A jobb oldali beviteli mezőbe már csak be kell írnunk a kívánt kifejezést.</w:t>
       </w:r>
     </w:p>
     <w:p>
@@ -24215,6 +24659,218 @@
           <w:sz w:val="24"/>
           <w:szCs w:val="24"/>
         </w:rPr>
+        <w:t>A tábla fejléceire kattintva megváltoztathatjuk az adatok rendezési sorrendjét. Adott fejlécre való első kattintás után az új sorrend a választott oszlop értékeinek betűrendje szerint alakul. Ugyanezen fejlécre való második kattintás</w:t>
+      </w:r>
+      <w:r>
+        <w:rPr>
+          <w:rFonts w:ascii="Times New Roman" w:hAnsi="Times New Roman" w:cs="Times New Roman"/>
+          <w:sz w:val="24"/>
+          <w:szCs w:val="24"/>
+        </w:rPr>
+        <w:t xml:space="preserve"> után a sorok visszafel</w:t>
+      </w:r>
+      <w:r>
+        <w:rPr>
+          <w:rFonts w:ascii="Times New Roman" w:hAnsi="Times New Roman" w:cs="Times New Roman"/>
+          <w:sz w:val="24"/>
+          <w:szCs w:val="24"/>
+        </w:rPr>
+        <w:t>é</w:t>
+      </w:r>
+      <w:r>
+        <w:rPr>
+          <w:rFonts w:ascii="Times New Roman" w:hAnsi="Times New Roman" w:cs="Times New Roman"/>
+          <w:sz w:val="24"/>
+          <w:szCs w:val="24"/>
+        </w:rPr>
+        <w:t>,</w:t>
+      </w:r>
+      <w:r>
+        <w:rPr>
+          <w:rFonts w:ascii="Times New Roman" w:hAnsi="Times New Roman" w:cs="Times New Roman"/>
+          <w:sz w:val="24"/>
+          <w:szCs w:val="24"/>
+        </w:rPr>
+        <w:t xml:space="preserve"> </w:t>
+      </w:r>
+      <w:r>
+        <w:rPr>
+          <w:rFonts w:ascii="Times New Roman" w:hAnsi="Times New Roman" w:cs="Times New Roman"/>
+          <w:sz w:val="24"/>
+          <w:szCs w:val="24"/>
+        </w:rPr>
+        <w:t>Z-</w:t>
+      </w:r>
+      <w:proofErr w:type="spellStart"/>
+      <w:r>
+        <w:rPr>
+          <w:rFonts w:ascii="Times New Roman" w:hAnsi="Times New Roman" w:cs="Times New Roman"/>
+          <w:sz w:val="24"/>
+          <w:szCs w:val="24"/>
+        </w:rPr>
+        <w:t>től</w:t>
+      </w:r>
+      <w:proofErr w:type="spellEnd"/>
+      <w:r>
+        <w:rPr>
+          <w:rFonts w:ascii="Times New Roman" w:hAnsi="Times New Roman" w:cs="Times New Roman"/>
+          <w:sz w:val="24"/>
+          <w:szCs w:val="24"/>
+        </w:rPr>
+        <w:t xml:space="preserve"> A-</w:t>
+      </w:r>
+      <w:proofErr w:type="spellStart"/>
+      <w:r>
+        <w:rPr>
+          <w:rFonts w:ascii="Times New Roman" w:hAnsi="Times New Roman" w:cs="Times New Roman"/>
+          <w:sz w:val="24"/>
+          <w:szCs w:val="24"/>
+        </w:rPr>
+        <w:t>ig</w:t>
+      </w:r>
+      <w:proofErr w:type="spellEnd"/>
+      <w:r>
+        <w:rPr>
+          <w:rFonts w:ascii="Times New Roman" w:hAnsi="Times New Roman" w:cs="Times New Roman"/>
+          <w:sz w:val="24"/>
+          <w:szCs w:val="24"/>
+        </w:rPr>
+        <w:t xml:space="preserve"> lesznek rendezve. Az alapértelmezett rendezési forma az </w:t>
+      </w:r>
+      <w:proofErr w:type="spellStart"/>
+      <w:r>
+        <w:rPr>
+          <w:rFonts w:ascii="Times New Roman" w:hAnsi="Times New Roman" w:cs="Times New Roman"/>
+          <w:sz w:val="24"/>
+          <w:szCs w:val="24"/>
+        </w:rPr>
+        <w:t>id</w:t>
+      </w:r>
+      <w:proofErr w:type="spellEnd"/>
+      <w:r>
+        <w:rPr>
+          <w:rFonts w:ascii="Times New Roman" w:hAnsi="Times New Roman" w:cs="Times New Roman"/>
+          <w:sz w:val="24"/>
+          <w:szCs w:val="24"/>
+        </w:rPr>
+        <w:t xml:space="preserve"> alapján betűrendben megjelenés.</w:t>
+      </w:r>
+    </w:p>
+    <w:p>
+      <w:pPr>
+        <w:ind w:firstLine="708"/>
+        <w:jc w:val="both"/>
+        <w:rPr>
+          <w:rFonts w:ascii="Times New Roman" w:hAnsi="Times New Roman" w:cs="Times New Roman"/>
+          <w:sz w:val="24"/>
+          <w:szCs w:val="24"/>
+        </w:rPr>
+      </w:pPr>
+      <w:r>
+        <w:rPr>
+          <w:rFonts w:ascii="Times New Roman" w:hAnsi="Times New Roman" w:cs="Times New Roman"/>
+          <w:sz w:val="24"/>
+          <w:szCs w:val="24"/>
+        </w:rPr>
+        <w:t xml:space="preserve">Az oszlopok sorrendjét is módosíthatjuk, </w:t>
+      </w:r>
+      <w:r>
+        <w:rPr>
+          <w:rFonts w:ascii="Times New Roman" w:hAnsi="Times New Roman" w:cs="Times New Roman"/>
+          <w:sz w:val="24"/>
+          <w:szCs w:val="24"/>
+        </w:rPr>
+        <w:t>amennyiben</w:t>
+      </w:r>
+      <w:r>
+        <w:rPr>
+          <w:rFonts w:ascii="Times New Roman" w:hAnsi="Times New Roman" w:cs="Times New Roman"/>
+          <w:sz w:val="24"/>
+          <w:szCs w:val="24"/>
+        </w:rPr>
+        <w:t xml:space="preserve"> egy oszlop fejlécét az egérrel túlhúzzuk egy másik fejlécen.</w:t>
+      </w:r>
+      <w:r>
+        <w:rPr>
+          <w:rFonts w:ascii="Times New Roman" w:hAnsi="Times New Roman" w:cs="Times New Roman"/>
+          <w:sz w:val="24"/>
+          <w:szCs w:val="24"/>
+        </w:rPr>
+        <w:t xml:space="preserve"> Az alapértelmezett</w:t>
+      </w:r>
+      <w:r>
+        <w:rPr>
+          <w:rFonts w:ascii="Times New Roman" w:hAnsi="Times New Roman" w:cs="Times New Roman"/>
+          <w:sz w:val="24"/>
+          <w:szCs w:val="24"/>
+        </w:rPr>
+        <w:t xml:space="preserve"> oszlop</w:t>
+      </w:r>
+      <w:r>
+        <w:rPr>
+          <w:rFonts w:ascii="Times New Roman" w:hAnsi="Times New Roman" w:cs="Times New Roman"/>
+          <w:sz w:val="24"/>
+          <w:szCs w:val="24"/>
+        </w:rPr>
+        <w:t>el</w:t>
+      </w:r>
+      <w:r>
+        <w:rPr>
+          <w:rFonts w:ascii="Times New Roman" w:hAnsi="Times New Roman" w:cs="Times New Roman"/>
+          <w:sz w:val="24"/>
+          <w:szCs w:val="24"/>
+        </w:rPr>
+        <w:t xml:space="preserve">rendezéshez csak </w:t>
+      </w:r>
+      <w:r>
+        <w:rPr>
+          <w:rFonts w:ascii="Times New Roman" w:hAnsi="Times New Roman" w:cs="Times New Roman"/>
+          <w:sz w:val="24"/>
+          <w:szCs w:val="24"/>
+        </w:rPr>
+        <w:t>frissítenünk kell</w:t>
+      </w:r>
+      <w:r>
+        <w:rPr>
+          <w:rFonts w:ascii="Times New Roman" w:hAnsi="Times New Roman" w:cs="Times New Roman"/>
+          <w:sz w:val="24"/>
+          <w:szCs w:val="24"/>
+        </w:rPr>
+        <w:t xml:space="preserve"> az </w:t>
+      </w:r>
+      <w:r>
+        <w:rPr>
+          <w:rFonts w:ascii="Times New Roman" w:hAnsi="Times New Roman" w:cs="Times New Roman"/>
+          <w:sz w:val="24"/>
+          <w:szCs w:val="24"/>
+        </w:rPr>
+        <w:t>alkalmazást</w:t>
+      </w:r>
+      <w:r>
+        <w:rPr>
+          <w:rFonts w:ascii="Times New Roman" w:hAnsi="Times New Roman" w:cs="Times New Roman"/>
+          <w:sz w:val="24"/>
+          <w:szCs w:val="24"/>
+        </w:rPr>
+        <w:t>.</w:t>
+      </w:r>
+    </w:p>
+    <w:p>
+      <w:pPr>
+        <w:ind w:firstLine="708"/>
+        <w:jc w:val="both"/>
+        <w:rPr>
+          <w:rFonts w:ascii="Times New Roman" w:hAnsi="Times New Roman" w:cs="Times New Roman"/>
+          <w:sz w:val="24"/>
+          <w:szCs w:val="24"/>
+        </w:rPr>
+      </w:pPr>
+      <w:r>
+        <w:rPr>
+          <w:rFonts w:ascii="Times New Roman" w:hAnsi="Times New Roman" w:cs="Times New Roman"/>
+          <w:sz w:val="24"/>
+          <w:szCs w:val="24"/>
+        </w:rPr>
         <w:t>Az oldalon l</w:t>
       </w:r>
       <w:r>
@@ -24255,7 +24911,23 @@
           <w:sz w:val="24"/>
           <w:szCs w:val="24"/>
         </w:rPr>
-        <w:t>. A kitiltott felhasználókat nem engedi bejelentkezni a rendszer.</w:t>
+        <w:t>. A kitiltott felhasználókat</w:t>
+      </w:r>
+      <w:r>
+        <w:rPr>
+          <w:rFonts w:ascii="Times New Roman" w:hAnsi="Times New Roman" w:cs="Times New Roman"/>
+          <w:sz w:val="24"/>
+          <w:szCs w:val="24"/>
+        </w:rPr>
+        <w:t xml:space="preserve"> többé</w:t>
+      </w:r>
+      <w:r>
+        <w:rPr>
+          <w:rFonts w:ascii="Times New Roman" w:hAnsi="Times New Roman" w:cs="Times New Roman"/>
+          <w:sz w:val="24"/>
+          <w:szCs w:val="24"/>
+        </w:rPr>
+        <w:t xml:space="preserve"> nem engedi bejelentkezni a rendszer.</w:t>
       </w:r>
     </w:p>
     <w:p>
@@ -24333,7 +25005,7 @@
           <w:szCs w:val="32"/>
         </w:rPr>
       </w:pPr>
-      <w:bookmarkStart w:id="31" w:name="_Toc133763485"/>
+      <w:bookmarkStart w:id="35" w:name="_Toc133874756"/>
       <w:r>
         <w:rPr>
           <w:rFonts w:ascii="Times New Roman" w:hAnsi="Times New Roman" w:cs="Times New Roman"/>
@@ -24443,7 +25115,7 @@
         </w:rPr>
         <w:t>-editor oldal</w:t>
       </w:r>
-      <w:bookmarkEnd w:id="31"/>
+      <w:bookmarkEnd w:id="35"/>
     </w:p>
     <w:p>
       <w:pPr>
@@ -24472,7 +25144,23 @@
           <w:sz w:val="24"/>
           <w:szCs w:val="24"/>
         </w:rPr>
-        <w:t xml:space="preserve">Ide a </w:t>
+        <w:t>Erre</w:t>
+      </w:r>
+      <w:r>
+        <w:rPr>
+          <w:rFonts w:ascii="Times New Roman" w:hAnsi="Times New Roman" w:cs="Times New Roman"/>
+          <w:sz w:val="24"/>
+          <w:szCs w:val="24"/>
+        </w:rPr>
+        <w:t xml:space="preserve"> a felületre</w:t>
+      </w:r>
+      <w:r>
+        <w:rPr>
+          <w:rFonts w:ascii="Times New Roman" w:hAnsi="Times New Roman" w:cs="Times New Roman"/>
+          <w:sz w:val="24"/>
+          <w:szCs w:val="24"/>
+        </w:rPr>
+        <w:t xml:space="preserve"> a </w:t>
       </w:r>
       <w:proofErr w:type="spellStart"/>
       <w:r>
@@ -24509,7 +25197,16 @@
           <w:sz w:val="24"/>
           <w:szCs w:val="24"/>
         </w:rPr>
-        <w:t xml:space="preserve">Itt módosíthatjuk a felhasználók adatait, vagy regisztrálhatunk új felhasználót, megadva olyan tulajdonságait is, melyekre normál regisztrációkor nem lenne lehetőségünk. Így adhatunk az új </w:t>
+        <w:t xml:space="preserve">Itt módosíthatjuk a felhasználók adatait, vagy regisztrálhatunk új felhasználót, megadva olyan tulajdonságait is, melyekre normál regisztrációkor nem lenne lehetőségünk. Így adhatunk </w:t>
+      </w:r>
+      <w:r>
+        <w:rPr>
+          <w:rFonts w:ascii="Times New Roman" w:hAnsi="Times New Roman" w:cs="Times New Roman"/>
+          <w:sz w:val="24"/>
+          <w:szCs w:val="24"/>
+        </w:rPr>
+        <w:lastRenderedPageBreak/>
+        <w:t xml:space="preserve">az új </w:t>
       </w:r>
       <w:proofErr w:type="spellStart"/>
       <w:r>
@@ -24668,7 +25365,7 @@
           <w:szCs w:val="32"/>
         </w:rPr>
       </w:pPr>
-      <w:bookmarkStart w:id="32" w:name="_Toc133763486"/>
+      <w:bookmarkStart w:id="36" w:name="_Toc133874757"/>
       <w:r>
         <w:rPr>
           <w:rFonts w:ascii="Times New Roman" w:hAnsi="Times New Roman" w:cs="Times New Roman"/>
@@ -24678,7 +25375,6 @@
           <w:szCs w:val="32"/>
           <w:lang w:eastAsia="hu-HU"/>
         </w:rPr>
-        <w:lastRenderedPageBreak/>
         <w:drawing>
           <wp:anchor distT="0" distB="107950" distL="180340" distR="114300" simplePos="0" relativeHeight="251740160" behindDoc="0" locked="0" layoutInCell="1" allowOverlap="1" wp14:anchorId="5159228C" wp14:editId="638F2EFF">
             <wp:simplePos x="0" y="0"/>
@@ -24777,7 +25473,7 @@
         </w:rPr>
         <w:t xml:space="preserve"> oldal</w:t>
       </w:r>
-      <w:bookmarkEnd w:id="32"/>
+      <w:bookmarkEnd w:id="36"/>
     </w:p>
     <w:p>
       <w:pPr>
@@ -24910,7 +25606,7 @@
           <w:szCs w:val="32"/>
         </w:rPr>
       </w:pPr>
-      <w:bookmarkStart w:id="33" w:name="_Toc133763487"/>
+      <w:bookmarkStart w:id="37" w:name="_Toc133874758"/>
       <w:r>
         <w:rPr>
           <w:rFonts w:ascii="Times New Roman" w:hAnsi="Times New Roman" w:cs="Times New Roman"/>
@@ -25029,7 +25725,7 @@
         </w:rPr>
         <w:t xml:space="preserve"> oldal</w:t>
       </w:r>
-      <w:bookmarkEnd w:id="33"/>
+      <w:bookmarkEnd w:id="37"/>
     </w:p>
     <w:p>
       <w:pPr>
@@ -25120,7 +25816,7 @@
           <w:szCs w:val="32"/>
         </w:rPr>
       </w:pPr>
-      <w:bookmarkStart w:id="34" w:name="_Toc133763488"/>
+      <w:bookmarkStart w:id="38" w:name="_Toc133874759"/>
       <w:r>
         <w:rPr>
           <w:rFonts w:ascii="Times New Roman" w:hAnsi="Times New Roman" w:cs="Times New Roman"/>
@@ -25230,7 +25926,7 @@
         </w:rPr>
         <w:t xml:space="preserve"> oldal</w:t>
       </w:r>
-      <w:bookmarkEnd w:id="34"/>
+      <w:bookmarkEnd w:id="38"/>
     </w:p>
     <w:p>
       <w:pPr>
@@ -25506,7 +26202,7 @@
           <w:szCs w:val="32"/>
         </w:rPr>
       </w:pPr>
-      <w:bookmarkStart w:id="35" w:name="_Toc133763489"/>
+      <w:bookmarkStart w:id="39" w:name="_Toc133874760"/>
       <w:r>
         <w:rPr>
           <w:rFonts w:ascii="Times New Roman" w:hAnsi="Times New Roman" w:cs="Times New Roman"/>
@@ -25516,6 +26212,7 @@
           <w:szCs w:val="32"/>
           <w:lang w:eastAsia="hu-HU"/>
         </w:rPr>
+        <w:lastRenderedPageBreak/>
         <w:drawing>
           <wp:anchor distT="0" distB="107950" distL="180340" distR="114300" simplePos="0" relativeHeight="251746304" behindDoc="0" locked="0" layoutInCell="1" allowOverlap="1" wp14:anchorId="0178B059" wp14:editId="0E120859">
             <wp:simplePos x="0" y="0"/>
@@ -25605,7 +26302,7 @@
         </w:rPr>
         <w:t>Login oldal</w:t>
       </w:r>
-      <w:bookmarkEnd w:id="35"/>
+      <w:bookmarkEnd w:id="39"/>
     </w:p>
     <w:p>
       <w:pPr>
@@ -25893,7 +26590,7 @@
           <w:szCs w:val="32"/>
         </w:rPr>
       </w:pPr>
-      <w:bookmarkStart w:id="36" w:name="_Toc133763490"/>
+      <w:bookmarkStart w:id="40" w:name="_Toc133874761"/>
       <w:r>
         <w:rPr>
           <w:rFonts w:ascii="Times New Roman" w:hAnsi="Times New Roman" w:cs="Times New Roman"/>
@@ -25992,7 +26689,7 @@
         </w:rPr>
         <w:t>Elfelejtett jelszó</w:t>
       </w:r>
-      <w:bookmarkEnd w:id="36"/>
+      <w:bookmarkEnd w:id="40"/>
     </w:p>
     <w:p>
       <w:pPr>
@@ -26590,6 +27287,964 @@
           <w:szCs w:val="24"/>
         </w:rPr>
       </w:pPr>
+      <w:r>
+        <w:rPr>
+          <w:rFonts w:ascii="Times New Roman" w:hAnsi="Times New Roman" w:cs="Times New Roman"/>
+          <w:b/>
+          <w:noProof/>
+          <w:sz w:val="32"/>
+          <w:szCs w:val="32"/>
+          <w:lang w:eastAsia="hu-HU"/>
+        </w:rPr>
+        <w:drawing>
+          <wp:anchor distT="0" distB="36195" distL="107950" distR="0" simplePos="0" relativeHeight="251776000" behindDoc="0" locked="0" layoutInCell="1" allowOverlap="1" wp14:anchorId="75576015" wp14:editId="5E5A698F">
+            <wp:simplePos x="0" y="0"/>
+            <wp:positionH relativeFrom="column">
+              <wp:posOffset>4116070</wp:posOffset>
+            </wp:positionH>
+            <wp:positionV relativeFrom="paragraph">
+              <wp:posOffset>136830</wp:posOffset>
+            </wp:positionV>
+            <wp:extent cx="1645200" cy="720000"/>
+            <wp:effectExtent l="0" t="0" r="0" b="4445"/>
+            <wp:wrapSquare wrapText="bothSides"/>
+            <wp:docPr id="61" name="Kép 61"/>
+            <wp:cNvGraphicFramePr>
+              <a:graphicFrameLocks xmlns:a="http://schemas.openxmlformats.org/drawingml/2006/main" noChangeAspect="1"/>
+            </wp:cNvGraphicFramePr>
+            <a:graphic xmlns:a="http://schemas.openxmlformats.org/drawingml/2006/main">
+              <a:graphicData uri="http://schemas.openxmlformats.org/drawingml/2006/picture">
+                <pic:pic xmlns:pic="http://schemas.openxmlformats.org/drawingml/2006/picture">
+                  <pic:nvPicPr>
+                    <pic:cNvPr id="0" name="Picture 13"/>
+                    <pic:cNvPicPr>
+                      <a:picLocks noChangeAspect="1" noChangeArrowheads="1"/>
+                    </pic:cNvPicPr>
+                  </pic:nvPicPr>
+                  <pic:blipFill>
+                    <a:blip r:embed="rId57" cstate="print">
+                      <a:extLst>
+                        <a:ext uri="{28A0092B-C50C-407E-A947-70E740481C1C}">
+                          <a14:useLocalDpi xmlns:a14="http://schemas.microsoft.com/office/drawing/2010/main" val="0"/>
+                        </a:ext>
+                      </a:extLst>
+                    </a:blip>
+                    <a:stretch>
+                      <a:fillRect/>
+                    </a:stretch>
+                  </pic:blipFill>
+                  <pic:spPr bwMode="auto">
+                    <a:xfrm>
+                      <a:off x="0" y="0"/>
+                      <a:ext cx="1645200" cy="720000"/>
+                    </a:xfrm>
+                    <a:prstGeom prst="rect">
+                      <a:avLst/>
+                    </a:prstGeom>
+                    <a:noFill/>
+                    <a:ln>
+                      <a:noFill/>
+                    </a:ln>
+                  </pic:spPr>
+                </pic:pic>
+              </a:graphicData>
+            </a:graphic>
+            <wp14:sizeRelH relativeFrom="margin">
+              <wp14:pctWidth>0</wp14:pctWidth>
+            </wp14:sizeRelH>
+            <wp14:sizeRelV relativeFrom="margin">
+              <wp14:pctHeight>0</wp14:pctHeight>
+            </wp14:sizeRelV>
+          </wp:anchor>
+        </w:drawing>
+      </w:r>
+    </w:p>
+    <w:p>
+      <w:pPr>
+        <w:pStyle w:val="Cmsor2"/>
+        <w:jc w:val="left"/>
+        <w:rPr>
+          <w:rFonts w:ascii="Times New Roman" w:hAnsi="Times New Roman" w:cs="Times New Roman"/>
+          <w:b/>
+          <w:sz w:val="32"/>
+          <w:szCs w:val="32"/>
+        </w:rPr>
+      </w:pPr>
+      <w:bookmarkStart w:id="41" w:name="_Toc133874762"/>
+      <w:r>
+        <w:rPr>
+          <w:rFonts w:ascii="Times New Roman" w:hAnsi="Times New Roman" w:cs="Times New Roman"/>
+          <w:b/>
+          <w:sz w:val="32"/>
+          <w:szCs w:val="32"/>
+        </w:rPr>
+        <w:t>1</w:t>
+      </w:r>
+      <w:r>
+        <w:rPr>
+          <w:rFonts w:ascii="Times New Roman" w:hAnsi="Times New Roman" w:cs="Times New Roman"/>
+          <w:b/>
+          <w:sz w:val="32"/>
+          <w:szCs w:val="32"/>
+        </w:rPr>
+        <w:t>2</w:t>
+      </w:r>
+      <w:r>
+        <w:rPr>
+          <w:rFonts w:ascii="Times New Roman" w:hAnsi="Times New Roman" w:cs="Times New Roman"/>
+          <w:b/>
+          <w:sz w:val="32"/>
+          <w:szCs w:val="32"/>
+        </w:rPr>
+        <w:t xml:space="preserve">. </w:t>
+      </w:r>
+      <w:proofErr w:type="spellStart"/>
+      <w:r>
+        <w:rPr>
+          <w:rFonts w:ascii="Times New Roman" w:hAnsi="Times New Roman" w:cs="Times New Roman"/>
+          <w:b/>
+          <w:sz w:val="32"/>
+          <w:szCs w:val="32"/>
+        </w:rPr>
+        <w:t>Reszponzivitás</w:t>
+      </w:r>
+      <w:bookmarkEnd w:id="41"/>
+      <w:proofErr w:type="spellEnd"/>
+    </w:p>
+    <w:p>
+      <w:pPr>
+        <w:ind w:firstLine="708"/>
+        <w:jc w:val="both"/>
+        <w:rPr>
+          <w:rFonts w:ascii="Times New Roman" w:hAnsi="Times New Roman" w:cs="Times New Roman"/>
+          <w:sz w:val="24"/>
+          <w:szCs w:val="24"/>
+        </w:rPr>
+      </w:pPr>
+    </w:p>
+    <w:p>
+      <w:pPr>
+        <w:ind w:firstLine="708"/>
+        <w:jc w:val="both"/>
+        <w:rPr>
+          <w:rFonts w:ascii="Times New Roman" w:hAnsi="Times New Roman" w:cs="Times New Roman"/>
+          <w:sz w:val="24"/>
+          <w:szCs w:val="24"/>
+        </w:rPr>
+      </w:pPr>
+      <w:r>
+        <w:rPr>
+          <w:rFonts w:ascii="Times New Roman" w:hAnsi="Times New Roman" w:cs="Times New Roman"/>
+          <w:sz w:val="24"/>
+          <w:szCs w:val="24"/>
+        </w:rPr>
+        <w:t xml:space="preserve">Az applikációt Mobile </w:t>
+      </w:r>
+      <w:proofErr w:type="spellStart"/>
+      <w:r>
+        <w:rPr>
+          <w:rFonts w:ascii="Times New Roman" w:hAnsi="Times New Roman" w:cs="Times New Roman"/>
+          <w:sz w:val="24"/>
+          <w:szCs w:val="24"/>
+        </w:rPr>
+        <w:t>First</w:t>
+      </w:r>
+      <w:proofErr w:type="spellEnd"/>
+      <w:r>
+        <w:rPr>
+          <w:rFonts w:ascii="Times New Roman" w:hAnsi="Times New Roman" w:cs="Times New Roman"/>
+          <w:sz w:val="24"/>
+          <w:szCs w:val="24"/>
+        </w:rPr>
+        <w:t xml:space="preserve"> szemléletmódban fe</w:t>
+      </w:r>
+      <w:r>
+        <w:rPr>
+          <w:rFonts w:ascii="Times New Roman" w:hAnsi="Times New Roman" w:cs="Times New Roman"/>
+          <w:sz w:val="24"/>
+          <w:szCs w:val="24"/>
+        </w:rPr>
+        <w:t>j</w:t>
+      </w:r>
+      <w:r>
+        <w:rPr>
+          <w:rFonts w:ascii="Times New Roman" w:hAnsi="Times New Roman" w:cs="Times New Roman"/>
+          <w:sz w:val="24"/>
+          <w:szCs w:val="24"/>
+        </w:rPr>
+        <w:t xml:space="preserve">lesztettük, feltételezve, hogy </w:t>
+      </w:r>
+      <w:r>
+        <w:rPr>
+          <w:rFonts w:ascii="Times New Roman" w:hAnsi="Times New Roman" w:cs="Times New Roman"/>
+          <w:sz w:val="24"/>
+          <w:szCs w:val="24"/>
+        </w:rPr>
+        <w:t xml:space="preserve">többször lesz telefonról használva, mint számítógépről. </w:t>
+      </w:r>
+      <w:r>
+        <w:rPr>
+          <w:rFonts w:ascii="Times New Roman" w:hAnsi="Times New Roman" w:cs="Times New Roman"/>
+          <w:sz w:val="24"/>
+          <w:szCs w:val="24"/>
+        </w:rPr>
+        <w:t>Ez a kódolásban úgy nyilvánult meg, hogy próbáltuk először telefonos nézetben elkészíteni az oldalakat, és a szélesebb képernyőkre</w:t>
+      </w:r>
+      <w:r>
+        <w:rPr>
+          <w:rFonts w:ascii="Times New Roman" w:hAnsi="Times New Roman" w:cs="Times New Roman"/>
+          <w:sz w:val="24"/>
+          <w:szCs w:val="24"/>
+        </w:rPr>
+        <w:t xml:space="preserve"> csak</w:t>
+      </w:r>
+      <w:r>
+        <w:rPr>
+          <w:rFonts w:ascii="Times New Roman" w:hAnsi="Times New Roman" w:cs="Times New Roman"/>
+          <w:sz w:val="24"/>
+          <w:szCs w:val="24"/>
+        </w:rPr>
+        <w:t xml:space="preserve"> ezután optimalizáltuk a tartalmat.</w:t>
+      </w:r>
+      <w:r>
+        <w:rPr>
+          <w:rFonts w:ascii="Times New Roman" w:hAnsi="Times New Roman" w:cs="Times New Roman"/>
+          <w:sz w:val="24"/>
+          <w:szCs w:val="24"/>
+        </w:rPr>
+        <w:t xml:space="preserve"> Így minden felületünk egyaránt megfelelően működik, és e mellett vonzó megjelenéssel is rendelkezik</w:t>
+      </w:r>
+      <w:r>
+        <w:rPr>
+          <w:rFonts w:ascii="Times New Roman" w:hAnsi="Times New Roman" w:cs="Times New Roman"/>
+          <w:sz w:val="24"/>
+          <w:szCs w:val="24"/>
+        </w:rPr>
+        <w:t xml:space="preserve"> bármilyen képarányú eszközön.</w:t>
+      </w:r>
+    </w:p>
+    <w:p>
+      <w:pPr>
+        <w:ind w:firstLine="708"/>
+        <w:jc w:val="both"/>
+        <w:rPr>
+          <w:rFonts w:ascii="Times New Roman" w:hAnsi="Times New Roman" w:cs="Times New Roman"/>
+          <w:sz w:val="24"/>
+          <w:szCs w:val="24"/>
+        </w:rPr>
+      </w:pPr>
+    </w:p>
+    <w:p>
+      <w:pPr>
+        <w:ind w:firstLine="708"/>
+        <w:jc w:val="both"/>
+        <w:rPr>
+          <w:rFonts w:ascii="Times New Roman" w:hAnsi="Times New Roman" w:cs="Times New Roman"/>
+          <w:sz w:val="24"/>
+          <w:szCs w:val="24"/>
+        </w:rPr>
+      </w:pPr>
+    </w:p>
+    <w:p>
+      <w:pPr>
+        <w:pStyle w:val="Cmsor2"/>
+        <w:jc w:val="left"/>
+        <w:rPr>
+          <w:rFonts w:ascii="Times New Roman" w:hAnsi="Times New Roman" w:cs="Times New Roman"/>
+          <w:b/>
+          <w:sz w:val="32"/>
+          <w:szCs w:val="32"/>
+        </w:rPr>
+      </w:pPr>
+      <w:bookmarkStart w:id="42" w:name="_Toc133874763"/>
+      <w:r>
+        <w:rPr>
+          <w:rFonts w:ascii="Times New Roman" w:hAnsi="Times New Roman" w:cs="Times New Roman"/>
+          <w:b/>
+          <w:noProof/>
+          <w:sz w:val="32"/>
+          <w:szCs w:val="32"/>
+          <w:lang w:eastAsia="hu-HU"/>
+        </w:rPr>
+        <w:lastRenderedPageBreak/>
+        <w:drawing>
+          <wp:anchor distT="0" distB="107950" distL="180340" distR="114300" simplePos="0" relativeHeight="251778048" behindDoc="0" locked="0" layoutInCell="1" allowOverlap="1" wp14:anchorId="78C378E8" wp14:editId="545CCCDB">
+            <wp:simplePos x="0" y="0"/>
+            <wp:positionH relativeFrom="column">
+              <wp:align>right</wp:align>
+            </wp:positionH>
+            <wp:positionV relativeFrom="paragraph">
+              <wp:posOffset>105</wp:posOffset>
+            </wp:positionV>
+            <wp:extent cx="1350000" cy="741600"/>
+            <wp:effectExtent l="0" t="0" r="3175" b="1905"/>
+            <wp:wrapSquare wrapText="bothSides"/>
+            <wp:docPr id="65" name="Kép 65"/>
+            <wp:cNvGraphicFramePr>
+              <a:graphicFrameLocks xmlns:a="http://schemas.openxmlformats.org/drawingml/2006/main" noChangeAspect="1"/>
+            </wp:cNvGraphicFramePr>
+            <a:graphic xmlns:a="http://schemas.openxmlformats.org/drawingml/2006/main">
+              <a:graphicData uri="http://schemas.openxmlformats.org/drawingml/2006/picture">
+                <pic:pic xmlns:pic="http://schemas.openxmlformats.org/drawingml/2006/picture">
+                  <pic:nvPicPr>
+                    <pic:cNvPr id="0" name="Picture 13"/>
+                    <pic:cNvPicPr>
+                      <a:picLocks noChangeAspect="1" noChangeArrowheads="1"/>
+                    </pic:cNvPicPr>
+                  </pic:nvPicPr>
+                  <pic:blipFill rotWithShape="1">
+                    <a:blip r:embed="rId58" cstate="print">
+                      <a:extLst>
+                        <a:ext uri="{28A0092B-C50C-407E-A947-70E740481C1C}">
+                          <a14:useLocalDpi xmlns:a14="http://schemas.microsoft.com/office/drawing/2010/main" val="0"/>
+                        </a:ext>
+                      </a:extLst>
+                    </a:blip>
+                    <a:srcRect t="29621" b="29220"/>
+                    <a:stretch/>
+                  </pic:blipFill>
+                  <pic:spPr bwMode="auto">
+                    <a:xfrm>
+                      <a:off x="0" y="0"/>
+                      <a:ext cx="1350000" cy="741600"/>
+                    </a:xfrm>
+                    <a:prstGeom prst="rect">
+                      <a:avLst/>
+                    </a:prstGeom>
+                    <a:noFill/>
+                    <a:ln>
+                      <a:noFill/>
+                    </a:ln>
+                    <a:extLst>
+                      <a:ext uri="{53640926-AAD7-44D8-BBD7-CCE9431645EC}">
+                        <a14:shadowObscured xmlns:a14="http://schemas.microsoft.com/office/drawing/2010/main"/>
+                      </a:ext>
+                    </a:extLst>
+                  </pic:spPr>
+                </pic:pic>
+              </a:graphicData>
+            </a:graphic>
+            <wp14:sizeRelH relativeFrom="margin">
+              <wp14:pctWidth>0</wp14:pctWidth>
+            </wp14:sizeRelH>
+            <wp14:sizeRelV relativeFrom="margin">
+              <wp14:pctHeight>0</wp14:pctHeight>
+            </wp14:sizeRelV>
+          </wp:anchor>
+        </w:drawing>
+      </w:r>
+      <w:r>
+        <w:rPr>
+          <w:rFonts w:ascii="Times New Roman" w:hAnsi="Times New Roman" w:cs="Times New Roman"/>
+          <w:b/>
+          <w:sz w:val="32"/>
+          <w:szCs w:val="32"/>
+        </w:rPr>
+        <w:t>1</w:t>
+      </w:r>
+      <w:r>
+        <w:rPr>
+          <w:rFonts w:ascii="Times New Roman" w:hAnsi="Times New Roman" w:cs="Times New Roman"/>
+          <w:b/>
+          <w:sz w:val="32"/>
+          <w:szCs w:val="32"/>
+        </w:rPr>
+        <w:t>3</w:t>
+      </w:r>
+      <w:r>
+        <w:rPr>
+          <w:rFonts w:ascii="Times New Roman" w:hAnsi="Times New Roman" w:cs="Times New Roman"/>
+          <w:b/>
+          <w:sz w:val="32"/>
+          <w:szCs w:val="32"/>
+        </w:rPr>
+        <w:t xml:space="preserve">. </w:t>
+      </w:r>
+      <w:r>
+        <w:rPr>
+          <w:rFonts w:ascii="Times New Roman" w:hAnsi="Times New Roman" w:cs="Times New Roman"/>
+          <w:b/>
+          <w:sz w:val="32"/>
+          <w:szCs w:val="32"/>
+        </w:rPr>
+        <w:t>Kódminőség</w:t>
+      </w:r>
+      <w:bookmarkEnd w:id="42"/>
+    </w:p>
+    <w:p>
+      <w:pPr>
+        <w:ind w:firstLine="708"/>
+        <w:jc w:val="both"/>
+        <w:rPr>
+          <w:rFonts w:ascii="Times New Roman" w:hAnsi="Times New Roman" w:cs="Times New Roman"/>
+          <w:sz w:val="24"/>
+          <w:szCs w:val="24"/>
+        </w:rPr>
+      </w:pPr>
+    </w:p>
+    <w:p>
+      <w:pPr>
+        <w:ind w:firstLine="708"/>
+        <w:jc w:val="both"/>
+        <w:rPr>
+          <w:rFonts w:ascii="Times New Roman" w:hAnsi="Times New Roman" w:cs="Times New Roman"/>
+          <w:sz w:val="24"/>
+          <w:szCs w:val="24"/>
+        </w:rPr>
+      </w:pPr>
+      <w:r>
+        <w:rPr>
+          <w:rFonts w:ascii="Times New Roman" w:hAnsi="Times New Roman" w:cs="Times New Roman"/>
+          <w:sz w:val="24"/>
+          <w:szCs w:val="24"/>
+        </w:rPr>
+        <w:t>A fejlesztés folyamán végig szem előtt tartottuk a tiszta kód alapelveit.</w:t>
+      </w:r>
+    </w:p>
+    <w:p>
+      <w:pPr>
+        <w:pStyle w:val="Listaszerbekezds"/>
+        <w:numPr>
+          <w:ilvl w:val="0"/>
+          <w:numId w:val="18"/>
+        </w:numPr>
+        <w:jc w:val="both"/>
+        <w:rPr>
+          <w:rFonts w:ascii="Times New Roman" w:hAnsi="Times New Roman" w:cs="Times New Roman"/>
+          <w:sz w:val="24"/>
+          <w:szCs w:val="24"/>
+        </w:rPr>
+      </w:pPr>
+      <w:r>
+        <w:rPr>
+          <w:rFonts w:ascii="Times New Roman" w:hAnsi="Times New Roman" w:cs="Times New Roman"/>
+          <w:sz w:val="24"/>
+          <w:szCs w:val="24"/>
+        </w:rPr>
+        <w:t>Beszédes</w:t>
+      </w:r>
+      <w:r>
+        <w:rPr>
+          <w:rFonts w:ascii="Times New Roman" w:hAnsi="Times New Roman" w:cs="Times New Roman"/>
+          <w:sz w:val="24"/>
+          <w:szCs w:val="24"/>
+        </w:rPr>
+        <w:t xml:space="preserve"> angol nyelvű</w:t>
+      </w:r>
+      <w:r>
+        <w:rPr>
+          <w:rFonts w:ascii="Times New Roman" w:hAnsi="Times New Roman" w:cs="Times New Roman"/>
+          <w:sz w:val="24"/>
+          <w:szCs w:val="24"/>
+        </w:rPr>
+        <w:t xml:space="preserve"> elnevezések</w:t>
+      </w:r>
+    </w:p>
+    <w:p>
+      <w:pPr>
+        <w:pStyle w:val="Listaszerbekezds"/>
+        <w:numPr>
+          <w:ilvl w:val="0"/>
+          <w:numId w:val="18"/>
+        </w:numPr>
+        <w:jc w:val="both"/>
+        <w:rPr>
+          <w:rFonts w:ascii="Times New Roman" w:hAnsi="Times New Roman" w:cs="Times New Roman"/>
+          <w:sz w:val="24"/>
+          <w:szCs w:val="24"/>
+        </w:rPr>
+      </w:pPr>
+      <w:proofErr w:type="spellStart"/>
+      <w:r>
+        <w:rPr>
+          <w:rFonts w:ascii="Times New Roman" w:hAnsi="Times New Roman" w:cs="Times New Roman"/>
+          <w:sz w:val="24"/>
+          <w:szCs w:val="24"/>
+        </w:rPr>
+        <w:t>CamelCase</w:t>
+      </w:r>
+      <w:proofErr w:type="spellEnd"/>
+      <w:r>
+        <w:rPr>
+          <w:rFonts w:ascii="Times New Roman" w:hAnsi="Times New Roman" w:cs="Times New Roman"/>
+          <w:sz w:val="24"/>
+          <w:szCs w:val="24"/>
+        </w:rPr>
+        <w:t xml:space="preserve"> alkalmazása az elnevezésekben (</w:t>
+      </w:r>
+      <w:r>
+        <w:rPr>
+          <w:rFonts w:ascii="Times New Roman" w:hAnsi="Times New Roman" w:cs="Times New Roman"/>
+          <w:sz w:val="24"/>
+          <w:szCs w:val="24"/>
+        </w:rPr>
+        <w:t xml:space="preserve">pl. </w:t>
+      </w:r>
+      <w:proofErr w:type="spellStart"/>
+      <w:r>
+        <w:rPr>
+          <w:rFonts w:ascii="Times New Roman" w:hAnsi="Times New Roman" w:cs="Times New Roman"/>
+          <w:sz w:val="24"/>
+          <w:szCs w:val="24"/>
+        </w:rPr>
+        <w:t>avgUserData</w:t>
+      </w:r>
+      <w:proofErr w:type="spellEnd"/>
+      <w:r>
+        <w:rPr>
+          <w:rFonts w:ascii="Times New Roman" w:hAnsi="Times New Roman" w:cs="Times New Roman"/>
+          <w:sz w:val="24"/>
+          <w:szCs w:val="24"/>
+        </w:rPr>
+        <w:t>)</w:t>
+      </w:r>
+    </w:p>
+    <w:p>
+      <w:pPr>
+        <w:pStyle w:val="Listaszerbekezds"/>
+        <w:numPr>
+          <w:ilvl w:val="0"/>
+          <w:numId w:val="18"/>
+        </w:numPr>
+        <w:jc w:val="both"/>
+        <w:rPr>
+          <w:rFonts w:ascii="Times New Roman" w:hAnsi="Times New Roman" w:cs="Times New Roman"/>
+          <w:sz w:val="24"/>
+          <w:szCs w:val="24"/>
+        </w:rPr>
+      </w:pPr>
+      <w:r>
+        <w:rPr>
+          <w:rFonts w:ascii="Times New Roman" w:hAnsi="Times New Roman" w:cs="Times New Roman"/>
+          <w:sz w:val="24"/>
+          <w:szCs w:val="24"/>
+        </w:rPr>
+        <w:t xml:space="preserve">Az </w:t>
+      </w:r>
+      <w:proofErr w:type="spellStart"/>
+      <w:r>
+        <w:rPr>
+          <w:rFonts w:ascii="Times New Roman" w:hAnsi="Times New Roman" w:cs="Times New Roman"/>
+          <w:sz w:val="24"/>
+          <w:szCs w:val="24"/>
+        </w:rPr>
+        <w:t>Angular</w:t>
+      </w:r>
+      <w:proofErr w:type="spellEnd"/>
+      <w:r>
+        <w:rPr>
+          <w:rFonts w:ascii="Times New Roman" w:hAnsi="Times New Roman" w:cs="Times New Roman"/>
+          <w:sz w:val="24"/>
+          <w:szCs w:val="24"/>
+        </w:rPr>
+        <w:t xml:space="preserve"> közösség által megszokott jelölések használata (pl. </w:t>
+      </w:r>
+      <w:proofErr w:type="spellStart"/>
+      <w:r>
+        <w:rPr>
+          <w:rFonts w:ascii="Times New Roman" w:hAnsi="Times New Roman" w:cs="Times New Roman"/>
+          <w:sz w:val="24"/>
+          <w:szCs w:val="24"/>
+        </w:rPr>
+        <w:t>shopItem</w:t>
+      </w:r>
+      <w:proofErr w:type="spellEnd"/>
+      <w:r>
+        <w:rPr>
+          <w:rFonts w:ascii="Times New Roman" w:hAnsi="Times New Roman" w:cs="Times New Roman"/>
+          <w:sz w:val="24"/>
+          <w:szCs w:val="24"/>
+        </w:rPr>
+        <w:t>$</w:t>
+      </w:r>
+      <w:r>
+        <w:rPr>
+          <w:rFonts w:ascii="Times New Roman" w:hAnsi="Times New Roman" w:cs="Times New Roman"/>
+          <w:sz w:val="24"/>
+          <w:szCs w:val="24"/>
+        </w:rPr>
+        <w:t>)</w:t>
+      </w:r>
+    </w:p>
+    <w:p>
+      <w:pPr>
+        <w:pStyle w:val="Listaszerbekezds"/>
+        <w:numPr>
+          <w:ilvl w:val="0"/>
+          <w:numId w:val="18"/>
+        </w:numPr>
+        <w:jc w:val="both"/>
+        <w:rPr>
+          <w:rFonts w:ascii="Times New Roman" w:hAnsi="Times New Roman" w:cs="Times New Roman"/>
+          <w:sz w:val="24"/>
+          <w:szCs w:val="24"/>
+        </w:rPr>
+      </w:pPr>
+      <w:r>
+        <w:rPr>
+          <w:rFonts w:ascii="Times New Roman" w:hAnsi="Times New Roman" w:cs="Times New Roman"/>
+          <w:sz w:val="24"/>
+          <w:szCs w:val="24"/>
+        </w:rPr>
+        <w:t>Minél jobb olvashatóságra törekvés</w:t>
+      </w:r>
+    </w:p>
+    <w:p>
+      <w:pPr>
+        <w:pStyle w:val="Listaszerbekezds"/>
+        <w:numPr>
+          <w:ilvl w:val="0"/>
+          <w:numId w:val="18"/>
+        </w:numPr>
+        <w:jc w:val="both"/>
+        <w:rPr>
+          <w:rFonts w:ascii="Times New Roman" w:hAnsi="Times New Roman" w:cs="Times New Roman"/>
+          <w:sz w:val="24"/>
+          <w:szCs w:val="24"/>
+        </w:rPr>
+      </w:pPr>
+      <w:r>
+        <w:rPr>
+          <w:rFonts w:ascii="Times New Roman" w:hAnsi="Times New Roman" w:cs="Times New Roman"/>
+          <w:sz w:val="24"/>
+          <w:szCs w:val="24"/>
+        </w:rPr>
+        <w:t xml:space="preserve">Good </w:t>
+      </w:r>
+      <w:r>
+        <w:rPr>
+          <w:rFonts w:ascii="Times New Roman" w:hAnsi="Times New Roman" w:cs="Times New Roman"/>
+          <w:sz w:val="24"/>
+          <w:szCs w:val="24"/>
+        </w:rPr>
+        <w:t>és</w:t>
+      </w:r>
+      <w:r>
+        <w:rPr>
+          <w:rFonts w:ascii="Times New Roman" w:hAnsi="Times New Roman" w:cs="Times New Roman"/>
+          <w:sz w:val="24"/>
+          <w:szCs w:val="24"/>
+        </w:rPr>
+        <w:t xml:space="preserve"> Best </w:t>
+      </w:r>
+      <w:proofErr w:type="spellStart"/>
+      <w:r>
+        <w:rPr>
+          <w:rFonts w:ascii="Times New Roman" w:hAnsi="Times New Roman" w:cs="Times New Roman"/>
+          <w:sz w:val="24"/>
+          <w:szCs w:val="24"/>
+        </w:rPr>
+        <w:t>practice</w:t>
+      </w:r>
+      <w:proofErr w:type="spellEnd"/>
+      <w:r>
+        <w:rPr>
+          <w:rFonts w:ascii="Times New Roman" w:hAnsi="Times New Roman" w:cs="Times New Roman"/>
+          <w:sz w:val="24"/>
+          <w:szCs w:val="24"/>
+        </w:rPr>
+        <w:t>-ek alkalmazása</w:t>
+      </w:r>
+    </w:p>
+    <w:p>
+      <w:pPr>
+        <w:pStyle w:val="Listaszerbekezds"/>
+        <w:numPr>
+          <w:ilvl w:val="0"/>
+          <w:numId w:val="18"/>
+        </w:numPr>
+        <w:jc w:val="both"/>
+        <w:rPr>
+          <w:rFonts w:ascii="Times New Roman" w:hAnsi="Times New Roman" w:cs="Times New Roman"/>
+          <w:sz w:val="24"/>
+          <w:szCs w:val="24"/>
+        </w:rPr>
+      </w:pPr>
+      <w:proofErr w:type="spellStart"/>
+      <w:r>
+        <w:rPr>
+          <w:rFonts w:ascii="Times New Roman" w:hAnsi="Times New Roman" w:cs="Times New Roman"/>
+          <w:sz w:val="24"/>
+          <w:szCs w:val="24"/>
+        </w:rPr>
+        <w:t>Optimalizáltságra</w:t>
+      </w:r>
+      <w:proofErr w:type="spellEnd"/>
+      <w:r>
+        <w:rPr>
+          <w:rFonts w:ascii="Times New Roman" w:hAnsi="Times New Roman" w:cs="Times New Roman"/>
+          <w:sz w:val="24"/>
+          <w:szCs w:val="24"/>
+        </w:rPr>
+        <w:t xml:space="preserve"> való törekvés</w:t>
+      </w:r>
+    </w:p>
+    <w:p>
+      <w:pPr>
+        <w:jc w:val="both"/>
+        <w:rPr>
+          <w:rFonts w:ascii="Times New Roman" w:hAnsi="Times New Roman" w:cs="Times New Roman"/>
+          <w:sz w:val="24"/>
+          <w:szCs w:val="24"/>
+        </w:rPr>
+      </w:pPr>
+    </w:p>
+    <w:p>
+      <w:pPr>
+        <w:pStyle w:val="Cmsor2"/>
+        <w:jc w:val="left"/>
+        <w:rPr>
+          <w:rFonts w:ascii="Times New Roman" w:hAnsi="Times New Roman" w:cs="Times New Roman"/>
+          <w:b/>
+          <w:sz w:val="32"/>
+          <w:szCs w:val="32"/>
+        </w:rPr>
+      </w:pPr>
+      <w:bookmarkStart w:id="43" w:name="_Toc133874764"/>
+      <w:r>
+        <w:rPr>
+          <w:rFonts w:ascii="Times New Roman" w:hAnsi="Times New Roman" w:cs="Times New Roman"/>
+          <w:b/>
+          <w:noProof/>
+          <w:sz w:val="32"/>
+          <w:szCs w:val="32"/>
+          <w:lang w:eastAsia="hu-HU"/>
+        </w:rPr>
+        <w:drawing>
+          <wp:anchor distT="0" distB="107950" distL="180340" distR="114300" simplePos="0" relativeHeight="251780096" behindDoc="0" locked="0" layoutInCell="1" allowOverlap="1" wp14:anchorId="1E4B0831" wp14:editId="05719225">
+            <wp:simplePos x="0" y="0"/>
+            <wp:positionH relativeFrom="column">
+              <wp:posOffset>3836670</wp:posOffset>
+            </wp:positionH>
+            <wp:positionV relativeFrom="paragraph">
+              <wp:posOffset>13665</wp:posOffset>
+            </wp:positionV>
+            <wp:extent cx="1918335" cy="467995"/>
+            <wp:effectExtent l="0" t="0" r="5715" b="8255"/>
+            <wp:wrapSquare wrapText="bothSides"/>
+            <wp:docPr id="66" name="Kép 66"/>
+            <wp:cNvGraphicFramePr>
+              <a:graphicFrameLocks xmlns:a="http://schemas.openxmlformats.org/drawingml/2006/main" noChangeAspect="1"/>
+            </wp:cNvGraphicFramePr>
+            <a:graphic xmlns:a="http://schemas.openxmlformats.org/drawingml/2006/main">
+              <a:graphicData uri="http://schemas.openxmlformats.org/drawingml/2006/picture">
+                <pic:pic xmlns:pic="http://schemas.openxmlformats.org/drawingml/2006/picture">
+                  <pic:nvPicPr>
+                    <pic:cNvPr id="0" name="Picture 13"/>
+                    <pic:cNvPicPr>
+                      <a:picLocks noChangeAspect="1" noChangeArrowheads="1"/>
+                    </pic:cNvPicPr>
+                  </pic:nvPicPr>
+                  <pic:blipFill>
+                    <a:blip r:embed="rId59" cstate="print">
+                      <a:extLst>
+                        <a:ext uri="{28A0092B-C50C-407E-A947-70E740481C1C}">
+                          <a14:useLocalDpi xmlns:a14="http://schemas.microsoft.com/office/drawing/2010/main" val="0"/>
+                        </a:ext>
+                      </a:extLst>
+                    </a:blip>
+                    <a:stretch>
+                      <a:fillRect/>
+                    </a:stretch>
+                  </pic:blipFill>
+                  <pic:spPr bwMode="auto">
+                    <a:xfrm>
+                      <a:off x="0" y="0"/>
+                      <a:ext cx="1918335" cy="467995"/>
+                    </a:xfrm>
+                    <a:prstGeom prst="rect">
+                      <a:avLst/>
+                    </a:prstGeom>
+                    <a:noFill/>
+                    <a:ln>
+                      <a:noFill/>
+                    </a:ln>
+                    <a:extLst>
+                      <a:ext uri="{53640926-AAD7-44D8-BBD7-CCE9431645EC}">
+                        <a14:shadowObscured xmlns:a14="http://schemas.microsoft.com/office/drawing/2010/main"/>
+                      </a:ext>
+                    </a:extLst>
+                  </pic:spPr>
+                </pic:pic>
+              </a:graphicData>
+            </a:graphic>
+            <wp14:sizeRelH relativeFrom="margin">
+              <wp14:pctWidth>0</wp14:pctWidth>
+            </wp14:sizeRelH>
+            <wp14:sizeRelV relativeFrom="margin">
+              <wp14:pctHeight>0</wp14:pctHeight>
+            </wp14:sizeRelV>
+          </wp:anchor>
+        </w:drawing>
+      </w:r>
+      <w:r>
+        <w:rPr>
+          <w:rFonts w:ascii="Times New Roman" w:hAnsi="Times New Roman" w:cs="Times New Roman"/>
+          <w:b/>
+          <w:sz w:val="32"/>
+          <w:szCs w:val="32"/>
+        </w:rPr>
+        <w:t>1</w:t>
+      </w:r>
+      <w:r>
+        <w:rPr>
+          <w:rFonts w:ascii="Times New Roman" w:hAnsi="Times New Roman" w:cs="Times New Roman"/>
+          <w:b/>
+          <w:sz w:val="32"/>
+          <w:szCs w:val="32"/>
+        </w:rPr>
+        <w:t>4</w:t>
+      </w:r>
+      <w:r>
+        <w:rPr>
+          <w:rFonts w:ascii="Times New Roman" w:hAnsi="Times New Roman" w:cs="Times New Roman"/>
+          <w:b/>
+          <w:sz w:val="32"/>
+          <w:szCs w:val="32"/>
+        </w:rPr>
+        <w:t xml:space="preserve">. </w:t>
+      </w:r>
+      <w:r>
+        <w:rPr>
+          <w:rFonts w:ascii="Times New Roman" w:hAnsi="Times New Roman" w:cs="Times New Roman"/>
+          <w:b/>
+          <w:sz w:val="32"/>
+          <w:szCs w:val="32"/>
+        </w:rPr>
+        <w:t>Tesztelés</w:t>
+      </w:r>
+      <w:bookmarkEnd w:id="43"/>
+    </w:p>
+    <w:p>
+      <w:pPr>
+        <w:jc w:val="both"/>
+        <w:rPr>
+          <w:rFonts w:ascii="Times New Roman" w:hAnsi="Times New Roman" w:cs="Times New Roman"/>
+          <w:sz w:val="24"/>
+          <w:szCs w:val="24"/>
+        </w:rPr>
+      </w:pPr>
+      <w:r>
+        <w:rPr>
+          <w:rFonts w:ascii="Times New Roman" w:hAnsi="Times New Roman" w:cs="Times New Roman"/>
+          <w:sz w:val="24"/>
+          <w:szCs w:val="24"/>
+        </w:rPr>
+        <w:tab/>
+      </w:r>
+    </w:p>
+    <w:p>
+      <w:pPr>
+        <w:jc w:val="both"/>
+        <w:rPr>
+          <w:rFonts w:ascii="Times New Roman" w:hAnsi="Times New Roman" w:cs="Times New Roman"/>
+          <w:sz w:val="24"/>
+          <w:szCs w:val="24"/>
+        </w:rPr>
+      </w:pPr>
+      <w:r>
+        <w:rPr>
+          <w:rFonts w:ascii="Times New Roman" w:hAnsi="Times New Roman" w:cs="Times New Roman"/>
+          <w:sz w:val="24"/>
+          <w:szCs w:val="24"/>
+        </w:rPr>
+        <w:tab/>
+        <w:t xml:space="preserve">A weboldalt teszteltük is, melyhez Python-ban a </w:t>
+      </w:r>
+      <w:proofErr w:type="spellStart"/>
+      <w:r>
+        <w:rPr>
+          <w:rFonts w:ascii="Times New Roman" w:hAnsi="Times New Roman" w:cs="Times New Roman"/>
+          <w:sz w:val="24"/>
+          <w:szCs w:val="24"/>
+        </w:rPr>
+        <w:t>Selenium</w:t>
+      </w:r>
+      <w:proofErr w:type="spellEnd"/>
+      <w:r>
+        <w:rPr>
+          <w:rFonts w:ascii="Times New Roman" w:hAnsi="Times New Roman" w:cs="Times New Roman"/>
+          <w:sz w:val="24"/>
+          <w:szCs w:val="24"/>
+        </w:rPr>
+        <w:t xml:space="preserve"> </w:t>
+      </w:r>
+      <w:proofErr w:type="spellStart"/>
+      <w:r>
+        <w:rPr>
+          <w:rFonts w:ascii="Times New Roman" w:hAnsi="Times New Roman" w:cs="Times New Roman"/>
+          <w:sz w:val="24"/>
+          <w:szCs w:val="24"/>
+        </w:rPr>
+        <w:t>WebDriver</w:t>
+      </w:r>
+      <w:proofErr w:type="spellEnd"/>
+      <w:r>
+        <w:rPr>
+          <w:rFonts w:ascii="Times New Roman" w:hAnsi="Times New Roman" w:cs="Times New Roman"/>
+          <w:sz w:val="24"/>
+          <w:szCs w:val="24"/>
+        </w:rPr>
+        <w:t xml:space="preserve">-t használtuk. </w:t>
+      </w:r>
+      <w:r>
+        <w:rPr>
+          <w:rFonts w:ascii="Times New Roman" w:hAnsi="Times New Roman" w:cs="Times New Roman"/>
+          <w:sz w:val="24"/>
+          <w:szCs w:val="24"/>
+        </w:rPr>
+        <w:t xml:space="preserve">A </w:t>
+      </w:r>
+      <w:r>
+        <w:rPr>
+          <w:rFonts w:ascii="Times New Roman" w:hAnsi="Times New Roman" w:cs="Times New Roman"/>
+          <w:sz w:val="24"/>
+          <w:szCs w:val="24"/>
+        </w:rPr>
+        <w:t xml:space="preserve">teszt program egy automatizált tesztfolyamatot futtat az oldalon, mely egymás után végig próbálja az alkalmazás lehetséges állapotait. </w:t>
+      </w:r>
+      <w:r>
+        <w:rPr>
+          <w:rFonts w:ascii="Times New Roman" w:hAnsi="Times New Roman" w:cs="Times New Roman"/>
+          <w:sz w:val="24"/>
+          <w:szCs w:val="24"/>
+        </w:rPr>
+        <w:t>Ezek</w:t>
+      </w:r>
+      <w:r>
+        <w:rPr>
+          <w:rFonts w:ascii="Times New Roman" w:hAnsi="Times New Roman" w:cs="Times New Roman"/>
+          <w:sz w:val="24"/>
+          <w:szCs w:val="24"/>
+        </w:rPr>
+        <w:t xml:space="preserve"> a bejelentkezés nélkül elérhető oldalak, a játékosként elérhető oldalak és az </w:t>
+      </w:r>
+      <w:proofErr w:type="spellStart"/>
+      <w:r>
+        <w:rPr>
+          <w:rFonts w:ascii="Times New Roman" w:hAnsi="Times New Roman" w:cs="Times New Roman"/>
+          <w:sz w:val="24"/>
+          <w:szCs w:val="24"/>
+        </w:rPr>
+        <w:t>admin</w:t>
+      </w:r>
+      <w:proofErr w:type="spellEnd"/>
+      <w:r>
+        <w:rPr>
+          <w:rFonts w:ascii="Times New Roman" w:hAnsi="Times New Roman" w:cs="Times New Roman"/>
+          <w:sz w:val="24"/>
+          <w:szCs w:val="24"/>
+        </w:rPr>
+        <w:t>-ként elérhető felületek</w:t>
+      </w:r>
+      <w:r>
+        <w:rPr>
+          <w:rFonts w:ascii="Times New Roman" w:hAnsi="Times New Roman" w:cs="Times New Roman"/>
+          <w:sz w:val="24"/>
+          <w:szCs w:val="24"/>
+        </w:rPr>
+        <w:t>.</w:t>
+      </w:r>
     </w:p>
     <w:p>
       <w:pPr>
@@ -26625,7 +28280,7 @@
           <w:szCs w:val="36"/>
         </w:rPr>
       </w:pPr>
-      <w:bookmarkStart w:id="37" w:name="_Toc133763491"/>
+      <w:bookmarkStart w:id="44" w:name="_Toc133874765"/>
       <w:r>
         <w:rPr>
           <w:rFonts w:ascii="Times New Roman" w:hAnsi="Times New Roman" w:cs="Times New Roman"/>
@@ -26654,7 +28309,7 @@
         </w:rPr>
         <w:t>SI TERVEK</w:t>
       </w:r>
-      <w:bookmarkEnd w:id="37"/>
+      <w:bookmarkEnd w:id="44"/>
     </w:p>
     <w:p>
       <w:pPr>
@@ -26680,6 +28335,7 @@
           <w:szCs w:val="36"/>
         </w:rPr>
       </w:pPr>
+      <w:bookmarkStart w:id="45" w:name="_Toc133874766"/>
       <w:r>
         <w:rPr>
           <w:rFonts w:ascii="Times New Roman" w:hAnsi="Times New Roman" w:cs="Times New Roman"/>
@@ -26690,6 +28346,7 @@
         <w:lastRenderedPageBreak/>
         <w:t>IDÉZETT FORRÁSMUNKÁK</w:t>
       </w:r>
+      <w:bookmarkEnd w:id="45"/>
     </w:p>
     <w:p>
       <w:pPr>
@@ -26717,7 +28374,7 @@
         </w:rPr>
         <w:t xml:space="preserve">Téma: </w:t>
       </w:r>
-      <w:bookmarkStart w:id="38" w:name="_Hlk133420370"/>
+      <w:bookmarkStart w:id="46" w:name="_Hlk133420370"/>
       <w:r>
         <w:rPr>
           <w:rFonts w:ascii="Times New Roman" w:hAnsi="Times New Roman" w:cs="Times New Roman"/>
@@ -26760,7 +28417,7 @@
         </w:rPr>
         <w:t xml:space="preserve">Webcím: </w:t>
       </w:r>
-      <w:hyperlink r:id="rId57" w:history="1">
+      <w:hyperlink r:id="rId60" w:history="1">
         <w:r>
           <w:rPr>
             <w:rFonts w:ascii="Times New Roman" w:hAnsi="Times New Roman" w:cs="Times New Roman"/>
@@ -26770,7 +28427,7 @@
           <w:t>https://angular.io/guide/what-is-angular</w:t>
         </w:r>
       </w:hyperlink>
-      <w:bookmarkEnd w:id="38"/>
+      <w:bookmarkEnd w:id="46"/>
       <w:r>
         <w:rPr>
           <w:rFonts w:ascii="Times New Roman" w:hAnsi="Times New Roman" w:cs="Times New Roman"/>
@@ -26805,7 +28462,7 @@
         </w:rPr>
         <w:t xml:space="preserve">Téma: </w:t>
       </w:r>
-      <w:bookmarkStart w:id="39" w:name="_Hlk133420275"/>
+      <w:bookmarkStart w:id="47" w:name="_Hlk133420275"/>
       <w:r>
         <w:rPr>
           <w:rFonts w:ascii="Times New Roman" w:hAnsi="Times New Roman" w:cs="Times New Roman"/>
@@ -26848,7 +28505,7 @@
         </w:rPr>
         <w:t xml:space="preserve">Webcím: </w:t>
       </w:r>
-      <w:hyperlink r:id="rId58" w:history="1">
+      <w:hyperlink r:id="rId61" w:history="1">
         <w:r>
           <w:rPr>
             <w:rFonts w:ascii="Times New Roman" w:hAnsi="Times New Roman" w:cs="Times New Roman"/>
@@ -26858,7 +28515,7 @@
           <w:t>https://www.mongodb.com/what-is-mongodb</w:t>
         </w:r>
       </w:hyperlink>
-      <w:bookmarkEnd w:id="39"/>
+      <w:bookmarkEnd w:id="47"/>
       <w:r>
         <w:rPr>
           <w:rFonts w:ascii="Times New Roman" w:hAnsi="Times New Roman" w:cs="Times New Roman"/>
@@ -26893,7 +28550,7 @@
         </w:rPr>
         <w:t xml:space="preserve">Téma: </w:t>
       </w:r>
-      <w:bookmarkStart w:id="40" w:name="_Hlk133421533"/>
+      <w:bookmarkStart w:id="48" w:name="_Hlk133421533"/>
       <w:r>
         <w:rPr>
           <w:rFonts w:ascii="Times New Roman" w:hAnsi="Times New Roman" w:cs="Times New Roman"/>
@@ -26960,7 +28617,7 @@
         </w:rPr>
         <w:t xml:space="preserve">Webcím: </w:t>
       </w:r>
-      <w:hyperlink r:id="rId59" w:history="1">
+      <w:hyperlink r:id="rId62" w:history="1">
         <w:r>
           <w:rPr>
             <w:rFonts w:ascii="Times New Roman" w:hAnsi="Times New Roman" w:cs="Times New Roman"/>
@@ -26970,7 +28627,7 @@
           <w:t>https://code.visualstudio.com/docs/editor/whyvscode</w:t>
         </w:r>
       </w:hyperlink>
-      <w:bookmarkEnd w:id="40"/>
+      <w:bookmarkEnd w:id="48"/>
       <w:r>
         <w:rPr>
           <w:rFonts w:ascii="Times New Roman" w:hAnsi="Times New Roman" w:cs="Times New Roman"/>
@@ -27089,7 +28746,7 @@
         </w:rPr>
         <w:t xml:space="preserve">Webcím: </w:t>
       </w:r>
-      <w:hyperlink r:id="rId60" w:history="1">
+      <w:hyperlink r:id="rId63" w:history="1">
         <w:r>
           <w:rPr>
             <w:rFonts w:ascii="Times New Roman" w:hAnsi="Times New Roman" w:cs="Times New Roman"/>
@@ -27157,7 +28814,7 @@
         </w:rPr>
         <w:t xml:space="preserve">Webcím: </w:t>
       </w:r>
-      <w:hyperlink r:id="rId61" w:history="1">
+      <w:hyperlink r:id="rId64" w:history="1">
         <w:r>
           <w:rPr>
             <w:rStyle w:val="Hiperhivatkozs"/>
@@ -27254,7 +28911,7 @@
         </w:rPr>
         <w:t xml:space="preserve">ebcím: </w:t>
       </w:r>
-      <w:hyperlink r:id="rId62" w:history="1">
+      <w:hyperlink r:id="rId65" w:history="1">
         <w:r>
           <w:rPr>
             <w:rFonts w:ascii="Times New Roman" w:hAnsi="Times New Roman" w:cs="Times New Roman"/>
@@ -27314,7 +28971,7 @@
         </w:rPr>
         <w:t xml:space="preserve">Webcím: </w:t>
       </w:r>
-      <w:hyperlink r:id="rId63" w:history="1">
+      <w:hyperlink r:id="rId66" w:history="1">
         <w:r>
           <w:rPr>
             <w:rFonts w:ascii="Times New Roman" w:hAnsi="Times New Roman" w:cs="Times New Roman"/>
@@ -27342,7 +28999,7 @@
       </w:r>
     </w:p>
     <w:sectPr>
-      <w:footerReference w:type="default" r:id="rId64"/>
+      <w:footerReference w:type="default" r:id="rId67"/>
       <w:pgSz w:w="11906" w:h="16838"/>
       <w:pgMar w:top="1417" w:right="1417" w:bottom="1417" w:left="1417" w:header="708" w:footer="708" w:gutter="0"/>
       <w:cols w:space="708"/>
@@ -27353,7 +29010,7 @@
 </file>
 
 <file path=word/endnotes.xml><?xml version="1.0" encoding="utf-8"?>
-<w:endnotes xmlns:wpc="http://schemas.microsoft.com/office/word/2010/wordprocessingCanvas" xmlns:cx="http://schemas.microsoft.com/office/drawing/2014/chartex" xmlns:cx1="http://schemas.microsoft.com/office/drawing/2015/9/8/chartex" xmlns:cx2="http://schemas.microsoft.com/office/drawing/2015/10/21/chartex" xmlns:cx3="http://schemas.microsoft.com/office/drawing/2016/5/9/chartex" xmlns:cx4="http://schemas.microsoft.com/office/drawing/2016/5/10/chartex" xmlns:cx5="http://schemas.microsoft.com/office/drawing/2016/5/11/chartex" xmlns:cx6="http://schemas.microsoft.com/office/drawing/2016/5/12/chartex" xmlns:cx7="http://schemas.microsoft.com/office/drawing/2016/5/13/chartex" xmlns:cx8="http://schemas.microsoft.com/office/drawing/2016/5/14/chartex" xmlns:mc="http://schemas.openxmlformats.org/markup-compatibility/2006" xmlns:aink="http://schemas.microsoft.com/office/drawing/2016/ink" xmlns:am3d="http://schemas.microsoft.com/office/drawing/2017/model3d" xmlns:o="urn:schemas-microsoft-com:office:office" xmlns:oel="http://schemas.microsoft.com/office/2019/extlst" xmlns:r="http://schemas.openxmlformats.org/officeDocument/2006/relationships" xmlns:m="http://schemas.openxmlformats.org/officeDocument/2006/math" xmlns:v="urn:schemas-microsoft-com:vml" xmlns:wp14="http://schemas.microsoft.com/office/word/2010/wordprocessingDrawing" xmlns:wp="http://schemas.openxmlformats.org/drawingml/2006/wordprocessingDrawing" xmlns:w10="urn:schemas-microsoft-com:office:word" xmlns:w="http://schemas.openxmlformats.org/wordprocessingml/2006/main" xmlns:w14="http://schemas.microsoft.com/office/word/2010/wordml" xmlns:w15="http://schemas.microsoft.com/office/word/2012/wordml" xmlns:w16cex="http://schemas.microsoft.com/office/word/2018/wordml/cex" xmlns:w16cid="http://schemas.microsoft.com/office/word/2016/wordml/cid" xmlns:w16="http://schemas.microsoft.com/office/word/2018/wordml" xmlns:w16du="http://schemas.microsoft.com/office/word/2023/wordml/word16du" xmlns:w16sdtdh="http://schemas.microsoft.com/office/word/2020/wordml/sdtdatahash" xmlns:w16se="http://schemas.microsoft.com/office/word/2015/wordml/symex" xmlns:wpg="http://schemas.microsoft.com/office/word/2010/wordprocessingGroup" xmlns:wpi="http://schemas.microsoft.com/office/word/2010/wordprocessingInk" xmlns:wne="http://schemas.microsoft.com/office/word/2006/wordml" xmlns:wps="http://schemas.microsoft.com/office/word/2010/wordprocessingShape" mc:Ignorable="w14 w15 w16se w16cid w16 w16cex w16sdtdh wp14">
+<w:endnotes xmlns:wpc="http://schemas.microsoft.com/office/word/2010/wordprocessingCanvas" xmlns:cx="http://schemas.microsoft.com/office/drawing/2014/chartex" xmlns:cx1="http://schemas.microsoft.com/office/drawing/2015/9/8/chartex" xmlns:cx2="http://schemas.microsoft.com/office/drawing/2015/10/21/chartex" xmlns:cx3="http://schemas.microsoft.com/office/drawing/2016/5/9/chartex" xmlns:cx4="http://schemas.microsoft.com/office/drawing/2016/5/10/chartex" xmlns:cx5="http://schemas.microsoft.com/office/drawing/2016/5/11/chartex" xmlns:cx6="http://schemas.microsoft.com/office/drawing/2016/5/12/chartex" xmlns:cx7="http://schemas.microsoft.com/office/drawing/2016/5/13/chartex" xmlns:cx8="http://schemas.microsoft.com/office/drawing/2016/5/14/chartex" xmlns:mc="http://schemas.openxmlformats.org/markup-compatibility/2006" xmlns:aink="http://schemas.microsoft.com/office/drawing/2016/ink" xmlns:am3d="http://schemas.microsoft.com/office/drawing/2017/model3d" xmlns:o="urn:schemas-microsoft-com:office:office" xmlns:r="http://schemas.openxmlformats.org/officeDocument/2006/relationships" xmlns:m="http://schemas.openxmlformats.org/officeDocument/2006/math" xmlns:v="urn:schemas-microsoft-com:vml" xmlns:wp14="http://schemas.microsoft.com/office/word/2010/wordprocessingDrawing" xmlns:wp="http://schemas.openxmlformats.org/drawingml/2006/wordprocessingDrawing" xmlns:w10="urn:schemas-microsoft-com:office:word" xmlns:w="http://schemas.openxmlformats.org/wordprocessingml/2006/main" xmlns:w14="http://schemas.microsoft.com/office/word/2010/wordml" xmlns:w15="http://schemas.microsoft.com/office/word/2012/wordml" xmlns:w16cid="http://schemas.microsoft.com/office/word/2016/wordml/cid" xmlns:w16se="http://schemas.microsoft.com/office/word/2015/wordml/symex" xmlns:wpg="http://schemas.microsoft.com/office/word/2010/wordprocessingGroup" xmlns:wpi="http://schemas.microsoft.com/office/word/2010/wordprocessingInk" xmlns:wne="http://schemas.microsoft.com/office/word/2006/wordml" xmlns:wps="http://schemas.microsoft.com/office/word/2010/wordprocessingShape" mc:Ignorable="w14 w15 w16se w16cid wp14">
   <w:endnote w:type="separator" w:id="-1">
     <w:p>
       <w:pPr>
@@ -27378,7 +29035,7 @@
 </file>
 
 <file path=word/footer1.xml><?xml version="1.0" encoding="utf-8"?>
-<w:ftr xmlns:wpc="http://schemas.microsoft.com/office/word/2010/wordprocessingCanvas" xmlns:cx="http://schemas.microsoft.com/office/drawing/2014/chartex" xmlns:cx1="http://schemas.microsoft.com/office/drawing/2015/9/8/chartex" xmlns:cx2="http://schemas.microsoft.com/office/drawing/2015/10/21/chartex" xmlns:cx3="http://schemas.microsoft.com/office/drawing/2016/5/9/chartex" xmlns:cx4="http://schemas.microsoft.com/office/drawing/2016/5/10/chartex" xmlns:cx5="http://schemas.microsoft.com/office/drawing/2016/5/11/chartex" xmlns:cx6="http://schemas.microsoft.com/office/drawing/2016/5/12/chartex" xmlns:cx7="http://schemas.microsoft.com/office/drawing/2016/5/13/chartex" xmlns:cx8="http://schemas.microsoft.com/office/drawing/2016/5/14/chartex" xmlns:mc="http://schemas.openxmlformats.org/markup-compatibility/2006" xmlns:aink="http://schemas.microsoft.com/office/drawing/2016/ink" xmlns:am3d="http://schemas.microsoft.com/office/drawing/2017/model3d" xmlns:o="urn:schemas-microsoft-com:office:office" xmlns:oel="http://schemas.microsoft.com/office/2019/extlst" xmlns:r="http://schemas.openxmlformats.org/officeDocument/2006/relationships" xmlns:m="http://schemas.openxmlformats.org/officeDocument/2006/math" xmlns:v="urn:schemas-microsoft-com:vml" xmlns:wp14="http://schemas.microsoft.com/office/word/2010/wordprocessingDrawing" xmlns:wp="http://schemas.openxmlformats.org/drawingml/2006/wordprocessingDrawing" xmlns:w10="urn:schemas-microsoft-com:office:word" xmlns:w="http://schemas.openxmlformats.org/wordprocessingml/2006/main" xmlns:w14="http://schemas.microsoft.com/office/word/2010/wordml" xmlns:w15="http://schemas.microsoft.com/office/word/2012/wordml" xmlns:w16cex="http://schemas.microsoft.com/office/word/2018/wordml/cex" xmlns:w16cid="http://schemas.microsoft.com/office/word/2016/wordml/cid" xmlns:w16="http://schemas.microsoft.com/office/word/2018/wordml" xmlns:w16du="http://schemas.microsoft.com/office/word/2023/wordml/word16du" xmlns:w16sdtdh="http://schemas.microsoft.com/office/word/2020/wordml/sdtdatahash" xmlns:w16se="http://schemas.microsoft.com/office/word/2015/wordml/symex" xmlns:wpg="http://schemas.microsoft.com/office/word/2010/wordprocessingGroup" xmlns:wpi="http://schemas.microsoft.com/office/word/2010/wordprocessingInk" xmlns:wne="http://schemas.microsoft.com/office/word/2006/wordml" xmlns:wps="http://schemas.microsoft.com/office/word/2010/wordprocessingShape" mc:Ignorable="w14 w15 w16se w16cid w16 w16cex w16sdtdh wp14">
+<w:ftr xmlns:wpc="http://schemas.microsoft.com/office/word/2010/wordprocessingCanvas" xmlns:cx="http://schemas.microsoft.com/office/drawing/2014/chartex" xmlns:cx1="http://schemas.microsoft.com/office/drawing/2015/9/8/chartex" xmlns:cx2="http://schemas.microsoft.com/office/drawing/2015/10/21/chartex" xmlns:cx3="http://schemas.microsoft.com/office/drawing/2016/5/9/chartex" xmlns:cx4="http://schemas.microsoft.com/office/drawing/2016/5/10/chartex" xmlns:cx5="http://schemas.microsoft.com/office/drawing/2016/5/11/chartex" xmlns:cx6="http://schemas.microsoft.com/office/drawing/2016/5/12/chartex" xmlns:cx7="http://schemas.microsoft.com/office/drawing/2016/5/13/chartex" xmlns:cx8="http://schemas.microsoft.com/office/drawing/2016/5/14/chartex" xmlns:mc="http://schemas.openxmlformats.org/markup-compatibility/2006" xmlns:aink="http://schemas.microsoft.com/office/drawing/2016/ink" xmlns:am3d="http://schemas.microsoft.com/office/drawing/2017/model3d" xmlns:o="urn:schemas-microsoft-com:office:office" xmlns:r="http://schemas.openxmlformats.org/officeDocument/2006/relationships" xmlns:m="http://schemas.openxmlformats.org/officeDocument/2006/math" xmlns:v="urn:schemas-microsoft-com:vml" xmlns:wp14="http://schemas.microsoft.com/office/word/2010/wordprocessingDrawing" xmlns:wp="http://schemas.openxmlformats.org/drawingml/2006/wordprocessingDrawing" xmlns:w10="urn:schemas-microsoft-com:office:word" xmlns:w="http://schemas.openxmlformats.org/wordprocessingml/2006/main" xmlns:w14="http://schemas.microsoft.com/office/word/2010/wordml" xmlns:w15="http://schemas.microsoft.com/office/word/2012/wordml" xmlns:w16cid="http://schemas.microsoft.com/office/word/2016/wordml/cid" xmlns:w16se="http://schemas.microsoft.com/office/word/2015/wordml/symex" xmlns:wpg="http://schemas.microsoft.com/office/word/2010/wordprocessingGroup" xmlns:wpi="http://schemas.microsoft.com/office/word/2010/wordprocessingInk" xmlns:wne="http://schemas.microsoft.com/office/word/2006/wordml" xmlns:wps="http://schemas.microsoft.com/office/word/2010/wordprocessingShape" mc:Ignorable="w14 w15 w16se w16cid wp14">
   <w:sdt>
     <w:sdtPr>
       <w:id w:val="-480076460"/>
@@ -27423,7 +29080,7 @@
 </file>
 
 <file path=word/footnotes.xml><?xml version="1.0" encoding="utf-8"?>
-<w:footnotes xmlns:wpc="http://schemas.microsoft.com/office/word/2010/wordprocessingCanvas" xmlns:cx="http://schemas.microsoft.com/office/drawing/2014/chartex" xmlns:cx1="http://schemas.microsoft.com/office/drawing/2015/9/8/chartex" xmlns:cx2="http://schemas.microsoft.com/office/drawing/2015/10/21/chartex" xmlns:cx3="http://schemas.microsoft.com/office/drawing/2016/5/9/chartex" xmlns:cx4="http://schemas.microsoft.com/office/drawing/2016/5/10/chartex" xmlns:cx5="http://schemas.microsoft.com/office/drawing/2016/5/11/chartex" xmlns:cx6="http://schemas.microsoft.com/office/drawing/2016/5/12/chartex" xmlns:cx7="http://schemas.microsoft.com/office/drawing/2016/5/13/chartex" xmlns:cx8="http://schemas.microsoft.com/office/drawing/2016/5/14/chartex" xmlns:mc="http://schemas.openxmlformats.org/markup-compatibility/2006" xmlns:aink="http://schemas.microsoft.com/office/drawing/2016/ink" xmlns:am3d="http://schemas.microsoft.com/office/drawing/2017/model3d" xmlns:o="urn:schemas-microsoft-com:office:office" xmlns:oel="http://schemas.microsoft.com/office/2019/extlst" xmlns:r="http://schemas.openxmlformats.org/officeDocument/2006/relationships" xmlns:m="http://schemas.openxmlformats.org/officeDocument/2006/math" xmlns:v="urn:schemas-microsoft-com:vml" xmlns:wp14="http://schemas.microsoft.com/office/word/2010/wordprocessingDrawing" xmlns:wp="http://schemas.openxmlformats.org/drawingml/2006/wordprocessingDrawing" xmlns:w10="urn:schemas-microsoft-com:office:word" xmlns:w="http://schemas.openxmlformats.org/wordprocessingml/2006/main" xmlns:w14="http://schemas.microsoft.com/office/word/2010/wordml" xmlns:w15="http://schemas.microsoft.com/office/word/2012/wordml" xmlns:w16cex="http://schemas.microsoft.com/office/word/2018/wordml/cex" xmlns:w16cid="http://schemas.microsoft.com/office/word/2016/wordml/cid" xmlns:w16="http://schemas.microsoft.com/office/word/2018/wordml" xmlns:w16du="http://schemas.microsoft.com/office/word/2023/wordml/word16du" xmlns:w16sdtdh="http://schemas.microsoft.com/office/word/2020/wordml/sdtdatahash" xmlns:w16se="http://schemas.microsoft.com/office/word/2015/wordml/symex" xmlns:wpg="http://schemas.microsoft.com/office/word/2010/wordprocessingGroup" xmlns:wpi="http://schemas.microsoft.com/office/word/2010/wordprocessingInk" xmlns:wne="http://schemas.microsoft.com/office/word/2006/wordml" xmlns:wps="http://schemas.microsoft.com/office/word/2010/wordprocessingShape" mc:Ignorable="w14 w15 w16se w16cid w16 w16cex w16sdtdh wp14">
+<w:footnotes xmlns:wpc="http://schemas.microsoft.com/office/word/2010/wordprocessingCanvas" xmlns:cx="http://schemas.microsoft.com/office/drawing/2014/chartex" xmlns:cx1="http://schemas.microsoft.com/office/drawing/2015/9/8/chartex" xmlns:cx2="http://schemas.microsoft.com/office/drawing/2015/10/21/chartex" xmlns:cx3="http://schemas.microsoft.com/office/drawing/2016/5/9/chartex" xmlns:cx4="http://schemas.microsoft.com/office/drawing/2016/5/10/chartex" xmlns:cx5="http://schemas.microsoft.com/office/drawing/2016/5/11/chartex" xmlns:cx6="http://schemas.microsoft.com/office/drawing/2016/5/12/chartex" xmlns:cx7="http://schemas.microsoft.com/office/drawing/2016/5/13/chartex" xmlns:cx8="http://schemas.microsoft.com/office/drawing/2016/5/14/chartex" xmlns:mc="http://schemas.openxmlformats.org/markup-compatibility/2006" xmlns:aink="http://schemas.microsoft.com/office/drawing/2016/ink" xmlns:am3d="http://schemas.microsoft.com/office/drawing/2017/model3d" xmlns:o="urn:schemas-microsoft-com:office:office" xmlns:r="http://schemas.openxmlformats.org/officeDocument/2006/relationships" xmlns:m="http://schemas.openxmlformats.org/officeDocument/2006/math" xmlns:v="urn:schemas-microsoft-com:vml" xmlns:wp14="http://schemas.microsoft.com/office/word/2010/wordprocessingDrawing" xmlns:wp="http://schemas.openxmlformats.org/drawingml/2006/wordprocessingDrawing" xmlns:w10="urn:schemas-microsoft-com:office:word" xmlns:w="http://schemas.openxmlformats.org/wordprocessingml/2006/main" xmlns:w14="http://schemas.microsoft.com/office/word/2010/wordml" xmlns:w15="http://schemas.microsoft.com/office/word/2012/wordml" xmlns:w16cid="http://schemas.microsoft.com/office/word/2016/wordml/cid" xmlns:w16se="http://schemas.microsoft.com/office/word/2015/wordml/symex" xmlns:wpg="http://schemas.microsoft.com/office/word/2010/wordprocessingGroup" xmlns:wpi="http://schemas.microsoft.com/office/word/2010/wordprocessingInk" xmlns:wne="http://schemas.microsoft.com/office/word/2006/wordml" xmlns:wps="http://schemas.microsoft.com/office/word/2010/wordprocessingShape" mc:Ignorable="w14 w15 w16se w16cid wp14">
   <w:footnote w:type="separator" w:id="-1">
     <w:p>
       <w:pPr>
@@ -27459,15 +29116,7 @@
         <w:t xml:space="preserve"> </w:t>
       </w:r>
       <w:r>
-        <w:t xml:space="preserve">Mi az a </w:t>
-      </w:r>
-      <w:proofErr w:type="spellStart"/>
-      <w:r>
-        <w:t>MongoDB</w:t>
-      </w:r>
-      <w:proofErr w:type="spellEnd"/>
-      <w:r>
-        <w:t xml:space="preserve">? – Webcím: </w:t>
+        <w:t xml:space="preserve">Mi az a MongoDB? – Webcím: </w:t>
       </w:r>
       <w:hyperlink r:id="rId1" w:history="1">
         <w:r>
@@ -27493,13 +29142,8 @@
       <w:r>
         <w:t xml:space="preserve"> Miért válasszuk az ASP.NET </w:t>
       </w:r>
-      <w:proofErr w:type="spellStart"/>
-      <w:r>
-        <w:t>Core</w:t>
-      </w:r>
-      <w:proofErr w:type="spellEnd"/>
-      <w:r>
-        <w:t>-t? - W</w:t>
+      <w:r>
+        <w:t>Core-t? - W</w:t>
       </w:r>
       <w:r>
         <w:t xml:space="preserve">ebcím: </w:t>
@@ -27553,13 +29197,8 @@
       <w:r>
         <w:t xml:space="preserve"> </w:t>
       </w:r>
-      <w:proofErr w:type="spellStart"/>
-      <w:r>
-        <w:t>Angular</w:t>
-      </w:r>
-      <w:proofErr w:type="spellEnd"/>
-      <w:r>
-        <w:t xml:space="preserve">? - Webcím: </w:t>
+      <w:r>
+        <w:t xml:space="preserve">Angular? - Webcím: </w:t>
       </w:r>
       <w:hyperlink r:id="rId3" w:history="1">
         <w:r>
@@ -27588,13 +29227,8 @@
       <w:r>
         <w:t xml:space="preserve">Mi az a </w:t>
       </w:r>
-      <w:proofErr w:type="spellStart"/>
-      <w:r>
-        <w:t>TypeScript</w:t>
-      </w:r>
-      <w:proofErr w:type="spellEnd"/>
-      <w:r>
-        <w:t xml:space="preserve">? – Webcím: </w:t>
+      <w:r>
+        <w:t xml:space="preserve">TypeScript? – Webcím: </w:t>
       </w:r>
       <w:hyperlink r:id="rId4" w:history="1">
         <w:r>
@@ -27626,13 +29260,8 @@
       <w:r>
         <w:t xml:space="preserve"> </w:t>
       </w:r>
-      <w:proofErr w:type="spellStart"/>
-      <w:r>
-        <w:t>Code</w:t>
-      </w:r>
-      <w:proofErr w:type="spellEnd"/>
-      <w:r>
-        <w:t xml:space="preserve">? – Webcím: </w:t>
+      <w:r>
+        <w:t xml:space="preserve">Code? – Webcím: </w:t>
       </w:r>
       <w:hyperlink r:id="rId5" w:history="1">
         <w:r>
@@ -27656,13 +29285,7 @@
         <w:footnoteRef/>
       </w:r>
       <w:r>
-        <w:t xml:space="preserve"> Atlas</w:t>
-      </w:r>
-      <w:r>
-        <w:t xml:space="preserve"> -</w:t>
-      </w:r>
-      <w:r>
-        <w:t xml:space="preserve"> felhő alapú adatbázis</w:t>
+        <w:t xml:space="preserve"> Atlas - felhő alapú adatbázis</w:t>
       </w:r>
       <w:r>
         <w:t xml:space="preserve"> – Webcím: </w:t>
@@ -27676,7 +29299,7 @@
 </file>
 
 <file path=word/numbering.xml><?xml version="1.0" encoding="utf-8"?>
-<w:numbering xmlns:wpc="http://schemas.microsoft.com/office/word/2010/wordprocessingCanvas" xmlns:cx="http://schemas.microsoft.com/office/drawing/2014/chartex" xmlns:cx1="http://schemas.microsoft.com/office/drawing/2015/9/8/chartex" xmlns:cx2="http://schemas.microsoft.com/office/drawing/2015/10/21/chartex" xmlns:cx3="http://schemas.microsoft.com/office/drawing/2016/5/9/chartex" xmlns:cx4="http://schemas.microsoft.com/office/drawing/2016/5/10/chartex" xmlns:cx5="http://schemas.microsoft.com/office/drawing/2016/5/11/chartex" xmlns:cx6="http://schemas.microsoft.com/office/drawing/2016/5/12/chartex" xmlns:cx7="http://schemas.microsoft.com/office/drawing/2016/5/13/chartex" xmlns:cx8="http://schemas.microsoft.com/office/drawing/2016/5/14/chartex" xmlns:mc="http://schemas.openxmlformats.org/markup-compatibility/2006" xmlns:aink="http://schemas.microsoft.com/office/drawing/2016/ink" xmlns:am3d="http://schemas.microsoft.com/office/drawing/2017/model3d" xmlns:o="urn:schemas-microsoft-com:office:office" xmlns:oel="http://schemas.microsoft.com/office/2019/extlst" xmlns:r="http://schemas.openxmlformats.org/officeDocument/2006/relationships" xmlns:m="http://schemas.openxmlformats.org/officeDocument/2006/math" xmlns:v="urn:schemas-microsoft-com:vml" xmlns:wp14="http://schemas.microsoft.com/office/word/2010/wordprocessingDrawing" xmlns:wp="http://schemas.openxmlformats.org/drawingml/2006/wordprocessingDrawing" xmlns:w10="urn:schemas-microsoft-com:office:word" xmlns:w="http://schemas.openxmlformats.org/wordprocessingml/2006/main" xmlns:w14="http://schemas.microsoft.com/office/word/2010/wordml" xmlns:w15="http://schemas.microsoft.com/office/word/2012/wordml" xmlns:w16cex="http://schemas.microsoft.com/office/word/2018/wordml/cex" xmlns:w16cid="http://schemas.microsoft.com/office/word/2016/wordml/cid" xmlns:w16="http://schemas.microsoft.com/office/word/2018/wordml" xmlns:w16du="http://schemas.microsoft.com/office/word/2023/wordml/word16du" xmlns:w16sdtdh="http://schemas.microsoft.com/office/word/2020/wordml/sdtdatahash" xmlns:w16se="http://schemas.microsoft.com/office/word/2015/wordml/symex" xmlns:wpg="http://schemas.microsoft.com/office/word/2010/wordprocessingGroup" xmlns:wpi="http://schemas.microsoft.com/office/word/2010/wordprocessingInk" xmlns:wne="http://schemas.microsoft.com/office/word/2006/wordml" xmlns:wps="http://schemas.microsoft.com/office/word/2010/wordprocessingShape" mc:Ignorable="w14 w15 w16se w16cid w16 w16cex w16sdtdh wp14">
+<w:numbering xmlns:wpc="http://schemas.microsoft.com/office/word/2010/wordprocessingCanvas" xmlns:cx="http://schemas.microsoft.com/office/drawing/2014/chartex" xmlns:cx1="http://schemas.microsoft.com/office/drawing/2015/9/8/chartex" xmlns:cx2="http://schemas.microsoft.com/office/drawing/2015/10/21/chartex" xmlns:cx3="http://schemas.microsoft.com/office/drawing/2016/5/9/chartex" xmlns:cx4="http://schemas.microsoft.com/office/drawing/2016/5/10/chartex" xmlns:cx5="http://schemas.microsoft.com/office/drawing/2016/5/11/chartex" xmlns:cx6="http://schemas.microsoft.com/office/drawing/2016/5/12/chartex" xmlns:cx7="http://schemas.microsoft.com/office/drawing/2016/5/13/chartex" xmlns:cx8="http://schemas.microsoft.com/office/drawing/2016/5/14/chartex" xmlns:mc="http://schemas.openxmlformats.org/markup-compatibility/2006" xmlns:aink="http://schemas.microsoft.com/office/drawing/2016/ink" xmlns:am3d="http://schemas.microsoft.com/office/drawing/2017/model3d" xmlns:o="urn:schemas-microsoft-com:office:office" xmlns:r="http://schemas.openxmlformats.org/officeDocument/2006/relationships" xmlns:m="http://schemas.openxmlformats.org/officeDocument/2006/math" xmlns:v="urn:schemas-microsoft-com:vml" xmlns:wp14="http://schemas.microsoft.com/office/word/2010/wordprocessingDrawing" xmlns:wp="http://schemas.openxmlformats.org/drawingml/2006/wordprocessingDrawing" xmlns:w10="urn:schemas-microsoft-com:office:word" xmlns:w="http://schemas.openxmlformats.org/wordprocessingml/2006/main" xmlns:w14="http://schemas.microsoft.com/office/word/2010/wordml" xmlns:w15="http://schemas.microsoft.com/office/word/2012/wordml" xmlns:w16cid="http://schemas.microsoft.com/office/word/2016/wordml/cid" xmlns:w16se="http://schemas.microsoft.com/office/word/2015/wordml/symex" xmlns:wpg="http://schemas.microsoft.com/office/word/2010/wordprocessingGroup" xmlns:wpi="http://schemas.microsoft.com/office/word/2010/wordprocessingInk" xmlns:wne="http://schemas.microsoft.com/office/word/2006/wordml" xmlns:wps="http://schemas.microsoft.com/office/word/2010/wordprocessingShape" mc:Ignorable="w14 w15 w16se w16cid wp14">
   <w:abstractNum w:abstractNumId="0" w15:restartNumberingAfterBreak="0">
     <w:nsid w:val="089E3682"/>
     <w:multiLevelType w:val="hybridMultilevel"/>
@@ -29110,9 +30733,9 @@
     </w:lvl>
   </w:abstractNum>
   <w:abstractNum w:abstractNumId="14" w15:restartNumberingAfterBreak="0">
-    <w:nsid w:val="58796F61"/>
+    <w:nsid w:val="54BC6CAC"/>
     <w:multiLevelType w:val="hybridMultilevel"/>
-    <w:tmpl w:val="36DAD0EA"/>
+    <w:tmpl w:val="C2EEA4A2"/>
     <w:lvl w:ilvl="0" w:tplc="040E0001">
       <w:start w:val="1"/>
       <w:numFmt w:val="bullet"/>
@@ -29223,9 +30846,9 @@
     </w:lvl>
   </w:abstractNum>
   <w:abstractNum w:abstractNumId="15" w15:restartNumberingAfterBreak="0">
-    <w:nsid w:val="6CE27272"/>
+    <w:nsid w:val="58796F61"/>
     <w:multiLevelType w:val="hybridMultilevel"/>
-    <w:tmpl w:val="A39AE350"/>
+    <w:tmpl w:val="36DAD0EA"/>
     <w:lvl w:ilvl="0" w:tplc="040E0001">
       <w:start w:val="1"/>
       <w:numFmt w:val="bullet"/>
@@ -29336,16 +30959,16 @@
     </w:lvl>
   </w:abstractNum>
   <w:abstractNum w:abstractNumId="16" w15:restartNumberingAfterBreak="0">
-    <w:nsid w:val="6D412E86"/>
+    <w:nsid w:val="6CE27272"/>
     <w:multiLevelType w:val="hybridMultilevel"/>
-    <w:tmpl w:val="2DB02A32"/>
+    <w:tmpl w:val="A39AE350"/>
     <w:lvl w:ilvl="0" w:tplc="040E0001">
       <w:start w:val="1"/>
       <w:numFmt w:val="bullet"/>
       <w:lvlText w:val=""/>
       <w:lvlJc w:val="left"/>
       <w:pPr>
-        <w:ind w:left="9360" w:hanging="360"/>
+        <w:ind w:left="1428" w:hanging="360"/>
       </w:pPr>
       <w:rPr>
         <w:rFonts w:ascii="Symbol" w:hAnsi="Symbol" w:hint="default"/>
@@ -29357,7 +30980,7 @@
       <w:lvlText w:val="o"/>
       <w:lvlJc w:val="left"/>
       <w:pPr>
-        <w:ind w:left="10080" w:hanging="360"/>
+        <w:ind w:left="2148" w:hanging="360"/>
       </w:pPr>
       <w:rPr>
         <w:rFonts w:ascii="Courier New" w:hAnsi="Courier New" w:cs="Courier New" w:hint="default"/>
@@ -29369,7 +30992,7 @@
       <w:lvlText w:val=""/>
       <w:lvlJc w:val="left"/>
       <w:pPr>
-        <w:ind w:left="10800" w:hanging="360"/>
+        <w:ind w:left="2868" w:hanging="360"/>
       </w:pPr>
       <w:rPr>
         <w:rFonts w:ascii="Wingdings" w:hAnsi="Wingdings" w:hint="default"/>
@@ -29381,7 +31004,7 @@
       <w:lvlText w:val=""/>
       <w:lvlJc w:val="left"/>
       <w:pPr>
-        <w:ind w:left="11520" w:hanging="360"/>
+        <w:ind w:left="3588" w:hanging="360"/>
       </w:pPr>
       <w:rPr>
         <w:rFonts w:ascii="Symbol" w:hAnsi="Symbol" w:hint="default"/>
@@ -29393,7 +31016,7 @@
       <w:lvlText w:val="o"/>
       <w:lvlJc w:val="left"/>
       <w:pPr>
-        <w:ind w:left="12240" w:hanging="360"/>
+        <w:ind w:left="4308" w:hanging="360"/>
       </w:pPr>
       <w:rPr>
         <w:rFonts w:ascii="Courier New" w:hAnsi="Courier New" w:cs="Courier New" w:hint="default"/>
@@ -29405,7 +31028,7 @@
       <w:lvlText w:val=""/>
       <w:lvlJc w:val="left"/>
       <w:pPr>
-        <w:ind w:left="12960" w:hanging="360"/>
+        <w:ind w:left="5028" w:hanging="360"/>
       </w:pPr>
       <w:rPr>
         <w:rFonts w:ascii="Wingdings" w:hAnsi="Wingdings" w:hint="default"/>
@@ -29417,7 +31040,7 @@
       <w:lvlText w:val=""/>
       <w:lvlJc w:val="left"/>
       <w:pPr>
-        <w:ind w:left="13680" w:hanging="360"/>
+        <w:ind w:left="5748" w:hanging="360"/>
       </w:pPr>
       <w:rPr>
         <w:rFonts w:ascii="Symbol" w:hAnsi="Symbol" w:hint="default"/>
@@ -29429,7 +31052,7 @@
       <w:lvlText w:val="o"/>
       <w:lvlJc w:val="left"/>
       <w:pPr>
-        <w:ind w:left="14400" w:hanging="360"/>
+        <w:ind w:left="6468" w:hanging="360"/>
       </w:pPr>
       <w:rPr>
         <w:rFonts w:ascii="Courier New" w:hAnsi="Courier New" w:cs="Courier New" w:hint="default"/>
@@ -29441,69 +31064,185 @@
       <w:lvlText w:val=""/>
       <w:lvlJc w:val="left"/>
       <w:pPr>
-        <w:ind w:left="15120" w:hanging="360"/>
+        <w:ind w:left="7188" w:hanging="360"/>
       </w:pPr>
       <w:rPr>
         <w:rFonts w:ascii="Wingdings" w:hAnsi="Wingdings" w:hint="default"/>
       </w:rPr>
     </w:lvl>
   </w:abstractNum>
-  <w:num w:numId="1" w16cid:durableId="1177647441">
+  <w:abstractNum w:abstractNumId="17" w15:restartNumberingAfterBreak="0">
+    <w:nsid w:val="6D412E86"/>
+    <w:multiLevelType w:val="hybridMultilevel"/>
+    <w:tmpl w:val="2DB02A32"/>
+    <w:lvl w:ilvl="0" w:tplc="040E0001">
+      <w:start w:val="1"/>
+      <w:numFmt w:val="bullet"/>
+      <w:lvlText w:val=""/>
+      <w:lvlJc w:val="left"/>
+      <w:pPr>
+        <w:ind w:left="9360" w:hanging="360"/>
+      </w:pPr>
+      <w:rPr>
+        <w:rFonts w:ascii="Symbol" w:hAnsi="Symbol" w:hint="default"/>
+      </w:rPr>
+    </w:lvl>
+    <w:lvl w:ilvl="1" w:tplc="040E0003" w:tentative="1">
+      <w:start w:val="1"/>
+      <w:numFmt w:val="bullet"/>
+      <w:lvlText w:val="o"/>
+      <w:lvlJc w:val="left"/>
+      <w:pPr>
+        <w:ind w:left="10080" w:hanging="360"/>
+      </w:pPr>
+      <w:rPr>
+        <w:rFonts w:ascii="Courier New" w:hAnsi="Courier New" w:cs="Courier New" w:hint="default"/>
+      </w:rPr>
+    </w:lvl>
+    <w:lvl w:ilvl="2" w:tplc="040E0005" w:tentative="1">
+      <w:start w:val="1"/>
+      <w:numFmt w:val="bullet"/>
+      <w:lvlText w:val=""/>
+      <w:lvlJc w:val="left"/>
+      <w:pPr>
+        <w:ind w:left="10800" w:hanging="360"/>
+      </w:pPr>
+      <w:rPr>
+        <w:rFonts w:ascii="Wingdings" w:hAnsi="Wingdings" w:hint="default"/>
+      </w:rPr>
+    </w:lvl>
+    <w:lvl w:ilvl="3" w:tplc="040E0001" w:tentative="1">
+      <w:start w:val="1"/>
+      <w:numFmt w:val="bullet"/>
+      <w:lvlText w:val=""/>
+      <w:lvlJc w:val="left"/>
+      <w:pPr>
+        <w:ind w:left="11520" w:hanging="360"/>
+      </w:pPr>
+      <w:rPr>
+        <w:rFonts w:ascii="Symbol" w:hAnsi="Symbol" w:hint="default"/>
+      </w:rPr>
+    </w:lvl>
+    <w:lvl w:ilvl="4" w:tplc="040E0003" w:tentative="1">
+      <w:start w:val="1"/>
+      <w:numFmt w:val="bullet"/>
+      <w:lvlText w:val="o"/>
+      <w:lvlJc w:val="left"/>
+      <w:pPr>
+        <w:ind w:left="12240" w:hanging="360"/>
+      </w:pPr>
+      <w:rPr>
+        <w:rFonts w:ascii="Courier New" w:hAnsi="Courier New" w:cs="Courier New" w:hint="default"/>
+      </w:rPr>
+    </w:lvl>
+    <w:lvl w:ilvl="5" w:tplc="040E0005" w:tentative="1">
+      <w:start w:val="1"/>
+      <w:numFmt w:val="bullet"/>
+      <w:lvlText w:val=""/>
+      <w:lvlJc w:val="left"/>
+      <w:pPr>
+        <w:ind w:left="12960" w:hanging="360"/>
+      </w:pPr>
+      <w:rPr>
+        <w:rFonts w:ascii="Wingdings" w:hAnsi="Wingdings" w:hint="default"/>
+      </w:rPr>
+    </w:lvl>
+    <w:lvl w:ilvl="6" w:tplc="040E0001" w:tentative="1">
+      <w:start w:val="1"/>
+      <w:numFmt w:val="bullet"/>
+      <w:lvlText w:val=""/>
+      <w:lvlJc w:val="left"/>
+      <w:pPr>
+        <w:ind w:left="13680" w:hanging="360"/>
+      </w:pPr>
+      <w:rPr>
+        <w:rFonts w:ascii="Symbol" w:hAnsi="Symbol" w:hint="default"/>
+      </w:rPr>
+    </w:lvl>
+    <w:lvl w:ilvl="7" w:tplc="040E0003" w:tentative="1">
+      <w:start w:val="1"/>
+      <w:numFmt w:val="bullet"/>
+      <w:lvlText w:val="o"/>
+      <w:lvlJc w:val="left"/>
+      <w:pPr>
+        <w:ind w:left="14400" w:hanging="360"/>
+      </w:pPr>
+      <w:rPr>
+        <w:rFonts w:ascii="Courier New" w:hAnsi="Courier New" w:cs="Courier New" w:hint="default"/>
+      </w:rPr>
+    </w:lvl>
+    <w:lvl w:ilvl="8" w:tplc="040E0005" w:tentative="1">
+      <w:start w:val="1"/>
+      <w:numFmt w:val="bullet"/>
+      <w:lvlText w:val=""/>
+      <w:lvlJc w:val="left"/>
+      <w:pPr>
+        <w:ind w:left="15120" w:hanging="360"/>
+      </w:pPr>
+      <w:rPr>
+        <w:rFonts w:ascii="Wingdings" w:hAnsi="Wingdings" w:hint="default"/>
+      </w:rPr>
+    </w:lvl>
+  </w:abstractNum>
+  <w:num w:numId="1">
     <w:abstractNumId w:val="13"/>
   </w:num>
-  <w:num w:numId="2" w16cid:durableId="1636720243">
+  <w:num w:numId="2">
     <w:abstractNumId w:val="9"/>
   </w:num>
-  <w:num w:numId="3" w16cid:durableId="1116144260">
+  <w:num w:numId="3">
     <w:abstractNumId w:val="3"/>
   </w:num>
-  <w:num w:numId="4" w16cid:durableId="842277398">
+  <w:num w:numId="4">
     <w:abstractNumId w:val="6"/>
   </w:num>
-  <w:num w:numId="5" w16cid:durableId="280497634">
+  <w:num w:numId="5">
     <w:abstractNumId w:val="12"/>
   </w:num>
-  <w:num w:numId="6" w16cid:durableId="2054695532">
+  <w:num w:numId="6">
     <w:abstractNumId w:val="1"/>
   </w:num>
-  <w:num w:numId="7" w16cid:durableId="1506869436">
+  <w:num w:numId="7">
     <w:abstractNumId w:val="4"/>
   </w:num>
-  <w:num w:numId="8" w16cid:durableId="1134444338">
+  <w:num w:numId="8">
     <w:abstractNumId w:val="5"/>
   </w:num>
-  <w:num w:numId="9" w16cid:durableId="1331446884">
+  <w:num w:numId="9">
+    <w:abstractNumId w:val="16"/>
+  </w:num>
+  <w:num w:numId="10">
     <w:abstractNumId w:val="15"/>
   </w:num>
-  <w:num w:numId="10" w16cid:durableId="1946770149">
-    <w:abstractNumId w:val="14"/>
-  </w:num>
-  <w:num w:numId="11" w16cid:durableId="244461962">
+  <w:num w:numId="11">
     <w:abstractNumId w:val="0"/>
   </w:num>
-  <w:num w:numId="12" w16cid:durableId="1352876324">
+  <w:num w:numId="12">
     <w:abstractNumId w:val="8"/>
   </w:num>
-  <w:num w:numId="13" w16cid:durableId="1165245802">
+  <w:num w:numId="13">
     <w:abstractNumId w:val="10"/>
   </w:num>
-  <w:num w:numId="14" w16cid:durableId="1535189285">
+  <w:num w:numId="14">
     <w:abstractNumId w:val="11"/>
   </w:num>
-  <w:num w:numId="15" w16cid:durableId="2049378073">
-    <w:abstractNumId w:val="16"/>
+  <w:num w:numId="15">
+    <w:abstractNumId w:val="17"/>
   </w:num>
-  <w:num w:numId="16" w16cid:durableId="1204055223">
+  <w:num w:numId="16">
     <w:abstractNumId w:val="2"/>
   </w:num>
-  <w:num w:numId="17" w16cid:durableId="904872524">
+  <w:num w:numId="17">
     <w:abstractNumId w:val="7"/>
+  </w:num>
+  <w:num w:numId="18">
+    <w:abstractNumId w:val="14"/>
   </w:num>
 </w:numbering>
 </file>
 
 <file path=word/styles.xml><?xml version="1.0" encoding="utf-8"?>
-<w:styles xmlns:mc="http://schemas.openxmlformats.org/markup-compatibility/2006" xmlns:r="http://schemas.openxmlformats.org/officeDocument/2006/relationships" xmlns:w="http://schemas.openxmlformats.org/wordprocessingml/2006/main" xmlns:w14="http://schemas.microsoft.com/office/word/2010/wordml" xmlns:w15="http://schemas.microsoft.com/office/word/2012/wordml" xmlns:w16cex="http://schemas.microsoft.com/office/word/2018/wordml/cex" xmlns:w16cid="http://schemas.microsoft.com/office/word/2016/wordml/cid" xmlns:w16="http://schemas.microsoft.com/office/word/2018/wordml" xmlns:w16sdtdh="http://schemas.microsoft.com/office/word/2020/wordml/sdtdatahash" xmlns:w16se="http://schemas.microsoft.com/office/word/2015/wordml/symex" mc:Ignorable="w14 w15 w16se w16cid w16 w16cex w16sdtdh">
+<w:styles xmlns:mc="http://schemas.openxmlformats.org/markup-compatibility/2006" xmlns:r="http://schemas.openxmlformats.org/officeDocument/2006/relationships" xmlns:w="http://schemas.openxmlformats.org/wordprocessingml/2006/main" xmlns:w14="http://schemas.microsoft.com/office/word/2010/wordml" xmlns:w15="http://schemas.microsoft.com/office/word/2012/wordml" xmlns:w16cid="http://schemas.microsoft.com/office/word/2016/wordml/cid" xmlns:w16se="http://schemas.microsoft.com/office/word/2015/wordml/symex" mc:Ignorable="w14 w15 w16se w16cid">
   <w:docDefaults>
     <w:rPrDefault>
       <w:rPr>
@@ -29519,7 +31258,7 @@
       </w:pPr>
     </w:pPrDefault>
   </w:docDefaults>
-  <w:latentStyles w:defLockedState="0" w:defUIPriority="99" w:defSemiHidden="0" w:defUnhideWhenUsed="0" w:defQFormat="0" w:count="376">
+  <w:latentStyles w:defLockedState="0" w:defUIPriority="99" w:defSemiHidden="0" w:defUnhideWhenUsed="0" w:defQFormat="0" w:count="375">
     <w:lsdException w:name="Normal" w:uiPriority="0" w:qFormat="1"/>
     <w:lsdException w:name="heading 1" w:uiPriority="9" w:qFormat="1"/>
     <w:lsdException w:name="heading 2" w:semiHidden="1" w:uiPriority="9" w:unhideWhenUsed="1" w:qFormat="1"/>
@@ -29625,6 +31364,7 @@
     <w:lsdException w:name="HTML Sample" w:semiHidden="1" w:unhideWhenUsed="1"/>
     <w:lsdException w:name="HTML Typewriter" w:semiHidden="1" w:unhideWhenUsed="1"/>
     <w:lsdException w:name="HTML Variable" w:semiHidden="1" w:unhideWhenUsed="1"/>
+    <w:lsdException w:name="Normal Table" w:semiHidden="1" w:unhideWhenUsed="1"/>
     <w:lsdException w:name="annotation subject" w:semiHidden="1" w:unhideWhenUsed="1"/>
     <w:lsdException w:name="No List" w:semiHidden="1" w:unhideWhenUsed="1"/>
     <w:lsdException w:name="Outline List 1" w:semiHidden="1" w:unhideWhenUsed="1"/>
@@ -29671,8 +31411,10 @@
     <w:lsdException w:name="Table Subtle 2" w:semiHidden="1" w:unhideWhenUsed="1"/>
     <w:lsdException w:name="Table Web 1" w:semiHidden="1" w:unhideWhenUsed="1"/>
     <w:lsdException w:name="Table Web 2" w:semiHidden="1" w:unhideWhenUsed="1"/>
+    <w:lsdException w:name="Table Web 3" w:semiHidden="1" w:unhideWhenUsed="1"/>
     <w:lsdException w:name="Balloon Text" w:semiHidden="1" w:unhideWhenUsed="1"/>
     <w:lsdException w:name="Table Grid" w:uiPriority="39"/>
+    <w:lsdException w:name="Table Theme" w:semiHidden="1" w:unhideWhenUsed="1"/>
     <w:lsdException w:name="Placeholder Text" w:semiHidden="1"/>
     <w:lsdException w:name="No Spacing" w:uiPriority="1" w:qFormat="1"/>
     <w:lsdException w:name="Light Shading" w:uiPriority="60"/>
@@ -29892,7 +31634,6 @@
     <w:lsdException w:name="Smart Hyperlink" w:semiHidden="1" w:unhideWhenUsed="1"/>
     <w:lsdException w:name="Hashtag" w:semiHidden="1" w:unhideWhenUsed="1"/>
     <w:lsdException w:name="Unresolved Mention" w:semiHidden="1" w:unhideWhenUsed="1"/>
-    <w:lsdException w:name="Smart Link" w:semiHidden="1" w:unhideWhenUsed="1"/>
   </w:latentStyles>
   <w:style w:type="paragraph" w:default="1" w:styleId="Norml">
     <w:name w:val="Normal"/>
@@ -30683,7 +32424,7 @@
 </file>
 
 <file path=customXml/itemProps1.xml><?xml version="1.0" encoding="utf-8"?>
-<ds:datastoreItem xmlns:ds="http://schemas.openxmlformats.org/officeDocument/2006/customXml" ds:itemID="{A7DC1990-69AC-4EA6-90F3-5BF1CA1D6D26}">
+<ds:datastoreItem xmlns:ds="http://schemas.openxmlformats.org/officeDocument/2006/customXml" ds:itemID="{50580EC5-FD5D-4717-BE48-E2091C0A6D42}">
   <ds:schemaRefs>
     <ds:schemaRef ds:uri="http://schemas.openxmlformats.org/officeDocument/2006/bibliography"/>
   </ds:schemaRefs>

</xml_diff>

<commit_message>
Add "Maui Továbbfejlesztési tervek"
</commit_message>
<xml_diff>
--- a/szakdoga.docx
+++ b/szakdoga.docx
@@ -1,6 +1,6 @@
 
 <file path=word/document.xml><?xml version="1.0" encoding="utf-8"?>
-<w:document xmlns:wpc="http://schemas.microsoft.com/office/word/2010/wordprocessingCanvas" xmlns:cx="http://schemas.microsoft.com/office/drawing/2014/chartex" xmlns:cx1="http://schemas.microsoft.com/office/drawing/2015/9/8/chartex" xmlns:cx2="http://schemas.microsoft.com/office/drawing/2015/10/21/chartex" xmlns:cx3="http://schemas.microsoft.com/office/drawing/2016/5/9/chartex" xmlns:cx4="http://schemas.microsoft.com/office/drawing/2016/5/10/chartex" xmlns:cx5="http://schemas.microsoft.com/office/drawing/2016/5/11/chartex" xmlns:cx6="http://schemas.microsoft.com/office/drawing/2016/5/12/chartex" xmlns:cx7="http://schemas.microsoft.com/office/drawing/2016/5/13/chartex" xmlns:cx8="http://schemas.microsoft.com/office/drawing/2016/5/14/chartex" xmlns:mc="http://schemas.openxmlformats.org/markup-compatibility/2006" xmlns:aink="http://schemas.microsoft.com/office/drawing/2016/ink" xmlns:am3d="http://schemas.microsoft.com/office/drawing/2017/model3d" xmlns:o="urn:schemas-microsoft-com:office:office" xmlns:r="http://schemas.openxmlformats.org/officeDocument/2006/relationships" xmlns:m="http://schemas.openxmlformats.org/officeDocument/2006/math" xmlns:v="urn:schemas-microsoft-com:vml" xmlns:wp14="http://schemas.microsoft.com/office/word/2010/wordprocessingDrawing" xmlns:wp="http://schemas.openxmlformats.org/drawingml/2006/wordprocessingDrawing" xmlns:w10="urn:schemas-microsoft-com:office:word" xmlns:w="http://schemas.openxmlformats.org/wordprocessingml/2006/main" xmlns:w14="http://schemas.microsoft.com/office/word/2010/wordml" xmlns:w15="http://schemas.microsoft.com/office/word/2012/wordml" xmlns:w16cid="http://schemas.microsoft.com/office/word/2016/wordml/cid" xmlns:w16se="http://schemas.microsoft.com/office/word/2015/wordml/symex" xmlns:wpg="http://schemas.microsoft.com/office/word/2010/wordprocessingGroup" xmlns:wpi="http://schemas.microsoft.com/office/word/2010/wordprocessingInk" xmlns:wne="http://schemas.microsoft.com/office/word/2006/wordml" xmlns:wps="http://schemas.microsoft.com/office/word/2010/wordprocessingShape" mc:Ignorable="w14 w15 w16se w16cid wp14">
+<w:document xmlns:wpc="http://schemas.microsoft.com/office/word/2010/wordprocessingCanvas" xmlns:cx="http://schemas.microsoft.com/office/drawing/2014/chartex" xmlns:cx1="http://schemas.microsoft.com/office/drawing/2015/9/8/chartex" xmlns:cx2="http://schemas.microsoft.com/office/drawing/2015/10/21/chartex" xmlns:cx3="http://schemas.microsoft.com/office/drawing/2016/5/9/chartex" xmlns:cx4="http://schemas.microsoft.com/office/drawing/2016/5/10/chartex" xmlns:cx5="http://schemas.microsoft.com/office/drawing/2016/5/11/chartex" xmlns:cx6="http://schemas.microsoft.com/office/drawing/2016/5/12/chartex" xmlns:cx7="http://schemas.microsoft.com/office/drawing/2016/5/13/chartex" xmlns:cx8="http://schemas.microsoft.com/office/drawing/2016/5/14/chartex" xmlns:mc="http://schemas.openxmlformats.org/markup-compatibility/2006" xmlns:aink="http://schemas.microsoft.com/office/drawing/2016/ink" xmlns:am3d="http://schemas.microsoft.com/office/drawing/2017/model3d" xmlns:o="urn:schemas-microsoft-com:office:office" xmlns:oel="http://schemas.microsoft.com/office/2019/extlst" xmlns:r="http://schemas.openxmlformats.org/officeDocument/2006/relationships" xmlns:m="http://schemas.openxmlformats.org/officeDocument/2006/math" xmlns:v="urn:schemas-microsoft-com:vml" xmlns:wp14="http://schemas.microsoft.com/office/word/2010/wordprocessingDrawing" xmlns:wp="http://schemas.openxmlformats.org/drawingml/2006/wordprocessingDrawing" xmlns:w10="urn:schemas-microsoft-com:office:word" xmlns:w="http://schemas.openxmlformats.org/wordprocessingml/2006/main" xmlns:w14="http://schemas.microsoft.com/office/word/2010/wordml" xmlns:w15="http://schemas.microsoft.com/office/word/2012/wordml" xmlns:w16cex="http://schemas.microsoft.com/office/word/2018/wordml/cex" xmlns:w16cid="http://schemas.microsoft.com/office/word/2016/wordml/cid" xmlns:w16="http://schemas.microsoft.com/office/word/2018/wordml" xmlns:w16du="http://schemas.microsoft.com/office/word/2023/wordml/word16du" xmlns:w16sdtdh="http://schemas.microsoft.com/office/word/2020/wordml/sdtdatahash" xmlns:w16se="http://schemas.microsoft.com/office/word/2015/wordml/symex" xmlns:wpg="http://schemas.microsoft.com/office/word/2010/wordprocessingGroup" xmlns:wpi="http://schemas.microsoft.com/office/word/2010/wordprocessingInk" xmlns:wne="http://schemas.microsoft.com/office/word/2006/wordml" xmlns:wps="http://schemas.microsoft.com/office/word/2010/wordprocessingShape" mc:Ignorable="w14 w15 w16se w16cid w16 w16cex w16sdtdh wp14">
   <w:body>
     <w:p>
       <w:pPr>
@@ -6176,7 +6176,7 @@
                 <v:stroke joinstyle="miter"/>
                 <v:path gradientshapeok="t" o:connecttype="rect"/>
               </v:shapetype>
-              <v:shape id="Szövegdoboz 3" o:spid="_x0000_s1026" type="#_x0000_t202" style="position:absolute;left:0;text-align:left;margin-left:64.05pt;margin-top:288.6pt;width:324.85pt;height:.05pt;z-index:251660288;visibility:visible;mso-wrap-style:square;mso-wrap-distance-left:9pt;mso-wrap-distance-top:0;mso-wrap-distance-right:9pt;mso-wrap-distance-bottom:0;mso-position-horizontal:absolute;mso-position-horizontal-relative:text;mso-position-vertical:absolute;mso-position-vertical-relative:text;v-text-anchor:top" o:gfxdata="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" stroked="f">
+              <v:shape id="Szövegdoboz 3" o:spid="_x0000_s1026" type="#_x0000_t202" style="position:absolute;left:0;text-align:left;margin-left:64.05pt;margin-top:288.6pt;width:324.85pt;height:.05pt;z-index:251660288;visibility:visible;mso-wrap-style:square;mso-wrap-distance-left:9pt;mso-wrap-distance-top:0;mso-wrap-distance-right:9pt;mso-wrap-distance-bottom:0;mso-position-horizontal:absolute;mso-position-horizontal-relative:text;mso-position-vertical:absolute;mso-position-vertical-relative:text;v-text-anchor:top" o:gfxdata="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" stroked="f">
                 <v:textbox style="mso-fit-shape-to-text:t" inset="0,0,0,0">
                   <w:txbxContent>
                     <w:p>
@@ -7887,7 +7887,7 @@
           </mc:Choice>
           <mc:Fallback>
             <w:pict>
-              <v:shape w14:anchorId="471253A4" id="Szövegdoboz 28" o:spid="_x0000_s1027" type="#_x0000_t202" style="position:absolute;left:0;text-align:left;margin-left:115.05pt;margin-top:269.85pt;width:223.05pt;height:.05pt;z-index:251691008;visibility:visible;mso-wrap-style:square;mso-wrap-distance-left:9pt;mso-wrap-distance-top:0;mso-wrap-distance-right:9pt;mso-wrap-distance-bottom:0;mso-position-horizontal:absolute;mso-position-horizontal-relative:text;mso-position-vertical:absolute;mso-position-vertical-relative:text;v-text-anchor:top" o:gfxdata="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" stroked="f">
+              <v:shape w14:anchorId="471253A4" id="Szövegdoboz 28" o:spid="_x0000_s1027" type="#_x0000_t202" style="position:absolute;left:0;text-align:left;margin-left:115.05pt;margin-top:269.85pt;width:223.05pt;height:.05pt;z-index:251691008;visibility:visible;mso-wrap-style:square;mso-wrap-distance-left:9pt;mso-wrap-distance-top:0;mso-wrap-distance-right:9pt;mso-wrap-distance-bottom:0;mso-position-horizontal:absolute;mso-position-horizontal-relative:text;mso-position-vertical:absolute;mso-position-vertical-relative:text;v-text-anchor:top" o:gfxdata="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" stroked="f">
                 <v:textbox style="mso-fit-shape-to-text:t" inset="0,0,0,0">
                   <w:txbxContent>
                     <w:p>
@@ -9104,7 +9104,7 @@
           </mc:Choice>
           <mc:Fallback>
             <w:pict>
-              <v:shape w14:anchorId="6C6F6C0C" id="Szövegdoboz 22" o:spid="_x0000_s1028" type="#_x0000_t202" style="position:absolute;left:0;text-align:left;margin-left:110.4pt;margin-top:269.5pt;width:248.85pt;height:.05pt;z-index:251683840;visibility:visible;mso-wrap-style:square;mso-wrap-distance-left:9pt;mso-wrap-distance-top:0;mso-wrap-distance-right:9pt;mso-wrap-distance-bottom:0;mso-position-horizontal:absolute;mso-position-horizontal-relative:text;mso-position-vertical:absolute;mso-position-vertical-relative:text;v-text-anchor:top" o:gfxdata="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" stroked="f">
+              <v:shape w14:anchorId="6C6F6C0C" id="Szövegdoboz 22" o:spid="_x0000_s1028" type="#_x0000_t202" style="position:absolute;left:0;text-align:left;margin-left:110.4pt;margin-top:269.5pt;width:248.85pt;height:.05pt;z-index:251683840;visibility:visible;mso-wrap-style:square;mso-wrap-distance-left:9pt;mso-wrap-distance-top:0;mso-wrap-distance-right:9pt;mso-wrap-distance-bottom:0;mso-position-horizontal:absolute;mso-position-horizontal-relative:text;mso-position-vertical:absolute;mso-position-vertical-relative:text;v-text-anchor:top" o:gfxdata="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" stroked="f">
                 <v:textbox style="mso-fit-shape-to-text:t" inset="0,0,0,0">
                   <w:txbxContent>
                     <w:p>
@@ -10146,7 +10146,7 @@
           </mc:Choice>
           <mc:Fallback>
             <w:pict>
-              <v:shape w14:anchorId="12CE31C3" id="Szövegdoboz 14" o:spid="_x0000_s1029" type="#_x0000_t202" style="position:absolute;left:0;text-align:left;margin-left:99.85pt;margin-top:231.55pt;width:253.95pt;height:.05pt;z-index:251674624;visibility:visible;mso-wrap-style:square;mso-wrap-distance-left:9pt;mso-wrap-distance-top:0;mso-wrap-distance-right:9pt;mso-wrap-distance-bottom:0;mso-position-horizontal:absolute;mso-position-horizontal-relative:text;mso-position-vertical:absolute;mso-position-vertical-relative:text;v-text-anchor:top" o:gfxdata="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" stroked="f">
+              <v:shape w14:anchorId="12CE31C3" id="Szövegdoboz 14" o:spid="_x0000_s1029" type="#_x0000_t202" style="position:absolute;left:0;text-align:left;margin-left:99.85pt;margin-top:231.55pt;width:253.95pt;height:.05pt;z-index:251674624;visibility:visible;mso-wrap-style:square;mso-wrap-distance-left:9pt;mso-wrap-distance-top:0;mso-wrap-distance-right:9pt;mso-wrap-distance-bottom:0;mso-position-horizontal:absolute;mso-position-horizontal-relative:text;mso-position-vertical:absolute;mso-position-vertical-relative:text;v-text-anchor:top" o:gfxdata="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" stroked="f">
                 <v:textbox style="mso-fit-shape-to-text:t" inset="0,0,0,0">
                   <w:txbxContent>
                     <w:p>
@@ -10792,7 +10792,7 @@
           </mc:Choice>
           <mc:Fallback>
             <w:pict>
-              <v:shape w14:anchorId="340F0355" id="Szövegdoboz 25" o:spid="_x0000_s1030" type="#_x0000_t202" style="position:absolute;left:0;text-align:left;margin-left:82.8pt;margin-top:222.8pt;width:287.4pt;height:.05pt;z-index:251760640;visibility:visible;mso-wrap-style:square;mso-wrap-distance-left:9pt;mso-wrap-distance-top:0;mso-wrap-distance-right:9pt;mso-wrap-distance-bottom:0;mso-position-horizontal:absolute;mso-position-horizontal-relative:text;mso-position-vertical:absolute;mso-position-vertical-relative:text;v-text-anchor:top" o:gfxdata="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" stroked="f">
+              <v:shape w14:anchorId="340F0355" id="Szövegdoboz 25" o:spid="_x0000_s1030" type="#_x0000_t202" style="position:absolute;left:0;text-align:left;margin-left:82.8pt;margin-top:222.8pt;width:287.4pt;height:.05pt;z-index:251760640;visibility:visible;mso-wrap-style:square;mso-wrap-distance-left:9pt;mso-wrap-distance-top:0;mso-wrap-distance-right:9pt;mso-wrap-distance-bottom:0;mso-position-horizontal:absolute;mso-position-horizontal-relative:text;mso-position-vertical:absolute;mso-position-vertical-relative:text;v-text-anchor:top" o:gfxdata="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" stroked="f">
                 <v:textbox style="mso-fit-shape-to-text:t" inset="0,0,0,0">
                   <w:txbxContent>
                     <w:p>
@@ -11103,25 +11103,7 @@
           <w:sz w:val="24"/>
           <w:szCs w:val="24"/>
         </w:rPr>
-        <w:t xml:space="preserve"> azonosítóját, szerepét vagy jogosultságait, és egy titkos kulccsal van aláírva. A JWT-k </w:t>
-      </w:r>
-      <w:proofErr w:type="spellStart"/>
-      <w:r>
-        <w:rPr>
-          <w:rFonts w:ascii="Times New Roman" w:hAnsi="Times New Roman" w:cs="Times New Roman"/>
-          <w:sz w:val="24"/>
-          <w:szCs w:val="24"/>
-        </w:rPr>
-        <w:t>önállóak</w:t>
-      </w:r>
-      <w:proofErr w:type="spellEnd"/>
-      <w:r>
-        <w:rPr>
-          <w:rFonts w:ascii="Times New Roman" w:hAnsi="Times New Roman" w:cs="Times New Roman"/>
-          <w:sz w:val="24"/>
-          <w:szCs w:val="24"/>
-        </w:rPr>
-        <w:t xml:space="preserve">, ami azt jelenti, hogy minden szükséges információ magában a </w:t>
+        <w:t xml:space="preserve"> azonosítóját, szerepét vagy jogosultságait, és egy titkos kulccsal van aláírva. A JWT-k önállóak, ami azt jelenti, hogy minden szükséges információ magában a </w:t>
       </w:r>
       <w:proofErr w:type="spellStart"/>
       <w:r>
@@ -12255,7 +12237,7 @@
           </mc:Choice>
           <mc:Fallback>
             <w:pict>
-              <v:shape w14:anchorId="5DFE990A" id="Szövegdoboz 32" o:spid="_x0000_s1031" type="#_x0000_t202" style="position:absolute;margin-left:55.05pt;margin-top:319.75pt;width:343.25pt;height:.05pt;z-index:251752448;visibility:visible;mso-wrap-style:square;mso-wrap-distance-left:9pt;mso-wrap-distance-top:0;mso-wrap-distance-right:9pt;mso-wrap-distance-bottom:0;mso-position-horizontal:absolute;mso-position-horizontal-relative:text;mso-position-vertical:absolute;mso-position-vertical-relative:text;v-text-anchor:top" o:gfxdata="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" stroked="f">
+              <v:shape w14:anchorId="5DFE990A" id="Szövegdoboz 32" o:spid="_x0000_s1031" type="#_x0000_t202" style="position:absolute;margin-left:55.05pt;margin-top:319.75pt;width:343.25pt;height:.05pt;z-index:251752448;visibility:visible;mso-wrap-style:square;mso-wrap-distance-left:9pt;mso-wrap-distance-top:0;mso-wrap-distance-right:9pt;mso-wrap-distance-bottom:0;mso-position-horizontal:absolute;mso-position-horizontal-relative:text;mso-position-vertical:absolute;mso-position-vertical-relative:text;v-text-anchor:top" o:gfxdata="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" stroked="f">
                 <v:textbox style="mso-fit-shape-to-text:t" inset="0,0,0,0">
                   <w:txbxContent>
                     <w:p>
@@ -13428,7 +13410,7 @@
           </mc:Choice>
           <mc:Fallback>
             <w:pict>
-              <v:shape w14:anchorId="5F96F0D4" id="Szövegdoboz 18" o:spid="_x0000_s1032" type="#_x0000_t202" style="position:absolute;left:0;text-align:left;margin-left:.2pt;margin-top:332.65pt;width:453.25pt;height:.05pt;z-index:251677696;visibility:visible;mso-wrap-style:square;mso-wrap-distance-left:9pt;mso-wrap-distance-top:0;mso-wrap-distance-right:9pt;mso-wrap-distance-bottom:0;mso-position-horizontal:absolute;mso-position-horizontal-relative:text;mso-position-vertical:absolute;mso-position-vertical-relative:text;v-text-anchor:top" o:gfxdata="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" stroked="f">
+              <v:shape w14:anchorId="5F96F0D4" id="Szövegdoboz 18" o:spid="_x0000_s1032" type="#_x0000_t202" style="position:absolute;left:0;text-align:left;margin-left:.2pt;margin-top:332.65pt;width:453.25pt;height:.05pt;z-index:251677696;visibility:visible;mso-wrap-style:square;mso-wrap-distance-left:9pt;mso-wrap-distance-top:0;mso-wrap-distance-right:9pt;mso-wrap-distance-bottom:0;mso-position-horizontal:absolute;mso-position-horizontal-relative:text;mso-position-vertical:absolute;mso-position-vertical-relative:text;v-text-anchor:top" o:gfxdata="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" stroked="f">
                 <v:textbox style="mso-fit-shape-to-text:t" inset="0,0,0,0">
                   <w:txbxContent>
                     <w:p>
@@ -14082,7 +14064,7 @@
           </mc:Choice>
           <mc:Fallback>
             <w:pict>
-              <v:shape w14:anchorId="32046C2A" id="Szövegdoboz 20" o:spid="_x0000_s1033" type="#_x0000_t202" style="position:absolute;left:0;text-align:left;margin-left:.2pt;margin-top:326.6pt;width:453.25pt;height:.05pt;z-index:251680768;visibility:visible;mso-wrap-style:square;mso-wrap-distance-left:9pt;mso-wrap-distance-top:0;mso-wrap-distance-right:9pt;mso-wrap-distance-bottom:0;mso-position-horizontal:absolute;mso-position-horizontal-relative:text;mso-position-vertical:absolute;mso-position-vertical-relative:text;v-text-anchor:top" o:gfxdata="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" stroked="f">
+              <v:shape w14:anchorId="32046C2A" id="Szövegdoboz 20" o:spid="_x0000_s1033" type="#_x0000_t202" style="position:absolute;left:0;text-align:left;margin-left:.2pt;margin-top:326.6pt;width:453.25pt;height:.05pt;z-index:251680768;visibility:visible;mso-wrap-style:square;mso-wrap-distance-left:9pt;mso-wrap-distance-top:0;mso-wrap-distance-right:9pt;mso-wrap-distance-bottom:0;mso-position-horizontal:absolute;mso-position-horizontal-relative:text;mso-position-vertical:absolute;mso-position-vertical-relative:text;v-text-anchor:top" o:gfxdata="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" stroked="f">
                 <v:textbox style="mso-fit-shape-to-text:t" inset="0,0,0,0">
                   <w:txbxContent>
                     <w:p>
@@ -17077,7 +17059,7 @@
           </mc:Choice>
           <mc:Fallback>
             <w:pict>
-              <v:shape w14:anchorId="714701B9" id="Szövegdoboz 34" o:spid="_x0000_s1034" type="#_x0000_t202" style="position:absolute;left:0;text-align:left;margin-left:.2pt;margin-top:259.75pt;width:453.25pt;height:.05pt;z-index:251701248;visibility:visible;mso-wrap-style:square;mso-wrap-distance-left:9pt;mso-wrap-distance-top:0;mso-wrap-distance-right:9pt;mso-wrap-distance-bottom:0;mso-position-horizontal:absolute;mso-position-horizontal-relative:text;mso-position-vertical:absolute;mso-position-vertical-relative:text;v-text-anchor:top" o:gfxdata="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" stroked="f">
+              <v:shape w14:anchorId="714701B9" id="Szövegdoboz 34" o:spid="_x0000_s1034" type="#_x0000_t202" style="position:absolute;left:0;text-align:left;margin-left:.2pt;margin-top:259.75pt;width:453.25pt;height:.05pt;z-index:251701248;visibility:visible;mso-wrap-style:square;mso-wrap-distance-left:9pt;mso-wrap-distance-top:0;mso-wrap-distance-right:9pt;mso-wrap-distance-bottom:0;mso-position-horizontal:absolute;mso-position-horizontal-relative:text;mso-position-vertical:absolute;mso-position-vertical-relative:text;v-text-anchor:top" o:gfxdata="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" stroked="f">
                 <v:textbox style="mso-fit-shape-to-text:t" inset="0,0,0,0">
                   <w:txbxContent>
                     <w:p>
@@ -17596,7 +17578,7 @@
           </mc:Choice>
           <mc:Fallback>
             <w:pict>
-              <v:shape w14:anchorId="64F2C45C" id="Szövegdoboz 36" o:spid="_x0000_s1035" type="#_x0000_t202" style="position:absolute;left:0;text-align:left;margin-left:.2pt;margin-top:130.55pt;width:453.25pt;height:.05pt;z-index:251704320;visibility:visible;mso-wrap-style:square;mso-wrap-distance-left:9pt;mso-wrap-distance-top:0;mso-wrap-distance-right:9pt;mso-wrap-distance-bottom:0;mso-position-horizontal:absolute;mso-position-horizontal-relative:text;mso-position-vertical:absolute;mso-position-vertical-relative:text;v-text-anchor:top" o:gfxdata="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" stroked="f">
+              <v:shape w14:anchorId="64F2C45C" id="Szövegdoboz 36" o:spid="_x0000_s1035" type="#_x0000_t202" style="position:absolute;left:0;text-align:left;margin-left:.2pt;margin-top:130.55pt;width:453.25pt;height:.05pt;z-index:251704320;visibility:visible;mso-wrap-style:square;mso-wrap-distance-left:9pt;mso-wrap-distance-top:0;mso-wrap-distance-right:9pt;mso-wrap-distance-bottom:0;mso-position-horizontal:absolute;mso-position-horizontal-relative:text;mso-position-vertical:absolute;mso-position-vertical-relative:text;v-text-anchor:top" o:gfxdata="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" stroked="f">
                 <v:textbox style="mso-fit-shape-to-text:t" inset="0,0,0,0">
                   <w:txbxContent>
                     <w:p>
@@ -18778,7 +18760,7 @@
           </mc:Choice>
           <mc:Fallback>
             <w:pict>
-              <v:shape w14:anchorId="12AA45D5" id="Szövegdoboz 40" o:spid="_x0000_s1036" type="#_x0000_t202" style="position:absolute;left:0;text-align:left;margin-left:99.3pt;margin-top:262.2pt;width:254.55pt;height:.05pt;z-index:251709440;visibility:visible;mso-wrap-style:square;mso-wrap-distance-left:9pt;mso-wrap-distance-top:0;mso-wrap-distance-right:9pt;mso-wrap-distance-bottom:0;mso-position-horizontal:absolute;mso-position-horizontal-relative:text;mso-position-vertical:absolute;mso-position-vertical-relative:text;v-text-anchor:top" o:gfxdata="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" stroked="f">
+              <v:shape w14:anchorId="12AA45D5" id="Szövegdoboz 40" o:spid="_x0000_s1036" type="#_x0000_t202" style="position:absolute;left:0;text-align:left;margin-left:99.3pt;margin-top:262.2pt;width:254.55pt;height:.05pt;z-index:251709440;visibility:visible;mso-wrap-style:square;mso-wrap-distance-left:9pt;mso-wrap-distance-top:0;mso-wrap-distance-right:9pt;mso-wrap-distance-bottom:0;mso-position-horizontal:absolute;mso-position-horizontal-relative:text;mso-position-vertical:absolute;mso-position-vertical-relative:text;v-text-anchor:top" o:gfxdata="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" stroked="f">
                 <v:textbox style="mso-fit-shape-to-text:t" inset="0,0,0,0">
                   <w:txbxContent>
                     <w:p>
@@ -19759,27 +19741,14 @@
                               <w:spacing w:after="0"/>
                               <w:jc w:val="center"/>
                             </w:pPr>
-                            <w:r>
-                              <w:fldChar w:fldCharType="begin"/>
-                            </w:r>
-                            <w:r>
-                              <w:instrText xml:space="preserve"> SEQ ábra \* ARABIC </w:instrText>
-                            </w:r>
-                            <w:r>
-                              <w:fldChar w:fldCharType="separate"/>
-                            </w:r>
-                            <w:r>
-                              <w:rPr>
-                                <w:noProof/>
-                              </w:rPr>
-                              <w:t>12</w:t>
-                            </w:r>
-                            <w:r>
-                              <w:rPr>
-                                <w:noProof/>
-                              </w:rPr>
-                              <w:fldChar w:fldCharType="end"/>
-                            </w:r>
+                            <w:fldSimple w:instr=" SEQ ábra \* ARABIC ">
+                              <w:r>
+                                <w:rPr>
+                                  <w:noProof/>
+                                </w:rPr>
+                                <w:t>12</w:t>
+                              </w:r>
+                            </w:fldSimple>
                             <w:r>
                               <w:t>. ábra</w:t>
                             </w:r>
@@ -19849,7 +19818,7 @@
           </mc:Choice>
           <mc:Fallback>
             <w:pict>
-              <v:shape w14:anchorId="6CBDEE31" id="Szövegdoboz 44" o:spid="_x0000_s1037" type="#_x0000_t202" style="position:absolute;left:0;text-align:left;margin-left:.55pt;margin-top:275.8pt;width:453.25pt;height:.05pt;z-index:251714560;visibility:visible;mso-wrap-style:square;mso-wrap-distance-left:9pt;mso-wrap-distance-top:0;mso-wrap-distance-right:9pt;mso-wrap-distance-bottom:0;mso-position-horizontal:absolute;mso-position-horizontal-relative:text;mso-position-vertical:absolute;mso-position-vertical-relative:text;v-text-anchor:top" o:gfxdata="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" stroked="f">
+              <v:shape w14:anchorId="6CBDEE31" id="Szövegdoboz 44" o:spid="_x0000_s1037" type="#_x0000_t202" style="position:absolute;left:0;text-align:left;margin-left:.55pt;margin-top:275.8pt;width:453.25pt;height:.05pt;z-index:251714560;visibility:visible;mso-wrap-style:square;mso-wrap-distance-left:9pt;mso-wrap-distance-top:0;mso-wrap-distance-right:9pt;mso-wrap-distance-bottom:0;mso-position-horizontal:absolute;mso-position-horizontal-relative:text;mso-position-vertical:absolute;mso-position-vertical-relative:text;v-text-anchor:top" o:gfxdata="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" stroked="f">
                 <v:textbox style="mso-fit-shape-to-text:t" inset="0,0,0,0">
                   <w:txbxContent>
                     <w:p>
@@ -19858,27 +19827,14 @@
                         <w:spacing w:after="0"/>
                         <w:jc w:val="center"/>
                       </w:pPr>
-                      <w:r>
-                        <w:fldChar w:fldCharType="begin"/>
-                      </w:r>
-                      <w:r>
-                        <w:instrText xml:space="preserve"> SEQ ábra \* ARABIC </w:instrText>
-                      </w:r>
-                      <w:r>
-                        <w:fldChar w:fldCharType="separate"/>
-                      </w:r>
-                      <w:r>
-                        <w:rPr>
-                          <w:noProof/>
-                        </w:rPr>
-                        <w:t>12</w:t>
-                      </w:r>
-                      <w:r>
-                        <w:rPr>
-                          <w:noProof/>
-                        </w:rPr>
-                        <w:fldChar w:fldCharType="end"/>
-                      </w:r>
+                      <w:fldSimple w:instr=" SEQ ábra \* ARABIC ">
+                        <w:r>
+                          <w:rPr>
+                            <w:noProof/>
+                          </w:rPr>
+                          <w:t>12</w:t>
+                        </w:r>
+                      </w:fldSimple>
                       <w:r>
                         <w:t>. ábra</w:t>
                       </w:r>
@@ -20091,25 +20047,7 @@
           <w:sz w:val="24"/>
           <w:szCs w:val="24"/>
         </w:rPr>
-        <w:t xml:space="preserve">, nem kell megvárniuk a korábbi feladat </w:t>
-      </w:r>
-      <w:proofErr w:type="spellStart"/>
-      <w:r>
-        <w:rPr>
-          <w:rFonts w:ascii="Times New Roman" w:hAnsi="Times New Roman" w:cs="Times New Roman"/>
-          <w:sz w:val="24"/>
-          <w:szCs w:val="24"/>
-        </w:rPr>
-        <w:t>befejeződését</w:t>
-      </w:r>
-      <w:proofErr w:type="spellEnd"/>
-      <w:r>
-        <w:rPr>
-          <w:rFonts w:ascii="Times New Roman" w:hAnsi="Times New Roman" w:cs="Times New Roman"/>
-          <w:sz w:val="24"/>
-          <w:szCs w:val="24"/>
-        </w:rPr>
-        <w:t>.</w:t>
+        <w:t>, nem kell megvárniuk a korábbi feladat befejeződését.</w:t>
       </w:r>
     </w:p>
     <w:p/>
@@ -20813,7 +20751,7 @@
           </mc:Choice>
           <mc:Fallback>
             <w:pict>
-              <v:shape w14:anchorId="1CC47A06" id="Szövegdoboz 72" o:spid="_x0000_s1038" type="#_x0000_t202" style="position:absolute;margin-left:.2pt;margin-top:259.05pt;width:453.25pt;height:.05pt;z-index:251770880;visibility:visible;mso-wrap-style:square;mso-wrap-distance-left:9pt;mso-wrap-distance-top:0;mso-wrap-distance-right:9pt;mso-wrap-distance-bottom:0;mso-position-horizontal:absolute;mso-position-horizontal-relative:text;mso-position-vertical:absolute;mso-position-vertical-relative:text;v-text-anchor:top" o:gfxdata="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" stroked="f">
+              <v:shape w14:anchorId="1CC47A06" id="Szövegdoboz 72" o:spid="_x0000_s1038" type="#_x0000_t202" style="position:absolute;margin-left:.2pt;margin-top:259.05pt;width:453.25pt;height:.05pt;z-index:251770880;visibility:visible;mso-wrap-style:square;mso-wrap-distance-left:9pt;mso-wrap-distance-top:0;mso-wrap-distance-right:9pt;mso-wrap-distance-bottom:0;mso-position-horizontal:absolute;mso-position-horizontal-relative:text;mso-position-vertical:absolute;mso-position-vertical-relative:text;v-text-anchor:top" o:gfxdata="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" stroked="f">
                 <v:textbox style="mso-fit-shape-to-text:t" inset="0,0,0,0">
                   <w:txbxContent>
                     <w:p>
@@ -21110,7 +21048,7 @@
           </mc:Choice>
           <mc:Fallback>
             <w:pict>
-              <v:shape w14:anchorId="203BE585" id="Szövegdoboz 73" o:spid="_x0000_s1039" type="#_x0000_t202" style="position:absolute;margin-left:-.05pt;margin-top:540.2pt;width:463.1pt;height:.05pt;z-index:251772928;visibility:visible;mso-wrap-style:square;mso-width-percent:0;mso-wrap-distance-left:9pt;mso-wrap-distance-top:0;mso-wrap-distance-right:9pt;mso-wrap-distance-bottom:0;mso-position-horizontal:absolute;mso-position-horizontal-relative:text;mso-position-vertical:absolute;mso-position-vertical-relative:text;mso-width-percent:0;mso-width-relative:margin;v-text-anchor:top" o:gfxdata="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" stroked="f">
+              <v:shape w14:anchorId="203BE585" id="Szövegdoboz 73" o:spid="_x0000_s1039" type="#_x0000_t202" style="position:absolute;margin-left:-.05pt;margin-top:540.2pt;width:463.1pt;height:.05pt;z-index:251772928;visibility:visible;mso-wrap-style:square;mso-width-percent:0;mso-wrap-distance-left:9pt;mso-wrap-distance-top:0;mso-wrap-distance-right:9pt;mso-wrap-distance-bottom:0;mso-position-horizontal:absolute;mso-position-horizontal-relative:text;mso-position-vertical:absolute;mso-position-vertical-relative:text;mso-width-percent:0;mso-width-relative:margin;v-text-anchor:top" o:gfxdata="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" stroked="f">
                 <v:textbox style="mso-fit-shape-to-text:t" inset="0,0,0,0">
                   <w:txbxContent>
                     <w:p>
@@ -21881,7 +21819,7 @@
           </mc:Choice>
           <mc:Fallback>
             <w:pict>
-              <v:shape w14:anchorId="252B627B" id="Szövegdoboz 48" o:spid="_x0000_s1040" type="#_x0000_t202" style="position:absolute;left:0;text-align:left;margin-left:28.05pt;margin-top:321.4pt;width:397.1pt;height:.05pt;z-index:251719680;visibility:visible;mso-wrap-style:square;mso-wrap-distance-left:9pt;mso-wrap-distance-top:0;mso-wrap-distance-right:9pt;mso-wrap-distance-bottom:0;mso-position-horizontal:absolute;mso-position-horizontal-relative:text;mso-position-vertical:absolute;mso-position-vertical-relative:text;v-text-anchor:top" o:gfxdata="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" stroked="f">
+              <v:shape w14:anchorId="252B627B" id="Szövegdoboz 48" o:spid="_x0000_s1040" type="#_x0000_t202" style="position:absolute;left:0;text-align:left;margin-left:28.05pt;margin-top:321.4pt;width:397.1pt;height:.05pt;z-index:251719680;visibility:visible;mso-wrap-style:square;mso-wrap-distance-left:9pt;mso-wrap-distance-top:0;mso-wrap-distance-right:9pt;mso-wrap-distance-bottom:0;mso-position-horizontal:absolute;mso-position-horizontal-relative:text;mso-position-vertical:absolute;mso-position-vertical-relative:text;v-text-anchor:top" o:gfxdata="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" stroked="f">
                 <v:textbox style="mso-fit-shape-to-text:t" inset="0,0,0,0">
                   <w:txbxContent>
                     <w:p>
@@ -22800,7 +22738,7 @@
           </mc:Choice>
           <mc:Fallback>
             <w:pict>
-              <v:shape w14:anchorId="49AA08ED" id="Szövegdoboz 51" o:spid="_x0000_s1041" type="#_x0000_t202" style="position:absolute;left:0;text-align:left;margin-left:.2pt;margin-top:134.55pt;width:453.25pt;height:.05pt;z-index:251724800;visibility:visible;mso-wrap-style:square;mso-wrap-distance-left:9pt;mso-wrap-distance-top:0;mso-wrap-distance-right:9pt;mso-wrap-distance-bottom:0;mso-position-horizontal:absolute;mso-position-horizontal-relative:text;mso-position-vertical:absolute;mso-position-vertical-relative:text;v-text-anchor:top" o:gfxdata="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" stroked="f">
+              <v:shape w14:anchorId="49AA08ED" id="Szövegdoboz 51" o:spid="_x0000_s1041" type="#_x0000_t202" style="position:absolute;left:0;text-align:left;margin-left:.2pt;margin-top:134.55pt;width:453.25pt;height:.05pt;z-index:251724800;visibility:visible;mso-wrap-style:square;mso-wrap-distance-left:9pt;mso-wrap-distance-top:0;mso-wrap-distance-right:9pt;mso-wrap-distance-bottom:0;mso-position-horizontal:absolute;mso-position-horizontal-relative:text;mso-position-vertical:absolute;mso-position-vertical-relative:text;v-text-anchor:top" o:gfxdata="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" stroked="f">
                 <v:textbox style="mso-fit-shape-to-text:t" inset="0,0,0,0">
                   <w:txbxContent>
                     <w:p>
@@ -23975,25 +23913,7 @@
           <w:sz w:val="24"/>
           <w:szCs w:val="24"/>
         </w:rPr>
-        <w:t xml:space="preserve">Minden elem (kivétel az O alakú, sárga négyzet) négyfajta előre definiált állapottal rendelkezik forgatás terén, ezáltal a megfelelő körülmények között szabadon </w:t>
-      </w:r>
-      <w:proofErr w:type="spellStart"/>
-      <w:r>
-        <w:rPr>
-          <w:rFonts w:ascii="Times New Roman" w:hAnsi="Times New Roman" w:cs="Times New Roman"/>
-          <w:sz w:val="24"/>
-          <w:szCs w:val="24"/>
-        </w:rPr>
-        <w:t>forgathatóak</w:t>
-      </w:r>
-      <w:proofErr w:type="spellEnd"/>
-      <w:r>
-        <w:rPr>
-          <w:rFonts w:ascii="Times New Roman" w:hAnsi="Times New Roman" w:cs="Times New Roman"/>
-          <w:sz w:val="24"/>
-          <w:szCs w:val="24"/>
-        </w:rPr>
-        <w:t xml:space="preserve"> a W billentyűvel. Ezek mellett vannak speciális esetek is, például mikor egy adott elem forgatási helyzete a jelenlegi pozíciókon nem férne el, ezért hiába nyomjuk a W-t, az elem nem forgatható már el.</w:t>
+        <w:t>Minden elem (kivétel az O alakú, sárga négyzet) négyfajta előre definiált állapottal rendelkezik forgatás terén, ezáltal a megfelelő körülmények között szabadon forgathatóak a W billentyűvel. Ezek mellett vannak speciális esetek is, például mikor egy adott elem forgatási helyzete a jelenlegi pozíciókon nem férne el, ezért hiába nyomjuk a W-t, az elem nem forgatható már el.</w:t>
       </w:r>
     </w:p>
     <w:p>
@@ -24159,7 +24079,7 @@
           </mc:Choice>
           <mc:Fallback>
             <w:pict>
-              <v:shape w14:anchorId="31A79010" id="Szövegdoboz 67" o:spid="_x0000_s1042" type="#_x0000_t202" style="position:absolute;left:0;text-align:left;margin-left:76.95pt;margin-top:185.55pt;width:299.3pt;height:41.45pt;z-index:251784192;visibility:visible;mso-wrap-style:square;mso-height-percent:0;mso-wrap-distance-left:9pt;mso-wrap-distance-top:0;mso-wrap-distance-right:9pt;mso-wrap-distance-bottom:0;mso-position-horizontal:absolute;mso-position-horizontal-relative:text;mso-position-vertical:absolute;mso-position-vertical-relative:text;mso-height-percent:0;mso-height-relative:margin;v-text-anchor:top" o:gfxdata="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" stroked="f">
+              <v:shape w14:anchorId="31A79010" id="Szövegdoboz 67" o:spid="_x0000_s1042" type="#_x0000_t202" style="position:absolute;left:0;text-align:left;margin-left:76.95pt;margin-top:185.55pt;width:299.3pt;height:41.45pt;z-index:251784192;visibility:visible;mso-wrap-style:square;mso-height-percent:0;mso-wrap-distance-left:9pt;mso-wrap-distance-top:0;mso-wrap-distance-right:9pt;mso-wrap-distance-bottom:0;mso-position-horizontal:absolute;mso-position-horizontal-relative:text;mso-position-vertical:absolute;mso-position-vertical-relative:text;mso-height-percent:0;mso-height-relative:margin;v-text-anchor:top" o:gfxdata="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" stroked="f">
                 <v:textbox inset="0,0,0,0">
                   <w:txbxContent>
                     <w:p>
@@ -24628,7 +24548,7 @@
           </mc:Choice>
           <mc:Fallback>
             <w:pict>
-              <v:shape w14:anchorId="6BBA4BA0" id="Szövegdoboz 68" o:spid="_x0000_s1043" type="#_x0000_t202" style="position:absolute;left:0;text-align:left;margin-left:1.1pt;margin-top:429.7pt;width:450.75pt;height:34.95pt;z-index:251787264;visibility:visible;mso-wrap-style:square;mso-width-percent:0;mso-wrap-distance-left:9pt;mso-wrap-distance-top:0;mso-wrap-distance-right:9pt;mso-wrap-distance-bottom:0;mso-position-horizontal:absolute;mso-position-horizontal-relative:text;mso-position-vertical:absolute;mso-position-vertical-relative:text;mso-width-percent:0;mso-width-relative:margin;v-text-anchor:top" o:gfxdata="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" stroked="f">
+              <v:shape w14:anchorId="6BBA4BA0" id="Szövegdoboz 68" o:spid="_x0000_s1043" type="#_x0000_t202" style="position:absolute;left:0;text-align:left;margin-left:1.1pt;margin-top:429.7pt;width:450.75pt;height:34.95pt;z-index:251787264;visibility:visible;mso-wrap-style:square;mso-width-percent:0;mso-wrap-distance-left:9pt;mso-wrap-distance-top:0;mso-wrap-distance-right:9pt;mso-wrap-distance-bottom:0;mso-position-horizontal:absolute;mso-position-horizontal-relative:text;mso-position-vertical:absolute;mso-position-vertical-relative:text;mso-width-percent:0;mso-width-relative:margin;v-text-anchor:top" o:gfxdata="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" stroked="f">
                 <v:textbox style="mso-fit-shape-to-text:t" inset="0,0,0,0">
                   <w:txbxContent>
                     <w:p>
@@ -24718,25 +24638,7 @@
           <w:sz w:val="24"/>
           <w:szCs w:val="24"/>
         </w:rPr>
-        <w:t xml:space="preserve">Ha még szeretnénk játszani, a játék </w:t>
-      </w:r>
-      <w:proofErr w:type="spellStart"/>
-      <w:r>
-        <w:rPr>
-          <w:rFonts w:ascii="Times New Roman" w:hAnsi="Times New Roman" w:cs="Times New Roman"/>
-          <w:sz w:val="24"/>
-          <w:szCs w:val="24"/>
-        </w:rPr>
-        <w:t>újraindítható</w:t>
-      </w:r>
-      <w:proofErr w:type="spellEnd"/>
-      <w:r>
-        <w:rPr>
-          <w:rFonts w:ascii="Times New Roman" w:hAnsi="Times New Roman" w:cs="Times New Roman"/>
-          <w:sz w:val="24"/>
-          <w:szCs w:val="24"/>
-        </w:rPr>
-        <w:t xml:space="preserve"> a vége után, megállítható az </w:t>
+        <w:t xml:space="preserve">Ha még szeretnénk játszani, a játék újraindítható a vége után, megállítható az </w:t>
       </w:r>
       <w:proofErr w:type="spellStart"/>
       <w:r>
@@ -25121,25 +25023,7 @@
           <w:sz w:val="24"/>
           <w:szCs w:val="24"/>
         </w:rPr>
-        <w:t xml:space="preserve"> gombra kattintva </w:t>
-      </w:r>
-      <w:proofErr w:type="spellStart"/>
-      <w:r>
-        <w:rPr>
-          <w:rFonts w:ascii="Times New Roman" w:hAnsi="Times New Roman" w:cs="Times New Roman"/>
-          <w:sz w:val="24"/>
-          <w:szCs w:val="24"/>
-        </w:rPr>
-        <w:t>vehetjük</w:t>
-      </w:r>
-      <w:proofErr w:type="spellEnd"/>
-      <w:r>
-        <w:rPr>
-          <w:rFonts w:ascii="Times New Roman" w:hAnsi="Times New Roman" w:cs="Times New Roman"/>
-          <w:sz w:val="24"/>
-          <w:szCs w:val="24"/>
-        </w:rPr>
-        <w:t xml:space="preserve"> lentebb a játék hangerejét, amely szabályozza a menü és a játékon belüli hangok fő hangerejét.</w:t>
+        <w:t xml:space="preserve"> gombra kattintva vehetjük lentebb a játék hangerejét, amely szabályozza a menü és a játékon belüli hangok fő hangerejét.</w:t>
       </w:r>
     </w:p>
     <w:p>
@@ -25348,7 +25232,7 @@
           </mc:Choice>
           <mc:Fallback>
             <w:pict>
-              <v:shape w14:anchorId="544786D8" id="Szövegdoboz 70" o:spid="_x0000_s1044" type="#_x0000_t202" style="position:absolute;left:0;text-align:left;margin-left:51.95pt;margin-top:261pt;width:349.75pt;height:.05pt;z-index:251790336;visibility:visible;mso-wrap-style:square;mso-wrap-distance-left:9pt;mso-wrap-distance-top:0;mso-wrap-distance-right:9pt;mso-wrap-distance-bottom:0;mso-position-horizontal:absolute;mso-position-horizontal-relative:text;mso-position-vertical:absolute;mso-position-vertical-relative:text;v-text-anchor:top" o:gfxdata="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" stroked="f">
+              <v:shape w14:anchorId="544786D8" id="Szövegdoboz 70" o:spid="_x0000_s1044" type="#_x0000_t202" style="position:absolute;left:0;text-align:left;margin-left:51.95pt;margin-top:261pt;width:349.75pt;height:.05pt;z-index:251790336;visibility:visible;mso-wrap-style:square;mso-wrap-distance-left:9pt;mso-wrap-distance-top:0;mso-wrap-distance-right:9pt;mso-wrap-distance-bottom:0;mso-position-horizontal:absolute;mso-position-horizontal-relative:text;mso-position-vertical:absolute;mso-position-vertical-relative:text;v-text-anchor:top" o:gfxdata="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" stroked="f">
                 <v:textbox style="mso-fit-shape-to-text:t" inset="0,0,0,0">
                   <w:txbxContent>
                     <w:p>
@@ -26953,25 +26837,7 @@
           <w:sz w:val="24"/>
           <w:szCs w:val="24"/>
         </w:rPr>
-        <w:t xml:space="preserve"> </w:t>
-      </w:r>
-      <w:proofErr w:type="spellStart"/>
-      <w:r>
-        <w:rPr>
-          <w:rFonts w:ascii="Times New Roman" w:hAnsi="Times New Roman" w:cs="Times New Roman"/>
-          <w:sz w:val="24"/>
-          <w:szCs w:val="24"/>
-        </w:rPr>
-        <w:t>vehetünk</w:t>
-      </w:r>
-      <w:proofErr w:type="spellEnd"/>
-      <w:r>
-        <w:rPr>
-          <w:rFonts w:ascii="Times New Roman" w:hAnsi="Times New Roman" w:cs="Times New Roman"/>
-          <w:sz w:val="24"/>
-          <w:szCs w:val="24"/>
-        </w:rPr>
-        <w:t xml:space="preserve"> az asztali alkalmazásban megvalósított játékhoz.</w:t>
+        <w:t xml:space="preserve"> vehetünk az asztali alkalmazásban megvalósított játékhoz.</w:t>
       </w:r>
       <w:r>
         <w:rPr>
@@ -30547,25 +30413,7 @@
           <w:sz w:val="24"/>
           <w:szCs w:val="24"/>
         </w:rPr>
-        <w:t xml:space="preserve">fogad minket, melybe </w:t>
-      </w:r>
-      <w:proofErr w:type="spellStart"/>
-      <w:r>
-        <w:rPr>
-          <w:rFonts w:ascii="Times New Roman" w:hAnsi="Times New Roman" w:cs="Times New Roman"/>
-          <w:sz w:val="24"/>
-          <w:szCs w:val="24"/>
-        </w:rPr>
-        <w:t>karakterenként</w:t>
-      </w:r>
-      <w:proofErr w:type="spellEnd"/>
-      <w:r>
-        <w:rPr>
-          <w:rFonts w:ascii="Times New Roman" w:hAnsi="Times New Roman" w:cs="Times New Roman"/>
-          <w:sz w:val="24"/>
-          <w:szCs w:val="24"/>
-        </w:rPr>
-        <w:t xml:space="preserve"> is beírhatjuk az e-mailben kapott kódot, vagy egyben is bemásolhatjuk</w:t>
+        <w:t>fogad minket, melybe karakterenként is beírhatjuk az e-mailben kapott kódot, vagy egyben is bemásolhatjuk</w:t>
       </w:r>
       <w:r>
         <w:rPr>
@@ -32284,7 +32132,325 @@
           <w:sz w:val="24"/>
           <w:szCs w:val="24"/>
         </w:rPr>
-        <w:t>Milán ezt még írd meg légyszi :D</w:t>
+        <w:t>Egyedi témák használatának lehetősége</w:t>
+      </w:r>
+    </w:p>
+    <w:p>
+      <w:pPr>
+        <w:pStyle w:val="Listaszerbekezds"/>
+        <w:numPr>
+          <w:ilvl w:val="0"/>
+          <w:numId w:val="18"/>
+        </w:numPr>
+        <w:spacing w:line="256" w:lineRule="auto"/>
+        <w:jc w:val="both"/>
+      </w:pPr>
+      <w:r>
+        <w:rPr>
+          <w:rFonts w:ascii="Times New Roman" w:hAnsi="Times New Roman" w:cs="Times New Roman"/>
+          <w:sz w:val="24"/>
+          <w:szCs w:val="24"/>
+        </w:rPr>
+        <w:t xml:space="preserve">Több játékmód elkészítése (pl. Gold </w:t>
+      </w:r>
+      <w:proofErr w:type="spellStart"/>
+      <w:r>
+        <w:rPr>
+          <w:rFonts w:ascii="Times New Roman" w:hAnsi="Times New Roman" w:cs="Times New Roman"/>
+          <w:sz w:val="24"/>
+          <w:szCs w:val="24"/>
+        </w:rPr>
+        <w:t>Rush</w:t>
+      </w:r>
+      <w:proofErr w:type="spellEnd"/>
+      <w:r>
+        <w:rPr>
+          <w:rFonts w:ascii="Times New Roman" w:hAnsi="Times New Roman" w:cs="Times New Roman"/>
+          <w:sz w:val="24"/>
+          <w:szCs w:val="24"/>
+        </w:rPr>
+        <w:t xml:space="preserve">, 1v1, </w:t>
+      </w:r>
+      <w:proofErr w:type="spellStart"/>
+      <w:r>
+        <w:rPr>
+          <w:rFonts w:ascii="Times New Roman" w:hAnsi="Times New Roman" w:cs="Times New Roman"/>
+          <w:sz w:val="24"/>
+          <w:szCs w:val="24"/>
+        </w:rPr>
+        <w:t>Infection</w:t>
+      </w:r>
+      <w:proofErr w:type="spellEnd"/>
+      <w:r>
+        <w:rPr>
+          <w:rFonts w:ascii="Times New Roman" w:hAnsi="Times New Roman" w:cs="Times New Roman"/>
+          <w:sz w:val="24"/>
+          <w:szCs w:val="24"/>
+        </w:rPr>
+        <w:t>)</w:t>
+      </w:r>
+    </w:p>
+    <w:p>
+      <w:pPr>
+        <w:pStyle w:val="Listaszerbekezds"/>
+        <w:numPr>
+          <w:ilvl w:val="0"/>
+          <w:numId w:val="18"/>
+        </w:numPr>
+        <w:spacing w:line="256" w:lineRule="auto"/>
+        <w:jc w:val="both"/>
+      </w:pPr>
+      <w:r>
+        <w:rPr>
+          <w:rFonts w:ascii="Times New Roman" w:hAnsi="Times New Roman" w:cs="Times New Roman"/>
+          <w:sz w:val="24"/>
+          <w:szCs w:val="24"/>
+        </w:rPr>
+        <w:t>Teljes Androidon való futtathatóság</w:t>
+      </w:r>
+    </w:p>
+    <w:p>
+      <w:pPr>
+        <w:pStyle w:val="Listaszerbekezds"/>
+        <w:numPr>
+          <w:ilvl w:val="0"/>
+          <w:numId w:val="18"/>
+        </w:numPr>
+        <w:jc w:val="both"/>
+      </w:pPr>
+      <w:r>
+        <w:rPr>
+          <w:rFonts w:ascii="Times New Roman" w:hAnsi="Times New Roman" w:cs="Times New Roman"/>
+          <w:sz w:val="24"/>
+          <w:szCs w:val="24"/>
+        </w:rPr>
+        <w:t>Barátok kezelése és elérése (</w:t>
+      </w:r>
+      <w:proofErr w:type="spellStart"/>
+      <w:r>
+        <w:rPr>
+          <w:rFonts w:ascii="Times New Roman" w:hAnsi="Times New Roman" w:cs="Times New Roman"/>
+          <w:sz w:val="24"/>
+          <w:szCs w:val="24"/>
+        </w:rPr>
+        <w:t>Popup</w:t>
+      </w:r>
+      <w:proofErr w:type="spellEnd"/>
+      <w:r>
+        <w:rPr>
+          <w:rFonts w:ascii="Times New Roman" w:hAnsi="Times New Roman" w:cs="Times New Roman"/>
+          <w:sz w:val="24"/>
+          <w:szCs w:val="24"/>
+        </w:rPr>
+        <w:t xml:space="preserve"> </w:t>
+      </w:r>
+      <w:proofErr w:type="spellStart"/>
+      <w:r>
+        <w:rPr>
+          <w:rFonts w:ascii="Times New Roman" w:hAnsi="Times New Roman" w:cs="Times New Roman"/>
+          <w:sz w:val="24"/>
+          <w:szCs w:val="24"/>
+        </w:rPr>
+        <w:t>Message</w:t>
+      </w:r>
+      <w:proofErr w:type="spellEnd"/>
+      <w:r>
+        <w:rPr>
+          <w:rFonts w:ascii="Times New Roman" w:hAnsi="Times New Roman" w:cs="Times New Roman"/>
+          <w:sz w:val="24"/>
+          <w:szCs w:val="24"/>
+        </w:rPr>
+        <w:t xml:space="preserve"> funkcionalitás)</w:t>
+      </w:r>
+    </w:p>
+    <w:p>
+      <w:pPr>
+        <w:pStyle w:val="Listaszerbekezds"/>
+        <w:numPr>
+          <w:ilvl w:val="0"/>
+          <w:numId w:val="18"/>
+        </w:numPr>
+        <w:spacing w:line="256" w:lineRule="auto"/>
+        <w:jc w:val="both"/>
+      </w:pPr>
+      <w:r>
+        <w:rPr>
+          <w:rFonts w:ascii="Times New Roman" w:hAnsi="Times New Roman" w:cs="Times New Roman"/>
+          <w:sz w:val="24"/>
+          <w:szCs w:val="24"/>
+        </w:rPr>
+        <w:t>Mérföldkövek</w:t>
+      </w:r>
+      <w:r>
+        <w:rPr>
+          <w:rFonts w:ascii="Times New Roman" w:hAnsi="Times New Roman" w:cs="Times New Roman"/>
+          <w:sz w:val="24"/>
+          <w:szCs w:val="24"/>
+        </w:rPr>
+        <w:t xml:space="preserve"> </w:t>
+      </w:r>
+    </w:p>
+    <w:p>
+      <w:pPr>
+        <w:pStyle w:val="Listaszerbekezds"/>
+        <w:numPr>
+          <w:ilvl w:val="0"/>
+          <w:numId w:val="18"/>
+        </w:numPr>
+        <w:jc w:val="both"/>
+      </w:pPr>
+      <w:r>
+        <w:rPr>
+          <w:rFonts w:ascii="Times New Roman" w:hAnsi="Times New Roman" w:cs="Times New Roman"/>
+          <w:sz w:val="24"/>
+          <w:szCs w:val="24"/>
+        </w:rPr>
+        <w:t>Nyelvválasztási funkció</w:t>
+      </w:r>
+    </w:p>
+    <w:p>
+      <w:pPr>
+        <w:pStyle w:val="Listaszerbekezds"/>
+        <w:numPr>
+          <w:ilvl w:val="0"/>
+          <w:numId w:val="18"/>
+        </w:numPr>
+        <w:jc w:val="both"/>
+      </w:pPr>
+      <w:r>
+        <w:rPr>
+          <w:rFonts w:ascii="Times New Roman" w:hAnsi="Times New Roman" w:cs="Times New Roman"/>
+          <w:sz w:val="24"/>
+          <w:szCs w:val="24"/>
+        </w:rPr>
+        <w:t>Bolti leárazások, Napiláda</w:t>
+      </w:r>
+    </w:p>
+    <w:p>
+      <w:pPr>
+        <w:pStyle w:val="Listaszerbekezds"/>
+        <w:numPr>
+          <w:ilvl w:val="0"/>
+          <w:numId w:val="18"/>
+        </w:numPr>
+        <w:jc w:val="both"/>
+      </w:pPr>
+      <w:r>
+        <w:rPr>
+          <w:rFonts w:ascii="Times New Roman" w:hAnsi="Times New Roman" w:cs="Times New Roman"/>
+          <w:sz w:val="24"/>
+          <w:szCs w:val="24"/>
+        </w:rPr>
+        <w:t xml:space="preserve">Barátok játékának </w:t>
+      </w:r>
+      <w:proofErr w:type="spellStart"/>
+      <w:r>
+        <w:rPr>
+          <w:rFonts w:ascii="Times New Roman" w:hAnsi="Times New Roman" w:cs="Times New Roman"/>
+          <w:sz w:val="24"/>
+          <w:szCs w:val="24"/>
+        </w:rPr>
+        <w:t>Live</w:t>
+      </w:r>
+      <w:proofErr w:type="spellEnd"/>
+      <w:r>
+        <w:rPr>
+          <w:rFonts w:ascii="Times New Roman" w:hAnsi="Times New Roman" w:cs="Times New Roman"/>
+          <w:sz w:val="24"/>
+          <w:szCs w:val="24"/>
+        </w:rPr>
+        <w:t xml:space="preserve"> nézhetősége</w:t>
+      </w:r>
+    </w:p>
+    <w:p>
+      <w:pPr>
+        <w:pStyle w:val="Listaszerbekezds"/>
+        <w:numPr>
+          <w:ilvl w:val="0"/>
+          <w:numId w:val="18"/>
+        </w:numPr>
+        <w:jc w:val="both"/>
+      </w:pPr>
+      <w:r>
+        <w:rPr>
+          <w:rFonts w:ascii="Times New Roman" w:hAnsi="Times New Roman" w:cs="Times New Roman"/>
+          <w:sz w:val="24"/>
+          <w:szCs w:val="24"/>
+        </w:rPr>
+        <w:t xml:space="preserve">Blokkalapú kinézet után a teljes alakzatra húzható képek </w:t>
+      </w:r>
+      <w:r>
+        <w:rPr>
+          <w:rFonts w:ascii="Times New Roman" w:hAnsi="Times New Roman" w:cs="Times New Roman"/>
+          <w:sz w:val="24"/>
+          <w:szCs w:val="24"/>
+        </w:rPr>
+        <w:t>vásárlási lehetősége</w:t>
+      </w:r>
+    </w:p>
+    <w:p>
+      <w:pPr>
+        <w:pStyle w:val="Listaszerbekezds"/>
+        <w:numPr>
+          <w:ilvl w:val="0"/>
+          <w:numId w:val="18"/>
+        </w:numPr>
+        <w:jc w:val="both"/>
+      </w:pPr>
+      <w:r>
+        <w:rPr>
+          <w:rFonts w:ascii="Times New Roman" w:hAnsi="Times New Roman" w:cs="Times New Roman"/>
+          <w:sz w:val="24"/>
+          <w:szCs w:val="24"/>
+        </w:rPr>
+        <w:t>Háttérzene váltási lehetőség</w:t>
+      </w:r>
+    </w:p>
+    <w:p>
+      <w:pPr>
+        <w:pStyle w:val="Listaszerbekezds"/>
+        <w:numPr>
+          <w:ilvl w:val="0"/>
+          <w:numId w:val="18"/>
+        </w:numPr>
+        <w:spacing w:line="256" w:lineRule="auto"/>
+        <w:jc w:val="both"/>
+      </w:pPr>
+      <w:r>
+        <w:rPr>
+          <w:rFonts w:ascii="Times New Roman" w:hAnsi="Times New Roman" w:cs="Times New Roman"/>
+          <w:sz w:val="24"/>
+          <w:szCs w:val="24"/>
+        </w:rPr>
+        <w:t>Statisztika kezelése az alkalmazáson belül</w:t>
+      </w:r>
+    </w:p>
+    <w:p>
+      <w:pPr>
+        <w:pStyle w:val="Listaszerbekezds"/>
+        <w:numPr>
+          <w:ilvl w:val="0"/>
+          <w:numId w:val="18"/>
+        </w:numPr>
+        <w:jc w:val="both"/>
+      </w:pPr>
+      <w:proofErr w:type="spellStart"/>
+      <w:r>
+        <w:rPr>
+          <w:rFonts w:ascii="Times New Roman" w:hAnsi="Times New Roman" w:cs="Times New Roman"/>
+          <w:sz w:val="24"/>
+          <w:szCs w:val="24"/>
+        </w:rPr>
+        <w:t>Replay</w:t>
+      </w:r>
+      <w:proofErr w:type="spellEnd"/>
+      <w:r>
+        <w:rPr>
+          <w:rFonts w:ascii="Times New Roman" w:hAnsi="Times New Roman" w:cs="Times New Roman"/>
+          <w:sz w:val="24"/>
+          <w:szCs w:val="24"/>
+        </w:rPr>
+        <w:t xml:space="preserve"> funkció az egyes játékokra</w:t>
       </w:r>
     </w:p>
     <w:p/>
@@ -32734,10 +32900,7 @@
       </w:r>
     </w:p>
     <w:p/>
-    <w:p>
-      <w:bookmarkStart w:id="49" w:name="_GoBack"/>
-      <w:bookmarkEnd w:id="49"/>
-    </w:p>
+    <w:p/>
     <w:p>
       <w:pPr>
         <w:jc w:val="both"/>
@@ -32755,7 +32918,7 @@
           <w:szCs w:val="36"/>
         </w:rPr>
       </w:pPr>
-      <w:bookmarkStart w:id="50" w:name="_Toc133943702"/>
+      <w:bookmarkStart w:id="49" w:name="_Toc133943702"/>
       <w:r>
         <w:rPr>
           <w:rFonts w:ascii="Times New Roman" w:hAnsi="Times New Roman" w:cs="Times New Roman"/>
@@ -32786,7 +32949,7 @@
         <w:lastRenderedPageBreak/>
         <w:t>IDÉZETT FORRÁSMUNKÁK</w:t>
       </w:r>
-      <w:bookmarkEnd w:id="50"/>
+      <w:bookmarkEnd w:id="49"/>
     </w:p>
     <w:p>
       <w:pPr>
@@ -32821,7 +32984,7 @@
         </w:rPr>
         <w:t xml:space="preserve">Téma: </w:t>
       </w:r>
-      <w:bookmarkStart w:id="51" w:name="_Hlk133420370"/>
+      <w:bookmarkStart w:id="50" w:name="_Hlk133420370"/>
       <w:r>
         <w:rPr>
           <w:rFonts w:ascii="Times New Roman" w:hAnsi="Times New Roman" w:cs="Times New Roman"/>
@@ -32874,7 +33037,7 @@
           <w:t>https://angular.io/guide/what-is-angular</w:t>
         </w:r>
       </w:hyperlink>
-      <w:bookmarkEnd w:id="51"/>
+      <w:bookmarkEnd w:id="50"/>
       <w:r>
         <w:rPr>
           <w:rFonts w:ascii="Times New Roman" w:hAnsi="Times New Roman" w:cs="Times New Roman"/>
@@ -32916,7 +33079,7 @@
         </w:rPr>
         <w:t xml:space="preserve">Téma: </w:t>
       </w:r>
-      <w:bookmarkStart w:id="52" w:name="_Hlk133420275"/>
+      <w:bookmarkStart w:id="51" w:name="_Hlk133420275"/>
       <w:r>
         <w:rPr>
           <w:rFonts w:ascii="Times New Roman" w:hAnsi="Times New Roman" w:cs="Times New Roman"/>
@@ -32969,7 +33132,7 @@
           <w:t>https://www.mongodb.com/what-is-mongodb</w:t>
         </w:r>
       </w:hyperlink>
-      <w:bookmarkEnd w:id="52"/>
+      <w:bookmarkEnd w:id="51"/>
       <w:r>
         <w:rPr>
           <w:rFonts w:ascii="Times New Roman" w:hAnsi="Times New Roman" w:cs="Times New Roman"/>
@@ -33011,7 +33174,7 @@
         </w:rPr>
         <w:t xml:space="preserve">Téma: </w:t>
       </w:r>
-      <w:bookmarkStart w:id="53" w:name="_Hlk133421533"/>
+      <w:bookmarkStart w:id="52" w:name="_Hlk133421533"/>
       <w:r>
         <w:rPr>
           <w:rFonts w:ascii="Times New Roman" w:hAnsi="Times New Roman" w:cs="Times New Roman"/>
@@ -33088,7 +33251,7 @@
           <w:t>https://code.visualstudio.com/docs/editor/whyvscode</w:t>
         </w:r>
       </w:hyperlink>
-      <w:bookmarkEnd w:id="53"/>
+      <w:bookmarkEnd w:id="52"/>
       <w:r>
         <w:rPr>
           <w:rFonts w:ascii="Times New Roman" w:hAnsi="Times New Roman" w:cs="Times New Roman"/>
@@ -33526,7 +33689,7 @@
 </file>
 
 <file path=word/endnotes.xml><?xml version="1.0" encoding="utf-8"?>
-<w:endnotes xmlns:wpc="http://schemas.microsoft.com/office/word/2010/wordprocessingCanvas" xmlns:cx="http://schemas.microsoft.com/office/drawing/2014/chartex" xmlns:cx1="http://schemas.microsoft.com/office/drawing/2015/9/8/chartex" xmlns:cx2="http://schemas.microsoft.com/office/drawing/2015/10/21/chartex" xmlns:cx3="http://schemas.microsoft.com/office/drawing/2016/5/9/chartex" xmlns:cx4="http://schemas.microsoft.com/office/drawing/2016/5/10/chartex" xmlns:cx5="http://schemas.microsoft.com/office/drawing/2016/5/11/chartex" xmlns:cx6="http://schemas.microsoft.com/office/drawing/2016/5/12/chartex" xmlns:cx7="http://schemas.microsoft.com/office/drawing/2016/5/13/chartex" xmlns:cx8="http://schemas.microsoft.com/office/drawing/2016/5/14/chartex" xmlns:mc="http://schemas.openxmlformats.org/markup-compatibility/2006" xmlns:aink="http://schemas.microsoft.com/office/drawing/2016/ink" xmlns:am3d="http://schemas.microsoft.com/office/drawing/2017/model3d" xmlns:o="urn:schemas-microsoft-com:office:office" xmlns:r="http://schemas.openxmlformats.org/officeDocument/2006/relationships" xmlns:m="http://schemas.openxmlformats.org/officeDocument/2006/math" xmlns:v="urn:schemas-microsoft-com:vml" xmlns:wp14="http://schemas.microsoft.com/office/word/2010/wordprocessingDrawing" xmlns:wp="http://schemas.openxmlformats.org/drawingml/2006/wordprocessingDrawing" xmlns:w10="urn:schemas-microsoft-com:office:word" xmlns:w="http://schemas.openxmlformats.org/wordprocessingml/2006/main" xmlns:w14="http://schemas.microsoft.com/office/word/2010/wordml" xmlns:w15="http://schemas.microsoft.com/office/word/2012/wordml" xmlns:w16cid="http://schemas.microsoft.com/office/word/2016/wordml/cid" xmlns:w16se="http://schemas.microsoft.com/office/word/2015/wordml/symex" xmlns:wpg="http://schemas.microsoft.com/office/word/2010/wordprocessingGroup" xmlns:wpi="http://schemas.microsoft.com/office/word/2010/wordprocessingInk" xmlns:wne="http://schemas.microsoft.com/office/word/2006/wordml" xmlns:wps="http://schemas.microsoft.com/office/word/2010/wordprocessingShape" mc:Ignorable="w14 w15 w16se w16cid wp14">
+<w:endnotes xmlns:wpc="http://schemas.microsoft.com/office/word/2010/wordprocessingCanvas" xmlns:cx="http://schemas.microsoft.com/office/drawing/2014/chartex" xmlns:cx1="http://schemas.microsoft.com/office/drawing/2015/9/8/chartex" xmlns:cx2="http://schemas.microsoft.com/office/drawing/2015/10/21/chartex" xmlns:cx3="http://schemas.microsoft.com/office/drawing/2016/5/9/chartex" xmlns:cx4="http://schemas.microsoft.com/office/drawing/2016/5/10/chartex" xmlns:cx5="http://schemas.microsoft.com/office/drawing/2016/5/11/chartex" xmlns:cx6="http://schemas.microsoft.com/office/drawing/2016/5/12/chartex" xmlns:cx7="http://schemas.microsoft.com/office/drawing/2016/5/13/chartex" xmlns:cx8="http://schemas.microsoft.com/office/drawing/2016/5/14/chartex" xmlns:mc="http://schemas.openxmlformats.org/markup-compatibility/2006" xmlns:aink="http://schemas.microsoft.com/office/drawing/2016/ink" xmlns:am3d="http://schemas.microsoft.com/office/drawing/2017/model3d" xmlns:o="urn:schemas-microsoft-com:office:office" xmlns:oel="http://schemas.microsoft.com/office/2019/extlst" xmlns:r="http://schemas.openxmlformats.org/officeDocument/2006/relationships" xmlns:m="http://schemas.openxmlformats.org/officeDocument/2006/math" xmlns:v="urn:schemas-microsoft-com:vml" xmlns:wp14="http://schemas.microsoft.com/office/word/2010/wordprocessingDrawing" xmlns:wp="http://schemas.openxmlformats.org/drawingml/2006/wordprocessingDrawing" xmlns:w10="urn:schemas-microsoft-com:office:word" xmlns:w="http://schemas.openxmlformats.org/wordprocessingml/2006/main" xmlns:w14="http://schemas.microsoft.com/office/word/2010/wordml" xmlns:w15="http://schemas.microsoft.com/office/word/2012/wordml" xmlns:w16cex="http://schemas.microsoft.com/office/word/2018/wordml/cex" xmlns:w16cid="http://schemas.microsoft.com/office/word/2016/wordml/cid" xmlns:w16="http://schemas.microsoft.com/office/word/2018/wordml" xmlns:w16du="http://schemas.microsoft.com/office/word/2023/wordml/word16du" xmlns:w16sdtdh="http://schemas.microsoft.com/office/word/2020/wordml/sdtdatahash" xmlns:w16se="http://schemas.microsoft.com/office/word/2015/wordml/symex" xmlns:wpg="http://schemas.microsoft.com/office/word/2010/wordprocessingGroup" xmlns:wpi="http://schemas.microsoft.com/office/word/2010/wordprocessingInk" xmlns:wne="http://schemas.microsoft.com/office/word/2006/wordml" xmlns:wps="http://schemas.microsoft.com/office/word/2010/wordprocessingShape" mc:Ignorable="w14 w15 w16se w16cid w16 w16cex w16sdtdh wp14">
   <w:endnote w:type="separator" w:id="-1">
     <w:p>
       <w:pPr>
@@ -33551,7 +33714,7 @@
 </file>
 
 <file path=word/footer1.xml><?xml version="1.0" encoding="utf-8"?>
-<w:ftr xmlns:wpc="http://schemas.microsoft.com/office/word/2010/wordprocessingCanvas" xmlns:cx="http://schemas.microsoft.com/office/drawing/2014/chartex" xmlns:cx1="http://schemas.microsoft.com/office/drawing/2015/9/8/chartex" xmlns:cx2="http://schemas.microsoft.com/office/drawing/2015/10/21/chartex" xmlns:cx3="http://schemas.microsoft.com/office/drawing/2016/5/9/chartex" xmlns:cx4="http://schemas.microsoft.com/office/drawing/2016/5/10/chartex" xmlns:cx5="http://schemas.microsoft.com/office/drawing/2016/5/11/chartex" xmlns:cx6="http://schemas.microsoft.com/office/drawing/2016/5/12/chartex" xmlns:cx7="http://schemas.microsoft.com/office/drawing/2016/5/13/chartex" xmlns:cx8="http://schemas.microsoft.com/office/drawing/2016/5/14/chartex" xmlns:mc="http://schemas.openxmlformats.org/markup-compatibility/2006" xmlns:aink="http://schemas.microsoft.com/office/drawing/2016/ink" xmlns:am3d="http://schemas.microsoft.com/office/drawing/2017/model3d" xmlns:o="urn:schemas-microsoft-com:office:office" xmlns:r="http://schemas.openxmlformats.org/officeDocument/2006/relationships" xmlns:m="http://schemas.openxmlformats.org/officeDocument/2006/math" xmlns:v="urn:schemas-microsoft-com:vml" xmlns:wp14="http://schemas.microsoft.com/office/word/2010/wordprocessingDrawing" xmlns:wp="http://schemas.openxmlformats.org/drawingml/2006/wordprocessingDrawing" xmlns:w10="urn:schemas-microsoft-com:office:word" xmlns:w="http://schemas.openxmlformats.org/wordprocessingml/2006/main" xmlns:w14="http://schemas.microsoft.com/office/word/2010/wordml" xmlns:w15="http://schemas.microsoft.com/office/word/2012/wordml" xmlns:w16cid="http://schemas.microsoft.com/office/word/2016/wordml/cid" xmlns:w16se="http://schemas.microsoft.com/office/word/2015/wordml/symex" xmlns:wpg="http://schemas.microsoft.com/office/word/2010/wordprocessingGroup" xmlns:wpi="http://schemas.microsoft.com/office/word/2010/wordprocessingInk" xmlns:wne="http://schemas.microsoft.com/office/word/2006/wordml" xmlns:wps="http://schemas.microsoft.com/office/word/2010/wordprocessingShape" mc:Ignorable="w14 w15 w16se w16cid wp14">
+<w:ftr xmlns:wpc="http://schemas.microsoft.com/office/word/2010/wordprocessingCanvas" xmlns:cx="http://schemas.microsoft.com/office/drawing/2014/chartex" xmlns:cx1="http://schemas.microsoft.com/office/drawing/2015/9/8/chartex" xmlns:cx2="http://schemas.microsoft.com/office/drawing/2015/10/21/chartex" xmlns:cx3="http://schemas.microsoft.com/office/drawing/2016/5/9/chartex" xmlns:cx4="http://schemas.microsoft.com/office/drawing/2016/5/10/chartex" xmlns:cx5="http://schemas.microsoft.com/office/drawing/2016/5/11/chartex" xmlns:cx6="http://schemas.microsoft.com/office/drawing/2016/5/12/chartex" xmlns:cx7="http://schemas.microsoft.com/office/drawing/2016/5/13/chartex" xmlns:cx8="http://schemas.microsoft.com/office/drawing/2016/5/14/chartex" xmlns:mc="http://schemas.openxmlformats.org/markup-compatibility/2006" xmlns:aink="http://schemas.microsoft.com/office/drawing/2016/ink" xmlns:am3d="http://schemas.microsoft.com/office/drawing/2017/model3d" xmlns:o="urn:schemas-microsoft-com:office:office" xmlns:oel="http://schemas.microsoft.com/office/2019/extlst" xmlns:r="http://schemas.openxmlformats.org/officeDocument/2006/relationships" xmlns:m="http://schemas.openxmlformats.org/officeDocument/2006/math" xmlns:v="urn:schemas-microsoft-com:vml" xmlns:wp14="http://schemas.microsoft.com/office/word/2010/wordprocessingDrawing" xmlns:wp="http://schemas.openxmlformats.org/drawingml/2006/wordprocessingDrawing" xmlns:w10="urn:schemas-microsoft-com:office:word" xmlns:w="http://schemas.openxmlformats.org/wordprocessingml/2006/main" xmlns:w14="http://schemas.microsoft.com/office/word/2010/wordml" xmlns:w15="http://schemas.microsoft.com/office/word/2012/wordml" xmlns:w16cex="http://schemas.microsoft.com/office/word/2018/wordml/cex" xmlns:w16cid="http://schemas.microsoft.com/office/word/2016/wordml/cid" xmlns:w16="http://schemas.microsoft.com/office/word/2018/wordml" xmlns:w16du="http://schemas.microsoft.com/office/word/2023/wordml/word16du" xmlns:w16sdtdh="http://schemas.microsoft.com/office/word/2020/wordml/sdtdatahash" xmlns:w16se="http://schemas.microsoft.com/office/word/2015/wordml/symex" xmlns:wpg="http://schemas.microsoft.com/office/word/2010/wordprocessingGroup" xmlns:wpi="http://schemas.microsoft.com/office/word/2010/wordprocessingInk" xmlns:wne="http://schemas.microsoft.com/office/word/2006/wordml" xmlns:wps="http://schemas.microsoft.com/office/word/2010/wordprocessingShape" mc:Ignorable="w14 w15 w16se w16cid w16 w16cex w16sdtdh wp14">
   <w:sdt>
     <w:sdtPr>
       <w:id w:val="-480076460"/>
@@ -33596,7 +33759,7 @@
 </file>
 
 <file path=word/footnotes.xml><?xml version="1.0" encoding="utf-8"?>
-<w:footnotes xmlns:wpc="http://schemas.microsoft.com/office/word/2010/wordprocessingCanvas" xmlns:cx="http://schemas.microsoft.com/office/drawing/2014/chartex" xmlns:cx1="http://schemas.microsoft.com/office/drawing/2015/9/8/chartex" xmlns:cx2="http://schemas.microsoft.com/office/drawing/2015/10/21/chartex" xmlns:cx3="http://schemas.microsoft.com/office/drawing/2016/5/9/chartex" xmlns:cx4="http://schemas.microsoft.com/office/drawing/2016/5/10/chartex" xmlns:cx5="http://schemas.microsoft.com/office/drawing/2016/5/11/chartex" xmlns:cx6="http://schemas.microsoft.com/office/drawing/2016/5/12/chartex" xmlns:cx7="http://schemas.microsoft.com/office/drawing/2016/5/13/chartex" xmlns:cx8="http://schemas.microsoft.com/office/drawing/2016/5/14/chartex" xmlns:mc="http://schemas.openxmlformats.org/markup-compatibility/2006" xmlns:aink="http://schemas.microsoft.com/office/drawing/2016/ink" xmlns:am3d="http://schemas.microsoft.com/office/drawing/2017/model3d" xmlns:o="urn:schemas-microsoft-com:office:office" xmlns:r="http://schemas.openxmlformats.org/officeDocument/2006/relationships" xmlns:m="http://schemas.openxmlformats.org/officeDocument/2006/math" xmlns:v="urn:schemas-microsoft-com:vml" xmlns:wp14="http://schemas.microsoft.com/office/word/2010/wordprocessingDrawing" xmlns:wp="http://schemas.openxmlformats.org/drawingml/2006/wordprocessingDrawing" xmlns:w10="urn:schemas-microsoft-com:office:word" xmlns:w="http://schemas.openxmlformats.org/wordprocessingml/2006/main" xmlns:w14="http://schemas.microsoft.com/office/word/2010/wordml" xmlns:w15="http://schemas.microsoft.com/office/word/2012/wordml" xmlns:w16cid="http://schemas.microsoft.com/office/word/2016/wordml/cid" xmlns:w16se="http://schemas.microsoft.com/office/word/2015/wordml/symex" xmlns:wpg="http://schemas.microsoft.com/office/word/2010/wordprocessingGroup" xmlns:wpi="http://schemas.microsoft.com/office/word/2010/wordprocessingInk" xmlns:wne="http://schemas.microsoft.com/office/word/2006/wordml" xmlns:wps="http://schemas.microsoft.com/office/word/2010/wordprocessingShape" mc:Ignorable="w14 w15 w16se w16cid wp14">
+<w:footnotes xmlns:wpc="http://schemas.microsoft.com/office/word/2010/wordprocessingCanvas" xmlns:cx="http://schemas.microsoft.com/office/drawing/2014/chartex" xmlns:cx1="http://schemas.microsoft.com/office/drawing/2015/9/8/chartex" xmlns:cx2="http://schemas.microsoft.com/office/drawing/2015/10/21/chartex" xmlns:cx3="http://schemas.microsoft.com/office/drawing/2016/5/9/chartex" xmlns:cx4="http://schemas.microsoft.com/office/drawing/2016/5/10/chartex" xmlns:cx5="http://schemas.microsoft.com/office/drawing/2016/5/11/chartex" xmlns:cx6="http://schemas.microsoft.com/office/drawing/2016/5/12/chartex" xmlns:cx7="http://schemas.microsoft.com/office/drawing/2016/5/13/chartex" xmlns:cx8="http://schemas.microsoft.com/office/drawing/2016/5/14/chartex" xmlns:mc="http://schemas.openxmlformats.org/markup-compatibility/2006" xmlns:aink="http://schemas.microsoft.com/office/drawing/2016/ink" xmlns:am3d="http://schemas.microsoft.com/office/drawing/2017/model3d" xmlns:o="urn:schemas-microsoft-com:office:office" xmlns:oel="http://schemas.microsoft.com/office/2019/extlst" xmlns:r="http://schemas.openxmlformats.org/officeDocument/2006/relationships" xmlns:m="http://schemas.openxmlformats.org/officeDocument/2006/math" xmlns:v="urn:schemas-microsoft-com:vml" xmlns:wp14="http://schemas.microsoft.com/office/word/2010/wordprocessingDrawing" xmlns:wp="http://schemas.openxmlformats.org/drawingml/2006/wordprocessingDrawing" xmlns:w10="urn:schemas-microsoft-com:office:word" xmlns:w="http://schemas.openxmlformats.org/wordprocessingml/2006/main" xmlns:w14="http://schemas.microsoft.com/office/word/2010/wordml" xmlns:w15="http://schemas.microsoft.com/office/word/2012/wordml" xmlns:w16cex="http://schemas.microsoft.com/office/word/2018/wordml/cex" xmlns:w16cid="http://schemas.microsoft.com/office/word/2016/wordml/cid" xmlns:w16="http://schemas.microsoft.com/office/word/2018/wordml" xmlns:w16du="http://schemas.microsoft.com/office/word/2023/wordml/word16du" xmlns:w16sdtdh="http://schemas.microsoft.com/office/word/2020/wordml/sdtdatahash" xmlns:w16se="http://schemas.microsoft.com/office/word/2015/wordml/symex" xmlns:wpg="http://schemas.microsoft.com/office/word/2010/wordprocessingGroup" xmlns:wpi="http://schemas.microsoft.com/office/word/2010/wordprocessingInk" xmlns:wne="http://schemas.microsoft.com/office/word/2006/wordml" xmlns:wps="http://schemas.microsoft.com/office/word/2010/wordprocessingShape" mc:Ignorable="w14 w15 w16se w16cid w16 w16cex w16sdtdh wp14">
   <w:footnote w:type="separator" w:id="-1">
     <w:p>
       <w:pPr>
@@ -33632,15 +33795,7 @@
         <w:t xml:space="preserve"> </w:t>
       </w:r>
       <w:r>
-        <w:t xml:space="preserve">Mi az a </w:t>
-      </w:r>
-      <w:proofErr w:type="spellStart"/>
-      <w:r>
-        <w:t>MongoDB</w:t>
-      </w:r>
-      <w:proofErr w:type="spellEnd"/>
-      <w:r>
-        <w:t xml:space="preserve">? – Webcím: </w:t>
+        <w:t xml:space="preserve">Mi az a MongoDB? – Webcím: </w:t>
       </w:r>
       <w:hyperlink r:id="rId1" w:history="1">
         <w:r>
@@ -33814,7 +33969,7 @@
 </file>
 
 <file path=word/numbering.xml><?xml version="1.0" encoding="utf-8"?>
-<w:numbering xmlns:wpc="http://schemas.microsoft.com/office/word/2010/wordprocessingCanvas" xmlns:cx="http://schemas.microsoft.com/office/drawing/2014/chartex" xmlns:cx1="http://schemas.microsoft.com/office/drawing/2015/9/8/chartex" xmlns:cx2="http://schemas.microsoft.com/office/drawing/2015/10/21/chartex" xmlns:cx3="http://schemas.microsoft.com/office/drawing/2016/5/9/chartex" xmlns:cx4="http://schemas.microsoft.com/office/drawing/2016/5/10/chartex" xmlns:cx5="http://schemas.microsoft.com/office/drawing/2016/5/11/chartex" xmlns:cx6="http://schemas.microsoft.com/office/drawing/2016/5/12/chartex" xmlns:cx7="http://schemas.microsoft.com/office/drawing/2016/5/13/chartex" xmlns:cx8="http://schemas.microsoft.com/office/drawing/2016/5/14/chartex" xmlns:mc="http://schemas.openxmlformats.org/markup-compatibility/2006" xmlns:aink="http://schemas.microsoft.com/office/drawing/2016/ink" xmlns:am3d="http://schemas.microsoft.com/office/drawing/2017/model3d" xmlns:o="urn:schemas-microsoft-com:office:office" xmlns:r="http://schemas.openxmlformats.org/officeDocument/2006/relationships" xmlns:m="http://schemas.openxmlformats.org/officeDocument/2006/math" xmlns:v="urn:schemas-microsoft-com:vml" xmlns:wp14="http://schemas.microsoft.com/office/word/2010/wordprocessingDrawing" xmlns:wp="http://schemas.openxmlformats.org/drawingml/2006/wordprocessingDrawing" xmlns:w10="urn:schemas-microsoft-com:office:word" xmlns:w="http://schemas.openxmlformats.org/wordprocessingml/2006/main" xmlns:w14="http://schemas.microsoft.com/office/word/2010/wordml" xmlns:w15="http://schemas.microsoft.com/office/word/2012/wordml" xmlns:w16cid="http://schemas.microsoft.com/office/word/2016/wordml/cid" xmlns:w16se="http://schemas.microsoft.com/office/word/2015/wordml/symex" xmlns:wpg="http://schemas.microsoft.com/office/word/2010/wordprocessingGroup" xmlns:wpi="http://schemas.microsoft.com/office/word/2010/wordprocessingInk" xmlns:wne="http://schemas.microsoft.com/office/word/2006/wordml" xmlns:wps="http://schemas.microsoft.com/office/word/2010/wordprocessingShape" mc:Ignorable="w14 w15 w16se w16cid wp14">
+<w:numbering xmlns:wpc="http://schemas.microsoft.com/office/word/2010/wordprocessingCanvas" xmlns:cx="http://schemas.microsoft.com/office/drawing/2014/chartex" xmlns:cx1="http://schemas.microsoft.com/office/drawing/2015/9/8/chartex" xmlns:cx2="http://schemas.microsoft.com/office/drawing/2015/10/21/chartex" xmlns:cx3="http://schemas.microsoft.com/office/drawing/2016/5/9/chartex" xmlns:cx4="http://schemas.microsoft.com/office/drawing/2016/5/10/chartex" xmlns:cx5="http://schemas.microsoft.com/office/drawing/2016/5/11/chartex" xmlns:cx6="http://schemas.microsoft.com/office/drawing/2016/5/12/chartex" xmlns:cx7="http://schemas.microsoft.com/office/drawing/2016/5/13/chartex" xmlns:cx8="http://schemas.microsoft.com/office/drawing/2016/5/14/chartex" xmlns:mc="http://schemas.openxmlformats.org/markup-compatibility/2006" xmlns:aink="http://schemas.microsoft.com/office/drawing/2016/ink" xmlns:am3d="http://schemas.microsoft.com/office/drawing/2017/model3d" xmlns:o="urn:schemas-microsoft-com:office:office" xmlns:oel="http://schemas.microsoft.com/office/2019/extlst" xmlns:r="http://schemas.openxmlformats.org/officeDocument/2006/relationships" xmlns:m="http://schemas.openxmlformats.org/officeDocument/2006/math" xmlns:v="urn:schemas-microsoft-com:vml" xmlns:wp14="http://schemas.microsoft.com/office/word/2010/wordprocessingDrawing" xmlns:wp="http://schemas.openxmlformats.org/drawingml/2006/wordprocessingDrawing" xmlns:w10="urn:schemas-microsoft-com:office:word" xmlns:w="http://schemas.openxmlformats.org/wordprocessingml/2006/main" xmlns:w14="http://schemas.microsoft.com/office/word/2010/wordml" xmlns:w15="http://schemas.microsoft.com/office/word/2012/wordml" xmlns:w16cex="http://schemas.microsoft.com/office/word/2018/wordml/cex" xmlns:w16cid="http://schemas.microsoft.com/office/word/2016/wordml/cid" xmlns:w16="http://schemas.microsoft.com/office/word/2018/wordml" xmlns:w16du="http://schemas.microsoft.com/office/word/2023/wordml/word16du" xmlns:w16sdtdh="http://schemas.microsoft.com/office/word/2020/wordml/sdtdatahash" xmlns:w16se="http://schemas.microsoft.com/office/word/2015/wordml/symex" xmlns:wpg="http://schemas.microsoft.com/office/word/2010/wordprocessingGroup" xmlns:wpi="http://schemas.microsoft.com/office/word/2010/wordprocessingInk" xmlns:wne="http://schemas.microsoft.com/office/word/2006/wordml" xmlns:wps="http://schemas.microsoft.com/office/word/2010/wordprocessingShape" mc:Ignorable="w14 w15 w16se w16cid w16 w16cex w16sdtdh wp14">
   <w:abstractNum w:abstractNumId="0" w15:restartNumberingAfterBreak="0">
     <w:nsid w:val="089E3682"/>
     <w:multiLevelType w:val="hybridMultilevel"/>
@@ -36802,95 +36957,107 @@
       </w:rPr>
     </w:lvl>
   </w:abstractNum>
-  <w:num w:numId="1">
+  <w:num w:numId="1" w16cid:durableId="42800704">
     <w:abstractNumId w:val="21"/>
   </w:num>
-  <w:num w:numId="2">
+  <w:num w:numId="2" w16cid:durableId="1649704765">
     <w:abstractNumId w:val="14"/>
   </w:num>
-  <w:num w:numId="3">
+  <w:num w:numId="3" w16cid:durableId="2104521381">
     <w:abstractNumId w:val="4"/>
   </w:num>
-  <w:num w:numId="4">
+  <w:num w:numId="4" w16cid:durableId="107892881">
     <w:abstractNumId w:val="9"/>
   </w:num>
-  <w:num w:numId="5">
+  <w:num w:numId="5" w16cid:durableId="1450278790">
     <w:abstractNumId w:val="20"/>
   </w:num>
-  <w:num w:numId="6">
+  <w:num w:numId="6" w16cid:durableId="950207228">
     <w:abstractNumId w:val="1"/>
   </w:num>
-  <w:num w:numId="7">
+  <w:num w:numId="7" w16cid:durableId="1000815052">
     <w:abstractNumId w:val="5"/>
   </w:num>
-  <w:num w:numId="8">
+  <w:num w:numId="8" w16cid:durableId="98843320">
     <w:abstractNumId w:val="6"/>
   </w:num>
-  <w:num w:numId="9">
+  <w:num w:numId="9" w16cid:durableId="224420104">
     <w:abstractNumId w:val="25"/>
   </w:num>
-  <w:num w:numId="10">
+  <w:num w:numId="10" w16cid:durableId="1245605091">
     <w:abstractNumId w:val="24"/>
   </w:num>
-  <w:num w:numId="11">
+  <w:num w:numId="11" w16cid:durableId="904266443">
     <w:abstractNumId w:val="0"/>
   </w:num>
-  <w:num w:numId="12">
+  <w:num w:numId="12" w16cid:durableId="2014333091">
     <w:abstractNumId w:val="13"/>
   </w:num>
-  <w:num w:numId="13">
+  <w:num w:numId="13" w16cid:durableId="923687163">
     <w:abstractNumId w:val="15"/>
   </w:num>
-  <w:num w:numId="14">
+  <w:num w:numId="14" w16cid:durableId="1064137502">
     <w:abstractNumId w:val="18"/>
   </w:num>
-  <w:num w:numId="15">
+  <w:num w:numId="15" w16cid:durableId="1230455008">
     <w:abstractNumId w:val="26"/>
   </w:num>
-  <w:num w:numId="16">
+  <w:num w:numId="16" w16cid:durableId="1005400305">
     <w:abstractNumId w:val="3"/>
   </w:num>
-  <w:num w:numId="17">
+  <w:num w:numId="17" w16cid:durableId="579486153">
     <w:abstractNumId w:val="11"/>
   </w:num>
-  <w:num w:numId="18">
+  <w:num w:numId="18" w16cid:durableId="1664774040">
     <w:abstractNumId w:val="22"/>
   </w:num>
-  <w:num w:numId="19">
+  <w:num w:numId="19" w16cid:durableId="1016536981">
     <w:abstractNumId w:val="8"/>
   </w:num>
-  <w:num w:numId="20">
+  <w:num w:numId="20" w16cid:durableId="1466240786">
     <w:abstractNumId w:val="10"/>
   </w:num>
-  <w:num w:numId="21">
+  <w:num w:numId="21" w16cid:durableId="2141876287">
     <w:abstractNumId w:val="7"/>
   </w:num>
-  <w:num w:numId="22">
+  <w:num w:numId="22" w16cid:durableId="429856762">
     <w:abstractNumId w:val="16"/>
   </w:num>
-  <w:num w:numId="23">
+  <w:num w:numId="23" w16cid:durableId="579827423">
     <w:abstractNumId w:val="27"/>
   </w:num>
-  <w:num w:numId="24">
+  <w:num w:numId="24" w16cid:durableId="142501957">
     <w:abstractNumId w:val="23"/>
   </w:num>
-  <w:num w:numId="25">
+  <w:num w:numId="25" w16cid:durableId="1775050759">
     <w:abstractNumId w:val="17"/>
   </w:num>
-  <w:num w:numId="26">
+  <w:num w:numId="26" w16cid:durableId="746536250">
     <w:abstractNumId w:val="2"/>
   </w:num>
-  <w:num w:numId="27">
+  <w:num w:numId="27" w16cid:durableId="648754028">
     <w:abstractNumId w:val="19"/>
   </w:num>
-  <w:num w:numId="28">
+  <w:num w:numId="28" w16cid:durableId="529492232">
     <w:abstractNumId w:val="12"/>
+  </w:num>
+  <w:num w:numId="29" w16cid:durableId="314141333">
+    <w:abstractNumId w:val="22"/>
+    <w:lvlOverride w:ilvl="0"/>
+    <w:lvlOverride w:ilvl="1"/>
+    <w:lvlOverride w:ilvl="2"/>
+    <w:lvlOverride w:ilvl="3"/>
+    <w:lvlOverride w:ilvl="4"/>
+    <w:lvlOverride w:ilvl="5"/>
+    <w:lvlOverride w:ilvl="6"/>
+    <w:lvlOverride w:ilvl="7"/>
+    <w:lvlOverride w:ilvl="8"/>
   </w:num>
 </w:numbering>
 </file>
 
 <file path=word/styles.xml><?xml version="1.0" encoding="utf-8"?>
-<w:styles xmlns:mc="http://schemas.openxmlformats.org/markup-compatibility/2006" xmlns:r="http://schemas.openxmlformats.org/officeDocument/2006/relationships" xmlns:w="http://schemas.openxmlformats.org/wordprocessingml/2006/main" xmlns:w14="http://schemas.microsoft.com/office/word/2010/wordml" xmlns:w15="http://schemas.microsoft.com/office/word/2012/wordml" xmlns:w16cid="http://schemas.microsoft.com/office/word/2016/wordml/cid" xmlns:w16se="http://schemas.microsoft.com/office/word/2015/wordml/symex" mc:Ignorable="w14 w15 w16se w16cid">
+<w:styles xmlns:mc="http://schemas.openxmlformats.org/markup-compatibility/2006" xmlns:r="http://schemas.openxmlformats.org/officeDocument/2006/relationships" xmlns:w="http://schemas.openxmlformats.org/wordprocessingml/2006/main" xmlns:w14="http://schemas.microsoft.com/office/word/2010/wordml" xmlns:w15="http://schemas.microsoft.com/office/word/2012/wordml" xmlns:w16cex="http://schemas.microsoft.com/office/word/2018/wordml/cex" xmlns:w16cid="http://schemas.microsoft.com/office/word/2016/wordml/cid" xmlns:w16="http://schemas.microsoft.com/office/word/2018/wordml" xmlns:w16sdtdh="http://schemas.microsoft.com/office/word/2020/wordml/sdtdatahash" xmlns:w16se="http://schemas.microsoft.com/office/word/2015/wordml/symex" mc:Ignorable="w14 w15 w16se w16cid w16 w16cex w16sdtdh">
   <w:docDefaults>
     <w:rPrDefault>
       <w:rPr>
@@ -36906,7 +37073,7 @@
       </w:pPr>
     </w:pPrDefault>
   </w:docDefaults>
-  <w:latentStyles w:defLockedState="0" w:defUIPriority="99" w:defSemiHidden="0" w:defUnhideWhenUsed="0" w:defQFormat="0" w:count="375">
+  <w:latentStyles w:defLockedState="0" w:defUIPriority="99" w:defSemiHidden="0" w:defUnhideWhenUsed="0" w:defQFormat="0" w:count="376">
     <w:lsdException w:name="Normal" w:uiPriority="0" w:qFormat="1"/>
     <w:lsdException w:name="heading 1" w:uiPriority="9" w:qFormat="1"/>
     <w:lsdException w:name="heading 2" w:semiHidden="1" w:uiPriority="9" w:unhideWhenUsed="1" w:qFormat="1"/>
@@ -37055,11 +37222,11 @@
     <w:lsdException w:name="Table Elegant" w:semiHidden="1" w:unhideWhenUsed="1"/>
     <w:lsdException w:name="Table Professional" w:semiHidden="1" w:unhideWhenUsed="1"/>
     <w:lsdException w:name="Table Subtle 1" w:semiHidden="1" w:unhideWhenUsed="1"/>
+    <w:lsdException w:name="Table Subtle 2" w:semiHidden="1" w:unhideWhenUsed="1"/>
     <w:lsdException w:name="Table Web 1" w:semiHidden="1" w:unhideWhenUsed="1"/>
     <w:lsdException w:name="Table Web 2" w:semiHidden="1" w:unhideWhenUsed="1"/>
     <w:lsdException w:name="Balloon Text" w:semiHidden="1" w:unhideWhenUsed="1"/>
     <w:lsdException w:name="Table Grid" w:uiPriority="39"/>
-    <w:lsdException w:name="Table Theme" w:semiHidden="1" w:unhideWhenUsed="1"/>
     <w:lsdException w:name="Placeholder Text" w:semiHidden="1"/>
     <w:lsdException w:name="No Spacing" w:uiPriority="1" w:qFormat="1"/>
     <w:lsdException w:name="Light Shading" w:uiPriority="60"/>
@@ -37279,6 +37446,7 @@
     <w:lsdException w:name="Smart Hyperlink" w:semiHidden="1" w:unhideWhenUsed="1"/>
     <w:lsdException w:name="Hashtag" w:semiHidden="1" w:unhideWhenUsed="1"/>
     <w:lsdException w:name="Unresolved Mention" w:semiHidden="1" w:unhideWhenUsed="1"/>
+    <w:lsdException w:name="Smart Link" w:semiHidden="1" w:unhideWhenUsed="1"/>
   </w:latentStyles>
   <w:style w:type="paragraph" w:default="1" w:styleId="Norml">
     <w:name w:val="Normal"/>

</xml_diff>